<commit_message>
Beschreibung des Controllers hinzugefügt
</commit_message>
<xml_diff>
--- a/Dokumentation/Dokumentation_Haufs_101-20540.docx
+++ b/Dokumentation/Dokumentation_Haufs_101-20540.docx
@@ -253,8 +253,8 @@
       <w:bookmarkStart w:id="1" w:name="_Toc165185916"/>
       <w:bookmarkStart w:id="2" w:name="_Ref165961406"/>
       <w:bookmarkStart w:id="3" w:name="_Ref171928236"/>
-      <w:bookmarkStart w:id="4" w:name="_Toc513217871"/>
-      <w:bookmarkStart w:id="5" w:name="_Toc177804952"/>
+      <w:bookmarkStart w:id="4" w:name="_Toc177804952"/>
+      <w:bookmarkStart w:id="5" w:name="_Toc514175322"/>
       <w:r>
         <w:lastRenderedPageBreak/>
         <w:t>Inhalt</w:t>
@@ -266,7 +266,7 @@
       <w:bookmarkEnd w:id="1"/>
       <w:bookmarkEnd w:id="2"/>
       <w:bookmarkEnd w:id="3"/>
-      <w:bookmarkEnd w:id="4"/>
+      <w:bookmarkEnd w:id="5"/>
     </w:p>
     <w:p>
       <w:pPr>
@@ -288,7 +288,7 @@
       <w:r>
         <w:fldChar w:fldCharType="separate"/>
       </w:r>
-      <w:hyperlink w:anchor="_Toc513217871" w:history="1">
+      <w:hyperlink w:anchor="_Toc514175322" w:history="1">
         <w:r>
           <w:rPr>
             <w:rStyle w:val="Link"/>
@@ -332,7 +332,7 @@
             <w:noProof/>
             <w:webHidden/>
           </w:rPr>
-          <w:instrText xml:space="preserve"> PAGEREF _Toc513217871 \h </w:instrText>
+          <w:instrText xml:space="preserve"> PAGEREF _Toc514175322 \h </w:instrText>
         </w:r>
         <w:r>
           <w:rPr>
@@ -374,7 +374,7 @@
           <w:szCs w:val="24"/>
         </w:rPr>
       </w:pPr>
-      <w:hyperlink w:anchor="_Toc513217872" w:history="1">
+      <w:hyperlink w:anchor="_Toc514175323" w:history="1">
         <w:r>
           <w:rPr>
             <w:rStyle w:val="Link"/>
@@ -418,7 +418,7 @@
             <w:noProof/>
             <w:webHidden/>
           </w:rPr>
-          <w:instrText xml:space="preserve"> PAGEREF _Toc513217872 \h </w:instrText>
+          <w:instrText xml:space="preserve"> PAGEREF _Toc514175323 \h </w:instrText>
         </w:r>
         <w:r>
           <w:rPr>
@@ -460,7 +460,7 @@
           <w:szCs w:val="24"/>
         </w:rPr>
       </w:pPr>
-      <w:hyperlink w:anchor="_Toc513217873" w:history="1">
+      <w:hyperlink w:anchor="_Toc514175324" w:history="1">
         <w:r>
           <w:rPr>
             <w:rStyle w:val="Link"/>
@@ -504,7 +504,7 @@
             <w:noProof/>
             <w:webHidden/>
           </w:rPr>
-          <w:instrText xml:space="preserve"> PAGEREF _Toc513217873 \h </w:instrText>
+          <w:instrText xml:space="preserve"> PAGEREF _Toc514175324 \h </w:instrText>
         </w:r>
         <w:r>
           <w:rPr>
@@ -545,7 +545,7 @@
           <w:szCs w:val="24"/>
         </w:rPr>
       </w:pPr>
-      <w:hyperlink w:anchor="_Toc513217874" w:history="1">
+      <w:hyperlink w:anchor="_Toc514175325" w:history="1">
         <w:r>
           <w:rPr>
             <w:rStyle w:val="Link"/>
@@ -588,7 +588,7 @@
             <w:noProof/>
             <w:webHidden/>
           </w:rPr>
-          <w:instrText xml:space="preserve"> PAGEREF _Toc513217874 \h </w:instrText>
+          <w:instrText xml:space="preserve"> PAGEREF _Toc514175325 \h </w:instrText>
         </w:r>
         <w:r>
           <w:rPr>
@@ -629,7 +629,7 @@
           <w:szCs w:val="24"/>
         </w:rPr>
       </w:pPr>
-      <w:hyperlink w:anchor="_Toc513217875" w:history="1">
+      <w:hyperlink w:anchor="_Toc514175326" w:history="1">
         <w:r>
           <w:rPr>
             <w:rStyle w:val="Link"/>
@@ -672,7 +672,7 @@
             <w:noProof/>
             <w:webHidden/>
           </w:rPr>
-          <w:instrText xml:space="preserve"> PAGEREF _Toc513217875 \h </w:instrText>
+          <w:instrText xml:space="preserve"> PAGEREF _Toc514175326 \h </w:instrText>
         </w:r>
         <w:r>
           <w:rPr>
@@ -713,7 +713,7 @@
           <w:szCs w:val="24"/>
         </w:rPr>
       </w:pPr>
-      <w:hyperlink w:anchor="_Toc513217876" w:history="1">
+      <w:hyperlink w:anchor="_Toc514175327" w:history="1">
         <w:r>
           <w:rPr>
             <w:rStyle w:val="Link"/>
@@ -756,7 +756,7 @@
             <w:noProof/>
             <w:webHidden/>
           </w:rPr>
-          <w:instrText xml:space="preserve"> PAGEREF _Toc513217876 \h </w:instrText>
+          <w:instrText xml:space="preserve"> PAGEREF _Toc514175327 \h </w:instrText>
         </w:r>
         <w:r>
           <w:rPr>
@@ -798,7 +798,7 @@
           <w:szCs w:val="24"/>
         </w:rPr>
       </w:pPr>
-      <w:hyperlink w:anchor="_Toc513217877" w:history="1">
+      <w:hyperlink w:anchor="_Toc514175328" w:history="1">
         <w:r>
           <w:rPr>
             <w:rStyle w:val="Link"/>
@@ -842,7 +842,7 @@
             <w:noProof/>
             <w:webHidden/>
           </w:rPr>
-          <w:instrText xml:space="preserve"> PAGEREF _Toc513217877 \h </w:instrText>
+          <w:instrText xml:space="preserve"> PAGEREF _Toc514175328 \h </w:instrText>
         </w:r>
         <w:r>
           <w:rPr>
@@ -883,7 +883,7 @@
           <w:szCs w:val="24"/>
         </w:rPr>
       </w:pPr>
-      <w:hyperlink w:anchor="_Toc513217878" w:history="1">
+      <w:hyperlink w:anchor="_Toc514175329" w:history="1">
         <w:r>
           <w:rPr>
             <w:rStyle w:val="Link"/>
@@ -905,21 +905,7 @@
             <w:rStyle w:val="Link"/>
             <w:noProof/>
           </w:rPr>
-          <w:t>Allgemeine Prob</w:t>
-        </w:r>
-        <w:r>
-          <w:rPr>
-            <w:rStyle w:val="Link"/>
-            <w:noProof/>
-          </w:rPr>
-          <w:t>l</w:t>
-        </w:r>
-        <w:r>
-          <w:rPr>
-            <w:rStyle w:val="Link"/>
-            <w:noProof/>
-          </w:rPr>
-          <w:t>emstellung</w:t>
+          <w:t>Allgemeine Problemstellung</w:t>
         </w:r>
         <w:r>
           <w:rPr>
@@ -940,7 +926,7 @@
             <w:noProof/>
             <w:webHidden/>
           </w:rPr>
-          <w:instrText xml:space="preserve"> PAGEREF _Toc513217878 \h </w:instrText>
+          <w:instrText xml:space="preserve"> PAGEREF _Toc514175329 \h </w:instrText>
         </w:r>
         <w:r>
           <w:rPr>
@@ -981,7 +967,7 @@
           <w:szCs w:val="24"/>
         </w:rPr>
       </w:pPr>
-      <w:hyperlink w:anchor="_Toc513217879" w:history="1">
+      <w:hyperlink w:anchor="_Toc514175330" w:history="1">
         <w:r>
           <w:rPr>
             <w:rStyle w:val="Link"/>
@@ -1024,7 +1010,7 @@
             <w:noProof/>
             <w:webHidden/>
           </w:rPr>
-          <w:instrText xml:space="preserve"> PAGEREF _Toc513217879 \h </w:instrText>
+          <w:instrText xml:space="preserve"> PAGEREF _Toc514175330 \h </w:instrText>
         </w:r>
         <w:r>
           <w:rPr>
@@ -1065,7 +1051,7 @@
           <w:szCs w:val="24"/>
         </w:rPr>
       </w:pPr>
-      <w:hyperlink w:anchor="_Toc513217880" w:history="1">
+      <w:hyperlink w:anchor="_Toc514175331" w:history="1">
         <w:r>
           <w:rPr>
             <w:rStyle w:val="Link"/>
@@ -1108,7 +1094,7 @@
             <w:noProof/>
             <w:webHidden/>
           </w:rPr>
-          <w:instrText xml:space="preserve"> PAGEREF _Toc513217880 \h </w:instrText>
+          <w:instrText xml:space="preserve"> PAGEREF _Toc514175331 \h </w:instrText>
         </w:r>
         <w:r>
           <w:rPr>
@@ -1128,7 +1114,7 @@
             <w:noProof/>
             <w:webHidden/>
           </w:rPr>
-          <w:t>6</w:t>
+          <w:t>7</w:t>
         </w:r>
         <w:r>
           <w:rPr>
@@ -1149,7 +1135,7 @@
           <w:szCs w:val="24"/>
         </w:rPr>
       </w:pPr>
-      <w:hyperlink w:anchor="_Toc513217881" w:history="1">
+      <w:hyperlink w:anchor="_Toc514175332" w:history="1">
         <w:r>
           <w:rPr>
             <w:rStyle w:val="Link"/>
@@ -1192,7 +1178,7 @@
             <w:noProof/>
             <w:webHidden/>
           </w:rPr>
-          <w:instrText xml:space="preserve"> PAGEREF _Toc513217881 \h </w:instrText>
+          <w:instrText xml:space="preserve"> PAGEREF _Toc514175332 \h </w:instrText>
         </w:r>
         <w:r>
           <w:rPr>
@@ -1212,7 +1198,7 @@
             <w:noProof/>
             <w:webHidden/>
           </w:rPr>
-          <w:t>7</w:t>
+          <w:t>8</w:t>
         </w:r>
         <w:r>
           <w:rPr>
@@ -1234,7 +1220,7 @@
           <w:szCs w:val="24"/>
         </w:rPr>
       </w:pPr>
-      <w:hyperlink w:anchor="_Toc513217882" w:history="1">
+      <w:hyperlink w:anchor="_Toc514175333" w:history="1">
         <w:r>
           <w:rPr>
             <w:rStyle w:val="Link"/>
@@ -1278,7 +1264,7 @@
             <w:noProof/>
             <w:webHidden/>
           </w:rPr>
-          <w:instrText xml:space="preserve"> PAGEREF _Toc513217882 \h </w:instrText>
+          <w:instrText xml:space="preserve"> PAGEREF _Toc514175333 \h </w:instrText>
         </w:r>
         <w:r>
           <w:rPr>
@@ -1298,7 +1284,7 @@
             <w:noProof/>
             <w:webHidden/>
           </w:rPr>
-          <w:t>8</w:t>
+          <w:t>9</w:t>
         </w:r>
         <w:r>
           <w:rPr>
@@ -1319,7 +1305,7 @@
           <w:szCs w:val="24"/>
         </w:rPr>
       </w:pPr>
-      <w:hyperlink w:anchor="_Toc513217883" w:history="1">
+      <w:hyperlink w:anchor="_Toc514175334" w:history="1">
         <w:r>
           <w:rPr>
             <w:rStyle w:val="Link"/>
@@ -1362,7 +1348,7 @@
             <w:noProof/>
             <w:webHidden/>
           </w:rPr>
-          <w:instrText xml:space="preserve"> PAGEREF _Toc513217883 \h </w:instrText>
+          <w:instrText xml:space="preserve"> PAGEREF _Toc514175334 \h </w:instrText>
         </w:r>
         <w:r>
           <w:rPr>
@@ -1382,7 +1368,7 @@
             <w:noProof/>
             <w:webHidden/>
           </w:rPr>
-          <w:t>8</w:t>
+          <w:t>9</w:t>
         </w:r>
         <w:r>
           <w:rPr>
@@ -1403,7 +1389,7 @@
           <w:szCs w:val="24"/>
         </w:rPr>
       </w:pPr>
-      <w:hyperlink w:anchor="_Toc513217884" w:history="1">
+      <w:hyperlink w:anchor="_Toc514175335" w:history="1">
         <w:r>
           <w:rPr>
             <w:rStyle w:val="Link"/>
@@ -1424,24 +1410,8 @@
           <w:rPr>
             <w:rStyle w:val="Link"/>
             <w:noProof/>
-            <w:highlight w:val="yellow"/>
-          </w:rPr>
-          <w:t>Überführung der Eingabedaten</w:t>
-        </w:r>
-        <w:r>
-          <w:rPr>
-            <w:rStyle w:val="Link"/>
-            <w:noProof/>
-          </w:rPr>
-          <w:t xml:space="preserve"> </w:t>
-        </w:r>
-        <w:r>
-          <w:rPr>
-            <w:rStyle w:val="Link"/>
-            <w:noProof/>
-            <w:highlight w:val="yellow"/>
-          </w:rPr>
-          <w:t>ins Datenmodel</w:t>
+          </w:rPr>
+          <w:t>Überführung der Eingabedaten ins Datenmodel</w:t>
         </w:r>
         <w:r>
           <w:rPr>
@@ -1462,7 +1432,7 @@
             <w:noProof/>
             <w:webHidden/>
           </w:rPr>
-          <w:instrText xml:space="preserve"> PAGEREF _Toc513217884 \h </w:instrText>
+          <w:instrText xml:space="preserve"> PAGEREF _Toc514175335 \h </w:instrText>
         </w:r>
         <w:r>
           <w:rPr>
@@ -1482,7 +1452,7 @@
             <w:noProof/>
             <w:webHidden/>
           </w:rPr>
-          <w:t>8</w:t>
+          <w:t>9</w:t>
         </w:r>
         <w:r>
           <w:rPr>
@@ -1503,12 +1473,11 @@
           <w:szCs w:val="24"/>
         </w:rPr>
       </w:pPr>
-      <w:hyperlink w:anchor="_Toc513217885" w:history="1">
+      <w:hyperlink w:anchor="_Toc514175336" w:history="1">
         <w:r>
           <w:rPr>
             <w:rStyle w:val="Link"/>
             <w:noProof/>
-            <w:highlight w:val="yellow"/>
           </w:rPr>
           <w:t>4.3</w:t>
         </w:r>
@@ -1525,7 +1494,6 @@
           <w:rPr>
             <w:rStyle w:val="Link"/>
             <w:noProof/>
-            <w:highlight w:val="yellow"/>
           </w:rPr>
           <w:t>Berechnung im Controller</w:t>
         </w:r>
@@ -1548,7 +1516,7 @@
             <w:noProof/>
             <w:webHidden/>
           </w:rPr>
-          <w:instrText xml:space="preserve"> PAGEREF _Toc513217885 \h </w:instrText>
+          <w:instrText xml:space="preserve"> PAGEREF _Toc514175336 \h </w:instrText>
         </w:r>
         <w:r>
           <w:rPr>
@@ -1568,7 +1536,7 @@
             <w:noProof/>
             <w:webHidden/>
           </w:rPr>
-          <w:t>8</w:t>
+          <w:t>9</w:t>
         </w:r>
         <w:r>
           <w:rPr>
@@ -1590,7 +1558,7 @@
           <w:szCs w:val="24"/>
         </w:rPr>
       </w:pPr>
-      <w:hyperlink w:anchor="_Toc513217886" w:history="1">
+      <w:hyperlink w:anchor="_Toc514175337" w:history="1">
         <w:r>
           <w:rPr>
             <w:rStyle w:val="Link"/>
@@ -1634,7 +1602,7 @@
             <w:noProof/>
             <w:webHidden/>
           </w:rPr>
-          <w:instrText xml:space="preserve"> PAGEREF _Toc513217886 \h </w:instrText>
+          <w:instrText xml:space="preserve"> PAGEREF _Toc514175337 \h </w:instrText>
         </w:r>
         <w:r>
           <w:rPr>
@@ -1654,7 +1622,7 @@
             <w:noProof/>
             <w:webHidden/>
           </w:rPr>
-          <w:t>9</w:t>
+          <w:t>10</w:t>
         </w:r>
         <w:r>
           <w:rPr>
@@ -1675,7 +1643,7 @@
           <w:szCs w:val="24"/>
         </w:rPr>
       </w:pPr>
-      <w:hyperlink w:anchor="_Toc513217887" w:history="1">
+      <w:hyperlink w:anchor="_Toc514175338" w:history="1">
         <w:r>
           <w:rPr>
             <w:rStyle w:val="Link"/>
@@ -1718,7 +1686,7 @@
             <w:noProof/>
             <w:webHidden/>
           </w:rPr>
-          <w:instrText xml:space="preserve"> PAGEREF _Toc513217887 \h </w:instrText>
+          <w:instrText xml:space="preserve"> PAGEREF _Toc514175338 \h </w:instrText>
         </w:r>
         <w:r>
           <w:rPr>
@@ -1738,7 +1706,7 @@
             <w:noProof/>
             <w:webHidden/>
           </w:rPr>
-          <w:t>9</w:t>
+          <w:t>10</w:t>
         </w:r>
         <w:r>
           <w:rPr>
@@ -1759,7 +1727,7 @@
           <w:szCs w:val="24"/>
         </w:rPr>
       </w:pPr>
-      <w:hyperlink w:anchor="_Toc513217888" w:history="1">
+      <w:hyperlink w:anchor="_Toc514175339" w:history="1">
         <w:r>
           <w:rPr>
             <w:rStyle w:val="Link"/>
@@ -1802,7 +1770,7 @@
             <w:noProof/>
             <w:webHidden/>
           </w:rPr>
-          <w:instrText xml:space="preserve"> PAGEREF _Toc513217888 \h </w:instrText>
+          <w:instrText xml:space="preserve"> PAGEREF _Toc514175339 \h </w:instrText>
         </w:r>
         <w:r>
           <w:rPr>
@@ -1822,7 +1790,7 @@
             <w:noProof/>
             <w:webHidden/>
           </w:rPr>
-          <w:t>9</w:t>
+          <w:t>10</w:t>
         </w:r>
         <w:r>
           <w:rPr>
@@ -1843,7 +1811,7 @@
           <w:szCs w:val="24"/>
         </w:rPr>
       </w:pPr>
-      <w:hyperlink w:anchor="_Toc513217889" w:history="1">
+      <w:hyperlink w:anchor="_Toc514175340" w:history="1">
         <w:r>
           <w:rPr>
             <w:rStyle w:val="Link"/>
@@ -1886,7 +1854,7 @@
             <w:noProof/>
             <w:webHidden/>
           </w:rPr>
-          <w:instrText xml:space="preserve"> PAGEREF _Toc513217889 \h </w:instrText>
+          <w:instrText xml:space="preserve"> PAGEREF _Toc514175340 \h </w:instrText>
         </w:r>
         <w:r>
           <w:rPr>
@@ -1906,7 +1874,7 @@
             <w:noProof/>
             <w:webHidden/>
           </w:rPr>
-          <w:t>9</w:t>
+          <w:t>11</w:t>
         </w:r>
         <w:r>
           <w:rPr>
@@ -1927,7 +1895,7 @@
           <w:szCs w:val="24"/>
         </w:rPr>
       </w:pPr>
-      <w:hyperlink w:anchor="_Toc513217890" w:history="1">
+      <w:hyperlink w:anchor="_Toc514175341" w:history="1">
         <w:r>
           <w:rPr>
             <w:rStyle w:val="Link"/>
@@ -1970,7 +1938,7 @@
             <w:noProof/>
             <w:webHidden/>
           </w:rPr>
-          <w:instrText xml:space="preserve"> PAGEREF _Toc513217890 \h </w:instrText>
+          <w:instrText xml:space="preserve"> PAGEREF _Toc514175341 \h </w:instrText>
         </w:r>
         <w:r>
           <w:rPr>
@@ -1990,7 +1958,7 @@
             <w:noProof/>
             <w:webHidden/>
           </w:rPr>
-          <w:t>9</w:t>
+          <w:t>11</w:t>
         </w:r>
         <w:r>
           <w:rPr>
@@ -2011,7 +1979,7 @@
           <w:szCs w:val="24"/>
         </w:rPr>
       </w:pPr>
-      <w:hyperlink w:anchor="_Toc513217891" w:history="1">
+      <w:hyperlink w:anchor="_Toc514175342" w:history="1">
         <w:r>
           <w:rPr>
             <w:rStyle w:val="Link"/>
@@ -2054,7 +2022,7 @@
             <w:noProof/>
             <w:webHidden/>
           </w:rPr>
-          <w:instrText xml:space="preserve"> PAGEREF _Toc513217891 \h </w:instrText>
+          <w:instrText xml:space="preserve"> PAGEREF _Toc514175342 \h </w:instrText>
         </w:r>
         <w:r>
           <w:rPr>
@@ -2074,7 +2042,7 @@
             <w:noProof/>
             <w:webHidden/>
           </w:rPr>
-          <w:t>10</w:t>
+          <w:t>11</w:t>
         </w:r>
         <w:r>
           <w:rPr>
@@ -2095,7 +2063,7 @@
           <w:szCs w:val="24"/>
         </w:rPr>
       </w:pPr>
-      <w:hyperlink w:anchor="_Toc513217892" w:history="1">
+      <w:hyperlink w:anchor="_Toc514175343" w:history="1">
         <w:r>
           <w:rPr>
             <w:rStyle w:val="Link"/>
@@ -2138,7 +2106,7 @@
             <w:noProof/>
             <w:webHidden/>
           </w:rPr>
-          <w:instrText xml:space="preserve"> PAGEREF _Toc513217892 \h </w:instrText>
+          <w:instrText xml:space="preserve"> PAGEREF _Toc514175343 \h </w:instrText>
         </w:r>
         <w:r>
           <w:rPr>
@@ -2158,7 +2126,7 @@
             <w:noProof/>
             <w:webHidden/>
           </w:rPr>
-          <w:t>10</w:t>
+          <w:t>11</w:t>
         </w:r>
         <w:r>
           <w:rPr>
@@ -2179,7 +2147,7 @@
           <w:szCs w:val="24"/>
         </w:rPr>
       </w:pPr>
-      <w:hyperlink w:anchor="_Toc513217893" w:history="1">
+      <w:hyperlink w:anchor="_Toc514175344" w:history="1">
         <w:r>
           <w:rPr>
             <w:rStyle w:val="Link"/>
@@ -2222,7 +2190,7 @@
             <w:noProof/>
             <w:webHidden/>
           </w:rPr>
-          <w:instrText xml:space="preserve"> PAGEREF _Toc513217893 \h </w:instrText>
+          <w:instrText xml:space="preserve"> PAGEREF _Toc514175344 \h </w:instrText>
         </w:r>
         <w:r>
           <w:rPr>
@@ -2242,7 +2210,7 @@
             <w:noProof/>
             <w:webHidden/>
           </w:rPr>
-          <w:t>10</w:t>
+          <w:t>11</w:t>
         </w:r>
         <w:r>
           <w:rPr>
@@ -2263,7 +2231,7 @@
           <w:szCs w:val="24"/>
         </w:rPr>
       </w:pPr>
-      <w:hyperlink w:anchor="_Toc513217894" w:history="1">
+      <w:hyperlink w:anchor="_Toc514175345" w:history="1">
         <w:r>
           <w:rPr>
             <w:rStyle w:val="Link"/>
@@ -2306,7 +2274,7 @@
             <w:noProof/>
             <w:webHidden/>
           </w:rPr>
-          <w:instrText xml:space="preserve"> PAGEREF _Toc513217894 \h </w:instrText>
+          <w:instrText xml:space="preserve"> PAGEREF _Toc514175345 \h </w:instrText>
         </w:r>
         <w:r>
           <w:rPr>
@@ -2326,7 +2294,7 @@
             <w:noProof/>
             <w:webHidden/>
           </w:rPr>
-          <w:t>10</w:t>
+          <w:t>11</w:t>
         </w:r>
         <w:r>
           <w:rPr>
@@ -2348,7 +2316,7 @@
           <w:szCs w:val="24"/>
         </w:rPr>
       </w:pPr>
-      <w:hyperlink w:anchor="_Toc513217895" w:history="1">
+      <w:hyperlink w:anchor="_Toc514175346" w:history="1">
         <w:r>
           <w:rPr>
             <w:rStyle w:val="Link"/>
@@ -2392,7 +2360,7 @@
             <w:noProof/>
             <w:webHidden/>
           </w:rPr>
-          <w:instrText xml:space="preserve"> PAGEREF _Toc513217895 \h </w:instrText>
+          <w:instrText xml:space="preserve"> PAGEREF _Toc514175346 \h </w:instrText>
         </w:r>
         <w:r>
           <w:rPr>
@@ -2412,7 +2380,7 @@
             <w:noProof/>
             <w:webHidden/>
           </w:rPr>
-          <w:t>11</w:t>
+          <w:t>12</w:t>
         </w:r>
         <w:r>
           <w:rPr>
@@ -2433,7 +2401,7 @@
           <w:szCs w:val="24"/>
         </w:rPr>
       </w:pPr>
-      <w:hyperlink w:anchor="_Toc513217896" w:history="1">
+      <w:hyperlink w:anchor="_Toc514175347" w:history="1">
         <w:r>
           <w:rPr>
             <w:rStyle w:val="Link"/>
@@ -2477,7 +2445,7 @@
             <w:noProof/>
             <w:webHidden/>
           </w:rPr>
-          <w:instrText xml:space="preserve"> PAGEREF _Toc513217896 \h </w:instrText>
+          <w:instrText xml:space="preserve"> PAGEREF _Toc514175347 \h </w:instrText>
         </w:r>
         <w:r>
           <w:rPr>
@@ -2497,7 +2465,7 @@
             <w:noProof/>
             <w:webHidden/>
           </w:rPr>
-          <w:t>11</w:t>
+          <w:t>12</w:t>
         </w:r>
         <w:r>
           <w:rPr>
@@ -2518,7 +2486,7 @@
           <w:szCs w:val="24"/>
         </w:rPr>
       </w:pPr>
-      <w:hyperlink w:anchor="_Toc513217897" w:history="1">
+      <w:hyperlink w:anchor="_Toc514175348" w:history="1">
         <w:r>
           <w:rPr>
             <w:rStyle w:val="Link"/>
@@ -2562,7 +2530,7 @@
             <w:noProof/>
             <w:webHidden/>
           </w:rPr>
-          <w:instrText xml:space="preserve"> PAGEREF _Toc513217897 \h </w:instrText>
+          <w:instrText xml:space="preserve"> PAGEREF _Toc514175348 \h </w:instrText>
         </w:r>
         <w:r>
           <w:rPr>
@@ -2582,7 +2550,7 @@
             <w:noProof/>
             <w:webHidden/>
           </w:rPr>
-          <w:t>11</w:t>
+          <w:t>12</w:t>
         </w:r>
         <w:r>
           <w:rPr>
@@ -2603,7 +2571,7 @@
           <w:szCs w:val="24"/>
         </w:rPr>
       </w:pPr>
-      <w:hyperlink w:anchor="_Toc513217898" w:history="1">
+      <w:hyperlink w:anchor="_Toc514175349" w:history="1">
         <w:r>
           <w:rPr>
             <w:rStyle w:val="Link"/>
@@ -2647,7 +2615,7 @@
             <w:noProof/>
             <w:webHidden/>
           </w:rPr>
-          <w:instrText xml:space="preserve"> PAGEREF _Toc513217898 \h </w:instrText>
+          <w:instrText xml:space="preserve"> PAGEREF _Toc514175349 \h </w:instrText>
         </w:r>
         <w:r>
           <w:rPr>
@@ -2667,7 +2635,7 @@
             <w:noProof/>
             <w:webHidden/>
           </w:rPr>
-          <w:t>11</w:t>
+          <w:t>12</w:t>
         </w:r>
         <w:r>
           <w:rPr>
@@ -2689,7 +2657,7 @@
           <w:szCs w:val="24"/>
         </w:rPr>
       </w:pPr>
-      <w:hyperlink w:anchor="_Toc513217899" w:history="1">
+      <w:hyperlink w:anchor="_Toc514175350" w:history="1">
         <w:r>
           <w:rPr>
             <w:rStyle w:val="Link"/>
@@ -2733,7 +2701,7 @@
             <w:noProof/>
             <w:webHidden/>
           </w:rPr>
-          <w:instrText xml:space="preserve"> PAGEREF _Toc513217899 \h </w:instrText>
+          <w:instrText xml:space="preserve"> PAGEREF _Toc514175350 \h </w:instrText>
         </w:r>
         <w:r>
           <w:rPr>
@@ -2753,7 +2721,7 @@
             <w:noProof/>
             <w:webHidden/>
           </w:rPr>
-          <w:t>12</w:t>
+          <w:t>13</w:t>
         </w:r>
         <w:r>
           <w:rPr>
@@ -2774,7 +2742,7 @@
           <w:szCs w:val="24"/>
         </w:rPr>
       </w:pPr>
-      <w:hyperlink w:anchor="_Toc513217900" w:history="1">
+      <w:hyperlink w:anchor="_Toc514175351" w:history="1">
         <w:r>
           <w:rPr>
             <w:rStyle w:val="Link"/>
@@ -2817,7 +2785,7 @@
             <w:noProof/>
             <w:webHidden/>
           </w:rPr>
-          <w:instrText xml:space="preserve"> PAGEREF _Toc513217900 \h </w:instrText>
+          <w:instrText xml:space="preserve"> PAGEREF _Toc514175351 \h </w:instrText>
         </w:r>
         <w:r>
           <w:rPr>
@@ -2837,7 +2805,7 @@
             <w:noProof/>
             <w:webHidden/>
           </w:rPr>
-          <w:t>12</w:t>
+          <w:t>13</w:t>
         </w:r>
         <w:r>
           <w:rPr>
@@ -2858,7 +2826,7 @@
           <w:szCs w:val="24"/>
         </w:rPr>
       </w:pPr>
-      <w:hyperlink w:anchor="_Toc513217901" w:history="1">
+      <w:hyperlink w:anchor="_Toc514175352" w:history="1">
         <w:r>
           <w:rPr>
             <w:rStyle w:val="Link"/>
@@ -2901,7 +2869,7 @@
             <w:noProof/>
             <w:webHidden/>
           </w:rPr>
-          <w:instrText xml:space="preserve"> PAGEREF _Toc513217901 \h </w:instrText>
+          <w:instrText xml:space="preserve"> PAGEREF _Toc514175352 \h </w:instrText>
         </w:r>
         <w:r>
           <w:rPr>
@@ -2921,7 +2889,7 @@
             <w:noProof/>
             <w:webHidden/>
           </w:rPr>
-          <w:t>12</w:t>
+          <w:t>13</w:t>
         </w:r>
         <w:r>
           <w:rPr>
@@ -2943,7 +2911,7 @@
           <w:szCs w:val="24"/>
         </w:rPr>
       </w:pPr>
-      <w:hyperlink w:anchor="_Toc513217902" w:history="1">
+      <w:hyperlink w:anchor="_Toc514175353" w:history="1">
         <w:r>
           <w:rPr>
             <w:rStyle w:val="Link"/>
@@ -2987,7 +2955,7 @@
             <w:noProof/>
             <w:webHidden/>
           </w:rPr>
-          <w:instrText xml:space="preserve"> PAGEREF _Toc513217902 \h </w:instrText>
+          <w:instrText xml:space="preserve"> PAGEREF _Toc514175353 \h </w:instrText>
         </w:r>
         <w:r>
           <w:rPr>
@@ -3007,7 +2975,7 @@
             <w:noProof/>
             <w:webHidden/>
           </w:rPr>
-          <w:t>15</w:t>
+          <w:t>16</w:t>
         </w:r>
         <w:r>
           <w:rPr>
@@ -3039,8 +3007,8 @@
       <w:pPr>
         <w:pStyle w:val="berschrift1"/>
       </w:pPr>
-      <w:bookmarkStart w:id="6" w:name="_Toc513217872"/>
-      <w:bookmarkEnd w:id="5"/>
+      <w:bookmarkStart w:id="6" w:name="_Toc514175323"/>
+      <w:bookmarkEnd w:id="4"/>
       <w:r>
         <w:lastRenderedPageBreak/>
         <w:t>Eigenständigkeitserklärung</w:t>
@@ -3088,7 +3056,7 @@
       <w:pPr>
         <w:pStyle w:val="berschrift1"/>
       </w:pPr>
-      <w:bookmarkStart w:id="7" w:name="_Toc513217873"/>
+      <w:bookmarkStart w:id="7" w:name="_Toc514175324"/>
       <w:r>
         <w:lastRenderedPageBreak/>
         <w:t>Benutzeranleitung</w:t>
@@ -3100,7 +3068,7 @@
       <w:pPr>
         <w:pStyle w:val="berschrift2"/>
       </w:pPr>
-      <w:bookmarkStart w:id="8" w:name="_Toc513217874"/>
+      <w:bookmarkStart w:id="8" w:name="_Toc514175325"/>
       <w:r>
         <w:t>Systemvoraussetzungen und Hinweise zum Aufruf</w:t>
       </w:r>
@@ -3119,11 +3087,9 @@
       <w:r>
         <w:t xml:space="preserve">Das Programm sollte daher plattformunabhängig laufen, jedoch wird aufgrund der betriebssystemspezifischen Testumgebung und der beiliegenden </w:t>
       </w:r>
-      <w:proofErr w:type="spellStart"/>
       <w:r>
         <w:t>Shellscript</w:t>
       </w:r>
-      <w:proofErr w:type="spellEnd"/>
       <w:r>
         <w:t xml:space="preserve">-Dateien eine Benutzung unter </w:t>
       </w:r>
@@ -3131,15 +3097,7 @@
         <w:t>einem Unix-System (bestenfalls MacOS)</w:t>
       </w:r>
       <w:r>
-        <w:t xml:space="preserve"> empfohlen. Benötigt wird außerdem eine Java </w:t>
-      </w:r>
-      <w:proofErr w:type="spellStart"/>
-      <w:r>
-        <w:t>Runtime</w:t>
-      </w:r>
-      <w:proofErr w:type="spellEnd"/>
-      <w:r>
-        <w:t xml:space="preserve"> Environment, die mindestens in der Version 1.</w:t>
+        <w:t xml:space="preserve"> empfohlen. Benötigt wird außerdem eine Java Runtime Environment, die mindestens in der Version 1.</w:t>
       </w:r>
       <w:r>
         <w:t>8</w:t>
@@ -3152,7 +3110,7 @@
       <w:pPr>
         <w:pStyle w:val="berschrift2"/>
       </w:pPr>
-      <w:bookmarkStart w:id="9" w:name="_Toc513217875"/>
+      <w:bookmarkStart w:id="9" w:name="_Toc514175326"/>
       <w:r>
         <w:t>Installation des Programms</w:t>
       </w:r>
@@ -3189,22 +3147,18 @@
       <w:r>
         <w:t xml:space="preserve"> alle Dateien im Ordner „</w:t>
       </w:r>
-      <w:proofErr w:type="spellStart"/>
       <w:r>
         <w:t>Shellscripte</w:t>
       </w:r>
-      <w:proofErr w:type="spellEnd"/>
       <w:r>
         <w:t xml:space="preserve">“ benötigt und zudem ein Lese- und Schreibrecht für alle Dateien im Verzeichnis </w:t>
       </w:r>
       <w:r>
         <w:t>„</w:t>
       </w:r>
-      <w:proofErr w:type="spellStart"/>
       <w:r>
         <w:t>Testfaelle</w:t>
       </w:r>
-      <w:proofErr w:type="spellEnd"/>
       <w:r>
         <w:t>“</w:t>
       </w:r>
@@ -3212,18 +3166,10 @@
         <w:t xml:space="preserve"> und all seinen Unterverzeichnissen.</w:t>
       </w:r>
       <w:r>
-        <w:t xml:space="preserve"> Die </w:t>
-      </w:r>
-      <w:proofErr w:type="spellStart"/>
-      <w:r>
-        <w:t>S</w:t>
-      </w:r>
-      <w:r>
-        <w:t>hellscripte</w:t>
-      </w:r>
-      <w:proofErr w:type="spellEnd"/>
-      <w:r>
-        <w:t xml:space="preserve"> </w:t>
+        <w:t xml:space="preserve"> Die S</w:t>
+      </w:r>
+      <w:r>
+        <w:t xml:space="preserve">hellscripte </w:t>
       </w:r>
       <w:r>
         <w:rPr>
@@ -3232,29 +3178,16 @@
         <w:t>.sh</w:t>
       </w:r>
       <w:r>
-        <w:t xml:space="preserve"> im Ordner </w:t>
-      </w:r>
-      <w:proofErr w:type="spellStart"/>
-      <w:r>
-        <w:t>Shellscripte</w:t>
-      </w:r>
-      <w:proofErr w:type="spellEnd"/>
+        <w:t xml:space="preserve"> im Ordner Shellscripte</w:t>
+      </w:r>
       <w:r>
         <w:t xml:space="preserve"> müssen ausführbar sein. Dies lässt sich mittels des Konsolenbefehls </w:t>
       </w:r>
-      <w:proofErr w:type="spellStart"/>
       <w:r>
         <w:rPr>
           <w:highlight w:val="lightGray"/>
         </w:rPr>
-        <w:t>chmod</w:t>
-      </w:r>
-      <w:proofErr w:type="spellEnd"/>
-      <w:r>
-        <w:rPr>
-          <w:highlight w:val="lightGray"/>
-        </w:rPr>
-        <w:t xml:space="preserve"> +x</w:t>
+        <w:t>chmod +x</w:t>
       </w:r>
       <w:r>
         <w:rPr>
@@ -3288,7 +3221,7 @@
       <w:pPr>
         <w:pStyle w:val="berschrift2"/>
       </w:pPr>
-      <w:bookmarkStart w:id="10" w:name="_Toc513217876"/>
+      <w:bookmarkStart w:id="10" w:name="_Toc514175327"/>
       <w:r>
         <w:t>Programmstart</w:t>
       </w:r>
@@ -3358,35 +3291,7 @@
         <w:rPr>
           <w:highlight w:val="yellow"/>
         </w:rPr>
-        <w:t>„</w:t>
-      </w:r>
-      <w:proofErr w:type="spellStart"/>
-      <w:r>
-        <w:rPr>
-          <w:highlight w:val="yellow"/>
-        </w:rPr>
-        <w:t>Testfaelle</w:t>
-      </w:r>
-      <w:proofErr w:type="spellEnd"/>
-      <w:r>
-        <w:rPr>
-          <w:highlight w:val="yellow"/>
-        </w:rPr>
-        <w:t>/</w:t>
-      </w:r>
-      <w:proofErr w:type="spellStart"/>
-      <w:r>
-        <w:rPr>
-          <w:highlight w:val="yellow"/>
-        </w:rPr>
-        <w:t>Normalfaelle</w:t>
-      </w:r>
-      <w:proofErr w:type="spellEnd"/>
-      <w:r>
-        <w:rPr>
-          <w:highlight w:val="yellow"/>
-        </w:rPr>
-        <w:t>“</w:t>
+        <w:t>„Testfaelle/Normalfaelle“</w:t>
       </w:r>
     </w:p>
     <w:p>
@@ -3404,35 +3309,7 @@
         <w:rPr>
           <w:highlight w:val="yellow"/>
         </w:rPr>
-        <w:t>„</w:t>
-      </w:r>
-      <w:proofErr w:type="spellStart"/>
-      <w:r>
-        <w:rPr>
-          <w:highlight w:val="yellow"/>
-        </w:rPr>
-        <w:t>Testfaelle</w:t>
-      </w:r>
-      <w:proofErr w:type="spellEnd"/>
-      <w:r>
-        <w:rPr>
-          <w:highlight w:val="yellow"/>
-        </w:rPr>
-        <w:t>/</w:t>
-      </w:r>
-      <w:proofErr w:type="spellStart"/>
-      <w:r>
-        <w:rPr>
-          <w:highlight w:val="yellow"/>
-        </w:rPr>
-        <w:t>Sonderfaelle</w:t>
-      </w:r>
-      <w:proofErr w:type="spellEnd"/>
-      <w:r>
-        <w:rPr>
-          <w:highlight w:val="yellow"/>
-        </w:rPr>
-        <w:t>“</w:t>
+        <w:t>„Testfaelle/Sonderfaelle“</w:t>
       </w:r>
     </w:p>
     <w:p>
@@ -3450,35 +3327,7 @@
         <w:rPr>
           <w:highlight w:val="yellow"/>
         </w:rPr>
-        <w:t>„</w:t>
-      </w:r>
-      <w:proofErr w:type="spellStart"/>
-      <w:r>
-        <w:rPr>
-          <w:highlight w:val="yellow"/>
-        </w:rPr>
-        <w:t>Testfaelle</w:t>
-      </w:r>
-      <w:proofErr w:type="spellEnd"/>
-      <w:r>
-        <w:rPr>
-          <w:highlight w:val="yellow"/>
-        </w:rPr>
-        <w:t>/</w:t>
-      </w:r>
-      <w:proofErr w:type="spellStart"/>
-      <w:r>
-        <w:rPr>
-          <w:highlight w:val="yellow"/>
-        </w:rPr>
-        <w:t>Fehlerfaelle</w:t>
-      </w:r>
-      <w:proofErr w:type="spellEnd"/>
-      <w:r>
-        <w:rPr>
-          <w:highlight w:val="yellow"/>
-        </w:rPr>
-        <w:t>“</w:t>
+        <w:t>„Testfaelle/Fehlerfaelle“</w:t>
       </w:r>
     </w:p>
     <w:p>
@@ -3492,15 +3341,12 @@
       <w:r>
         <w:t xml:space="preserve">Entsprechende </w:t>
       </w:r>
-      <w:proofErr w:type="spellStart"/>
       <w:r>
         <w:t>Shellscript</w:t>
       </w:r>
-      <w:proofErr w:type="spellEnd"/>
       <w:r>
         <w:t>-Datei im Verzeichnis „</w:t>
       </w:r>
-      <w:proofErr w:type="spellStart"/>
       <w:r>
         <w:rPr>
           <w:highlight w:val="yellow"/>
@@ -3513,7 +3359,6 @@
         </w:rPr>
         <w:t>cripte</w:t>
       </w:r>
-      <w:proofErr w:type="spellEnd"/>
       <w:r>
         <w:t xml:space="preserve"> </w:t>
       </w:r>
@@ -3523,15 +3368,7 @@
     </w:p>
     <w:p>
       <w:r>
-        <w:t>Anzumerken ist, dass im Verzeichnis „</w:t>
-      </w:r>
-      <w:proofErr w:type="spellStart"/>
-      <w:r>
-        <w:t>Testfaelle</w:t>
-      </w:r>
-      <w:proofErr w:type="spellEnd"/>
-      <w:r>
-        <w:t xml:space="preserve">“ noch weitere Verzeichnisse existieren, in denen schon fertige Testfälle vorhanden sind. Auf diese Fälle wird im </w:t>
+        <w:t xml:space="preserve">Anzumerken ist, dass im Verzeichnis „Testfaelle“ noch weitere Verzeichnisse existieren, in denen schon fertige Testfälle vorhanden sind. Auf diese Fälle wird im </w:t>
       </w:r>
       <w:r>
         <w:t>7.</w:t>
@@ -3609,35 +3446,7 @@
                               <w:rPr>
                                 <w:sz w:val="20"/>
                               </w:rPr>
-                              <w:t xml:space="preserve">$ </w:t>
-                            </w:r>
-                            <w:proofErr w:type="spellStart"/>
-                            <w:r>
-                              <w:rPr>
-                                <w:sz w:val="20"/>
-                              </w:rPr>
-                              <w:t>java</w:t>
-                            </w:r>
-                            <w:proofErr w:type="spellEnd"/>
-                            <w:r>
-                              <w:rPr>
-                                <w:sz w:val="20"/>
-                              </w:rPr>
-                              <w:t xml:space="preserve"> –</w:t>
-                            </w:r>
-                            <w:proofErr w:type="spellStart"/>
-                            <w:r>
-                              <w:rPr>
-                                <w:sz w:val="20"/>
-                              </w:rPr>
-                              <w:t>jar</w:t>
-                            </w:r>
-                            <w:proofErr w:type="spellEnd"/>
-                            <w:r>
-                              <w:rPr>
-                                <w:sz w:val="20"/>
-                              </w:rPr>
-                              <w:t xml:space="preserve"> </w:t>
+                              <w:t xml:space="preserve">$ java –jar </w:t>
                             </w:r>
                           </w:p>
                           <w:p>
@@ -3727,35 +3536,7 @@
                         <w:rPr>
                           <w:sz w:val="20"/>
                         </w:rPr>
-                        <w:t xml:space="preserve">$ </w:t>
-                      </w:r>
-                      <w:proofErr w:type="spellStart"/>
-                      <w:r>
-                        <w:rPr>
-                          <w:sz w:val="20"/>
-                        </w:rPr>
-                        <w:t>java</w:t>
-                      </w:r>
-                      <w:proofErr w:type="spellEnd"/>
-                      <w:r>
-                        <w:rPr>
-                          <w:sz w:val="20"/>
-                        </w:rPr>
-                        <w:t xml:space="preserve"> –</w:t>
-                      </w:r>
-                      <w:proofErr w:type="spellStart"/>
-                      <w:r>
-                        <w:rPr>
-                          <w:sz w:val="20"/>
-                        </w:rPr>
-                        <w:t>jar</w:t>
-                      </w:r>
-                      <w:proofErr w:type="spellEnd"/>
-                      <w:r>
-                        <w:rPr>
-                          <w:sz w:val="20"/>
-                        </w:rPr>
-                        <w:t xml:space="preserve"> </w:t>
+                        <w:t xml:space="preserve">$ java –jar </w:t>
                       </w:r>
                     </w:p>
                     <w:p>
@@ -3857,11 +3638,9 @@
       <w:r>
         <w:t>“ für die Endung der Dateien, die im Verzeichnis „</w:t>
       </w:r>
-      <w:proofErr w:type="spellStart"/>
       <w:r>
         <w:t>VERZEICHNIS</w:t>
       </w:r>
-      <w:proofErr w:type="spellEnd"/>
       <w:r>
         <w:t xml:space="preserve">“ durch das Programm eingelesen und verarbeitet werden. </w:t>
       </w:r>
@@ -3870,7 +3649,7 @@
       <w:pPr>
         <w:pStyle w:val="berschrift1"/>
       </w:pPr>
-      <w:bookmarkStart w:id="11" w:name="_Toc513217877"/>
+      <w:bookmarkStart w:id="11" w:name="_Toc514175328"/>
       <w:r>
         <w:lastRenderedPageBreak/>
         <w:t>Aufgabenanalyse</w:t>
@@ -3881,8 +3660,8 @@
       <w:pPr>
         <w:pStyle w:val="berschrift2"/>
       </w:pPr>
-      <w:bookmarkStart w:id="12" w:name="_Toc513217878"/>
-      <w:bookmarkStart w:id="13" w:name="_Toc177804971"/>
+      <w:bookmarkStart w:id="12" w:name="_Toc177804971"/>
+      <w:bookmarkStart w:id="13" w:name="_Toc514175329"/>
       <w:r>
         <w:t>Allg</w:t>
       </w:r>
@@ -3892,8 +3671,7 @@
       <w:r>
         <w:t>meine Problemstellung</w:t>
       </w:r>
-      <w:bookmarkStart w:id="14" w:name="_Toc513217879"/>
-      <w:bookmarkEnd w:id="12"/>
+      <w:bookmarkEnd w:id="13"/>
     </w:p>
     <w:p>
       <w:r>
@@ -3949,12 +3727,13 @@
       <w:pPr>
         <w:pStyle w:val="berschrift2"/>
       </w:pPr>
-      <w:bookmarkStart w:id="15" w:name="_Format_der_Eingabedatei"/>
+      <w:bookmarkStart w:id="14" w:name="_Format_der_Eingabedatei"/>
+      <w:bookmarkStart w:id="15" w:name="_Toc514175330"/>
+      <w:bookmarkEnd w:id="14"/>
+      <w:r>
+        <w:t>Format der Eingabedatei</w:t>
+      </w:r>
       <w:bookmarkEnd w:id="15"/>
-      <w:r>
-        <w:t>Format der Eingabedatei</w:t>
-      </w:r>
-      <w:bookmarkEnd w:id="14"/>
     </w:p>
     <w:p>
       <w:r>
@@ -4863,11 +4642,9 @@
       <w:r>
         <w:t xml:space="preserve">Jede nicht-Kommentarzeile besteht </w:t>
       </w:r>
-      <w:proofErr w:type="gramStart"/>
       <w:r>
         <w:t>aus folgender</w:t>
       </w:r>
-      <w:proofErr w:type="gramEnd"/>
       <w:r>
         <w:t xml:space="preserve"> Struktur: Vorgangsnummer</w:t>
       </w:r>
@@ -4903,8 +4680,8 @@
       <w:pPr>
         <w:pStyle w:val="berschrift2"/>
       </w:pPr>
-      <w:bookmarkStart w:id="16" w:name="_Toc513217880"/>
-      <w:bookmarkEnd w:id="13"/>
+      <w:bookmarkStart w:id="16" w:name="_Toc514175331"/>
+      <w:bookmarkEnd w:id="12"/>
       <w:r>
         <w:t>Format der Ausgabedatei</w:t>
       </w:r>
@@ -5457,16 +5234,7 @@
                                 <w:szCs w:val="18"/>
                                 <w:highlight w:val="lightGray"/>
                               </w:rPr>
-                              <w:t xml:space="preserve"> </w:t>
-                            </w:r>
-                            <w:r>
-                              <w:rPr>
-                                <w:i/>
-                                <w:sz w:val="18"/>
-                                <w:szCs w:val="18"/>
-                                <w:highlight w:val="lightGray"/>
-                              </w:rPr>
-                              <w:t>Vorgangsnummer</w:t>
+                              <w:t xml:space="preserve"> Vorgangsnummer</w:t>
                             </w:r>
                             <w:r>
                               <w:rPr>
@@ -5483,16 +5251,7 @@
                                 <w:szCs w:val="18"/>
                                 <w:highlight w:val="lightGray"/>
                               </w:rPr>
-                              <w:t xml:space="preserve"> </w:t>
-                            </w:r>
-                            <w:r>
-                              <w:rPr>
-                                <w:i/>
-                                <w:sz w:val="18"/>
-                                <w:szCs w:val="18"/>
-                                <w:highlight w:val="lightGray"/>
-                              </w:rPr>
-                              <w:t>Vorgangsnummer</w:t>
+                              <w:t xml:space="preserve"> Vorgangsnummer</w:t>
                             </w:r>
                             <w:r>
                               <w:rPr>
@@ -6121,16 +5880,7 @@
                           <w:szCs w:val="18"/>
                           <w:highlight w:val="lightGray"/>
                         </w:rPr>
-                        <w:t xml:space="preserve"> </w:t>
-                      </w:r>
-                      <w:r>
-                        <w:rPr>
-                          <w:i/>
-                          <w:sz w:val="18"/>
-                          <w:szCs w:val="18"/>
-                          <w:highlight w:val="lightGray"/>
-                        </w:rPr>
-                        <w:t>Vorgangsnummer</w:t>
+                        <w:t xml:space="preserve"> Vorgangsnummer</w:t>
                       </w:r>
                       <w:r>
                         <w:rPr>
@@ -6147,16 +5897,7 @@
                           <w:szCs w:val="18"/>
                           <w:highlight w:val="lightGray"/>
                         </w:rPr>
-                        <w:t xml:space="preserve"> </w:t>
-                      </w:r>
-                      <w:r>
-                        <w:rPr>
-                          <w:i/>
-                          <w:sz w:val="18"/>
-                          <w:szCs w:val="18"/>
-                          <w:highlight w:val="lightGray"/>
-                        </w:rPr>
-                        <w:t>Vorgangsnummer</w:t>
+                        <w:t xml:space="preserve"> Vorgangsnummer</w:t>
                       </w:r>
                       <w:r>
                         <w:rPr>
@@ -6423,10 +6164,7 @@
         <w:t>“</w:t>
       </w:r>
       <w:r>
-        <w:t xml:space="preserve"> gekennzeichneten Überschrift ausgegeben, wobei auf das einleitende </w:t>
-      </w:r>
-      <w:r>
-        <w:t>„//+</w:t>
+        <w:t xml:space="preserve"> gekennzeichneten Überschrift ausgegeben, wobei auf das einleitende „//+</w:t>
       </w:r>
       <w:r>
         <w:rPr>
@@ -6436,10 +6174,7 @@
         <w:t>_</w:t>
       </w:r>
       <w:r>
-        <w:t>“</w:t>
-      </w:r>
-      <w:r>
-        <w:t xml:space="preserve"> verzichtet wird. Nach einem Absatz folgt eine Beschreibende Zeile „</w:t>
+        <w:t>“ verzichtet wird. Nach einem Absatz folgt eine Beschreibende Zeile „</w:t>
       </w:r>
       <w:r>
         <w:t>Vorgangsnummer; Vorgangsbezeichnung; D; FAZ; FEZ; SAZ; SEZ; GP; FP</w:t>
@@ -6459,11 +6194,7 @@
         <w:t xml:space="preserve"> für jeden Knoten zunächst die </w:t>
       </w:r>
       <w:r>
-        <w:t xml:space="preserve">Vorgangsnummer, dann die Vorgangsbezeichnung, dann die Dauer, dann die FAZ, dann die FEZ, dann die SAZ, dann die SEZ, dann der GP und anschließend der FP angegeben. Getrennt werden diese Werte mit </w:t>
-      </w:r>
-      <w:proofErr w:type="gramStart"/>
-      <w:r>
-        <w:t>„;</w:t>
+        <w:t>Vorgangsnummer, dann die Vorgangsbezeichnung, dann die Dauer, dann die FAZ, dann die FEZ, dann die SAZ, dann die SEZ, dann der GP und anschließend der FP angegeben. Getrennt werden diese Werte mit „;</w:t>
       </w:r>
       <w:r>
         <w:rPr>
@@ -6472,515 +6203,80 @@
         </w:rPr>
         <w:t>_</w:t>
       </w:r>
-      <w:proofErr w:type="gramEnd"/>
       <w:r>
         <w:t>“. Nach jedem Knoten folgt ein Absatz.</w:t>
       </w:r>
     </w:p>
     <w:p>
       <w:r>
-        <w:t xml:space="preserve">Nachdem alle Knoten ausgegeben wurden, folgt ein Absatz. Es wird „Anfangsvorgang: “ gefolgt von einer durch Komma getrennten Auflistung der Startpunkte. Es folgt ein Absatz. </w:t>
-      </w:r>
-      <w:r>
-        <w:t>Es wird „</w:t>
-      </w:r>
-      <w:r>
-        <w:t>End</w:t>
-      </w:r>
-      <w:r>
-        <w:t xml:space="preserve">vorgang: “ gefolgt von einer durch Komma getrennten Auflistung der </w:t>
-      </w:r>
-      <w:r>
-        <w:t>Endpunkte</w:t>
+        <w:t>Nachdem alle Knoten ausgegeben wurden, folgt ein Absatz. Es wird „Anfangsvorgang: “ gefolgt von einer durch Komma getrennten Auflistung der Startpunkte. Es folgt ein Absatz. Es wird „Endvorgang: “ gefolgt von einer durch Komma getrennten Auflistung der Endpunkte. Es folgt ein Absatz. Es wird „Gesamtdauer: “ gefolgt von der Gesamtdauer des kritischen Pfades. Gibt es mehrere kritische Pfade, wird „Nicht eindeutig“ angegeben. Nach einem Absatz folgt „Kritischer Pfad“ bzw. bei mehreren Kritischen Pfaden „Kritische Pfade“. Nach einem Absatz wird jeder kritische Pfad durch eine Auflistung der Vorgangsnummern, getrennt durch „-&gt;“, angegeben.</w:t>
+      </w:r>
+    </w:p>
+    <w:p/>
+    <w:p>
+      <w:pPr>
+        <w:pStyle w:val="berschrift2"/>
+      </w:pPr>
+      <w:bookmarkStart w:id="17" w:name="_Toc514175332"/>
+      <w:r>
+        <w:t>Algorithmus</w:t>
+      </w:r>
+      <w:bookmarkEnd w:id="17"/>
+    </w:p>
+    <w:p>
+      <w:r>
+        <w:t xml:space="preserve">Der eigentliche Hauptalgorithmus des Controllers besteht aus drei Teilen. </w:t>
+      </w:r>
+    </w:p>
+    <w:p>
+      <w:r>
+        <w:t xml:space="preserve">Zunächst wird überprüft, ob der Netzplan (im Folgenden Graph genannt) aus zusammenhängenden Knoten besteht und ob er keine Zyklen hat. Dies wird mittels Backtracking überprüft, wo jeweils ein virtueller Graph (Baum) ausgehend von allen Startpunkten durchlaufen wird. </w:t>
+      </w:r>
+      <w:r>
+        <w:br/>
+        <w:t>Im Falle der Prüfung auf Zusammenhängigkeit der Knoten wird jeder Knoten durchlaufen und die einzelnen Knoten in einer Validation-Liste gesammelt, falls diese noch nicht enthalten sind. Falls nach Durchlauf des gesamten Graphen alle Knoten des Graphen in der Validation-Liste enthalten sind, ist der Graph Zusammenhängend</w:t>
       </w:r>
       <w:r>
         <w:t>.</w:t>
       </w:r>
-      <w:r>
-        <w:t xml:space="preserve"> Es folgt ein Absatz. Es wird „Gesamtdauer: “ gefolgt von der Gesamtdauer des kritischen Pfades. Gibt es mehrere kritische Pfade, wird „</w:t>
-      </w:r>
-      <w:proofErr w:type="spellStart"/>
-      <w:r>
-        <w:t>Nicht</w:t>
-      </w:r>
-      <w:proofErr w:type="spellEnd"/>
-      <w:r>
-        <w:t xml:space="preserve"> eindeutig“ angegeben. Nach einem Absatz folgt „Kritischer Pfad“ bzw. bei mehreren Kritischen Pfaden „Kritische Pfade“. Nach einem Absatz wird jeder kritische Pfad durch eine Auflistung der Vorgangsnummern, getrennt durch „-&gt;“, angegeben.</w:t>
-      </w:r>
-    </w:p>
-    <w:p>
-      <w:bookmarkStart w:id="17" w:name="_Toc513217881"/>
-    </w:p>
-    <w:p>
-      <w:pPr>
-        <w:pStyle w:val="berschrift2"/>
-      </w:pPr>
-      <w:r>
-        <w:t>Algorithmus</w:t>
-      </w:r>
-      <w:bookmarkEnd w:id="17"/>
-    </w:p>
-    <w:p>
-      <w:r>
-        <w:rPr>
-          <w:highlight w:val="yellow"/>
-        </w:rPr>
-        <w:t>[…]</w:t>
-      </w:r>
-      <w:bookmarkStart w:id="18" w:name="_GoBack"/>
-      <w:bookmarkEnd w:id="18"/>
-    </w:p>
-    <w:p>
-      <w:pPr>
-        <w:pStyle w:val="berschrift1"/>
-      </w:pPr>
-      <w:bookmarkStart w:id="19" w:name="_Toc513217882"/>
-      <w:r>
-        <w:lastRenderedPageBreak/>
-        <w:t>Verbale Beschreibung des Verfahrens</w:t>
-      </w:r>
-      <w:bookmarkEnd w:id="19"/>
-    </w:p>
-    <w:p>
-      <w:pPr>
-        <w:pStyle w:val="berschrift2"/>
-      </w:pPr>
-      <w:bookmarkStart w:id="20" w:name="_Toc513217883"/>
-      <w:r>
-        <w:t>Einlesen der Eingabedatei</w:t>
-      </w:r>
-      <w:bookmarkEnd w:id="20"/>
-    </w:p>
-    <w:p>
-      <w:r>
-        <w:t>Das Programm wird mit</w:t>
-      </w:r>
-      <w:r>
-        <w:t xml:space="preserve"> zwei</w:t>
-      </w:r>
-      <w:r>
-        <w:t xml:space="preserve"> Argumenten gestartet. </w:t>
-      </w:r>
-      <w:r>
-        <w:t xml:space="preserve">Es enthält neben dem Verzeichnis, aus dem Eingabedateien eingelesen werden sollen, eine Dateiendung, die spezifiziert, welche Dateien aus diesem Verzeichnis gelesen werden. </w:t>
-      </w:r>
-      <w:r>
-        <w:t xml:space="preserve">Falls das </w:t>
-      </w:r>
-      <w:r>
-        <w:t>Verzeichnis nicht gefunden</w:t>
-      </w:r>
-      <w:r>
-        <w:t xml:space="preserve"> wird</w:t>
-      </w:r>
-      <w:r>
-        <w:t xml:space="preserve">, ist </w:t>
-      </w:r>
-      <w:r>
-        <w:t>kein gültiges Verzeichnis vorhanden</w:t>
-      </w:r>
-      <w:r>
-        <w:t xml:space="preserve"> oder existiert der Pfad nicht, wird das Programm abgebrochen und eine Fehlermeldung auf der Konsole ausgegeben. </w:t>
-      </w:r>
-      <w:r>
-        <w:t>Bei</w:t>
-      </w:r>
-      <w:r>
-        <w:t xml:space="preserve"> einer fehlerfreien</w:t>
-      </w:r>
-      <w:r>
-        <w:t xml:space="preserve"> Überprüfung wird für jede</w:t>
-      </w:r>
-      <w:r>
-        <w:t xml:space="preserve"> der</w:t>
-      </w:r>
-      <w:r>
-        <w:t xml:space="preserve"> Datei</w:t>
-      </w:r>
-      <w:r>
-        <w:t>en</w:t>
-      </w:r>
-      <w:r>
-        <w:t xml:space="preserve"> in diesem Verzeichnis überprüft, ob die Dateiendung der </w:t>
-      </w:r>
-      <w:r>
-        <w:t xml:space="preserve">dem Programm </w:t>
-      </w:r>
-      <w:r>
-        <w:t>übergebenen Endung</w:t>
-      </w:r>
-      <w:r>
-        <w:t xml:space="preserve"> entspricht. </w:t>
-      </w:r>
-      <w:r>
-        <w:t>Falls dies nicht der Fall ist,</w:t>
-      </w:r>
-      <w:r>
-        <w:t xml:space="preserve"> wird die nächste Datei überprüft. Für jede Datei mit entsprechender Dateiendung</w:t>
-      </w:r>
-      <w:r>
-        <w:t xml:space="preserve"> wird zusätzlich die Lesbarkeit dieser Datei festgestellt. Kann die Datei nicht</w:t>
-      </w:r>
-      <w:r>
-        <w:t xml:space="preserve"> gelesen werden, wird </w:t>
-      </w:r>
-      <w:r>
-        <w:t xml:space="preserve">anschließend die </w:t>
-      </w:r>
-      <w:r>
-        <w:t xml:space="preserve">nächste Datei untersucht. </w:t>
-      </w:r>
-    </w:p>
-    <w:p>
-      <w:r>
-        <w:rPr>
-          <w:noProof/>
-        </w:rPr>
-        <mc:AlternateContent>
-          <mc:Choice Requires="wps">
-            <w:drawing>
-              <wp:anchor distT="0" distB="0" distL="114300" distR="114300" simplePos="0" relativeHeight="251662336" behindDoc="0" locked="0" layoutInCell="1" allowOverlap="1" wp14:anchorId="41E92859" wp14:editId="0AE72E52">
-                <wp:simplePos x="0" y="0"/>
-                <wp:positionH relativeFrom="column">
-                  <wp:posOffset>-48895</wp:posOffset>
-                </wp:positionH>
-                <wp:positionV relativeFrom="paragraph">
-                  <wp:posOffset>2640</wp:posOffset>
-                </wp:positionV>
-                <wp:extent cx="5766435" cy="1349828"/>
-                <wp:effectExtent l="0" t="0" r="24765" b="22225"/>
-                <wp:wrapNone/>
-                <wp:docPr id="9" name="Textfeld 2"/>
-                <wp:cNvGraphicFramePr>
-                  <a:graphicFrameLocks xmlns:a="http://schemas.openxmlformats.org/drawingml/2006/main"/>
-                </wp:cNvGraphicFramePr>
-                <a:graphic xmlns:a="http://schemas.openxmlformats.org/drawingml/2006/main">
-                  <a:graphicData uri="http://schemas.microsoft.com/office/word/2010/wordprocessingShape">
-                    <wps:wsp>
-                      <wps:cNvSpPr txBox="1">
-                        <a:spLocks noChangeArrowheads="1"/>
-                      </wps:cNvSpPr>
-                      <wps:spPr bwMode="auto">
-                        <a:xfrm>
-                          <a:off x="0" y="0"/>
-                          <a:ext cx="5766435" cy="1349828"/>
-                        </a:xfrm>
-                        <a:prstGeom prst="rect">
-                          <a:avLst/>
-                        </a:prstGeom>
-                        <a:noFill/>
-                        <a:ln w="9525">
-                          <a:solidFill>
-                            <a:srgbClr val="000000"/>
-                          </a:solidFill>
-                          <a:miter lim="800000"/>
-                          <a:headEnd/>
-                          <a:tailEnd/>
-                        </a:ln>
-                      </wps:spPr>
-                      <wps:txbx>
-                        <w:txbxContent>
-                          <w:p>
-                            <w:pPr>
-                              <w:spacing w:before="0" w:after="0" w:line="276" w:lineRule="auto"/>
-                              <w:rPr>
-                                <w:highlight w:val="yellow"/>
-                              </w:rPr>
-                            </w:pPr>
-                            <w:r>
-                              <w:rPr>
-                                <w:highlight w:val="yellow"/>
-                              </w:rPr>
-                              <w:t>% Strategie 1</w:t>
-                            </w:r>
-                          </w:p>
-                          <w:p>
-                            <w:pPr>
-                              <w:spacing w:before="0" w:after="0" w:line="276" w:lineRule="auto"/>
-                              <w:rPr>
-                                <w:highlight w:val="yellow"/>
-                              </w:rPr>
-                            </w:pPr>
-                            <w:r>
-                              <w:rPr>
-                                <w:highlight w:val="yellow"/>
-                              </w:rPr>
-                              <w:t>Die Zeiten für die Strategie müssen als natürliche Ganzzahl zwischen 15 und 30 vorliegen.</w:t>
-                            </w:r>
-                          </w:p>
-                          <w:p>
-                            <w:pPr>
-                              <w:spacing w:before="0" w:after="0" w:line="276" w:lineRule="auto"/>
-                              <w:rPr>
-                                <w:highlight w:val="yellow"/>
-                              </w:rPr>
-                            </w:pPr>
-                            <w:r>
-                              <w:rPr>
-                                <w:highlight w:val="yellow"/>
-                              </w:rPr>
-                              <w:t>% Strategie 2</w:t>
-                            </w:r>
-                          </w:p>
-                          <w:p>
-                            <w:pPr>
-                              <w:spacing w:before="0" w:after="0" w:line="276" w:lineRule="auto"/>
-                            </w:pPr>
-                            <w:r>
-                              <w:rPr>
-                                <w:highlight w:val="yellow"/>
-                              </w:rPr>
-                              <w:t>Die Zeiten für die Strategie müssen als natürliche Ganzzahl zwischen 15 und 30 vorliegen.</w:t>
-                            </w:r>
-                          </w:p>
-                        </w:txbxContent>
-                      </wps:txbx>
-                      <wps:bodyPr rot="0" vert="horz" wrap="square" lIns="91440" tIns="45720" rIns="91440" bIns="45720" anchor="t" anchorCtr="0">
-                        <a:noAutofit/>
-                      </wps:bodyPr>
-                    </wps:wsp>
-                  </a:graphicData>
-                </a:graphic>
-                <wp14:sizeRelH relativeFrom="margin">
-                  <wp14:pctWidth>0</wp14:pctWidth>
-                </wp14:sizeRelH>
-                <wp14:sizeRelV relativeFrom="margin">
-                  <wp14:pctHeight>0</wp14:pctHeight>
-                </wp14:sizeRelV>
-              </wp:anchor>
-            </w:drawing>
-          </mc:Choice>
-          <mc:Fallback>
-            <w:pict>
-              <v:shape w14:anchorId="41E92859" id="_x0000_s1032" type="#_x0000_t202" style="position:absolute;left:0;text-align:left;margin-left:-3.85pt;margin-top:.2pt;width:454.05pt;height:106.3pt;z-index:251662336;visibility:visible;mso-wrap-style:square;mso-width-percent:0;mso-height-percent:0;mso-wrap-distance-left:9pt;mso-wrap-distance-top:0;mso-wrap-distance-right:9pt;mso-wrap-distance-bottom:0;mso-position-horizontal:absolute;mso-position-horizontal-relative:text;mso-position-vertical:absolute;mso-position-vertical-relative:text;mso-width-percent:0;mso-height-percent:0;mso-width-relative:margin;mso-height-relative:margin;v-text-anchor:top" o:gfxdata="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" filled="f">
-                <v:textbox>
-                  <w:txbxContent>
-                    <w:p>
-                      <w:pPr>
-                        <w:spacing w:before="0" w:after="0" w:line="276" w:lineRule="auto"/>
-                        <w:rPr>
-                          <w:highlight w:val="yellow"/>
-                        </w:rPr>
-                      </w:pPr>
-                      <w:r>
-                        <w:rPr>
-                          <w:highlight w:val="yellow"/>
-                        </w:rPr>
-                        <w:t>% Strategie 1</w:t>
-                      </w:r>
-                    </w:p>
-                    <w:p>
-                      <w:pPr>
-                        <w:spacing w:before="0" w:after="0" w:line="276" w:lineRule="auto"/>
-                        <w:rPr>
-                          <w:highlight w:val="yellow"/>
-                        </w:rPr>
-                      </w:pPr>
-                      <w:r>
-                        <w:rPr>
-                          <w:highlight w:val="yellow"/>
-                        </w:rPr>
-                        <w:t>Die Zeiten für die Strategie müssen als natürliche Ganzzahl zwischen 15 und 30 vorliegen.</w:t>
-                      </w:r>
-                    </w:p>
-                    <w:p>
-                      <w:pPr>
-                        <w:spacing w:before="0" w:after="0" w:line="276" w:lineRule="auto"/>
-                        <w:rPr>
-                          <w:highlight w:val="yellow"/>
-                        </w:rPr>
-                      </w:pPr>
-                      <w:r>
-                        <w:rPr>
-                          <w:highlight w:val="yellow"/>
-                        </w:rPr>
-                        <w:t>% Strategie 2</w:t>
-                      </w:r>
-                    </w:p>
-                    <w:p>
-                      <w:pPr>
-                        <w:spacing w:before="0" w:after="0" w:line="276" w:lineRule="auto"/>
-                      </w:pPr>
-                      <w:r>
-                        <w:rPr>
-                          <w:highlight w:val="yellow"/>
-                        </w:rPr>
-                        <w:t>Die Zeiten für die Strategie müssen als natürliche Ganzzahl zwischen 15 und 30 vorliegen.</w:t>
-                      </w:r>
-                    </w:p>
-                  </w:txbxContent>
-                </v:textbox>
-              </v:shape>
-            </w:pict>
-          </mc:Fallback>
-        </mc:AlternateContent>
-      </w:r>
-    </w:p>
-    <w:p/>
-    <w:p/>
-    <w:p/>
-    <w:p>
-      <w:r>
-        <w:rPr>
-          <w:noProof/>
-        </w:rPr>
-        <mc:AlternateContent>
-          <mc:Choice Requires="wps">
-            <w:drawing>
-              <wp:anchor distT="0" distB="0" distL="114300" distR="114300" simplePos="0" relativeHeight="251664384" behindDoc="0" locked="0" layoutInCell="1" allowOverlap="1" wp14:anchorId="145A7F54" wp14:editId="6C051B00">
-                <wp:simplePos x="0" y="0"/>
-                <wp:positionH relativeFrom="column">
-                  <wp:posOffset>-48895</wp:posOffset>
-                </wp:positionH>
-                <wp:positionV relativeFrom="paragraph">
-                  <wp:posOffset>131646</wp:posOffset>
-                </wp:positionV>
-                <wp:extent cx="5766435" cy="323215"/>
-                <wp:effectExtent l="0" t="0" r="0" b="0"/>
-                <wp:wrapNone/>
-                <wp:docPr id="10" name="Textfeld 10"/>
-                <wp:cNvGraphicFramePr/>
-                <a:graphic xmlns:a="http://schemas.openxmlformats.org/drawingml/2006/main">
-                  <a:graphicData uri="http://schemas.microsoft.com/office/word/2010/wordprocessingShape">
-                    <wps:wsp>
-                      <wps:cNvSpPr txBox="1"/>
-                      <wps:spPr>
-                        <a:xfrm>
-                          <a:off x="0" y="0"/>
-                          <a:ext cx="5766435" cy="323215"/>
-                        </a:xfrm>
-                        <a:prstGeom prst="rect">
-                          <a:avLst/>
-                        </a:prstGeom>
-                        <a:solidFill>
-                          <a:prstClr val="white"/>
-                        </a:solidFill>
-                        <a:ln>
-                          <a:noFill/>
-                        </a:ln>
-                        <a:effectLst/>
-                      </wps:spPr>
-                      <wps:txbx>
-                        <w:txbxContent>
-                          <w:p>
-                            <w:pPr>
-                              <w:pStyle w:val="Beschriftung"/>
-                              <w:rPr>
-                                <w:noProof/>
-                              </w:rPr>
-                            </w:pPr>
-                            <w:r>
-                              <w:t xml:space="preserve">Abbildung </w:t>
-                            </w:r>
-                            <w:fldSimple w:instr=" SEQ Abbildung \* ARABIC ">
-                              <w:r>
-                                <w:rPr>
-                                  <w:noProof/>
-                                </w:rPr>
-                                <w:t>3</w:t>
-                              </w:r>
-                            </w:fldSimple>
-                            <w:r>
-                              <w:t>: Fehlerprotokollbeispiel</w:t>
-                            </w:r>
-                          </w:p>
-                        </w:txbxContent>
-                      </wps:txbx>
-                      <wps:bodyPr rot="0" spcFirstLastPara="0" vertOverflow="overflow" horzOverflow="overflow" vert="horz" wrap="square" lIns="0" tIns="0" rIns="0" bIns="0" numCol="1" spcCol="0" rtlCol="0" fromWordArt="0" anchor="t" anchorCtr="0" forceAA="0" compatLnSpc="1">
-                        <a:prstTxWarp prst="textNoShape">
-                          <a:avLst/>
-                        </a:prstTxWarp>
-                        <a:spAutoFit/>
-                      </wps:bodyPr>
-                    </wps:wsp>
-                  </a:graphicData>
-                </a:graphic>
-              </wp:anchor>
-            </w:drawing>
-          </mc:Choice>
-          <mc:Fallback>
-            <w:pict>
-              <v:shape w14:anchorId="145A7F54" id="Textfeld 10" o:spid="_x0000_s1033" type="#_x0000_t202" style="position:absolute;left:0;text-align:left;margin-left:-3.85pt;margin-top:10.35pt;width:454.05pt;height:25.45pt;z-index:251664384;visibility:visible;mso-wrap-style:square;mso-wrap-distance-left:9pt;mso-wrap-distance-top:0;mso-wrap-distance-right:9pt;mso-wrap-distance-bottom:0;mso-position-horizontal:absolute;mso-position-horizontal-relative:text;mso-position-vertical:absolute;mso-position-vertical-relative:text;v-text-anchor:top" o:gfxdata="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" stroked="f">
-                <v:textbox style="mso-fit-shape-to-text:t" inset="0,0,0,0">
-                  <w:txbxContent>
-                    <w:p>
-                      <w:pPr>
-                        <w:pStyle w:val="Beschriftung"/>
-                        <w:rPr>
-                          <w:noProof/>
-                        </w:rPr>
-                      </w:pPr>
-                      <w:r>
-                        <w:t xml:space="preserve">Abbildung </w:t>
-                      </w:r>
-                      <w:fldSimple w:instr=" SEQ Abbildung \* ARABIC ">
-                        <w:r>
-                          <w:rPr>
-                            <w:noProof/>
-                          </w:rPr>
-                          <w:t>3</w:t>
-                        </w:r>
-                      </w:fldSimple>
-                      <w:r>
-                        <w:t>: Fehlerprotokollbeispiel</w:t>
-                      </w:r>
-                    </w:p>
-                  </w:txbxContent>
-                </v:textbox>
-              </v:shape>
-            </w:pict>
-          </mc:Fallback>
-        </mc:AlternateContent>
-      </w:r>
-    </w:p>
-    <w:p>
-      <w:pPr>
-        <w:pStyle w:val="berschrift2"/>
-        <w:numPr>
-          <w:ilvl w:val="0"/>
-          <w:numId w:val="0"/>
-        </w:numPr>
-        <w:ind w:left="578"/>
-      </w:pPr>
-    </w:p>
-    <w:p>
-      <w:pPr>
-        <w:pStyle w:val="berschrift2"/>
-      </w:pPr>
-      <w:bookmarkStart w:id="21" w:name="_Toc513217884"/>
-      <w:r>
-        <w:rPr>
-          <w:highlight w:val="yellow"/>
-        </w:rPr>
-        <w:t>Überführung der Eingabedaten</w:t>
-      </w:r>
-      <w:r>
-        <w:t xml:space="preserve"> </w:t>
-      </w:r>
-      <w:r>
-        <w:rPr>
-          <w:highlight w:val="yellow"/>
-        </w:rPr>
-        <w:t>ins Datenmodel</w:t>
-      </w:r>
-      <w:bookmarkEnd w:id="21"/>
+    </w:p>
+    <w:p>
+      <w:r>
+        <w:t xml:space="preserve">Im Falle der Prüfung auf Zykelfreiheit wird ähnlich verfahren. Alle Knoten des Graphen werden durchlaufen. Erreicht die </w:t>
+      </w:r>
+      <w:r>
+        <w:t>F</w:t>
+      </w:r>
+      <w:r>
+        <w:t>unktion zum zweiten Mal einen Knoten (Hier ebenfalls durch eine Validation-Liste geregelt), so wird ein Zykel festgestellt. Falls jeder Knoten nur einmal durchlaufen wird, so wird die Zykelfreiheit festgestellt.</w:t>
+      </w:r>
+    </w:p>
+    <w:p>
+      <w:r>
+        <w:t>Beide Methoden verlaufen nach dem Prinzip des Backtrackings, bei dem der Graph bis zu den Blättern durchlaufen wird und im Falle des Erreichen eines Abbruchkriteriums am Blatt das Ergebnis in einem externen Korb gespeichert wird.</w:t>
+      </w:r>
+    </w:p>
+    <w:p>
+      <w:r>
+        <w:t>In der zweiten Hauptfunktion des Controllers</w:t>
+      </w:r>
+      <w:r>
+        <w:t xml:space="preserve"> wird das Model initialisiert nach drei Schritten:</w:t>
+      </w:r>
     </w:p>
     <w:p>
       <w:pPr>
         <w:pStyle w:val="Listenabsatz"/>
         <w:numPr>
           <w:ilvl w:val="0"/>
-          <w:numId w:val="25"/>
+          <w:numId w:val="26"/>
         </w:numPr>
-        <w:rPr>
-          <w:highlight w:val="yellow"/>
-        </w:rPr>
-      </w:pPr>
-      <w:r>
-        <w:rPr>
-          <w:highlight w:val="yellow"/>
-        </w:rPr>
-        <w:t>Einheiten erklären</w:t>
+      </w:pPr>
+      <w:r>
+        <w:t>Vorwärtsrechnung</w:t>
+      </w:r>
+      <w:r>
+        <w:t>:</w:t>
       </w:r>
     </w:p>
     <w:p>
@@ -6988,86 +6284,404 @@
         <w:pStyle w:val="Listenabsatz"/>
         <w:numPr>
           <w:ilvl w:val="0"/>
-          <w:numId w:val="25"/>
+          <w:numId w:val="26"/>
         </w:numPr>
-        <w:rPr>
-          <w:highlight w:val="yellow"/>
-        </w:rPr>
-      </w:pPr>
-      <w:r>
-        <w:rPr>
-          <w:highlight w:val="yellow"/>
-        </w:rPr>
-        <w:t>Wie funktioniert das Model?</w:t>
+      </w:pPr>
+      <w:r>
+        <w:t xml:space="preserve"> Bei gegebenem Anfangstermin werden aufgrund der</w:t>
+      </w:r>
+      <w:r>
+        <w:t xml:space="preserve"> </w:t>
+      </w:r>
+      <w:r>
+        <w:t>angegebenen Dauer eines Vorganges die frühestmöglichen Anfangs- und</w:t>
+      </w:r>
+      <w:r>
+        <w:t xml:space="preserve"> </w:t>
+      </w:r>
+      <w:r>
+        <w:t>Endzeiten eingetragen. Weiterhin lässt sich die Gesamtdauer eines Projekts</w:t>
+      </w:r>
+      <w:r>
+        <w:t xml:space="preserve"> </w:t>
+      </w:r>
+      <w:r>
+        <w:t>bestimmen.</w:t>
       </w:r>
     </w:p>
     <w:p>
       <w:pPr>
         <w:pStyle w:val="berschrift2"/>
       </w:pPr>
-      <w:bookmarkStart w:id="22" w:name="_Toc513217885"/>
-      <w:r>
-        <w:rPr>
-          <w:highlight w:val="yellow"/>
-        </w:rPr>
+      <w:bookmarkStart w:id="18" w:name="_Toc514175333"/>
+      <w:r>
+        <w:t>Verbale Beschreibung des Verfahrens</w:t>
+      </w:r>
+      <w:bookmarkEnd w:id="18"/>
+    </w:p>
+    <w:p>
+      <w:pPr>
+        <w:pStyle w:val="berschrift2"/>
+      </w:pPr>
+      <w:bookmarkStart w:id="19" w:name="_Toc514175334"/>
+      <w:r>
+        <w:t>Einlesen der Eingabedatei</w:t>
+      </w:r>
+      <w:bookmarkEnd w:id="19"/>
+    </w:p>
+    <w:p>
+      <w:r>
+        <w:t>Das Programm wird mit</w:t>
+      </w:r>
+      <w:r>
+        <w:t xml:space="preserve"> zwei</w:t>
+      </w:r>
+      <w:r>
+        <w:t xml:space="preserve"> Argumenten gestartet. </w:t>
+      </w:r>
+      <w:r>
+        <w:t xml:space="preserve">Es enthält neben dem Verzeichnis, aus dem Eingabedateien eingelesen werden sollen, eine Dateiendung, die spezifiziert, welche Dateien aus diesem Verzeichnis gelesen werden. </w:t>
+      </w:r>
+      <w:r>
+        <w:t xml:space="preserve">Falls das </w:t>
+      </w:r>
+      <w:r>
+        <w:t>Verzeichnis nicht gefunden</w:t>
+      </w:r>
+      <w:r>
+        <w:t xml:space="preserve"> wird</w:t>
+      </w:r>
+      <w:r>
+        <w:t xml:space="preserve">, ist </w:t>
+      </w:r>
+      <w:r>
+        <w:t>kein gültiges Verzeichnis vorhanden</w:t>
+      </w:r>
+      <w:r>
+        <w:t xml:space="preserve"> oder existiert der Pfad nicht, wird das Programm abgebrochen und eine Fehlermeldung auf der Konsole ausgegeben. </w:t>
+      </w:r>
+      <w:r>
+        <w:t>Bei</w:t>
+      </w:r>
+      <w:r>
+        <w:t xml:space="preserve"> einer fehlerfreien</w:t>
+      </w:r>
+      <w:r>
+        <w:t xml:space="preserve"> Überprüfung wird für jede</w:t>
+      </w:r>
+      <w:r>
+        <w:t xml:space="preserve"> der</w:t>
+      </w:r>
+      <w:r>
+        <w:t xml:space="preserve"> Datei</w:t>
+      </w:r>
+      <w:r>
+        <w:t>en</w:t>
+      </w:r>
+      <w:r>
+        <w:t xml:space="preserve"> in diesem Verzeichnis überprüft, ob die Dateiendung der </w:t>
+      </w:r>
+      <w:r>
+        <w:t xml:space="preserve">dem Programm </w:t>
+      </w:r>
+      <w:r>
+        <w:t>übergebenen Endung</w:t>
+      </w:r>
+      <w:r>
+        <w:t xml:space="preserve"> entspricht. </w:t>
+      </w:r>
+      <w:r>
+        <w:t>Falls dies nicht der Fall ist,</w:t>
+      </w:r>
+      <w:r>
+        <w:t xml:space="preserve"> wird die nächste Datei überprüft. Für jede Datei mit entsprechender Dateiendung</w:t>
+      </w:r>
+      <w:r>
+        <w:t xml:space="preserve"> wird zusätzlich die Lesbarkeit dieser Datei festgestellt. Kann die Datei nicht</w:t>
+      </w:r>
+      <w:r>
+        <w:t xml:space="preserve"> gelesen werden, wird </w:t>
+      </w:r>
+      <w:r>
+        <w:t xml:space="preserve">anschließend die </w:t>
+      </w:r>
+      <w:r>
+        <w:t xml:space="preserve">nächste Datei untersucht. </w:t>
+      </w:r>
+    </w:p>
+    <w:p>
+      <w:pPr>
+        <w:pStyle w:val="berschrift2"/>
+      </w:pPr>
+      <w:bookmarkStart w:id="20" w:name="_Toc514175335"/>
+      <w:r>
+        <w:lastRenderedPageBreak/>
+        <w:t>Überführung der Eingabedaten</w:t>
+      </w:r>
+      <w:r>
+        <w:t xml:space="preserve"> ins Datenmodel</w:t>
+      </w:r>
+      <w:bookmarkEnd w:id="20"/>
+    </w:p>
+    <w:p/>
+    <w:p>
+      <w:pPr>
+        <w:pStyle w:val="berschrift2"/>
+      </w:pPr>
+      <w:bookmarkStart w:id="21" w:name="_Toc514175336"/>
+      <w:r>
         <w:t xml:space="preserve">Berechnung </w:t>
       </w:r>
       <w:r>
-        <w:rPr>
-          <w:highlight w:val="yellow"/>
-        </w:rPr>
         <w:t>im Controller</w:t>
       </w:r>
+      <w:bookmarkEnd w:id="21"/>
+      <w:r>
+        <w:t xml:space="preserve"> </w:t>
+      </w:r>
+    </w:p>
+    <w:p>
+      <w:r>
+        <w:t xml:space="preserve">Der eigentliche Hauptalgorithmus des Controllers besteht aus drei Teilen. </w:t>
+      </w:r>
+    </w:p>
+    <w:p>
+      <w:r>
+        <w:t xml:space="preserve">Zunächst wird überprüft, ob der Netzplan (im Folgenden Graph genannt) aus zusammenhängenden Knoten besteht und ob er keine Zyklen hat. Dies wird mittels Backtracking überprüft, wo jeweils ein virtueller Graph (Baum) ausgehend von allen Startpunkten durchlaufen wird. </w:t>
+      </w:r>
+    </w:p>
+    <w:p>
+      <w:r>
+        <w:t>Im Falle der Prüfung auf Zusammenhängigkeit der Knoten wird jeder Knoten durchlaufen und die einzelnen Knoten in einer Validation-Liste gesammelt, falls diese noch nicht enthalten sind. Falls nach Durchlauf des gesamten Graphen alle Knoten des Graphen in der Validation-Liste enthalten sind, ist der Graph Zusammenhängend.</w:t>
+      </w:r>
+    </w:p>
+    <w:p>
+      <w:r>
+        <w:t>Im Falle der Prüfung auf Zykelfreiheit wird ähnlich verfahren. Alle Knoten des Graphen werden durchlaufen. Erreicht die Funktion zum zweiten Mal einen Knoten (Hier ebenfalls durch eine Validation-Liste geregelt), so wird ein Zykel festgestellt. Falls jeder Knoten nur einmal durchlaufen wird, so wird die Zykelfreiheit festgestellt.</w:t>
+      </w:r>
+    </w:p>
+    <w:p>
+      <w:r>
+        <w:t>Beide Methoden verlaufen nach dem Prinzip des Backtrackings, bei dem der Graph bis zu den Blättern durchlaufen wird und im Falle des Erreichen eines Abbruchkriteriums am Blatt das Ergebnis in einem externen Korb gespeichert wird.</w:t>
+      </w:r>
+    </w:p>
+    <w:p>
+      <w:r>
+        <w:t>In der zweiten Hauptfunktion des Controllers wird das Model initialisiert nach drei Schritten:</w:t>
+      </w:r>
+    </w:p>
+    <w:p>
+      <w:pPr>
+        <w:pStyle w:val="Listenabsatz"/>
+        <w:numPr>
+          <w:ilvl w:val="0"/>
+          <w:numId w:val="27"/>
+        </w:numPr>
+      </w:pPr>
+      <w:r>
+        <w:t>Vorwärtsrechnung:</w:t>
+      </w:r>
+    </w:p>
+    <w:p>
+      <w:pPr>
+        <w:pStyle w:val="Listenabsatz"/>
+      </w:pPr>
+      <w:r>
+        <w:t xml:space="preserve">Bei gegebenem Anfangstermin werden aufgrund der angegebenen Dauer eines Vorganges die </w:t>
+      </w:r>
+      <w:r>
+        <w:t>frühestmöglichen</w:t>
+      </w:r>
+      <w:r>
+        <w:t xml:space="preserve"> Anfangs- und Endzeiten eingetragen. Weiterhin </w:t>
+      </w:r>
+      <w:r>
+        <w:t>lässt</w:t>
+      </w:r>
+      <w:r>
+        <w:t xml:space="preserve"> sich die Gesamtdauer eines Projekts bestimmen. Dabei wird der Baum von allen Startknoten aus vorwärts durchlaufen:</w:t>
+      </w:r>
+      <w:r>
+        <w:br/>
+      </w:r>
+      <w:r>
+        <w:t>Der Startknoten hat als FAZ immer den Wert 0</w:t>
+      </w:r>
+      <w:r>
+        <w:t>. Für</w:t>
+      </w:r>
+      <w:r>
+        <w:t xml:space="preserve"> den FEZ gilt: FEZ = FAZ + Dauer</w:t>
+      </w:r>
+      <w:r>
+        <w:t xml:space="preserve">. </w:t>
+      </w:r>
+      <w:r>
+        <w:t>Der FEZ eines Vorgängers ist FAZ aller unmittelbar nachfolgenden Knoten.</w:t>
+      </w:r>
+      <w:r>
+        <w:t xml:space="preserve"> </w:t>
+      </w:r>
+      <w:r>
+        <w:t>Münden mehrere Knoten in einen Vorgang, dann ist der FAZ der größte FEZ der unmittelbaren Vorgänger</w:t>
+      </w:r>
+      <w:r>
+        <w:t>.</w:t>
+      </w:r>
+    </w:p>
+    <w:p>
+      <w:pPr>
+        <w:pStyle w:val="Listenabsatz"/>
+        <w:numPr>
+          <w:ilvl w:val="0"/>
+          <w:numId w:val="27"/>
+        </w:numPr>
+      </w:pPr>
+      <w:r>
+        <w:t>Rückwärtsrechnung:</w:t>
+      </w:r>
+    </w:p>
+    <w:p>
+      <w:pPr>
+        <w:pStyle w:val="Listenabsatz"/>
+      </w:pPr>
+      <w:r>
+        <w:t>Bei der Rückwä</w:t>
+      </w:r>
+      <w:r>
+        <w:t>rtsrechnung wird ermittelt, wann die einzelnen Vorgänge spätestens begonnen und fertiggestellt sein müssen, damit die Gesamtprojektzeit nicht gefährdet ist.</w:t>
+      </w:r>
+      <w:r>
+        <w:t xml:space="preserve"> Dazu wird der Graph von allen Endpunkten aus durchlaufen.</w:t>
+      </w:r>
+    </w:p>
+    <w:p>
+      <w:pPr>
+        <w:pStyle w:val="Listenabsatz"/>
+      </w:pPr>
+      <w:r>
+        <w:t xml:space="preserve">Für </w:t>
+      </w:r>
+      <w:r>
+        <w:t>die Startpunkte</w:t>
+      </w:r>
+      <w:r>
+        <w:t xml:space="preserve"> ist der früheste Endzeitpunkt (FEZ) auch der späteste Endzeitpunkt (SEZ), also SEZ = FEZ.</w:t>
+      </w:r>
+      <w:r>
+        <w:t xml:space="preserve"> </w:t>
+      </w:r>
+      <w:r>
+        <w:t>Für den spätesten Anfangszeitpunkt gilt: SAZ = SEZ – Dauer.</w:t>
+      </w:r>
+      <w:r>
+        <w:t xml:space="preserve"> </w:t>
+      </w:r>
+      <w:r>
+        <w:t>Der SAZ eines Vorgangs wird SEZ aller unmittelbarer Vorgänger</w:t>
+      </w:r>
+      <w:r>
+        <w:t xml:space="preserve">. </w:t>
+      </w:r>
+      <w:r>
+        <w:t>Haben mehrere Vorgänge einen gemeinsamen Vorgänger, so ist dessen SEZ der</w:t>
+      </w:r>
+      <w:r>
+        <w:t xml:space="preserve"> </w:t>
+      </w:r>
+      <w:r>
+        <w:t>kleinste SAZ aller Nachfolger.</w:t>
+      </w:r>
+    </w:p>
+    <w:p>
+      <w:pPr>
+        <w:pStyle w:val="Listenabsatz"/>
+        <w:numPr>
+          <w:ilvl w:val="0"/>
+          <w:numId w:val="27"/>
+        </w:numPr>
+      </w:pPr>
+      <w:r>
+        <w:t>Ermittlung der Zeitreserven</w:t>
+      </w:r>
+      <w:r>
+        <w:t>:</w:t>
+      </w:r>
+    </w:p>
+    <w:p>
+      <w:pPr>
+        <w:pStyle w:val="Listenabsatz"/>
+      </w:pPr>
+      <w:r>
+        <w:t>Fü</w:t>
+      </w:r>
+      <w:r>
+        <w:t xml:space="preserve">r alle Knoten </w:t>
+      </w:r>
+      <w:r>
+        <w:t xml:space="preserve">wird </w:t>
+      </w:r>
+      <w:r>
+        <w:t xml:space="preserve">der Gesamtpuffer (GP) sowie der freie Puffer (FP) </w:t>
+      </w:r>
+      <w:r>
+        <w:t>berechnet</w:t>
+      </w:r>
+      <w:r>
+        <w:t>.</w:t>
+      </w:r>
+    </w:p>
+    <w:p>
+      <w:pPr>
+        <w:pStyle w:val="Listenabsatz"/>
+      </w:pPr>
+      <w:r>
+        <w:t>GP = SAZ – FAZ = SEZ – FEZ</w:t>
+      </w:r>
+      <w:r>
+        <w:t xml:space="preserve"> und </w:t>
+      </w:r>
+      <w:r>
+        <w:t xml:space="preserve">FP= (kleinster FAZ der nachfolgenden Knoten) </w:t>
+      </w:r>
+      <w:r>
+        <w:t>–</w:t>
+      </w:r>
+      <w:r>
+        <w:t xml:space="preserve"> FEZ</w:t>
+      </w:r>
+    </w:p>
+    <w:p>
+      <w:r>
+        <w:lastRenderedPageBreak/>
+        <w:t>Anschließend werden die kritischen Pfade berechnet, falls diese existieren. Dazu wird erneut Backtracking verwendet: Ausgehend von jedem Startknoten wird eine Hilfsmethode a</w:t>
+      </w:r>
+      <w:r>
+        <w:t>uf jeden Startknoten aufgerufen:</w:t>
+      </w:r>
+      <w:r>
+        <w:t xml:space="preserve"> </w:t>
+      </w:r>
+    </w:p>
+    <w:p>
+      <w:r>
+        <w:t>Diese Prüft zunächst die Abbruch</w:t>
+      </w:r>
+      <w:r>
+        <w:t>bedingung, dass der aktuell in der Hilfsmethode betrachtete Knoten ein Endpunkt ist. Ist dies der Fall, wird der berechnete Pfad im externen Model zu einer Liste hinzugefügt und die Methode beendet. Ansonsten wir</w:t>
+      </w:r>
+      <w:r>
+        <w:t>d geprüft, ob der Aktuelle Knoten das Kriterium für einen Kritischen Pfad erfüllt (GP = 0 und FP = 0). Ist dies der Fall, so wird der aktuelle Knoten zum Pfadarray hinzugefügt und die Hilfsmethode auf jedem Nachfolger des aktuellen Knotens aufgerufen.</w:t>
+      </w:r>
+      <w:bookmarkStart w:id="22" w:name="_GoBack"/>
       <w:bookmarkEnd w:id="22"/>
-      <w:r>
-        <w:t xml:space="preserve"> </w:t>
-      </w:r>
     </w:p>
     <w:p/>
     <w:p>
-      <w:r>
-        <w:rPr>
-          <w:highlight w:val="yellow"/>
-        </w:rPr>
-        <w:t xml:space="preserve">Der Algorithmus </w:t>
-      </w:r>
-      <w:r>
-        <w:rPr>
-          <w:highlight w:val="yellow"/>
-        </w:rPr>
-        <w:t>arbeitet nach</w:t>
-      </w:r>
-      <w:r>
-        <w:rPr>
-          <w:highlight w:val="yellow"/>
-        </w:rPr>
-        <w:t xml:space="preserve"> dem </w:t>
-      </w:r>
-      <w:r>
-        <w:rPr>
-          <w:highlight w:val="yellow"/>
-        </w:rPr>
-        <w:t>folgende</w:t>
-      </w:r>
-      <w:r>
-        <w:rPr>
-          <w:highlight w:val="yellow"/>
-        </w:rPr>
-        <w:t>n</w:t>
-      </w:r>
-      <w:r>
-        <w:rPr>
-          <w:highlight w:val="yellow"/>
-        </w:rPr>
-        <w:t xml:space="preserve"> Prinzip: ggf. Abbildung</w:t>
-      </w:r>
-    </w:p>
-    <w:p/>
-    <w:p>
       <w:pPr>
         <w:pStyle w:val="berschrift1"/>
       </w:pPr>
-      <w:bookmarkStart w:id="23" w:name="_Toc513217886"/>
+      <w:bookmarkStart w:id="23" w:name="_Toc514175337"/>
       <w:r>
         <w:lastRenderedPageBreak/>
         <w:t>Programmkonzeption</w:t>
@@ -7079,7 +6693,7 @@
       <w:pPr>
         <w:pStyle w:val="berschrift2"/>
       </w:pPr>
-      <w:bookmarkStart w:id="24" w:name="_Toc513217887"/>
+      <w:bookmarkStart w:id="24" w:name="_Toc514175338"/>
       <w:r>
         <w:t>UML Klassendiagramm</w:t>
       </w:r>
@@ -7125,7 +6739,7 @@
       <w:pPr>
         <w:pStyle w:val="berschrift2"/>
       </w:pPr>
-      <w:bookmarkStart w:id="25" w:name="_Toc513217888"/>
+      <w:bookmarkStart w:id="25" w:name="_Toc514175339"/>
       <w:r>
         <w:t>Programmablauf im Sequenzdiagramm</w:t>
       </w:r>
@@ -7156,37 +6770,55 @@
     <w:p/>
     <w:p>
       <w:pPr>
+        <w:spacing w:before="0" w:after="0" w:line="240" w:lineRule="auto"/>
+        <w:jc w:val="left"/>
+        <w:rPr>
+          <w:b/>
+          <w:iCs/>
+          <w:sz w:val="28"/>
+        </w:rPr>
+      </w:pPr>
+      <w:r>
+        <w:br w:type="page"/>
+      </w:r>
+    </w:p>
+    <w:p>
+      <w:pPr>
         <w:pStyle w:val="berschrift2"/>
       </w:pPr>
-      <w:bookmarkStart w:id="26" w:name="_Toc513217889"/>
-      <w:proofErr w:type="spellStart"/>
-      <w:r>
-        <w:t>Nassi</w:t>
-      </w:r>
-      <w:proofErr w:type="spellEnd"/>
-      <w:r>
-        <w:t>-</w:t>
-      </w:r>
-      <w:proofErr w:type="spellStart"/>
-      <w:r>
-        <w:t>Shneiderman</w:t>
-      </w:r>
-      <w:proofErr w:type="spellEnd"/>
-      <w:r>
-        <w:t>-Diagramme</w:t>
+      <w:bookmarkStart w:id="26" w:name="_Toc514175340"/>
+      <w:r>
+        <w:lastRenderedPageBreak/>
+        <w:t>Nassi-Shneiderman-Diagramme</w:t>
       </w:r>
       <w:bookmarkEnd w:id="26"/>
     </w:p>
+    <w:p>
+      <w:pPr>
+        <w:pStyle w:val="berschrift3"/>
+      </w:pPr>
+      <w:bookmarkStart w:id="27" w:name="_Toc514175341"/>
+      <w:r>
+        <w:t>Main</w:t>
+      </w:r>
+      <w:bookmarkEnd w:id="27"/>
+    </w:p>
     <w:p/>
     <w:p>
       <w:pPr>
         <w:pStyle w:val="berschrift3"/>
       </w:pPr>
-      <w:bookmarkStart w:id="27" w:name="_Toc513217890"/>
-      <w:r>
-        <w:t>Main</w:t>
-      </w:r>
-      <w:bookmarkEnd w:id="27"/>
+      <w:bookmarkStart w:id="28" w:name="_Toc514175342"/>
+      <w:r>
+        <w:t>Einlesen einer</w:t>
+      </w:r>
+      <w:r>
+        <w:t xml:space="preserve"> </w:t>
+      </w:r>
+      <w:r>
+        <w:t>Datei</w:t>
+      </w:r>
+      <w:bookmarkEnd w:id="28"/>
     </w:p>
     <w:p>
       <w:r>
@@ -7201,17 +6833,17 @@
       <w:pPr>
         <w:pStyle w:val="berschrift3"/>
       </w:pPr>
-      <w:bookmarkStart w:id="28" w:name="_Toc513217891"/>
-      <w:r>
-        <w:t>Einlesen einer</w:t>
-      </w:r>
-      <w:r>
-        <w:t xml:space="preserve"> </w:t>
-      </w:r>
-      <w:r>
-        <w:t>Datei</w:t>
-      </w:r>
-      <w:bookmarkEnd w:id="28"/>
+      <w:bookmarkStart w:id="29" w:name="_Toc514175343"/>
+      <w:r>
+        <w:t>Erzeug</w:t>
+      </w:r>
+      <w:r>
+        <w:t xml:space="preserve">ung </w:t>
+      </w:r>
+      <w:r>
+        <w:t>des Models</w:t>
+      </w:r>
+      <w:bookmarkEnd w:id="29"/>
     </w:p>
     <w:p>
       <w:r>
@@ -7226,17 +6858,11 @@
       <w:pPr>
         <w:pStyle w:val="berschrift3"/>
       </w:pPr>
-      <w:bookmarkStart w:id="29" w:name="_Toc513217892"/>
-      <w:r>
-        <w:t>Erzeug</w:t>
-      </w:r>
-      <w:r>
-        <w:t xml:space="preserve">ung </w:t>
-      </w:r>
-      <w:r>
-        <w:t>des Models</w:t>
-      </w:r>
-      <w:bookmarkEnd w:id="29"/>
+      <w:bookmarkStart w:id="30" w:name="_Toc514175344"/>
+      <w:r>
+        <w:t>Ausgabe</w:t>
+      </w:r>
+      <w:bookmarkEnd w:id="30"/>
     </w:p>
     <w:p>
       <w:r>
@@ -7251,11 +6877,11 @@
       <w:pPr>
         <w:pStyle w:val="berschrift3"/>
       </w:pPr>
-      <w:bookmarkStart w:id="30" w:name="_Toc513217893"/>
-      <w:r>
-        <w:t>Ausgabe</w:t>
-      </w:r>
-      <w:bookmarkEnd w:id="30"/>
+      <w:bookmarkStart w:id="31" w:name="_Toc514175345"/>
+      <w:r>
+        <w:t>Controllermethoden</w:t>
+      </w:r>
+      <w:bookmarkEnd w:id="31"/>
     </w:p>
     <w:p>
       <w:r>
@@ -7265,132 +6891,105 @@
         <w:t>[…]</w:t>
       </w:r>
     </w:p>
-    <w:p/>
-    <w:p>
-      <w:pPr>
-        <w:pStyle w:val="berschrift3"/>
-      </w:pPr>
-      <w:bookmarkStart w:id="31" w:name="_Toc513217894"/>
-      <w:r>
-        <w:t>Controllermethoden</w:t>
-      </w:r>
-      <w:bookmarkEnd w:id="31"/>
-    </w:p>
-    <w:p>
+    <w:p>
+      <w:pPr>
+        <w:pStyle w:val="berschrift1"/>
+      </w:pPr>
+      <w:bookmarkStart w:id="32" w:name="_Toc514175346"/>
+      <w:r>
+        <w:lastRenderedPageBreak/>
+        <w:t>Abweichung von der handschriftlichen Ausarbeitung</w:t>
+      </w:r>
+      <w:bookmarkEnd w:id="32"/>
+    </w:p>
+    <w:p>
+      <w:r>
+        <w:t>Bei der Erarbeitung des Prüfungsproduktes habe ich einige Änderungen am ursprünglichen Konzept vorgenommen.</w:t>
+      </w:r>
+    </w:p>
+    <w:p>
+      <w:pPr>
+        <w:pStyle w:val="berschrift2"/>
+      </w:pPr>
+      <w:bookmarkStart w:id="33" w:name="_Toc514175347"/>
       <w:r>
         <w:rPr>
           <w:highlight w:val="yellow"/>
         </w:rPr>
         <w:t>[…]</w:t>
       </w:r>
-    </w:p>
-    <w:p>
-      <w:pPr>
-        <w:pStyle w:val="berschrift1"/>
-      </w:pPr>
-      <w:bookmarkStart w:id="32" w:name="_Toc513217895"/>
-      <w:r>
-        <w:lastRenderedPageBreak/>
-        <w:t>Abweichung von der handschriftlichen Ausarbeitung</w:t>
-      </w:r>
-      <w:bookmarkEnd w:id="32"/>
-    </w:p>
-    <w:p>
-      <w:r>
-        <w:t>Bei der Erarbeitung des Prüfungsproduktes habe ich einige Änderungen am ursprünglichen Konzept vorgenommen.</w:t>
-      </w:r>
+      <w:bookmarkEnd w:id="33"/>
     </w:p>
     <w:p>
       <w:pPr>
         <w:pStyle w:val="berschrift2"/>
       </w:pPr>
-      <w:bookmarkStart w:id="33" w:name="_Toc513217896"/>
+      <w:bookmarkStart w:id="34" w:name="_Toc514175348"/>
       <w:r>
         <w:rPr>
           <w:highlight w:val="yellow"/>
         </w:rPr>
         <w:t>[…]</w:t>
       </w:r>
-      <w:bookmarkEnd w:id="33"/>
+      <w:bookmarkEnd w:id="34"/>
     </w:p>
     <w:p>
       <w:pPr>
         <w:pStyle w:val="berschrift2"/>
       </w:pPr>
-      <w:bookmarkStart w:id="34" w:name="_Toc513217897"/>
+      <w:bookmarkStart w:id="35" w:name="_Toc514175349"/>
       <w:r>
         <w:rPr>
           <w:highlight w:val="yellow"/>
         </w:rPr>
         <w:t>[…]</w:t>
       </w:r>
-      <w:bookmarkEnd w:id="34"/>
-    </w:p>
-    <w:p>
-      <w:pPr>
-        <w:pStyle w:val="berschrift2"/>
-      </w:pPr>
-      <w:bookmarkStart w:id="35" w:name="_Toc513217898"/>
+      <w:bookmarkEnd w:id="35"/>
+    </w:p>
+    <w:p/>
+    <w:p>
+      <w:pPr>
+        <w:pStyle w:val="berschrift1"/>
+      </w:pPr>
+      <w:bookmarkStart w:id="36" w:name="_Toc514175350"/>
+      <w:r>
+        <w:lastRenderedPageBreak/>
+        <w:t>Test</w:t>
+      </w:r>
+      <w:r>
+        <w:t>fälle</w:t>
+      </w:r>
+      <w:bookmarkEnd w:id="36"/>
+    </w:p>
+    <w:p>
+      <w:r>
+        <w:t xml:space="preserve">Die in diesem Kapitel beschriebenen Testfälle werden nach dem Back-Box-Testing-Prinzip durchgeführt. Es wird also nicht die konkrete Implementierung des Programms, sondern lediglich das Verhalten des Programms nach </w:t>
+      </w:r>
+      <w:r>
+        <w:t>A</w:t>
+      </w:r>
+      <w:r>
+        <w:t>ußen untersucht.</w:t>
+      </w:r>
+      <w:r>
+        <w:t xml:space="preserve"> Es wird konkret überprüft, ob die Ausgaben des Programms bei entsprechenden Eingaben den erwarteten Ausgaben entsprechen.</w:t>
+      </w:r>
+    </w:p>
+    <w:p>
+      <w:r>
+        <w:t>Als erstes werden die Testbeispiele aus der Aufgabenstellung untersucht. Anschließend werden weitere Normalfälle, Sonderfälle und mögliche Fehlerfälle untersucht.</w:t>
+      </w:r>
+    </w:p>
+    <w:p>
+      <w:r>
+        <w:t xml:space="preserve">Normalfälle sind Fälle, die den definierten Eingabevorgaben entsprechen. </w:t>
+      </w:r>
       <w:r>
         <w:rPr>
           <w:highlight w:val="yellow"/>
         </w:rPr>
         <w:t>[…]</w:t>
       </w:r>
-      <w:bookmarkEnd w:id="35"/>
-    </w:p>
-    <w:p/>
-    <w:p>
-      <w:pPr>
-        <w:pStyle w:val="berschrift1"/>
-      </w:pPr>
-      <w:bookmarkStart w:id="36" w:name="_Toc513217899"/>
-      <w:r>
-        <w:lastRenderedPageBreak/>
-        <w:t>Test</w:t>
-      </w:r>
-      <w:r>
-        <w:t>fälle</w:t>
-      </w:r>
-      <w:bookmarkEnd w:id="36"/>
-    </w:p>
-    <w:p>
-      <w:r>
-        <w:t>Die in diesem Kapitel beschriebenen Testfälle werden nach dem Back-Box-</w:t>
-      </w:r>
-      <w:proofErr w:type="spellStart"/>
-      <w:r>
-        <w:t>Testing</w:t>
-      </w:r>
-      <w:proofErr w:type="spellEnd"/>
-      <w:r>
-        <w:t xml:space="preserve">-Prinzip durchgeführt. Es wird also nicht die konkrete Implementierung des Programms, sondern lediglich das Verhalten des Programms nach </w:t>
-      </w:r>
-      <w:r>
-        <w:t>A</w:t>
-      </w:r>
-      <w:r>
-        <w:t>ußen untersucht.</w:t>
-      </w:r>
-      <w:r>
-        <w:t xml:space="preserve"> Es wird konkret überprüft, ob die Ausgaben des Programms bei entsprechenden Eingaben den erwarteten Ausgaben entsprechen.</w:t>
-      </w:r>
-    </w:p>
-    <w:p>
-      <w:r>
-        <w:t>Als erstes werden die Testbeispiele aus der Aufgabenstellung untersucht. Anschließend werden weitere Normalfälle, Sonderfälle und mögliche Fehlerfälle untersucht.</w:t>
-      </w:r>
-    </w:p>
-    <w:p>
-      <w:r>
-        <w:t xml:space="preserve">Normalfälle sind Fälle, die den definierten Eingabevorgaben entsprechen. </w:t>
-      </w:r>
-      <w:r>
-        <w:rPr>
-          <w:highlight w:val="yellow"/>
-        </w:rPr>
-        <w:t>[…]</w:t>
-      </w:r>
     </w:p>
     <w:p>
       <w:r>
@@ -7486,7 +7085,7 @@
       <w:pPr>
         <w:pStyle w:val="berschrift2"/>
       </w:pPr>
-      <w:bookmarkStart w:id="37" w:name="_Toc513217900"/>
+      <w:bookmarkStart w:id="37" w:name="_Toc514175351"/>
       <w:r>
         <w:t>Normalfälle</w:t>
       </w:r>
@@ -7496,7 +7095,7 @@
       <w:pPr>
         <w:pStyle w:val="berschrift3"/>
       </w:pPr>
-      <w:bookmarkStart w:id="38" w:name="_Toc513217901"/>
+      <w:bookmarkStart w:id="38" w:name="_Toc514175352"/>
       <w:r>
         <w:t>IHK_Beispiel.txt</w:t>
       </w:r>
@@ -7586,7 +7185,7 @@
           </mc:Choice>
           <mc:Fallback>
             <w:pict>
-              <v:shape w14:anchorId="3B7082DE" id="_x0000_s1034" type="#_x0000_t202" style="position:absolute;left:0;text-align:left;margin-left:-3.2pt;margin-top:43.95pt;width:457.1pt;height:52.3pt;z-index:251666432;visibility:visible;mso-wrap-style:square;mso-width-percent:0;mso-height-percent:0;mso-wrap-distance-left:9pt;mso-wrap-distance-top:0;mso-wrap-distance-right:9pt;mso-wrap-distance-bottom:0;mso-position-horizontal:absolute;mso-position-horizontal-relative:text;mso-position-vertical:absolute;mso-position-vertical-relative:text;mso-width-percent:0;mso-height-percent:0;mso-width-relative:margin;mso-height-relative:margin;v-text-anchor:top" o:gfxdata="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">
+              <v:shape w14:anchorId="3B7082DE" id="_x0000_s1032" type="#_x0000_t202" style="position:absolute;left:0;text-align:left;margin-left:-3.2pt;margin-top:43.95pt;width:457.1pt;height:52.3pt;z-index:251666432;visibility:visible;mso-wrap-style:square;mso-width-percent:0;mso-height-percent:0;mso-wrap-distance-left:9pt;mso-wrap-distance-top:0;mso-wrap-distance-right:9pt;mso-wrap-distance-bottom:0;mso-position-horizontal:absolute;mso-position-horizontal-relative:text;mso-position-vertical:absolute;mso-position-vertical-relative:text;mso-width-percent:0;mso-height-percent:0;mso-width-relative:margin;mso-height-relative:margin;v-text-anchor:top" o:gfxdata="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">
                 <v:textbox>
                   <w:txbxContent>
                     <w:p>
@@ -7701,7 +7300,7 @@
           </mc:Choice>
           <mc:Fallback>
             <w:pict>
-              <v:shape w14:anchorId="0CD562E3" id="_x0000_s1035" type="#_x0000_t202" style="position:absolute;left:0;text-align:left;margin-left:1.5pt;margin-top:33.55pt;width:457.1pt;height:692.15pt;z-index:251668480;visibility:visible;mso-wrap-style:square;mso-width-percent:0;mso-height-percent:0;mso-wrap-distance-left:9pt;mso-wrap-distance-top:0;mso-wrap-distance-right:9pt;mso-wrap-distance-bottom:0;mso-position-horizontal:absolute;mso-position-horizontal-relative:text;mso-position-vertical:absolute;mso-position-vertical-relative:text;mso-width-percent:0;mso-height-percent:0;mso-width-relative:margin;mso-height-relative:margin;v-text-anchor:top" o:gfxdata="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">
+              <v:shape w14:anchorId="0CD562E3" id="_x0000_s1033" type="#_x0000_t202" style="position:absolute;left:0;text-align:left;margin-left:1.5pt;margin-top:33.55pt;width:457.1pt;height:692.15pt;z-index:251668480;visibility:visible;mso-wrap-style:square;mso-width-percent:0;mso-height-percent:0;mso-wrap-distance-left:9pt;mso-wrap-distance-top:0;mso-wrap-distance-right:9pt;mso-wrap-distance-bottom:0;mso-position-horizontal:absolute;mso-position-horizontal-relative:text;mso-position-vertical:absolute;mso-position-vertical-relative:text;mso-width-percent:0;mso-height-percent:0;mso-width-relative:margin;mso-height-relative:margin;v-text-anchor:top" o:gfxdata="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">
                 <v:textbox>
                   <w:txbxContent>
                     <w:p>
@@ -7764,7 +7363,7 @@
       <w:pPr>
         <w:pStyle w:val="berschrift1"/>
       </w:pPr>
-      <w:bookmarkStart w:id="39" w:name="_Toc513217902"/>
+      <w:bookmarkStart w:id="39" w:name="_Toc514175353"/>
       <w:r>
         <w:lastRenderedPageBreak/>
         <w:t>Zusammenfassung</w:t>
@@ -8260,7 +7859,7 @@
               <v:stroke joinstyle="miter"/>
               <v:path gradientshapeok="t" o:connecttype="rect"/>
             </v:shapetype>
-            <v:shape id="Text Box 12" o:spid="_x0000_s1036" type="#_x0000_t202" style="position:absolute;left:0;text-align:left;margin-left:411.3pt;margin-top:-5.95pt;width:43.5pt;height:27pt;z-index:251665408;visibility:visible;mso-wrap-style:square;mso-width-percent:0;mso-height-percent:0;mso-wrap-distance-left:9pt;mso-wrap-distance-top:0;mso-wrap-distance-right:9pt;mso-wrap-distance-bottom:0;mso-position-horizontal:absolute;mso-position-horizontal-relative:text;mso-position-vertical:absolute;mso-position-vertical-relative:text;mso-width-percent:0;mso-height-percent:0;mso-width-relative:page;mso-height-relative:page;v-text-anchor:top" o:gfxdata="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" filled="f" stroked="f">
+            <v:shape id="Text Box 12" o:spid="_x0000_s1034" type="#_x0000_t202" style="position:absolute;left:0;text-align:left;margin-left:411.3pt;margin-top:-5.95pt;width:43.5pt;height:27pt;z-index:251665408;visibility:visible;mso-wrap-style:square;mso-width-percent:0;mso-height-percent:0;mso-wrap-distance-left:9pt;mso-wrap-distance-top:0;mso-wrap-distance-right:9pt;mso-wrap-distance-bottom:0;mso-position-horizontal:absolute;mso-position-horizontal-relative:text;mso-position-vertical:absolute;mso-position-vertical-relative:text;mso-width-percent:0;mso-height-percent:0;mso-width-relative:page;mso-height-relative:page;v-text-anchor:top" o:gfxdata="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" filled="f" stroked="f">
               <v:textbox>
                 <w:txbxContent>
                   <w:p>
@@ -8865,7 +8464,7 @@
               <v:stroke joinstyle="miter"/>
               <v:path gradientshapeok="t" o:connecttype="rect"/>
             </v:shapetype>
-            <v:shape id="_x0000_s1037" type="#_x0000_t202" style="position:absolute;left:0;text-align:left;margin-left:411.3pt;margin-top:-5.95pt;width:43.5pt;height:27pt;z-index:251668480;visibility:visible;mso-wrap-style:square;mso-width-percent:0;mso-height-percent:0;mso-wrap-distance-left:9pt;mso-wrap-distance-top:0;mso-wrap-distance-right:9pt;mso-wrap-distance-bottom:0;mso-position-horizontal:absolute;mso-position-horizontal-relative:text;mso-position-vertical:absolute;mso-position-vertical-relative:text;mso-width-percent:0;mso-height-percent:0;mso-width-relative:page;mso-height-relative:page;v-text-anchor:top" o:gfxdata="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" filled="f" stroked="f">
+            <v:shape id="_x0000_s1035" type="#_x0000_t202" style="position:absolute;left:0;text-align:left;margin-left:411.3pt;margin-top:-5.95pt;width:43.5pt;height:27pt;z-index:251668480;visibility:visible;mso-wrap-style:square;mso-width-percent:0;mso-height-percent:0;mso-wrap-distance-left:9pt;mso-wrap-distance-top:0;mso-wrap-distance-right:9pt;mso-wrap-distance-bottom:0;mso-position-horizontal:absolute;mso-position-horizontal-relative:text;mso-position-vertical:absolute;mso-position-vertical-relative:text;mso-width-percent:0;mso-height-percent:0;mso-width-relative:page;mso-height-relative:page;v-text-anchor:top" o:gfxdata="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" filled="f" stroked="f">
               <v:textbox>
                 <w:txbxContent>
                   <w:p>
@@ -8950,7 +8549,7 @@
         <w:bCs/>
         <w:noProof/>
       </w:rPr>
-      <w:t>4</w:t>
+      <w:t>3</w:t>
     </w:r>
     <w:r>
       <w:rPr>
@@ -9077,7 +8676,7 @@
         <w:bCs/>
         <w:noProof/>
       </w:rPr>
-      <w:t>Verbale Beschreibung des Verfahrens</w:t>
+      <w:t>Aufgabenanalyse</w:t>
     </w:r>
     <w:r>
       <w:rPr>
@@ -9479,6 +9078,95 @@
     </w:lvl>
   </w:abstractNum>
   <w:abstractNum w:abstractNumId="3">
+    <w:nsid w:val="2314677E"/>
+    <w:multiLevelType w:val="hybridMultilevel"/>
+    <w:tmpl w:val="A6EAD324"/>
+    <w:lvl w:ilvl="0" w:tplc="04070011">
+      <w:start w:val="1"/>
+      <w:numFmt w:val="decimal"/>
+      <w:lvlText w:val="%1)"/>
+      <w:lvlJc w:val="left"/>
+      <w:pPr>
+        <w:ind w:left="720" w:hanging="360"/>
+      </w:pPr>
+      <w:rPr>
+        <w:rFonts w:hint="default"/>
+      </w:rPr>
+    </w:lvl>
+    <w:lvl w:ilvl="1" w:tplc="04070019" w:tentative="1">
+      <w:start w:val="1"/>
+      <w:numFmt w:val="lowerLetter"/>
+      <w:lvlText w:val="%2."/>
+      <w:lvlJc w:val="left"/>
+      <w:pPr>
+        <w:ind w:left="1440" w:hanging="360"/>
+      </w:pPr>
+    </w:lvl>
+    <w:lvl w:ilvl="2" w:tplc="0407001B" w:tentative="1">
+      <w:start w:val="1"/>
+      <w:numFmt w:val="lowerRoman"/>
+      <w:lvlText w:val="%3."/>
+      <w:lvlJc w:val="right"/>
+      <w:pPr>
+        <w:ind w:left="2160" w:hanging="180"/>
+      </w:pPr>
+    </w:lvl>
+    <w:lvl w:ilvl="3" w:tplc="0407000F" w:tentative="1">
+      <w:start w:val="1"/>
+      <w:numFmt w:val="decimal"/>
+      <w:lvlText w:val="%4."/>
+      <w:lvlJc w:val="left"/>
+      <w:pPr>
+        <w:ind w:left="2880" w:hanging="360"/>
+      </w:pPr>
+    </w:lvl>
+    <w:lvl w:ilvl="4" w:tplc="04070019" w:tentative="1">
+      <w:start w:val="1"/>
+      <w:numFmt w:val="lowerLetter"/>
+      <w:lvlText w:val="%5."/>
+      <w:lvlJc w:val="left"/>
+      <w:pPr>
+        <w:ind w:left="3600" w:hanging="360"/>
+      </w:pPr>
+    </w:lvl>
+    <w:lvl w:ilvl="5" w:tplc="0407001B" w:tentative="1">
+      <w:start w:val="1"/>
+      <w:numFmt w:val="lowerRoman"/>
+      <w:lvlText w:val="%6."/>
+      <w:lvlJc w:val="right"/>
+      <w:pPr>
+        <w:ind w:left="4320" w:hanging="180"/>
+      </w:pPr>
+    </w:lvl>
+    <w:lvl w:ilvl="6" w:tplc="0407000F" w:tentative="1">
+      <w:start w:val="1"/>
+      <w:numFmt w:val="decimal"/>
+      <w:lvlText w:val="%7."/>
+      <w:lvlJc w:val="left"/>
+      <w:pPr>
+        <w:ind w:left="5040" w:hanging="360"/>
+      </w:pPr>
+    </w:lvl>
+    <w:lvl w:ilvl="7" w:tplc="04070019" w:tentative="1">
+      <w:start w:val="1"/>
+      <w:numFmt w:val="lowerLetter"/>
+      <w:lvlText w:val="%8."/>
+      <w:lvlJc w:val="left"/>
+      <w:pPr>
+        <w:ind w:left="5760" w:hanging="360"/>
+      </w:pPr>
+    </w:lvl>
+    <w:lvl w:ilvl="8" w:tplc="0407001B" w:tentative="1">
+      <w:start w:val="1"/>
+      <w:numFmt w:val="lowerRoman"/>
+      <w:lvlText w:val="%9."/>
+      <w:lvlJc w:val="right"/>
+      <w:pPr>
+        <w:ind w:left="6480" w:hanging="180"/>
+      </w:pPr>
+    </w:lvl>
+  </w:abstractNum>
+  <w:abstractNum w:abstractNumId="4">
     <w:nsid w:val="266C2877"/>
     <w:multiLevelType w:val="multilevel"/>
     <w:tmpl w:val="80B8896C"/>
@@ -9664,7 +9352,7 @@
       </w:rPr>
     </w:lvl>
   </w:abstractNum>
-  <w:abstractNum w:abstractNumId="4">
+  <w:abstractNum w:abstractNumId="5">
     <w:nsid w:val="26AC4551"/>
     <w:multiLevelType w:val="hybridMultilevel"/>
     <w:tmpl w:val="2F506040"/>
@@ -9804,7 +9492,7 @@
       </w:rPr>
     </w:lvl>
   </w:abstractNum>
-  <w:abstractNum w:abstractNumId="5">
+  <w:abstractNum w:abstractNumId="6">
     <w:nsid w:val="294907C7"/>
     <w:multiLevelType w:val="hybridMultilevel"/>
     <w:tmpl w:val="FF1EA55A"/>
@@ -9916,7 +9604,7 @@
       </w:rPr>
     </w:lvl>
   </w:abstractNum>
-  <w:abstractNum w:abstractNumId="6">
+  <w:abstractNum w:abstractNumId="7">
     <w:nsid w:val="2C421CDF"/>
     <w:multiLevelType w:val="hybridMultilevel"/>
     <w:tmpl w:val="04C20110"/>
@@ -10056,7 +9744,7 @@
       </w:rPr>
     </w:lvl>
   </w:abstractNum>
-  <w:abstractNum w:abstractNumId="7">
+  <w:abstractNum w:abstractNumId="8">
     <w:nsid w:val="31A67C2C"/>
     <w:multiLevelType w:val="hybridMultilevel"/>
     <w:tmpl w:val="022836A4"/>
@@ -10197,7 +9885,7 @@
       </w:rPr>
     </w:lvl>
   </w:abstractNum>
-  <w:abstractNum w:abstractNumId="8">
+  <w:abstractNum w:abstractNumId="9">
     <w:nsid w:val="36EF3203"/>
     <w:multiLevelType w:val="hybridMultilevel"/>
     <w:tmpl w:val="CD1671DE"/>
@@ -10338,7 +10026,7 @@
       </w:rPr>
     </w:lvl>
   </w:abstractNum>
-  <w:abstractNum w:abstractNumId="9">
+  <w:abstractNum w:abstractNumId="10">
     <w:nsid w:val="387C2E3B"/>
     <w:multiLevelType w:val="hybridMultilevel"/>
     <w:tmpl w:val="C1F8CB26"/>
@@ -10450,7 +10138,7 @@
       </w:rPr>
     </w:lvl>
   </w:abstractNum>
-  <w:abstractNum w:abstractNumId="10">
+  <w:abstractNum w:abstractNumId="11">
     <w:nsid w:val="40E67063"/>
     <w:multiLevelType w:val="hybridMultilevel"/>
     <w:tmpl w:val="9D5C4C3E"/>
@@ -10591,7 +10279,7 @@
       </w:rPr>
     </w:lvl>
   </w:abstractNum>
-  <w:abstractNum w:abstractNumId="11">
+  <w:abstractNum w:abstractNumId="12">
     <w:nsid w:val="464F0A09"/>
     <w:multiLevelType w:val="multilevel"/>
     <w:tmpl w:val="107A921E"/>
@@ -10731,7 +10419,7 @@
       </w:rPr>
     </w:lvl>
   </w:abstractNum>
-  <w:abstractNum w:abstractNumId="12">
+  <w:abstractNum w:abstractNumId="13">
     <w:nsid w:val="4E3D3AA8"/>
     <w:multiLevelType w:val="hybridMultilevel"/>
     <w:tmpl w:val="FB28CD16"/>
@@ -10872,7 +10560,7 @@
       </w:rPr>
     </w:lvl>
   </w:abstractNum>
-  <w:abstractNum w:abstractNumId="13">
+  <w:abstractNum w:abstractNumId="14">
     <w:nsid w:val="5064428D"/>
     <w:multiLevelType w:val="multilevel"/>
     <w:tmpl w:val="B38ECCDA"/>
@@ -10985,7 +10673,7 @@
       </w:pPr>
     </w:lvl>
   </w:abstractNum>
-  <w:abstractNum w:abstractNumId="14">
+  <w:abstractNum w:abstractNumId="15">
     <w:nsid w:val="53BF1977"/>
     <w:multiLevelType w:val="hybridMultilevel"/>
     <w:tmpl w:val="1DEAF4AC"/>
@@ -11125,7 +10813,7 @@
       </w:rPr>
     </w:lvl>
   </w:abstractNum>
-  <w:abstractNum w:abstractNumId="15">
+  <w:abstractNum w:abstractNumId="16">
     <w:nsid w:val="57EE1F7B"/>
     <w:multiLevelType w:val="multilevel"/>
     <w:tmpl w:val="5234FA10"/>
@@ -11312,7 +11000,7 @@
       </w:rPr>
     </w:lvl>
   </w:abstractNum>
-  <w:abstractNum w:abstractNumId="16">
+  <w:abstractNum w:abstractNumId="17">
     <w:nsid w:val="5A9A209D"/>
     <w:multiLevelType w:val="hybridMultilevel"/>
     <w:tmpl w:val="A39C3E9C"/>
@@ -11453,7 +11141,7 @@
       </w:rPr>
     </w:lvl>
   </w:abstractNum>
-  <w:abstractNum w:abstractNumId="17">
+  <w:abstractNum w:abstractNumId="18">
     <w:nsid w:val="5C2A0800"/>
     <w:multiLevelType w:val="singleLevel"/>
     <w:tmpl w:val="D752F4C2"/>
@@ -11474,7 +11162,7 @@
       </w:rPr>
     </w:lvl>
   </w:abstractNum>
-  <w:abstractNum w:abstractNumId="18">
+  <w:abstractNum w:abstractNumId="19">
     <w:nsid w:val="5D043F83"/>
     <w:multiLevelType w:val="hybridMultilevel"/>
     <w:tmpl w:val="AFF6033C"/>
@@ -11615,7 +11303,7 @@
       </w:rPr>
     </w:lvl>
   </w:abstractNum>
-  <w:abstractNum w:abstractNumId="19">
+  <w:abstractNum w:abstractNumId="20">
     <w:nsid w:val="6B085599"/>
     <w:multiLevelType w:val="singleLevel"/>
     <w:tmpl w:val="75441AC2"/>
@@ -11632,7 +11320,7 @@
       </w:pPr>
     </w:lvl>
   </w:abstractNum>
-  <w:abstractNum w:abstractNumId="20">
+  <w:abstractNum w:abstractNumId="21">
     <w:nsid w:val="6B7E0CC4"/>
     <w:multiLevelType w:val="multilevel"/>
     <w:tmpl w:val="107A921E"/>
@@ -11772,7 +11460,96 @@
       </w:rPr>
     </w:lvl>
   </w:abstractNum>
-  <w:abstractNum w:abstractNumId="21">
+  <w:abstractNum w:abstractNumId="22">
+    <w:nsid w:val="70553B92"/>
+    <w:multiLevelType w:val="hybridMultilevel"/>
+    <w:tmpl w:val="71C402B6"/>
+    <w:lvl w:ilvl="0" w:tplc="04070011">
+      <w:start w:val="1"/>
+      <w:numFmt w:val="decimal"/>
+      <w:lvlText w:val="%1)"/>
+      <w:lvlJc w:val="left"/>
+      <w:pPr>
+        <w:ind w:left="720" w:hanging="360"/>
+      </w:pPr>
+      <w:rPr>
+        <w:rFonts w:hint="default"/>
+      </w:rPr>
+    </w:lvl>
+    <w:lvl w:ilvl="1" w:tplc="04070019" w:tentative="1">
+      <w:start w:val="1"/>
+      <w:numFmt w:val="lowerLetter"/>
+      <w:lvlText w:val="%2."/>
+      <w:lvlJc w:val="left"/>
+      <w:pPr>
+        <w:ind w:left="1440" w:hanging="360"/>
+      </w:pPr>
+    </w:lvl>
+    <w:lvl w:ilvl="2" w:tplc="0407001B" w:tentative="1">
+      <w:start w:val="1"/>
+      <w:numFmt w:val="lowerRoman"/>
+      <w:lvlText w:val="%3."/>
+      <w:lvlJc w:val="right"/>
+      <w:pPr>
+        <w:ind w:left="2160" w:hanging="180"/>
+      </w:pPr>
+    </w:lvl>
+    <w:lvl w:ilvl="3" w:tplc="0407000F" w:tentative="1">
+      <w:start w:val="1"/>
+      <w:numFmt w:val="decimal"/>
+      <w:lvlText w:val="%4."/>
+      <w:lvlJc w:val="left"/>
+      <w:pPr>
+        <w:ind w:left="2880" w:hanging="360"/>
+      </w:pPr>
+    </w:lvl>
+    <w:lvl w:ilvl="4" w:tplc="04070019" w:tentative="1">
+      <w:start w:val="1"/>
+      <w:numFmt w:val="lowerLetter"/>
+      <w:lvlText w:val="%5."/>
+      <w:lvlJc w:val="left"/>
+      <w:pPr>
+        <w:ind w:left="3600" w:hanging="360"/>
+      </w:pPr>
+    </w:lvl>
+    <w:lvl w:ilvl="5" w:tplc="0407001B" w:tentative="1">
+      <w:start w:val="1"/>
+      <w:numFmt w:val="lowerRoman"/>
+      <w:lvlText w:val="%6."/>
+      <w:lvlJc w:val="right"/>
+      <w:pPr>
+        <w:ind w:left="4320" w:hanging="180"/>
+      </w:pPr>
+    </w:lvl>
+    <w:lvl w:ilvl="6" w:tplc="0407000F" w:tentative="1">
+      <w:start w:val="1"/>
+      <w:numFmt w:val="decimal"/>
+      <w:lvlText w:val="%7."/>
+      <w:lvlJc w:val="left"/>
+      <w:pPr>
+        <w:ind w:left="5040" w:hanging="360"/>
+      </w:pPr>
+    </w:lvl>
+    <w:lvl w:ilvl="7" w:tplc="04070019" w:tentative="1">
+      <w:start w:val="1"/>
+      <w:numFmt w:val="lowerLetter"/>
+      <w:lvlText w:val="%8."/>
+      <w:lvlJc w:val="left"/>
+      <w:pPr>
+        <w:ind w:left="5760" w:hanging="360"/>
+      </w:pPr>
+    </w:lvl>
+    <w:lvl w:ilvl="8" w:tplc="0407001B" w:tentative="1">
+      <w:start w:val="1"/>
+      <w:numFmt w:val="lowerRoman"/>
+      <w:lvlText w:val="%9."/>
+      <w:lvlJc w:val="right"/>
+      <w:pPr>
+        <w:ind w:left="6480" w:hanging="180"/>
+      </w:pPr>
+    </w:lvl>
+  </w:abstractNum>
+  <w:abstractNum w:abstractNumId="23">
     <w:nsid w:val="71105348"/>
     <w:multiLevelType w:val="singleLevel"/>
     <w:tmpl w:val="28780A98"/>
@@ -11792,7 +11569,7 @@
       </w:rPr>
     </w:lvl>
   </w:abstractNum>
-  <w:abstractNum w:abstractNumId="22">
+  <w:abstractNum w:abstractNumId="24">
     <w:nsid w:val="755D4007"/>
     <w:multiLevelType w:val="hybridMultilevel"/>
     <w:tmpl w:val="77FC9BF8"/>
@@ -11884,7 +11661,7 @@
       </w:pPr>
     </w:lvl>
   </w:abstractNum>
-  <w:abstractNum w:abstractNumId="23">
+  <w:abstractNum w:abstractNumId="25">
     <w:nsid w:val="7F8155DF"/>
     <w:multiLevelType w:val="multilevel"/>
     <w:tmpl w:val="6E88F094"/>
@@ -12026,19 +11803,19 @@
     </w:lvl>
   </w:abstractNum>
   <w:num w:numId="1">
-    <w:abstractNumId w:val="21"/>
+    <w:abstractNumId w:val="23"/>
   </w:num>
   <w:num w:numId="2">
-    <w:abstractNumId w:val="17"/>
+    <w:abstractNumId w:val="18"/>
   </w:num>
   <w:num w:numId="3">
-    <w:abstractNumId w:val="19"/>
+    <w:abstractNumId w:val="20"/>
   </w:num>
   <w:num w:numId="4">
-    <w:abstractNumId w:val="23"/>
+    <w:abstractNumId w:val="25"/>
   </w:num>
   <w:num w:numId="5">
-    <w:abstractNumId w:val="13"/>
+    <w:abstractNumId w:val="14"/>
     <w:lvlOverride w:ilvl="0">
       <w:lvl w:ilvl="0">
         <w:start w:val="1"/>
@@ -12362,46 +12139,46 @@
     </w:lvlOverride>
   </w:num>
   <w:num w:numId="8">
+    <w:abstractNumId w:val="5"/>
+  </w:num>
+  <w:num w:numId="9">
+    <w:abstractNumId w:val="16"/>
+  </w:num>
+  <w:num w:numId="10">
+    <w:abstractNumId w:val="15"/>
+  </w:num>
+  <w:num w:numId="11">
+    <w:abstractNumId w:val="12"/>
+  </w:num>
+  <w:num w:numId="12">
+    <w:abstractNumId w:val="21"/>
+  </w:num>
+  <w:num w:numId="13">
+    <w:abstractNumId w:val="19"/>
+  </w:num>
+  <w:num w:numId="14">
+    <w:abstractNumId w:val="7"/>
+  </w:num>
+  <w:num w:numId="15">
+    <w:abstractNumId w:val="13"/>
+  </w:num>
+  <w:num w:numId="16">
+    <w:abstractNumId w:val="9"/>
+  </w:num>
+  <w:num w:numId="17">
+    <w:abstractNumId w:val="17"/>
+  </w:num>
+  <w:num w:numId="18">
+    <w:abstractNumId w:val="8"/>
+  </w:num>
+  <w:num w:numId="19">
+    <w:abstractNumId w:val="11"/>
+  </w:num>
+  <w:num w:numId="20">
     <w:abstractNumId w:val="4"/>
   </w:num>
-  <w:num w:numId="9">
-    <w:abstractNumId w:val="15"/>
-  </w:num>
-  <w:num w:numId="10">
-    <w:abstractNumId w:val="14"/>
-  </w:num>
-  <w:num w:numId="11">
-    <w:abstractNumId w:val="11"/>
-  </w:num>
-  <w:num w:numId="12">
-    <w:abstractNumId w:val="20"/>
-  </w:num>
-  <w:num w:numId="13">
-    <w:abstractNumId w:val="18"/>
-  </w:num>
-  <w:num w:numId="14">
-    <w:abstractNumId w:val="6"/>
-  </w:num>
-  <w:num w:numId="15">
-    <w:abstractNumId w:val="12"/>
-  </w:num>
-  <w:num w:numId="16">
-    <w:abstractNumId w:val="8"/>
-  </w:num>
-  <w:num w:numId="17">
-    <w:abstractNumId w:val="16"/>
-  </w:num>
-  <w:num w:numId="18">
-    <w:abstractNumId w:val="7"/>
-  </w:num>
-  <w:num w:numId="19">
+  <w:num w:numId="21">
     <w:abstractNumId w:val="10"/>
-  </w:num>
-  <w:num w:numId="20">
-    <w:abstractNumId w:val="3"/>
-  </w:num>
-  <w:num w:numId="21">
-    <w:abstractNumId w:val="9"/>
   </w:num>
   <w:num w:numId="22">
     <w:abstractNumId w:val="1"/>
@@ -12410,10 +12187,16 @@
     <w:abstractNumId w:val="2"/>
   </w:num>
   <w:num w:numId="24">
-    <w:abstractNumId w:val="22"/>
+    <w:abstractNumId w:val="24"/>
   </w:num>
   <w:num w:numId="25">
-    <w:abstractNumId w:val="5"/>
+    <w:abstractNumId w:val="6"/>
+  </w:num>
+  <w:num w:numId="26">
+    <w:abstractNumId w:val="3"/>
+  </w:num>
+  <w:num w:numId="27">
+    <w:abstractNumId w:val="22"/>
   </w:num>
   <w:numIdMacAtCleanup w:val="9"/>
 </w:numbering>
@@ -13927,7 +13710,7 @@
 </file>
 
 <file path=customXml/itemProps1.xml><?xml version="1.0" encoding="utf-8"?>
-<ds:datastoreItem xmlns:ds="http://schemas.openxmlformats.org/officeDocument/2006/customXml" ds:itemID="{9EFB4625-C258-B144-A827-7C1371F609BA}">
+<ds:datastoreItem xmlns:ds="http://schemas.openxmlformats.org/officeDocument/2006/customXml" ds:itemID="{4DEB5ADE-2F65-AB4C-A4DC-B5148A47D8A9}">
   <ds:schemaRefs>
     <ds:schemaRef ds:uri="http://schemas.openxmlformats.org/officeDocument/2006/bibliography"/>
   </ds:schemaRefs>

</xml_diff>

<commit_message>
vorgangsnummernNichtDoppelt und Testfälle für negative Vorgangsnummern hinzugefügt.
</commit_message>
<xml_diff>
--- a/Dokumentation/Dokumentation_Haufs_101-20540.docx
+++ b/Dokumentation/Dokumentation_Haufs_101-20540.docx
@@ -249,24 +249,24 @@
       <w:pPr>
         <w:pStyle w:val="berschrift-Rmisch"/>
       </w:pPr>
-      <w:bookmarkStart w:id="0" w:name="_Toc177804952"/>
-      <w:bookmarkStart w:id="1" w:name="_Toc41382010"/>
-      <w:bookmarkStart w:id="2" w:name="_Toc165185916"/>
-      <w:bookmarkStart w:id="3" w:name="_Ref165961406"/>
-      <w:bookmarkStart w:id="4" w:name="_Ref171928236"/>
-      <w:bookmarkStart w:id="5" w:name="_Toc514181708"/>
+      <w:bookmarkStart w:id="0" w:name="_Toc41382010"/>
+      <w:bookmarkStart w:id="1" w:name="_Toc165185916"/>
+      <w:bookmarkStart w:id="2" w:name="_Ref165961406"/>
+      <w:bookmarkStart w:id="3" w:name="_Ref171928236"/>
+      <w:bookmarkStart w:id="4" w:name="_Toc514181708"/>
+      <w:bookmarkStart w:id="5" w:name="_Toc177804952"/>
       <w:r>
         <w:lastRenderedPageBreak/>
         <w:t>Inhalt</w:t>
       </w:r>
+      <w:bookmarkEnd w:id="0"/>
+      <w:r>
+        <w:t>sverzeichnis</w:t>
+      </w:r>
       <w:bookmarkEnd w:id="1"/>
-      <w:r>
-        <w:t>sverzeichnis</w:t>
-      </w:r>
       <w:bookmarkEnd w:id="2"/>
       <w:bookmarkEnd w:id="3"/>
       <w:bookmarkEnd w:id="4"/>
-      <w:bookmarkEnd w:id="5"/>
     </w:p>
     <w:p>
       <w:pPr>
@@ -3425,7 +3425,7 @@
         <w:pStyle w:val="berschrift1"/>
       </w:pPr>
       <w:bookmarkStart w:id="6" w:name="_Toc514181709"/>
-      <w:bookmarkEnd w:id="0"/>
+      <w:bookmarkEnd w:id="5"/>
       <w:r>
         <w:lastRenderedPageBreak/>
         <w:t>Eigenständigkeitserklärung</w:t>
@@ -4266,8 +4266,8 @@
       <w:pPr>
         <w:pStyle w:val="berschrift2"/>
       </w:pPr>
-      <w:bookmarkStart w:id="12" w:name="_Toc177804971"/>
-      <w:bookmarkStart w:id="13" w:name="_Toc514181715"/>
+      <w:bookmarkStart w:id="12" w:name="_Toc514181715"/>
+      <w:bookmarkStart w:id="13" w:name="_Toc177804971"/>
       <w:r>
         <w:t>Allg</w:t>
       </w:r>
@@ -4277,7 +4277,7 @@
       <w:r>
         <w:t>meine Problemstellung</w:t>
       </w:r>
-      <w:bookmarkEnd w:id="13"/>
+      <w:bookmarkEnd w:id="12"/>
     </w:p>
     <w:p>
       <w:r>
@@ -4781,14 +4781,27 @@
                               <w:r>
                                 <w:t xml:space="preserve">Abbildung </w:t>
                               </w:r>
-                              <w:fldSimple w:instr=" SEQ Abbildung \* ARABIC ">
-                                <w:r>
-                                  <w:rPr>
-                                    <w:noProof/>
-                                  </w:rPr>
-                                  <w:t>1</w:t>
-                                </w:r>
-                              </w:fldSimple>
+                              <w:r>
+                                <w:fldChar w:fldCharType="begin"/>
+                              </w:r>
+                              <w:r>
+                                <w:instrText xml:space="preserve"> SEQ Abbildung \* ARABIC </w:instrText>
+                              </w:r>
+                              <w:r>
+                                <w:fldChar w:fldCharType="separate"/>
+                              </w:r>
+                              <w:r>
+                                <w:rPr>
+                                  <w:noProof/>
+                                </w:rPr>
+                                <w:t>1</w:t>
+                              </w:r>
+                              <w:r>
+                                <w:rPr>
+                                  <w:noProof/>
+                                </w:rPr>
+                                <w:fldChar w:fldCharType="end"/>
+                              </w:r>
                               <w:r>
                                 <w:rPr>
                                   <w:noProof/>
@@ -5181,14 +5194,27 @@
                         <w:r>
                           <w:t xml:space="preserve">Abbildung </w:t>
                         </w:r>
-                        <w:fldSimple w:instr=" SEQ Abbildung \* ARABIC ">
-                          <w:r>
-                            <w:rPr>
-                              <w:noProof/>
-                            </w:rPr>
-                            <w:t>1</w:t>
-                          </w:r>
-                        </w:fldSimple>
+                        <w:r>
+                          <w:fldChar w:fldCharType="begin"/>
+                        </w:r>
+                        <w:r>
+                          <w:instrText xml:space="preserve"> SEQ Abbildung \* ARABIC </w:instrText>
+                        </w:r>
+                        <w:r>
+                          <w:fldChar w:fldCharType="separate"/>
+                        </w:r>
+                        <w:r>
+                          <w:rPr>
+                            <w:noProof/>
+                          </w:rPr>
+                          <w:t>1</w:t>
+                        </w:r>
+                        <w:r>
+                          <w:rPr>
+                            <w:noProof/>
+                          </w:rPr>
+                          <w:fldChar w:fldCharType="end"/>
+                        </w:r>
                         <w:r>
                           <w:rPr>
                             <w:noProof/>
@@ -5289,7 +5315,7 @@
         <w:pStyle w:val="berschrift2"/>
       </w:pPr>
       <w:bookmarkStart w:id="16" w:name="_Toc514181717"/>
-      <w:bookmarkEnd w:id="12"/>
+      <w:bookmarkEnd w:id="13"/>
       <w:r>
         <w:t>Format der Ausgabedatei</w:t>
       </w:r>
@@ -6692,14 +6718,27 @@
                             <w:r>
                               <w:t xml:space="preserve">Abbildung </w:t>
                             </w:r>
-                            <w:fldSimple w:instr=" SEQ Abbildung \* ARABIC ">
-                              <w:r>
-                                <w:rPr>
-                                  <w:noProof/>
-                                </w:rPr>
-                                <w:t>2</w:t>
-                              </w:r>
-                            </w:fldSimple>
+                            <w:r>
+                              <w:fldChar w:fldCharType="begin"/>
+                            </w:r>
+                            <w:r>
+                              <w:instrText xml:space="preserve"> SEQ Abbildung \* ARABIC </w:instrText>
+                            </w:r>
+                            <w:r>
+                              <w:fldChar w:fldCharType="separate"/>
+                            </w:r>
+                            <w:r>
+                              <w:rPr>
+                                <w:noProof/>
+                              </w:rPr>
+                              <w:t>2</w:t>
+                            </w:r>
+                            <w:r>
+                              <w:rPr>
+                                <w:noProof/>
+                              </w:rPr>
+                              <w:fldChar w:fldCharType="end"/>
+                            </w:r>
                             <w:r>
                               <w:t>: Struktur einer gültigen Ausgabe</w:t>
                             </w:r>
@@ -6736,14 +6775,27 @@
                       <w:r>
                         <w:t xml:space="preserve">Abbildung </w:t>
                       </w:r>
-                      <w:fldSimple w:instr=" SEQ Abbildung \* ARABIC ">
-                        <w:r>
-                          <w:rPr>
-                            <w:noProof/>
-                          </w:rPr>
-                          <w:t>2</w:t>
-                        </w:r>
-                      </w:fldSimple>
+                      <w:r>
+                        <w:fldChar w:fldCharType="begin"/>
+                      </w:r>
+                      <w:r>
+                        <w:instrText xml:space="preserve"> SEQ Abbildung \* ARABIC </w:instrText>
+                      </w:r>
+                      <w:r>
+                        <w:fldChar w:fldCharType="separate"/>
+                      </w:r>
+                      <w:r>
+                        <w:rPr>
+                          <w:noProof/>
+                        </w:rPr>
+                        <w:t>2</w:t>
+                      </w:r>
+                      <w:r>
+                        <w:rPr>
+                          <w:noProof/>
+                        </w:rPr>
+                        <w:fldChar w:fldCharType="end"/>
+                      </w:r>
                       <w:r>
                         <w:t>: Struktur einer gültigen Ausgabe</w:t>
                       </w:r>
@@ -7101,10 +7153,22 @@
         <w:t xml:space="preserve">Die Start- und Endpunkte des Graphen werden im Model je in einer Liste gespeichert. </w:t>
       </w:r>
       <w:r>
-        <w:rPr>
-          <w:highlight w:val="yellow"/>
-        </w:rPr>
-        <w:t>Es wird überprüft, ob die Referenzen gültig sind, also zu jeder Vorgängerreferenz auch eine entsprechende Nachfolgerreferenz existiert.</w:t>
+        <w:t xml:space="preserve">Es wird überprüft, ob die Referenzen gültig sind, also zu jeder Vorgängerreferenz auch eine entsprechende Nachfolgerreferenz </w:t>
+      </w:r>
+      <w:r>
+        <w:t>(</w:t>
+      </w:r>
+      <w:r>
+        <w:t>und umgekehrt</w:t>
+      </w:r>
+      <w:r>
+        <w:t>)</w:t>
+      </w:r>
+      <w:r>
+        <w:t xml:space="preserve"> </w:t>
+      </w:r>
+      <w:r>
+        <w:t>existiert.</w:t>
       </w:r>
     </w:p>
     <w:p>
@@ -7372,7 +7436,10 @@
     </w:p>
     <w:p>
       <w:r>
-        <w:t>Diese Prüft zunächst die Abbruch</w:t>
+        <w:t>Diese p</w:t>
+      </w:r>
+      <w:r>
+        <w:t>rüft zunächst die Abbruch</w:t>
       </w:r>
       <w:r>
         <w:t>bedingung, dass der aktuell in der Hilfsmethode betrachtete Knoten ein Endpunkt ist. Ist dies der Fall, wird der berechnete Pfad im externen Model zu einer Liste hinzugefügt und die Methode beendet. Ansonsten wir</w:t>
@@ -8695,48 +8762,119 @@
       </w:r>
       <w:proofErr w:type="spellEnd"/>
       <w:r>
-        <w:t xml:space="preserve"> hinzugefügt, um sicherzustellen, dass ein Model nur </w:t>
+        <w:t xml:space="preserve"> hinzugefügt, um sicherzustellen, dass ein Model nur einmal initialisiert werden kann. Es wurde eine Methode </w:t>
+      </w:r>
+      <w:proofErr w:type="spellStart"/>
+      <w:proofErr w:type="gramStart"/>
+      <w:r>
+        <w:rPr>
+          <w:rFonts w:ascii="Courier New" w:hAnsi="Courier New" w:cs="Courier New"/>
+        </w:rPr>
+        <w:t>initialize</w:t>
+      </w:r>
+      <w:proofErr w:type="spellEnd"/>
+      <w:r>
+        <w:rPr>
+          <w:rFonts w:ascii="Courier New" w:hAnsi="Courier New" w:cs="Courier New"/>
+        </w:rPr>
+        <w:t>(</w:t>
+      </w:r>
+      <w:proofErr w:type="gramEnd"/>
+      <w:r>
+        <w:rPr>
+          <w:rFonts w:ascii="Courier New" w:hAnsi="Courier New" w:cs="Courier New"/>
+        </w:rPr>
+        <w:t>)</w:t>
+      </w:r>
+      <w:r>
+        <w:t>hin</w:t>
+      </w:r>
+      <w:r>
+        <w:t xml:space="preserve">zugefügt, um den </w:t>
+      </w:r>
+      <w:proofErr w:type="spellStart"/>
+      <w:r>
+        <w:t>initialized</w:t>
+      </w:r>
+      <w:proofErr w:type="spellEnd"/>
+      <w:r>
+        <w:t xml:space="preserve"> auf true zu setzen.</w:t>
+      </w:r>
+      <w:r>
+        <w:t xml:space="preserve"> </w:t>
+      </w:r>
+    </w:p>
+    <w:p>
+      <w:r>
+        <w:t>Es wurde ein Attr</w:t>
+      </w:r>
+      <w:r>
+        <w:t xml:space="preserve">ibut </w:t>
+      </w:r>
+      <w:proofErr w:type="spellStart"/>
+      <w:r>
+        <w:rPr>
+          <w:rFonts w:ascii="Courier New" w:hAnsi="Courier New" w:cs="Courier New"/>
+        </w:rPr>
+        <w:t>isZusammenhaengend</w:t>
+      </w:r>
+      <w:proofErr w:type="spellEnd"/>
+      <w:r>
+        <w:t xml:space="preserve"> hinzugefügt, welches kapselt, ob der Netzplan zusammenhängend ist. </w:t>
+      </w:r>
+    </w:p>
+    <w:p>
+      <w:r>
+        <w:t xml:space="preserve">Es wurde ein Attribut </w:t>
+      </w:r>
+      <w:proofErr w:type="spellStart"/>
+      <w:r>
+        <w:rPr>
+          <w:rFonts w:ascii="Courier New" w:hAnsi="Courier New" w:cs="Courier New"/>
+        </w:rPr>
+        <w:t>gueltigeReferenzen</w:t>
+      </w:r>
+      <w:proofErr w:type="spellEnd"/>
+      <w:r>
+        <w:t xml:space="preserve"> hinzugefügt, welches kapselt, ob der Netzplan gültige Referenzen besitzt, also ob alle Refer</w:t>
       </w:r>
       <w:bookmarkStart w:id="36" w:name="_GoBack"/>
       <w:bookmarkEnd w:id="36"/>
       <w:r>
-        <w:t xml:space="preserve">einmal initialisiert werden kann. Es wurde eine Methode </w:t>
-      </w:r>
-      <w:proofErr w:type="spellStart"/>
-      <w:proofErr w:type="gramStart"/>
-      <w:r>
-        <w:rPr>
-          <w:rFonts w:ascii="Courier New" w:hAnsi="Courier New" w:cs="Courier New"/>
-        </w:rPr>
-        <w:t>initialize</w:t>
-      </w:r>
-      <w:proofErr w:type="spellEnd"/>
-      <w:r>
-        <w:rPr>
-          <w:rFonts w:ascii="Courier New" w:hAnsi="Courier New" w:cs="Courier New"/>
-        </w:rPr>
-        <w:t>(</w:t>
-      </w:r>
-      <w:proofErr w:type="gramEnd"/>
-      <w:r>
-        <w:rPr>
-          <w:rFonts w:ascii="Courier New" w:hAnsi="Courier New" w:cs="Courier New"/>
-        </w:rPr>
-        <w:t>)</w:t>
-      </w:r>
-      <w:r>
-        <w:t>hin</w:t>
-      </w:r>
-      <w:r>
-        <w:t xml:space="preserve">zugefügt, um den </w:t>
-      </w:r>
-      <w:proofErr w:type="spellStart"/>
-      <w:r>
-        <w:t>initialized</w:t>
-      </w:r>
-      <w:proofErr w:type="spellEnd"/>
-      <w:r>
-        <w:t xml:space="preserve"> auf true zu setzen.</w:t>
+        <w:t xml:space="preserve">enzen in den Knoten des Netzplans </w:t>
+      </w:r>
+      <w:r>
+        <w:t>korrekt sind, also ob jeder</w:t>
+      </w:r>
+      <w:r>
+        <w:t xml:space="preserve"> </w:t>
+      </w:r>
+      <w:r>
+        <w:t>Nachfolger</w:t>
+      </w:r>
+      <w:r>
+        <w:t xml:space="preserve"> eines Knotens</w:t>
+      </w:r>
+      <w:r>
+        <w:t xml:space="preserve"> auch in dessen Vorg</w:t>
+      </w:r>
+      <w:r>
+        <w:t>ä</w:t>
+      </w:r>
+      <w:r>
+        <w:t xml:space="preserve">ngern enthalten ist bzw. </w:t>
+      </w:r>
+      <w:r>
+        <w:t xml:space="preserve">ob jeder Vorgänger </w:t>
+      </w:r>
+      <w:r>
+        <w:t>eines Knotens</w:t>
+      </w:r>
+      <w:r>
+        <w:t xml:space="preserve"> auch in dessen Nachfolgern enthalten ist</w:t>
+      </w:r>
+      <w:r>
+        <w:t>.</w:t>
       </w:r>
     </w:p>
     <w:p>
@@ -8995,6 +9133,7 @@
       </w:pPr>
       <w:bookmarkStart w:id="39" w:name="_Toc514181738"/>
       <w:r>
+        <w:lastRenderedPageBreak/>
         <w:t>Abstrakte Klasse Ausgabe</w:t>
       </w:r>
       <w:bookmarkEnd w:id="39"/>
@@ -9032,7 +9171,6 @@
         <w:rPr>
           <w:highlight w:val="yellow"/>
         </w:rPr>
-        <w:lastRenderedPageBreak/>
         <w:t>[…]</w:t>
       </w:r>
       <w:bookmarkEnd w:id="40"/>
@@ -10241,7 +10379,7 @@
         <w:b/>
         <w:noProof/>
       </w:rPr>
-      <w:t>22</w:t>
+      <w:t>16</w:t>
     </w:r>
     <w:r>
       <w:rPr>
@@ -10291,7 +10429,7 @@
         <w:b/>
         <w:noProof/>
       </w:rPr>
-      <w:t>7</w:t>
+      <w:t>4</w:t>
     </w:r>
     <w:r>
       <w:rPr>
@@ -10334,7 +10472,7 @@
         <w:b/>
         <w:noProof/>
       </w:rPr>
-      <w:t>Zusammenfassung und Ausblick</w:t>
+      <w:t>Programmkonzeption</w:t>
     </w:r>
     <w:r>
       <w:rPr>
@@ -10540,7 +10678,7 @@
                               <w:noProof/>
                               <w:sz w:val="24"/>
                             </w:rPr>
-                            <w:t>17</w:t>
+                            <w:t>15</w:t>
                           </w:r>
                           <w:r>
                             <w:rPr>
@@ -10614,7 +10752,7 @@
                         <w:noProof/>
                         <w:sz w:val="24"/>
                       </w:rPr>
-                      <w:t>17</w:t>
+                      <w:t>15</w:t>
                     </w:r>
                     <w:r>
                       <w:rPr>
@@ -10661,7 +10799,7 @@
         <w:bCs/>
         <w:noProof/>
       </w:rPr>
-      <w:t>5</w:t>
+      <w:t>4</w:t>
     </w:r>
     <w:r>
       <w:rPr>
@@ -10788,7 +10926,7 @@
         <w:bCs/>
         <w:noProof/>
       </w:rPr>
-      <w:t>Abweichung von der handschriftlichen Ausarbeitung</w:t>
+      <w:t>Programmkonzeption</w:t>
     </w:r>
     <w:r>
       <w:rPr>
@@ -15007,6 +15145,7 @@
   <w:style w:type="character" w:default="1" w:styleId="Absatz-Standardschriftart">
     <w:name w:val="Default Paragraph Font"/>
     <w:uiPriority w:val="1"/>
+    <w:semiHidden/>
     <w:unhideWhenUsed/>
   </w:style>
   <w:style w:type="table" w:default="1" w:styleId="NormaleTabelle">
@@ -15937,7 +16076,7 @@
 </file>
 
 <file path=customXml/itemProps1.xml><?xml version="1.0" encoding="utf-8"?>
-<ds:datastoreItem xmlns:ds="http://schemas.openxmlformats.org/officeDocument/2006/customXml" ds:itemID="{B06B9765-52F4-B74B-ADFF-45D94E6390EE}">
+<ds:datastoreItem xmlns:ds="http://schemas.openxmlformats.org/officeDocument/2006/customXml" ds:itemID="{8101CCBE-E0A0-B84B-908A-E813714FEDDA}">
   <ds:schemaRefs>
     <ds:schemaRef ds:uri="http://schemas.openxmlformats.org/officeDocument/2006/bibliography"/>
   </ds:schemaRefs>

</xml_diff>

<commit_message>
Fehlerausgabe wurde präzisiert. Weitere Dokumentation
</commit_message>
<xml_diff>
--- a/Dokumentation/Dokumentation_Haufs_101-20540.docx
+++ b/Dokumentation/Dokumentation_Haufs_101-20540.docx
@@ -3504,11 +3504,9 @@
       <w:r>
         <w:t xml:space="preserve">Das Programm sollte daher plattformunabhängig laufen, jedoch wird aufgrund der betriebssystemspezifischen Testumgebung und der beiliegenden </w:t>
       </w:r>
-      <w:proofErr w:type="spellStart"/>
       <w:r>
         <w:t>Shellscript</w:t>
       </w:r>
-      <w:proofErr w:type="spellEnd"/>
       <w:r>
         <w:t xml:space="preserve">-Dateien eine Benutzung unter </w:t>
       </w:r>
@@ -3516,15 +3514,7 @@
         <w:t>einem Unix-System (bestenfalls MacOS)</w:t>
       </w:r>
       <w:r>
-        <w:t xml:space="preserve"> empfohlen. Benötigt wird außerdem eine Java </w:t>
-      </w:r>
-      <w:proofErr w:type="spellStart"/>
-      <w:r>
-        <w:t>Runtime</w:t>
-      </w:r>
-      <w:proofErr w:type="spellEnd"/>
-      <w:r>
-        <w:t xml:space="preserve"> Environment, die mindestens in der Version 1.</w:t>
+        <w:t xml:space="preserve"> empfohlen. Benötigt wird außerdem eine Java Runtime Environment, die mindestens in der Version 1.</w:t>
       </w:r>
       <w:r>
         <w:t>8</w:t>
@@ -3574,22 +3564,18 @@
       <w:r>
         <w:t xml:space="preserve"> alle Dateien im Ordner „</w:t>
       </w:r>
-      <w:proofErr w:type="spellStart"/>
       <w:r>
         <w:t>Shellscripte</w:t>
       </w:r>
-      <w:proofErr w:type="spellEnd"/>
       <w:r>
         <w:t xml:space="preserve">“ benötigt und zudem ein Lese- und Schreibrecht für alle Dateien im Verzeichnis </w:t>
       </w:r>
       <w:r>
         <w:t>„</w:t>
       </w:r>
-      <w:proofErr w:type="spellStart"/>
       <w:r>
         <w:t>Testfaelle</w:t>
       </w:r>
-      <w:proofErr w:type="spellEnd"/>
       <w:r>
         <w:t>“</w:t>
       </w:r>
@@ -3597,18 +3583,10 @@
         <w:t xml:space="preserve"> und all seinen Unterverzeichnissen.</w:t>
       </w:r>
       <w:r>
-        <w:t xml:space="preserve"> Die </w:t>
-      </w:r>
-      <w:proofErr w:type="spellStart"/>
-      <w:r>
-        <w:t>S</w:t>
-      </w:r>
-      <w:r>
-        <w:t>hellscripte</w:t>
-      </w:r>
-      <w:proofErr w:type="spellEnd"/>
-      <w:r>
-        <w:t xml:space="preserve"> </w:t>
+        <w:t xml:space="preserve"> Die S</w:t>
+      </w:r>
+      <w:r>
+        <w:t xml:space="preserve">hellscripte </w:t>
       </w:r>
       <w:r>
         <w:rPr>
@@ -3617,29 +3595,16 @@
         <w:t>.sh</w:t>
       </w:r>
       <w:r>
-        <w:t xml:space="preserve"> im Ordner </w:t>
-      </w:r>
-      <w:proofErr w:type="spellStart"/>
-      <w:r>
-        <w:t>Shellscripte</w:t>
-      </w:r>
-      <w:proofErr w:type="spellEnd"/>
+        <w:t xml:space="preserve"> im Ordner Shellscripte</w:t>
+      </w:r>
       <w:r>
         <w:t xml:space="preserve"> müssen ausführbar sein. Dies lässt sich mittels des Konsolenbefehls </w:t>
       </w:r>
-      <w:proofErr w:type="spellStart"/>
       <w:r>
         <w:rPr>
           <w:highlight w:val="lightGray"/>
         </w:rPr>
-        <w:t>chmod</w:t>
-      </w:r>
-      <w:proofErr w:type="spellEnd"/>
-      <w:r>
-        <w:rPr>
-          <w:highlight w:val="lightGray"/>
-        </w:rPr>
-        <w:t xml:space="preserve"> +x</w:t>
+        <w:t>chmod +x</w:t>
       </w:r>
       <w:r>
         <w:rPr>
@@ -3743,35 +3708,7 @@
         <w:rPr>
           <w:highlight w:val="yellow"/>
         </w:rPr>
-        <w:t>„</w:t>
-      </w:r>
-      <w:proofErr w:type="spellStart"/>
-      <w:r>
-        <w:rPr>
-          <w:highlight w:val="yellow"/>
-        </w:rPr>
-        <w:t>Testfaelle</w:t>
-      </w:r>
-      <w:proofErr w:type="spellEnd"/>
-      <w:r>
-        <w:rPr>
-          <w:highlight w:val="yellow"/>
-        </w:rPr>
-        <w:t>/</w:t>
-      </w:r>
-      <w:proofErr w:type="spellStart"/>
-      <w:r>
-        <w:rPr>
-          <w:highlight w:val="yellow"/>
-        </w:rPr>
-        <w:t>Normalfaelle</w:t>
-      </w:r>
-      <w:proofErr w:type="spellEnd"/>
-      <w:r>
-        <w:rPr>
-          <w:highlight w:val="yellow"/>
-        </w:rPr>
-        <w:t>“</w:t>
+        <w:t>„Testfaelle/Normalfaelle“</w:t>
       </w:r>
     </w:p>
     <w:p>
@@ -3789,35 +3726,7 @@
         <w:rPr>
           <w:highlight w:val="yellow"/>
         </w:rPr>
-        <w:t>„</w:t>
-      </w:r>
-      <w:proofErr w:type="spellStart"/>
-      <w:r>
-        <w:rPr>
-          <w:highlight w:val="yellow"/>
-        </w:rPr>
-        <w:t>Testfaelle</w:t>
-      </w:r>
-      <w:proofErr w:type="spellEnd"/>
-      <w:r>
-        <w:rPr>
-          <w:highlight w:val="yellow"/>
-        </w:rPr>
-        <w:t>/</w:t>
-      </w:r>
-      <w:proofErr w:type="spellStart"/>
-      <w:r>
-        <w:rPr>
-          <w:highlight w:val="yellow"/>
-        </w:rPr>
-        <w:t>Sonderfaelle</w:t>
-      </w:r>
-      <w:proofErr w:type="spellEnd"/>
-      <w:r>
-        <w:rPr>
-          <w:highlight w:val="yellow"/>
-        </w:rPr>
-        <w:t>“</w:t>
+        <w:t>„Testfaelle/Sonderfaelle“</w:t>
       </w:r>
     </w:p>
     <w:p>
@@ -3835,35 +3744,7 @@
         <w:rPr>
           <w:highlight w:val="yellow"/>
         </w:rPr>
-        <w:t>„</w:t>
-      </w:r>
-      <w:proofErr w:type="spellStart"/>
-      <w:r>
-        <w:rPr>
-          <w:highlight w:val="yellow"/>
-        </w:rPr>
-        <w:t>Testfaelle</w:t>
-      </w:r>
-      <w:proofErr w:type="spellEnd"/>
-      <w:r>
-        <w:rPr>
-          <w:highlight w:val="yellow"/>
-        </w:rPr>
-        <w:t>/</w:t>
-      </w:r>
-      <w:proofErr w:type="spellStart"/>
-      <w:r>
-        <w:rPr>
-          <w:highlight w:val="yellow"/>
-        </w:rPr>
-        <w:t>Fehlerfaelle</w:t>
-      </w:r>
-      <w:proofErr w:type="spellEnd"/>
-      <w:r>
-        <w:rPr>
-          <w:highlight w:val="yellow"/>
-        </w:rPr>
-        <w:t>“</w:t>
+        <w:t>„Testfaelle/Fehlerfaelle“</w:t>
       </w:r>
     </w:p>
     <w:p>
@@ -3877,15 +3758,12 @@
       <w:r>
         <w:t xml:space="preserve">Entsprechende </w:t>
       </w:r>
-      <w:proofErr w:type="spellStart"/>
       <w:r>
         <w:t>Shellscript</w:t>
       </w:r>
-      <w:proofErr w:type="spellEnd"/>
       <w:r>
         <w:t>-Datei im Verzeichnis „</w:t>
       </w:r>
-      <w:proofErr w:type="spellStart"/>
       <w:r>
         <w:rPr>
           <w:highlight w:val="yellow"/>
@@ -3898,7 +3776,6 @@
         </w:rPr>
         <w:t>cripte</w:t>
       </w:r>
-      <w:proofErr w:type="spellEnd"/>
       <w:r>
         <w:t xml:space="preserve"> </w:t>
       </w:r>
@@ -3908,15 +3785,7 @@
     </w:p>
     <w:p>
       <w:r>
-        <w:t>Anzumerken ist, dass im Verzeichnis „</w:t>
-      </w:r>
-      <w:proofErr w:type="spellStart"/>
-      <w:r>
-        <w:t>Testfaelle</w:t>
-      </w:r>
-      <w:proofErr w:type="spellEnd"/>
-      <w:r>
-        <w:t xml:space="preserve">“ noch weitere Verzeichnisse existieren, in denen schon fertige Testfälle vorhanden sind. Auf diese Fälle wird im </w:t>
+        <w:t xml:space="preserve">Anzumerken ist, dass im Verzeichnis „Testfaelle“ noch weitere Verzeichnisse existieren, in denen schon fertige Testfälle vorhanden sind. Auf diese Fälle wird im </w:t>
       </w:r>
       <w:r>
         <w:t>7.</w:t>
@@ -3994,35 +3863,7 @@
                               <w:rPr>
                                 <w:sz w:val="20"/>
                               </w:rPr>
-                              <w:t xml:space="preserve">$ </w:t>
-                            </w:r>
-                            <w:proofErr w:type="spellStart"/>
-                            <w:r>
-                              <w:rPr>
-                                <w:sz w:val="20"/>
-                              </w:rPr>
-                              <w:t>java</w:t>
-                            </w:r>
-                            <w:proofErr w:type="spellEnd"/>
-                            <w:r>
-                              <w:rPr>
-                                <w:sz w:val="20"/>
-                              </w:rPr>
-                              <w:t xml:space="preserve"> –</w:t>
-                            </w:r>
-                            <w:proofErr w:type="spellStart"/>
-                            <w:r>
-                              <w:rPr>
-                                <w:sz w:val="20"/>
-                              </w:rPr>
-                              <w:t>jar</w:t>
-                            </w:r>
-                            <w:proofErr w:type="spellEnd"/>
-                            <w:r>
-                              <w:rPr>
-                                <w:sz w:val="20"/>
-                              </w:rPr>
-                              <w:t xml:space="preserve"> </w:t>
+                              <w:t xml:space="preserve">$ java –jar </w:t>
                             </w:r>
                           </w:p>
                           <w:p>
@@ -4112,35 +3953,7 @@
                         <w:rPr>
                           <w:sz w:val="20"/>
                         </w:rPr>
-                        <w:t xml:space="preserve">$ </w:t>
-                      </w:r>
-                      <w:proofErr w:type="spellStart"/>
-                      <w:r>
-                        <w:rPr>
-                          <w:sz w:val="20"/>
-                        </w:rPr>
-                        <w:t>java</w:t>
-                      </w:r>
-                      <w:proofErr w:type="spellEnd"/>
-                      <w:r>
-                        <w:rPr>
-                          <w:sz w:val="20"/>
-                        </w:rPr>
-                        <w:t xml:space="preserve"> –</w:t>
-                      </w:r>
-                      <w:proofErr w:type="spellStart"/>
-                      <w:r>
-                        <w:rPr>
-                          <w:sz w:val="20"/>
-                        </w:rPr>
-                        <w:t>jar</w:t>
-                      </w:r>
-                      <w:proofErr w:type="spellEnd"/>
-                      <w:r>
-                        <w:rPr>
-                          <w:sz w:val="20"/>
-                        </w:rPr>
-                        <w:t xml:space="preserve"> </w:t>
+                        <w:t xml:space="preserve">$ java –jar </w:t>
                       </w:r>
                     </w:p>
                     <w:p>
@@ -4242,11 +4055,9 @@
       <w:r>
         <w:t>“ für die Endung der Dateien, die im Verzeichnis „</w:t>
       </w:r>
-      <w:proofErr w:type="spellStart"/>
       <w:r>
         <w:t>VERZEICHNIS</w:t>
       </w:r>
-      <w:proofErr w:type="spellEnd"/>
       <w:r>
         <w:t xml:space="preserve">“ durch das Programm eingelesen und verarbeitet werden. </w:t>
       </w:r>
@@ -5274,11 +5085,9 @@
       <w:r>
         <w:t xml:space="preserve">Jede nicht-Kommentarzeile besteht </w:t>
       </w:r>
-      <w:proofErr w:type="gramStart"/>
       <w:r>
         <w:t>aus folgender</w:t>
       </w:r>
-      <w:proofErr w:type="gramEnd"/>
       <w:r>
         <w:t xml:space="preserve"> Struktur: Vorgangsnummer</w:t>
       </w:r>
@@ -6854,11 +6663,7 @@
         <w:t xml:space="preserve"> für jeden Knoten zunächst die </w:t>
       </w:r>
       <w:r>
-        <w:t xml:space="preserve">Vorgangsnummer, dann die Vorgangsbezeichnung, dann die Dauer, dann die FAZ, dann die FEZ, dann die SAZ, dann die SEZ, dann der GP und anschließend der FP angegeben. Getrennt werden diese Werte mit </w:t>
-      </w:r>
-      <w:proofErr w:type="gramStart"/>
-      <w:r>
-        <w:t>„;</w:t>
+        <w:t>Vorgangsnummer, dann die Vorgangsbezeichnung, dann die Dauer, dann die FAZ, dann die FEZ, dann die SAZ, dann die SEZ, dann der GP und anschließend der FP angegeben. Getrennt werden diese Werte mit „;</w:t>
       </w:r>
       <w:r>
         <w:rPr>
@@ -6867,22 +6672,13 @@
         </w:rPr>
         <w:t>_</w:t>
       </w:r>
-      <w:proofErr w:type="gramEnd"/>
       <w:r>
         <w:t>“. Nach jedem Knoten folgt ein Absatz.</w:t>
       </w:r>
     </w:p>
     <w:p>
       <w:r>
-        <w:t>Nachdem alle Knoten ausgegeben wurden, folgt ein Absatz. Es wird „Anfangsvorgang: “ gefolgt von einer durch Komma getrennten Auflistung der Startpunkte. Es folgt ein Absatz. Es wird „Endvorgang: “ gefolgt von einer durch Komma getrennten Auflistung der Endpunkte. Es folgt ein Absatz. Es wird „Gesamtdauer: “ gefolgt von der Gesamtdauer des kritischen Pfades. Gibt es mehrere kritische Pfade, wird „</w:t>
-      </w:r>
-      <w:proofErr w:type="spellStart"/>
-      <w:r>
-        <w:t>Nicht</w:t>
-      </w:r>
-      <w:proofErr w:type="spellEnd"/>
-      <w:r>
-        <w:t xml:space="preserve"> eindeutig“ angegeben. Nach einem Absatz folgt „Kritischer Pfad“ bzw. bei mehreren Kritischen Pfaden „Kritische Pfade“. Nach einem Absatz wird jeder kritische Pfad durch eine Auflistung der Vorgangsnummern, getrennt durch „-&gt;“, angegeben.</w:t>
+        <w:t>Nachdem alle Knoten ausgegeben wurden, folgt ein Absatz. Es wird „Anfangsvorgang: “ gefolgt von einer durch Komma getrennten Auflistung der Startpunkte. Es folgt ein Absatz. Es wird „Endvorgang: “ gefolgt von einer durch Komma getrennten Auflistung der Endpunkte. Es folgt ein Absatz. Es wird „Gesamtdauer: “ gefolgt von der Gesamtdauer des kritischen Pfades. Gibt es mehrere kritische Pfade, wird „Nicht eindeutig“ angegeben. Nach einem Absatz folgt „Kritischer Pfad“ bzw. bei mehreren Kritischen Pfaden „Kritische Pfade“. Nach einem Absatz wird jeder kritische Pfad durch eine Auflistung der Vorgangsnummern, getrennt durch „-&gt;“, angegeben.</w:t>
       </w:r>
     </w:p>
     <w:p/>
@@ -6907,15 +6703,7 @@
       </w:r>
       <w:r>
         <w:br/>
-        <w:t xml:space="preserve">Im Falle der Prüfung auf </w:t>
-      </w:r>
-      <w:proofErr w:type="spellStart"/>
-      <w:r>
-        <w:t>Zusammenhängigkeit</w:t>
-      </w:r>
-      <w:proofErr w:type="spellEnd"/>
-      <w:r>
-        <w:t xml:space="preserve"> der Knoten wird jeder Knoten durchlaufen und die einzelnen Knoten in einer Validation-Liste gesammelt, falls diese noch nicht enthalten sind. Falls nach Durchlauf des gesamten Graphen alle Knoten des Graphen in der Validation-Liste enthalten sind, ist der Graph Zusammenhängend</w:t>
+        <w:t>Im Falle der Prüfung auf Zusammenhängigkeit der Knoten wird jeder Knoten durchlaufen und die einzelnen Knoten in einer Validation-Liste gesammelt, falls diese noch nicht enthalten sind. Falls nach Durchlauf des gesamten Graphen alle Knoten des Graphen in der Validation-Liste enthalten sind, ist der Graph Zusammenhängend</w:t>
       </w:r>
       <w:r>
         <w:t>.</w:t>
@@ -6923,50 +6711,18 @@
     </w:p>
     <w:p>
       <w:r>
-        <w:t xml:space="preserve">Im Falle der Prüfung auf </w:t>
-      </w:r>
-      <w:proofErr w:type="spellStart"/>
-      <w:r>
-        <w:t>Zykelfreiheit</w:t>
-      </w:r>
-      <w:proofErr w:type="spellEnd"/>
-      <w:r>
-        <w:t xml:space="preserve"> wird ähnlich verfahren. Alle Knoten des Graphen werden durchlaufen. Erreicht die </w:t>
+        <w:t xml:space="preserve">Im Falle der Prüfung auf Zykelfreiheit wird ähnlich verfahren. Alle Knoten des Graphen werden durchlaufen. Erreicht die </w:t>
       </w:r>
       <w:r>
         <w:t>F</w:t>
       </w:r>
       <w:r>
-        <w:t xml:space="preserve">unktion zum zweiten Mal einen Knoten (Hier ebenfalls durch eine Validation-Liste geregelt), so wird ein </w:t>
-      </w:r>
-      <w:proofErr w:type="spellStart"/>
-      <w:r>
-        <w:t>Zykel</w:t>
-      </w:r>
-      <w:proofErr w:type="spellEnd"/>
-      <w:r>
-        <w:t xml:space="preserve"> festgestellt. Falls jeder Knoten nur einmal durchlaufen wird, so wird die </w:t>
-      </w:r>
-      <w:proofErr w:type="spellStart"/>
-      <w:r>
-        <w:t>Zykelfreiheit</w:t>
-      </w:r>
-      <w:proofErr w:type="spellEnd"/>
-      <w:r>
-        <w:t xml:space="preserve"> festgestellt.</w:t>
-      </w:r>
-    </w:p>
-    <w:p>
-      <w:r>
-        <w:t xml:space="preserve">Beide Methoden verlaufen nach dem Prinzip des Backtrackings, bei dem der Graph bis zu den Blättern durchlaufen wird und im Falle </w:t>
-      </w:r>
-      <w:proofErr w:type="gramStart"/>
-      <w:r>
-        <w:t>des Erreichen</w:t>
-      </w:r>
-      <w:proofErr w:type="gramEnd"/>
-      <w:r>
-        <w:t xml:space="preserve"> eines Abbruchkriteriums am Blatt das Ergebnis in einem externen Korb gespeichert wird.</w:t>
+        <w:t>unktion zum zweiten Mal einen Knoten (Hier ebenfalls durch eine Validation-Liste geregelt), so wird ein Zykel festgestellt. Falls jeder Knoten nur einmal durchlaufen wird, so wird die Zykelfreiheit festgestellt.</w:t>
+      </w:r>
+    </w:p>
+    <w:p>
+      <w:r>
+        <w:t>Beide Methoden verlaufen nach dem Prinzip des Backtrackings, bei dem der Graph bis zu den Blättern durchlaufen wird und im Falle des Erreichen eines Abbruchkriteriums am Blatt das Ergebnis in einem externen Korb gespeichert wird.</w:t>
       </w:r>
     </w:p>
     <w:p>
@@ -6985,13 +6741,8 @@
           <w:numId w:val="26"/>
         </w:numPr>
       </w:pPr>
-      <w:proofErr w:type="spellStart"/>
-      <w:r>
-        <w:t>Vorwärtsrechnung</w:t>
-      </w:r>
-      <w:proofErr w:type="spellEnd"/>
-      <w:r>
-        <w:t>:</w:t>
+      <w:r>
+        <w:t>Vorwärtsrechnung:</w:t>
       </w:r>
     </w:p>
     <w:p>
@@ -7003,23 +6754,7 @@
         </w:numPr>
       </w:pPr>
       <w:r>
-        <w:t xml:space="preserve"> Bei gegebenem Anfangstermin werden aufgrund der angegebenen Dauer eines Vorganges die </w:t>
-      </w:r>
-      <w:proofErr w:type="spellStart"/>
-      <w:r>
-        <w:t>frühestmöglichen</w:t>
-      </w:r>
-      <w:proofErr w:type="spellEnd"/>
-      <w:r>
-        <w:t xml:space="preserve"> Anfangs- und Endzeiten eingetragen. Weiterhin </w:t>
-      </w:r>
-      <w:proofErr w:type="spellStart"/>
-      <w:r>
-        <w:t>lässt</w:t>
-      </w:r>
-      <w:proofErr w:type="spellEnd"/>
-      <w:r>
-        <w:t xml:space="preserve"> sich die Gesamtdauer eines Projekts bestimmen.</w:t>
+        <w:t xml:space="preserve"> Bei gegebenem Anfangstermin werden aufgrund der angegebenen Dauer eines Vorganges die frühestmöglichen Anfangs- und Endzeiten eingetragen. Weiterhin lässt sich die Gesamtdauer eines Projekts bestimmen.</w:t>
       </w:r>
     </w:p>
     <w:p>
@@ -7597,21 +7332,8 @@
         <w:pStyle w:val="berschrift2"/>
       </w:pPr>
       <w:bookmarkStart w:id="25" w:name="_Toc514181726"/>
-      <w:proofErr w:type="spellStart"/>
-      <w:r>
-        <w:t>Nassi</w:t>
-      </w:r>
-      <w:proofErr w:type="spellEnd"/>
-      <w:r>
-        <w:t>-</w:t>
-      </w:r>
-      <w:proofErr w:type="spellStart"/>
-      <w:r>
-        <w:t>Shneiderman</w:t>
-      </w:r>
-      <w:proofErr w:type="spellEnd"/>
-      <w:r>
-        <w:t>-Diagramme</w:t>
+      <w:r>
+        <w:t>Nassi-Shneiderman-Diagramme</w:t>
       </w:r>
       <w:bookmarkEnd w:id="25"/>
     </w:p>
@@ -8696,15 +8418,7 @@
     </w:p>
     <w:p>
       <w:r>
-        <w:t xml:space="preserve">Einige Methodennamen wurden zur Einheitlichkeit des Codes ins </w:t>
-      </w:r>
-      <w:proofErr w:type="spellStart"/>
-      <w:r>
-        <w:t>deutsche</w:t>
-      </w:r>
-      <w:proofErr w:type="spellEnd"/>
-      <w:r>
-        <w:t xml:space="preserve"> übersetzt.</w:t>
+        <w:t>Einige Methodennamen wurden zur Einheitlichkeit des Codes ins deutsche übersetzt.</w:t>
       </w:r>
     </w:p>
     <w:p>
@@ -8719,24 +8433,7 @@
     </w:p>
     <w:p>
       <w:r>
-        <w:rPr>
-          <w:highlight w:val="yellow"/>
-        </w:rPr>
-        <w:t xml:space="preserve">Die im Konzept als private gesetzten Hilfsmethoden wurden als im Package sichtbar gesetzt, damit </w:t>
-      </w:r>
-      <w:proofErr w:type="spellStart"/>
-      <w:r>
-        <w:rPr>
-          <w:highlight w:val="yellow"/>
-        </w:rPr>
-        <w:t>Unittests</w:t>
-      </w:r>
-      <w:proofErr w:type="spellEnd"/>
-      <w:r>
-        <w:rPr>
-          <w:highlight w:val="yellow"/>
-        </w:rPr>
-        <w:t xml:space="preserve"> erstellt werden konnten.</w:t>
+        <w:t>Die im Konzept als private gesetzten Hilfsmethoden wurden als im Package sichtbar gesetzt, damit Unittests erstellt werden konnten.</w:t>
       </w:r>
     </w:p>
     <w:p>
@@ -8745,7 +8442,13 @@
       </w:pPr>
       <w:bookmarkStart w:id="35" w:name="_Toc514181735"/>
       <w:r>
-        <w:t>Klasse Model</w:t>
+        <w:t xml:space="preserve">Klasse </w:t>
+      </w:r>
+      <w:r>
+        <w:rPr>
+          <w:rFonts w:ascii="Courier New" w:hAnsi="Courier New" w:cs="Courier New"/>
+        </w:rPr>
+        <w:t>Model</w:t>
       </w:r>
       <w:bookmarkEnd w:id="35"/>
     </w:p>
@@ -8753,125 +8456,186 @@
       <w:r>
         <w:t xml:space="preserve">Es wurde ein privates Attribut </w:t>
       </w:r>
-      <w:proofErr w:type="spellStart"/>
       <w:r>
         <w:rPr>
           <w:rFonts w:ascii="Courier New" w:hAnsi="Courier New" w:cs="Courier New"/>
         </w:rPr>
         <w:t>initialized</w:t>
       </w:r>
-      <w:proofErr w:type="spellEnd"/>
       <w:r>
         <w:t xml:space="preserve"> hinzugefügt, um sicherzustellen, dass ein Model nur einmal initialisiert werden kann. Es wurde eine Methode </w:t>
       </w:r>
-      <w:proofErr w:type="spellStart"/>
-      <w:proofErr w:type="gramStart"/>
       <w:r>
         <w:rPr>
           <w:rFonts w:ascii="Courier New" w:hAnsi="Courier New" w:cs="Courier New"/>
         </w:rPr>
-        <w:t>initialize</w:t>
-      </w:r>
-      <w:proofErr w:type="spellEnd"/>
+        <w:t>initialize()</w:t>
+      </w:r>
+      <w:r>
+        <w:t>hin</w:t>
+      </w:r>
+      <w:r>
+        <w:t>zugefügt, um den initialized auf true zu setzen.</w:t>
+      </w:r>
+      <w:r>
+        <w:t xml:space="preserve"> </w:t>
+      </w:r>
+    </w:p>
+    <w:p>
+      <w:r>
+        <w:t>Es wurde ein Attr</w:t>
+      </w:r>
+      <w:r>
+        <w:t xml:space="preserve">ibut </w:t>
+      </w:r>
       <w:r>
         <w:rPr>
           <w:rFonts w:ascii="Courier New" w:hAnsi="Courier New" w:cs="Courier New"/>
         </w:rPr>
-        <w:t>(</w:t>
-      </w:r>
-      <w:proofErr w:type="gramEnd"/>
+        <w:t>isZusammenhaengend</w:t>
+      </w:r>
+      <w:r>
+        <w:t xml:space="preserve"> hinzugefügt, welches kapselt, ob der Netzplan zusammenhängend ist. </w:t>
+      </w:r>
+    </w:p>
+    <w:p>
+      <w:r>
+        <w:t xml:space="preserve">Es wurde ein Attribut </w:t>
+      </w:r>
       <w:r>
         <w:rPr>
           <w:rFonts w:ascii="Courier New" w:hAnsi="Courier New" w:cs="Courier New"/>
         </w:rPr>
-        <w:t>)</w:t>
-      </w:r>
-      <w:r>
-        <w:t>hin</w:t>
-      </w:r>
-      <w:r>
-        <w:t xml:space="preserve">zugefügt, um den </w:t>
-      </w:r>
-      <w:proofErr w:type="spellStart"/>
-      <w:r>
-        <w:t>initialized</w:t>
-      </w:r>
-      <w:proofErr w:type="spellEnd"/>
-      <w:r>
-        <w:t xml:space="preserve"> auf true zu setzen.</w:t>
+        <w:t>gueltigeReferenzen</w:t>
+      </w:r>
+      <w:r>
+        <w:t xml:space="preserve"> hinzugefügt, welches kapselt, ob der Netzplan gültige Referenzen besitzt, also ob alle Referenzen in den Knoten des Netzplans </w:t>
+      </w:r>
+      <w:r>
+        <w:t>korrekt sind, also ob jeder</w:t>
       </w:r>
       <w:r>
         <w:t xml:space="preserve"> </w:t>
       </w:r>
-    </w:p>
-    <w:p>
-      <w:r>
-        <w:t>Es wurde ein Attr</w:t>
-      </w:r>
-      <w:r>
-        <w:t xml:space="preserve">ibut </w:t>
-      </w:r>
-      <w:proofErr w:type="spellStart"/>
+      <w:r>
+        <w:t>Nachfolger</w:t>
+      </w:r>
+      <w:r>
+        <w:t xml:space="preserve"> eines Knotens</w:t>
+      </w:r>
+      <w:r>
+        <w:t xml:space="preserve"> auch in dessen Vorg</w:t>
+      </w:r>
+      <w:r>
+        <w:t>ä</w:t>
+      </w:r>
+      <w:r>
+        <w:t xml:space="preserve">ngern enthalten ist bzw. </w:t>
+      </w:r>
+      <w:r>
+        <w:t xml:space="preserve">ob jeder Vorgänger </w:t>
+      </w:r>
+      <w:r>
+        <w:t>eines Knotens</w:t>
+      </w:r>
+      <w:r>
+        <w:t xml:space="preserve"> auch in dessen Nachfolgern enthalten ist</w:t>
+      </w:r>
+      <w:r>
+        <w:t>.</w:t>
+      </w:r>
+    </w:p>
+    <w:p>
+      <w:pPr>
+        <w:pStyle w:val="berschrift3"/>
+      </w:pPr>
+      <w:bookmarkStart w:id="36" w:name="_Toc514181736"/>
+      <w:r>
+        <w:t xml:space="preserve">Klasse </w:t>
+      </w:r>
       <w:r>
         <w:rPr>
           <w:rFonts w:ascii="Courier New" w:hAnsi="Courier New" w:cs="Courier New"/>
         </w:rPr>
-        <w:t>isZusammenhaengend</w:t>
-      </w:r>
-      <w:proofErr w:type="spellEnd"/>
-      <w:r>
-        <w:t xml:space="preserve"> hinzugefügt, welches kapselt, ob der Netzplan zusammenhängend ist. </w:t>
-      </w:r>
-    </w:p>
-    <w:p>
-      <w:r>
-        <w:t xml:space="preserve">Es wurde ein Attribut </w:t>
-      </w:r>
-      <w:proofErr w:type="spellStart"/>
+        <w:t>Knoten</w:t>
+      </w:r>
+      <w:bookmarkEnd w:id="36"/>
+    </w:p>
+    <w:p>
+      <w:r>
+        <w:t>Der Konstruktor eines Knoten erwartet als Parameter nun einen Integer</w:t>
+      </w:r>
+      <w:r>
+        <w:t xml:space="preserve"> </w:t>
+      </w:r>
       <w:r>
         <w:rPr>
           <w:rFonts w:ascii="Courier New" w:hAnsi="Courier New" w:cs="Courier New"/>
         </w:rPr>
-        <w:t>gueltigeReferenzen</w:t>
-      </w:r>
-      <w:proofErr w:type="spellEnd"/>
-      <w:r>
-        <w:t xml:space="preserve"> hinzugefügt, welches kapselt, ob der Netzplan gültige Referenzen besitzt, also ob alle Refer</w:t>
-      </w:r>
-      <w:bookmarkStart w:id="36" w:name="_GoBack"/>
-      <w:bookmarkEnd w:id="36"/>
-      <w:r>
-        <w:t xml:space="preserve">enzen in den Knoten des Netzplans </w:t>
-      </w:r>
-      <w:r>
-        <w:t>korrekt sind, also ob jeder</w:t>
+        <w:t>vorgangsnummer</w:t>
+      </w:r>
+      <w:r>
+        <w:t xml:space="preserve">, </w:t>
+      </w:r>
+      <w:r>
+        <w:t xml:space="preserve">einen </w:t>
+      </w:r>
+      <w:r>
+        <w:t xml:space="preserve">String </w:t>
+      </w:r>
+      <w:r>
+        <w:rPr>
+          <w:rFonts w:ascii="Courier New" w:hAnsi="Courier New" w:cs="Courier New"/>
+        </w:rPr>
+        <w:t>vorgangsbezeichnung</w:t>
+      </w:r>
+      <w:r>
+        <w:t xml:space="preserve">, </w:t>
+      </w:r>
+      <w:r>
+        <w:t>einen Integer</w:t>
       </w:r>
       <w:r>
         <w:t xml:space="preserve"> </w:t>
       </w:r>
       <w:r>
-        <w:t>Nachfolger</w:t>
-      </w:r>
-      <w:r>
-        <w:t xml:space="preserve"> eines Knotens</w:t>
-      </w:r>
-      <w:r>
-        <w:t xml:space="preserve"> auch in dessen Vorg</w:t>
-      </w:r>
-      <w:r>
-        <w:t>ä</w:t>
-      </w:r>
-      <w:r>
-        <w:t xml:space="preserve">ngern enthalten ist bzw. </w:t>
-      </w:r>
-      <w:r>
-        <w:t xml:space="preserve">ob jeder Vorgänger </w:t>
-      </w:r>
-      <w:r>
-        <w:t>eines Knotens</w:t>
-      </w:r>
-      <w:r>
-        <w:t xml:space="preserve"> auch in dessen Nachfolgern enthalten ist</w:t>
+        <w:rPr>
+          <w:rFonts w:ascii="Courier New" w:hAnsi="Courier New" w:cs="Courier New"/>
+        </w:rPr>
+        <w:t>dauer</w:t>
+      </w:r>
+      <w:r>
+        <w:t xml:space="preserve">, </w:t>
+      </w:r>
+      <w:r>
+        <w:t xml:space="preserve">eine </w:t>
+      </w:r>
+      <w:r>
+        <w:t xml:space="preserve">ArrayList&lt;Integer&gt; </w:t>
+      </w:r>
+      <w:r>
+        <w:rPr>
+          <w:rFonts w:ascii="Courier New" w:hAnsi="Courier New" w:cs="Courier New"/>
+        </w:rPr>
+        <w:t>vorgaengerNummern</w:t>
+      </w:r>
+      <w:r>
+        <w:t xml:space="preserve"> und</w:t>
+      </w:r>
+      <w:r>
+        <w:t xml:space="preserve"> </w:t>
+      </w:r>
+      <w:r>
+        <w:t xml:space="preserve">eine </w:t>
+      </w:r>
+      <w:r>
+        <w:t xml:space="preserve">ArrayList&lt;Integer&gt; </w:t>
+      </w:r>
+      <w:r>
+        <w:rPr>
+          <w:rFonts w:ascii="Courier New" w:hAnsi="Courier New" w:cs="Courier New"/>
+        </w:rPr>
+        <w:t>nachfolgerNummern</w:t>
       </w:r>
       <w:r>
         <w:t>.</w:t>
@@ -8881,134 +8645,28 @@
       <w:pPr>
         <w:pStyle w:val="berschrift3"/>
       </w:pPr>
-      <w:bookmarkStart w:id="37" w:name="_Toc514181736"/>
-      <w:r>
-        <w:t>Klasse Knoten</w:t>
+      <w:bookmarkStart w:id="37" w:name="_Toc514181737"/>
+      <w:r>
+        <w:t xml:space="preserve">Klasse </w:t>
+      </w:r>
+      <w:r>
+        <w:rPr>
+          <w:rFonts w:ascii="Courier New" w:hAnsi="Courier New" w:cs="Courier New"/>
+        </w:rPr>
+        <w:t>Controller</w:t>
       </w:r>
       <w:bookmarkEnd w:id="37"/>
     </w:p>
     <w:p>
       <w:r>
-        <w:t>Der Konstruktor eines Knoten erwartet als Parameter nun einen Integer</w:t>
-      </w:r>
-      <w:r>
-        <w:t xml:space="preserve"> </w:t>
-      </w:r>
-      <w:proofErr w:type="spellStart"/>
+        <w:t xml:space="preserve">Der Controller hat eine öffentliche Hauptmethode </w:t>
+      </w:r>
       <w:r>
         <w:rPr>
           <w:rFonts w:ascii="Courier New" w:hAnsi="Courier New" w:cs="Courier New"/>
         </w:rPr>
-        <w:t>vorgangsnummer</w:t>
-      </w:r>
-      <w:proofErr w:type="spellEnd"/>
-      <w:r>
-        <w:t xml:space="preserve">, </w:t>
-      </w:r>
-      <w:r>
-        <w:t xml:space="preserve">einen </w:t>
-      </w:r>
-      <w:r>
-        <w:t xml:space="preserve">String </w:t>
-      </w:r>
-      <w:proofErr w:type="spellStart"/>
-      <w:r>
-        <w:rPr>
-          <w:rFonts w:ascii="Courier New" w:hAnsi="Courier New" w:cs="Courier New"/>
-        </w:rPr>
-        <w:t>vorgangsbezeichnung</w:t>
-      </w:r>
-      <w:proofErr w:type="spellEnd"/>
-      <w:r>
-        <w:t xml:space="preserve">, </w:t>
-      </w:r>
-      <w:r>
-        <w:t>einen Integer</w:t>
-      </w:r>
-      <w:r>
-        <w:t xml:space="preserve"> </w:t>
-      </w:r>
-      <w:proofErr w:type="spellStart"/>
-      <w:r>
-        <w:rPr>
-          <w:rFonts w:ascii="Courier New" w:hAnsi="Courier New" w:cs="Courier New"/>
-        </w:rPr>
-        <w:t>dauer</w:t>
-      </w:r>
-      <w:proofErr w:type="spellEnd"/>
-      <w:r>
-        <w:t xml:space="preserve">, </w:t>
-      </w:r>
-      <w:r>
-        <w:t xml:space="preserve">eine </w:t>
-      </w:r>
-      <w:proofErr w:type="spellStart"/>
-      <w:r>
-        <w:t>ArrayList</w:t>
-      </w:r>
-      <w:proofErr w:type="spellEnd"/>
-      <w:r>
-        <w:t xml:space="preserve">&lt;Integer&gt; </w:t>
-      </w:r>
-      <w:proofErr w:type="spellStart"/>
-      <w:r>
-        <w:rPr>
-          <w:rFonts w:ascii="Courier New" w:hAnsi="Courier New" w:cs="Courier New"/>
-        </w:rPr>
-        <w:t>vorgaengerNummern</w:t>
-      </w:r>
-      <w:proofErr w:type="spellEnd"/>
-      <w:r>
-        <w:t xml:space="preserve"> und</w:t>
-      </w:r>
-      <w:r>
-        <w:t xml:space="preserve"> </w:t>
-      </w:r>
-      <w:r>
-        <w:t xml:space="preserve">eine </w:t>
-      </w:r>
-      <w:proofErr w:type="spellStart"/>
-      <w:r>
-        <w:t>ArrayList</w:t>
-      </w:r>
-      <w:proofErr w:type="spellEnd"/>
-      <w:r>
-        <w:t xml:space="preserve">&lt;Integer&gt; </w:t>
-      </w:r>
-      <w:proofErr w:type="spellStart"/>
-      <w:r>
-        <w:rPr>
-          <w:rFonts w:ascii="Courier New" w:hAnsi="Courier New" w:cs="Courier New"/>
-        </w:rPr>
-        <w:t>nachfolgerNummern</w:t>
-      </w:r>
-      <w:proofErr w:type="spellEnd"/>
-      <w:r>
-        <w:t>.</w:t>
-      </w:r>
-    </w:p>
-    <w:p>
-      <w:pPr>
-        <w:pStyle w:val="berschrift3"/>
-      </w:pPr>
-      <w:bookmarkStart w:id="38" w:name="_Toc514181737"/>
-      <w:r>
-        <w:t>Klasse Controller</w:t>
-      </w:r>
-      <w:bookmarkEnd w:id="38"/>
-    </w:p>
-    <w:p>
-      <w:r>
-        <w:t xml:space="preserve">Der Controller hat eine öffentliche Hauptmethode </w:t>
-      </w:r>
-      <w:proofErr w:type="spellStart"/>
-      <w:r>
-        <w:rPr>
-          <w:rFonts w:ascii="Courier New" w:hAnsi="Courier New" w:cs="Courier New"/>
-        </w:rPr>
         <w:t>calculate</w:t>
       </w:r>
-      <w:proofErr w:type="spellEnd"/>
       <w:r>
         <w:t xml:space="preserve"> dazu erhalten, über die die gesamte Verarbeitung des Models gelingt. Zudem sind einige nicht öffentliche Hilfsmethoden dazugekommen, um die Verarbeitung des Models zu gewährleisten: </w:t>
       </w:r>
@@ -9024,61 +8682,41 @@
           <w:rFonts w:ascii="Courier New" w:hAnsi="Courier New" w:cs="Courier New"/>
         </w:rPr>
       </w:pPr>
-      <w:proofErr w:type="spellStart"/>
       <w:r>
         <w:rPr>
           <w:rFonts w:ascii="Courier New" w:hAnsi="Courier New" w:cs="Courier New"/>
         </w:rPr>
         <w:t>hatKeineZyklen</w:t>
       </w:r>
-      <w:proofErr w:type="spellEnd"/>
-      <w:r>
-        <w:rPr>
-          <w:rFonts w:ascii="Arial" w:hAnsi="Arial" w:cs="Arial"/>
-        </w:rPr>
-        <w:t xml:space="preserve"> prüft, ob ein im Model gekapselter Graph </w:t>
-      </w:r>
-      <w:proofErr w:type="spellStart"/>
-      <w:r>
-        <w:rPr>
-          <w:rFonts w:ascii="Arial" w:hAnsi="Arial" w:cs="Arial"/>
-        </w:rPr>
-        <w:t>Zykelfrei</w:t>
-      </w:r>
-      <w:proofErr w:type="spellEnd"/>
-      <w:r>
-        <w:rPr>
-          <w:rFonts w:ascii="Arial" w:hAnsi="Arial" w:cs="Arial"/>
-        </w:rPr>
-        <w:t xml:space="preserve"> ist. Eine weitere Hilfsmethode </w:t>
-      </w:r>
-      <w:proofErr w:type="spellStart"/>
       <w:r>
         <w:rPr>
           <w:rFonts w:ascii="Courier New" w:hAnsi="Courier New" w:cs="Courier New"/>
         </w:rPr>
+        <w:t>():boolean</w:t>
+      </w:r>
+      <w:r>
+        <w:rPr>
+          <w:rFonts w:cs="Arial"/>
+        </w:rPr>
+        <w:t xml:space="preserve"> prüft, ob ein im Model gekapselter Graph Zykelfrei ist. Eine weitere Hilfsmethode </w:t>
+      </w:r>
+      <w:r>
+        <w:rPr>
+          <w:rFonts w:ascii="Courier New" w:hAnsi="Courier New" w:cs="Courier New"/>
+        </w:rPr>
         <w:t>hatKeineZyklenHelper</w:t>
       </w:r>
-      <w:proofErr w:type="spellEnd"/>
-      <w:r>
-        <w:rPr>
-          <w:rFonts w:ascii="Arial" w:hAnsi="Arial" w:cs="Arial"/>
-        </w:rPr>
-        <w:t xml:space="preserve"> ermöglicht die Überprüfung der </w:t>
-      </w:r>
-      <w:proofErr w:type="spellStart"/>
-      <w:r>
-        <w:rPr>
-          <w:rFonts w:ascii="Arial" w:hAnsi="Arial" w:cs="Arial"/>
-        </w:rPr>
-        <w:t>Zykelfreiheit</w:t>
-      </w:r>
-      <w:proofErr w:type="spellEnd"/>
-      <w:r>
-        <w:rPr>
-          <w:rFonts w:ascii="Arial" w:hAnsi="Arial" w:cs="Arial"/>
-        </w:rPr>
-        <w:t xml:space="preserve"> mittels Backtracking.</w:t>
+      <w:r>
+        <w:rPr>
+          <w:rFonts w:ascii="Courier New" w:hAnsi="Courier New" w:cs="Courier New"/>
+        </w:rPr>
+        <w:t>(Knoten):boolean</w:t>
+      </w:r>
+      <w:r>
+        <w:rPr>
+          <w:rFonts w:cs="Arial"/>
+        </w:rPr>
+        <w:t xml:space="preserve"> ermöglicht die Überprüfung der Zykelfreiheit mittels Backtracking.</w:t>
       </w:r>
     </w:p>
     <w:p>
@@ -9092,108 +8730,758 @@
           <w:rFonts w:ascii="Courier New" w:hAnsi="Courier New" w:cs="Courier New"/>
         </w:rPr>
       </w:pPr>
-      <w:proofErr w:type="spellStart"/>
       <w:r>
         <w:rPr>
           <w:rFonts w:ascii="Courier New" w:hAnsi="Courier New" w:cs="Courier New"/>
         </w:rPr>
         <w:t>istZusammenhaengend</w:t>
       </w:r>
-      <w:proofErr w:type="spellEnd"/>
       <w:r>
         <w:rPr>
           <w:rFonts w:ascii="Courier New" w:hAnsi="Courier New" w:cs="Courier New"/>
         </w:rPr>
+        <w:t>():boolean</w:t>
+      </w:r>
+      <w:r>
+        <w:rPr>
+          <w:rFonts w:ascii="Courier New" w:hAnsi="Courier New" w:cs="Courier New"/>
+        </w:rPr>
         <w:t xml:space="preserve"> </w:t>
       </w:r>
       <w:r>
         <w:rPr>
-          <w:rFonts w:ascii="Arial" w:hAnsi="Arial" w:cs="Arial"/>
+          <w:rFonts w:cs="Arial"/>
         </w:rPr>
         <w:t xml:space="preserve">prüft, ob ein Graph zusammenhängend ist. Hier ermöglicht ebenfalls eine Helper-Methode namens </w:t>
       </w:r>
-      <w:proofErr w:type="spellStart"/>
       <w:r>
         <w:rPr>
           <w:rFonts w:ascii="Courier New" w:hAnsi="Courier New" w:cs="Courier New"/>
         </w:rPr>
         <w:t>istZusammenhaengendHelper</w:t>
       </w:r>
-      <w:proofErr w:type="spellEnd"/>
-      <w:r>
-        <w:rPr>
-          <w:rFonts w:ascii="Arial" w:hAnsi="Arial" w:cs="Arial"/>
+      <w:r>
+        <w:rPr>
+          <w:rFonts w:ascii="Courier New" w:hAnsi="Courier New" w:cs="Courier New"/>
+        </w:rPr>
+        <w:t>(Knoten):boolean</w:t>
+      </w:r>
+      <w:r>
+        <w:rPr>
+          <w:rFonts w:cs="Arial"/>
         </w:rPr>
         <w:t xml:space="preserve"> die Überprüfung mittels Backtracking.</w:t>
       </w:r>
     </w:p>
     <w:p>
       <w:pPr>
+        <w:pStyle w:val="Listenabsatz"/>
+        <w:numPr>
+          <w:ilvl w:val="0"/>
+          <w:numId w:val="28"/>
+        </w:numPr>
+        <w:rPr>
+          <w:rFonts w:ascii="Courier New" w:hAnsi="Courier New" w:cs="Courier New"/>
+        </w:rPr>
+      </w:pPr>
+      <w:r>
+        <w:rPr>
+          <w:rFonts w:ascii="Courier New" w:hAnsi="Courier New" w:cs="Courier New"/>
+        </w:rPr>
+        <w:lastRenderedPageBreak/>
+        <w:t>hatGueltigeReferenzen</w:t>
+      </w:r>
+      <w:r>
+        <w:rPr>
+          <w:rFonts w:ascii="Courier New" w:hAnsi="Courier New" w:cs="Courier New"/>
+        </w:rPr>
+        <w:t>():boolean</w:t>
+      </w:r>
+      <w:r>
+        <w:rPr>
+          <w:rFonts w:cs="Arial"/>
+        </w:rPr>
+        <w:t xml:space="preserve"> prüft,</w:t>
+      </w:r>
+      <w:r>
+        <w:rPr>
+          <w:rFonts w:cs="Arial"/>
+        </w:rPr>
+        <w:t xml:space="preserve"> ob die Referenzen aller Knoten korrekt angegeben sind, also ob </w:t>
+      </w:r>
+      <w:r>
+        <w:rPr>
+          <w:rFonts w:cs="Arial"/>
+        </w:rPr>
+        <w:t>alle Referenzen in den Knoten des Netzplans korrekt sind, also ob jeder Nachfolger eines Knotens auch in dessen Vorgängern enthalten ist bzw. ob jeder Vorgänger eines Knotens auch in dessen Nachfolgern enthalten ist.</w:t>
+      </w:r>
+    </w:p>
+    <w:p>
+      <w:pPr>
+        <w:pStyle w:val="Listenabsatz"/>
+        <w:numPr>
+          <w:ilvl w:val="0"/>
+          <w:numId w:val="28"/>
+        </w:numPr>
+        <w:rPr>
+          <w:rFonts w:ascii="Courier New" w:hAnsi="Courier New" w:cs="Courier New"/>
+        </w:rPr>
+      </w:pPr>
+      <w:r>
+        <w:rPr>
+          <w:rFonts w:cs="Arial"/>
+        </w:rPr>
+        <w:t xml:space="preserve">Die Hilfsmethoden </w:t>
+      </w:r>
+      <w:r>
+        <w:rPr>
+          <w:rFonts w:ascii="Courier New" w:hAnsi="Courier New" w:cs="Courier New"/>
+        </w:rPr>
+        <w:t>setFez(Knoten): void</w:t>
+      </w:r>
+      <w:r>
+        <w:rPr>
+          <w:rFonts w:cs="Arial"/>
+        </w:rPr>
+        <w:t xml:space="preserve">, </w:t>
+      </w:r>
+      <w:r>
+        <w:rPr>
+          <w:rFonts w:ascii="Courier New" w:hAnsi="Courier New" w:cs="Courier New"/>
+        </w:rPr>
+        <w:t>getFez(Knoten):int</w:t>
+      </w:r>
+      <w:r>
+        <w:rPr>
+          <w:rFonts w:cs="Arial"/>
+        </w:rPr>
+        <w:t xml:space="preserve">, </w:t>
+      </w:r>
+      <w:r>
+        <w:rPr>
+          <w:rFonts w:ascii="Courier New" w:hAnsi="Courier New" w:cs="Courier New"/>
+        </w:rPr>
+        <w:t>setSez</w:t>
+      </w:r>
+      <w:r>
+        <w:rPr>
+          <w:rFonts w:ascii="Courier New" w:hAnsi="Courier New" w:cs="Courier New"/>
+        </w:rPr>
+        <w:t>(Knoten):void</w:t>
+      </w:r>
+      <w:r>
+        <w:rPr>
+          <w:rFonts w:cs="Arial"/>
+        </w:rPr>
+        <w:t xml:space="preserve">, </w:t>
+      </w:r>
+      <w:r>
+        <w:rPr>
+          <w:rStyle w:val="Programmcode"/>
+        </w:rPr>
+        <w:t>getSez(Knoten):void</w:t>
+      </w:r>
+      <w:r>
+        <w:rPr>
+          <w:rFonts w:cs="Arial"/>
+        </w:rPr>
+        <w:t xml:space="preserve">, </w:t>
+      </w:r>
+      <w:r>
+        <w:rPr>
+          <w:rStyle w:val="Programmcode"/>
+        </w:rPr>
+        <w:t>getFp(Knoten):int</w:t>
+      </w:r>
+      <w:r>
+        <w:rPr>
+          <w:rFonts w:cs="Arial"/>
+        </w:rPr>
+        <w:t xml:space="preserve">, </w:t>
+      </w:r>
+      <w:r>
+        <w:rPr>
+          <w:rStyle w:val="Programmcode"/>
+        </w:rPr>
+        <w:t>getGP</w:t>
+      </w:r>
+      <w:r>
+        <w:rPr>
+          <w:rStyle w:val="Programmcode"/>
+        </w:rPr>
+        <w:t>(Knoten):</w:t>
+      </w:r>
+      <w:r>
+        <w:rPr>
+          <w:rStyle w:val="Programmcode"/>
+        </w:rPr>
+        <w:t>int</w:t>
+      </w:r>
+      <w:r>
+        <w:rPr>
+          <w:rFonts w:cs="Arial"/>
+        </w:rPr>
+        <w:t xml:space="preserve"> </w:t>
+      </w:r>
+      <w:r>
+        <w:rPr>
+          <w:rFonts w:cs="Arial"/>
+        </w:rPr>
+        <w:t>wurden ersetzt durch geeignetere Method</w:t>
+      </w:r>
+      <w:r>
+        <w:rPr>
+          <w:rFonts w:cs="Arial"/>
+        </w:rPr>
+        <w:t>en, da diese Fehler enthielten:</w:t>
+      </w:r>
+    </w:p>
+    <w:p>
+      <w:pPr>
+        <w:pStyle w:val="Listenabsatz"/>
+        <w:numPr>
+          <w:ilvl w:val="1"/>
+          <w:numId w:val="28"/>
+        </w:numPr>
+        <w:rPr>
+          <w:rStyle w:val="StandardZeichen"/>
+          <w:rFonts w:ascii="Courier New" w:hAnsi="Courier New" w:cs="Courier New"/>
+        </w:rPr>
+      </w:pPr>
+      <w:r>
+        <w:t>D</w:t>
+      </w:r>
+      <w:r>
+        <w:t xml:space="preserve">ie neue Methode </w:t>
+      </w:r>
+      <w:r>
+        <w:rPr>
+          <w:rStyle w:val="Programmcode"/>
+        </w:rPr>
+        <w:t>setFez</w:t>
+      </w:r>
+      <w:r>
+        <w:rPr>
+          <w:rStyle w:val="Programmcode"/>
+        </w:rPr>
+        <w:t>AndFaz(Knoten</w:t>
+      </w:r>
+      <w:r>
+        <w:rPr>
+          <w:rStyle w:val="Programmcode"/>
+        </w:rPr>
+        <w:t xml:space="preserve">):void </w:t>
+      </w:r>
+      <w:r>
+        <w:rPr>
+          <w:rStyle w:val="StandardZeichen"/>
+        </w:rPr>
+        <w:t>s</w:t>
+      </w:r>
+      <w:r>
+        <w:rPr>
+          <w:rStyle w:val="StandardZeichen"/>
+        </w:rPr>
+        <w:t>etzt FEZ und FAZ ausgehend von einem aktuellen Knoten für diesen und alle Nachfolger dieses Knotens</w:t>
+      </w:r>
+      <w:r>
+        <w:rPr>
+          <w:rStyle w:val="StandardZeichen"/>
+        </w:rPr>
+        <w:t>.</w:t>
+      </w:r>
+    </w:p>
+    <w:p>
+      <w:pPr>
+        <w:pStyle w:val="Listenabsatz"/>
+        <w:numPr>
+          <w:ilvl w:val="1"/>
+          <w:numId w:val="28"/>
+        </w:numPr>
+        <w:rPr>
+          <w:rStyle w:val="StandardZeichen"/>
+        </w:rPr>
+      </w:pPr>
+      <w:r>
+        <w:rPr>
+          <w:rStyle w:val="StandardZeichen"/>
+        </w:rPr>
+        <w:t>D</w:t>
+      </w:r>
+      <w:r>
+        <w:rPr>
+          <w:rStyle w:val="StandardZeichen"/>
+        </w:rPr>
+        <w:t xml:space="preserve">ie neue Methode </w:t>
+      </w:r>
+      <w:r>
+        <w:rPr>
+          <w:rStyle w:val="Programmcode"/>
+        </w:rPr>
+        <w:t>setSazAndSez(Knoten):void</w:t>
+      </w:r>
+      <w:r>
+        <w:rPr>
+          <w:rStyle w:val="StandardZeichen"/>
+        </w:rPr>
+        <w:t xml:space="preserve"> setzt</w:t>
+      </w:r>
+      <w:r>
+        <w:rPr>
+          <w:rStyle w:val="StandardZeichen"/>
+        </w:rPr>
+        <w:t xml:space="preserve"> SAZ für den aktuell betrachteten Knoten sowie alle Vorgängerknoten, ausgehend vom aktuell betrachteten Knoten</w:t>
+      </w:r>
+      <w:r>
+        <w:rPr>
+          <w:rStyle w:val="StandardZeichen"/>
+        </w:rPr>
+        <w:t>.</w:t>
+      </w:r>
+    </w:p>
+    <w:p>
+      <w:pPr>
+        <w:pStyle w:val="Listenabsatz"/>
+        <w:numPr>
+          <w:ilvl w:val="1"/>
+          <w:numId w:val="28"/>
+        </w:numPr>
+        <w:rPr>
+          <w:rStyle w:val="StandardZeichen"/>
+        </w:rPr>
+      </w:pPr>
+      <w:r>
+        <w:rPr>
+          <w:rStyle w:val="StandardZeichen"/>
+        </w:rPr>
+        <w:t xml:space="preserve">Die neue Methode </w:t>
+      </w:r>
+      <w:r>
+        <w:rPr>
+          <w:rStyle w:val="Programmcode"/>
+        </w:rPr>
+        <w:t>getMaxFezOfVorgaenger(Knoten)</w:t>
+      </w:r>
+      <w:r>
+        <w:rPr>
+          <w:rStyle w:val="Programmcode"/>
+        </w:rPr>
+        <w:t>:int</w:t>
+      </w:r>
+      <w:r>
+        <w:rPr>
+          <w:rStyle w:val="StandardZeichen"/>
+        </w:rPr>
+        <w:t xml:space="preserve"> b</w:t>
+      </w:r>
+      <w:r>
+        <w:rPr>
+          <w:rStyle w:val="StandardZeichen"/>
+        </w:rPr>
+        <w:t>erechnet den Maximalen FEZ aller Vorgänger eines Knoten</w:t>
+      </w:r>
+      <w:r>
+        <w:rPr>
+          <w:rStyle w:val="StandardZeichen"/>
+        </w:rPr>
+        <w:t>.</w:t>
+      </w:r>
+    </w:p>
+    <w:p>
+      <w:pPr>
+        <w:pStyle w:val="Listenabsatz"/>
+        <w:numPr>
+          <w:ilvl w:val="1"/>
+          <w:numId w:val="28"/>
+        </w:numPr>
+        <w:rPr>
+          <w:rStyle w:val="StandardZeichen"/>
+        </w:rPr>
+      </w:pPr>
+      <w:r>
+        <w:rPr>
+          <w:rStyle w:val="StandardZeichen"/>
+        </w:rPr>
+        <w:t xml:space="preserve">Die neue Methode </w:t>
+      </w:r>
+      <w:r>
+        <w:rPr>
+          <w:rStyle w:val="Programmcode"/>
+        </w:rPr>
+        <w:t>getMinSazOfNachfolger(Knoten):int</w:t>
+      </w:r>
+      <w:r>
+        <w:rPr>
+          <w:rStyle w:val="StandardZeichen"/>
+        </w:rPr>
+        <w:t xml:space="preserve"> b</w:t>
+      </w:r>
+      <w:r>
+        <w:rPr>
+          <w:rStyle w:val="StandardZeichen"/>
+        </w:rPr>
+        <w:t>erechnet den minimalen SAZ der Nachfolgenden Knoten eines betrachteten</w:t>
+      </w:r>
+      <w:r>
+        <w:rPr>
+          <w:rStyle w:val="StandardZeichen"/>
+        </w:rPr>
+        <w:t xml:space="preserve"> </w:t>
+      </w:r>
+      <w:r>
+        <w:rPr>
+          <w:rStyle w:val="StandardZeichen"/>
+        </w:rPr>
+        <w:t>Knoten</w:t>
+      </w:r>
+      <w:r>
+        <w:rPr>
+          <w:rStyle w:val="StandardZeichen"/>
+        </w:rPr>
+        <w:t>.</w:t>
+      </w:r>
+    </w:p>
+    <w:p>
+      <w:pPr>
+        <w:pStyle w:val="Listenabsatz"/>
+        <w:numPr>
+          <w:ilvl w:val="1"/>
+          <w:numId w:val="28"/>
+        </w:numPr>
+        <w:rPr>
+          <w:rStyle w:val="StandardZeichen"/>
+        </w:rPr>
+      </w:pPr>
+      <w:r>
+        <w:rPr>
+          <w:rStyle w:val="StandardZeichen"/>
+        </w:rPr>
+        <w:t xml:space="preserve">Die neue Methode </w:t>
+      </w:r>
+      <w:r>
+        <w:rPr>
+          <w:rStyle w:val="Programmcode"/>
+        </w:rPr>
+        <w:t>getMinFazOfNachfolger(Knoten)</w:t>
+      </w:r>
+      <w:r>
+        <w:rPr>
+          <w:rStyle w:val="StandardZeichen"/>
+        </w:rPr>
+        <w:t xml:space="preserve"> b</w:t>
+      </w:r>
+      <w:r>
+        <w:rPr>
+          <w:rStyle w:val="StandardZeichen"/>
+        </w:rPr>
+        <w:t>erechnet den kleinsten FAZ aller Nachfolger eines betrachteten Knoten</w:t>
+      </w:r>
+      <w:r>
+        <w:rPr>
+          <w:rStyle w:val="StandardZeichen"/>
+        </w:rPr>
+        <w:t>.</w:t>
+      </w:r>
+    </w:p>
+    <w:p>
+      <w:pPr>
+        <w:pStyle w:val="Listenabsatz"/>
+        <w:numPr>
+          <w:ilvl w:val="1"/>
+          <w:numId w:val="28"/>
+        </w:numPr>
+        <w:rPr>
+          <w:rStyle w:val="StandardZeichen"/>
+        </w:rPr>
+      </w:pPr>
+    </w:p>
+    <w:p>
+      <w:pPr>
         <w:pStyle w:val="berschrift3"/>
       </w:pPr>
-      <w:bookmarkStart w:id="39" w:name="_Toc514181738"/>
-      <w:r>
+      <w:r>
+        <w:t xml:space="preserve">Klasse </w:t>
+      </w:r>
+      <w:r>
+        <w:rPr>
+          <w:rFonts w:ascii="Courier New" w:hAnsi="Courier New" w:cs="Courier New"/>
+        </w:rPr>
+        <w:t>LeseAusDatei</w:t>
+      </w:r>
+      <w:r>
+        <w:rPr>
+          <w:rStyle w:val="StandardZeichen"/>
+        </w:rPr>
+        <w:t xml:space="preserve"> (Ursprünglich </w:t>
+      </w:r>
+      <w:r>
+        <w:rPr>
+          <w:rStyle w:val="Programmcode"/>
+        </w:rPr>
+        <w:t>InputFromFile</w:t>
+      </w:r>
+      <w:r>
+        <w:rPr>
+          <w:rStyle w:val="StandardZeichen"/>
+        </w:rPr>
+        <w:t>)</w:t>
+      </w:r>
+    </w:p>
+    <w:p>
+      <w:r>
+        <w:t xml:space="preserve">Es wurde eine Methode </w:t>
+      </w:r>
+      <w:r>
+        <w:rPr>
+          <w:rFonts w:ascii="Courier New" w:hAnsi="Courier New" w:cs="Courier New"/>
+        </w:rPr>
+        <w:t>vorgangsNummernNichtDoppelt</w:t>
+      </w:r>
+      <w:r>
+        <w:rPr>
+          <w:rFonts w:ascii="Courier New" w:hAnsi="Courier New" w:cs="Courier New"/>
+        </w:rPr>
+        <w:t>(List&lt;Integer&gt;):boolean</w:t>
+      </w:r>
+      <w:r>
+        <w:t xml:space="preserve"> hinzugefügt, die prüft, ob Vorgangsnummern nicht mehrfach vorkommen, da dies bei der Initialisierung der Knoten zu schwerwiegenden Fehlern führen würde.</w:t>
+      </w:r>
+    </w:p>
+    <w:p>
+      <w:r>
+        <w:t xml:space="preserve">In der </w:t>
+      </w:r>
+      <w:r>
+        <w:rPr>
+          <w:rFonts w:ascii="Courier New" w:hAnsi="Courier New" w:cs="Courier New"/>
+        </w:rPr>
+        <w:t>LeseAusDatei()</w:t>
+      </w:r>
+      <w:r>
+        <w:rPr>
+          <w:rFonts w:ascii="Courier New" w:hAnsi="Courier New" w:cs="Courier New"/>
+        </w:rPr>
+        <w:t xml:space="preserve"> </w:t>
+      </w:r>
+      <w:r>
+        <w:t>Methode werden zu Beginn mehrere Fehlerfälle ausgesch</w:t>
+      </w:r>
+      <w:r>
+        <w:t>lossen. Treten diese auf, wird ein entsprechender Fehler auf der Konsole ausgegeben und in der Ausgabe der Datei auf diese hingewiesen.</w:t>
+      </w:r>
+    </w:p>
+    <w:p>
+      <w:pPr>
+        <w:pStyle w:val="berschrift3"/>
+      </w:pPr>
+      <w:bookmarkStart w:id="38" w:name="_Toc514181738"/>
+      <w:r>
+        <w:t xml:space="preserve">Abstrakte Klasse </w:t>
+      </w:r>
+      <w:r>
+        <w:rPr>
+          <w:rStyle w:val="Programmcode"/>
+        </w:rPr>
+        <w:t>Ausgabe</w:t>
+      </w:r>
+      <w:bookmarkEnd w:id="38"/>
+      <w:r>
+        <w:rPr>
+          <w:rStyle w:val="StandardZeichen"/>
+        </w:rPr>
+        <w:t xml:space="preserve"> (ur</w:t>
+      </w:r>
+      <w:r>
+        <w:rPr>
+          <w:rStyle w:val="StandardZeichen"/>
+        </w:rPr>
+        <w:t xml:space="preserve">sprünglich </w:t>
+      </w:r>
+      <w:r>
+        <w:rPr>
+          <w:rStyle w:val="Programmcode"/>
+        </w:rPr>
+        <w:t>Output</w:t>
+      </w:r>
+      <w:r>
+        <w:rPr>
+          <w:rStyle w:val="StandardZeichen"/>
+        </w:rPr>
+        <w:t>)</w:t>
+      </w:r>
+    </w:p>
+    <w:p>
+      <w:r>
+        <w:t xml:space="preserve">Die abstrakte Klasse Ausgabe wurde mithilfe verschiedener nicht-öffentlicher Hilfsmethoden etwas entzerrt. Die Methode </w:t>
+      </w:r>
+      <w:r>
+        <w:rPr>
+          <w:rFonts w:ascii="Courier New" w:hAnsi="Courier New" w:cs="Courier New"/>
+        </w:rPr>
+        <w:t>getAusgabeString</w:t>
+      </w:r>
+      <w:r>
+        <w:rPr>
+          <w:rFonts w:ascii="Courier New" w:hAnsi="Courier New" w:cs="Courier New"/>
+        </w:rPr>
+        <w:t>():String</w:t>
+      </w:r>
+      <w:r>
+        <w:t xml:space="preserve"> sammelt jedoch weiterhin die gesamte Erstellung des Ausgabestrings.</w:t>
+      </w:r>
+    </w:p>
+    <w:p>
+      <w:pPr>
+        <w:rPr>
+          <w:rStyle w:val="StandardZeichen"/>
+        </w:rPr>
+      </w:pPr>
+      <w:r>
+        <w:t>Der Konstruktor der Klasse wird nun mit einem Model aufgerufen, welches als privates Attribut</w:t>
+      </w:r>
+      <w:r>
+        <w:rPr>
+          <w:rStyle w:val="Programmcode"/>
+        </w:rPr>
+        <w:t xml:space="preserve"> model</w:t>
+      </w:r>
+      <w:r>
+        <w:rPr>
+          <w:rStyle w:val="StandardZeichen"/>
+        </w:rPr>
+        <w:t xml:space="preserve"> in der Klasse gekapselt wird.</w:t>
+      </w:r>
+      <w:bookmarkStart w:id="39" w:name="_GoBack"/>
+      <w:bookmarkEnd w:id="39"/>
+    </w:p>
+    <w:p>
+      <w:pPr>
+        <w:pStyle w:val="berschrift3"/>
+        <w:rPr>
+          <w:rStyle w:val="StandardZeichen"/>
+          <w:sz w:val="24"/>
+        </w:rPr>
+      </w:pPr>
+      <w:r>
+        <w:t xml:space="preserve">Klasse </w:t>
+      </w:r>
+      <w:r>
+        <w:rPr>
+          <w:rStyle w:val="Programmcode"/>
+        </w:rPr>
+        <w:t>AusgabeInDatei</w:t>
+      </w:r>
+      <w:r>
+        <w:rPr>
+          <w:rStyle w:val="StandardZeichen"/>
+        </w:rPr>
+        <w:t xml:space="preserve"> (ursprünglich </w:t>
+      </w:r>
+      <w:r>
+        <w:rPr>
+          <w:rStyle w:val="Programmcode"/>
+        </w:rPr>
+        <w:t>OutputToFile</w:t>
+      </w:r>
+      <w:r>
+        <w:rPr>
+          <w:rStyle w:val="StandardZeichen"/>
+        </w:rPr>
+        <w:t>)</w:t>
+      </w:r>
+      <w:r>
+        <w:rPr>
+          <w:rStyle w:val="StandardZeichen"/>
+        </w:rPr>
+        <w:t xml:space="preserve"> </w:t>
+      </w:r>
+      <w:bookmarkStart w:id="40" w:name="_Toc514181739"/>
+    </w:p>
+    <w:p>
+      <w:bookmarkStart w:id="41" w:name="_Toc514181740"/>
+      <w:bookmarkEnd w:id="40"/>
+      <w:r>
+        <w:t xml:space="preserve">Der Konstruktor der Klasse wird ähnlich wie die Klasse </w:t>
+      </w:r>
+      <w:r>
+        <w:rPr>
+          <w:rStyle w:val="Programmcode"/>
+        </w:rPr>
+        <w:t>Ausgabe</w:t>
+      </w:r>
+      <w:r>
+        <w:t xml:space="preserve">, von der die Klasse erbt, mit einem Model aufgerufen, welches anschließend an den </w:t>
+      </w:r>
+      <w:r>
+        <w:rPr>
+          <w:rStyle w:val="Programmcode"/>
+        </w:rPr>
+        <w:t>super</w:t>
+      </w:r>
+      <w:r>
+        <w:rPr>
+          <w:rStyle w:val="Programmcode"/>
+        </w:rPr>
+        <w:t>(Model)</w:t>
+      </w:r>
+      <w:r>
+        <w:t>-Konstruktor übergeben wird.</w:t>
+      </w:r>
+    </w:p>
+    <w:p>
+      <w:pPr>
+        <w:pStyle w:val="berschrift2"/>
+      </w:pPr>
+      <w:r>
+        <w:rPr>
+          <w:highlight w:val="yellow"/>
+        </w:rPr>
         <w:lastRenderedPageBreak/>
-        <w:t>Abstrakte Klasse Ausgabe</w:t>
-      </w:r>
-      <w:bookmarkEnd w:id="39"/>
-    </w:p>
-    <w:p>
-      <w:r>
-        <w:t xml:space="preserve">Die abstrakte Klasse Ausgabe wurde mithilfe verschiedener </w:t>
-      </w:r>
-      <w:proofErr w:type="gramStart"/>
-      <w:r>
-        <w:t>nicht-öffentlicher</w:t>
-      </w:r>
-      <w:proofErr w:type="gramEnd"/>
-      <w:r>
-        <w:t xml:space="preserve"> Hilfsmethoden etwas entzerrt. Die Methode </w:t>
-      </w:r>
-      <w:proofErr w:type="spellStart"/>
-      <w:r>
-        <w:rPr>
-          <w:rFonts w:ascii="Courier New" w:hAnsi="Courier New" w:cs="Courier New"/>
-        </w:rPr>
-        <w:t>getAusgabeString</w:t>
-      </w:r>
-      <w:proofErr w:type="spellEnd"/>
-      <w:r>
-        <w:t xml:space="preserve"> sammelt jedoch weiterhin die gesamte Erstellung des Ausgabestrings.</w:t>
-      </w:r>
-    </w:p>
-    <w:p>
-      <w:pPr>
-        <w:pStyle w:val="berschrift2"/>
-      </w:pPr>
-      <w:bookmarkStart w:id="40" w:name="_Toc514181739"/>
+        <w:t xml:space="preserve"> </w:t>
+      </w:r>
       <w:r>
         <w:rPr>
           <w:highlight w:val="yellow"/>
         </w:rPr>
         <w:t>[…]</w:t>
       </w:r>
-      <w:bookmarkEnd w:id="40"/>
-    </w:p>
-    <w:p>
-      <w:pPr>
-        <w:pStyle w:val="berschrift2"/>
-      </w:pPr>
-      <w:bookmarkStart w:id="41" w:name="_Toc514181740"/>
+      <w:bookmarkEnd w:id="41"/>
+    </w:p>
+    <w:p/>
+    <w:p>
+      <w:pPr>
+        <w:pStyle w:val="berschrift1"/>
+      </w:pPr>
+      <w:bookmarkStart w:id="42" w:name="_Toc514181741"/>
+      <w:r>
+        <w:lastRenderedPageBreak/>
+        <w:t>Unittests</w:t>
+      </w:r>
+    </w:p>
+    <w:p>
       <w:r>
         <w:rPr>
           <w:highlight w:val="yellow"/>
         </w:rPr>
-        <w:t>[…]</w:t>
-      </w:r>
-      <w:bookmarkEnd w:id="41"/>
-    </w:p>
-    <w:p/>
+        <w:t>[</w:t>
+      </w:r>
+      <w:r>
+        <w:rPr>
+          <w:highlight w:val="yellow"/>
+        </w:rPr>
+        <w:t>…</w:t>
+      </w:r>
+      <w:r>
+        <w:rPr>
+          <w:highlight w:val="yellow"/>
+        </w:rPr>
+        <w:t>]</w:t>
+      </w:r>
+    </w:p>
     <w:p>
       <w:pPr>
         <w:pStyle w:val="berschrift1"/>
       </w:pPr>
-      <w:bookmarkStart w:id="42" w:name="_Toc514181741"/>
       <w:r>
         <w:lastRenderedPageBreak/>
         <w:t>Test</w:t>
@@ -9205,15 +9493,7 @@
     </w:p>
     <w:p>
       <w:r>
-        <w:t>Die in diesem Kapitel beschriebenen Testfälle werden nach dem Back-Box-</w:t>
-      </w:r>
-      <w:proofErr w:type="spellStart"/>
-      <w:r>
-        <w:t>Testing</w:t>
-      </w:r>
-      <w:proofErr w:type="spellEnd"/>
-      <w:r>
-        <w:t xml:space="preserve">-Prinzip durchgeführt. Es wird also nicht die konkrete Implementierung des Programms, sondern lediglich das Verhalten des Programms nach </w:t>
+        <w:t xml:space="preserve">Die in diesem Kapitel beschriebenen Testfälle werden nach dem Back-Box-Testing-Prinzip durchgeführt. Es wird also nicht die konkrete Implementierung des Programms, sondern lediglich das Verhalten des Programms nach </w:t>
       </w:r>
       <w:r>
         <w:t>A</w:t>
@@ -10379,7 +10659,7 @@
         <w:b/>
         <w:noProof/>
       </w:rPr>
-      <w:t>16</w:t>
+      <w:t>18</w:t>
     </w:r>
     <w:r>
       <w:rPr>
@@ -10429,7 +10709,7 @@
         <w:b/>
         <w:noProof/>
       </w:rPr>
-      <w:t>4</w:t>
+      <w:t>5</w:t>
     </w:r>
     <w:r>
       <w:rPr>
@@ -10472,7 +10752,7 @@
         <w:b/>
         <w:noProof/>
       </w:rPr>
-      <w:t>Programmkonzeption</w:t>
+      <w:t>Abweichung von der handschriftlichen Ausarbeitung</w:t>
     </w:r>
     <w:r>
       <w:rPr>
@@ -10678,7 +10958,7 @@
                               <w:noProof/>
                               <w:sz w:val="24"/>
                             </w:rPr>
-                            <w:t>15</w:t>
+                            <w:t>19</w:t>
                           </w:r>
                           <w:r>
                             <w:rPr>
@@ -10752,7 +11032,7 @@
                         <w:noProof/>
                         <w:sz w:val="24"/>
                       </w:rPr>
-                      <w:t>15</w:t>
+                      <w:t>19</w:t>
                     </w:r>
                     <w:r>
                       <w:rPr>
@@ -10799,7 +11079,7 @@
         <w:bCs/>
         <w:noProof/>
       </w:rPr>
-      <w:t>4</w:t>
+      <w:t>5</w:t>
     </w:r>
     <w:r>
       <w:rPr>
@@ -10926,7 +11206,7 @@
         <w:bCs/>
         <w:noProof/>
       </w:rPr>
-      <w:t>Programmkonzeption</w:t>
+      <w:t>Abweichung von der handschriftlichen Ausarbeitung</w:t>
     </w:r>
     <w:r>
       <w:rPr>
@@ -13066,8 +13346,8 @@
   <w:abstractNum w:abstractNumId="16">
     <w:nsid w:val="55793D71"/>
     <w:multiLevelType w:val="hybridMultilevel"/>
-    <w:tmpl w:val="E9AAE580"/>
-    <w:lvl w:ilvl="0" w:tplc="431E3B4A">
+    <w:tmpl w:val="E7EA86B6"/>
+    <w:lvl w:ilvl="0" w:tplc="59E64E64">
       <w:start w:val="3"/>
       <w:numFmt w:val="bullet"/>
       <w:lvlText w:val="-"/>
@@ -13079,7 +13359,7 @@
         <w:rFonts w:ascii="Arial" w:eastAsia="Times New Roman" w:hAnsi="Arial" w:cs="Arial" w:hint="default"/>
       </w:rPr>
     </w:lvl>
-    <w:lvl w:ilvl="1" w:tplc="04070003" w:tentative="1">
+    <w:lvl w:ilvl="1" w:tplc="04070003">
       <w:start w:val="1"/>
       <w:numFmt w:val="bullet"/>
       <w:lvlText w:val="o"/>
@@ -15770,7 +16050,7 @@
     <w:basedOn w:val="Standard"/>
     <w:uiPriority w:val="34"/>
     <w:qFormat/>
-    <w:rsid w:val="00985F19"/>
+    <w:rsid w:val="0062513C"/>
     <w:pPr>
       <w:spacing w:before="0" w:after="200" w:line="276" w:lineRule="auto"/>
       <w:ind w:left="720"/>
@@ -15778,9 +16058,31 @@
       <w:jc w:val="left"/>
     </w:pPr>
     <w:rPr>
-      <w:rFonts w:asciiTheme="minorHAnsi" w:eastAsiaTheme="minorHAnsi" w:hAnsiTheme="minorHAnsi" w:cstheme="minorBidi"/>
+      <w:rFonts w:eastAsiaTheme="minorHAnsi" w:cstheme="minorBidi"/>
       <w:szCs w:val="22"/>
       <w:lang w:eastAsia="en-US"/>
+    </w:rPr>
+  </w:style>
+  <w:style w:type="character" w:customStyle="1" w:styleId="StandardZeichen">
+    <w:name w:val="StandardZeichen"/>
+    <w:basedOn w:val="Programmcode"/>
+    <w:uiPriority w:val="1"/>
+    <w:qFormat/>
+    <w:rsid w:val="00F46DFC"/>
+    <w:rPr>
+      <w:rFonts w:ascii="Arial" w:hAnsi="Arial"/>
+      <w:sz w:val="22"/>
+    </w:rPr>
+  </w:style>
+  <w:style w:type="character" w:customStyle="1" w:styleId="Programmcode">
+    <w:name w:val="Programmcode"/>
+    <w:basedOn w:val="Absatz-Standardschriftart"/>
+    <w:uiPriority w:val="1"/>
+    <w:qFormat/>
+    <w:rsid w:val="00F46DFC"/>
+    <w:rPr>
+      <w:rFonts w:ascii="Courier New" w:hAnsi="Courier New"/>
+      <w:sz w:val="22"/>
     </w:rPr>
   </w:style>
 </w:styles>
@@ -16076,7 +16378,7 @@
 </file>
 
 <file path=customXml/itemProps1.xml><?xml version="1.0" encoding="utf-8"?>
-<ds:datastoreItem xmlns:ds="http://schemas.openxmlformats.org/officeDocument/2006/customXml" ds:itemID="{8101CCBE-E0A0-B84B-908A-E813714FEDDA}">
+<ds:datastoreItem xmlns:ds="http://schemas.openxmlformats.org/officeDocument/2006/customXml" ds:itemID="{778CFF64-C779-1142-8129-D5286B33A36F}">
   <ds:schemaRefs>
     <ds:schemaRef ds:uri="http://schemas.openxmlformats.org/officeDocument/2006/bibliography"/>
   </ds:schemaRefs>

</xml_diff>

<commit_message>
Dokumentation weiter geschrieben; Fehlerfall ungültige Referenzen ergänzt, NS Diagramm erstell, einlesemethode und deren NS angepasst und Dokumentation angepasst.
</commit_message>
<xml_diff>
--- a/Dokumentation/Dokumentation_Haufs_101-20540.docx
+++ b/Dokumentation/Dokumentation_Haufs_101-20540.docx
@@ -253,8 +253,8 @@
       <w:bookmarkStart w:id="1" w:name="_Toc165185916"/>
       <w:bookmarkStart w:id="2" w:name="_Ref165961406"/>
       <w:bookmarkStart w:id="3" w:name="_Ref171928236"/>
-      <w:bookmarkStart w:id="4" w:name="_Toc514181708"/>
-      <w:bookmarkStart w:id="5" w:name="_Toc177804952"/>
+      <w:bookmarkStart w:id="4" w:name="_Toc177804952"/>
+      <w:bookmarkStart w:id="5" w:name="_Toc514231276"/>
       <w:r>
         <w:lastRenderedPageBreak/>
         <w:t>Inhalt</w:t>
@@ -266,7 +266,7 @@
       <w:bookmarkEnd w:id="1"/>
       <w:bookmarkEnd w:id="2"/>
       <w:bookmarkEnd w:id="3"/>
-      <w:bookmarkEnd w:id="4"/>
+      <w:bookmarkEnd w:id="5"/>
     </w:p>
     <w:p>
       <w:pPr>
@@ -288,7 +288,7 @@
       <w:r>
         <w:fldChar w:fldCharType="separate"/>
       </w:r>
-      <w:hyperlink w:anchor="_Toc514181708" w:history="1">
+      <w:hyperlink w:anchor="_Toc514231276" w:history="1">
         <w:r>
           <w:rPr>
             <w:rStyle w:val="Link"/>
@@ -332,7 +332,7 @@
             <w:noProof/>
             <w:webHidden/>
           </w:rPr>
-          <w:instrText xml:space="preserve"> PAGEREF _Toc514181708 \h </w:instrText>
+          <w:instrText xml:space="preserve"> PAGEREF _Toc514231276 \h </w:instrText>
         </w:r>
         <w:r>
           <w:rPr>
@@ -374,7 +374,7 @@
           <w:szCs w:val="24"/>
         </w:rPr>
       </w:pPr>
-      <w:hyperlink w:anchor="_Toc514181709" w:history="1">
+      <w:hyperlink w:anchor="_Toc514231277" w:history="1">
         <w:r>
           <w:rPr>
             <w:rStyle w:val="Link"/>
@@ -418,7 +418,7 @@
             <w:noProof/>
             <w:webHidden/>
           </w:rPr>
-          <w:instrText xml:space="preserve"> PAGEREF _Toc514181709 \h </w:instrText>
+          <w:instrText xml:space="preserve"> PAGEREF _Toc514231277 \h </w:instrText>
         </w:r>
         <w:r>
           <w:rPr>
@@ -460,7 +460,7 @@
           <w:szCs w:val="24"/>
         </w:rPr>
       </w:pPr>
-      <w:hyperlink w:anchor="_Toc514181710" w:history="1">
+      <w:hyperlink w:anchor="_Toc514231278" w:history="1">
         <w:r>
           <w:rPr>
             <w:rStyle w:val="Link"/>
@@ -504,7 +504,7 @@
             <w:noProof/>
             <w:webHidden/>
           </w:rPr>
-          <w:instrText xml:space="preserve"> PAGEREF _Toc514181710 \h </w:instrText>
+          <w:instrText xml:space="preserve"> PAGEREF _Toc514231278 \h </w:instrText>
         </w:r>
         <w:r>
           <w:rPr>
@@ -545,7 +545,7 @@
           <w:szCs w:val="24"/>
         </w:rPr>
       </w:pPr>
-      <w:hyperlink w:anchor="_Toc514181711" w:history="1">
+      <w:hyperlink w:anchor="_Toc514231279" w:history="1">
         <w:r>
           <w:rPr>
             <w:rStyle w:val="Link"/>
@@ -588,7 +588,7 @@
             <w:noProof/>
             <w:webHidden/>
           </w:rPr>
-          <w:instrText xml:space="preserve"> PAGEREF _Toc514181711 \h </w:instrText>
+          <w:instrText xml:space="preserve"> PAGEREF _Toc514231279 \h </w:instrText>
         </w:r>
         <w:r>
           <w:rPr>
@@ -629,7 +629,7 @@
           <w:szCs w:val="24"/>
         </w:rPr>
       </w:pPr>
-      <w:hyperlink w:anchor="_Toc514181712" w:history="1">
+      <w:hyperlink w:anchor="_Toc514231280" w:history="1">
         <w:r>
           <w:rPr>
             <w:rStyle w:val="Link"/>
@@ -672,7 +672,7 @@
             <w:noProof/>
             <w:webHidden/>
           </w:rPr>
-          <w:instrText xml:space="preserve"> PAGEREF _Toc514181712 \h </w:instrText>
+          <w:instrText xml:space="preserve"> PAGEREF _Toc514231280 \h </w:instrText>
         </w:r>
         <w:r>
           <w:rPr>
@@ -713,7 +713,7 @@
           <w:szCs w:val="24"/>
         </w:rPr>
       </w:pPr>
-      <w:hyperlink w:anchor="_Toc514181713" w:history="1">
+      <w:hyperlink w:anchor="_Toc514231281" w:history="1">
         <w:r>
           <w:rPr>
             <w:rStyle w:val="Link"/>
@@ -756,7 +756,7 @@
             <w:noProof/>
             <w:webHidden/>
           </w:rPr>
-          <w:instrText xml:space="preserve"> PAGEREF _Toc514181713 \h </w:instrText>
+          <w:instrText xml:space="preserve"> PAGEREF _Toc514231281 \h </w:instrText>
         </w:r>
         <w:r>
           <w:rPr>
@@ -798,7 +798,7 @@
           <w:szCs w:val="24"/>
         </w:rPr>
       </w:pPr>
-      <w:hyperlink w:anchor="_Toc514181714" w:history="1">
+      <w:hyperlink w:anchor="_Toc514231282" w:history="1">
         <w:r>
           <w:rPr>
             <w:rStyle w:val="Link"/>
@@ -842,7 +842,7 @@
             <w:noProof/>
             <w:webHidden/>
           </w:rPr>
-          <w:instrText xml:space="preserve"> PAGEREF _Toc514181714 \h </w:instrText>
+          <w:instrText xml:space="preserve"> PAGEREF _Toc514231282 \h </w:instrText>
         </w:r>
         <w:r>
           <w:rPr>
@@ -883,7 +883,7 @@
           <w:szCs w:val="24"/>
         </w:rPr>
       </w:pPr>
-      <w:hyperlink w:anchor="_Toc514181715" w:history="1">
+      <w:hyperlink w:anchor="_Toc514231283" w:history="1">
         <w:r>
           <w:rPr>
             <w:rStyle w:val="Link"/>
@@ -926,7 +926,7 @@
             <w:noProof/>
             <w:webHidden/>
           </w:rPr>
-          <w:instrText xml:space="preserve"> PAGEREF _Toc514181715 \h </w:instrText>
+          <w:instrText xml:space="preserve"> PAGEREF _Toc514231283 \h </w:instrText>
         </w:r>
         <w:r>
           <w:rPr>
@@ -967,7 +967,7 @@
           <w:szCs w:val="24"/>
         </w:rPr>
       </w:pPr>
-      <w:hyperlink w:anchor="_Toc514181716" w:history="1">
+      <w:hyperlink w:anchor="_Toc514231284" w:history="1">
         <w:r>
           <w:rPr>
             <w:rStyle w:val="Link"/>
@@ -1010,7 +1010,7 @@
             <w:noProof/>
             <w:webHidden/>
           </w:rPr>
-          <w:instrText xml:space="preserve"> PAGEREF _Toc514181716 \h </w:instrText>
+          <w:instrText xml:space="preserve"> PAGEREF _Toc514231284 \h </w:instrText>
         </w:r>
         <w:r>
           <w:rPr>
@@ -1051,7 +1051,7 @@
           <w:szCs w:val="24"/>
         </w:rPr>
       </w:pPr>
-      <w:hyperlink w:anchor="_Toc514181717" w:history="1">
+      <w:hyperlink w:anchor="_Toc514231285" w:history="1">
         <w:r>
           <w:rPr>
             <w:rStyle w:val="Link"/>
@@ -1094,7 +1094,7 @@
             <w:noProof/>
             <w:webHidden/>
           </w:rPr>
-          <w:instrText xml:space="preserve"> PAGEREF _Toc514181717 \h </w:instrText>
+          <w:instrText xml:space="preserve"> PAGEREF _Toc514231285 \h </w:instrText>
         </w:r>
         <w:r>
           <w:rPr>
@@ -1135,7 +1135,7 @@
           <w:szCs w:val="24"/>
         </w:rPr>
       </w:pPr>
-      <w:hyperlink w:anchor="_Toc514181718" w:history="1">
+      <w:hyperlink w:anchor="_Toc514231286" w:history="1">
         <w:r>
           <w:rPr>
             <w:rStyle w:val="Link"/>
@@ -1178,7 +1178,7 @@
             <w:noProof/>
             <w:webHidden/>
           </w:rPr>
-          <w:instrText xml:space="preserve"> PAGEREF _Toc514181718 \h </w:instrText>
+          <w:instrText xml:space="preserve"> PAGEREF _Toc514231286 \h </w:instrText>
         </w:r>
         <w:r>
           <w:rPr>
@@ -1219,7 +1219,7 @@
           <w:szCs w:val="24"/>
         </w:rPr>
       </w:pPr>
-      <w:hyperlink w:anchor="_Toc514181719" w:history="1">
+      <w:hyperlink w:anchor="_Toc514231287" w:history="1">
         <w:r>
           <w:rPr>
             <w:rStyle w:val="Link"/>
@@ -1262,7 +1262,7 @@
             <w:noProof/>
             <w:webHidden/>
           </w:rPr>
-          <w:instrText xml:space="preserve"> PAGEREF _Toc514181719 \h </w:instrText>
+          <w:instrText xml:space="preserve"> PAGEREF _Toc514231287 \h </w:instrText>
         </w:r>
         <w:r>
           <w:rPr>
@@ -1303,7 +1303,7 @@
           <w:szCs w:val="24"/>
         </w:rPr>
       </w:pPr>
-      <w:hyperlink w:anchor="_Toc514181720" w:history="1">
+      <w:hyperlink w:anchor="_Toc514231288" w:history="1">
         <w:r>
           <w:rPr>
             <w:rStyle w:val="Link"/>
@@ -1346,7 +1346,7 @@
             <w:noProof/>
             <w:webHidden/>
           </w:rPr>
-          <w:instrText xml:space="preserve"> PAGEREF _Toc514181720 \h </w:instrText>
+          <w:instrText xml:space="preserve"> PAGEREF _Toc514231288 \h </w:instrText>
         </w:r>
         <w:r>
           <w:rPr>
@@ -1387,7 +1387,7 @@
           <w:szCs w:val="24"/>
         </w:rPr>
       </w:pPr>
-      <w:hyperlink w:anchor="_Toc514181721" w:history="1">
+      <w:hyperlink w:anchor="_Toc514231289" w:history="1">
         <w:r>
           <w:rPr>
             <w:rStyle w:val="Link"/>
@@ -1430,7 +1430,7 @@
             <w:noProof/>
             <w:webHidden/>
           </w:rPr>
-          <w:instrText xml:space="preserve"> PAGEREF _Toc514181721 \h </w:instrText>
+          <w:instrText xml:space="preserve"> PAGEREF _Toc514231289 \h </w:instrText>
         </w:r>
         <w:r>
           <w:rPr>
@@ -1471,7 +1471,7 @@
           <w:szCs w:val="24"/>
         </w:rPr>
       </w:pPr>
-      <w:hyperlink w:anchor="_Toc514181722" w:history="1">
+      <w:hyperlink w:anchor="_Toc514231290" w:history="1">
         <w:r>
           <w:rPr>
             <w:rStyle w:val="Link"/>
@@ -1514,7 +1514,7 @@
             <w:noProof/>
             <w:webHidden/>
           </w:rPr>
-          <w:instrText xml:space="preserve"> PAGEREF _Toc514181722 \h </w:instrText>
+          <w:instrText xml:space="preserve"> PAGEREF _Toc514231290 \h </w:instrText>
         </w:r>
         <w:r>
           <w:rPr>
@@ -1556,7 +1556,7 @@
           <w:szCs w:val="24"/>
         </w:rPr>
       </w:pPr>
-      <w:hyperlink w:anchor="_Toc514181723" w:history="1">
+      <w:hyperlink w:anchor="_Toc514231291" w:history="1">
         <w:r>
           <w:rPr>
             <w:rStyle w:val="Link"/>
@@ -1600,7 +1600,7 @@
             <w:noProof/>
             <w:webHidden/>
           </w:rPr>
-          <w:instrText xml:space="preserve"> PAGEREF _Toc514181723 \h </w:instrText>
+          <w:instrText xml:space="preserve"> PAGEREF _Toc514231291 \h </w:instrText>
         </w:r>
         <w:r>
           <w:rPr>
@@ -1641,7 +1641,7 @@
           <w:szCs w:val="24"/>
         </w:rPr>
       </w:pPr>
-      <w:hyperlink w:anchor="_Toc514181724" w:history="1">
+      <w:hyperlink w:anchor="_Toc514231292" w:history="1">
         <w:r>
           <w:rPr>
             <w:rStyle w:val="Link"/>
@@ -1684,7 +1684,7 @@
             <w:noProof/>
             <w:webHidden/>
           </w:rPr>
-          <w:instrText xml:space="preserve"> PAGEREF _Toc514181724 \h </w:instrText>
+          <w:instrText xml:space="preserve"> PAGEREF _Toc514231292 \h </w:instrText>
         </w:r>
         <w:r>
           <w:rPr>
@@ -1725,7 +1725,7 @@
           <w:szCs w:val="24"/>
         </w:rPr>
       </w:pPr>
-      <w:hyperlink w:anchor="_Toc514181725" w:history="1">
+      <w:hyperlink w:anchor="_Toc514231293" w:history="1">
         <w:r>
           <w:rPr>
             <w:rStyle w:val="Link"/>
@@ -1768,7 +1768,7 @@
             <w:noProof/>
             <w:webHidden/>
           </w:rPr>
-          <w:instrText xml:space="preserve"> PAGEREF _Toc514181725 \h </w:instrText>
+          <w:instrText xml:space="preserve"> PAGEREF _Toc514231293 \h </w:instrText>
         </w:r>
         <w:r>
           <w:rPr>
@@ -1809,7 +1809,7 @@
           <w:szCs w:val="24"/>
         </w:rPr>
       </w:pPr>
-      <w:hyperlink w:anchor="_Toc514181726" w:history="1">
+      <w:hyperlink w:anchor="_Toc514231294" w:history="1">
         <w:r>
           <w:rPr>
             <w:rStyle w:val="Link"/>
@@ -1852,7 +1852,7 @@
             <w:noProof/>
             <w:webHidden/>
           </w:rPr>
-          <w:instrText xml:space="preserve"> PAGEREF _Toc514181726 \h </w:instrText>
+          <w:instrText xml:space="preserve"> PAGEREF _Toc514231294 \h </w:instrText>
         </w:r>
         <w:r>
           <w:rPr>
@@ -1893,7 +1893,7 @@
           <w:szCs w:val="24"/>
         </w:rPr>
       </w:pPr>
-      <w:hyperlink w:anchor="_Toc514181727" w:history="1">
+      <w:hyperlink w:anchor="_Toc514231295" w:history="1">
         <w:r>
           <w:rPr>
             <w:rStyle w:val="Link"/>
@@ -1936,7 +1936,7 @@
             <w:noProof/>
             <w:webHidden/>
           </w:rPr>
-          <w:instrText xml:space="preserve"> PAGEREF _Toc514181727 \h </w:instrText>
+          <w:instrText xml:space="preserve"> PAGEREF _Toc514231295 \h </w:instrText>
         </w:r>
         <w:r>
           <w:rPr>
@@ -1977,7 +1977,7 @@
           <w:szCs w:val="24"/>
         </w:rPr>
       </w:pPr>
-      <w:hyperlink w:anchor="_Toc514181728" w:history="1">
+      <w:hyperlink w:anchor="_Toc514231296" w:history="1">
         <w:r>
           <w:rPr>
             <w:rStyle w:val="Link"/>
@@ -2020,7 +2020,7 @@
             <w:noProof/>
             <w:webHidden/>
           </w:rPr>
-          <w:instrText xml:space="preserve"> PAGEREF _Toc514181728 \h </w:instrText>
+          <w:instrText xml:space="preserve"> PAGEREF _Toc514231296 \h </w:instrText>
         </w:r>
         <w:r>
           <w:rPr>
@@ -2061,7 +2061,7 @@
           <w:szCs w:val="24"/>
         </w:rPr>
       </w:pPr>
-      <w:hyperlink w:anchor="_Toc514181729" w:history="1">
+      <w:hyperlink w:anchor="_Toc514231297" w:history="1">
         <w:r>
           <w:rPr>
             <w:rStyle w:val="Link"/>
@@ -2104,7 +2104,7 @@
             <w:noProof/>
             <w:webHidden/>
           </w:rPr>
-          <w:instrText xml:space="preserve"> PAGEREF _Toc514181729 \h </w:instrText>
+          <w:instrText xml:space="preserve"> PAGEREF _Toc514231297 \h </w:instrText>
         </w:r>
         <w:r>
           <w:rPr>
@@ -2145,7 +2145,7 @@
           <w:szCs w:val="24"/>
         </w:rPr>
       </w:pPr>
-      <w:hyperlink w:anchor="_Toc514181730" w:history="1">
+      <w:hyperlink w:anchor="_Toc514231298" w:history="1">
         <w:r>
           <w:rPr>
             <w:rStyle w:val="Link"/>
@@ -2188,7 +2188,7 @@
             <w:noProof/>
             <w:webHidden/>
           </w:rPr>
-          <w:instrText xml:space="preserve"> PAGEREF _Toc514181730 \h </w:instrText>
+          <w:instrText xml:space="preserve"> PAGEREF _Toc514231298 \h </w:instrText>
         </w:r>
         <w:r>
           <w:rPr>
@@ -2229,7 +2229,7 @@
           <w:szCs w:val="24"/>
         </w:rPr>
       </w:pPr>
-      <w:hyperlink w:anchor="_Toc514181731" w:history="1">
+      <w:hyperlink w:anchor="_Toc514231299" w:history="1">
         <w:r>
           <w:rPr>
             <w:rStyle w:val="Link"/>
@@ -2272,7 +2272,7 @@
             <w:noProof/>
             <w:webHidden/>
           </w:rPr>
-          <w:instrText xml:space="preserve"> PAGEREF _Toc514181731 \h </w:instrText>
+          <w:instrText xml:space="preserve"> PAGEREF _Toc514231299 \h </w:instrText>
         </w:r>
         <w:r>
           <w:rPr>
@@ -2314,7 +2314,7 @@
           <w:szCs w:val="24"/>
         </w:rPr>
       </w:pPr>
-      <w:hyperlink w:anchor="_Toc514181732" w:history="1">
+      <w:hyperlink w:anchor="_Toc514231300" w:history="1">
         <w:r>
           <w:rPr>
             <w:rStyle w:val="Link"/>
@@ -2358,7 +2358,7 @@
             <w:noProof/>
             <w:webHidden/>
           </w:rPr>
-          <w:instrText xml:space="preserve"> PAGEREF _Toc514181732 \h </w:instrText>
+          <w:instrText xml:space="preserve"> PAGEREF _Toc514231300 \h </w:instrText>
         </w:r>
         <w:r>
           <w:rPr>
@@ -2399,7 +2399,7 @@
           <w:szCs w:val="24"/>
         </w:rPr>
       </w:pPr>
-      <w:hyperlink w:anchor="_Toc514181733" w:history="1">
+      <w:hyperlink w:anchor="_Toc514231301" w:history="1">
         <w:r>
           <w:rPr>
             <w:rStyle w:val="Link"/>
@@ -2442,7 +2442,7 @@
             <w:noProof/>
             <w:webHidden/>
           </w:rPr>
-          <w:instrText xml:space="preserve"> PAGEREF _Toc514181733 \h </w:instrText>
+          <w:instrText xml:space="preserve"> PAGEREF _Toc514231301 \h </w:instrText>
         </w:r>
         <w:r>
           <w:rPr>
@@ -2483,7 +2483,7 @@
           <w:szCs w:val="24"/>
         </w:rPr>
       </w:pPr>
-      <w:hyperlink w:anchor="_Toc514181734" w:history="1">
+      <w:hyperlink w:anchor="_Toc514231302" w:history="1">
         <w:r>
           <w:rPr>
             <w:rStyle w:val="Link"/>
@@ -2526,7 +2526,7 @@
             <w:noProof/>
             <w:webHidden/>
           </w:rPr>
-          <w:instrText xml:space="preserve"> PAGEREF _Toc514181734 \h </w:instrText>
+          <w:instrText xml:space="preserve"> PAGEREF _Toc514231302 \h </w:instrText>
         </w:r>
         <w:r>
           <w:rPr>
@@ -2567,7 +2567,7 @@
           <w:szCs w:val="24"/>
         </w:rPr>
       </w:pPr>
-      <w:hyperlink w:anchor="_Toc514181735" w:history="1">
+      <w:hyperlink w:anchor="_Toc514231303" w:history="1">
         <w:r>
           <w:rPr>
             <w:rStyle w:val="Link"/>
@@ -2589,7 +2589,15 @@
             <w:rStyle w:val="Link"/>
             <w:noProof/>
           </w:rPr>
-          <w:t>Klasse Model</w:t>
+          <w:t xml:space="preserve">Klasse </w:t>
+        </w:r>
+        <w:r>
+          <w:rPr>
+            <w:rStyle w:val="Link"/>
+            <w:rFonts w:ascii="Courier New" w:hAnsi="Courier New" w:cs="Courier New"/>
+            <w:noProof/>
+          </w:rPr>
+          <w:t>Model</w:t>
         </w:r>
         <w:r>
           <w:rPr>
@@ -2610,7 +2618,7 @@
             <w:noProof/>
             <w:webHidden/>
           </w:rPr>
-          <w:instrText xml:space="preserve"> PAGEREF _Toc514181735 \h </w:instrText>
+          <w:instrText xml:space="preserve"> PAGEREF _Toc514231303 \h </w:instrText>
         </w:r>
         <w:r>
           <w:rPr>
@@ -2651,7 +2659,7 @@
           <w:szCs w:val="24"/>
         </w:rPr>
       </w:pPr>
-      <w:hyperlink w:anchor="_Toc514181736" w:history="1">
+      <w:hyperlink w:anchor="_Toc514231304" w:history="1">
         <w:r>
           <w:rPr>
             <w:rStyle w:val="Link"/>
@@ -2673,7 +2681,15 @@
             <w:rStyle w:val="Link"/>
             <w:noProof/>
           </w:rPr>
-          <w:t>Klasse Knoten</w:t>
+          <w:t xml:space="preserve">Klasse </w:t>
+        </w:r>
+        <w:r>
+          <w:rPr>
+            <w:rStyle w:val="Link"/>
+            <w:rFonts w:ascii="Courier New" w:hAnsi="Courier New" w:cs="Courier New"/>
+            <w:noProof/>
+          </w:rPr>
+          <w:t>Knoten</w:t>
         </w:r>
         <w:r>
           <w:rPr>
@@ -2694,7 +2710,7 @@
             <w:noProof/>
             <w:webHidden/>
           </w:rPr>
-          <w:instrText xml:space="preserve"> PAGEREF _Toc514181736 \h </w:instrText>
+          <w:instrText xml:space="preserve"> PAGEREF _Toc514231304 \h </w:instrText>
         </w:r>
         <w:r>
           <w:rPr>
@@ -2735,7 +2751,7 @@
           <w:szCs w:val="24"/>
         </w:rPr>
       </w:pPr>
-      <w:hyperlink w:anchor="_Toc514181737" w:history="1">
+      <w:hyperlink w:anchor="_Toc514231305" w:history="1">
         <w:r>
           <w:rPr>
             <w:rStyle w:val="Link"/>
@@ -2757,7 +2773,15 @@
             <w:rStyle w:val="Link"/>
             <w:noProof/>
           </w:rPr>
-          <w:t>Klasse Controller</w:t>
+          <w:t xml:space="preserve">Klasse </w:t>
+        </w:r>
+        <w:r>
+          <w:rPr>
+            <w:rStyle w:val="Link"/>
+            <w:rFonts w:ascii="Courier New" w:hAnsi="Courier New" w:cs="Courier New"/>
+            <w:noProof/>
+          </w:rPr>
+          <w:t>Controller</w:t>
         </w:r>
         <w:r>
           <w:rPr>
@@ -2778,7 +2802,7 @@
             <w:noProof/>
             <w:webHidden/>
           </w:rPr>
-          <w:instrText xml:space="preserve"> PAGEREF _Toc514181737 \h </w:instrText>
+          <w:instrText xml:space="preserve"> PAGEREF _Toc514231305 \h </w:instrText>
         </w:r>
         <w:r>
           <w:rPr>
@@ -2819,7 +2843,7 @@
           <w:szCs w:val="24"/>
         </w:rPr>
       </w:pPr>
-      <w:hyperlink w:anchor="_Toc514181738" w:history="1">
+      <w:hyperlink w:anchor="_Toc514231306" w:history="1">
         <w:r>
           <w:rPr>
             <w:rStyle w:val="Link"/>
@@ -2841,7 +2865,37 @@
             <w:rStyle w:val="Link"/>
             <w:noProof/>
           </w:rPr>
-          <w:t>Abstrakte Klasse Ausgabe</w:t>
+          <w:t xml:space="preserve">Klasse </w:t>
+        </w:r>
+        <w:r>
+          <w:rPr>
+            <w:rStyle w:val="Link"/>
+            <w:rFonts w:ascii="Courier New" w:hAnsi="Courier New" w:cs="Courier New"/>
+            <w:noProof/>
+          </w:rPr>
+          <w:t>LeseAusDatei</w:t>
+        </w:r>
+        <w:r>
+          <w:rPr>
+            <w:rStyle w:val="Link"/>
+            <w:noProof/>
+          </w:rPr>
+          <w:t xml:space="preserve"> (Ursprünglich </w:t>
+        </w:r>
+        <w:r>
+          <w:rPr>
+            <w:rStyle w:val="Link"/>
+            <w:rFonts w:ascii="Courier New" w:hAnsi="Courier New"/>
+            <w:noProof/>
+          </w:rPr>
+          <w:t>InputFromFile</w:t>
+        </w:r>
+        <w:r>
+          <w:rPr>
+            <w:rStyle w:val="Link"/>
+            <w:noProof/>
+          </w:rPr>
+          <w:t>)</w:t>
         </w:r>
         <w:r>
           <w:rPr>
@@ -2862,7 +2916,7 @@
             <w:noProof/>
             <w:webHidden/>
           </w:rPr>
-          <w:instrText xml:space="preserve"> PAGEREF _Toc514181738 \h </w:instrText>
+          <w:instrText xml:space="preserve"> PAGEREF _Toc514231306 \h </w:instrText>
         </w:r>
         <w:r>
           <w:rPr>
@@ -2882,7 +2936,7 @@
             <w:noProof/>
             <w:webHidden/>
           </w:rPr>
-          <w:t>17</w:t>
+          <w:t>18</w:t>
         </w:r>
         <w:r>
           <w:rPr>
@@ -2895,7 +2949,7 @@
     </w:p>
     <w:p>
       <w:pPr>
-        <w:pStyle w:val="Verzeichnis2"/>
+        <w:pStyle w:val="Verzeichnis3"/>
         <w:rPr>
           <w:rFonts w:asciiTheme="minorHAnsi" w:eastAsiaTheme="minorEastAsia" w:hAnsiTheme="minorHAnsi" w:cstheme="minorBidi"/>
           <w:noProof/>
@@ -2903,13 +2957,13 @@
           <w:szCs w:val="24"/>
         </w:rPr>
       </w:pPr>
-      <w:hyperlink w:anchor="_Toc514181739" w:history="1">
+      <w:hyperlink w:anchor="_Toc514231307" w:history="1">
         <w:r>
           <w:rPr>
             <w:rStyle w:val="Link"/>
             <w:noProof/>
           </w:rPr>
-          <w:t>5.2</w:t>
+          <w:t>5.1.6</w:t>
         </w:r>
         <w:r>
           <w:rPr>
@@ -2924,9 +2978,38 @@
           <w:rPr>
             <w:rStyle w:val="Link"/>
             <w:noProof/>
-            <w:highlight w:val="yellow"/>
-          </w:rPr>
-          <w:t>[…]</w:t>
+          </w:rPr>
+          <w:t xml:space="preserve">Abstrakte Klasse </w:t>
+        </w:r>
+        <w:r>
+          <w:rPr>
+            <w:rStyle w:val="Link"/>
+            <w:rFonts w:ascii="Courier New" w:hAnsi="Courier New"/>
+            <w:noProof/>
+          </w:rPr>
+          <w:t>Ausgabe</w:t>
+        </w:r>
+        <w:r>
+          <w:rPr>
+            <w:rStyle w:val="Link"/>
+            <w:noProof/>
+          </w:rPr>
+          <w:t xml:space="preserve"> (ursprünglich </w:t>
+        </w:r>
+        <w:r>
+          <w:rPr>
+            <w:rStyle w:val="Link"/>
+            <w:rFonts w:ascii="Courier New" w:hAnsi="Courier New"/>
+            <w:noProof/>
+          </w:rPr>
+          <w:t>Output</w:t>
+        </w:r>
+        <w:r>
+          <w:rPr>
+            <w:rStyle w:val="Link"/>
+            <w:noProof/>
+          </w:rPr>
+          <w:t>)</w:t>
         </w:r>
         <w:r>
           <w:rPr>
@@ -2947,7 +3030,7 @@
             <w:noProof/>
             <w:webHidden/>
           </w:rPr>
-          <w:instrText xml:space="preserve"> PAGEREF _Toc514181739 \h </w:instrText>
+          <w:instrText xml:space="preserve"> PAGEREF _Toc514231307 \h </w:instrText>
         </w:r>
         <w:r>
           <w:rPr>
@@ -2980,7 +3063,7 @@
     </w:p>
     <w:p>
       <w:pPr>
-        <w:pStyle w:val="Verzeichnis2"/>
+        <w:pStyle w:val="Verzeichnis3"/>
         <w:rPr>
           <w:rFonts w:asciiTheme="minorHAnsi" w:eastAsiaTheme="minorEastAsia" w:hAnsiTheme="minorHAnsi" w:cstheme="minorBidi"/>
           <w:noProof/>
@@ -2988,13 +3071,13 @@
           <w:szCs w:val="24"/>
         </w:rPr>
       </w:pPr>
-      <w:hyperlink w:anchor="_Toc514181740" w:history="1">
+      <w:hyperlink w:anchor="_Toc514231308" w:history="1">
         <w:r>
           <w:rPr>
             <w:rStyle w:val="Link"/>
             <w:noProof/>
           </w:rPr>
-          <w:t>5.3</w:t>
+          <w:t>5.1.7</w:t>
         </w:r>
         <w:r>
           <w:rPr>
@@ -3009,6 +3092,120 @@
           <w:rPr>
             <w:rStyle w:val="Link"/>
             <w:noProof/>
+          </w:rPr>
+          <w:t xml:space="preserve">Klasse </w:t>
+        </w:r>
+        <w:r>
+          <w:rPr>
+            <w:rStyle w:val="Link"/>
+            <w:rFonts w:ascii="Courier New" w:hAnsi="Courier New"/>
+            <w:noProof/>
+          </w:rPr>
+          <w:t>AusgabeInDatei</w:t>
+        </w:r>
+        <w:r>
+          <w:rPr>
+            <w:rStyle w:val="Link"/>
+            <w:noProof/>
+          </w:rPr>
+          <w:t xml:space="preserve"> (ursprünglich </w:t>
+        </w:r>
+        <w:r>
+          <w:rPr>
+            <w:rStyle w:val="Link"/>
+            <w:rFonts w:ascii="Courier New" w:hAnsi="Courier New"/>
+            <w:noProof/>
+          </w:rPr>
+          <w:t>OutputToFile</w:t>
+        </w:r>
+        <w:r>
+          <w:rPr>
+            <w:rStyle w:val="Link"/>
+            <w:noProof/>
+          </w:rPr>
+          <w:t>)</w:t>
+        </w:r>
+        <w:r>
+          <w:rPr>
+            <w:noProof/>
+            <w:webHidden/>
+          </w:rPr>
+          <w:tab/>
+        </w:r>
+        <w:r>
+          <w:rPr>
+            <w:noProof/>
+            <w:webHidden/>
+          </w:rPr>
+          <w:fldChar w:fldCharType="begin"/>
+        </w:r>
+        <w:r>
+          <w:rPr>
+            <w:noProof/>
+            <w:webHidden/>
+          </w:rPr>
+          <w:instrText xml:space="preserve"> PAGEREF _Toc514231308 \h </w:instrText>
+        </w:r>
+        <w:r>
+          <w:rPr>
+            <w:noProof/>
+            <w:webHidden/>
+          </w:rPr>
+        </w:r>
+        <w:r>
+          <w:rPr>
+            <w:noProof/>
+            <w:webHidden/>
+          </w:rPr>
+          <w:fldChar w:fldCharType="separate"/>
+        </w:r>
+        <w:r>
+          <w:rPr>
+            <w:noProof/>
+            <w:webHidden/>
+          </w:rPr>
+          <w:t>18</w:t>
+        </w:r>
+        <w:r>
+          <w:rPr>
+            <w:noProof/>
+            <w:webHidden/>
+          </w:rPr>
+          <w:fldChar w:fldCharType="end"/>
+        </w:r>
+      </w:hyperlink>
+    </w:p>
+    <w:p>
+      <w:pPr>
+        <w:pStyle w:val="Verzeichnis2"/>
+        <w:rPr>
+          <w:rFonts w:asciiTheme="minorHAnsi" w:eastAsiaTheme="minorEastAsia" w:hAnsiTheme="minorHAnsi" w:cstheme="minorBidi"/>
+          <w:noProof/>
+          <w:sz w:val="24"/>
+          <w:szCs w:val="24"/>
+        </w:rPr>
+      </w:pPr>
+      <w:hyperlink w:anchor="_Toc514231309" w:history="1">
+        <w:r>
+          <w:rPr>
+            <w:rStyle w:val="Link"/>
+            <w:noProof/>
+          </w:rPr>
+          <w:t>5.2</w:t>
+        </w:r>
+        <w:r>
+          <w:rPr>
+            <w:rFonts w:asciiTheme="minorHAnsi" w:eastAsiaTheme="minorEastAsia" w:hAnsiTheme="minorHAnsi" w:cstheme="minorBidi"/>
+            <w:noProof/>
+            <w:sz w:val="24"/>
+            <w:szCs w:val="24"/>
+          </w:rPr>
+          <w:tab/>
+        </w:r>
+        <w:r>
+          <w:rPr>
+            <w:rStyle w:val="Link"/>
+            <w:noProof/>
             <w:highlight w:val="yellow"/>
           </w:rPr>
           <w:t>[…]</w:t>
@@ -3032,7 +3229,7 @@
             <w:noProof/>
             <w:webHidden/>
           </w:rPr>
-          <w:instrText xml:space="preserve"> PAGEREF _Toc514181740 \h </w:instrText>
+          <w:instrText xml:space="preserve"> PAGEREF _Toc514231309 \h </w:instrText>
         </w:r>
         <w:r>
           <w:rPr>
@@ -3052,7 +3249,7 @@
             <w:noProof/>
             <w:webHidden/>
           </w:rPr>
-          <w:t>18</w:t>
+          <w:t>19</w:t>
         </w:r>
         <w:r>
           <w:rPr>
@@ -3074,7 +3271,7 @@
           <w:szCs w:val="24"/>
         </w:rPr>
       </w:pPr>
-      <w:hyperlink w:anchor="_Toc514181741" w:history="1">
+      <w:hyperlink w:anchor="_Toc514231310" w:history="1">
         <w:r>
           <w:rPr>
             <w:rStyle w:val="Link"/>
@@ -3097,7 +3294,21 @@
             <w:rStyle w:val="Link"/>
             <w:noProof/>
           </w:rPr>
-          <w:t>Testfälle</w:t>
+          <w:t>Unitte</w:t>
+        </w:r>
+        <w:r>
+          <w:rPr>
+            <w:rStyle w:val="Link"/>
+            <w:noProof/>
+          </w:rPr>
+          <w:t>s</w:t>
+        </w:r>
+        <w:r>
+          <w:rPr>
+            <w:rStyle w:val="Link"/>
+            <w:noProof/>
+          </w:rPr>
+          <w:t>ts</w:t>
         </w:r>
         <w:r>
           <w:rPr>
@@ -3118,7 +3329,7 @@
             <w:noProof/>
             <w:webHidden/>
           </w:rPr>
-          <w:instrText xml:space="preserve"> PAGEREF _Toc514181741 \h </w:instrText>
+          <w:instrText xml:space="preserve"> PAGEREF _Toc514231310 \h </w:instrText>
         </w:r>
         <w:r>
           <w:rPr>
@@ -3138,175 +3349,7 @@
             <w:noProof/>
             <w:webHidden/>
           </w:rPr>
-          <w:t>19</w:t>
-        </w:r>
-        <w:r>
-          <w:rPr>
-            <w:noProof/>
-            <w:webHidden/>
-          </w:rPr>
-          <w:fldChar w:fldCharType="end"/>
-        </w:r>
-      </w:hyperlink>
-    </w:p>
-    <w:p>
-      <w:pPr>
-        <w:pStyle w:val="Verzeichnis2"/>
-        <w:rPr>
-          <w:rFonts w:asciiTheme="minorHAnsi" w:eastAsiaTheme="minorEastAsia" w:hAnsiTheme="minorHAnsi" w:cstheme="minorBidi"/>
-          <w:noProof/>
-          <w:sz w:val="24"/>
-          <w:szCs w:val="24"/>
-        </w:rPr>
-      </w:pPr>
-      <w:hyperlink w:anchor="_Toc514181742" w:history="1">
-        <w:r>
-          <w:rPr>
-            <w:rStyle w:val="Link"/>
-            <w:noProof/>
-          </w:rPr>
-          <w:t>6.1</w:t>
-        </w:r>
-        <w:r>
-          <w:rPr>
-            <w:rFonts w:asciiTheme="minorHAnsi" w:eastAsiaTheme="minorEastAsia" w:hAnsiTheme="minorHAnsi" w:cstheme="minorBidi"/>
-            <w:noProof/>
-            <w:sz w:val="24"/>
-            <w:szCs w:val="24"/>
-          </w:rPr>
-          <w:tab/>
-        </w:r>
-        <w:r>
-          <w:rPr>
-            <w:rStyle w:val="Link"/>
-            <w:noProof/>
-          </w:rPr>
-          <w:t>Normalfälle</w:t>
-        </w:r>
-        <w:r>
-          <w:rPr>
-            <w:noProof/>
-            <w:webHidden/>
-          </w:rPr>
-          <w:tab/>
-        </w:r>
-        <w:r>
-          <w:rPr>
-            <w:noProof/>
-            <w:webHidden/>
-          </w:rPr>
-          <w:fldChar w:fldCharType="begin"/>
-        </w:r>
-        <w:r>
-          <w:rPr>
-            <w:noProof/>
-            <w:webHidden/>
-          </w:rPr>
-          <w:instrText xml:space="preserve"> PAGEREF _Toc514181742 \h </w:instrText>
-        </w:r>
-        <w:r>
-          <w:rPr>
-            <w:noProof/>
-            <w:webHidden/>
-          </w:rPr>
-        </w:r>
-        <w:r>
-          <w:rPr>
-            <w:noProof/>
-            <w:webHidden/>
-          </w:rPr>
-          <w:fldChar w:fldCharType="separate"/>
-        </w:r>
-        <w:r>
-          <w:rPr>
-            <w:noProof/>
-            <w:webHidden/>
-          </w:rPr>
-          <w:t>19</w:t>
-        </w:r>
-        <w:r>
-          <w:rPr>
-            <w:noProof/>
-            <w:webHidden/>
-          </w:rPr>
-          <w:fldChar w:fldCharType="end"/>
-        </w:r>
-      </w:hyperlink>
-    </w:p>
-    <w:p>
-      <w:pPr>
-        <w:pStyle w:val="Verzeichnis3"/>
-        <w:rPr>
-          <w:rFonts w:asciiTheme="minorHAnsi" w:eastAsiaTheme="minorEastAsia" w:hAnsiTheme="minorHAnsi" w:cstheme="minorBidi"/>
-          <w:noProof/>
-          <w:sz w:val="24"/>
-          <w:szCs w:val="24"/>
-        </w:rPr>
-      </w:pPr>
-      <w:hyperlink w:anchor="_Toc514181743" w:history="1">
-        <w:r>
-          <w:rPr>
-            <w:rStyle w:val="Link"/>
-            <w:noProof/>
-          </w:rPr>
-          <w:t>6.1.1</w:t>
-        </w:r>
-        <w:r>
-          <w:rPr>
-            <w:rFonts w:asciiTheme="minorHAnsi" w:eastAsiaTheme="minorEastAsia" w:hAnsiTheme="minorHAnsi" w:cstheme="minorBidi"/>
-            <w:noProof/>
-            <w:sz w:val="24"/>
-            <w:szCs w:val="24"/>
-          </w:rPr>
-          <w:tab/>
-        </w:r>
-        <w:r>
-          <w:rPr>
-            <w:rStyle w:val="Link"/>
-            <w:noProof/>
-          </w:rPr>
-          <w:t>IHK_Beispiel.txt</w:t>
-        </w:r>
-        <w:r>
-          <w:rPr>
-            <w:noProof/>
-            <w:webHidden/>
-          </w:rPr>
-          <w:tab/>
-        </w:r>
-        <w:r>
-          <w:rPr>
-            <w:noProof/>
-            <w:webHidden/>
-          </w:rPr>
-          <w:fldChar w:fldCharType="begin"/>
-        </w:r>
-        <w:r>
-          <w:rPr>
-            <w:noProof/>
-            <w:webHidden/>
-          </w:rPr>
-          <w:instrText xml:space="preserve"> PAGEREF _Toc514181743 \h </w:instrText>
-        </w:r>
-        <w:r>
-          <w:rPr>
-            <w:noProof/>
-            <w:webHidden/>
-          </w:rPr>
-        </w:r>
-        <w:r>
-          <w:rPr>
-            <w:noProof/>
-            <w:webHidden/>
-          </w:rPr>
-          <w:fldChar w:fldCharType="separate"/>
-        </w:r>
-        <w:r>
-          <w:rPr>
-            <w:noProof/>
-            <w:webHidden/>
-          </w:rPr>
-          <w:t>19</w:t>
+          <w:t>20</w:t>
         </w:r>
         <w:r>
           <w:rPr>
@@ -3328,7 +3371,7 @@
           <w:szCs w:val="24"/>
         </w:rPr>
       </w:pPr>
-      <w:hyperlink w:anchor="_Toc514181744" w:history="1">
+      <w:hyperlink w:anchor="_Toc514231311" w:history="1">
         <w:r>
           <w:rPr>
             <w:rStyle w:val="Link"/>
@@ -3351,6 +3394,260 @@
             <w:rStyle w:val="Link"/>
             <w:noProof/>
           </w:rPr>
+          <w:t>Testfälle</w:t>
+        </w:r>
+        <w:r>
+          <w:rPr>
+            <w:noProof/>
+            <w:webHidden/>
+          </w:rPr>
+          <w:tab/>
+        </w:r>
+        <w:r>
+          <w:rPr>
+            <w:noProof/>
+            <w:webHidden/>
+          </w:rPr>
+          <w:fldChar w:fldCharType="begin"/>
+        </w:r>
+        <w:r>
+          <w:rPr>
+            <w:noProof/>
+            <w:webHidden/>
+          </w:rPr>
+          <w:instrText xml:space="preserve"> PAGEREF _Toc514231311 \h </w:instrText>
+        </w:r>
+        <w:r>
+          <w:rPr>
+            <w:noProof/>
+            <w:webHidden/>
+          </w:rPr>
+        </w:r>
+        <w:r>
+          <w:rPr>
+            <w:noProof/>
+            <w:webHidden/>
+          </w:rPr>
+          <w:fldChar w:fldCharType="separate"/>
+        </w:r>
+        <w:r>
+          <w:rPr>
+            <w:noProof/>
+            <w:webHidden/>
+          </w:rPr>
+          <w:t>21</w:t>
+        </w:r>
+        <w:r>
+          <w:rPr>
+            <w:noProof/>
+            <w:webHidden/>
+          </w:rPr>
+          <w:fldChar w:fldCharType="end"/>
+        </w:r>
+      </w:hyperlink>
+    </w:p>
+    <w:p>
+      <w:pPr>
+        <w:pStyle w:val="Verzeichnis2"/>
+        <w:rPr>
+          <w:rFonts w:asciiTheme="minorHAnsi" w:eastAsiaTheme="minorEastAsia" w:hAnsiTheme="minorHAnsi" w:cstheme="minorBidi"/>
+          <w:noProof/>
+          <w:sz w:val="24"/>
+          <w:szCs w:val="24"/>
+        </w:rPr>
+      </w:pPr>
+      <w:hyperlink w:anchor="_Toc514231312" w:history="1">
+        <w:r>
+          <w:rPr>
+            <w:rStyle w:val="Link"/>
+            <w:noProof/>
+          </w:rPr>
+          <w:t>7.1</w:t>
+        </w:r>
+        <w:r>
+          <w:rPr>
+            <w:rFonts w:asciiTheme="minorHAnsi" w:eastAsiaTheme="minorEastAsia" w:hAnsiTheme="minorHAnsi" w:cstheme="minorBidi"/>
+            <w:noProof/>
+            <w:sz w:val="24"/>
+            <w:szCs w:val="24"/>
+          </w:rPr>
+          <w:tab/>
+        </w:r>
+        <w:r>
+          <w:rPr>
+            <w:rStyle w:val="Link"/>
+            <w:noProof/>
+          </w:rPr>
+          <w:t>Normalfälle</w:t>
+        </w:r>
+        <w:r>
+          <w:rPr>
+            <w:noProof/>
+            <w:webHidden/>
+          </w:rPr>
+          <w:tab/>
+        </w:r>
+        <w:r>
+          <w:rPr>
+            <w:noProof/>
+            <w:webHidden/>
+          </w:rPr>
+          <w:fldChar w:fldCharType="begin"/>
+        </w:r>
+        <w:r>
+          <w:rPr>
+            <w:noProof/>
+            <w:webHidden/>
+          </w:rPr>
+          <w:instrText xml:space="preserve"> PAGEREF _Toc514231312 \h </w:instrText>
+        </w:r>
+        <w:r>
+          <w:rPr>
+            <w:noProof/>
+            <w:webHidden/>
+          </w:rPr>
+        </w:r>
+        <w:r>
+          <w:rPr>
+            <w:noProof/>
+            <w:webHidden/>
+          </w:rPr>
+          <w:fldChar w:fldCharType="separate"/>
+        </w:r>
+        <w:r>
+          <w:rPr>
+            <w:noProof/>
+            <w:webHidden/>
+          </w:rPr>
+          <w:t>21</w:t>
+        </w:r>
+        <w:r>
+          <w:rPr>
+            <w:noProof/>
+            <w:webHidden/>
+          </w:rPr>
+          <w:fldChar w:fldCharType="end"/>
+        </w:r>
+      </w:hyperlink>
+    </w:p>
+    <w:p>
+      <w:pPr>
+        <w:pStyle w:val="Verzeichnis3"/>
+        <w:rPr>
+          <w:rFonts w:asciiTheme="minorHAnsi" w:eastAsiaTheme="minorEastAsia" w:hAnsiTheme="minorHAnsi" w:cstheme="minorBidi"/>
+          <w:noProof/>
+          <w:sz w:val="24"/>
+          <w:szCs w:val="24"/>
+        </w:rPr>
+      </w:pPr>
+      <w:hyperlink w:anchor="_Toc514231313" w:history="1">
+        <w:r>
+          <w:rPr>
+            <w:rStyle w:val="Link"/>
+            <w:noProof/>
+          </w:rPr>
+          <w:t>7.1.1</w:t>
+        </w:r>
+        <w:r>
+          <w:rPr>
+            <w:rFonts w:asciiTheme="minorHAnsi" w:eastAsiaTheme="minorEastAsia" w:hAnsiTheme="minorHAnsi" w:cstheme="minorBidi"/>
+            <w:noProof/>
+            <w:sz w:val="24"/>
+            <w:szCs w:val="24"/>
+          </w:rPr>
+          <w:tab/>
+        </w:r>
+        <w:r>
+          <w:rPr>
+            <w:rStyle w:val="Link"/>
+            <w:noProof/>
+          </w:rPr>
+          <w:t>IHK_Beispiel.txt</w:t>
+        </w:r>
+        <w:r>
+          <w:rPr>
+            <w:noProof/>
+            <w:webHidden/>
+          </w:rPr>
+          <w:tab/>
+        </w:r>
+        <w:r>
+          <w:rPr>
+            <w:noProof/>
+            <w:webHidden/>
+          </w:rPr>
+          <w:fldChar w:fldCharType="begin"/>
+        </w:r>
+        <w:r>
+          <w:rPr>
+            <w:noProof/>
+            <w:webHidden/>
+          </w:rPr>
+          <w:instrText xml:space="preserve"> PAGEREF _Toc514231313 \h </w:instrText>
+        </w:r>
+        <w:r>
+          <w:rPr>
+            <w:noProof/>
+            <w:webHidden/>
+          </w:rPr>
+        </w:r>
+        <w:r>
+          <w:rPr>
+            <w:noProof/>
+            <w:webHidden/>
+          </w:rPr>
+          <w:fldChar w:fldCharType="separate"/>
+        </w:r>
+        <w:r>
+          <w:rPr>
+            <w:noProof/>
+            <w:webHidden/>
+          </w:rPr>
+          <w:t>21</w:t>
+        </w:r>
+        <w:r>
+          <w:rPr>
+            <w:noProof/>
+            <w:webHidden/>
+          </w:rPr>
+          <w:fldChar w:fldCharType="end"/>
+        </w:r>
+      </w:hyperlink>
+    </w:p>
+    <w:p>
+      <w:pPr>
+        <w:pStyle w:val="Verzeichnis1"/>
+        <w:rPr>
+          <w:rFonts w:asciiTheme="minorHAnsi" w:eastAsiaTheme="minorEastAsia" w:hAnsiTheme="minorHAnsi" w:cstheme="minorBidi"/>
+          <w:b w:val="0"/>
+          <w:noProof/>
+          <w:sz w:val="24"/>
+          <w:szCs w:val="24"/>
+        </w:rPr>
+      </w:pPr>
+      <w:hyperlink w:anchor="_Toc514231314" w:history="1">
+        <w:r>
+          <w:rPr>
+            <w:rStyle w:val="Link"/>
+            <w:noProof/>
+          </w:rPr>
+          <w:t>8</w:t>
+        </w:r>
+        <w:r>
+          <w:rPr>
+            <w:rFonts w:asciiTheme="minorHAnsi" w:eastAsiaTheme="minorEastAsia" w:hAnsiTheme="minorHAnsi" w:cstheme="minorBidi"/>
+            <w:b w:val="0"/>
+            <w:noProof/>
+            <w:sz w:val="24"/>
+            <w:szCs w:val="24"/>
+          </w:rPr>
+          <w:tab/>
+        </w:r>
+        <w:r>
+          <w:rPr>
+            <w:rStyle w:val="Link"/>
+            <w:noProof/>
+          </w:rPr>
           <w:t>Zusammenfassung und Ausblick</w:t>
         </w:r>
         <w:r>
@@ -3372,7 +3669,7 @@
             <w:noProof/>
             <w:webHidden/>
           </w:rPr>
-          <w:instrText xml:space="preserve"> PAGEREF _Toc514181744 \h </w:instrText>
+          <w:instrText xml:space="preserve"> PAGEREF _Toc514231314 \h </w:instrText>
         </w:r>
         <w:r>
           <w:rPr>
@@ -3392,7 +3689,7 @@
             <w:noProof/>
             <w:webHidden/>
           </w:rPr>
-          <w:t>22</w:t>
+          <w:t>24</w:t>
         </w:r>
         <w:r>
           <w:rPr>
@@ -3424,8 +3721,8 @@
       <w:pPr>
         <w:pStyle w:val="berschrift1"/>
       </w:pPr>
-      <w:bookmarkStart w:id="6" w:name="_Toc514181709"/>
-      <w:bookmarkEnd w:id="5"/>
+      <w:bookmarkStart w:id="6" w:name="_Toc514231277"/>
+      <w:bookmarkEnd w:id="4"/>
       <w:r>
         <w:lastRenderedPageBreak/>
         <w:t>Eigenständigkeitserklärung</w:t>
@@ -3473,7 +3770,7 @@
       <w:pPr>
         <w:pStyle w:val="berschrift1"/>
       </w:pPr>
-      <w:bookmarkStart w:id="7" w:name="_Toc514181710"/>
+      <w:bookmarkStart w:id="7" w:name="_Toc514231278"/>
       <w:r>
         <w:lastRenderedPageBreak/>
         <w:t>Benutzeranleitung</w:t>
@@ -3485,7 +3782,7 @@
       <w:pPr>
         <w:pStyle w:val="berschrift2"/>
       </w:pPr>
-      <w:bookmarkStart w:id="8" w:name="_Toc514181711"/>
+      <w:bookmarkStart w:id="8" w:name="_Toc514231279"/>
       <w:r>
         <w:t>Systemvoraussetzungen und Hinweise zum Aufruf</w:t>
       </w:r>
@@ -3504,9 +3801,11 @@
       <w:r>
         <w:t xml:space="preserve">Das Programm sollte daher plattformunabhängig laufen, jedoch wird aufgrund der betriebssystemspezifischen Testumgebung und der beiliegenden </w:t>
       </w:r>
+      <w:proofErr w:type="spellStart"/>
       <w:r>
         <w:t>Shellscript</w:t>
       </w:r>
+      <w:proofErr w:type="spellEnd"/>
       <w:r>
         <w:t xml:space="preserve">-Dateien eine Benutzung unter </w:t>
       </w:r>
@@ -3514,7 +3813,15 @@
         <w:t>einem Unix-System (bestenfalls MacOS)</w:t>
       </w:r>
       <w:r>
-        <w:t xml:space="preserve"> empfohlen. Benötigt wird außerdem eine Java Runtime Environment, die mindestens in der Version 1.</w:t>
+        <w:t xml:space="preserve"> empfohlen. Benötigt wird außerdem eine Java </w:t>
+      </w:r>
+      <w:proofErr w:type="spellStart"/>
+      <w:r>
+        <w:t>Runtime</w:t>
+      </w:r>
+      <w:proofErr w:type="spellEnd"/>
+      <w:r>
+        <w:t xml:space="preserve"> Environment, die mindestens in der Version 1.</w:t>
       </w:r>
       <w:r>
         <w:t>8</w:t>
@@ -3527,7 +3834,7 @@
       <w:pPr>
         <w:pStyle w:val="berschrift2"/>
       </w:pPr>
-      <w:bookmarkStart w:id="9" w:name="_Toc514181712"/>
+      <w:bookmarkStart w:id="9" w:name="_Toc514231280"/>
       <w:r>
         <w:t>Installation des Programms</w:t>
       </w:r>
@@ -3564,18 +3871,22 @@
       <w:r>
         <w:t xml:space="preserve"> alle Dateien im Ordner „</w:t>
       </w:r>
+      <w:proofErr w:type="spellStart"/>
       <w:r>
         <w:t>Shellscripte</w:t>
       </w:r>
+      <w:proofErr w:type="spellEnd"/>
       <w:r>
         <w:t xml:space="preserve">“ benötigt und zudem ein Lese- und Schreibrecht für alle Dateien im Verzeichnis </w:t>
       </w:r>
       <w:r>
         <w:t>„</w:t>
       </w:r>
+      <w:proofErr w:type="spellStart"/>
       <w:r>
         <w:t>Testfaelle</w:t>
       </w:r>
+      <w:proofErr w:type="spellEnd"/>
       <w:r>
         <w:t>“</w:t>
       </w:r>
@@ -3583,10 +3894,18 @@
         <w:t xml:space="preserve"> und all seinen Unterverzeichnissen.</w:t>
       </w:r>
       <w:r>
-        <w:t xml:space="preserve"> Die S</w:t>
-      </w:r>
-      <w:r>
-        <w:t xml:space="preserve">hellscripte </w:t>
+        <w:t xml:space="preserve"> Die </w:t>
+      </w:r>
+      <w:proofErr w:type="spellStart"/>
+      <w:r>
+        <w:t>S</w:t>
+      </w:r>
+      <w:r>
+        <w:t>hellscripte</w:t>
+      </w:r>
+      <w:proofErr w:type="spellEnd"/>
+      <w:r>
+        <w:t xml:space="preserve"> </w:t>
       </w:r>
       <w:r>
         <w:rPr>
@@ -3595,21 +3914,34 @@
         <w:t>.sh</w:t>
       </w:r>
       <w:r>
-        <w:t xml:space="preserve"> im Ordner Shellscripte</w:t>
-      </w:r>
+        <w:t xml:space="preserve"> im Ordner </w:t>
+      </w:r>
+      <w:proofErr w:type="spellStart"/>
+      <w:r>
+        <w:t>Shellscripte</w:t>
+      </w:r>
+      <w:proofErr w:type="spellEnd"/>
       <w:r>
         <w:t xml:space="preserve"> müssen ausführbar sein. Dies lässt sich mittels des Konsolenbefehls </w:t>
       </w:r>
+      <w:proofErr w:type="spellStart"/>
       <w:r>
         <w:rPr>
           <w:highlight w:val="lightGray"/>
         </w:rPr>
-        <w:t>chmod +x</w:t>
-      </w:r>
+        <w:t>chmod</w:t>
+      </w:r>
+      <w:proofErr w:type="spellEnd"/>
       <w:r>
         <w:rPr>
           <w:highlight w:val="lightGray"/>
         </w:rPr>
+        <w:t xml:space="preserve"> +x</w:t>
+      </w:r>
+      <w:r>
+        <w:rPr>
+          <w:highlight w:val="lightGray"/>
+        </w:rPr>
         <w:t xml:space="preserve"> </w:t>
       </w:r>
       <w:r>
@@ -3638,7 +3970,7 @@
       <w:pPr>
         <w:pStyle w:val="berschrift2"/>
       </w:pPr>
-      <w:bookmarkStart w:id="10" w:name="_Toc514181713"/>
+      <w:bookmarkStart w:id="10" w:name="_Toc514231281"/>
       <w:r>
         <w:t>Programmstart</w:t>
       </w:r>
@@ -3708,7 +4040,35 @@
         <w:rPr>
           <w:highlight w:val="yellow"/>
         </w:rPr>
-        <w:t>„Testfaelle/Normalfaelle“</w:t>
+        <w:t>„</w:t>
+      </w:r>
+      <w:proofErr w:type="spellStart"/>
+      <w:r>
+        <w:rPr>
+          <w:highlight w:val="yellow"/>
+        </w:rPr>
+        <w:t>Testfaelle</w:t>
+      </w:r>
+      <w:proofErr w:type="spellEnd"/>
+      <w:r>
+        <w:rPr>
+          <w:highlight w:val="yellow"/>
+        </w:rPr>
+        <w:t>/</w:t>
+      </w:r>
+      <w:proofErr w:type="spellStart"/>
+      <w:r>
+        <w:rPr>
+          <w:highlight w:val="yellow"/>
+        </w:rPr>
+        <w:t>Normalfaelle</w:t>
+      </w:r>
+      <w:proofErr w:type="spellEnd"/>
+      <w:r>
+        <w:rPr>
+          <w:highlight w:val="yellow"/>
+        </w:rPr>
+        <w:t>“</w:t>
       </w:r>
     </w:p>
     <w:p>
@@ -3726,7 +4086,35 @@
         <w:rPr>
           <w:highlight w:val="yellow"/>
         </w:rPr>
-        <w:t>„Testfaelle/Sonderfaelle“</w:t>
+        <w:t>„</w:t>
+      </w:r>
+      <w:proofErr w:type="spellStart"/>
+      <w:r>
+        <w:rPr>
+          <w:highlight w:val="yellow"/>
+        </w:rPr>
+        <w:t>Testfaelle</w:t>
+      </w:r>
+      <w:proofErr w:type="spellEnd"/>
+      <w:r>
+        <w:rPr>
+          <w:highlight w:val="yellow"/>
+        </w:rPr>
+        <w:t>/</w:t>
+      </w:r>
+      <w:proofErr w:type="spellStart"/>
+      <w:r>
+        <w:rPr>
+          <w:highlight w:val="yellow"/>
+        </w:rPr>
+        <w:t>Sonderfaelle</w:t>
+      </w:r>
+      <w:proofErr w:type="spellEnd"/>
+      <w:r>
+        <w:rPr>
+          <w:highlight w:val="yellow"/>
+        </w:rPr>
+        <w:t>“</w:t>
       </w:r>
     </w:p>
     <w:p>
@@ -3744,7 +4132,35 @@
         <w:rPr>
           <w:highlight w:val="yellow"/>
         </w:rPr>
-        <w:t>„Testfaelle/Fehlerfaelle“</w:t>
+        <w:t>„</w:t>
+      </w:r>
+      <w:proofErr w:type="spellStart"/>
+      <w:r>
+        <w:rPr>
+          <w:highlight w:val="yellow"/>
+        </w:rPr>
+        <w:t>Testfaelle</w:t>
+      </w:r>
+      <w:proofErr w:type="spellEnd"/>
+      <w:r>
+        <w:rPr>
+          <w:highlight w:val="yellow"/>
+        </w:rPr>
+        <w:t>/</w:t>
+      </w:r>
+      <w:proofErr w:type="spellStart"/>
+      <w:r>
+        <w:rPr>
+          <w:highlight w:val="yellow"/>
+        </w:rPr>
+        <w:t>Fehlerfaelle</w:t>
+      </w:r>
+      <w:proofErr w:type="spellEnd"/>
+      <w:r>
+        <w:rPr>
+          <w:highlight w:val="yellow"/>
+        </w:rPr>
+        <w:t>“</w:t>
       </w:r>
     </w:p>
     <w:p>
@@ -3758,12 +4174,15 @@
       <w:r>
         <w:t xml:space="preserve">Entsprechende </w:t>
       </w:r>
+      <w:proofErr w:type="spellStart"/>
       <w:r>
         <w:t>Shellscript</w:t>
       </w:r>
+      <w:proofErr w:type="spellEnd"/>
       <w:r>
         <w:t>-Datei im Verzeichnis „</w:t>
       </w:r>
+      <w:proofErr w:type="spellStart"/>
       <w:r>
         <w:rPr>
           <w:highlight w:val="yellow"/>
@@ -3776,6 +4195,7 @@
         </w:rPr>
         <w:t>cripte</w:t>
       </w:r>
+      <w:proofErr w:type="spellEnd"/>
       <w:r>
         <w:t xml:space="preserve"> </w:t>
       </w:r>
@@ -3785,7 +4205,15 @@
     </w:p>
     <w:p>
       <w:r>
-        <w:t xml:space="preserve">Anzumerken ist, dass im Verzeichnis „Testfaelle“ noch weitere Verzeichnisse existieren, in denen schon fertige Testfälle vorhanden sind. Auf diese Fälle wird im </w:t>
+        <w:t>Anzumerken ist, dass im Verzeichnis „</w:t>
+      </w:r>
+      <w:proofErr w:type="spellStart"/>
+      <w:r>
+        <w:t>Testfaelle</w:t>
+      </w:r>
+      <w:proofErr w:type="spellEnd"/>
+      <w:r>
+        <w:t xml:space="preserve">“ noch weitere Verzeichnisse existieren, in denen schon fertige Testfälle vorhanden sind. Auf diese Fälle wird im </w:t>
       </w:r>
       <w:r>
         <w:t>7.</w:t>
@@ -3863,7 +4291,35 @@
                               <w:rPr>
                                 <w:sz w:val="20"/>
                               </w:rPr>
-                              <w:t xml:space="preserve">$ java –jar </w:t>
+                              <w:t xml:space="preserve">$ </w:t>
+                            </w:r>
+                            <w:proofErr w:type="spellStart"/>
+                            <w:r>
+                              <w:rPr>
+                                <w:sz w:val="20"/>
+                              </w:rPr>
+                              <w:t>java</w:t>
+                            </w:r>
+                            <w:proofErr w:type="spellEnd"/>
+                            <w:r>
+                              <w:rPr>
+                                <w:sz w:val="20"/>
+                              </w:rPr>
+                              <w:t xml:space="preserve"> –</w:t>
+                            </w:r>
+                            <w:proofErr w:type="spellStart"/>
+                            <w:r>
+                              <w:rPr>
+                                <w:sz w:val="20"/>
+                              </w:rPr>
+                              <w:t>jar</w:t>
+                            </w:r>
+                            <w:proofErr w:type="spellEnd"/>
+                            <w:r>
+                              <w:rPr>
+                                <w:sz w:val="20"/>
+                              </w:rPr>
+                              <w:t xml:space="preserve"> </w:t>
                             </w:r>
                           </w:p>
                           <w:p>
@@ -3953,7 +4409,35 @@
                         <w:rPr>
                           <w:sz w:val="20"/>
                         </w:rPr>
-                        <w:t xml:space="preserve">$ java –jar </w:t>
+                        <w:t xml:space="preserve">$ </w:t>
+                      </w:r>
+                      <w:proofErr w:type="spellStart"/>
+                      <w:r>
+                        <w:rPr>
+                          <w:sz w:val="20"/>
+                        </w:rPr>
+                        <w:t>java</w:t>
+                      </w:r>
+                      <w:proofErr w:type="spellEnd"/>
+                      <w:r>
+                        <w:rPr>
+                          <w:sz w:val="20"/>
+                        </w:rPr>
+                        <w:t xml:space="preserve"> –</w:t>
+                      </w:r>
+                      <w:proofErr w:type="spellStart"/>
+                      <w:r>
+                        <w:rPr>
+                          <w:sz w:val="20"/>
+                        </w:rPr>
+                        <w:t>jar</w:t>
+                      </w:r>
+                      <w:proofErr w:type="spellEnd"/>
+                      <w:r>
+                        <w:rPr>
+                          <w:sz w:val="20"/>
+                        </w:rPr>
+                        <w:t xml:space="preserve"> </w:t>
                       </w:r>
                     </w:p>
                     <w:p>
@@ -4066,7 +4550,7 @@
       <w:pPr>
         <w:pStyle w:val="berschrift1"/>
       </w:pPr>
-      <w:bookmarkStart w:id="11" w:name="_Toc514181714"/>
+      <w:bookmarkStart w:id="11" w:name="_Toc514231282"/>
       <w:r>
         <w:lastRenderedPageBreak/>
         <w:t>Aufgabenanalyse</w:t>
@@ -4077,8 +4561,8 @@
       <w:pPr>
         <w:pStyle w:val="berschrift2"/>
       </w:pPr>
-      <w:bookmarkStart w:id="12" w:name="_Toc514181715"/>
-      <w:bookmarkStart w:id="13" w:name="_Toc177804971"/>
+      <w:bookmarkStart w:id="12" w:name="_Toc177804971"/>
+      <w:bookmarkStart w:id="13" w:name="_Toc514231283"/>
       <w:r>
         <w:t>Allg</w:t>
       </w:r>
@@ -4088,7 +4572,7 @@
       <w:r>
         <w:t>meine Problemstellung</w:t>
       </w:r>
-      <w:bookmarkEnd w:id="12"/>
+      <w:bookmarkEnd w:id="13"/>
     </w:p>
     <w:p>
       <w:r>
@@ -4145,8 +4629,10 @@
         <w:pStyle w:val="berschrift2"/>
       </w:pPr>
       <w:bookmarkStart w:id="14" w:name="_Format_der_Eingabedatei"/>
-      <w:bookmarkStart w:id="15" w:name="_Toc514181716"/>
+      <w:bookmarkStart w:id="15" w:name="_Toc514231284"/>
+      <w:bookmarkStart w:id="16" w:name="_Format_der_Eingabedatei_1"/>
       <w:bookmarkEnd w:id="14"/>
+      <w:bookmarkEnd w:id="16"/>
       <w:r>
         <w:t>Format der Eingabedatei</w:t>
       </w:r>
@@ -4592,27 +5078,14 @@
                               <w:r>
                                 <w:t xml:space="preserve">Abbildung </w:t>
                               </w:r>
-                              <w:r>
-                                <w:fldChar w:fldCharType="begin"/>
-                              </w:r>
-                              <w:r>
-                                <w:instrText xml:space="preserve"> SEQ Abbildung \* ARABIC </w:instrText>
-                              </w:r>
-                              <w:r>
-                                <w:fldChar w:fldCharType="separate"/>
-                              </w:r>
-                              <w:r>
-                                <w:rPr>
-                                  <w:noProof/>
-                                </w:rPr>
-                                <w:t>1</w:t>
-                              </w:r>
-                              <w:r>
-                                <w:rPr>
-                                  <w:noProof/>
-                                </w:rPr>
-                                <w:fldChar w:fldCharType="end"/>
-                              </w:r>
+                              <w:fldSimple w:instr=" SEQ Abbildung \* ARABIC ">
+                                <w:r>
+                                  <w:rPr>
+                                    <w:noProof/>
+                                  </w:rPr>
+                                  <w:t>1</w:t>
+                                </w:r>
+                              </w:fldSimple>
                               <w:r>
                                 <w:rPr>
                                   <w:noProof/>
@@ -5005,27 +5478,14 @@
                         <w:r>
                           <w:t xml:space="preserve">Abbildung </w:t>
                         </w:r>
-                        <w:r>
-                          <w:fldChar w:fldCharType="begin"/>
-                        </w:r>
-                        <w:r>
-                          <w:instrText xml:space="preserve"> SEQ Abbildung \* ARABIC </w:instrText>
-                        </w:r>
-                        <w:r>
-                          <w:fldChar w:fldCharType="separate"/>
-                        </w:r>
-                        <w:r>
-                          <w:rPr>
-                            <w:noProof/>
-                          </w:rPr>
-                          <w:t>1</w:t>
-                        </w:r>
-                        <w:r>
-                          <w:rPr>
-                            <w:noProof/>
-                          </w:rPr>
-                          <w:fldChar w:fldCharType="end"/>
-                        </w:r>
+                        <w:fldSimple w:instr=" SEQ Abbildung \* ARABIC ">
+                          <w:r>
+                            <w:rPr>
+                              <w:noProof/>
+                            </w:rPr>
+                            <w:t>1</w:t>
+                          </w:r>
+                        </w:fldSimple>
                         <w:r>
                           <w:rPr>
                             <w:noProof/>
@@ -5085,9 +5545,11 @@
       <w:r>
         <w:t xml:space="preserve">Jede nicht-Kommentarzeile besteht </w:t>
       </w:r>
+      <w:proofErr w:type="gramStart"/>
       <w:r>
         <w:t>aus folgender</w:t>
       </w:r>
+      <w:proofErr w:type="gramEnd"/>
       <w:r>
         <w:t xml:space="preserve"> Struktur: Vorgangsnummer</w:t>
       </w:r>
@@ -5123,12 +5585,12 @@
       <w:pPr>
         <w:pStyle w:val="berschrift2"/>
       </w:pPr>
-      <w:bookmarkStart w:id="16" w:name="_Toc514181717"/>
-      <w:bookmarkEnd w:id="13"/>
+      <w:bookmarkStart w:id="17" w:name="_Toc514231285"/>
+      <w:bookmarkEnd w:id="12"/>
       <w:r>
         <w:t>Format der Ausgabedatei</w:t>
       </w:r>
-      <w:bookmarkEnd w:id="16"/>
+      <w:bookmarkEnd w:id="17"/>
     </w:p>
     <w:p>
       <w:r>
@@ -6527,27 +6989,14 @@
                             <w:r>
                               <w:t xml:space="preserve">Abbildung </w:t>
                             </w:r>
-                            <w:r>
-                              <w:fldChar w:fldCharType="begin"/>
-                            </w:r>
-                            <w:r>
-                              <w:instrText xml:space="preserve"> SEQ Abbildung \* ARABIC </w:instrText>
-                            </w:r>
-                            <w:r>
-                              <w:fldChar w:fldCharType="separate"/>
-                            </w:r>
-                            <w:r>
-                              <w:rPr>
-                                <w:noProof/>
-                              </w:rPr>
-                              <w:t>2</w:t>
-                            </w:r>
-                            <w:r>
-                              <w:rPr>
-                                <w:noProof/>
-                              </w:rPr>
-                              <w:fldChar w:fldCharType="end"/>
-                            </w:r>
+                            <w:fldSimple w:instr=" SEQ Abbildung \* ARABIC ">
+                              <w:r>
+                                <w:rPr>
+                                  <w:noProof/>
+                                </w:rPr>
+                                <w:t>2</w:t>
+                              </w:r>
+                            </w:fldSimple>
                             <w:r>
                               <w:t>: Struktur einer gültigen Ausgabe</w:t>
                             </w:r>
@@ -6584,27 +7033,14 @@
                       <w:r>
                         <w:t xml:space="preserve">Abbildung </w:t>
                       </w:r>
-                      <w:r>
-                        <w:fldChar w:fldCharType="begin"/>
-                      </w:r>
-                      <w:r>
-                        <w:instrText xml:space="preserve"> SEQ Abbildung \* ARABIC </w:instrText>
-                      </w:r>
-                      <w:r>
-                        <w:fldChar w:fldCharType="separate"/>
-                      </w:r>
-                      <w:r>
-                        <w:rPr>
-                          <w:noProof/>
-                        </w:rPr>
-                        <w:t>2</w:t>
-                      </w:r>
-                      <w:r>
-                        <w:rPr>
-                          <w:noProof/>
-                        </w:rPr>
-                        <w:fldChar w:fldCharType="end"/>
-                      </w:r>
+                      <w:fldSimple w:instr=" SEQ Abbildung \* ARABIC ">
+                        <w:r>
+                          <w:rPr>
+                            <w:noProof/>
+                          </w:rPr>
+                          <w:t>2</w:t>
+                        </w:r>
+                      </w:fldSimple>
                       <w:r>
                         <w:t>: Struktur einer gültigen Ausgabe</w:t>
                       </w:r>
@@ -6663,7 +7099,11 @@
         <w:t xml:space="preserve"> für jeden Knoten zunächst die </w:t>
       </w:r>
       <w:r>
-        <w:t>Vorgangsnummer, dann die Vorgangsbezeichnung, dann die Dauer, dann die FAZ, dann die FEZ, dann die SAZ, dann die SEZ, dann der GP und anschließend der FP angegeben. Getrennt werden diese Werte mit „;</w:t>
+        <w:t xml:space="preserve">Vorgangsnummer, dann die Vorgangsbezeichnung, dann die Dauer, dann die FAZ, dann die FEZ, dann die SAZ, dann die SEZ, dann der GP und anschließend der FP angegeben. Getrennt werden diese Werte mit </w:t>
+      </w:r>
+      <w:proofErr w:type="gramStart"/>
+      <w:r>
+        <w:t>„;</w:t>
       </w:r>
       <w:r>
         <w:rPr>
@@ -6672,6 +7112,7 @@
         </w:rPr>
         <w:t>_</w:t>
       </w:r>
+      <w:proofErr w:type="gramEnd"/>
       <w:r>
         <w:t>“. Nach jedem Knoten folgt ein Absatz.</w:t>
       </w:r>
@@ -6686,11 +7127,11 @@
       <w:pPr>
         <w:pStyle w:val="berschrift2"/>
       </w:pPr>
-      <w:bookmarkStart w:id="17" w:name="_Toc514181718"/>
+      <w:bookmarkStart w:id="18" w:name="_Toc514231286"/>
       <w:r>
         <w:t>Algorithmus</w:t>
       </w:r>
-      <w:bookmarkEnd w:id="17"/>
+      <w:bookmarkEnd w:id="18"/>
     </w:p>
     <w:p>
       <w:r>
@@ -6703,7 +7144,15 @@
       </w:r>
       <w:r>
         <w:br/>
-        <w:t>Im Falle der Prüfung auf Zusammenhängigkeit der Knoten wird jeder Knoten durchlaufen und die einzelnen Knoten in einer Validation-Liste gesammelt, falls diese noch nicht enthalten sind. Falls nach Durchlauf des gesamten Graphen alle Knoten des Graphen in der Validation-Liste enthalten sind, ist der Graph Zusammenhängend</w:t>
+        <w:t xml:space="preserve">Im Falle der Prüfung auf </w:t>
+      </w:r>
+      <w:proofErr w:type="spellStart"/>
+      <w:r>
+        <w:t>Zusammenhängigkeit</w:t>
+      </w:r>
+      <w:proofErr w:type="spellEnd"/>
+      <w:r>
+        <w:t xml:space="preserve"> der Knoten wird jeder Knoten durchlaufen und die einzelnen Knoten in einer Validation-Liste gesammelt, falls diese noch nicht enthalten sind. Falls nach Durchlauf des gesamten Graphen alle Knoten des Graphen in der Validation-Liste enthalten sind, ist der Graph Zusammenhängend</w:t>
       </w:r>
       <w:r>
         <w:t>.</w:t>
@@ -6711,18 +7160,50 @@
     </w:p>
     <w:p>
       <w:r>
-        <w:t xml:space="preserve">Im Falle der Prüfung auf Zykelfreiheit wird ähnlich verfahren. Alle Knoten des Graphen werden durchlaufen. Erreicht die </w:t>
+        <w:t xml:space="preserve">Im Falle der Prüfung auf </w:t>
+      </w:r>
+      <w:proofErr w:type="spellStart"/>
+      <w:r>
+        <w:t>Zykelfreiheit</w:t>
+      </w:r>
+      <w:proofErr w:type="spellEnd"/>
+      <w:r>
+        <w:t xml:space="preserve"> wird ähnlich verfahren. Alle Knoten des Graphen werden durchlaufen. Erreicht die </w:t>
       </w:r>
       <w:r>
         <w:t>F</w:t>
       </w:r>
       <w:r>
-        <w:t>unktion zum zweiten Mal einen Knoten (Hier ebenfalls durch eine Validation-Liste geregelt), so wird ein Zykel festgestellt. Falls jeder Knoten nur einmal durchlaufen wird, so wird die Zykelfreiheit festgestellt.</w:t>
-      </w:r>
-    </w:p>
-    <w:p>
-      <w:r>
-        <w:t>Beide Methoden verlaufen nach dem Prinzip des Backtrackings, bei dem der Graph bis zu den Blättern durchlaufen wird und im Falle des Erreichen eines Abbruchkriteriums am Blatt das Ergebnis in einem externen Korb gespeichert wird.</w:t>
+        <w:t xml:space="preserve">unktion zum zweiten Mal einen Knoten (Hier ebenfalls durch eine Validation-Liste geregelt), so wird ein </w:t>
+      </w:r>
+      <w:proofErr w:type="spellStart"/>
+      <w:r>
+        <w:t>Zykel</w:t>
+      </w:r>
+      <w:proofErr w:type="spellEnd"/>
+      <w:r>
+        <w:t xml:space="preserve"> festgestellt. Falls jeder Knoten nur einmal durchlaufen wird, so wird die </w:t>
+      </w:r>
+      <w:proofErr w:type="spellStart"/>
+      <w:r>
+        <w:t>Zykelfreiheit</w:t>
+      </w:r>
+      <w:proofErr w:type="spellEnd"/>
+      <w:r>
+        <w:t xml:space="preserve"> festgestellt.</w:t>
+      </w:r>
+    </w:p>
+    <w:p>
+      <w:r>
+        <w:t xml:space="preserve">Beide Methoden verlaufen nach dem Prinzip des Backtrackings, bei dem der Graph bis zu den Blättern durchlaufen wird und im Falle </w:t>
+      </w:r>
+      <w:proofErr w:type="gramStart"/>
+      <w:r>
+        <w:t>des Erreichen</w:t>
+      </w:r>
+      <w:proofErr w:type="gramEnd"/>
+      <w:r>
+        <w:t xml:space="preserve"> eines Abbruchkriteriums am Blatt das Ergebnis in einem externen Korb gespeichert wird.</w:t>
       </w:r>
     </w:p>
     <w:p>
@@ -6741,8 +7222,13 @@
           <w:numId w:val="26"/>
         </w:numPr>
       </w:pPr>
-      <w:r>
-        <w:t>Vorwärtsrechnung:</w:t>
+      <w:proofErr w:type="spellStart"/>
+      <w:r>
+        <w:t>Vorwärtsrechnung</w:t>
+      </w:r>
+      <w:proofErr w:type="spellEnd"/>
+      <w:r>
+        <w:t>:</w:t>
       </w:r>
     </w:p>
     <w:p>
@@ -6754,28 +7240,44 @@
         </w:numPr>
       </w:pPr>
       <w:r>
-        <w:t xml:space="preserve"> Bei gegebenem Anfangstermin werden aufgrund der angegebenen Dauer eines Vorganges die frühestmöglichen Anfangs- und Endzeiten eingetragen. Weiterhin lässt sich die Gesamtdauer eines Projekts bestimmen.</w:t>
+        <w:t xml:space="preserve"> Bei gegebenem Anfangstermin werden aufgrund der angegebenen Dauer eines Vorganges die </w:t>
+      </w:r>
+      <w:proofErr w:type="spellStart"/>
+      <w:r>
+        <w:t>frühestmöglichen</w:t>
+      </w:r>
+      <w:proofErr w:type="spellEnd"/>
+      <w:r>
+        <w:t xml:space="preserve"> Anfangs- und Endzeiten eingetragen. Weiterhin </w:t>
+      </w:r>
+      <w:proofErr w:type="spellStart"/>
+      <w:r>
+        <w:t>lässt</w:t>
+      </w:r>
+      <w:proofErr w:type="spellEnd"/>
+      <w:r>
+        <w:t xml:space="preserve"> sich die Gesamtdauer eines Projekts bestimmen.</w:t>
       </w:r>
     </w:p>
     <w:p>
       <w:pPr>
         <w:pStyle w:val="berschrift2"/>
       </w:pPr>
-      <w:bookmarkStart w:id="18" w:name="_Toc514181719"/>
+      <w:bookmarkStart w:id="19" w:name="_Toc514231287"/>
       <w:r>
         <w:t>Verbale Beschreibung des Verfahrens</w:t>
       </w:r>
-      <w:bookmarkEnd w:id="18"/>
+      <w:bookmarkEnd w:id="19"/>
     </w:p>
     <w:p>
       <w:pPr>
         <w:pStyle w:val="berschrift2"/>
       </w:pPr>
-      <w:bookmarkStart w:id="19" w:name="_Toc514181720"/>
+      <w:bookmarkStart w:id="20" w:name="_Toc514231288"/>
       <w:r>
         <w:t>Einlesen der Eingabedatei</w:t>
       </w:r>
-      <w:bookmarkEnd w:id="19"/>
+      <w:bookmarkEnd w:id="20"/>
     </w:p>
     <w:p>
       <w:r>
@@ -6861,7 +7363,7 @@
       <w:pPr>
         <w:pStyle w:val="berschrift2"/>
       </w:pPr>
-      <w:bookmarkStart w:id="20" w:name="_Toc514181721"/>
+      <w:bookmarkStart w:id="21" w:name="_Toc514231289"/>
       <w:r>
         <w:lastRenderedPageBreak/>
         <w:t>Überführung der Eingabedaten</w:t>
@@ -6869,7 +7371,7 @@
       <w:r>
         <w:t xml:space="preserve"> ins Datenmodel</w:t>
       </w:r>
-      <w:bookmarkEnd w:id="20"/>
+      <w:bookmarkEnd w:id="21"/>
     </w:p>
     <w:p>
       <w:r>
@@ -6927,14 +7429,14 @@
       <w:pPr>
         <w:pStyle w:val="berschrift2"/>
       </w:pPr>
-      <w:bookmarkStart w:id="21" w:name="_Toc514181722"/>
+      <w:bookmarkStart w:id="22" w:name="_Toc514231290"/>
       <w:r>
         <w:t xml:space="preserve">Berechnung </w:t>
       </w:r>
       <w:r>
         <w:t>im Controller</w:t>
       </w:r>
-      <w:bookmarkEnd w:id="21"/>
+      <w:bookmarkEnd w:id="22"/>
       <w:r>
         <w:t xml:space="preserve"> </w:t>
       </w:r>
@@ -7188,23 +7690,23 @@
       <w:pPr>
         <w:pStyle w:val="berschrift1"/>
       </w:pPr>
-      <w:bookmarkStart w:id="22" w:name="_Toc514181723"/>
+      <w:bookmarkStart w:id="23" w:name="_Toc514231291"/>
       <w:r>
         <w:lastRenderedPageBreak/>
         <w:t>Programmkonzeption</w:t>
       </w:r>
-      <w:bookmarkEnd w:id="22"/>
+      <w:bookmarkEnd w:id="23"/>
     </w:p>
     <w:p/>
     <w:p>
       <w:pPr>
         <w:pStyle w:val="berschrift2"/>
       </w:pPr>
-      <w:bookmarkStart w:id="23" w:name="_Toc514181724"/>
+      <w:bookmarkStart w:id="24" w:name="_Toc514231292"/>
       <w:r>
         <w:t>UML Klassendiagramm</w:t>
       </w:r>
-      <w:bookmarkEnd w:id="23"/>
+      <w:bookmarkEnd w:id="24"/>
     </w:p>
     <w:p>
       <w:r>
@@ -7265,12 +7767,12 @@
       <w:pPr>
         <w:pStyle w:val="berschrift2"/>
       </w:pPr>
-      <w:bookmarkStart w:id="24" w:name="_Toc514181725"/>
+      <w:bookmarkStart w:id="25" w:name="_Toc514231293"/>
       <w:r>
         <w:lastRenderedPageBreak/>
         <w:t>Programmablauf im Sequenzdiagramm</w:t>
       </w:r>
-      <w:bookmarkEnd w:id="24"/>
+      <w:bookmarkEnd w:id="25"/>
     </w:p>
     <w:p>
       <w:r>
@@ -7331,21 +7833,34 @@
       <w:pPr>
         <w:pStyle w:val="berschrift2"/>
       </w:pPr>
-      <w:bookmarkStart w:id="25" w:name="_Toc514181726"/>
-      <w:r>
-        <w:t>Nassi-Shneiderman-Diagramme</w:t>
-      </w:r>
-      <w:bookmarkEnd w:id="25"/>
+      <w:bookmarkStart w:id="26" w:name="_Toc514231294"/>
+      <w:proofErr w:type="spellStart"/>
+      <w:r>
+        <w:t>Nassi</w:t>
+      </w:r>
+      <w:proofErr w:type="spellEnd"/>
+      <w:r>
+        <w:t>-</w:t>
+      </w:r>
+      <w:proofErr w:type="spellStart"/>
+      <w:r>
+        <w:t>Shneiderman</w:t>
+      </w:r>
+      <w:proofErr w:type="spellEnd"/>
+      <w:r>
+        <w:t>-Diagramme</w:t>
+      </w:r>
+      <w:bookmarkEnd w:id="26"/>
     </w:p>
     <w:p>
       <w:pPr>
         <w:pStyle w:val="berschrift3"/>
       </w:pPr>
-      <w:bookmarkStart w:id="26" w:name="_Toc514181727"/>
+      <w:bookmarkStart w:id="27" w:name="_Toc514231295"/>
       <w:r>
         <w:t>Main</w:t>
       </w:r>
-      <w:bookmarkEnd w:id="26"/>
+      <w:bookmarkEnd w:id="27"/>
     </w:p>
     <w:p>
       <w:r>
@@ -7406,7 +7921,7 @@
       <w:pPr>
         <w:pStyle w:val="berschrift3"/>
       </w:pPr>
-      <w:bookmarkStart w:id="27" w:name="_Toc514181728"/>
+      <w:bookmarkStart w:id="28" w:name="_Toc514231296"/>
       <w:r>
         <w:lastRenderedPageBreak/>
         <w:t>Einlesen einer</w:t>
@@ -7417,7 +7932,7 @@
       <w:r>
         <w:t>Datei</w:t>
       </w:r>
-      <w:bookmarkEnd w:id="27"/>
+      <w:bookmarkEnd w:id="28"/>
     </w:p>
     <w:p>
       <w:r>
@@ -7478,7 +7993,7 @@
       <w:pPr>
         <w:pStyle w:val="berschrift3"/>
       </w:pPr>
-      <w:bookmarkStart w:id="28" w:name="_Toc514181729"/>
+      <w:bookmarkStart w:id="29" w:name="_Toc514231297"/>
       <w:r>
         <w:t>Erzeug</w:t>
       </w:r>
@@ -7488,7 +8003,7 @@
       <w:r>
         <w:t>des Models</w:t>
       </w:r>
-      <w:bookmarkEnd w:id="28"/>
+      <w:bookmarkEnd w:id="29"/>
     </w:p>
     <w:p>
       <w:r>
@@ -7669,11 +8184,11 @@
       <w:pPr>
         <w:pStyle w:val="berschrift3"/>
       </w:pPr>
-      <w:bookmarkStart w:id="29" w:name="_Toc514181730"/>
+      <w:bookmarkStart w:id="30" w:name="_Toc514231298"/>
       <w:r>
         <w:t>Ausgabe</w:t>
       </w:r>
-      <w:bookmarkEnd w:id="29"/>
+      <w:bookmarkEnd w:id="30"/>
     </w:p>
     <w:p>
       <w:r>
@@ -7687,11 +8202,11 @@
       <w:pPr>
         <w:pStyle w:val="berschrift3"/>
       </w:pPr>
-      <w:bookmarkStart w:id="30" w:name="_Toc514181731"/>
+      <w:bookmarkStart w:id="31" w:name="_Toc514231299"/>
       <w:r>
         <w:t>Controllermethoden</w:t>
       </w:r>
-      <w:bookmarkEnd w:id="30"/>
+      <w:bookmarkEnd w:id="31"/>
     </w:p>
     <w:p>
       <w:r>
@@ -7749,7 +8264,7 @@
           </wp:inline>
         </w:drawing>
       </w:r>
-      <w:bookmarkStart w:id="31" w:name="_Toc514181545"/>
+      <w:bookmarkStart w:id="32" w:name="_Toc514181545"/>
       <w:r>
         <w:tab/>
       </w:r>
@@ -7865,7 +8380,7 @@
           </wp:inline>
         </w:drawing>
       </w:r>
-      <w:bookmarkEnd w:id="31"/>
+      <w:bookmarkEnd w:id="32"/>
     </w:p>
     <w:p>
       <w:r>
@@ -8394,12 +8909,12 @@
       <w:pPr>
         <w:pStyle w:val="berschrift1"/>
       </w:pPr>
-      <w:bookmarkStart w:id="32" w:name="_Toc514181732"/>
+      <w:bookmarkStart w:id="33" w:name="_Toc514231300"/>
       <w:r>
         <w:lastRenderedPageBreak/>
         <w:t>Abweichung von der handschriftlichen Ausarbeitung</w:t>
       </w:r>
-      <w:bookmarkEnd w:id="32"/>
+      <w:bookmarkEnd w:id="33"/>
     </w:p>
     <w:p>
       <w:r>
@@ -8410,37 +8925,53 @@
       <w:pPr>
         <w:pStyle w:val="berschrift2"/>
       </w:pPr>
-      <w:bookmarkStart w:id="33" w:name="_Toc514181733"/>
+      <w:bookmarkStart w:id="34" w:name="_Toc514231301"/>
       <w:r>
         <w:t>Datenmodell</w:t>
       </w:r>
-      <w:bookmarkEnd w:id="33"/>
-    </w:p>
-    <w:p>
-      <w:r>
-        <w:t>Einige Methodennamen wurden zur Einheitlichkeit des Codes ins deutsche übersetzt.</w:t>
+      <w:bookmarkEnd w:id="34"/>
+    </w:p>
+    <w:p>
+      <w:r>
+        <w:t xml:space="preserve">Einige Methodennamen wurden zur Einheitlichkeit des Codes ins </w:t>
+      </w:r>
+      <w:proofErr w:type="spellStart"/>
+      <w:r>
+        <w:t>deutsche</w:t>
+      </w:r>
+      <w:proofErr w:type="spellEnd"/>
+      <w:r>
+        <w:t xml:space="preserve"> übersetzt.</w:t>
       </w:r>
     </w:p>
     <w:p>
       <w:pPr>
         <w:pStyle w:val="berschrift3"/>
       </w:pPr>
-      <w:bookmarkStart w:id="34" w:name="_Toc514181734"/>
+      <w:bookmarkStart w:id="35" w:name="_Toc514231302"/>
       <w:r>
         <w:t>Die Sichtbarkeiten der Methoden</w:t>
       </w:r>
-      <w:bookmarkEnd w:id="34"/>
-    </w:p>
-    <w:p>
-      <w:r>
-        <w:t>Die im Konzept als private gesetzten Hilfsmethoden wurden als im Package sichtbar gesetzt, damit Unittests erstellt werden konnten.</w:t>
+      <w:bookmarkEnd w:id="35"/>
+    </w:p>
+    <w:p>
+      <w:r>
+        <w:t xml:space="preserve">Die im Konzept als private gesetzten Hilfsmethoden wurden als im Package sichtbar gesetzt, damit </w:t>
+      </w:r>
+      <w:proofErr w:type="spellStart"/>
+      <w:r>
+        <w:t>Unittests</w:t>
+      </w:r>
+      <w:proofErr w:type="spellEnd"/>
+      <w:r>
+        <w:t xml:space="preserve"> erstellt werden konnten.</w:t>
       </w:r>
     </w:p>
     <w:p>
       <w:pPr>
         <w:pStyle w:val="berschrift3"/>
       </w:pPr>
-      <w:bookmarkStart w:id="35" w:name="_Toc514181735"/>
+      <w:bookmarkStart w:id="36" w:name="_Toc514231303"/>
       <w:r>
         <w:t xml:space="preserve">Klasse </w:t>
       </w:r>
@@ -8450,32 +8981,58 @@
         </w:rPr>
         <w:t>Model</w:t>
       </w:r>
-      <w:bookmarkEnd w:id="35"/>
+      <w:bookmarkEnd w:id="36"/>
     </w:p>
     <w:p>
       <w:r>
         <w:t xml:space="preserve">Es wurde ein privates Attribut </w:t>
       </w:r>
+      <w:proofErr w:type="spellStart"/>
       <w:r>
         <w:rPr>
           <w:rFonts w:ascii="Courier New" w:hAnsi="Courier New" w:cs="Courier New"/>
         </w:rPr>
         <w:t>initialized</w:t>
       </w:r>
+      <w:proofErr w:type="spellEnd"/>
       <w:r>
         <w:t xml:space="preserve"> hinzugefügt, um sicherzustellen, dass ein Model nur einmal initialisiert werden kann. Es wurde eine Methode </w:t>
       </w:r>
+      <w:proofErr w:type="spellStart"/>
+      <w:proofErr w:type="gramStart"/>
       <w:r>
         <w:rPr>
           <w:rFonts w:ascii="Courier New" w:hAnsi="Courier New" w:cs="Courier New"/>
         </w:rPr>
-        <w:t>initialize()</w:t>
+        <w:t>initialize</w:t>
+      </w:r>
+      <w:proofErr w:type="spellEnd"/>
+      <w:r>
+        <w:rPr>
+          <w:rFonts w:ascii="Courier New" w:hAnsi="Courier New" w:cs="Courier New"/>
+        </w:rPr>
+        <w:t>(</w:t>
+      </w:r>
+      <w:proofErr w:type="gramEnd"/>
+      <w:r>
+        <w:rPr>
+          <w:rFonts w:ascii="Courier New" w:hAnsi="Courier New" w:cs="Courier New"/>
+        </w:rPr>
+        <w:t>)</w:t>
       </w:r>
       <w:r>
         <w:t>hin</w:t>
       </w:r>
       <w:r>
-        <w:t>zugefügt, um den initialized auf true zu setzen.</w:t>
+        <w:t xml:space="preserve">zugefügt, um den </w:t>
+      </w:r>
+      <w:proofErr w:type="spellStart"/>
+      <w:r>
+        <w:t>initialized</w:t>
+      </w:r>
+      <w:proofErr w:type="spellEnd"/>
+      <w:r>
+        <w:t xml:space="preserve"> auf true zu setzen.</w:t>
       </w:r>
       <w:r>
         <w:t xml:space="preserve"> </w:t>
@@ -8488,12 +9045,14 @@
       <w:r>
         <w:t xml:space="preserve">ibut </w:t>
       </w:r>
+      <w:proofErr w:type="spellStart"/>
       <w:r>
         <w:rPr>
           <w:rFonts w:ascii="Courier New" w:hAnsi="Courier New" w:cs="Courier New"/>
         </w:rPr>
         <w:t>isZusammenhaengend</w:t>
       </w:r>
+      <w:proofErr w:type="spellEnd"/>
       <w:r>
         <w:t xml:space="preserve"> hinzugefügt, welches kapselt, ob der Netzplan zusammenhängend ist. </w:t>
       </w:r>
@@ -8502,45 +9061,130 @@
       <w:r>
         <w:t xml:space="preserve">Es wurde ein Attribut </w:t>
       </w:r>
+      <w:proofErr w:type="spellStart"/>
       <w:r>
         <w:rPr>
           <w:rFonts w:ascii="Courier New" w:hAnsi="Courier New" w:cs="Courier New"/>
         </w:rPr>
         <w:t>gueltigeReferenzen</w:t>
       </w:r>
-      <w:r>
-        <w:t xml:space="preserve"> hinzugefügt, welches kapselt, ob der Netzplan gültige Referenzen besitzt, also ob alle Referenzen in den Knoten des Netzplans </w:t>
-      </w:r>
-      <w:r>
-        <w:t>korrekt sind, also ob jeder</w:t>
+      <w:proofErr w:type="spellEnd"/>
+      <w:r>
+        <w:t xml:space="preserve"> hinzugefügt, welches kapselt, ob der Netzplan gültige Referenzen besitzt, also ob alle Referenzen in den Knoten des Netzplans korrekt sind, also ob jeder Nachfolger eines Knotens auch in dessen Vorgängern enthalten ist bzw. ob jeder Vorgänger eines Knotens auch in dessen Nachfolgern enthalten ist.</w:t>
+      </w:r>
+    </w:p>
+    <w:p>
+      <w:pPr>
+        <w:pStyle w:val="berschrift3"/>
+      </w:pPr>
+      <w:bookmarkStart w:id="37" w:name="_Toc514231304"/>
+      <w:r>
+        <w:t xml:space="preserve">Klasse </w:t>
+      </w:r>
+      <w:r>
+        <w:rPr>
+          <w:rFonts w:ascii="Courier New" w:hAnsi="Courier New" w:cs="Courier New"/>
+        </w:rPr>
+        <w:t>Knoten</w:t>
+      </w:r>
+      <w:bookmarkEnd w:id="37"/>
+    </w:p>
+    <w:p>
+      <w:r>
+        <w:t>Der Konstruktor eines Knoten erwartet als Parameter nun einen Integer</w:t>
       </w:r>
       <w:r>
         <w:t xml:space="preserve"> </w:t>
       </w:r>
-      <w:r>
-        <w:t>Nachfolger</w:t>
-      </w:r>
-      <w:r>
-        <w:t xml:space="preserve"> eines Knotens</w:t>
-      </w:r>
-      <w:r>
-        <w:t xml:space="preserve"> auch in dessen Vorg</w:t>
-      </w:r>
-      <w:r>
-        <w:t>ä</w:t>
-      </w:r>
-      <w:r>
-        <w:t xml:space="preserve">ngern enthalten ist bzw. </w:t>
-      </w:r>
-      <w:r>
-        <w:t xml:space="preserve">ob jeder Vorgänger </w:t>
-      </w:r>
-      <w:r>
-        <w:t>eines Knotens</w:t>
-      </w:r>
-      <w:r>
-        <w:t xml:space="preserve"> auch in dessen Nachfolgern enthalten ist</w:t>
-      </w:r>
+      <w:proofErr w:type="spellStart"/>
+      <w:r>
+        <w:rPr>
+          <w:rFonts w:ascii="Courier New" w:hAnsi="Courier New" w:cs="Courier New"/>
+        </w:rPr>
+        <w:t>vorgangsnummer</w:t>
+      </w:r>
+      <w:proofErr w:type="spellEnd"/>
+      <w:r>
+        <w:t xml:space="preserve">, </w:t>
+      </w:r>
+      <w:r>
+        <w:t xml:space="preserve">einen </w:t>
+      </w:r>
+      <w:r>
+        <w:t xml:space="preserve">String </w:t>
+      </w:r>
+      <w:proofErr w:type="spellStart"/>
+      <w:r>
+        <w:rPr>
+          <w:rFonts w:ascii="Courier New" w:hAnsi="Courier New" w:cs="Courier New"/>
+        </w:rPr>
+        <w:t>vorgangsbezeichnung</w:t>
+      </w:r>
+      <w:proofErr w:type="spellEnd"/>
+      <w:r>
+        <w:t xml:space="preserve">, </w:t>
+      </w:r>
+      <w:r>
+        <w:t>einen Integer</w:t>
+      </w:r>
+      <w:r>
+        <w:t xml:space="preserve"> </w:t>
+      </w:r>
+      <w:proofErr w:type="spellStart"/>
+      <w:r>
+        <w:rPr>
+          <w:rFonts w:ascii="Courier New" w:hAnsi="Courier New" w:cs="Courier New"/>
+        </w:rPr>
+        <w:t>dauer</w:t>
+      </w:r>
+      <w:proofErr w:type="spellEnd"/>
+      <w:r>
+        <w:t xml:space="preserve">, </w:t>
+      </w:r>
+      <w:r>
+        <w:t xml:space="preserve">eine </w:t>
+      </w:r>
+      <w:proofErr w:type="spellStart"/>
+      <w:r>
+        <w:t>ArrayList</w:t>
+      </w:r>
+      <w:proofErr w:type="spellEnd"/>
+      <w:r>
+        <w:t xml:space="preserve">&lt;Integer&gt; </w:t>
+      </w:r>
+      <w:proofErr w:type="spellStart"/>
+      <w:r>
+        <w:rPr>
+          <w:rFonts w:ascii="Courier New" w:hAnsi="Courier New" w:cs="Courier New"/>
+        </w:rPr>
+        <w:t>vorgaengerNummern</w:t>
+      </w:r>
+      <w:proofErr w:type="spellEnd"/>
+      <w:r>
+        <w:t xml:space="preserve"> und</w:t>
+      </w:r>
+      <w:r>
+        <w:t xml:space="preserve"> </w:t>
+      </w:r>
+      <w:r>
+        <w:t xml:space="preserve">eine </w:t>
+      </w:r>
+      <w:proofErr w:type="spellStart"/>
+      <w:r>
+        <w:t>ArrayList</w:t>
+      </w:r>
+      <w:proofErr w:type="spellEnd"/>
+      <w:r>
+        <w:t xml:space="preserve">&lt;Integer&gt; </w:t>
+      </w:r>
+      <w:proofErr w:type="spellStart"/>
+      <w:r>
+        <w:rPr>
+          <w:rFonts w:ascii="Courier New" w:hAnsi="Courier New" w:cs="Courier New"/>
+        </w:rPr>
+        <w:t>nachfolgerNummern</w:t>
+      </w:r>
+      <w:proofErr w:type="spellEnd"/>
       <w:r>
         <w:t>.</w:t>
       </w:r>
@@ -8549,7 +9193,7 @@
       <w:pPr>
         <w:pStyle w:val="berschrift3"/>
       </w:pPr>
-      <w:bookmarkStart w:id="36" w:name="_Toc514181736"/>
+      <w:bookmarkStart w:id="38" w:name="_Toc514231305"/>
       <w:r>
         <w:t xml:space="preserve">Klasse </w:t>
       </w:r>
@@ -8557,116 +9201,22 @@
         <w:rPr>
           <w:rFonts w:ascii="Courier New" w:hAnsi="Courier New" w:cs="Courier New"/>
         </w:rPr>
-        <w:t>Knoten</w:t>
-      </w:r>
-      <w:bookmarkEnd w:id="36"/>
-    </w:p>
-    <w:p>
-      <w:r>
-        <w:t>Der Konstruktor eines Knoten erwartet als Parameter nun einen Integer</w:t>
-      </w:r>
-      <w:r>
-        <w:t xml:space="preserve"> </w:t>
-      </w:r>
+        <w:t>Controller</w:t>
+      </w:r>
+      <w:bookmarkEnd w:id="38"/>
+    </w:p>
+    <w:p>
+      <w:r>
+        <w:t xml:space="preserve">Der Controller hat eine öffentliche Hauptmethode </w:t>
+      </w:r>
+      <w:proofErr w:type="spellStart"/>
       <w:r>
         <w:rPr>
           <w:rFonts w:ascii="Courier New" w:hAnsi="Courier New" w:cs="Courier New"/>
         </w:rPr>
-        <w:t>vorgangsnummer</w:t>
-      </w:r>
-      <w:r>
-        <w:t xml:space="preserve">, </w:t>
-      </w:r>
-      <w:r>
-        <w:t xml:space="preserve">einen </w:t>
-      </w:r>
-      <w:r>
-        <w:t xml:space="preserve">String </w:t>
-      </w:r>
-      <w:r>
-        <w:rPr>
-          <w:rFonts w:ascii="Courier New" w:hAnsi="Courier New" w:cs="Courier New"/>
-        </w:rPr>
-        <w:t>vorgangsbezeichnung</w:t>
-      </w:r>
-      <w:r>
-        <w:t xml:space="preserve">, </w:t>
-      </w:r>
-      <w:r>
-        <w:t>einen Integer</w:t>
-      </w:r>
-      <w:r>
-        <w:t xml:space="preserve"> </w:t>
-      </w:r>
-      <w:r>
-        <w:rPr>
-          <w:rFonts w:ascii="Courier New" w:hAnsi="Courier New" w:cs="Courier New"/>
-        </w:rPr>
-        <w:t>dauer</w:t>
-      </w:r>
-      <w:r>
-        <w:t xml:space="preserve">, </w:t>
-      </w:r>
-      <w:r>
-        <w:t xml:space="preserve">eine </w:t>
-      </w:r>
-      <w:r>
-        <w:t xml:space="preserve">ArrayList&lt;Integer&gt; </w:t>
-      </w:r>
-      <w:r>
-        <w:rPr>
-          <w:rFonts w:ascii="Courier New" w:hAnsi="Courier New" w:cs="Courier New"/>
-        </w:rPr>
-        <w:t>vorgaengerNummern</w:t>
-      </w:r>
-      <w:r>
-        <w:t xml:space="preserve"> und</w:t>
-      </w:r>
-      <w:r>
-        <w:t xml:space="preserve"> </w:t>
-      </w:r>
-      <w:r>
-        <w:t xml:space="preserve">eine </w:t>
-      </w:r>
-      <w:r>
-        <w:t xml:space="preserve">ArrayList&lt;Integer&gt; </w:t>
-      </w:r>
-      <w:r>
-        <w:rPr>
-          <w:rFonts w:ascii="Courier New" w:hAnsi="Courier New" w:cs="Courier New"/>
-        </w:rPr>
-        <w:t>nachfolgerNummern</w:t>
-      </w:r>
-      <w:r>
-        <w:t>.</w:t>
-      </w:r>
-    </w:p>
-    <w:p>
-      <w:pPr>
-        <w:pStyle w:val="berschrift3"/>
-      </w:pPr>
-      <w:bookmarkStart w:id="37" w:name="_Toc514181737"/>
-      <w:r>
-        <w:t xml:space="preserve">Klasse </w:t>
-      </w:r>
-      <w:r>
-        <w:rPr>
-          <w:rFonts w:ascii="Courier New" w:hAnsi="Courier New" w:cs="Courier New"/>
-        </w:rPr>
-        <w:t>Controller</w:t>
-      </w:r>
-      <w:bookmarkEnd w:id="37"/>
-    </w:p>
-    <w:p>
-      <w:r>
-        <w:t xml:space="preserve">Der Controller hat eine öffentliche Hauptmethode </w:t>
-      </w:r>
-      <w:r>
-        <w:rPr>
-          <w:rFonts w:ascii="Courier New" w:hAnsi="Courier New" w:cs="Courier New"/>
-        </w:rPr>
         <w:t>calculate</w:t>
       </w:r>
+      <w:proofErr w:type="spellEnd"/>
       <w:r>
         <w:t xml:space="preserve"> dazu erhalten, über die die gesamte Verarbeitung des Models gelingt. Zudem sind einige nicht öffentliche Hilfsmethoden dazugekommen, um die Verarbeitung des Models zu gewährleisten: </w:t>
       </w:r>
@@ -8682,41 +9232,89 @@
           <w:rFonts w:ascii="Courier New" w:hAnsi="Courier New" w:cs="Courier New"/>
         </w:rPr>
       </w:pPr>
+      <w:proofErr w:type="spellStart"/>
+      <w:proofErr w:type="gramStart"/>
       <w:r>
         <w:rPr>
           <w:rFonts w:ascii="Courier New" w:hAnsi="Courier New" w:cs="Courier New"/>
         </w:rPr>
         <w:t>hatKeineZyklen</w:t>
       </w:r>
+      <w:proofErr w:type="spellEnd"/>
       <w:r>
         <w:rPr>
           <w:rFonts w:ascii="Courier New" w:hAnsi="Courier New" w:cs="Courier New"/>
         </w:rPr>
-        <w:t>():boolean</w:t>
+        <w:t>(</w:t>
+      </w:r>
+      <w:proofErr w:type="gramEnd"/>
+      <w:r>
+        <w:rPr>
+          <w:rFonts w:ascii="Courier New" w:hAnsi="Courier New" w:cs="Courier New"/>
+        </w:rPr>
+        <w:t>):boolean</w:t>
       </w:r>
       <w:r>
         <w:rPr>
           <w:rFonts w:cs="Arial"/>
         </w:rPr>
-        <w:t xml:space="preserve"> prüft, ob ein im Model gekapselter Graph Zykelfrei ist. Eine weitere Hilfsmethode </w:t>
-      </w:r>
+        <w:t xml:space="preserve"> prüft, ob ein im Model gekapselter Graph </w:t>
+      </w:r>
+      <w:proofErr w:type="spellStart"/>
+      <w:r>
+        <w:rPr>
+          <w:rFonts w:cs="Arial"/>
+        </w:rPr>
+        <w:t>Zykelfrei</w:t>
+      </w:r>
+      <w:proofErr w:type="spellEnd"/>
+      <w:r>
+        <w:rPr>
+          <w:rFonts w:cs="Arial"/>
+        </w:rPr>
+        <w:t xml:space="preserve"> ist. Eine weitere Hilfsmethode </w:t>
+      </w:r>
+      <w:proofErr w:type="spellStart"/>
       <w:r>
         <w:rPr>
           <w:rFonts w:ascii="Courier New" w:hAnsi="Courier New" w:cs="Courier New"/>
         </w:rPr>
         <w:t>hatKeineZyklenHelper</w:t>
       </w:r>
+      <w:proofErr w:type="spellEnd"/>
       <w:r>
         <w:rPr>
           <w:rFonts w:ascii="Courier New" w:hAnsi="Courier New" w:cs="Courier New"/>
         </w:rPr>
-        <w:t>(Knoten):boolean</w:t>
-      </w:r>
+        <w:t>(Knoten</w:t>
+      </w:r>
+      <w:proofErr w:type="gramStart"/>
+      <w:r>
+        <w:rPr>
+          <w:rFonts w:ascii="Courier New" w:hAnsi="Courier New" w:cs="Courier New"/>
+        </w:rPr>
+        <w:t>):boolean</w:t>
+      </w:r>
+      <w:proofErr w:type="gramEnd"/>
       <w:r>
         <w:rPr>
           <w:rFonts w:cs="Arial"/>
         </w:rPr>
-        <w:t xml:space="preserve"> ermöglicht die Überprüfung der Zykelfreiheit mittels Backtracking.</w:t>
+        <w:t xml:space="preserve"> ermöglicht die Überprüfung der </w:t>
+      </w:r>
+      <w:proofErr w:type="spellStart"/>
+      <w:r>
+        <w:rPr>
+          <w:rFonts w:cs="Arial"/>
+        </w:rPr>
+        <w:t>Zykelfreiheit</w:t>
+      </w:r>
+      <w:proofErr w:type="spellEnd"/>
+      <w:r>
+        <w:rPr>
+          <w:rFonts w:cs="Arial"/>
+        </w:rPr>
+        <w:t xml:space="preserve"> mittels Backtracking.</w:t>
       </w:r>
     </w:p>
     <w:p>
@@ -8730,22 +9328,32 @@
           <w:rFonts w:ascii="Courier New" w:hAnsi="Courier New" w:cs="Courier New"/>
         </w:rPr>
       </w:pPr>
+      <w:proofErr w:type="spellStart"/>
+      <w:proofErr w:type="gramStart"/>
       <w:r>
         <w:rPr>
           <w:rFonts w:ascii="Courier New" w:hAnsi="Courier New" w:cs="Courier New"/>
         </w:rPr>
         <w:t>istZusammenhaengend</w:t>
       </w:r>
+      <w:proofErr w:type="spellEnd"/>
       <w:r>
         <w:rPr>
           <w:rFonts w:ascii="Courier New" w:hAnsi="Courier New" w:cs="Courier New"/>
         </w:rPr>
-        <w:t>():boolean</w:t>
-      </w:r>
+        <w:t>(</w:t>
+      </w:r>
+      <w:proofErr w:type="gramEnd"/>
       <w:r>
         <w:rPr>
           <w:rFonts w:ascii="Courier New" w:hAnsi="Courier New" w:cs="Courier New"/>
         </w:rPr>
+        <w:t>):boolean</w:t>
+      </w:r>
+      <w:r>
+        <w:rPr>
+          <w:rFonts w:ascii="Courier New" w:hAnsi="Courier New" w:cs="Courier New"/>
+        </w:rPr>
         <w:t xml:space="preserve"> </w:t>
       </w:r>
       <w:r>
@@ -8754,18 +9362,28 @@
         </w:rPr>
         <w:t xml:space="preserve">prüft, ob ein Graph zusammenhängend ist. Hier ermöglicht ebenfalls eine Helper-Methode namens </w:t>
       </w:r>
+      <w:proofErr w:type="spellStart"/>
       <w:r>
         <w:rPr>
           <w:rFonts w:ascii="Courier New" w:hAnsi="Courier New" w:cs="Courier New"/>
         </w:rPr>
         <w:t>istZusammenhaengendHelper</w:t>
       </w:r>
+      <w:proofErr w:type="spellEnd"/>
       <w:r>
         <w:rPr>
           <w:rFonts w:ascii="Courier New" w:hAnsi="Courier New" w:cs="Courier New"/>
         </w:rPr>
-        <w:t>(Knoten):boolean</w:t>
-      </w:r>
+        <w:t>(Knoten</w:t>
+      </w:r>
+      <w:proofErr w:type="gramStart"/>
+      <w:r>
+        <w:rPr>
+          <w:rFonts w:ascii="Courier New" w:hAnsi="Courier New" w:cs="Courier New"/>
+        </w:rPr>
+        <w:t>):boolean</w:t>
+      </w:r>
+      <w:proofErr w:type="gramEnd"/>
       <w:r>
         <w:rPr>
           <w:rFonts w:cs="Arial"/>
@@ -8784,6 +9402,8 @@
           <w:rFonts w:ascii="Courier New" w:hAnsi="Courier New" w:cs="Courier New"/>
         </w:rPr>
       </w:pPr>
+      <w:proofErr w:type="spellStart"/>
+      <w:proofErr w:type="gramStart"/>
       <w:r>
         <w:rPr>
           <w:rFonts w:ascii="Courier New" w:hAnsi="Courier New" w:cs="Courier New"/>
@@ -8791,11 +9411,19 @@
         <w:lastRenderedPageBreak/>
         <w:t>hatGueltigeReferenzen</w:t>
       </w:r>
+      <w:proofErr w:type="spellEnd"/>
       <w:r>
         <w:rPr>
           <w:rFonts w:ascii="Courier New" w:hAnsi="Courier New" w:cs="Courier New"/>
         </w:rPr>
-        <w:t>():boolean</w:t>
+        <w:t>(</w:t>
+      </w:r>
+      <w:proofErr w:type="gramEnd"/>
+      <w:r>
+        <w:rPr>
+          <w:rFonts w:ascii="Courier New" w:hAnsi="Courier New" w:cs="Courier New"/>
+        </w:rPr>
+        <w:t>):boolean</w:t>
       </w:r>
       <w:r>
         <w:rPr>
@@ -8833,11 +9461,19 @@
         </w:rPr>
         <w:t xml:space="preserve">Die Hilfsmethoden </w:t>
       </w:r>
+      <w:proofErr w:type="spellStart"/>
       <w:r>
         <w:rPr>
           <w:rFonts w:ascii="Courier New" w:hAnsi="Courier New" w:cs="Courier New"/>
         </w:rPr>
-        <w:t>setFez(Knoten): void</w:t>
+        <w:t>setFez</w:t>
+      </w:r>
+      <w:proofErr w:type="spellEnd"/>
+      <w:r>
+        <w:rPr>
+          <w:rFonts w:ascii="Courier New" w:hAnsi="Courier New" w:cs="Courier New"/>
+        </w:rPr>
+        <w:t>(Knoten): void</w:t>
       </w:r>
       <w:r>
         <w:rPr>
@@ -8845,11 +9481,19 @@
         </w:rPr>
         <w:t xml:space="preserve">, </w:t>
       </w:r>
+      <w:proofErr w:type="spellStart"/>
       <w:r>
         <w:rPr>
           <w:rFonts w:ascii="Courier New" w:hAnsi="Courier New" w:cs="Courier New"/>
         </w:rPr>
-        <w:t>getFez(Knoten):int</w:t>
+        <w:t>getFez</w:t>
+      </w:r>
+      <w:proofErr w:type="spellEnd"/>
+      <w:r>
+        <w:rPr>
+          <w:rFonts w:ascii="Courier New" w:hAnsi="Courier New" w:cs="Courier New"/>
+        </w:rPr>
+        <w:t>(Knoten):int</w:t>
       </w:r>
       <w:r>
         <w:rPr>
@@ -8857,16 +9501,46 @@
         </w:rPr>
         <w:t xml:space="preserve">, </w:t>
       </w:r>
+      <w:proofErr w:type="spellStart"/>
       <w:r>
         <w:rPr>
           <w:rFonts w:ascii="Courier New" w:hAnsi="Courier New" w:cs="Courier New"/>
         </w:rPr>
         <w:t>setSez</w:t>
       </w:r>
+      <w:proofErr w:type="spellEnd"/>
       <w:r>
         <w:rPr>
           <w:rFonts w:ascii="Courier New" w:hAnsi="Courier New" w:cs="Courier New"/>
         </w:rPr>
+        <w:t>(Knoten</w:t>
+      </w:r>
+      <w:proofErr w:type="gramStart"/>
+      <w:r>
+        <w:rPr>
+          <w:rFonts w:ascii="Courier New" w:hAnsi="Courier New" w:cs="Courier New"/>
+        </w:rPr>
+        <w:t>):void</w:t>
+      </w:r>
+      <w:proofErr w:type="gramEnd"/>
+      <w:r>
+        <w:rPr>
+          <w:rFonts w:cs="Arial"/>
+        </w:rPr>
+        <w:t xml:space="preserve">, </w:t>
+      </w:r>
+      <w:proofErr w:type="spellStart"/>
+      <w:r>
+        <w:rPr>
+          <w:rStyle w:val="Programmcode"/>
+        </w:rPr>
+        <w:t>getSez</w:t>
+      </w:r>
+      <w:proofErr w:type="spellEnd"/>
+      <w:r>
+        <w:rPr>
+          <w:rStyle w:val="Programmcode"/>
+        </w:rPr>
         <w:t>(Knoten):void</w:t>
       </w:r>
       <w:r>
@@ -8875,11 +9549,19 @@
         </w:rPr>
         <w:t xml:space="preserve">, </w:t>
       </w:r>
+      <w:proofErr w:type="spellStart"/>
       <w:r>
         <w:rPr>
           <w:rStyle w:val="Programmcode"/>
         </w:rPr>
-        <w:t>getSez(Knoten):void</w:t>
+        <w:t>getFp</w:t>
+      </w:r>
+      <w:proofErr w:type="spellEnd"/>
+      <w:r>
+        <w:rPr>
+          <w:rStyle w:val="Programmcode"/>
+        </w:rPr>
+        <w:t>(Knoten):int</w:t>
       </w:r>
       <w:r>
         <w:rPr>
@@ -8887,24 +9569,14 @@
         </w:rPr>
         <w:t xml:space="preserve">, </w:t>
       </w:r>
+      <w:proofErr w:type="spellStart"/>
       <w:r>
         <w:rPr>
           <w:rStyle w:val="Programmcode"/>
         </w:rPr>
-        <w:t>getFp(Knoten):int</w:t>
-      </w:r>
-      <w:r>
-        <w:rPr>
-          <w:rFonts w:cs="Arial"/>
-        </w:rPr>
-        <w:t xml:space="preserve">, </w:t>
-      </w:r>
-      <w:r>
-        <w:rPr>
-          <w:rStyle w:val="Programmcode"/>
-        </w:rPr>
         <w:t>getGP</w:t>
       </w:r>
+      <w:proofErr w:type="spellEnd"/>
       <w:r>
         <w:rPr>
           <w:rStyle w:val="Programmcode"/>
@@ -8954,6 +9626,7 @@
       <w:r>
         <w:t xml:space="preserve">ie neue Methode </w:t>
       </w:r>
+      <w:proofErr w:type="spellStart"/>
       <w:r>
         <w:rPr>
           <w:rStyle w:val="Programmcode"/>
@@ -8964,13 +9637,28 @@
         <w:rPr>
           <w:rStyle w:val="Programmcode"/>
         </w:rPr>
-        <w:t>AndFaz(Knoten</w:t>
-      </w:r>
+        <w:t>AndFaz</w:t>
+      </w:r>
+      <w:proofErr w:type="spellEnd"/>
       <w:r>
         <w:rPr>
           <w:rStyle w:val="Programmcode"/>
         </w:rPr>
-        <w:t xml:space="preserve">):void </w:t>
+        <w:t>(Knoten</w:t>
+      </w:r>
+      <w:proofErr w:type="gramStart"/>
+      <w:r>
+        <w:rPr>
+          <w:rStyle w:val="Programmcode"/>
+        </w:rPr>
+        <w:t>):void</w:t>
+      </w:r>
+      <w:proofErr w:type="gramEnd"/>
+      <w:r>
+        <w:rPr>
+          <w:rStyle w:val="Programmcode"/>
+        </w:rPr>
+        <w:t xml:space="preserve"> </w:t>
       </w:r>
       <w:r>
         <w:rPr>
@@ -9014,12 +9702,28 @@
         </w:rPr>
         <w:t xml:space="preserve">ie neue Methode </w:t>
       </w:r>
+      <w:proofErr w:type="spellStart"/>
       <w:r>
         <w:rPr>
           <w:rStyle w:val="Programmcode"/>
         </w:rPr>
-        <w:t>setSazAndSez(Knoten):void</w:t>
-      </w:r>
+        <w:t>setSazAndSez</w:t>
+      </w:r>
+      <w:proofErr w:type="spellEnd"/>
+      <w:r>
+        <w:rPr>
+          <w:rStyle w:val="Programmcode"/>
+        </w:rPr>
+        <w:t>(Knoten</w:t>
+      </w:r>
+      <w:proofErr w:type="gramStart"/>
+      <w:r>
+        <w:rPr>
+          <w:rStyle w:val="Programmcode"/>
+        </w:rPr>
+        <w:t>):void</w:t>
+      </w:r>
+      <w:proofErr w:type="gramEnd"/>
       <w:r>
         <w:rPr>
           <w:rStyle w:val="StandardZeichen"/>
@@ -9056,11 +9760,19 @@
         </w:rPr>
         <w:t xml:space="preserve">Die neue Methode </w:t>
       </w:r>
+      <w:proofErr w:type="spellStart"/>
       <w:r>
         <w:rPr>
           <w:rStyle w:val="Programmcode"/>
         </w:rPr>
-        <w:t>getMaxFezOfVorgaenger(Knoten)</w:t>
+        <w:t>getMaxFezOfVorgaenger</w:t>
+      </w:r>
+      <w:proofErr w:type="spellEnd"/>
+      <w:r>
+        <w:rPr>
+          <w:rStyle w:val="Programmcode"/>
+        </w:rPr>
+        <w:t>(Knoten)</w:t>
       </w:r>
       <w:r>
         <w:rPr>
@@ -9104,11 +9816,19 @@
         </w:rPr>
         <w:t xml:space="preserve">Die neue Methode </w:t>
       </w:r>
+      <w:proofErr w:type="spellStart"/>
       <w:r>
         <w:rPr>
           <w:rStyle w:val="Programmcode"/>
         </w:rPr>
-        <w:t>getMinSazOfNachfolger(Knoten):int</w:t>
+        <w:t>getMinSazOfNachfolger</w:t>
+      </w:r>
+      <w:proofErr w:type="spellEnd"/>
+      <w:r>
+        <w:rPr>
+          <w:rStyle w:val="Programmcode"/>
+        </w:rPr>
+        <w:t>(Knoten):int</w:t>
       </w:r>
       <w:r>
         <w:rPr>
@@ -9158,11 +9878,19 @@
         </w:rPr>
         <w:t xml:space="preserve">Die neue Methode </w:t>
       </w:r>
+      <w:proofErr w:type="spellStart"/>
       <w:r>
         <w:rPr>
           <w:rStyle w:val="Programmcode"/>
         </w:rPr>
-        <w:t>getMinFazOfNachfolger(Knoten)</w:t>
+        <w:t>getMinFazOfNachfolger</w:t>
+      </w:r>
+      <w:proofErr w:type="spellEnd"/>
+      <w:r>
+        <w:rPr>
+          <w:rStyle w:val="Programmcode"/>
+        </w:rPr>
+        <w:t>(Knoten)</w:t>
       </w:r>
       <w:r>
         <w:rPr>
@@ -9199,82 +9927,219 @@
       <w:pPr>
         <w:pStyle w:val="berschrift3"/>
       </w:pPr>
+      <w:bookmarkStart w:id="39" w:name="_Toc514231306"/>
       <w:r>
         <w:t xml:space="preserve">Klasse </w:t>
       </w:r>
+      <w:proofErr w:type="spellStart"/>
       <w:r>
         <w:rPr>
           <w:rFonts w:ascii="Courier New" w:hAnsi="Courier New" w:cs="Courier New"/>
         </w:rPr>
         <w:t>LeseAusDatei</w:t>
       </w:r>
+      <w:proofErr w:type="spellEnd"/>
       <w:r>
         <w:rPr>
           <w:rStyle w:val="StandardZeichen"/>
         </w:rPr>
         <w:t xml:space="preserve"> (Ursprünglich </w:t>
       </w:r>
+      <w:proofErr w:type="spellStart"/>
       <w:r>
         <w:rPr>
           <w:rStyle w:val="Programmcode"/>
         </w:rPr>
         <w:t>InputFromFile</w:t>
       </w:r>
+      <w:proofErr w:type="spellEnd"/>
       <w:r>
         <w:rPr>
           <w:rStyle w:val="StandardZeichen"/>
         </w:rPr>
         <w:t>)</w:t>
       </w:r>
+      <w:bookmarkEnd w:id="39"/>
     </w:p>
     <w:p>
       <w:r>
         <w:t xml:space="preserve">Es wurde eine Methode </w:t>
       </w:r>
+      <w:proofErr w:type="spellStart"/>
       <w:r>
         <w:rPr>
           <w:rFonts w:ascii="Courier New" w:hAnsi="Courier New" w:cs="Courier New"/>
         </w:rPr>
         <w:t>vorgangsNummernNichtDoppelt</w:t>
       </w:r>
+      <w:proofErr w:type="spellEnd"/>
       <w:r>
         <w:rPr>
           <w:rFonts w:ascii="Courier New" w:hAnsi="Courier New" w:cs="Courier New"/>
         </w:rPr>
-        <w:t>(List&lt;Integer&gt;):boolean</w:t>
-      </w:r>
+        <w:t>(List&lt;Integer&gt;</w:t>
+      </w:r>
+      <w:proofErr w:type="gramStart"/>
+      <w:r>
+        <w:rPr>
+          <w:rFonts w:ascii="Courier New" w:hAnsi="Courier New" w:cs="Courier New"/>
+        </w:rPr>
+        <w:t>):boolean</w:t>
+      </w:r>
+      <w:proofErr w:type="gramEnd"/>
       <w:r>
         <w:t xml:space="preserve"> hinzugefügt, die prüft, ob Vorgangsnummern nicht mehrfach vorkommen, da dies bei der Initialisierung der Knoten zu schwerwiegenden Fehlern führen würde.</w:t>
       </w:r>
     </w:p>
     <w:p>
+      <w:pPr>
+        <w:pStyle w:val="KeinLeerraum"/>
+        <w:rPr>
+          <w:rStyle w:val="Programmcode"/>
+        </w:rPr>
+      </w:pPr>
+      <w:r>
+        <w:t xml:space="preserve">Es wurde eine Methode </w:t>
+      </w:r>
+      <w:proofErr w:type="spellStart"/>
+      <w:r>
+        <w:rPr>
+          <w:rStyle w:val="Programmcode"/>
+        </w:rPr>
+        <w:t>alleKnotenVerweisenAufExistierendenKnoten</w:t>
+      </w:r>
+      <w:proofErr w:type="spellEnd"/>
+      <w:r>
+        <w:rPr>
+          <w:rStyle w:val="Programmcode"/>
+        </w:rPr>
+        <w:t xml:space="preserve"> (List&lt;Knoten&gt;, List&lt;Integer&gt;)</w:t>
+      </w:r>
+      <w:r>
+        <w:rPr>
+          <w:rStyle w:val="Programmcode"/>
+        </w:rPr>
+        <w:t xml:space="preserve"> </w:t>
+      </w:r>
+      <w:r>
+        <w:rPr>
+          <w:rStyle w:val="StandardZeichen"/>
+        </w:rPr>
+        <w:t>hin</w:t>
+      </w:r>
+      <w:r>
+        <w:rPr>
+          <w:rStyle w:val="StandardZeichen"/>
+        </w:rPr>
+        <w:t xml:space="preserve">zugefügt. Die Methode prüft, ob </w:t>
+      </w:r>
+      <w:r>
+        <w:rPr>
+          <w:rStyle w:val="StandardZeichen"/>
+        </w:rPr>
+        <w:t>alle Knoten auf einen existierenden Knoten verweisen.</w:t>
+      </w:r>
+    </w:p>
+    <w:p>
       <w:r>
         <w:t xml:space="preserve">In der </w:t>
       </w:r>
+      <w:proofErr w:type="spellStart"/>
+      <w:proofErr w:type="gramStart"/>
       <w:r>
         <w:rPr>
           <w:rFonts w:ascii="Courier New" w:hAnsi="Courier New" w:cs="Courier New"/>
         </w:rPr>
-        <w:t>LeseAusDatei()</w:t>
-      </w:r>
+        <w:t>LeseAusDatei</w:t>
+      </w:r>
+      <w:proofErr w:type="spellEnd"/>
       <w:r>
         <w:rPr>
           <w:rFonts w:ascii="Courier New" w:hAnsi="Courier New" w:cs="Courier New"/>
         </w:rPr>
+        <w:t>(</w:t>
+      </w:r>
+      <w:proofErr w:type="gramEnd"/>
+      <w:r>
+        <w:rPr>
+          <w:rFonts w:ascii="Courier New" w:hAnsi="Courier New" w:cs="Courier New"/>
+        </w:rPr>
+        <w:t>)</w:t>
+      </w:r>
+      <w:r>
+        <w:rPr>
+          <w:rFonts w:ascii="Courier New" w:hAnsi="Courier New" w:cs="Courier New"/>
+        </w:rPr>
         <w:t xml:space="preserve"> </w:t>
       </w:r>
       <w:r>
         <w:t>Methode werden zu Beginn mehrere Fehlerfälle ausgesch</w:t>
       </w:r>
       <w:r>
-        <w:t>lossen. Treten diese auf, wird ein entsprechender Fehler auf der Konsole ausgegeben und in der Ausgabe der Datei auf diese hingewiesen.</w:t>
+        <w:t>lossen.</w:t>
+      </w:r>
+      <w:r>
+        <w:t xml:space="preserve"> So wird gep</w:t>
+      </w:r>
+      <w:r>
+        <w:t>rüft</w:t>
+      </w:r>
+      <w:bookmarkStart w:id="40" w:name="_GoBack"/>
+      <w:bookmarkEnd w:id="40"/>
+      <w:r>
+        <w:t xml:space="preserve">, ob </w:t>
+      </w:r>
+      <w:r>
+        <w:t>alle</w:t>
+      </w:r>
+      <w:r>
+        <w:t xml:space="preserve"> </w:t>
+      </w:r>
+      <w:r>
+        <w:t>Knoten</w:t>
+      </w:r>
+      <w:r>
+        <w:t xml:space="preserve"> auf existierende </w:t>
+      </w:r>
+      <w:r>
+        <w:t>Knoten</w:t>
+      </w:r>
+      <w:r>
+        <w:t xml:space="preserve"> verweisen und ob V</w:t>
+      </w:r>
+      <w:r>
+        <w:t>organgsnummern</w:t>
+      </w:r>
+      <w:r>
+        <w:t xml:space="preserve"> n</w:t>
+      </w:r>
+      <w:r>
+        <w:t>icht</w:t>
+      </w:r>
+      <w:r>
+        <w:t xml:space="preserve"> mehrfach vorkommen. </w:t>
+      </w:r>
+      <w:r>
+        <w:t>Treten diese auf, wird</w:t>
+      </w:r>
+      <w:r>
+        <w:t xml:space="preserve"> jeweils</w:t>
+      </w:r>
+      <w:r>
+        <w:t xml:space="preserve"> ein entsprechender Fehler auf der Konsole ausgegeben und in der Ausgabe der Datei auf diese hingewiesen.</w:t>
+      </w:r>
+      <w:r>
+        <w:t xml:space="preserve"> Werden Strings statt Zahlen eingegeben oder Leerzeichen statt Zahlen, so wird ein entsprechender Fehler auf der </w:t>
+      </w:r>
+      <w:r>
+        <w:t>Konsole ausgegeben und die Ausgabe entsprechend gestaltet.</w:t>
       </w:r>
     </w:p>
     <w:p>
       <w:pPr>
         <w:pStyle w:val="berschrift3"/>
       </w:pPr>
-      <w:bookmarkStart w:id="38" w:name="_Toc514181738"/>
+      <w:bookmarkStart w:id="41" w:name="_Toc514231307"/>
       <w:r>
         <w:t xml:space="preserve">Abstrakte Klasse </w:t>
       </w:r>
@@ -9284,7 +10149,6 @@
         </w:rPr>
         <w:t>Ausgabe</w:t>
       </w:r>
-      <w:bookmarkEnd w:id="38"/>
       <w:r>
         <w:rPr>
           <w:rStyle w:val="StandardZeichen"/>
@@ -9309,22 +10173,41 @@
         </w:rPr>
         <w:t>)</w:t>
       </w:r>
-    </w:p>
-    <w:p>
-      <w:r>
-        <w:t xml:space="preserve">Die abstrakte Klasse Ausgabe wurde mithilfe verschiedener nicht-öffentlicher Hilfsmethoden etwas entzerrt. Die Methode </w:t>
-      </w:r>
+      <w:bookmarkEnd w:id="41"/>
+    </w:p>
+    <w:p>
+      <w:r>
+        <w:t xml:space="preserve">Die abstrakte Klasse Ausgabe wurde mithilfe verschiedener </w:t>
+      </w:r>
+      <w:proofErr w:type="gramStart"/>
+      <w:r>
+        <w:t>nicht-öffentlicher</w:t>
+      </w:r>
+      <w:proofErr w:type="gramEnd"/>
+      <w:r>
+        <w:t xml:space="preserve"> Hilfsmethoden etwas entzerrt. Die Methode </w:t>
+      </w:r>
+      <w:proofErr w:type="spellStart"/>
+      <w:proofErr w:type="gramStart"/>
       <w:r>
         <w:rPr>
           <w:rFonts w:ascii="Courier New" w:hAnsi="Courier New" w:cs="Courier New"/>
         </w:rPr>
         <w:t>getAusgabeString</w:t>
       </w:r>
+      <w:proofErr w:type="spellEnd"/>
       <w:r>
         <w:rPr>
           <w:rFonts w:ascii="Courier New" w:hAnsi="Courier New" w:cs="Courier New"/>
         </w:rPr>
-        <w:t>():String</w:t>
+        <w:t>(</w:t>
+      </w:r>
+      <w:proofErr w:type="gramEnd"/>
+      <w:r>
+        <w:rPr>
+          <w:rFonts w:ascii="Courier New" w:hAnsi="Courier New" w:cs="Courier New"/>
+        </w:rPr>
+        <w:t>):String</w:t>
       </w:r>
       <w:r>
         <w:t xml:space="preserve"> sammelt jedoch weiterhin die gesamte Erstellung des Ausgabestrings.</w:t>
@@ -9343,16 +10226,22 @@
         <w:rPr>
           <w:rStyle w:val="Programmcode"/>
         </w:rPr>
-        <w:t xml:space="preserve"> model</w:t>
-      </w:r>
+        <w:t xml:space="preserve"> </w:t>
+      </w:r>
+      <w:proofErr w:type="spellStart"/>
+      <w:r>
+        <w:rPr>
+          <w:rStyle w:val="Programmcode"/>
+        </w:rPr>
+        <w:t>model</w:t>
+      </w:r>
+      <w:proofErr w:type="spellEnd"/>
       <w:r>
         <w:rPr>
           <w:rStyle w:val="StandardZeichen"/>
         </w:rPr>
         <w:t xml:space="preserve"> in der Klasse gekapselt wird.</w:t>
       </w:r>
-      <w:bookmarkStart w:id="39" w:name="_GoBack"/>
-      <w:bookmarkEnd w:id="39"/>
     </w:p>
     <w:p>
       <w:pPr>
@@ -9362,44 +10251,48 @@
           <w:sz w:val="24"/>
         </w:rPr>
       </w:pPr>
-      <w:r>
+      <w:bookmarkStart w:id="42" w:name="_Toc514231308"/>
+      <w:r>
+        <w:lastRenderedPageBreak/>
         <w:t xml:space="preserve">Klasse </w:t>
       </w:r>
+      <w:proofErr w:type="spellStart"/>
       <w:r>
         <w:rPr>
           <w:rStyle w:val="Programmcode"/>
         </w:rPr>
         <w:t>AusgabeInDatei</w:t>
       </w:r>
+      <w:proofErr w:type="spellEnd"/>
       <w:r>
         <w:rPr>
           <w:rStyle w:val="StandardZeichen"/>
         </w:rPr>
         <w:t xml:space="preserve"> (ursprünglich </w:t>
       </w:r>
+      <w:proofErr w:type="spellStart"/>
       <w:r>
         <w:rPr>
           <w:rStyle w:val="Programmcode"/>
         </w:rPr>
         <w:t>OutputToFile</w:t>
       </w:r>
+      <w:proofErr w:type="spellEnd"/>
       <w:r>
         <w:rPr>
           <w:rStyle w:val="StandardZeichen"/>
         </w:rPr>
         <w:t>)</w:t>
       </w:r>
+      <w:bookmarkEnd w:id="42"/>
       <w:r>
         <w:rPr>
           <w:rStyle w:val="StandardZeichen"/>
         </w:rPr>
         <w:t xml:space="preserve"> </w:t>
       </w:r>
-      <w:bookmarkStart w:id="40" w:name="_Toc514181739"/>
-    </w:p>
-    <w:p>
-      <w:bookmarkStart w:id="41" w:name="_Toc514181740"/>
-      <w:bookmarkEnd w:id="40"/>
+    </w:p>
+    <w:p>
       <w:r>
         <w:t xml:space="preserve">Der Konstruktor der Klasse wird ähnlich wie die Klasse </w:t>
       </w:r>
@@ -9436,27 +10329,30 @@
         <w:rPr>
           <w:highlight w:val="yellow"/>
         </w:rPr>
-        <w:lastRenderedPageBreak/>
         <w:t xml:space="preserve"> </w:t>
       </w:r>
+      <w:bookmarkStart w:id="43" w:name="_Toc514231309"/>
       <w:r>
         <w:rPr>
           <w:highlight w:val="yellow"/>
         </w:rPr>
         <w:t>[…]</w:t>
       </w:r>
-      <w:bookmarkEnd w:id="41"/>
+      <w:bookmarkEnd w:id="43"/>
     </w:p>
     <w:p/>
     <w:p>
       <w:pPr>
         <w:pStyle w:val="berschrift1"/>
       </w:pPr>
-      <w:bookmarkStart w:id="42" w:name="_Toc514181741"/>
+      <w:bookmarkStart w:id="44" w:name="_Toc514231310"/>
+      <w:proofErr w:type="spellStart"/>
       <w:r>
         <w:lastRenderedPageBreak/>
         <w:t>Unittests</w:t>
       </w:r>
+      <w:bookmarkEnd w:id="44"/>
+      <w:proofErr w:type="spellEnd"/>
     </w:p>
     <w:p>
       <w:r>
@@ -9482,6 +10378,7 @@
       <w:pPr>
         <w:pStyle w:val="berschrift1"/>
       </w:pPr>
+      <w:bookmarkStart w:id="45" w:name="_Toc514231311"/>
       <w:r>
         <w:lastRenderedPageBreak/>
         <w:t>Test</w:t>
@@ -9489,11 +10386,19 @@
       <w:r>
         <w:t>fälle</w:t>
       </w:r>
-      <w:bookmarkEnd w:id="42"/>
-    </w:p>
-    <w:p>
-      <w:r>
-        <w:t xml:space="preserve">Die in diesem Kapitel beschriebenen Testfälle werden nach dem Back-Box-Testing-Prinzip durchgeführt. Es wird also nicht die konkrete Implementierung des Programms, sondern lediglich das Verhalten des Programms nach </w:t>
+      <w:bookmarkEnd w:id="45"/>
+    </w:p>
+    <w:p>
+      <w:r>
+        <w:t>Die in diesem Kapitel beschriebenen Testfälle werden nach dem Back-Box-</w:t>
+      </w:r>
+      <w:proofErr w:type="spellStart"/>
+      <w:r>
+        <w:t>Testing</w:t>
+      </w:r>
+      <w:proofErr w:type="spellEnd"/>
+      <w:r>
+        <w:t xml:space="preserve">-Prinzip durchgeführt. Es wird also nicht die konkrete Implementierung des Programms, sondern lediglich das Verhalten des Programms nach </w:t>
       </w:r>
       <w:r>
         <w:t>A</w:t>
@@ -9512,68 +10417,44 @@
     </w:p>
     <w:p>
       <w:r>
-        <w:t xml:space="preserve">Normalfälle sind Fälle, die den definierten Eingabevorgaben entsprechen. </w:t>
-      </w:r>
-      <w:r>
-        <w:rPr>
-          <w:highlight w:val="yellow"/>
-        </w:rPr>
-        <w:t>[…]</w:t>
-      </w:r>
-    </w:p>
-    <w:p>
-      <w:r>
-        <w:rPr>
-          <w:highlight w:val="yellow"/>
-        </w:rPr>
+        <w:t>Normalfälle sind Fälle, die den definierten Eingabevorgaben</w:t>
+      </w:r>
+      <w:r>
+        <w:t xml:space="preserve"> entsprechen. </w:t>
+      </w:r>
+      <w:r>
         <w:t>Die Gültigkeit einer</w:t>
       </w:r>
       <w:r>
-        <w:rPr>
-          <w:highlight w:val="yellow"/>
-        </w:rPr>
         <w:t xml:space="preserve"> Eingabe</w:t>
       </w:r>
       <w:r>
-        <w:rPr>
-          <w:highlight w:val="yellow"/>
-        </w:rPr>
         <w:t xml:space="preserve"> </w:t>
       </w:r>
       <w:r>
-        <w:rPr>
-          <w:highlight w:val="yellow"/>
-        </w:rPr>
         <w:t>ist</w:t>
       </w:r>
       <w:r>
-        <w:rPr>
-          <w:highlight w:val="yellow"/>
-        </w:rPr>
         <w:t xml:space="preserve"> im</w:t>
       </w:r>
       <w:r>
-        <w:rPr>
-          <w:highlight w:val="yellow"/>
-        </w:rPr>
         <w:t xml:space="preserve"> Kapitel</w:t>
       </w:r>
       <w:r>
-        <w:rPr>
-          <w:highlight w:val="yellow"/>
-        </w:rPr>
-        <w:t xml:space="preserve"> „Format der Eingabedatei“</w:t>
-      </w:r>
-      <w:r>
-        <w:rPr>
-          <w:highlight w:val="yellow"/>
-        </w:rPr>
         <w:t xml:space="preserve"> </w:t>
       </w:r>
-      <w:r>
-        <w:rPr>
-          <w:highlight w:val="yellow"/>
-        </w:rPr>
+      <w:hyperlink w:anchor="_Format_der_Eingabedatei_1" w:history="1">
+        <w:r>
+          <w:rPr>
+            <w:rStyle w:val="Link"/>
+          </w:rPr>
+          <w:t>Format der Eingabedatei</w:t>
+        </w:r>
+      </w:hyperlink>
+      <w:r>
+        <w:t xml:space="preserve"> </w:t>
+      </w:r>
+      <w:r>
         <w:t>genau erklärt.</w:t>
       </w:r>
       <w:r>
@@ -9585,7 +10466,28 @@
         <w:t>Sonderfälle sind</w:t>
       </w:r>
       <w:r>
-        <w:t xml:space="preserve"> Fälle, bei denen die Formatierung der Eingabedatei nicht gültig ist, jedoch das Programm dennoch zu einem gültigen Ergebnis kommt und somit bewertet werden kann.</w:t>
+        <w:t xml:space="preserve"> Fälle, bei denen die </w:t>
+      </w:r>
+      <w:r>
+        <w:t xml:space="preserve">grundlegende </w:t>
+      </w:r>
+      <w:r>
+        <w:t>Formatierung der Eingabedatei nicht gültig ist, das Programm</w:t>
+      </w:r>
+      <w:r>
+        <w:t xml:space="preserve"> jedoch</w:t>
+      </w:r>
+      <w:r>
+        <w:t xml:space="preserve"> dennoch zu einem </w:t>
+      </w:r>
+      <w:r>
+        <w:t>korrekten</w:t>
+      </w:r>
+      <w:r>
+        <w:t xml:space="preserve"> Ergebnis kommt</w:t>
+      </w:r>
+      <w:r>
+        <w:t>. Die fehlerhafte Erfüllung der Fehlerbehafteten Erfüllung der Eingabestruktur wird also bei Sonderfällen ignoriert.</w:t>
       </w:r>
     </w:p>
     <w:p>
@@ -9596,16 +10498,28 @@
         <w:t xml:space="preserve"> </w:t>
       </w:r>
       <w:r>
-        <w:t xml:space="preserve">die Fälle verstanden, die im </w:t>
-      </w:r>
-      <w:r>
-        <w:rPr>
-          <w:highlight w:val="yellow"/>
-        </w:rPr>
-        <w:t>Fehlerprotokoll</w:t>
-      </w:r>
-      <w:r>
-        <w:t xml:space="preserve"> abgebildet werden und dazu führen, dass das Programm nicht die gewünschten Ausgaben produziert.</w:t>
+        <w:t>die Fälle verstanden, die in der Konsolenausgabe als explizite Fehler ausgegeben</w:t>
+      </w:r>
+      <w:r>
+        <w:t xml:space="preserve"> werden</w:t>
+      </w:r>
+      <w:r>
+        <w:t xml:space="preserve">. Sie </w:t>
+      </w:r>
+      <w:r>
+        <w:t>führen</w:t>
+      </w:r>
+      <w:r>
+        <w:t xml:space="preserve"> dazu</w:t>
+      </w:r>
+      <w:r>
+        <w:t>, dass das Programm nicht die gewünschten Ausgaben produziert</w:t>
+      </w:r>
+      <w:r>
+        <w:t xml:space="preserve"> und daher mit einer entsprechenden Ausgabe in der Ausgabedatei kenntlich gemacht werden</w:t>
+      </w:r>
+      <w:r>
+        <w:t>.</w:t>
       </w:r>
       <w:r>
         <w:t xml:space="preserve"> </w:t>
@@ -9615,21 +10529,340 @@
       <w:pPr>
         <w:pStyle w:val="berschrift2"/>
       </w:pPr>
-      <w:bookmarkStart w:id="43" w:name="_Toc514181742"/>
+      <w:r>
+        <w:t>Besonderheiten der Beispiel</w:t>
+      </w:r>
+      <w:r>
+        <w:t xml:space="preserve">e 2, 3 und </w:t>
+      </w:r>
+      <w:r>
+        <w:t xml:space="preserve">5 der </w:t>
+      </w:r>
+      <w:r>
+        <w:t>durch die IHK verbesserten Aufgabenstellung</w:t>
+      </w:r>
+    </w:p>
+    <w:p>
+      <w:r>
+        <w:t xml:space="preserve">Das </w:t>
+      </w:r>
+      <w:r>
+        <w:t>IHK-</w:t>
+      </w:r>
+      <w:r>
+        <w:t>Beispiel Nummer 2</w:t>
+      </w:r>
+      <w:r>
+        <w:t xml:space="preserve"> </w:t>
+      </w:r>
+      <w:r>
+        <w:t>(„</w:t>
+      </w:r>
+      <w:r>
+        <w:rPr>
+          <w:i/>
+        </w:rPr>
+        <w:t>Wasserfallmodell</w:t>
+      </w:r>
+      <w:r>
+        <w:t xml:space="preserve">“) </w:t>
+      </w:r>
+      <w:r>
+        <w:t>aus der verbesserten Aufgabenstellung</w:t>
+      </w:r>
+      <w:r>
+        <w:t xml:space="preserve"> war </w:t>
+      </w:r>
+      <w:r>
+        <w:t>fehlerhaft</w:t>
+      </w:r>
+      <w:r>
+        <w:t>. Das bedeutet, dass sie nicht das angegebene Ergebnis lieferte, da die Eingabe falsch formuliert war. Die Vorgangsnummer 6 („</w:t>
+      </w:r>
+      <w:r>
+        <w:rPr>
+          <w:i/>
+        </w:rPr>
+        <w:t>Einsatz und Wartung</w:t>
+      </w:r>
+      <w:r>
+        <w:t xml:space="preserve">“) referenziert auf einen </w:t>
+      </w:r>
+      <w:r>
+        <w:t>nichtexistierenden</w:t>
+      </w:r>
+      <w:r>
+        <w:t xml:space="preserve"> Knoten mit </w:t>
+      </w:r>
+      <w:r>
+        <w:t>Nachfolgernummer</w:t>
+      </w:r>
+      <w:r>
+        <w:t xml:space="preserve"> 7. Es existieren jedoch nur 6 Knoten. Die angegebene Ausgabe ist also falsch, da hier ein Fehlerfall vorliegt. Es muss also wie </w:t>
+      </w:r>
+      <w:r>
+        <w:t>im unter</w:t>
+      </w:r>
+      <w:r>
+        <w:t xml:space="preserve"> </w:t>
+      </w:r>
+      <w:hyperlink w:anchor="_Fehlerfall_1:_Falsche" w:history="1">
+        <w:r>
+          <w:rPr>
+            <w:rStyle w:val="Link"/>
+          </w:rPr>
+          <w:t>Fehlerfall 1: Falsche Referenz</w:t>
+        </w:r>
+      </w:hyperlink>
+      <w:r>
+        <w:t xml:space="preserve"> im Kapitel </w:t>
+      </w:r>
+      <w:hyperlink w:anchor="_Fehlerfälle" w:history="1">
+        <w:r>
+          <w:rPr>
+            <w:rStyle w:val="Link"/>
+          </w:rPr>
+          <w:t>Fehlerfälle</w:t>
+        </w:r>
+      </w:hyperlink>
+      <w:r>
+        <w:t xml:space="preserve"> ein entsprechender Fehler auf der Konsole- und eine entsprechende Ausgabe in der Datei erfolgen.</w:t>
+      </w:r>
+    </w:p>
+    <w:p>
+      <w:r>
+        <w:t>Das IHK-Beispiel Nummer 3 („</w:t>
+      </w:r>
+      <w:r>
+        <w:rPr>
+          <w:i/>
+        </w:rPr>
+        <w:t>Beispiel 3</w:t>
+      </w:r>
+      <w:r>
+        <w:t xml:space="preserve">“) </w:t>
+      </w:r>
+      <w:r>
+        <w:t>aus der verbesserten Aufgabenstellung war ebenfalls fehlerhaft.</w:t>
+      </w:r>
+      <w:r>
+        <w:t xml:space="preserve"> </w:t>
+      </w:r>
+      <w:r>
+        <w:t>Das bedeutet, dass sie nicht das angegebene Ergebnis lieferte, da die Eingabe falsch formuliert war.</w:t>
+      </w:r>
+      <w:r>
+        <w:t xml:space="preserve"> Die Ausgabe müsste wie unter </w:t>
+      </w:r>
+      <w:hyperlink w:anchor="_Normalfall_zusammenhängender_Graph" w:history="1">
+        <w:r>
+          <w:rPr>
+            <w:rStyle w:val="Link"/>
+          </w:rPr>
+          <w:t>Normalfall zusammenhängender Graph</w:t>
+        </w:r>
+      </w:hyperlink>
+      <w:r>
+        <w:t xml:space="preserve"> im Kapitel </w:t>
+      </w:r>
+      <w:hyperlink w:anchor="_Eigene_Normalfälle_1" w:history="1">
+        <w:r>
+          <w:rPr>
+            <w:rStyle w:val="Link"/>
+          </w:rPr>
+          <w:t>Eigene Normalfälle</w:t>
+        </w:r>
+      </w:hyperlink>
+      <w:r>
+        <w:t xml:space="preserve"> </w:t>
+      </w:r>
+      <w:r>
+        <w:t>für Vorgang</w:t>
+      </w:r>
+      <w:r>
+        <w:t xml:space="preserve"> N</w:t>
+      </w:r>
+      <w:r>
+        <w:t>ummer 8 („</w:t>
+      </w:r>
+      <w:r>
+        <w:rPr>
+          <w:i/>
+        </w:rPr>
+        <w:t>Tee trinken</w:t>
+      </w:r>
+      <w:r>
+        <w:t>“) ein SEZ- Wert von 12</w:t>
+      </w:r>
+      <w:r>
+        <w:t xml:space="preserve"> statt 13</w:t>
+      </w:r>
+      <w:r>
+        <w:t xml:space="preserve"> errechnet werden.</w:t>
+      </w:r>
+    </w:p>
+    <w:p>
+      <w:r>
+        <w:t>Das IHK-Beispiel Nummer 5</w:t>
+      </w:r>
+      <w:r>
+        <w:t xml:space="preserve"> („</w:t>
+      </w:r>
+      <w:r>
+        <w:rPr>
+          <w:i/>
+        </w:rPr>
+        <w:t>Beispiel 3 IT-Installation</w:t>
+      </w:r>
+      <w:r>
+        <w:t>“)</w:t>
+      </w:r>
+      <w:r>
+        <w:t xml:space="preserve"> aus der verbesserten Aufgabenstellung war ebenfalls fehlerhaft. </w:t>
+      </w:r>
+      <w:r>
+        <w:t>Das bedeutet, dass sie nicht das angegebene Ergebnis lieferte, da die Eingabe falsch formuliert war.</w:t>
+      </w:r>
+      <w:r>
+        <w:t xml:space="preserve"> </w:t>
+      </w:r>
+      <w:r>
+        <w:t>Vorgang Nummer 4 („</w:t>
+      </w:r>
+      <w:r>
+        <w:rPr>
+          <w:i/>
+        </w:rPr>
+        <w:t>Peripheriebedarf ermitteln</w:t>
+      </w:r>
+      <w:r>
+        <w:t>“) hat einen Nachfolger 8, Vorgang Nummer</w:t>
+      </w:r>
+      <w:r>
+        <w:t xml:space="preserve"> </w:t>
+      </w:r>
+      <w:r>
+        <w:t xml:space="preserve">8 hat jedoch keinen Vorgänger 3, sondern lediglich </w:t>
+      </w:r>
+      <w:r>
+        <w:lastRenderedPageBreak/>
+        <w:t>den Vorgänger 3 („</w:t>
+      </w:r>
+      <w:r>
+        <w:rPr>
+          <w:i/>
+        </w:rPr>
+        <w:t>Netzwerkplan entwerfen</w:t>
+      </w:r>
+      <w:r>
+        <w:t>“). Das Problem ist in der nachfolgenden Abbildung illustriert:</w:t>
+      </w:r>
+    </w:p>
+    <w:p>
+      <w:r>
+        <w:drawing>
+          <wp:inline distT="0" distB="0" distL="0" distR="0" wp14:anchorId="073FDC05" wp14:editId="3B947AB9">
+            <wp:extent cx="5759450" cy="1102995"/>
+            <wp:effectExtent l="0" t="0" r="6350" b="0"/>
+            <wp:docPr id="9" name="Bild 9"/>
+            <wp:cNvGraphicFramePr>
+              <a:graphicFrameLocks xmlns:a="http://schemas.openxmlformats.org/drawingml/2006/main" noChangeAspect="1"/>
+            </wp:cNvGraphicFramePr>
+            <a:graphic xmlns:a="http://schemas.openxmlformats.org/drawingml/2006/main">
+              <a:graphicData uri="http://schemas.openxmlformats.org/drawingml/2006/picture">
+                <pic:pic xmlns:pic="http://schemas.openxmlformats.org/drawingml/2006/picture">
+                  <pic:nvPicPr>
+                    <pic:cNvPr id="1" name=""/>
+                    <pic:cNvPicPr/>
+                  </pic:nvPicPr>
+                  <pic:blipFill>
+                    <a:blip r:embed="rId30"/>
+                    <a:stretch>
+                      <a:fillRect/>
+                    </a:stretch>
+                  </pic:blipFill>
+                  <pic:spPr>
+                    <a:xfrm>
+                      <a:off x="0" y="0"/>
+                      <a:ext cx="5759450" cy="1102995"/>
+                    </a:xfrm>
+                    <a:prstGeom prst="rect">
+                      <a:avLst/>
+                    </a:prstGeom>
+                  </pic:spPr>
+                </pic:pic>
+              </a:graphicData>
+            </a:graphic>
+          </wp:inline>
+        </w:drawing>
+      </w:r>
+    </w:p>
+    <w:p>
+      <w:r>
+        <w:t>Das Beispiel müsste also</w:t>
+      </w:r>
+      <w:r>
+        <w:t xml:space="preserve"> statt des angegebenen-</w:t>
+      </w:r>
+      <w:r>
+        <w:t xml:space="preserve"> </w:t>
+      </w:r>
+      <w:r>
+        <w:t>das</w:t>
+      </w:r>
+      <w:r>
+        <w:t xml:space="preserve"> unter </w:t>
+      </w:r>
+      <w:hyperlink w:anchor="_Normalfall_Komplexes_Beispiel" w:history="1">
+        <w:r>
+          <w:rPr>
+            <w:rStyle w:val="Link"/>
+          </w:rPr>
+          <w:t>Normalfall Komplexes Beispiel</w:t>
+        </w:r>
+      </w:hyperlink>
+      <w:r>
+        <w:t xml:space="preserve"> im Kapitel </w:t>
+      </w:r>
+      <w:hyperlink w:anchor="_Eigene_Normalfälle" w:history="1">
+        <w:r>
+          <w:rPr>
+            <w:rStyle w:val="Link"/>
+          </w:rPr>
+          <w:t>Eigene Normalfälle</w:t>
+        </w:r>
+      </w:hyperlink>
+      <w:r>
+        <w:t xml:space="preserve"> angegebene Ergebnis </w:t>
+      </w:r>
+      <w:proofErr w:type="spellStart"/>
+      <w:r>
+        <w:t>lieferen</w:t>
+      </w:r>
+      <w:proofErr w:type="spellEnd"/>
+      <w:r>
+        <w:t>.</w:t>
+      </w:r>
+    </w:p>
+    <w:p>
+      <w:pPr>
+        <w:pStyle w:val="berschrift2"/>
+      </w:pPr>
+      <w:bookmarkStart w:id="46" w:name="_Toc514231312"/>
+      <w:bookmarkStart w:id="47" w:name="_Normalfälle"/>
+      <w:bookmarkEnd w:id="47"/>
       <w:r>
         <w:t>Normalfälle</w:t>
       </w:r>
-      <w:bookmarkEnd w:id="43"/>
+      <w:bookmarkEnd w:id="46"/>
     </w:p>
     <w:p>
       <w:pPr>
         <w:pStyle w:val="berschrift3"/>
       </w:pPr>
-      <w:bookmarkStart w:id="44" w:name="_Toc514181743"/>
-      <w:r>
-        <w:t>IHK_Beispiel.txt</w:t>
-      </w:r>
-      <w:bookmarkEnd w:id="44"/>
+      <w:r>
+        <w:t>Beispiele aus der durch die IHK verbesserten Aufgabenstellung</w:t>
+      </w:r>
     </w:p>
     <w:p>
       <w:pPr>
@@ -9739,6 +10972,38 @@
       </w:r>
       <w:r>
         <w:t>Eingabe</w:t>
+      </w:r>
+    </w:p>
+    <w:p>
+      <w:pPr>
+        <w:pStyle w:val="berschrift3"/>
+      </w:pPr>
+      <w:bookmarkStart w:id="48" w:name="_Eigene_Normalfälle"/>
+      <w:bookmarkStart w:id="49" w:name="_Eigene_Normalfälle_1"/>
+      <w:bookmarkEnd w:id="48"/>
+      <w:bookmarkEnd w:id="49"/>
+      <w:r>
+        <w:t>Eigene Normalfälle</w:t>
+      </w:r>
+    </w:p>
+    <w:p>
+      <w:pPr>
+        <w:pStyle w:val="berschrift4"/>
+      </w:pPr>
+      <w:bookmarkStart w:id="50" w:name="_Normalfall_zusammenhängender_Graph"/>
+      <w:bookmarkEnd w:id="50"/>
+      <w:r>
+        <w:t>Normalfall zusammenhängender Graph</w:t>
+      </w:r>
+    </w:p>
+    <w:p>
+      <w:pPr>
+        <w:pStyle w:val="berschrift4"/>
+      </w:pPr>
+      <w:bookmarkStart w:id="51" w:name="_Normalfall_Komplexes_Beispiel"/>
+      <w:bookmarkEnd w:id="51"/>
+      <w:r>
+        <w:t>Normalfall Komplexes Beispiel</w:t>
       </w:r>
     </w:p>
     <w:p>
@@ -9891,9 +11156,37 @@
     </w:p>
     <w:p>
       <w:pPr>
+        <w:pStyle w:val="berschrift2"/>
+      </w:pPr>
+      <w:r>
+        <w:t>Spezialfälle</w:t>
+      </w:r>
+    </w:p>
+    <w:p>
+      <w:pPr>
+        <w:pStyle w:val="berschrift2"/>
+      </w:pPr>
+      <w:bookmarkStart w:id="52" w:name="_Fehlerfälle"/>
+      <w:bookmarkEnd w:id="52"/>
+      <w:r>
+        <w:t>Fehlerfälle</w:t>
+      </w:r>
+    </w:p>
+    <w:p>
+      <w:pPr>
+        <w:pStyle w:val="berschrift3"/>
+      </w:pPr>
+      <w:bookmarkStart w:id="53" w:name="_Fehlerfall_1:_Falsche"/>
+      <w:bookmarkEnd w:id="53"/>
+      <w:r>
+        <w:t>Fehlerfall 1: Falsche Referenz</w:t>
+      </w:r>
+    </w:p>
+    <w:p>
+      <w:pPr>
         <w:pStyle w:val="berschrift1"/>
       </w:pPr>
-      <w:bookmarkStart w:id="45" w:name="_Toc514181744"/>
+      <w:bookmarkStart w:id="54" w:name="_Toc514231314"/>
       <w:r>
         <w:lastRenderedPageBreak/>
         <w:t>Zusammenfassung</w:t>
@@ -9901,7 +11194,7 @@
       <w:r>
         <w:t xml:space="preserve"> und Ausblick</w:t>
       </w:r>
-      <w:bookmarkEnd w:id="45"/>
+      <w:bookmarkEnd w:id="54"/>
     </w:p>
     <w:p>
       <w:r>
@@ -9915,8 +11208,8 @@
       </w:r>
     </w:p>
     <w:sectPr>
-      <w:headerReference w:type="even" r:id="rId30"/>
-      <w:headerReference w:type="default" r:id="rId31"/>
+      <w:headerReference w:type="even" r:id="rId31"/>
+      <w:headerReference w:type="default" r:id="rId32"/>
       <w:type w:val="oddPage"/>
       <w:pgSz w:w="11906" w:h="16838" w:code="9"/>
       <w:pgMar w:top="1418" w:right="1418" w:bottom="1134" w:left="1418" w:header="720" w:footer="720" w:gutter="0"/>
@@ -10659,7 +11952,7 @@
         <w:b/>
         <w:noProof/>
       </w:rPr>
-      <w:t>18</w:t>
+      <w:t>16</w:t>
     </w:r>
     <w:r>
       <w:rPr>
@@ -10709,7 +12002,7 @@
         <w:b/>
         <w:noProof/>
       </w:rPr>
-      <w:t>5</w:t>
+      <w:t>4</w:t>
     </w:r>
     <w:r>
       <w:rPr>
@@ -10752,7 +12045,7 @@
         <w:b/>
         <w:noProof/>
       </w:rPr>
-      <w:t>Abweichung von der handschriftlichen Ausarbeitung</w:t>
+      <w:t>Programmkonzeption</w:t>
     </w:r>
     <w:r>
       <w:rPr>
@@ -10958,7 +12251,7 @@
                               <w:noProof/>
                               <w:sz w:val="24"/>
                             </w:rPr>
-                            <w:t>19</w:t>
+                            <w:t>17</w:t>
                           </w:r>
                           <w:r>
                             <w:rPr>
@@ -11032,7 +12325,7 @@
                         <w:noProof/>
                         <w:sz w:val="24"/>
                       </w:rPr>
-                      <w:t>19</w:t>
+                      <w:t>17</w:t>
                     </w:r>
                     <w:r>
                       <w:rPr>
@@ -15425,7 +16718,6 @@
   <w:style w:type="character" w:default="1" w:styleId="Absatz-Standardschriftart">
     <w:name w:val="Default Paragraph Font"/>
     <w:uiPriority w:val="1"/>
-    <w:semiHidden/>
     <w:unhideWhenUsed/>
   </w:style>
   <w:style w:type="table" w:default="1" w:styleId="NormaleTabelle">
@@ -16063,6 +17355,16 @@
       <w:lang w:eastAsia="en-US"/>
     </w:rPr>
   </w:style>
+  <w:style w:type="paragraph" w:styleId="KeinLeerraum">
+    <w:name w:val="No Spacing"/>
+    <w:uiPriority w:val="1"/>
+    <w:qFormat/>
+    <w:rsid w:val="00674B1E"/>
+    <w:rPr>
+      <w:rFonts w:ascii="Arial" w:hAnsi="Arial" w:cs="Arial"/>
+      <w:sz w:val="22"/>
+    </w:rPr>
+  </w:style>
   <w:style w:type="character" w:customStyle="1" w:styleId="StandardZeichen">
     <w:name w:val="StandardZeichen"/>
     <w:basedOn w:val="Programmcode"/>
@@ -16378,7 +17680,7 @@
 </file>
 
 <file path=customXml/itemProps1.xml><?xml version="1.0" encoding="utf-8"?>
-<ds:datastoreItem xmlns:ds="http://schemas.openxmlformats.org/officeDocument/2006/customXml" ds:itemID="{778CFF64-C779-1142-8129-D5286B33A36F}">
+<ds:datastoreItem xmlns:ds="http://schemas.openxmlformats.org/officeDocument/2006/customXml" ds:itemID="{559CACD4-9362-F646-A3EB-F205A0F59EB7}">
   <ds:schemaRefs>
     <ds:schemaRef ds:uri="http://schemas.openxmlformats.org/officeDocument/2006/bibliography"/>
   </ds:schemaRefs>

</xml_diff>

<commit_message>
Testfälle LinearerGraph, Komplexeres Beispiel hinzugefügt und dokumentiert. Diagramm zu komplexerem Beispiel erstellt
</commit_message>
<xml_diff>
--- a/Dokumentation/Dokumentation_Haufs_101-20540.docx
+++ b/Dokumentation/Dokumentation_Haufs_101-20540.docx
@@ -12184,18 +12184,90 @@
       </w:r>
     </w:p>
     <w:p>
-      <w:bookmarkStart w:id="53" w:name="_GoBack"/>
+      <w:pPr>
+        <w:jc w:val="center"/>
+      </w:pPr>
+      <w:r>
+        <w:drawing>
+          <wp:inline distT="0" distB="0" distL="0" distR="0" wp14:anchorId="64957DB2" wp14:editId="4F27D4E2">
+            <wp:extent cx="5759450" cy="1428115"/>
+            <wp:effectExtent l="0" t="0" r="6350" b="0"/>
+            <wp:docPr id="303" name="Bild 303"/>
+            <wp:cNvGraphicFramePr>
+              <a:graphicFrameLocks xmlns:a="http://schemas.openxmlformats.org/drawingml/2006/main" noChangeAspect="1"/>
+            </wp:cNvGraphicFramePr>
+            <a:graphic xmlns:a="http://schemas.openxmlformats.org/drawingml/2006/main">
+              <a:graphicData uri="http://schemas.openxmlformats.org/drawingml/2006/picture">
+                <pic:pic xmlns:pic="http://schemas.openxmlformats.org/drawingml/2006/picture">
+                  <pic:nvPicPr>
+                    <pic:cNvPr id="1" name=""/>
+                    <pic:cNvPicPr/>
+                  </pic:nvPicPr>
+                  <pic:blipFill>
+                    <a:blip r:embed="rId43"/>
+                    <a:stretch>
+                      <a:fillRect/>
+                    </a:stretch>
+                  </pic:blipFill>
+                  <pic:spPr>
+                    <a:xfrm>
+                      <a:off x="0" y="0"/>
+                      <a:ext cx="5759450" cy="1428115"/>
+                    </a:xfrm>
+                    <a:prstGeom prst="rect">
+                      <a:avLst/>
+                    </a:prstGeom>
+                  </pic:spPr>
+                </pic:pic>
+              </a:graphicData>
+            </a:graphic>
+          </wp:inline>
+        </w:drawing>
+      </w:r>
+    </w:p>
+    <w:p>
+      <w:pPr>
+        <w:spacing w:before="0" w:after="0" w:line="240" w:lineRule="auto"/>
+        <w:jc w:val="left"/>
+        <w:rPr>
+          <w:sz w:val="24"/>
+        </w:rPr>
+      </w:pPr>
+      <w:bookmarkStart w:id="53" w:name="_Normalfall_Komplexes_Beispiel"/>
       <w:bookmarkEnd w:id="53"/>
+      <w:r>
+        <w:br w:type="page"/>
+      </w:r>
     </w:p>
     <w:p>
       <w:pPr>
         <w:pStyle w:val="berschrift4"/>
       </w:pPr>
-      <w:bookmarkStart w:id="54" w:name="_Normalfall_Komplexes_Beispiel"/>
+      <w:r>
+        <w:lastRenderedPageBreak/>
+        <w:t>Normalfall Komplexes Beispiel</w:t>
+      </w:r>
+    </w:p>
+    <w:p>
+      <w:r>
+        <w:t>Das Beispiel stellt ein sehr komplexen Fall eines Netzplans dar. Es ist im Grunde das Beispiel 5 („IT-Installation“) aus der Aufgabenstellung, jedoch wurden zwei Knoten verändert, damit die Referenzen stimmen. Knoten 3 („</w:t>
+      </w:r>
+      <w:r>
+        <w:rPr>
+          <w:i/>
+        </w:rPr>
+        <w:t>Netzplan entwerfen</w:t>
+      </w:r>
+      <w:r>
+        <w:t>“) hat nun die Nachfolger 4,7 und 8. Knoten 8 hat die Vorgänger 3 und 4.</w:t>
+      </w:r>
+    </w:p>
+    <w:p>
+      <w:r>
+        <w:t>Das Beispiel ist zykelfrei und zusammenhängend und besitzt ausgehend von einem Startknoten und einem Endknoten mehrere Parallele Stränge.</w:t>
+      </w:r>
+      <w:bookmarkStart w:id="54" w:name="_GoBack"/>
       <w:bookmarkEnd w:id="54"/>
-      <w:r>
-        <w:t>Normalfall Komplexes Beispiel</w:t>
-      </w:r>
     </w:p>
     <w:p>
       <w:pPr>
@@ -12207,13 +12279,928 @@
     </w:p>
     <w:p>
       <w:pPr>
+        <w:spacing w:line="240" w:lineRule="auto"/>
+        <w:rPr>
+          <w:rStyle w:val="Programmcode"/>
+          <w:sz w:val="16"/>
+          <w:szCs w:val="16"/>
+        </w:rPr>
+      </w:pPr>
+      <w:r>
+        <w:rPr>
+          <w:rStyle w:val="Programmcode"/>
+          <w:sz w:val="16"/>
+          <w:szCs w:val="16"/>
+        </w:rPr>
+        <w:t>//************************************************</w:t>
+      </w:r>
+    </w:p>
+    <w:p>
+      <w:pPr>
+        <w:spacing w:line="240" w:lineRule="auto"/>
+        <w:rPr>
+          <w:rStyle w:val="Programmcode"/>
+          <w:sz w:val="16"/>
+          <w:szCs w:val="16"/>
+        </w:rPr>
+      </w:pPr>
+      <w:r>
+        <w:rPr>
+          <w:rStyle w:val="Programmcode"/>
+          <w:sz w:val="16"/>
+          <w:szCs w:val="16"/>
+        </w:rPr>
+        <w:t>//+ Beispiel 5 IT-Installation</w:t>
+      </w:r>
+    </w:p>
+    <w:p>
+      <w:pPr>
+        <w:spacing w:line="240" w:lineRule="auto"/>
+        <w:rPr>
+          <w:rStyle w:val="Programmcode"/>
+          <w:sz w:val="16"/>
+          <w:szCs w:val="16"/>
+        </w:rPr>
+      </w:pPr>
+      <w:r>
+        <w:rPr>
+          <w:rStyle w:val="Programmcode"/>
+          <w:sz w:val="16"/>
+          <w:szCs w:val="16"/>
+        </w:rPr>
+        <w:t>//************************************************</w:t>
+      </w:r>
+    </w:p>
+    <w:p>
+      <w:pPr>
+        <w:spacing w:line="240" w:lineRule="auto"/>
+        <w:rPr>
+          <w:rStyle w:val="Programmcode"/>
+          <w:sz w:val="16"/>
+          <w:szCs w:val="16"/>
+        </w:rPr>
+      </w:pPr>
+      <w:r>
+        <w:rPr>
+          <w:rStyle w:val="Programmcode"/>
+          <w:sz w:val="16"/>
+          <w:szCs w:val="16"/>
+        </w:rPr>
+        <w:t>//Vorgangsnummer; Vorgangsbezeichnung; Dauer; Vorgänger; Nachfolger</w:t>
+      </w:r>
+    </w:p>
+    <w:p>
+      <w:pPr>
+        <w:spacing w:line="240" w:lineRule="auto"/>
+        <w:rPr>
+          <w:rStyle w:val="Programmcode"/>
+          <w:sz w:val="16"/>
+          <w:szCs w:val="16"/>
+        </w:rPr>
+      </w:pPr>
+      <w:r>
+        <w:rPr>
+          <w:rStyle w:val="Programmcode"/>
+          <w:sz w:val="16"/>
+          <w:szCs w:val="16"/>
+        </w:rPr>
+        <w:t>1; Infrastrukturbedarf ermitteln; 1; -; 2,3</w:t>
+      </w:r>
+    </w:p>
+    <w:p>
+      <w:pPr>
+        <w:spacing w:line="240" w:lineRule="auto"/>
+        <w:rPr>
+          <w:rStyle w:val="Programmcode"/>
+          <w:sz w:val="16"/>
+          <w:szCs w:val="16"/>
+        </w:rPr>
+      </w:pPr>
+      <w:r>
+        <w:rPr>
+          <w:rStyle w:val="Programmcode"/>
+          <w:sz w:val="16"/>
+          <w:szCs w:val="16"/>
+        </w:rPr>
+        <w:t>2; Arbeitsplatzbedarf ermitteln; 2; 1; 5</w:t>
+      </w:r>
+    </w:p>
+    <w:p>
+      <w:pPr>
+        <w:spacing w:line="240" w:lineRule="auto"/>
+        <w:rPr>
+          <w:rStyle w:val="Programmcode"/>
+          <w:sz w:val="16"/>
+          <w:szCs w:val="16"/>
+        </w:rPr>
+      </w:pPr>
+      <w:r>
+        <w:rPr>
+          <w:rStyle w:val="Programmcode"/>
+          <w:sz w:val="16"/>
+          <w:szCs w:val="16"/>
+        </w:rPr>
+        <w:t>3; Netzwerkplan entwerfen; 1;1; 4,7,8</w:t>
+      </w:r>
+    </w:p>
+    <w:p>
+      <w:pPr>
+        <w:spacing w:line="240" w:lineRule="auto"/>
+        <w:rPr>
+          <w:rStyle w:val="Programmcode"/>
+          <w:sz w:val="16"/>
+          <w:szCs w:val="16"/>
+        </w:rPr>
+      </w:pPr>
+      <w:r>
+        <w:rPr>
+          <w:rStyle w:val="Programmcode"/>
+          <w:sz w:val="16"/>
+          <w:szCs w:val="16"/>
+        </w:rPr>
+        <w:t>4; Peripheriebedarf ermitteln; 1; 3; 8</w:t>
+      </w:r>
+    </w:p>
+    <w:p>
+      <w:pPr>
+        <w:spacing w:line="240" w:lineRule="auto"/>
+        <w:rPr>
+          <w:rStyle w:val="Programmcode"/>
+          <w:sz w:val="16"/>
+          <w:szCs w:val="16"/>
+        </w:rPr>
+      </w:pPr>
+      <w:r>
+        <w:rPr>
+          <w:rStyle w:val="Programmcode"/>
+          <w:sz w:val="16"/>
+          <w:szCs w:val="16"/>
+        </w:rPr>
+        <w:t>5; Hardware PC + Server beschaffen; 4; 2; 6,7,9</w:t>
+      </w:r>
+    </w:p>
+    <w:p>
+      <w:pPr>
+        <w:spacing w:line="240" w:lineRule="auto"/>
+        <w:rPr>
+          <w:rStyle w:val="Programmcode"/>
+          <w:sz w:val="16"/>
+          <w:szCs w:val="16"/>
+        </w:rPr>
+      </w:pPr>
+      <w:r>
+        <w:rPr>
+          <w:rStyle w:val="Programmcode"/>
+          <w:sz w:val="16"/>
+          <w:szCs w:val="16"/>
+        </w:rPr>
+        <w:t>6; Software beschaffen; 2; 5; 12</w:t>
+      </w:r>
+    </w:p>
+    <w:p>
+      <w:pPr>
+        <w:spacing w:line="240" w:lineRule="auto"/>
+        <w:rPr>
+          <w:rStyle w:val="Programmcode"/>
+          <w:sz w:val="16"/>
+          <w:szCs w:val="16"/>
+        </w:rPr>
+      </w:pPr>
+      <w:r>
+        <w:rPr>
+          <w:rStyle w:val="Programmcode"/>
+          <w:sz w:val="16"/>
+          <w:szCs w:val="16"/>
+        </w:rPr>
+        <w:t>7; Netzwerkzubehör beschaffen; 5; 3,5; 11</w:t>
+      </w:r>
+    </w:p>
+    <w:p>
+      <w:pPr>
+        <w:spacing w:line="240" w:lineRule="auto"/>
+        <w:rPr>
+          <w:rStyle w:val="Programmcode"/>
+          <w:sz w:val="16"/>
+          <w:szCs w:val="16"/>
+        </w:rPr>
+      </w:pPr>
+      <w:r>
+        <w:rPr>
+          <w:rStyle w:val="Programmcode"/>
+          <w:sz w:val="16"/>
+          <w:szCs w:val="16"/>
+        </w:rPr>
+        <w:t>8; Peripherie beschaffen; 1; 3,4; 13</w:t>
+      </w:r>
+    </w:p>
+    <w:p>
+      <w:pPr>
+        <w:spacing w:line="240" w:lineRule="auto"/>
+        <w:rPr>
+          <w:rStyle w:val="Programmcode"/>
+          <w:sz w:val="16"/>
+          <w:szCs w:val="16"/>
+        </w:rPr>
+      </w:pPr>
+      <w:r>
+        <w:rPr>
+          <w:rStyle w:val="Programmcode"/>
+          <w:sz w:val="16"/>
+          <w:szCs w:val="16"/>
+        </w:rPr>
+        <w:t>9; Hardware PC + Server aufbauen; 6; 5; 10</w:t>
+      </w:r>
+    </w:p>
+    <w:p>
+      <w:pPr>
+        <w:spacing w:line="240" w:lineRule="auto"/>
+        <w:rPr>
+          <w:rStyle w:val="Programmcode"/>
+          <w:sz w:val="16"/>
+          <w:szCs w:val="16"/>
+        </w:rPr>
+      </w:pPr>
+      <w:r>
+        <w:rPr>
+          <w:rStyle w:val="Programmcode"/>
+          <w:sz w:val="16"/>
+          <w:szCs w:val="16"/>
+        </w:rPr>
+        <w:t>10; Server installieren; 3; 9; 12,13,15</w:t>
+      </w:r>
+    </w:p>
+    <w:p>
+      <w:pPr>
+        <w:spacing w:line="240" w:lineRule="auto"/>
+        <w:rPr>
+          <w:rStyle w:val="Programmcode"/>
+          <w:sz w:val="16"/>
+          <w:szCs w:val="16"/>
+        </w:rPr>
+      </w:pPr>
+      <w:r>
+        <w:rPr>
+          <w:rStyle w:val="Programmcode"/>
+          <w:sz w:val="16"/>
+          <w:szCs w:val="16"/>
+        </w:rPr>
+        <w:t>11; Netzwerk aufbauen; 5; 7; 12,13</w:t>
+      </w:r>
+    </w:p>
+    <w:p>
+      <w:pPr>
+        <w:spacing w:line="240" w:lineRule="auto"/>
+        <w:rPr>
+          <w:rStyle w:val="Programmcode"/>
+          <w:sz w:val="16"/>
+          <w:szCs w:val="16"/>
+        </w:rPr>
+      </w:pPr>
+      <w:r>
+        <w:rPr>
+          <w:rStyle w:val="Programmcode"/>
+          <w:sz w:val="16"/>
+          <w:szCs w:val="16"/>
+        </w:rPr>
+        <w:t>12; PC-Image anlegen; 1; 6,10,11; 16</w:t>
+      </w:r>
+    </w:p>
+    <w:p>
+      <w:pPr>
+        <w:spacing w:line="240" w:lineRule="auto"/>
+        <w:rPr>
+          <w:rStyle w:val="Programmcode"/>
+          <w:sz w:val="16"/>
+          <w:szCs w:val="16"/>
+        </w:rPr>
+      </w:pPr>
+      <w:r>
+        <w:rPr>
+          <w:rStyle w:val="Programmcode"/>
+          <w:sz w:val="16"/>
+          <w:szCs w:val="16"/>
+        </w:rPr>
+        <w:t>13; Peripherie anschließen; 1; 8,10,11; 14</w:t>
+      </w:r>
+    </w:p>
+    <w:p>
+      <w:pPr>
+        <w:spacing w:line="240" w:lineRule="auto"/>
+        <w:rPr>
+          <w:rStyle w:val="Programmcode"/>
+          <w:sz w:val="16"/>
+          <w:szCs w:val="16"/>
+        </w:rPr>
+      </w:pPr>
+      <w:r>
+        <w:rPr>
+          <w:rStyle w:val="Programmcode"/>
+          <w:sz w:val="16"/>
+          <w:szCs w:val="16"/>
+        </w:rPr>
+        <w:t>14; Netzwerkplan dokumentieren; 2; 13; 17</w:t>
+      </w:r>
+    </w:p>
+    <w:p>
+      <w:pPr>
+        <w:spacing w:line="240" w:lineRule="auto"/>
+        <w:rPr>
+          <w:rStyle w:val="Programmcode"/>
+          <w:sz w:val="16"/>
+          <w:szCs w:val="16"/>
+        </w:rPr>
+      </w:pPr>
+      <w:r>
+        <w:rPr>
+          <w:rStyle w:val="Programmcode"/>
+          <w:sz w:val="16"/>
+          <w:szCs w:val="16"/>
+        </w:rPr>
+        <w:t>15; Server-Image anlegen; 1; 10; 17</w:t>
+      </w:r>
+    </w:p>
+    <w:p>
+      <w:pPr>
+        <w:spacing w:line="240" w:lineRule="auto"/>
+        <w:rPr>
+          <w:rStyle w:val="Programmcode"/>
+          <w:sz w:val="16"/>
+          <w:szCs w:val="16"/>
+        </w:rPr>
+      </w:pPr>
+      <w:r>
+        <w:rPr>
+          <w:rStyle w:val="Programmcode"/>
+          <w:sz w:val="16"/>
+          <w:szCs w:val="16"/>
+        </w:rPr>
+        <w:t>16; PC-Remote installieren; 1; 12; 17</w:t>
+      </w:r>
+    </w:p>
+    <w:p>
+      <w:pPr>
+        <w:spacing w:line="240" w:lineRule="auto"/>
+        <w:rPr>
+          <w:rStyle w:val="Programmcode"/>
+          <w:sz w:val="16"/>
+          <w:szCs w:val="16"/>
+        </w:rPr>
+      </w:pPr>
+      <w:r>
+        <w:rPr>
+          <w:rStyle w:val="Programmcode"/>
+          <w:sz w:val="16"/>
+          <w:szCs w:val="16"/>
+        </w:rPr>
+        <w:t>17; Gesamtdokumentation erstellen; 3; 14,15,16; -</w:t>
+      </w:r>
+    </w:p>
+    <w:p>
+      <w:pPr>
+        <w:spacing w:before="0" w:after="0" w:line="240" w:lineRule="auto"/>
+        <w:jc w:val="left"/>
+        <w:rPr>
+          <w:highlight w:val="lightGray"/>
+        </w:rPr>
+      </w:pPr>
+      <w:r>
+        <w:rPr>
+          <w:highlight w:val="lightGray"/>
+        </w:rPr>
+        <w:br w:type="page"/>
+      </w:r>
+    </w:p>
+    <w:p>
+      <w:pPr>
         <w:pStyle w:val="berschrift5"/>
       </w:pPr>
       <w:r>
+        <w:lastRenderedPageBreak/>
         <w:t>Ausgabe</w:t>
       </w:r>
     </w:p>
-    <w:p/>
+    <w:p>
+      <w:pPr>
+        <w:spacing w:line="240" w:lineRule="auto"/>
+        <w:rPr>
+          <w:rStyle w:val="Programmcode"/>
+          <w:sz w:val="16"/>
+          <w:szCs w:val="16"/>
+        </w:rPr>
+      </w:pPr>
+      <w:r>
+        <w:rPr>
+          <w:rStyle w:val="Programmcode"/>
+          <w:sz w:val="16"/>
+          <w:szCs w:val="16"/>
+        </w:rPr>
+        <w:t>Beispiel 5 IT-Installation</w:t>
+      </w:r>
+    </w:p>
+    <w:p>
+      <w:pPr>
+        <w:spacing w:line="240" w:lineRule="auto"/>
+        <w:rPr>
+          <w:rStyle w:val="Programmcode"/>
+          <w:sz w:val="16"/>
+          <w:szCs w:val="16"/>
+        </w:rPr>
+      </w:pPr>
+    </w:p>
+    <w:p>
+      <w:pPr>
+        <w:spacing w:line="240" w:lineRule="auto"/>
+        <w:rPr>
+          <w:rStyle w:val="Programmcode"/>
+          <w:sz w:val="16"/>
+          <w:szCs w:val="16"/>
+        </w:rPr>
+      </w:pPr>
+      <w:r>
+        <w:rPr>
+          <w:rStyle w:val="Programmcode"/>
+          <w:sz w:val="16"/>
+          <w:szCs w:val="16"/>
+        </w:rPr>
+        <w:t>Vorgangsnummer; Vorgangsbeschreibung; D; FAZ; FEZ; SAZ; SEZ; GP; FP</w:t>
+      </w:r>
+    </w:p>
+    <w:p>
+      <w:pPr>
+        <w:spacing w:line="240" w:lineRule="auto"/>
+        <w:rPr>
+          <w:rStyle w:val="Programmcode"/>
+          <w:sz w:val="16"/>
+          <w:szCs w:val="16"/>
+        </w:rPr>
+      </w:pPr>
+      <w:r>
+        <w:rPr>
+          <w:rStyle w:val="Programmcode"/>
+          <w:sz w:val="16"/>
+          <w:szCs w:val="16"/>
+        </w:rPr>
+        <w:t>1; Infrastrukturbedarf ermitteln; 1; 0; 1; 0; 1; 0; 0</w:t>
+      </w:r>
+    </w:p>
+    <w:p>
+      <w:pPr>
+        <w:spacing w:line="240" w:lineRule="auto"/>
+        <w:rPr>
+          <w:rStyle w:val="Programmcode"/>
+          <w:sz w:val="16"/>
+          <w:szCs w:val="16"/>
+        </w:rPr>
+      </w:pPr>
+      <w:r>
+        <w:rPr>
+          <w:rStyle w:val="Programmcode"/>
+          <w:sz w:val="16"/>
+          <w:szCs w:val="16"/>
+        </w:rPr>
+        <w:t>2; Arbeitsplatzbedarf ermitteln; 2; 1; 3; 1; 3; 0; 0</w:t>
+      </w:r>
+    </w:p>
+    <w:p>
+      <w:pPr>
+        <w:spacing w:line="240" w:lineRule="auto"/>
+        <w:rPr>
+          <w:rStyle w:val="Programmcode"/>
+          <w:sz w:val="16"/>
+          <w:szCs w:val="16"/>
+        </w:rPr>
+      </w:pPr>
+      <w:r>
+        <w:rPr>
+          <w:rStyle w:val="Programmcode"/>
+          <w:sz w:val="16"/>
+          <w:szCs w:val="16"/>
+        </w:rPr>
+        <w:t>3; Netzwerkplan entwerfen; 1; 1; 2; 6; 7; 5; 0</w:t>
+      </w:r>
+    </w:p>
+    <w:p>
+      <w:pPr>
+        <w:spacing w:line="240" w:lineRule="auto"/>
+        <w:rPr>
+          <w:rStyle w:val="Programmcode"/>
+          <w:sz w:val="16"/>
+          <w:szCs w:val="16"/>
+        </w:rPr>
+      </w:pPr>
+      <w:r>
+        <w:rPr>
+          <w:rStyle w:val="Programmcode"/>
+          <w:sz w:val="16"/>
+          <w:szCs w:val="16"/>
+        </w:rPr>
+        <w:t>4; Peripheriebedarf ermitteln; 1; 2; 3; 15; 16; 13; 0</w:t>
+      </w:r>
+    </w:p>
+    <w:p>
+      <w:pPr>
+        <w:spacing w:line="240" w:lineRule="auto"/>
+        <w:rPr>
+          <w:rStyle w:val="Programmcode"/>
+          <w:sz w:val="16"/>
+          <w:szCs w:val="16"/>
+        </w:rPr>
+      </w:pPr>
+      <w:r>
+        <w:rPr>
+          <w:rStyle w:val="Programmcode"/>
+          <w:sz w:val="16"/>
+          <w:szCs w:val="16"/>
+        </w:rPr>
+        <w:t>5; Hardware PC + Server beschaffen; 4; 3; 7; 3; 7; 0; 0</w:t>
+      </w:r>
+    </w:p>
+    <w:p>
+      <w:pPr>
+        <w:spacing w:line="240" w:lineRule="auto"/>
+        <w:rPr>
+          <w:rStyle w:val="Programmcode"/>
+          <w:sz w:val="16"/>
+          <w:szCs w:val="16"/>
+        </w:rPr>
+      </w:pPr>
+      <w:r>
+        <w:rPr>
+          <w:rStyle w:val="Programmcode"/>
+          <w:sz w:val="16"/>
+          <w:szCs w:val="16"/>
+        </w:rPr>
+        <w:t>6; Software beschaffen; 2; 7; 9; 16; 18; 9; 8</w:t>
+      </w:r>
+    </w:p>
+    <w:p>
+      <w:pPr>
+        <w:spacing w:line="240" w:lineRule="auto"/>
+        <w:rPr>
+          <w:rStyle w:val="Programmcode"/>
+          <w:sz w:val="16"/>
+          <w:szCs w:val="16"/>
+        </w:rPr>
+      </w:pPr>
+      <w:r>
+        <w:rPr>
+          <w:rStyle w:val="Programmcode"/>
+          <w:sz w:val="16"/>
+          <w:szCs w:val="16"/>
+        </w:rPr>
+        <w:t>7; Netzwerkzubehör beschaffen; 5; 7; 12; 7; 12; 0; 0</w:t>
+      </w:r>
+    </w:p>
+    <w:p>
+      <w:pPr>
+        <w:spacing w:line="240" w:lineRule="auto"/>
+        <w:rPr>
+          <w:rStyle w:val="Programmcode"/>
+          <w:sz w:val="16"/>
+          <w:szCs w:val="16"/>
+        </w:rPr>
+      </w:pPr>
+      <w:r>
+        <w:rPr>
+          <w:rStyle w:val="Programmcode"/>
+          <w:sz w:val="16"/>
+          <w:szCs w:val="16"/>
+        </w:rPr>
+        <w:t>8; Peripherie beschaffen; 1; 3; 4; 16; 17; 13; 13</w:t>
+      </w:r>
+    </w:p>
+    <w:p>
+      <w:pPr>
+        <w:spacing w:line="240" w:lineRule="auto"/>
+        <w:rPr>
+          <w:rStyle w:val="Programmcode"/>
+          <w:sz w:val="16"/>
+          <w:szCs w:val="16"/>
+        </w:rPr>
+      </w:pPr>
+      <w:r>
+        <w:rPr>
+          <w:rStyle w:val="Programmcode"/>
+          <w:sz w:val="16"/>
+          <w:szCs w:val="16"/>
+        </w:rPr>
+        <w:t>9; Hardware PC + Server aufbauen; 6; 7; 13; 8; 14; 1; 0</w:t>
+      </w:r>
+    </w:p>
+    <w:p>
+      <w:pPr>
+        <w:spacing w:line="240" w:lineRule="auto"/>
+        <w:rPr>
+          <w:rStyle w:val="Programmcode"/>
+          <w:sz w:val="16"/>
+          <w:szCs w:val="16"/>
+        </w:rPr>
+      </w:pPr>
+      <w:r>
+        <w:rPr>
+          <w:rStyle w:val="Programmcode"/>
+          <w:sz w:val="16"/>
+          <w:szCs w:val="16"/>
+        </w:rPr>
+        <w:t>10; Server installieren; 3; 13; 16; 14; 17; 1; 0</w:t>
+      </w:r>
+    </w:p>
+    <w:p>
+      <w:pPr>
+        <w:spacing w:line="240" w:lineRule="auto"/>
+        <w:rPr>
+          <w:rStyle w:val="Programmcode"/>
+          <w:sz w:val="16"/>
+          <w:szCs w:val="16"/>
+        </w:rPr>
+      </w:pPr>
+      <w:r>
+        <w:rPr>
+          <w:rStyle w:val="Programmcode"/>
+          <w:sz w:val="16"/>
+          <w:szCs w:val="16"/>
+        </w:rPr>
+        <w:t>11; Netzwerk aufbauen; 5; 12; 17; 12; 17; 0; 0</w:t>
+      </w:r>
+    </w:p>
+    <w:p>
+      <w:pPr>
+        <w:spacing w:line="240" w:lineRule="auto"/>
+        <w:rPr>
+          <w:rStyle w:val="Programmcode"/>
+          <w:sz w:val="16"/>
+          <w:szCs w:val="16"/>
+        </w:rPr>
+      </w:pPr>
+      <w:r>
+        <w:rPr>
+          <w:rStyle w:val="Programmcode"/>
+          <w:sz w:val="16"/>
+          <w:szCs w:val="16"/>
+        </w:rPr>
+        <w:t>12; PC-Image anlegen; 1; 17; 18; 18; 19; 1; 0</w:t>
+      </w:r>
+    </w:p>
+    <w:p>
+      <w:pPr>
+        <w:spacing w:line="240" w:lineRule="auto"/>
+        <w:rPr>
+          <w:rStyle w:val="Programmcode"/>
+          <w:sz w:val="16"/>
+          <w:szCs w:val="16"/>
+        </w:rPr>
+      </w:pPr>
+      <w:r>
+        <w:rPr>
+          <w:rStyle w:val="Programmcode"/>
+          <w:sz w:val="16"/>
+          <w:szCs w:val="16"/>
+        </w:rPr>
+        <w:t>13; Peripherie anschließen; 1; 17; 18; 17; 18; 0; 0</w:t>
+      </w:r>
+    </w:p>
+    <w:p>
+      <w:pPr>
+        <w:spacing w:line="240" w:lineRule="auto"/>
+        <w:rPr>
+          <w:rStyle w:val="Programmcode"/>
+          <w:sz w:val="16"/>
+          <w:szCs w:val="16"/>
+        </w:rPr>
+      </w:pPr>
+      <w:r>
+        <w:rPr>
+          <w:rStyle w:val="Programmcode"/>
+          <w:sz w:val="16"/>
+          <w:szCs w:val="16"/>
+        </w:rPr>
+        <w:t>14; Netzwerkplan dokumentieren; 2; 18; 20; 18; 20; 0; 0</w:t>
+      </w:r>
+    </w:p>
+    <w:p>
+      <w:pPr>
+        <w:spacing w:line="240" w:lineRule="auto"/>
+        <w:rPr>
+          <w:rStyle w:val="Programmcode"/>
+          <w:sz w:val="16"/>
+          <w:szCs w:val="16"/>
+        </w:rPr>
+      </w:pPr>
+      <w:r>
+        <w:rPr>
+          <w:rStyle w:val="Programmcode"/>
+          <w:sz w:val="16"/>
+          <w:szCs w:val="16"/>
+        </w:rPr>
+        <w:t>15; Server-Image anlegen; 1; 16; 17; 19; 20; 3; 3</w:t>
+      </w:r>
+    </w:p>
+    <w:p>
+      <w:pPr>
+        <w:spacing w:line="240" w:lineRule="auto"/>
+        <w:rPr>
+          <w:rStyle w:val="Programmcode"/>
+          <w:sz w:val="16"/>
+          <w:szCs w:val="16"/>
+        </w:rPr>
+      </w:pPr>
+      <w:r>
+        <w:rPr>
+          <w:rStyle w:val="Programmcode"/>
+          <w:sz w:val="16"/>
+          <w:szCs w:val="16"/>
+        </w:rPr>
+        <w:t>16; PC-Remote installieren; 1; 18; 19; 19; 20; 1; 1</w:t>
+      </w:r>
+    </w:p>
+    <w:p>
+      <w:pPr>
+        <w:spacing w:line="240" w:lineRule="auto"/>
+        <w:rPr>
+          <w:rStyle w:val="Programmcode"/>
+          <w:sz w:val="16"/>
+          <w:szCs w:val="16"/>
+        </w:rPr>
+      </w:pPr>
+      <w:r>
+        <w:rPr>
+          <w:rStyle w:val="Programmcode"/>
+          <w:sz w:val="16"/>
+          <w:szCs w:val="16"/>
+        </w:rPr>
+        <w:t>17; Gesamtdokumentation erstellen; 3; 20; 23; 20; 23; 0; 0</w:t>
+      </w:r>
+    </w:p>
+    <w:p>
+      <w:pPr>
+        <w:spacing w:line="240" w:lineRule="auto"/>
+        <w:rPr>
+          <w:rStyle w:val="Programmcode"/>
+          <w:sz w:val="16"/>
+          <w:szCs w:val="16"/>
+        </w:rPr>
+      </w:pPr>
+    </w:p>
+    <w:p>
+      <w:pPr>
+        <w:spacing w:line="240" w:lineRule="auto"/>
+        <w:rPr>
+          <w:rStyle w:val="Programmcode"/>
+          <w:sz w:val="16"/>
+          <w:szCs w:val="16"/>
+        </w:rPr>
+      </w:pPr>
+      <w:r>
+        <w:rPr>
+          <w:rStyle w:val="Programmcode"/>
+          <w:sz w:val="16"/>
+          <w:szCs w:val="16"/>
+        </w:rPr>
+        <w:t>Anfangsvorgang: 1</w:t>
+      </w:r>
+    </w:p>
+    <w:p>
+      <w:pPr>
+        <w:spacing w:line="240" w:lineRule="auto"/>
+        <w:rPr>
+          <w:rStyle w:val="Programmcode"/>
+          <w:sz w:val="16"/>
+          <w:szCs w:val="16"/>
+        </w:rPr>
+      </w:pPr>
+      <w:r>
+        <w:rPr>
+          <w:rStyle w:val="Programmcode"/>
+          <w:sz w:val="16"/>
+          <w:szCs w:val="16"/>
+        </w:rPr>
+        <w:t>Endvorgang: 17</w:t>
+      </w:r>
+    </w:p>
+    <w:p>
+      <w:pPr>
+        <w:spacing w:line="240" w:lineRule="auto"/>
+        <w:rPr>
+          <w:rStyle w:val="Programmcode"/>
+          <w:sz w:val="16"/>
+          <w:szCs w:val="16"/>
+        </w:rPr>
+      </w:pPr>
+      <w:r>
+        <w:rPr>
+          <w:rStyle w:val="Programmcode"/>
+          <w:sz w:val="16"/>
+          <w:szCs w:val="16"/>
+        </w:rPr>
+        <w:t>Gesamtdauer: 23</w:t>
+      </w:r>
+    </w:p>
+    <w:p>
+      <w:pPr>
+        <w:spacing w:line="240" w:lineRule="auto"/>
+        <w:rPr>
+          <w:rStyle w:val="Programmcode"/>
+          <w:sz w:val="16"/>
+          <w:szCs w:val="16"/>
+        </w:rPr>
+      </w:pPr>
+    </w:p>
+    <w:p>
+      <w:pPr>
+        <w:spacing w:line="240" w:lineRule="auto"/>
+        <w:rPr>
+          <w:rStyle w:val="Programmcode"/>
+          <w:sz w:val="16"/>
+          <w:szCs w:val="16"/>
+        </w:rPr>
+      </w:pPr>
+      <w:r>
+        <w:rPr>
+          <w:rStyle w:val="Programmcode"/>
+          <w:sz w:val="16"/>
+          <w:szCs w:val="16"/>
+        </w:rPr>
+        <w:t>Kritischer Pfad</w:t>
+      </w:r>
+    </w:p>
+    <w:p>
+      <w:pPr>
+        <w:spacing w:line="240" w:lineRule="auto"/>
+        <w:rPr>
+          <w:rStyle w:val="Programmcode"/>
+          <w:sz w:val="16"/>
+          <w:szCs w:val="16"/>
+        </w:rPr>
+      </w:pPr>
+      <w:r>
+        <w:rPr>
+          <w:rStyle w:val="Programmcode"/>
+          <w:sz w:val="16"/>
+          <w:szCs w:val="16"/>
+        </w:rPr>
+        <w:t>1-&gt;2-&gt;5-&gt;7-&gt;11-&gt;13-&gt;14-&gt;17</w:t>
+      </w:r>
+    </w:p>
+    <w:p>
+      <w:r>
+        <w:t>Grafische Ausgabe des Testfalls</w:t>
+      </w:r>
+    </w:p>
+    <w:p>
+      <w:r>
+        <w:rPr>
+          <w:noProof/>
+        </w:rPr>
+        <w:drawing>
+          <wp:inline distT="0" distB="0" distL="0" distR="0" wp14:anchorId="08F95C6A" wp14:editId="52871847">
+            <wp:extent cx="5744845" cy="1137285"/>
+            <wp:effectExtent l="0" t="0" r="0" b="5715"/>
+            <wp:docPr id="304" name="Bild 304" descr="../Diagramme/Bilder/N_KomplexeresBeispiel_Diagramm.pdf"/>
+            <wp:cNvGraphicFramePr>
+              <a:graphicFrameLocks xmlns:a="http://schemas.openxmlformats.org/drawingml/2006/main" noChangeAspect="1"/>
+            </wp:cNvGraphicFramePr>
+            <a:graphic xmlns:a="http://schemas.openxmlformats.org/drawingml/2006/main">
+              <a:graphicData uri="http://schemas.openxmlformats.org/drawingml/2006/picture">
+                <pic:pic xmlns:pic="http://schemas.openxmlformats.org/drawingml/2006/picture">
+                  <pic:nvPicPr>
+                    <pic:cNvPr id="0" name="Picture 14" descr="../Diagramme/Bilder/N_KomplexeresBeispiel_Diagramm.pdf"/>
+                    <pic:cNvPicPr>
+                      <a:picLocks noChangeAspect="1" noChangeArrowheads="1"/>
+                    </pic:cNvPicPr>
+                  </pic:nvPicPr>
+                  <pic:blipFill>
+                    <a:blip r:embed="rId44" cstate="print">
+                      <a:extLst>
+                        <a:ext uri="{28A0092B-C50C-407E-A947-70E740481C1C}">
+                          <a14:useLocalDpi xmlns:a14="http://schemas.microsoft.com/office/drawing/2010/main" val="0"/>
+                        </a:ext>
+                      </a:extLst>
+                    </a:blip>
+                    <a:srcRect/>
+                    <a:stretch>
+                      <a:fillRect/>
+                    </a:stretch>
+                  </pic:blipFill>
+                  <pic:spPr bwMode="auto">
+                    <a:xfrm>
+                      <a:off x="0" y="0"/>
+                      <a:ext cx="5744845" cy="1137285"/>
+                    </a:xfrm>
+                    <a:prstGeom prst="rect">
+                      <a:avLst/>
+                    </a:prstGeom>
+                    <a:noFill/>
+                    <a:ln>
+                      <a:noFill/>
+                    </a:ln>
+                  </pic:spPr>
+                </pic:pic>
+              </a:graphicData>
+            </a:graphic>
+          </wp:inline>
+        </w:drawing>
+      </w:r>
+    </w:p>
     <w:p>
       <w:pPr>
         <w:pStyle w:val="berschrift4"/>
@@ -12422,8 +13409,8 @@
       </w:r>
     </w:p>
     <w:sectPr>
-      <w:headerReference w:type="even" r:id="rId43"/>
-      <w:headerReference w:type="default" r:id="rId44"/>
+      <w:headerReference w:type="even" r:id="rId45"/>
+      <w:headerReference w:type="default" r:id="rId46"/>
       <w:type w:val="oddPage"/>
       <w:pgSz w:w="11906" w:h="16838" w:code="9"/>
       <w:pgMar w:top="1418" w:right="1418" w:bottom="1134" w:left="1418" w:header="720" w:footer="720" w:gutter="0"/>
@@ -13193,7 +14180,7 @@
         <w:b/>
         <w:noProof/>
       </w:rPr>
-      <w:t>24</w:t>
+      <w:t>26</w:t>
     </w:r>
     <w:r>
       <w:rPr>
@@ -13492,7 +14479,7 @@
                               <w:noProof/>
                               <w:sz w:val="24"/>
                             </w:rPr>
-                            <w:t>29</w:t>
+                            <w:t>27</w:t>
                           </w:r>
                           <w:r>
                             <w:rPr>
@@ -13566,7 +14553,7 @@
                         <w:noProof/>
                         <w:sz w:val="24"/>
                       </w:rPr>
-                      <w:t>29</w:t>
+                      <w:t>27</w:t>
                     </w:r>
                     <w:r>
                       <w:rPr>
@@ -13613,7 +14600,7 @@
         <w:bCs/>
         <w:noProof/>
       </w:rPr>
-      <w:t>8</w:t>
+      <w:t>7</w:t>
     </w:r>
     <w:r>
       <w:rPr>
@@ -13740,7 +14727,7 @@
         <w:bCs/>
         <w:noProof/>
       </w:rPr>
-      <w:t>Zusammenfassung und Ausblick</w:t>
+      <w:t>Testfälle</w:t>
     </w:r>
     <w:r>
       <w:rPr>
@@ -13838,7 +14825,6 @@
     <w:lvl w:ilvl="4">
       <w:start w:val="1"/>
       <w:numFmt w:val="decimal"/>
-      <w:pStyle w:val="berschrift5"/>
       <w:lvlText w:val="%1.%2.%3.%4.%5"/>
       <w:lvlJc w:val="left"/>
       <w:pPr>
@@ -17228,7 +18214,6 @@
       <w:lvl w:ilvl="4">
         <w:start w:val="1"/>
         <w:numFmt w:val="decimal"/>
-        <w:pStyle w:val="berschrift5"/>
         <w:lvlText w:val="%1.%2.%3.%4.%5"/>
         <w:lvlJc w:val="left"/>
         <w:pPr>
@@ -17882,14 +18867,9 @@
     <w:basedOn w:val="Standard"/>
     <w:next w:val="Standard"/>
     <w:qFormat/>
-    <w:rsid w:val="00E2782D"/>
+    <w:rsid w:val="00727439"/>
     <w:pPr>
-      <w:numPr>
-        <w:ilvl w:val="4"/>
-        <w:numId w:val="6"/>
-      </w:numPr>
       <w:spacing w:before="320" w:after="120"/>
-      <w:ind w:left="1009" w:hanging="1009"/>
       <w:outlineLvl w:val="4"/>
     </w:pPr>
   </w:style>
@@ -18929,7 +19909,7 @@
 </file>
 
 <file path=customXml/itemProps1.xml><?xml version="1.0" encoding="utf-8"?>
-<ds:datastoreItem xmlns:ds="http://schemas.openxmlformats.org/officeDocument/2006/customXml" ds:itemID="{7550AF56-0751-D84D-B6A2-30134D83F246}">
+<ds:datastoreItem xmlns:ds="http://schemas.openxmlformats.org/officeDocument/2006/customXml" ds:itemID="{4C37A001-6305-284C-9E97-CC0F1E101CDE}">
   <ds:schemaRefs>
     <ds:schemaRef ds:uri="http://schemas.openxmlformats.org/officeDocument/2006/bibliography"/>
   </ds:schemaRefs>

</xml_diff>

<commit_message>
Weitere Dokumentation der Testfälle
</commit_message>
<xml_diff>
--- a/Dokumentation/Dokumentation_Haufs_101-20540.docx
+++ b/Dokumentation/Dokumentation_Haufs_101-20540.docx
@@ -4121,9 +4121,11 @@
       <w:r>
         <w:t xml:space="preserve">Das Programm sollte daher plattformunabhängig laufen, jedoch wird aufgrund der betriebssystemspezifischen Testumgebung und der beiliegenden </w:t>
       </w:r>
+      <w:proofErr w:type="spellStart"/>
       <w:r>
         <w:t>Shellscript</w:t>
       </w:r>
+      <w:proofErr w:type="spellEnd"/>
       <w:r>
         <w:t xml:space="preserve">-Dateien eine Benutzung unter </w:t>
       </w:r>
@@ -4131,7 +4133,15 @@
         <w:t>einem Unix-System (bestenfalls MacOS)</w:t>
       </w:r>
       <w:r>
-        <w:t xml:space="preserve"> empfohlen. Benötigt wird außerdem eine Java Runtime Environment, die mindestens in der Version 1.</w:t>
+        <w:t xml:space="preserve"> empfohlen. Benötigt wird außerdem eine Java </w:t>
+      </w:r>
+      <w:proofErr w:type="spellStart"/>
+      <w:r>
+        <w:t>Runtime</w:t>
+      </w:r>
+      <w:proofErr w:type="spellEnd"/>
+      <w:r>
+        <w:t xml:space="preserve"> Environment, die mindestens in der Version 1.</w:t>
       </w:r>
       <w:r>
         <w:t>8</w:t>
@@ -4181,18 +4191,22 @@
       <w:r>
         <w:t xml:space="preserve"> alle Dateien im Ordner „</w:t>
       </w:r>
+      <w:proofErr w:type="spellStart"/>
       <w:r>
         <w:t>Shellscripte</w:t>
       </w:r>
+      <w:proofErr w:type="spellEnd"/>
       <w:r>
         <w:t xml:space="preserve">“ benötigt und zudem ein Lese- und Schreibrecht für alle Dateien im Verzeichnis </w:t>
       </w:r>
       <w:r>
         <w:t>„</w:t>
       </w:r>
+      <w:proofErr w:type="spellStart"/>
       <w:r>
         <w:t>Testfaelle</w:t>
       </w:r>
+      <w:proofErr w:type="spellEnd"/>
       <w:r>
         <w:t>“</w:t>
       </w:r>
@@ -4200,10 +4214,18 @@
         <w:t xml:space="preserve"> und all seinen Unterverzeichnissen.</w:t>
       </w:r>
       <w:r>
-        <w:t xml:space="preserve"> Die S</w:t>
-      </w:r>
-      <w:r>
-        <w:t xml:space="preserve">hellscripte </w:t>
+        <w:t xml:space="preserve"> Die </w:t>
+      </w:r>
+      <w:proofErr w:type="spellStart"/>
+      <w:r>
+        <w:t>S</w:t>
+      </w:r>
+      <w:r>
+        <w:t>hellscripte</w:t>
+      </w:r>
+      <w:proofErr w:type="spellEnd"/>
+      <w:r>
+        <w:t xml:space="preserve"> </w:t>
       </w:r>
       <w:r>
         <w:rPr>
@@ -4212,16 +4234,29 @@
         <w:t>.sh</w:t>
       </w:r>
       <w:r>
-        <w:t xml:space="preserve"> im Ordner Shellscripte</w:t>
-      </w:r>
+        <w:t xml:space="preserve"> im Ordner </w:t>
+      </w:r>
+      <w:proofErr w:type="spellStart"/>
+      <w:r>
+        <w:t>Shellscripte</w:t>
+      </w:r>
+      <w:proofErr w:type="spellEnd"/>
       <w:r>
         <w:t xml:space="preserve"> müssen ausführbar sein. Dies lässt sich mittels des Konsolenbefehls </w:t>
       </w:r>
+      <w:proofErr w:type="spellStart"/>
       <w:r>
         <w:rPr>
           <w:highlight w:val="lightGray"/>
         </w:rPr>
-        <w:t>chmod +x</w:t>
+        <w:t>chmod</w:t>
+      </w:r>
+      <w:proofErr w:type="spellEnd"/>
+      <w:r>
+        <w:rPr>
+          <w:highlight w:val="lightGray"/>
+        </w:rPr>
+        <w:t xml:space="preserve"> +x</w:t>
       </w:r>
       <w:r>
         <w:rPr>
@@ -4325,7 +4360,35 @@
         <w:rPr>
           <w:highlight w:val="yellow"/>
         </w:rPr>
-        <w:t>„Testfaelle/Normalfaelle“</w:t>
+        <w:t>„</w:t>
+      </w:r>
+      <w:proofErr w:type="spellStart"/>
+      <w:r>
+        <w:rPr>
+          <w:highlight w:val="yellow"/>
+        </w:rPr>
+        <w:t>Testfaelle</w:t>
+      </w:r>
+      <w:proofErr w:type="spellEnd"/>
+      <w:r>
+        <w:rPr>
+          <w:highlight w:val="yellow"/>
+        </w:rPr>
+        <w:t>/</w:t>
+      </w:r>
+      <w:proofErr w:type="spellStart"/>
+      <w:r>
+        <w:rPr>
+          <w:highlight w:val="yellow"/>
+        </w:rPr>
+        <w:t>Normalfaelle</w:t>
+      </w:r>
+      <w:proofErr w:type="spellEnd"/>
+      <w:r>
+        <w:rPr>
+          <w:highlight w:val="yellow"/>
+        </w:rPr>
+        <w:t>“</w:t>
       </w:r>
     </w:p>
     <w:p>
@@ -4343,7 +4406,35 @@
         <w:rPr>
           <w:highlight w:val="yellow"/>
         </w:rPr>
-        <w:t>„Testfaelle/Sonderfaelle“</w:t>
+        <w:t>„</w:t>
+      </w:r>
+      <w:proofErr w:type="spellStart"/>
+      <w:r>
+        <w:rPr>
+          <w:highlight w:val="yellow"/>
+        </w:rPr>
+        <w:t>Testfaelle</w:t>
+      </w:r>
+      <w:proofErr w:type="spellEnd"/>
+      <w:r>
+        <w:rPr>
+          <w:highlight w:val="yellow"/>
+        </w:rPr>
+        <w:t>/</w:t>
+      </w:r>
+      <w:proofErr w:type="spellStart"/>
+      <w:r>
+        <w:rPr>
+          <w:highlight w:val="yellow"/>
+        </w:rPr>
+        <w:t>Sonderfaelle</w:t>
+      </w:r>
+      <w:proofErr w:type="spellEnd"/>
+      <w:r>
+        <w:rPr>
+          <w:highlight w:val="yellow"/>
+        </w:rPr>
+        <w:t>“</w:t>
       </w:r>
     </w:p>
     <w:p>
@@ -4361,7 +4452,35 @@
         <w:rPr>
           <w:highlight w:val="yellow"/>
         </w:rPr>
-        <w:t>„Testfaelle/Fehlerfaelle“</w:t>
+        <w:t>„</w:t>
+      </w:r>
+      <w:proofErr w:type="spellStart"/>
+      <w:r>
+        <w:rPr>
+          <w:highlight w:val="yellow"/>
+        </w:rPr>
+        <w:t>Testfaelle</w:t>
+      </w:r>
+      <w:proofErr w:type="spellEnd"/>
+      <w:r>
+        <w:rPr>
+          <w:highlight w:val="yellow"/>
+        </w:rPr>
+        <w:t>/</w:t>
+      </w:r>
+      <w:proofErr w:type="spellStart"/>
+      <w:r>
+        <w:rPr>
+          <w:highlight w:val="yellow"/>
+        </w:rPr>
+        <w:t>Fehlerfaelle</w:t>
+      </w:r>
+      <w:proofErr w:type="spellEnd"/>
+      <w:r>
+        <w:rPr>
+          <w:highlight w:val="yellow"/>
+        </w:rPr>
+        <w:t>“</w:t>
       </w:r>
     </w:p>
     <w:p>
@@ -4375,12 +4494,15 @@
       <w:r>
         <w:t xml:space="preserve">Entsprechende </w:t>
       </w:r>
+      <w:proofErr w:type="spellStart"/>
       <w:r>
         <w:t>Shellscript</w:t>
       </w:r>
+      <w:proofErr w:type="spellEnd"/>
       <w:r>
         <w:t>-Datei im Verzeichnis „</w:t>
       </w:r>
+      <w:proofErr w:type="spellStart"/>
       <w:r>
         <w:rPr>
           <w:highlight w:val="yellow"/>
@@ -4393,6 +4515,7 @@
         </w:rPr>
         <w:t>cripte</w:t>
       </w:r>
+      <w:proofErr w:type="spellEnd"/>
       <w:r>
         <w:t xml:space="preserve"> </w:t>
       </w:r>
@@ -4402,7 +4525,15 @@
     </w:p>
     <w:p>
       <w:r>
-        <w:t xml:space="preserve">Anzumerken ist, dass im Verzeichnis „Testfaelle“ noch weitere Verzeichnisse existieren, in denen schon fertige Testfälle vorhanden sind. Auf diese Fälle wird im </w:t>
+        <w:t>Anzumerken ist, dass im Verzeichnis „</w:t>
+      </w:r>
+      <w:proofErr w:type="spellStart"/>
+      <w:r>
+        <w:t>Testfaelle</w:t>
+      </w:r>
+      <w:proofErr w:type="spellEnd"/>
+      <w:r>
+        <w:t xml:space="preserve">“ noch weitere Verzeichnisse existieren, in denen schon fertige Testfälle vorhanden sind. Auf diese Fälle wird im </w:t>
       </w:r>
       <w:r>
         <w:t>7.</w:t>
@@ -4480,7 +4611,35 @@
                               <w:rPr>
                                 <w:sz w:val="20"/>
                               </w:rPr>
-                              <w:t xml:space="preserve">$ java –jar </w:t>
+                              <w:t xml:space="preserve">$ </w:t>
+                            </w:r>
+                            <w:proofErr w:type="spellStart"/>
+                            <w:r>
+                              <w:rPr>
+                                <w:sz w:val="20"/>
+                              </w:rPr>
+                              <w:t>java</w:t>
+                            </w:r>
+                            <w:proofErr w:type="spellEnd"/>
+                            <w:r>
+                              <w:rPr>
+                                <w:sz w:val="20"/>
+                              </w:rPr>
+                              <w:t xml:space="preserve"> –</w:t>
+                            </w:r>
+                            <w:proofErr w:type="spellStart"/>
+                            <w:r>
+                              <w:rPr>
+                                <w:sz w:val="20"/>
+                              </w:rPr>
+                              <w:t>jar</w:t>
+                            </w:r>
+                            <w:proofErr w:type="spellEnd"/>
+                            <w:r>
+                              <w:rPr>
+                                <w:sz w:val="20"/>
+                              </w:rPr>
+                              <w:t xml:space="preserve"> </w:t>
                             </w:r>
                           </w:p>
                           <w:p>
@@ -4570,7 +4729,35 @@
                         <w:rPr>
                           <w:sz w:val="20"/>
                         </w:rPr>
-                        <w:t xml:space="preserve">$ java –jar </w:t>
+                        <w:t xml:space="preserve">$ </w:t>
+                      </w:r>
+                      <w:proofErr w:type="spellStart"/>
+                      <w:r>
+                        <w:rPr>
+                          <w:sz w:val="20"/>
+                        </w:rPr>
+                        <w:t>java</w:t>
+                      </w:r>
+                      <w:proofErr w:type="spellEnd"/>
+                      <w:r>
+                        <w:rPr>
+                          <w:sz w:val="20"/>
+                        </w:rPr>
+                        <w:t xml:space="preserve"> –</w:t>
+                      </w:r>
+                      <w:proofErr w:type="spellStart"/>
+                      <w:r>
+                        <w:rPr>
+                          <w:sz w:val="20"/>
+                        </w:rPr>
+                        <w:t>jar</w:t>
+                      </w:r>
+                      <w:proofErr w:type="spellEnd"/>
+                      <w:r>
+                        <w:rPr>
+                          <w:sz w:val="20"/>
+                        </w:rPr>
+                        <w:t xml:space="preserve"> </w:t>
                       </w:r>
                     </w:p>
                     <w:p>
@@ -4673,9 +4860,11 @@
       <w:r>
         <w:t>“ für die Endung der Dateien, die im Verzeichnis „</w:t>
       </w:r>
+      <w:proofErr w:type="spellStart"/>
       <w:r>
         <w:t>VERZEICHNIS</w:t>
       </w:r>
+      <w:proofErr w:type="spellEnd"/>
       <w:r>
         <w:t xml:space="preserve">“ durch das Programm eingelesen und verarbeitet werden. </w:t>
       </w:r>
@@ -7246,7 +7435,15 @@
     </w:p>
     <w:p>
       <w:r>
-        <w:t>Nachdem alle Knoten ausgegeben wurden, folgt ein Absatz. Es wird „Anfangsvorgang: “ gefolgt von einer durch Komma getrennten Auflistung der Startpunkte. Es folgt ein Absatz. Es wird „Endvorgang: “ gefolgt von einer durch Komma getrennten Auflistung der Endpunkte. Es folgt ein Absatz. Es wird „Gesamtdauer: “ gefolgt von der Gesamtdauer des kritischen Pfades. Gibt es mehrere kritische Pfade, wird „Nicht eindeutig“ angegeben. Nach einem Absatz folgt „Kritischer Pfad“ bzw. bei mehreren Kritischen Pfaden „Kritische Pfade“. Nach einem Absatz wird jeder kritische Pfad durch eine Auflistung der Vorgangsnummern, getrennt durch „-&gt;“, angegeben.</w:t>
+        <w:t>Nachdem alle Knoten ausgegeben wurden, folgt ein Absatz. Es wird „Anfangsvorgang: “ gefolgt von einer durch Komma getrennten Auflistung der Startpunkte. Es folgt ein Absatz. Es wird „Endvorgang: “ gefolgt von einer durch Komma getrennten Auflistung der Endpunkte. Es folgt ein Absatz. Es wird „Gesamtdauer: “ gefolgt von der Gesamtdauer des kritischen Pfades. Gibt es mehrere kritische Pfade, wird „</w:t>
+      </w:r>
+      <w:proofErr w:type="spellStart"/>
+      <w:r>
+        <w:t>Nicht</w:t>
+      </w:r>
+      <w:proofErr w:type="spellEnd"/>
+      <w:r>
+        <w:t xml:space="preserve"> eindeutig“ angegeben. Nach einem Absatz folgt „Kritischer Pfad“ bzw. bei mehreren Kritischen Pfaden „Kritische Pfade“. Nach einem Absatz wird jeder kritische Pfad durch eine Auflistung der Vorgangsnummern, getrennt durch „-&gt;“, angegeben.</w:t>
       </w:r>
     </w:p>
     <w:p/>
@@ -7271,7 +7468,15 @@
       </w:r>
       <w:r>
         <w:br/>
-        <w:t>Im Falle der Prüfung auf Zusammenhängigkeit der Knoten wird jeder Knoten durchlaufen und die einzelnen Knoten in einer Validation-Liste gesammelt, falls diese noch nicht enthalten sind. Falls nach Durchlauf des gesamten Graphen alle Knoten des Graphen in der Validation-Liste enthalten sind, ist der Graph Zusammenhängend</w:t>
+        <w:t xml:space="preserve">Im Falle der Prüfung auf </w:t>
+      </w:r>
+      <w:proofErr w:type="spellStart"/>
+      <w:r>
+        <w:t>Zusammenhängigkeit</w:t>
+      </w:r>
+      <w:proofErr w:type="spellEnd"/>
+      <w:r>
+        <w:t xml:space="preserve"> der Knoten wird jeder Knoten durchlaufen und die einzelnen Knoten in einer Validation-Liste gesammelt, falls diese noch nicht enthalten sind. Falls nach Durchlauf des gesamten Graphen alle Knoten des Graphen in der Validation-Liste enthalten sind, ist der Graph Zusammenhängend</w:t>
       </w:r>
       <w:r>
         <w:t>.</w:t>
@@ -7279,13 +7484,37 @@
     </w:p>
     <w:p>
       <w:r>
-        <w:t xml:space="preserve">Im Falle der Prüfung auf Zykelfreiheit wird ähnlich verfahren. Alle Knoten des Graphen werden durchlaufen. Erreicht die </w:t>
+        <w:t xml:space="preserve">Im Falle der Prüfung auf </w:t>
+      </w:r>
+      <w:proofErr w:type="spellStart"/>
+      <w:r>
+        <w:t>Zykelfreiheit</w:t>
+      </w:r>
+      <w:proofErr w:type="spellEnd"/>
+      <w:r>
+        <w:t xml:space="preserve"> wird ähnlich verfahren. Alle Knoten des Graphen werden durchlaufen. Erreicht die </w:t>
       </w:r>
       <w:r>
         <w:t>F</w:t>
       </w:r>
       <w:r>
-        <w:t>unktion zum zweiten Mal einen Knoten (Hier ebenfalls durch eine Validation-Liste geregelt), so wird ein Zykel festgestellt. Falls jeder Knoten nur einmal durchlaufen wird, so wird die Zykelfreiheit festgestellt.</w:t>
+        <w:t xml:space="preserve">unktion zum zweiten Mal einen Knoten (Hier ebenfalls durch eine Validation-Liste geregelt), so wird ein </w:t>
+      </w:r>
+      <w:proofErr w:type="spellStart"/>
+      <w:r>
+        <w:t>Zykel</w:t>
+      </w:r>
+      <w:proofErr w:type="spellEnd"/>
+      <w:r>
+        <w:t xml:space="preserve"> festgestellt. Falls jeder Knoten nur einmal durchlaufen wird, so wird die </w:t>
+      </w:r>
+      <w:proofErr w:type="spellStart"/>
+      <w:r>
+        <w:t>Zykelfreiheit</w:t>
+      </w:r>
+      <w:proofErr w:type="spellEnd"/>
+      <w:r>
+        <w:t xml:space="preserve"> festgestellt.</w:t>
       </w:r>
     </w:p>
     <w:p>
@@ -7309,8 +7538,13 @@
           <w:numId w:val="26"/>
         </w:numPr>
       </w:pPr>
-      <w:r>
-        <w:t>Vorwärtsrechnung:</w:t>
+      <w:proofErr w:type="spellStart"/>
+      <w:r>
+        <w:t>Vorwärtsrechnung</w:t>
+      </w:r>
+      <w:proofErr w:type="spellEnd"/>
+      <w:r>
+        <w:t>:</w:t>
       </w:r>
     </w:p>
     <w:p>
@@ -7322,7 +7556,23 @@
         </w:numPr>
       </w:pPr>
       <w:r>
-        <w:t xml:space="preserve"> Bei gegebenem Anfangstermin werden aufgrund der angegebenen Dauer eines Vorganges die frühestmöglichen Anfangs- und Endzeiten eingetragen. Weiterhin lässt sich die Gesamtdauer eines Projekts bestimmen.</w:t>
+        <w:t xml:space="preserve"> Bei gegebenem Anfangstermin werden aufgrund der angegebenen Dauer eines Vorganges die </w:t>
+      </w:r>
+      <w:proofErr w:type="spellStart"/>
+      <w:r>
+        <w:t>frühestmöglichen</w:t>
+      </w:r>
+      <w:proofErr w:type="spellEnd"/>
+      <w:r>
+        <w:t xml:space="preserve"> Anfangs- und Endzeiten eingetragen. Weiterhin </w:t>
+      </w:r>
+      <w:proofErr w:type="spellStart"/>
+      <w:r>
+        <w:t>lässt</w:t>
+      </w:r>
+      <w:proofErr w:type="spellEnd"/>
+      <w:r>
+        <w:t xml:space="preserve"> sich die Gesamtdauer eines Projekts bestimmen.</w:t>
       </w:r>
     </w:p>
     <w:p>
@@ -7900,8 +8150,21 @@
         <w:pStyle w:val="berschrift2"/>
       </w:pPr>
       <w:bookmarkStart w:id="26" w:name="_Toc514244844"/>
-      <w:r>
-        <w:t>Nassi-Shneiderman-Diagramme</w:t>
+      <w:proofErr w:type="spellStart"/>
+      <w:r>
+        <w:t>Nassi</w:t>
+      </w:r>
+      <w:proofErr w:type="spellEnd"/>
+      <w:r>
+        <w:t>-</w:t>
+      </w:r>
+      <w:proofErr w:type="spellStart"/>
+      <w:r>
+        <w:t>Shneiderman</w:t>
+      </w:r>
+      <w:proofErr w:type="spellEnd"/>
+      <w:r>
+        <w:t>-Diagramme</w:t>
       </w:r>
       <w:bookmarkEnd w:id="26"/>
     </w:p>
@@ -9558,7 +9821,15 @@
     </w:p>
     <w:p>
       <w:r>
-        <w:t>Einige Methodennamen wurden zur Einheitlichkeit des Codes ins deutsche übersetzt.</w:t>
+        <w:t xml:space="preserve">Einige Methodennamen wurden zur Einheitlichkeit des Codes ins </w:t>
+      </w:r>
+      <w:proofErr w:type="spellStart"/>
+      <w:r>
+        <w:t>deutsche</w:t>
+      </w:r>
+      <w:proofErr w:type="spellEnd"/>
+      <w:r>
+        <w:t xml:space="preserve"> übersetzt.</w:t>
       </w:r>
     </w:p>
     <w:p>
@@ -9573,7 +9844,15 @@
     </w:p>
     <w:p>
       <w:r>
-        <w:t>Die im Konzept als private gesetzten Hilfsmethoden wurden als im Package sichtbar gesetzt, damit Unittests erstellt werden konnten.</w:t>
+        <w:t xml:space="preserve">Die im Konzept als private gesetzten Hilfsmethoden wurden als im Package sichtbar gesetzt, damit </w:t>
+      </w:r>
+      <w:proofErr w:type="spellStart"/>
+      <w:r>
+        <w:t>Unittests</w:t>
+      </w:r>
+      <w:proofErr w:type="spellEnd"/>
+      <w:r>
+        <w:t xml:space="preserve"> erstellt werden konnten.</w:t>
       </w:r>
     </w:p>
     <w:p>
@@ -9596,26 +9875,44 @@
       <w:r>
         <w:t xml:space="preserve">Es wurde ein privates Attribut </w:t>
       </w:r>
+      <w:proofErr w:type="spellStart"/>
       <w:r>
         <w:rPr>
           <w:rFonts w:ascii="Courier New" w:hAnsi="Courier New" w:cs="Courier New"/>
         </w:rPr>
         <w:t>initialized</w:t>
       </w:r>
+      <w:proofErr w:type="spellEnd"/>
       <w:r>
         <w:t xml:space="preserve"> hinzugefügt, um sicherzustellen, dass ein Model nur einmal initialisiert werden kann. Es wurde eine Methode </w:t>
       </w:r>
+      <w:proofErr w:type="spellStart"/>
       <w:r>
         <w:rPr>
           <w:rFonts w:ascii="Courier New" w:hAnsi="Courier New" w:cs="Courier New"/>
         </w:rPr>
-        <w:t>initialize()</w:t>
+        <w:t>initialize</w:t>
+      </w:r>
+      <w:proofErr w:type="spellEnd"/>
+      <w:r>
+        <w:rPr>
+          <w:rFonts w:ascii="Courier New" w:hAnsi="Courier New" w:cs="Courier New"/>
+        </w:rPr>
+        <w:t>()</w:t>
       </w:r>
       <w:r>
         <w:t>hin</w:t>
       </w:r>
       <w:r>
-        <w:t>zugefügt, um den initialized auf true zu setzen.</w:t>
+        <w:t xml:space="preserve">zugefügt, um den </w:t>
+      </w:r>
+      <w:proofErr w:type="spellStart"/>
+      <w:r>
+        <w:t>initialized</w:t>
+      </w:r>
+      <w:proofErr w:type="spellEnd"/>
+      <w:r>
+        <w:t xml:space="preserve"> auf true zu setzen.</w:t>
       </w:r>
       <w:r>
         <w:t xml:space="preserve"> </w:t>
@@ -9628,12 +9925,14 @@
       <w:r>
         <w:t xml:space="preserve">ibut </w:t>
       </w:r>
+      <w:proofErr w:type="spellStart"/>
       <w:r>
         <w:rPr>
           <w:rFonts w:ascii="Courier New" w:hAnsi="Courier New" w:cs="Courier New"/>
         </w:rPr>
         <w:t>isZusammenhaengend</w:t>
       </w:r>
+      <w:proofErr w:type="spellEnd"/>
       <w:r>
         <w:t xml:space="preserve"> hinzugefügt, welches kapselt, ob der Netzplan zusammenhängend ist. </w:t>
       </w:r>
@@ -9642,12 +9941,14 @@
       <w:r>
         <w:t xml:space="preserve">Es wurde ein Attribut </w:t>
       </w:r>
+      <w:proofErr w:type="spellStart"/>
       <w:r>
         <w:rPr>
           <w:rFonts w:ascii="Courier New" w:hAnsi="Courier New" w:cs="Courier New"/>
         </w:rPr>
         <w:t>gueltigeReferenzen</w:t>
       </w:r>
+      <w:proofErr w:type="spellEnd"/>
       <w:r>
         <w:t xml:space="preserve"> hinzugefügt, welches kapselt, ob der Netzplan gültige Referenzen besitzt, also ob alle Referenzen in den Knoten des Netzplans korrekt sind, also ob jeder Nachfolger eines Knotens auch in dessen Vorgängern enthalten ist bzw. ob jeder Vorgänger eines Knotens auch in dessen Nachfolgern enthalten ist.</w:t>
       </w:r>
@@ -9675,12 +9976,14 @@
       <w:r>
         <w:t xml:space="preserve"> </w:t>
       </w:r>
+      <w:proofErr w:type="spellStart"/>
       <w:r>
         <w:rPr>
           <w:rFonts w:ascii="Courier New" w:hAnsi="Courier New" w:cs="Courier New"/>
         </w:rPr>
         <w:t>vorgangsnummer</w:t>
       </w:r>
+      <w:proofErr w:type="spellEnd"/>
       <w:r>
         <w:t xml:space="preserve">, </w:t>
       </w:r>
@@ -9690,12 +9993,14 @@
       <w:r>
         <w:t xml:space="preserve">String </w:t>
       </w:r>
+      <w:proofErr w:type="spellStart"/>
       <w:r>
         <w:rPr>
           <w:rFonts w:ascii="Courier New" w:hAnsi="Courier New" w:cs="Courier New"/>
         </w:rPr>
         <w:t>vorgangsbezeichnung</w:t>
       </w:r>
+      <w:proofErr w:type="spellEnd"/>
       <w:r>
         <w:t xml:space="preserve">, </w:t>
       </w:r>
@@ -9705,27 +10010,36 @@
       <w:r>
         <w:t xml:space="preserve"> </w:t>
       </w:r>
+      <w:proofErr w:type="spellStart"/>
       <w:r>
         <w:rPr>
           <w:rFonts w:ascii="Courier New" w:hAnsi="Courier New" w:cs="Courier New"/>
         </w:rPr>
         <w:t>dauer</w:t>
       </w:r>
+      <w:proofErr w:type="spellEnd"/>
       <w:r>
         <w:t xml:space="preserve">, </w:t>
       </w:r>
       <w:r>
         <w:t xml:space="preserve">eine </w:t>
       </w:r>
-      <w:r>
-        <w:t xml:space="preserve">ArrayList&lt;Integer&gt; </w:t>
-      </w:r>
+      <w:proofErr w:type="spellStart"/>
+      <w:r>
+        <w:t>ArrayList</w:t>
+      </w:r>
+      <w:proofErr w:type="spellEnd"/>
+      <w:r>
+        <w:t xml:space="preserve">&lt;Integer&gt; </w:t>
+      </w:r>
+      <w:proofErr w:type="spellStart"/>
       <w:r>
         <w:rPr>
           <w:rFonts w:ascii="Courier New" w:hAnsi="Courier New" w:cs="Courier New"/>
         </w:rPr>
         <w:t>vorgaengerNummern</w:t>
       </w:r>
+      <w:proofErr w:type="spellEnd"/>
       <w:r>
         <w:t xml:space="preserve"> und</w:t>
       </w:r>
@@ -9735,15 +10049,22 @@
       <w:r>
         <w:t xml:space="preserve">eine </w:t>
       </w:r>
-      <w:r>
-        <w:t xml:space="preserve">ArrayList&lt;Integer&gt; </w:t>
-      </w:r>
+      <w:proofErr w:type="spellStart"/>
+      <w:r>
+        <w:t>ArrayList</w:t>
+      </w:r>
+      <w:proofErr w:type="spellEnd"/>
+      <w:r>
+        <w:t xml:space="preserve">&lt;Integer&gt; </w:t>
+      </w:r>
+      <w:proofErr w:type="spellStart"/>
       <w:r>
         <w:rPr>
           <w:rFonts w:ascii="Courier New" w:hAnsi="Courier New" w:cs="Courier New"/>
         </w:rPr>
         <w:t>nachfolgerNummern</w:t>
       </w:r>
+      <w:proofErr w:type="spellEnd"/>
       <w:r>
         <w:t>.</w:t>
       </w:r>
@@ -9768,12 +10089,14 @@
       <w:r>
         <w:t xml:space="preserve">Der Controller hat eine öffentliche Hauptmethode </w:t>
       </w:r>
+      <w:proofErr w:type="spellStart"/>
       <w:r>
         <w:rPr>
           <w:rFonts w:ascii="Courier New" w:hAnsi="Courier New" w:cs="Courier New"/>
         </w:rPr>
         <w:t>calculate</w:t>
       </w:r>
+      <w:proofErr w:type="spellEnd"/>
       <w:r>
         <w:t xml:space="preserve"> dazu erhalten, über die die gesamte Verarbeitung des Models gelingt. Zudem sind einige nicht öffentliche Hilfsmethoden dazugekommen, um die Verarbeitung des Models zu gewährleisten: </w:t>
       </w:r>
@@ -9789,12 +10112,14 @@
           <w:rFonts w:ascii="Courier New" w:hAnsi="Courier New" w:cs="Courier New"/>
         </w:rPr>
       </w:pPr>
+      <w:proofErr w:type="spellStart"/>
       <w:r>
         <w:rPr>
           <w:rFonts w:ascii="Courier New" w:hAnsi="Courier New" w:cs="Courier New"/>
         </w:rPr>
         <w:t>hatKeineZyklen</w:t>
       </w:r>
+      <w:proofErr w:type="spellEnd"/>
       <w:r>
         <w:rPr>
           <w:rFonts w:ascii="Courier New" w:hAnsi="Courier New" w:cs="Courier New"/>
@@ -9805,14 +10130,30 @@
         <w:rPr>
           <w:rFonts w:cs="Arial"/>
         </w:rPr>
-        <w:t xml:space="preserve"> prüft, ob ein im Model gekapselter Graph Zykelfrei ist. Eine weitere Hilfsmethode </w:t>
-      </w:r>
+        <w:t xml:space="preserve"> prüft, ob ein im Model gekapselter Graph </w:t>
+      </w:r>
+      <w:proofErr w:type="spellStart"/>
+      <w:r>
+        <w:rPr>
+          <w:rFonts w:cs="Arial"/>
+        </w:rPr>
+        <w:t>Zykelfrei</w:t>
+      </w:r>
+      <w:proofErr w:type="spellEnd"/>
+      <w:r>
+        <w:rPr>
+          <w:rFonts w:cs="Arial"/>
+        </w:rPr>
+        <w:t xml:space="preserve"> ist. Eine weitere Hilfsmethode </w:t>
+      </w:r>
+      <w:proofErr w:type="spellStart"/>
       <w:r>
         <w:rPr>
           <w:rFonts w:ascii="Courier New" w:hAnsi="Courier New" w:cs="Courier New"/>
         </w:rPr>
         <w:t>hatKeineZyklenHelper</w:t>
       </w:r>
+      <w:proofErr w:type="spellEnd"/>
       <w:r>
         <w:rPr>
           <w:rFonts w:ascii="Courier New" w:hAnsi="Courier New" w:cs="Courier New"/>
@@ -9823,7 +10164,21 @@
         <w:rPr>
           <w:rFonts w:cs="Arial"/>
         </w:rPr>
-        <w:t xml:space="preserve"> ermöglicht die Überprüfung der Zykelfreiheit mittels Backtracking.</w:t>
+        <w:t xml:space="preserve"> ermöglicht die Überprüfung der </w:t>
+      </w:r>
+      <w:proofErr w:type="spellStart"/>
+      <w:r>
+        <w:rPr>
+          <w:rFonts w:cs="Arial"/>
+        </w:rPr>
+        <w:t>Zykelfreiheit</w:t>
+      </w:r>
+      <w:proofErr w:type="spellEnd"/>
+      <w:r>
+        <w:rPr>
+          <w:rFonts w:cs="Arial"/>
+        </w:rPr>
+        <w:t xml:space="preserve"> mittels Backtracking.</w:t>
       </w:r>
     </w:p>
     <w:p>
@@ -9837,12 +10192,14 @@
           <w:rFonts w:ascii="Courier New" w:hAnsi="Courier New" w:cs="Courier New"/>
         </w:rPr>
       </w:pPr>
+      <w:proofErr w:type="spellStart"/>
       <w:r>
         <w:rPr>
           <w:rFonts w:ascii="Courier New" w:hAnsi="Courier New" w:cs="Courier New"/>
         </w:rPr>
         <w:t>istZusammenhaengend</w:t>
       </w:r>
+      <w:proofErr w:type="spellEnd"/>
       <w:r>
         <w:rPr>
           <w:rFonts w:ascii="Courier New" w:hAnsi="Courier New" w:cs="Courier New"/>
@@ -9861,12 +10218,14 @@
         </w:rPr>
         <w:t xml:space="preserve">prüft, ob ein Graph zusammenhängend ist. Hier ermöglicht ebenfalls eine Helper-Methode namens </w:t>
       </w:r>
+      <w:proofErr w:type="spellStart"/>
       <w:r>
         <w:rPr>
           <w:rFonts w:ascii="Courier New" w:hAnsi="Courier New" w:cs="Courier New"/>
         </w:rPr>
         <w:t>istZusammenhaengendHelper</w:t>
       </w:r>
+      <w:proofErr w:type="spellEnd"/>
       <w:r>
         <w:rPr>
           <w:rFonts w:ascii="Courier New" w:hAnsi="Courier New" w:cs="Courier New"/>
@@ -9891,6 +10250,7 @@
           <w:rFonts w:ascii="Courier New" w:hAnsi="Courier New" w:cs="Courier New"/>
         </w:rPr>
       </w:pPr>
+      <w:proofErr w:type="spellStart"/>
       <w:r>
         <w:rPr>
           <w:rFonts w:ascii="Courier New" w:hAnsi="Courier New" w:cs="Courier New"/>
@@ -9898,6 +10258,7 @@
         <w:lastRenderedPageBreak/>
         <w:t>hatGueltigeReferenzen</w:t>
       </w:r>
+      <w:proofErr w:type="spellEnd"/>
       <w:r>
         <w:rPr>
           <w:rFonts w:ascii="Courier New" w:hAnsi="Courier New" w:cs="Courier New"/>
@@ -9940,11 +10301,19 @@
         </w:rPr>
         <w:t xml:space="preserve">Die Hilfsmethoden </w:t>
       </w:r>
+      <w:proofErr w:type="spellStart"/>
       <w:r>
         <w:rPr>
           <w:rFonts w:ascii="Courier New" w:hAnsi="Courier New" w:cs="Courier New"/>
         </w:rPr>
-        <w:t>setFez(Knoten): void</w:t>
+        <w:t>setFez</w:t>
+      </w:r>
+      <w:proofErr w:type="spellEnd"/>
+      <w:r>
+        <w:rPr>
+          <w:rFonts w:ascii="Courier New" w:hAnsi="Courier New" w:cs="Courier New"/>
+        </w:rPr>
+        <w:t>(Knoten): void</w:t>
       </w:r>
       <w:r>
         <w:rPr>
@@ -9952,11 +10321,19 @@
         </w:rPr>
         <w:t xml:space="preserve">, </w:t>
       </w:r>
+      <w:proofErr w:type="spellStart"/>
       <w:r>
         <w:rPr>
           <w:rFonts w:ascii="Courier New" w:hAnsi="Courier New" w:cs="Courier New"/>
         </w:rPr>
-        <w:t>getFez(Knoten):int</w:t>
+        <w:t>getFez</w:t>
+      </w:r>
+      <w:proofErr w:type="spellEnd"/>
+      <w:r>
+        <w:rPr>
+          <w:rFonts w:ascii="Courier New" w:hAnsi="Courier New" w:cs="Courier New"/>
+        </w:rPr>
+        <w:t>(Knoten):int</w:t>
       </w:r>
       <w:r>
         <w:rPr>
@@ -9964,11 +10341,19 @@
         </w:rPr>
         <w:t xml:space="preserve">, </w:t>
       </w:r>
+      <w:proofErr w:type="spellStart"/>
       <w:r>
         <w:rPr>
           <w:rFonts w:ascii="Courier New" w:hAnsi="Courier New" w:cs="Courier New"/>
         </w:rPr>
-        <w:t>setSez(Knoten):void</w:t>
+        <w:t>setSez</w:t>
+      </w:r>
+      <w:proofErr w:type="spellEnd"/>
+      <w:r>
+        <w:rPr>
+          <w:rFonts w:ascii="Courier New" w:hAnsi="Courier New" w:cs="Courier New"/>
+        </w:rPr>
+        <w:t>(Knoten):void</w:t>
       </w:r>
       <w:r>
         <w:rPr>
@@ -9976,11 +10361,19 @@
         </w:rPr>
         <w:t xml:space="preserve">, </w:t>
       </w:r>
+      <w:proofErr w:type="spellStart"/>
       <w:r>
         <w:rPr>
           <w:rStyle w:val="Programmcode"/>
         </w:rPr>
-        <w:t>getSez(Knoten):void</w:t>
+        <w:t>getSez</w:t>
+      </w:r>
+      <w:proofErr w:type="spellEnd"/>
+      <w:r>
+        <w:rPr>
+          <w:rStyle w:val="Programmcode"/>
+        </w:rPr>
+        <w:t>(Knoten):void</w:t>
       </w:r>
       <w:r>
         <w:rPr>
@@ -9988,11 +10381,19 @@
         </w:rPr>
         <w:t xml:space="preserve">, </w:t>
       </w:r>
+      <w:proofErr w:type="spellStart"/>
       <w:r>
         <w:rPr>
           <w:rStyle w:val="Programmcode"/>
         </w:rPr>
-        <w:t>getFp(Knoten):int</w:t>
+        <w:t>getFp</w:t>
+      </w:r>
+      <w:proofErr w:type="spellEnd"/>
+      <w:r>
+        <w:rPr>
+          <w:rStyle w:val="Programmcode"/>
+        </w:rPr>
+        <w:t>(Knoten):int</w:t>
       </w:r>
       <w:r>
         <w:rPr>
@@ -10000,12 +10401,14 @@
         </w:rPr>
         <w:t xml:space="preserve">, </w:t>
       </w:r>
+      <w:proofErr w:type="spellStart"/>
       <w:r>
         <w:rPr>
           <w:rStyle w:val="Programmcode"/>
         </w:rPr>
         <w:t>getGP</w:t>
       </w:r>
+      <w:proofErr w:type="spellEnd"/>
       <w:r>
         <w:rPr>
           <w:rStyle w:val="Programmcode"/>
@@ -10055,6 +10458,7 @@
       <w:r>
         <w:t xml:space="preserve">ie neue Methode </w:t>
       </w:r>
+      <w:proofErr w:type="spellStart"/>
       <w:r>
         <w:rPr>
           <w:rStyle w:val="Programmcode"/>
@@ -10065,7 +10469,14 @@
         <w:rPr>
           <w:rStyle w:val="Programmcode"/>
         </w:rPr>
-        <w:t>AndFaz(Knoten</w:t>
+        <w:t>AndFaz</w:t>
+      </w:r>
+      <w:proofErr w:type="spellEnd"/>
+      <w:r>
+        <w:rPr>
+          <w:rStyle w:val="Programmcode"/>
+        </w:rPr>
+        <w:t>(Knoten</w:t>
       </w:r>
       <w:r>
         <w:rPr>
@@ -10115,11 +10526,19 @@
         </w:rPr>
         <w:t xml:space="preserve">ie neue Methode </w:t>
       </w:r>
+      <w:proofErr w:type="spellStart"/>
       <w:r>
         <w:rPr>
           <w:rStyle w:val="Programmcode"/>
         </w:rPr>
-        <w:t>setSazAndSez(Knoten):void</w:t>
+        <w:t>setSazAndSez</w:t>
+      </w:r>
+      <w:proofErr w:type="spellEnd"/>
+      <w:r>
+        <w:rPr>
+          <w:rStyle w:val="Programmcode"/>
+        </w:rPr>
+        <w:t>(Knoten):void</w:t>
       </w:r>
       <w:r>
         <w:rPr>
@@ -10157,11 +10576,19 @@
         </w:rPr>
         <w:t xml:space="preserve">Die neue Methode </w:t>
       </w:r>
+      <w:proofErr w:type="spellStart"/>
       <w:r>
         <w:rPr>
           <w:rStyle w:val="Programmcode"/>
         </w:rPr>
-        <w:t>getMaxFezOfVorgaenger(Knoten)</w:t>
+        <w:t>getMaxFezOfVorgaenger</w:t>
+      </w:r>
+      <w:proofErr w:type="spellEnd"/>
+      <w:r>
+        <w:rPr>
+          <w:rStyle w:val="Programmcode"/>
+        </w:rPr>
+        <w:t>(Knoten)</w:t>
       </w:r>
       <w:r>
         <w:rPr>
@@ -10205,11 +10632,19 @@
         </w:rPr>
         <w:t xml:space="preserve">Die neue Methode </w:t>
       </w:r>
+      <w:proofErr w:type="spellStart"/>
       <w:r>
         <w:rPr>
           <w:rStyle w:val="Programmcode"/>
         </w:rPr>
-        <w:t>getMinSazOfNachfolger(Knoten):int</w:t>
+        <w:t>getMinSazOfNachfolger</w:t>
+      </w:r>
+      <w:proofErr w:type="spellEnd"/>
+      <w:r>
+        <w:rPr>
+          <w:rStyle w:val="Programmcode"/>
+        </w:rPr>
+        <w:t>(Knoten):int</w:t>
       </w:r>
       <w:r>
         <w:rPr>
@@ -10259,11 +10694,19 @@
         </w:rPr>
         <w:t xml:space="preserve">Die neue Methode </w:t>
       </w:r>
+      <w:proofErr w:type="spellStart"/>
       <w:r>
         <w:rPr>
           <w:rStyle w:val="Programmcode"/>
         </w:rPr>
-        <w:t>getMinFazOfNachfolger(Knoten)</w:t>
+        <w:t>getMinFazOfNachfolger</w:t>
+      </w:r>
+      <w:proofErr w:type="spellEnd"/>
+      <w:r>
+        <w:rPr>
+          <w:rStyle w:val="Programmcode"/>
+        </w:rPr>
+        <w:t>(Knoten)</w:t>
       </w:r>
       <w:r>
         <w:rPr>
@@ -10304,24 +10747,28 @@
       <w:r>
         <w:t xml:space="preserve">Klasse </w:t>
       </w:r>
+      <w:proofErr w:type="spellStart"/>
       <w:r>
         <w:rPr>
           <w:rFonts w:ascii="Courier New" w:hAnsi="Courier New" w:cs="Courier New"/>
         </w:rPr>
         <w:t>LeseAusDatei</w:t>
       </w:r>
+      <w:proofErr w:type="spellEnd"/>
       <w:r>
         <w:rPr>
           <w:rStyle w:val="StandardZeichen"/>
         </w:rPr>
         <w:t xml:space="preserve"> (Ursprünglich </w:t>
       </w:r>
+      <w:proofErr w:type="spellStart"/>
       <w:r>
         <w:rPr>
           <w:rStyle w:val="Programmcode"/>
         </w:rPr>
         <w:t>InputFromFile</w:t>
       </w:r>
+      <w:proofErr w:type="spellEnd"/>
       <w:r>
         <w:rPr>
           <w:rStyle w:val="StandardZeichen"/>
@@ -10334,12 +10781,14 @@
       <w:r>
         <w:t xml:space="preserve">Es wurde eine Methode </w:t>
       </w:r>
+      <w:proofErr w:type="spellStart"/>
       <w:r>
         <w:rPr>
           <w:rFonts w:ascii="Courier New" w:hAnsi="Courier New" w:cs="Courier New"/>
         </w:rPr>
         <w:t>vorgangsNummernNichtDoppelt</w:t>
       </w:r>
+      <w:proofErr w:type="spellEnd"/>
       <w:r>
         <w:rPr>
           <w:rFonts w:ascii="Courier New" w:hAnsi="Courier New" w:cs="Courier New"/>
@@ -10360,16 +10809,24 @@
       <w:r>
         <w:t xml:space="preserve">Es wurde eine Methode </w:t>
       </w:r>
+      <w:proofErr w:type="spellStart"/>
       <w:r>
         <w:rPr>
           <w:rStyle w:val="Programmcode"/>
         </w:rPr>
-        <w:t>alleKnotenVerweisenAufExistierendenKnoten (List&lt;Knoten&gt;, List&lt;Integer&gt;)</w:t>
-      </w:r>
+        <w:t>alleKnotenVerweisenAufExistierendenKnoten</w:t>
+      </w:r>
+      <w:proofErr w:type="spellEnd"/>
       <w:r>
         <w:rPr>
           <w:rStyle w:val="Programmcode"/>
         </w:rPr>
+        <w:t xml:space="preserve"> (List&lt;Knoten&gt;, List&lt;Integer&gt;)</w:t>
+      </w:r>
+      <w:r>
+        <w:rPr>
+          <w:rStyle w:val="Programmcode"/>
+        </w:rPr>
         <w:t xml:space="preserve"> </w:t>
       </w:r>
       <w:r>
@@ -10395,16 +10852,24 @@
       <w:r>
         <w:t xml:space="preserve">In der </w:t>
       </w:r>
+      <w:proofErr w:type="spellStart"/>
       <w:r>
         <w:rPr>
           <w:rFonts w:ascii="Courier New" w:hAnsi="Courier New" w:cs="Courier New"/>
         </w:rPr>
-        <w:t>LeseAusDatei()</w:t>
-      </w:r>
+        <w:t>LeseAusDatei</w:t>
+      </w:r>
+      <w:proofErr w:type="spellEnd"/>
       <w:r>
         <w:rPr>
           <w:rFonts w:ascii="Courier New" w:hAnsi="Courier New" w:cs="Courier New"/>
         </w:rPr>
+        <w:t>()</w:t>
+      </w:r>
+      <w:r>
+        <w:rPr>
+          <w:rFonts w:ascii="Courier New" w:hAnsi="Courier New" w:cs="Courier New"/>
+        </w:rPr>
         <w:t xml:space="preserve"> </w:t>
       </w:r>
       <w:r>
@@ -10512,12 +10977,14 @@
       <w:r>
         <w:t xml:space="preserve">Die abstrakte Klasse Ausgabe wurde mithilfe verschiedener nicht-öffentlicher Hilfsmethoden etwas entzerrt. Die Methode </w:t>
       </w:r>
+      <w:proofErr w:type="spellStart"/>
       <w:r>
         <w:rPr>
           <w:rFonts w:ascii="Courier New" w:hAnsi="Courier New" w:cs="Courier New"/>
         </w:rPr>
         <w:t>getAusgabeString</w:t>
       </w:r>
+      <w:proofErr w:type="spellEnd"/>
       <w:r>
         <w:rPr>
           <w:rFonts w:ascii="Courier New" w:hAnsi="Courier New" w:cs="Courier New"/>
@@ -10541,8 +11008,16 @@
         <w:rPr>
           <w:rStyle w:val="Programmcode"/>
         </w:rPr>
-        <w:t xml:space="preserve"> model</w:t>
-      </w:r>
+        <w:t xml:space="preserve"> </w:t>
+      </w:r>
+      <w:proofErr w:type="spellStart"/>
+      <w:r>
+        <w:rPr>
+          <w:rStyle w:val="Programmcode"/>
+        </w:rPr>
+        <w:t>model</w:t>
+      </w:r>
+      <w:proofErr w:type="spellEnd"/>
       <w:r>
         <w:rPr>
           <w:rStyle w:val="StandardZeichen"/>
@@ -10563,24 +11038,28 @@
         <w:lastRenderedPageBreak/>
         <w:t xml:space="preserve">Klasse </w:t>
       </w:r>
+      <w:proofErr w:type="spellStart"/>
       <w:r>
         <w:rPr>
           <w:rStyle w:val="Programmcode"/>
         </w:rPr>
         <w:t>AusgabeInDatei</w:t>
       </w:r>
+      <w:proofErr w:type="spellEnd"/>
       <w:r>
         <w:rPr>
           <w:rStyle w:val="StandardZeichen"/>
         </w:rPr>
         <w:t xml:space="preserve"> (ursprünglich </w:t>
       </w:r>
+      <w:proofErr w:type="spellStart"/>
       <w:r>
         <w:rPr>
           <w:rStyle w:val="Programmcode"/>
         </w:rPr>
         <w:t>OutputToFile</w:t>
       </w:r>
+      <w:proofErr w:type="spellEnd"/>
       <w:r>
         <w:rPr>
           <w:rStyle w:val="StandardZeichen"/>
@@ -10629,11 +11108,13 @@
         <w:pStyle w:val="berschrift1"/>
       </w:pPr>
       <w:bookmarkStart w:id="42" w:name="_Toc514244859"/>
+      <w:proofErr w:type="spellStart"/>
       <w:r>
         <w:lastRenderedPageBreak/>
         <w:t>Unittests</w:t>
       </w:r>
       <w:bookmarkEnd w:id="42"/>
+      <w:proofErr w:type="spellEnd"/>
     </w:p>
     <w:p>
       <w:r>
@@ -10671,7 +11152,15 @@
     </w:p>
     <w:p>
       <w:r>
-        <w:t xml:space="preserve">Die in diesem Kapitel beschriebenen Testfälle werden nach dem Back-Box-Testing-Prinzip durchgeführt. Es wird also nicht die konkrete Implementierung des Programms, sondern lediglich das Verhalten des Programms nach </w:t>
+        <w:t>Die in diesem Kapitel beschriebenen Testfälle werden nach dem Back-Box-</w:t>
+      </w:r>
+      <w:proofErr w:type="spellStart"/>
+      <w:r>
+        <w:t>Testing</w:t>
+      </w:r>
+      <w:proofErr w:type="spellEnd"/>
+      <w:r>
+        <w:t xml:space="preserve">-Prinzip durchgeführt. Es wird also nicht die konkrete Implementierung des Programms, sondern lediglich das Verhalten des Programms nach </w:t>
       </w:r>
       <w:r>
         <w:t>A</w:t>
@@ -11087,7 +11576,15 @@
         </w:r>
       </w:hyperlink>
       <w:r>
-        <w:t xml:space="preserve"> angegebene Ergebnis lieferen.</w:t>
+        <w:t xml:space="preserve"> angegebene Ergebnis </w:t>
+      </w:r>
+      <w:proofErr w:type="spellStart"/>
+      <w:r>
+        <w:t>lieferen</w:t>
+      </w:r>
+      <w:proofErr w:type="spellEnd"/>
+      <w:r>
+        <w:t>.</w:t>
       </w:r>
     </w:p>
     <w:p>
@@ -11233,7 +11730,23 @@
           <w:rStyle w:val="Programmcode"/>
           <w:sz w:val="16"/>
         </w:rPr>
-        <w:t>//Vorgangsnummer; Vorgangsbezeichnung; Dauer; Vorgänger; Nachfolger</w:t>
+        <w:t xml:space="preserve">//Vorgangsnummer; Vorgangsbezeichnung; Dauer; </w:t>
+      </w:r>
+      <w:proofErr w:type="spellStart"/>
+      <w:r>
+        <w:rPr>
+          <w:rStyle w:val="Programmcode"/>
+          <w:sz w:val="16"/>
+        </w:rPr>
+        <w:t>Vorgänger</w:t>
+      </w:r>
+      <w:proofErr w:type="spellEnd"/>
+      <w:r>
+        <w:rPr>
+          <w:rStyle w:val="Programmcode"/>
+          <w:sz w:val="16"/>
+        </w:rPr>
+        <w:t>; Nachfolger</w:t>
       </w:r>
     </w:p>
     <w:p>
@@ -11735,7 +12248,23 @@
           <w:rStyle w:val="Programmcode"/>
           <w:sz w:val="16"/>
         </w:rPr>
-        <w:t>//Vorgangsnummer; Vorgangsbezeichnung; Dauer; Vorgänger; Nachfolger</w:t>
+        <w:t xml:space="preserve">//Vorgangsnummer; Vorgangsbezeichnung; Dauer; </w:t>
+      </w:r>
+      <w:proofErr w:type="spellStart"/>
+      <w:r>
+        <w:rPr>
+          <w:rStyle w:val="Programmcode"/>
+          <w:sz w:val="16"/>
+        </w:rPr>
+        <w:t>Vorgänger</w:t>
+      </w:r>
+      <w:proofErr w:type="spellEnd"/>
+      <w:r>
+        <w:rPr>
+          <w:rStyle w:val="Programmcode"/>
+          <w:sz w:val="16"/>
+        </w:rPr>
+        <w:t>; Nachfolger</w:t>
       </w:r>
     </w:p>
     <w:p>
@@ -12071,7 +12600,15 @@
     </w:p>
     <w:p>
       <w:r>
-        <w:t>Das Beispiel ist zykelfrei und zusammenhängend und besitzt ausgehend von einem Startknoten und einem Endknoten mehrere Parallele Stränge.</w:t>
+        <w:t xml:space="preserve">Das Beispiel ist </w:t>
+      </w:r>
+      <w:proofErr w:type="spellStart"/>
+      <w:r>
+        <w:t>zykelfrei</w:t>
+      </w:r>
+      <w:proofErr w:type="spellEnd"/>
+      <w:r>
+        <w:t xml:space="preserve"> und zusammenhängend und besitzt ausgehend von einem Startknoten und einem Endknoten mehrere Parallele Stränge.</w:t>
       </w:r>
     </w:p>
     <w:p>
@@ -12143,23 +12680,23 @@
           <w:rStyle w:val="Programmcode"/>
           <w:sz w:val="16"/>
         </w:rPr>
-        <w:t>//Vorgangsnummer; Vorgangsbezeichnung; Dauer; Vorgänger; Nachfolger</w:t>
-      </w:r>
-    </w:p>
-    <w:p>
-      <w:pPr>
-        <w:pStyle w:val="Codeabschnitt"/>
+        <w:t xml:space="preserve">//Vorgangsnummer; Vorgangsbezeichnung; Dauer; </w:t>
+      </w:r>
+      <w:proofErr w:type="spellStart"/>
+      <w:r>
         <w:rPr>
           <w:rStyle w:val="Programmcode"/>
           <w:sz w:val="16"/>
         </w:rPr>
-      </w:pPr>
+        <w:t>Vorgänger</w:t>
+      </w:r>
+      <w:proofErr w:type="spellEnd"/>
       <w:r>
         <w:rPr>
           <w:rStyle w:val="Programmcode"/>
           <w:sz w:val="16"/>
         </w:rPr>
-        <w:t>1; Infrastrukturbedarf ermitteln; 1; -; 2,3</w:t>
+        <w:t>; Nachfolger</w:t>
       </w:r>
     </w:p>
     <w:p>
@@ -12175,7 +12712,7 @@
           <w:rStyle w:val="Programmcode"/>
           <w:sz w:val="16"/>
         </w:rPr>
-        <w:t>2; Arbeitsplatzbedarf ermitteln; 2; 1; 5</w:t>
+        <w:t>1; Infrastrukturbedarf ermitteln; 1; -; 2,3</w:t>
       </w:r>
     </w:p>
     <w:p>
@@ -12191,7 +12728,7 @@
           <w:rStyle w:val="Programmcode"/>
           <w:sz w:val="16"/>
         </w:rPr>
-        <w:t>3; Netzwerkplan entwerfen; 1;1; 4,7,8</w:t>
+        <w:t>2; Arbeitsplatzbedarf ermitteln; 2; 1; 5</w:t>
       </w:r>
     </w:p>
     <w:p>
@@ -12207,7 +12744,7 @@
           <w:rStyle w:val="Programmcode"/>
           <w:sz w:val="16"/>
         </w:rPr>
-        <w:t>4; Peripheriebedarf ermitteln; 1; 3; 8</w:t>
+        <w:t>3; Netzwerkplan entwerfen; 1;1; 4,7,8</w:t>
       </w:r>
     </w:p>
     <w:p>
@@ -12223,7 +12760,7 @@
           <w:rStyle w:val="Programmcode"/>
           <w:sz w:val="16"/>
         </w:rPr>
-        <w:t>5; Hardware PC + Server beschaffen; 4; 2; 6,7,9</w:t>
+        <w:t>4; Peripheriebedarf ermitteln; 1; 3; 8</w:t>
       </w:r>
     </w:p>
     <w:p>
@@ -12239,7 +12776,7 @@
           <w:rStyle w:val="Programmcode"/>
           <w:sz w:val="16"/>
         </w:rPr>
-        <w:t>6; Software beschaffen; 2; 5; 12</w:t>
+        <w:t>5; Hardware PC + Server beschaffen; 4; 2; 6,7,9</w:t>
       </w:r>
     </w:p>
     <w:p>
@@ -12255,7 +12792,7 @@
           <w:rStyle w:val="Programmcode"/>
           <w:sz w:val="16"/>
         </w:rPr>
-        <w:t>7; Netzwerkzubehör beschaffen; 5; 3,5; 11</w:t>
+        <w:t>6; Software beschaffen; 2; 5; 12</w:t>
       </w:r>
     </w:p>
     <w:p>
@@ -12271,23 +12808,23 @@
           <w:rStyle w:val="Programmcode"/>
           <w:sz w:val="16"/>
         </w:rPr>
-        <w:t>8; Peripherie beschaffen; 1; 3,4; 13</w:t>
-      </w:r>
-    </w:p>
-    <w:p>
-      <w:pPr>
-        <w:pStyle w:val="Codeabschnitt"/>
+        <w:t xml:space="preserve">7; </w:t>
+      </w:r>
+      <w:proofErr w:type="spellStart"/>
+      <w:r>
         <w:rPr>
           <w:rStyle w:val="Programmcode"/>
           <w:sz w:val="16"/>
         </w:rPr>
-      </w:pPr>
+        <w:t>Netzwerkzubehör</w:t>
+      </w:r>
+      <w:proofErr w:type="spellEnd"/>
       <w:r>
         <w:rPr>
           <w:rStyle w:val="Programmcode"/>
           <w:sz w:val="16"/>
         </w:rPr>
-        <w:t>9; Hardware PC + Server aufbauen; 6; 5; 10</w:t>
+        <w:t xml:space="preserve"> beschaffen; 5; 3,5; 11</w:t>
       </w:r>
     </w:p>
     <w:p>
@@ -12303,7 +12840,7 @@
           <w:rStyle w:val="Programmcode"/>
           <w:sz w:val="16"/>
         </w:rPr>
-        <w:t>10; Server installieren; 3; 9; 12,13,15</w:t>
+        <w:t>8; Peripherie beschaffen; 1; 3,4; 13</w:t>
       </w:r>
     </w:p>
     <w:p>
@@ -12319,7 +12856,7 @@
           <w:rStyle w:val="Programmcode"/>
           <w:sz w:val="16"/>
         </w:rPr>
-        <w:t>11; Netzwerk aufbauen; 5; 7; 12,13</w:t>
+        <w:t>9; Hardware PC + Server aufbauen; 6; 5; 10</w:t>
       </w:r>
     </w:p>
     <w:p>
@@ -12335,7 +12872,7 @@
           <w:rStyle w:val="Programmcode"/>
           <w:sz w:val="16"/>
         </w:rPr>
-        <w:t>12; PC-Image anlegen; 1; 6,10,11; 16</w:t>
+        <w:t>10; Server installieren; 3; 9; 12,13,15</w:t>
       </w:r>
     </w:p>
     <w:p>
@@ -12351,7 +12888,7 @@
           <w:rStyle w:val="Programmcode"/>
           <w:sz w:val="16"/>
         </w:rPr>
-        <w:t>13; Peripherie anschließen; 1; 8,10,11; 14</w:t>
+        <w:t>11; Netzwerk aufbauen; 5; 7; 12,13</w:t>
       </w:r>
     </w:p>
     <w:p>
@@ -12367,7 +12904,7 @@
           <w:rStyle w:val="Programmcode"/>
           <w:sz w:val="16"/>
         </w:rPr>
-        <w:t>14; Netzwerkplan dokumentieren; 2; 13; 17</w:t>
+        <w:t>12; PC-Image anlegen; 1; 6,10,11; 16</w:t>
       </w:r>
     </w:p>
     <w:p>
@@ -12383,7 +12920,7 @@
           <w:rStyle w:val="Programmcode"/>
           <w:sz w:val="16"/>
         </w:rPr>
-        <w:t>15; Server-Image anlegen; 1; 10; 17</w:t>
+        <w:t>13; Peripherie anschließen; 1; 8,10,11; 14</w:t>
       </w:r>
     </w:p>
     <w:p>
@@ -12399,7 +12936,7 @@
           <w:rStyle w:val="Programmcode"/>
           <w:sz w:val="16"/>
         </w:rPr>
-        <w:t>16; PC-Remote installieren; 1; 12; 17</w:t>
+        <w:t>14; Netzwerkplan dokumentieren; 2; 13; 17</w:t>
       </w:r>
     </w:p>
     <w:p>
@@ -12415,6 +12952,38 @@
           <w:rStyle w:val="Programmcode"/>
           <w:sz w:val="16"/>
         </w:rPr>
+        <w:t>15; Server-Image anlegen; 1; 10; 17</w:t>
+      </w:r>
+    </w:p>
+    <w:p>
+      <w:pPr>
+        <w:pStyle w:val="Codeabschnitt"/>
+        <w:rPr>
+          <w:rStyle w:val="Programmcode"/>
+          <w:sz w:val="16"/>
+        </w:rPr>
+      </w:pPr>
+      <w:r>
+        <w:rPr>
+          <w:rStyle w:val="Programmcode"/>
+          <w:sz w:val="16"/>
+        </w:rPr>
+        <w:t>16; PC-Remote installieren; 1; 12; 17</w:t>
+      </w:r>
+    </w:p>
+    <w:p>
+      <w:pPr>
+        <w:pStyle w:val="Codeabschnitt"/>
+        <w:rPr>
+          <w:rStyle w:val="Programmcode"/>
+          <w:sz w:val="16"/>
+        </w:rPr>
+      </w:pPr>
+      <w:r>
+        <w:rPr>
+          <w:rStyle w:val="Programmcode"/>
+          <w:sz w:val="16"/>
+        </w:rPr>
         <w:t>17; Gesamtdokumentation erstellen; 3; 14,15,16; -</w:t>
       </w:r>
     </w:p>
@@ -12592,7 +13161,23 @@
           <w:rStyle w:val="Programmcode"/>
           <w:sz w:val="16"/>
         </w:rPr>
-        <w:t>7; Netzwerkzubehör beschaffen; 5; 7; 12; 7; 12; 0; 0</w:t>
+        <w:t xml:space="preserve">7; </w:t>
+      </w:r>
+      <w:proofErr w:type="spellStart"/>
+      <w:r>
+        <w:rPr>
+          <w:rStyle w:val="Programmcode"/>
+          <w:sz w:val="16"/>
+        </w:rPr>
+        <w:t>Netzwerkzubehör</w:t>
+      </w:r>
+      <w:proofErr w:type="spellEnd"/>
+      <w:r>
+        <w:rPr>
+          <w:rStyle w:val="Programmcode"/>
+          <w:sz w:val="16"/>
+        </w:rPr>
+        <w:t xml:space="preserve"> beschaffen; 5; 7; 12; 7; 12; 0; 0</w:t>
       </w:r>
     </w:p>
     <w:p>
@@ -12961,8 +13546,6 @@
       <w:r>
         <w:t>n</w:t>
       </w:r>
-      <w:bookmarkStart w:id="54" w:name="_GoBack"/>
-      <w:bookmarkEnd w:id="54"/>
       <w:r>
         <w:t xml:space="preserve"> Sonderfall dar, da diese stets positive Vorgangsnummern hatten.</w:t>
       </w:r>
@@ -13004,7 +13587,15 @@
         <w:pStyle w:val="Codeabschnitt"/>
       </w:pPr>
       <w:r>
-        <w:t>//Vorgangsnummer; Vorgangsbezeichnung; Dauer; Vorgänger; Nachfolger</w:t>
+        <w:t xml:space="preserve">//Vorgangsnummer; Vorgangsbezeichnung; Dauer; </w:t>
+      </w:r>
+      <w:proofErr w:type="spellStart"/>
+      <w:r>
+        <w:t>Vorgänger</w:t>
+      </w:r>
+      <w:proofErr w:type="spellEnd"/>
+      <w:r>
+        <w:t>; Nachfolger</w:t>
       </w:r>
     </w:p>
     <w:p>
@@ -13228,20 +13819,368 @@
       <w:pPr>
         <w:pStyle w:val="berschrift2"/>
       </w:pPr>
-      <w:bookmarkStart w:id="55" w:name="_Fehlerfälle"/>
-      <w:bookmarkStart w:id="56" w:name="_Toc514244866"/>
+      <w:bookmarkStart w:id="54" w:name="_Fehlerfälle"/>
+      <w:bookmarkStart w:id="55" w:name="_Toc514244866"/>
+      <w:bookmarkEnd w:id="54"/>
+      <w:r>
+        <w:t>Fehlerfälle</w:t>
+      </w:r>
       <w:bookmarkEnd w:id="55"/>
-      <w:r>
-        <w:t>Fehlerfälle</w:t>
+    </w:p>
+    <w:p>
+      <w:pPr>
+        <w:pStyle w:val="berschrift3"/>
+      </w:pPr>
+      <w:r>
+        <w:t>Beispiele der IHK</w:t>
+      </w:r>
+    </w:p>
+    <w:p>
+      <w:pPr>
+        <w:pStyle w:val="berschrift4"/>
+      </w:pPr>
+      <w:r>
+        <w:t xml:space="preserve">Zyklus im </w:t>
+      </w:r>
+      <w:proofErr w:type="spellStart"/>
+      <w:r>
+        <w:t>Gaphen</w:t>
+      </w:r>
+      <w:proofErr w:type="spellEnd"/>
+    </w:p>
+    <w:p>
+      <w:r>
+        <w:t xml:space="preserve">Das Beispiel der IHK zeigt einen Graphen mit einem Zyklus. Das Programm gibt einen Fehler auf der Konsole aus: </w:t>
+      </w:r>
+    </w:p>
+    <w:p>
+      <w:pPr>
+        <w:pStyle w:val="Codeabschnitt"/>
+      </w:pPr>
+      <w:r>
+        <w:t>Beispiel 4 mit Zyklus: Zyklen enthalten</w:t>
+      </w:r>
+    </w:p>
+    <w:p>
+      <w:r>
+        <w:t>In der Ausgabe wird eine Fehlermeldung angegeben sowie der Zyklus aufgelistet.</w:t>
+      </w:r>
+    </w:p>
+    <w:p>
+      <w:pPr>
+        <w:pStyle w:val="berschrift5"/>
+      </w:pPr>
+      <w:r>
+        <w:t>Eingabe</w:t>
+      </w:r>
+    </w:p>
+    <w:p>
+      <w:pPr>
+        <w:pStyle w:val="Codeabschnitt"/>
+      </w:pPr>
+      <w:r>
+        <w:t>//************************************************</w:t>
+      </w:r>
+    </w:p>
+    <w:p>
+      <w:pPr>
+        <w:pStyle w:val="Codeabschnitt"/>
+      </w:pPr>
+      <w:r>
+        <w:t>//+ Beispiel 4 mit Zyklus</w:t>
+      </w:r>
+    </w:p>
+    <w:p>
+      <w:pPr>
+        <w:pStyle w:val="Codeabschnitt"/>
+      </w:pPr>
+      <w:r>
+        <w:t>//************************************************</w:t>
+      </w:r>
+    </w:p>
+    <w:p>
+      <w:pPr>
+        <w:pStyle w:val="Codeabschnitt"/>
+      </w:pPr>
+      <w:r>
+        <w:t xml:space="preserve">//Vorgangsnummer; Vorgangsbezeichnung; Dauer; </w:t>
+      </w:r>
+      <w:proofErr w:type="spellStart"/>
+      <w:r>
+        <w:t>Vorgänger</w:t>
+      </w:r>
+      <w:proofErr w:type="spellEnd"/>
+      <w:r>
+        <w:t>; Nachfolger</w:t>
+      </w:r>
+    </w:p>
+    <w:p>
+      <w:pPr>
+        <w:pStyle w:val="Codeabschnitt"/>
+      </w:pPr>
+      <w:r>
+        <w:t>1; Flughafen planen; 24; -; 2</w:t>
+      </w:r>
+    </w:p>
+    <w:p>
+      <w:pPr>
+        <w:pStyle w:val="Codeabschnitt"/>
+      </w:pPr>
+      <w:r>
+        <w:t>2; Flughafen bauen; 24; 1; 3</w:t>
+      </w:r>
+    </w:p>
+    <w:p>
+      <w:pPr>
+        <w:pStyle w:val="Codeabschnitt"/>
+      </w:pPr>
+      <w:r>
+        <w:t xml:space="preserve">3; </w:t>
+      </w:r>
+      <w:proofErr w:type="spellStart"/>
+      <w:r>
+        <w:t>Baumängel</w:t>
+      </w:r>
+      <w:proofErr w:type="spellEnd"/>
+      <w:r>
+        <w:t xml:space="preserve"> erkennen; 1; 2; 4</w:t>
+      </w:r>
+    </w:p>
+    <w:p>
+      <w:pPr>
+        <w:pStyle w:val="Codeabschnitt"/>
+      </w:pPr>
+      <w:r>
+        <w:t xml:space="preserve">4; </w:t>
+      </w:r>
+      <w:proofErr w:type="spellStart"/>
+      <w:r>
+        <w:t>Baumängel</w:t>
+      </w:r>
+      <w:proofErr w:type="spellEnd"/>
+      <w:r>
+        <w:t xml:space="preserve"> beseitigen; 6; 3; 3,5</w:t>
+      </w:r>
+    </w:p>
+    <w:p>
+      <w:pPr>
+        <w:pStyle w:val="Codeabschnitt"/>
+      </w:pPr>
+      <w:r>
+        <w:t>5; Flughafenbau abnehmen und genehmigen; 1; 4; 6</w:t>
+      </w:r>
+    </w:p>
+    <w:p>
+      <w:pPr>
+        <w:pStyle w:val="Codeabschnitt"/>
+      </w:pPr>
+      <w:r>
+        <w:t>6; Flugbetrieb aufnehmen; 1; 5; -</w:t>
+      </w:r>
+    </w:p>
+    <w:p>
+      <w:pPr>
+        <w:pStyle w:val="berschrift5"/>
+      </w:pPr>
+      <w:r>
+        <w:t>Ausgabe</w:t>
+      </w:r>
+      <w:bookmarkStart w:id="56" w:name="_Toc514244867"/>
+    </w:p>
+    <w:p>
+      <w:pPr>
+        <w:pStyle w:val="Codeabschnitt"/>
+      </w:pPr>
+      <w:r>
+        <w:t>Beispiel 4 mit Zyklus</w:t>
+      </w:r>
+    </w:p>
+    <w:p>
+      <w:pPr>
+        <w:pStyle w:val="Codeabschnitt"/>
+      </w:pPr>
+    </w:p>
+    <w:p>
+      <w:pPr>
+        <w:pStyle w:val="Codeabschnitt"/>
+      </w:pPr>
+      <w:r>
+        <w:t>Berechnung nicht möglich.</w:t>
+      </w:r>
+    </w:p>
+    <w:p>
+      <w:pPr>
+        <w:pStyle w:val="Codeabschnitt"/>
+      </w:pPr>
+      <w:r>
+        <w:t>Zyklus erkannt: 3-&gt;4-&gt;3</w:t>
+      </w:r>
+    </w:p>
+    <w:p>
+      <w:pPr>
+        <w:spacing w:before="0" w:after="0" w:line="240" w:lineRule="auto"/>
+        <w:jc w:val="left"/>
+        <w:rPr>
+          <w:b/>
+          <w:sz w:val="24"/>
+        </w:rPr>
+      </w:pPr>
+      <w:r>
+        <w:br w:type="page"/>
+      </w:r>
+    </w:p>
+    <w:p>
+      <w:pPr>
+        <w:pStyle w:val="berschrift3"/>
+      </w:pPr>
+      <w:r>
+        <w:lastRenderedPageBreak/>
+        <w:t>Eigene Fehlerfälle</w:t>
+      </w:r>
+    </w:p>
+    <w:p>
+      <w:pPr>
+        <w:pStyle w:val="berschrift4"/>
+      </w:pPr>
+      <w:r>
+        <w:t>Fehlerhafte</w:t>
+      </w:r>
+      <w:r>
+        <w:t xml:space="preserve"> Referenz</w:t>
       </w:r>
       <w:bookmarkEnd w:id="56"/>
     </w:p>
     <w:p>
-      <w:pPr>
-        <w:pStyle w:val="berschrift3"/>
-      </w:pPr>
-      <w:r>
-        <w:t>Beispiele der IHK</w:t>
+      <w:r>
+        <w:t>Der Fehlerfall ist ein Graph mit einer ungültigen Referenz auf einen Knoten 7. Es wird folgende Ausgabe auf der Konsole ausgegeben:</w:t>
+      </w:r>
+    </w:p>
+    <w:p>
+      <w:pPr>
+        <w:pStyle w:val="Codeabschnitt"/>
+      </w:pPr>
+      <w:r>
+        <w:t>In Datei F_Fehlerhafte_Referenzen.in: Ungenügende Eingabe: Es existieren ungültige Referenzen, da mindestens ein Knoten auf einen nicht existenten Knoten referenziert.</w:t>
+      </w:r>
+    </w:p>
+    <w:p>
+      <w:pPr>
+        <w:pStyle w:val="berschrift5"/>
+      </w:pPr>
+      <w:r>
+        <w:t>Eingabe</w:t>
+      </w:r>
+    </w:p>
+    <w:p>
+      <w:pPr>
+        <w:pStyle w:val="Codeabschnitt"/>
+      </w:pPr>
+      <w:r>
+        <w:t>//**********************************************************************************</w:t>
+      </w:r>
+    </w:p>
+    <w:p>
+      <w:pPr>
+        <w:pStyle w:val="Codeabschnitt"/>
+      </w:pPr>
+      <w:r>
+        <w:t>//+ Fehlerhafte Referenzen Minimal</w:t>
+      </w:r>
+    </w:p>
+    <w:p>
+      <w:pPr>
+        <w:pStyle w:val="Codeabschnitt"/>
+      </w:pPr>
+      <w:r>
+        <w:t>//**********************************************************************************</w:t>
+      </w:r>
+    </w:p>
+    <w:p>
+      <w:pPr>
+        <w:pStyle w:val="Codeabschnitt"/>
+      </w:pPr>
+      <w:r>
+        <w:t xml:space="preserve">//Vorgangsnummer; Vorgangsbezeichnung; Dauer; </w:t>
+      </w:r>
+      <w:proofErr w:type="spellStart"/>
+      <w:r>
+        <w:t>Vorgänger</w:t>
+      </w:r>
+      <w:proofErr w:type="spellEnd"/>
+      <w:r>
+        <w:t>; Nachfolger</w:t>
+      </w:r>
+    </w:p>
+    <w:p>
+      <w:pPr>
+        <w:pStyle w:val="Codeabschnitt"/>
+      </w:pPr>
+      <w:r>
+        <w:t>1; Problemanalyse; 2; -; 2</w:t>
+      </w:r>
+    </w:p>
+    <w:p>
+      <w:pPr>
+        <w:pStyle w:val="Codeabschnitt"/>
+      </w:pPr>
+      <w:r>
+        <w:t>2; Grobplanung; 3; 1; 3</w:t>
+      </w:r>
+    </w:p>
+    <w:p>
+      <w:pPr>
+        <w:pStyle w:val="Codeabschnitt"/>
+      </w:pPr>
+      <w:r>
+        <w:t>3; Feinplanung; 3; 2; 4</w:t>
+      </w:r>
+    </w:p>
+    <w:p>
+      <w:pPr>
+        <w:pStyle w:val="Codeabschnitt"/>
+      </w:pPr>
+      <w:r>
+        <w:t>4; Implementierung; 10; 3; 5</w:t>
+      </w:r>
+    </w:p>
+    <w:p>
+      <w:pPr>
+        <w:pStyle w:val="Codeabschnitt"/>
+      </w:pPr>
+      <w:r>
+        <w:t>5; Testphase; 5; 4; 7;</w:t>
+      </w:r>
+    </w:p>
+    <w:p>
+      <w:pPr>
+        <w:pStyle w:val="Codeabschnitt"/>
+      </w:pPr>
+      <w:r>
+        <w:t>6; Einsatz und Wartung; 5; 5; -</w:t>
+      </w:r>
+    </w:p>
+    <w:p>
+      <w:pPr>
+        <w:pStyle w:val="berschrift5"/>
+      </w:pPr>
+      <w:r>
+        <w:t>Ausgabe</w:t>
+      </w:r>
+    </w:p>
+    <w:p>
+      <w:pPr>
+        <w:pStyle w:val="Codeabschnitt"/>
+      </w:pPr>
+      <w:r>
+        <w:t>Berechnung nicht möglich.</w:t>
+      </w:r>
+    </w:p>
+    <w:p>
+      <w:pPr>
+        <w:pStyle w:val="Codeabschnitt"/>
+      </w:pPr>
+      <w:r>
+        <w:t>Bitte sehen Sie sich die Konsolenausgabe an, um weitere Informationen zu erhalten.</w:t>
       </w:r>
     </w:p>
     <w:p>
@@ -13249,7 +14188,20 @@
         <w:pStyle w:val="berschrift4"/>
       </w:pPr>
       <w:r>
-        <w:t>Zyklus im Gaphen</w:t>
+        <w:t>Mehrfache gleiche Vorgangsnummern</w:t>
+      </w:r>
+    </w:p>
+    <w:p>
+      <w:r>
+        <w:t>Der Fehlerfall beschreibt eine Eingabe, in der mehrfach die gleiche Vorgangsnummer vorkommt. Es wird folgende Ausgabe auf der Konsole ausgegeben:</w:t>
+      </w:r>
+    </w:p>
+    <w:p>
+      <w:pPr>
+        <w:pStyle w:val="Codeabschnitt"/>
+      </w:pPr>
+      <w:r>
+        <w:t>In Datei F_Mehrfache_Vorgangsnummern.in: Ungenügende Eingabe: Es existieren mehrfache gleiche Vorgangsnummern.</w:t>
       </w:r>
     </w:p>
     <w:p>
@@ -13265,7 +14217,7 @@
         <w:pStyle w:val="Codeabschnitt"/>
       </w:pPr>
       <w:r>
-        <w:t>//************************************************</w:t>
+        <w:t>//************************************</w:t>
       </w:r>
     </w:p>
     <w:p>
@@ -13273,7 +14225,7 @@
         <w:pStyle w:val="Codeabschnitt"/>
       </w:pPr>
       <w:r>
-        <w:t>//+ Beispiel 4 mit Zyklus</w:t>
+        <w:t>//+ Mehrfache gleiche Vorgangsnummern</w:t>
       </w:r>
     </w:p>
     <w:p>
@@ -13281,7 +14233,7 @@
         <w:pStyle w:val="Codeabschnitt"/>
       </w:pPr>
       <w:r>
-        <w:t>//************************************************</w:t>
+        <w:t>//************************************</w:t>
       </w:r>
     </w:p>
     <w:p>
@@ -13289,7 +14241,15 @@
         <w:pStyle w:val="Codeabschnitt"/>
       </w:pPr>
       <w:r>
-        <w:t>//Vorgangsnummer; Vorgangsbezeichnung; Dauer; Vorgänger; Nachfolger</w:t>
+        <w:t xml:space="preserve">//Vorgangsnummer; Vorgangsbezeichnung; Dauer; </w:t>
+      </w:r>
+      <w:proofErr w:type="spellStart"/>
+      <w:r>
+        <w:t>Vorgänger</w:t>
+      </w:r>
+      <w:proofErr w:type="spellEnd"/>
+      <w:r>
+        <w:t>; Nachfolger</w:t>
       </w:r>
     </w:p>
     <w:p>
@@ -13297,7 +14257,7 @@
         <w:pStyle w:val="Codeabschnitt"/>
       </w:pPr>
       <w:r>
-        <w:t>1; Flughafen planen; 24; -; 2</w:t>
+        <w:t>1; Knoten A; 2; -; 2</w:t>
       </w:r>
     </w:p>
     <w:p>
@@ -13305,7 +14265,7 @@
         <w:pStyle w:val="Codeabschnitt"/>
       </w:pPr>
       <w:r>
-        <w:t>2; Flughafen bauen; 24; 1; 3</w:t>
+        <w:t>2; Knoten B; 3; 1; 3</w:t>
       </w:r>
     </w:p>
     <w:p>
@@ -13313,7 +14273,7 @@
         <w:pStyle w:val="Codeabschnitt"/>
       </w:pPr>
       <w:r>
-        <w:t>3; Baumängel erkennen; 1; 2; 4</w:t>
+        <w:t>3; Knoten C; 3; 2; 4</w:t>
       </w:r>
     </w:p>
     <w:p>
@@ -13321,7 +14281,7 @@
         <w:pStyle w:val="Codeabschnitt"/>
       </w:pPr>
       <w:r>
-        <w:t>4; Baumängel beseitigen; 6; 3; 3,5</w:t>
+        <w:t>3; Knoten D; 10; 3; 5</w:t>
       </w:r>
     </w:p>
     <w:p>
@@ -13329,7 +14289,7 @@
         <w:pStyle w:val="Codeabschnitt"/>
       </w:pPr>
       <w:r>
-        <w:t>5; Flughafenbau abnehmen und genehmigen; 1; 4; 6</w:t>
+        <w:t>5; Knoten E; 5; 4; 6;</w:t>
       </w:r>
     </w:p>
     <w:p>
@@ -13337,7 +14297,16 @@
         <w:pStyle w:val="Codeabschnitt"/>
       </w:pPr>
       <w:r>
-        <w:t>6; Flugbetrieb aufnehmen; 1; 5; -</w:t>
+        <w:t>6; Knoten F; 5; 5; -</w:t>
+      </w:r>
+    </w:p>
+    <w:p>
+      <w:pPr>
+        <w:spacing w:before="0" w:after="0" w:line="240" w:lineRule="auto"/>
+        <w:jc w:val="left"/>
+      </w:pPr>
+      <w:r>
+        <w:br w:type="page"/>
       </w:r>
     </w:p>
     <w:p>
@@ -13345,6 +14314,7 @@
         <w:pStyle w:val="berschrift5"/>
       </w:pPr>
       <w:r>
+        <w:lastRenderedPageBreak/>
         <w:t>Ausgabe</w:t>
       </w:r>
     </w:p>
@@ -13353,47 +14323,32 @@
         <w:pStyle w:val="Codeabschnitt"/>
       </w:pPr>
       <w:r>
-        <w:t>Beispiel 4 mit Zyklus</w:t>
+        <w:t>Berechnung nicht möglich.</w:t>
       </w:r>
     </w:p>
     <w:p>
       <w:pPr>
         <w:pStyle w:val="Codeabschnitt"/>
       </w:pPr>
+      <w:r>
+        <w:t>Bitte sehen Sie sich die Konso</w:t>
+      </w:r>
+      <w:bookmarkStart w:id="57" w:name="_GoBack"/>
+      <w:bookmarkEnd w:id="57"/>
+      <w:r>
+        <w:t>lenausgabe an, um weitere Informationen zu erhalten.</w:t>
+      </w:r>
     </w:p>
     <w:p>
       <w:pPr>
         <w:pStyle w:val="Codeabschnitt"/>
       </w:pPr>
-      <w:r>
-        <w:t>Berechnung nicht möglich.</w:t>
-      </w:r>
-    </w:p>
-    <w:p>
-      <w:pPr>
-        <w:pStyle w:val="Codeabschnitt"/>
-      </w:pPr>
-      <w:r>
-        <w:t>Nicht zusammenhängend.</w:t>
-      </w:r>
-    </w:p>
-    <w:p>
-      <w:pPr>
-        <w:pStyle w:val="berschrift3"/>
-      </w:pPr>
-      <w:bookmarkStart w:id="57" w:name="_Fehlerfall_1:_Falsche"/>
-      <w:bookmarkStart w:id="58" w:name="_Toc514244867"/>
-      <w:bookmarkEnd w:id="57"/>
-      <w:r>
-        <w:t>Fehlerfall 1: Falsche Referenz</w:t>
-      </w:r>
-      <w:bookmarkEnd w:id="58"/>
     </w:p>
     <w:p>
       <w:pPr>
         <w:pStyle w:val="berschrift1"/>
       </w:pPr>
-      <w:bookmarkStart w:id="59" w:name="_Toc514244868"/>
+      <w:bookmarkStart w:id="58" w:name="_Toc514244868"/>
       <w:r>
         <w:lastRenderedPageBreak/>
         <w:t>Zusammenfassung</w:t>
@@ -13401,7 +14356,7 @@
       <w:r>
         <w:t xml:space="preserve"> und Ausblick</w:t>
       </w:r>
-      <w:bookmarkEnd w:id="59"/>
+      <w:bookmarkEnd w:id="58"/>
     </w:p>
     <w:p>
       <w:r>
@@ -14186,7 +15141,7 @@
         <w:b/>
         <w:noProof/>
       </w:rPr>
-      <w:t>28</w:t>
+      <w:t>32</w:t>
     </w:r>
     <w:r>
       <w:rPr>
@@ -14485,7 +15440,7 @@
                               <w:noProof/>
                               <w:sz w:val="24"/>
                             </w:rPr>
-                            <w:t>27</w:t>
+                            <w:t>31</w:t>
                           </w:r>
                           <w:r>
                             <w:rPr>
@@ -14559,7 +15514,7 @@
                         <w:noProof/>
                         <w:sz w:val="24"/>
                       </w:rPr>
-                      <w:t>27</w:t>
+                      <w:t>31</w:t>
                     </w:r>
                     <w:r>
                       <w:rPr>
@@ -19929,7 +20884,7 @@
 </file>
 
 <file path=customXml/itemProps1.xml><?xml version="1.0" encoding="utf-8"?>
-<ds:datastoreItem xmlns:ds="http://schemas.openxmlformats.org/officeDocument/2006/customXml" ds:itemID="{004D4F01-D293-4145-BB1B-683104965C6D}">
+<ds:datastoreItem xmlns:ds="http://schemas.openxmlformats.org/officeDocument/2006/customXml" ds:itemID="{630BDD7D-DD35-BB4A-B7B5-059A0E6DF2E8}">
   <ds:schemaRefs>
     <ds:schemaRef ds:uri="http://schemas.openxmlformats.org/officeDocument/2006/bibliography"/>
   </ds:schemaRefs>

</xml_diff>

<commit_message>
Weitere Dokumentation und weitere Fehlerfälle. Latex-Dokument zur Erstellung eines Textdokumentes mit dem Quellcode als Anhang an die Dokumentation.
</commit_message>
<xml_diff>
--- a/Dokumentation/Dokumentation_Haufs_101-20540.docx
+++ b/Dokumentation/Dokumentation_Haufs_101-20540.docx
@@ -254,7 +254,7 @@
       <w:bookmarkStart w:id="2" w:name="_Ref165961406"/>
       <w:bookmarkStart w:id="3" w:name="_Ref171928236"/>
       <w:bookmarkStart w:id="4" w:name="_Toc177804952"/>
-      <w:bookmarkStart w:id="5" w:name="_Toc514244826"/>
+      <w:bookmarkStart w:id="5" w:name="_Toc514258540"/>
       <w:r>
         <w:lastRenderedPageBreak/>
         <w:t>Inhalt</w:t>
@@ -273,7 +273,6 @@
         <w:pStyle w:val="Verzeichnis1"/>
         <w:rPr>
           <w:rFonts w:asciiTheme="minorHAnsi" w:eastAsiaTheme="minorEastAsia" w:hAnsiTheme="minorHAnsi" w:cstheme="minorBidi"/>
-          <w:b w:val="0"/>
           <w:noProof/>
           <w:sz w:val="24"/>
           <w:szCs w:val="24"/>
@@ -288,7 +287,7 @@
       <w:r>
         <w:fldChar w:fldCharType="separate"/>
       </w:r>
-      <w:hyperlink w:anchor="_Toc514244826" w:history="1">
+      <w:hyperlink w:anchor="_Toc514258540" w:history="1">
         <w:r>
           <w:rPr>
             <w:rStyle w:val="Link"/>
@@ -299,7 +298,6 @@
         <w:r>
           <w:rPr>
             <w:rFonts w:asciiTheme="minorHAnsi" w:eastAsiaTheme="minorEastAsia" w:hAnsiTheme="minorHAnsi" w:cstheme="minorBidi"/>
-            <w:b w:val="0"/>
             <w:noProof/>
             <w:sz w:val="24"/>
             <w:szCs w:val="24"/>
@@ -332,7 +330,7 @@
             <w:noProof/>
             <w:webHidden/>
           </w:rPr>
-          <w:instrText xml:space="preserve"> PAGEREF _Toc514244826 \h </w:instrText>
+          <w:instrText xml:space="preserve"> PAGEREF _Toc514258540 \h </w:instrText>
         </w:r>
         <w:r>
           <w:rPr>
@@ -366,178 +364,6 @@
     <w:p>
       <w:pPr>
         <w:pStyle w:val="Verzeichnis1"/>
-        <w:rPr>
-          <w:rFonts w:asciiTheme="minorHAnsi" w:eastAsiaTheme="minorEastAsia" w:hAnsiTheme="minorHAnsi" w:cstheme="minorBidi"/>
-          <w:b w:val="0"/>
-          <w:noProof/>
-          <w:sz w:val="24"/>
-          <w:szCs w:val="24"/>
-        </w:rPr>
-      </w:pPr>
-      <w:hyperlink w:anchor="_Toc514244827" w:history="1">
-        <w:r>
-          <w:rPr>
-            <w:rStyle w:val="Link"/>
-            <w:noProof/>
-          </w:rPr>
-          <w:t>1</w:t>
-        </w:r>
-        <w:r>
-          <w:rPr>
-            <w:rFonts w:asciiTheme="minorHAnsi" w:eastAsiaTheme="minorEastAsia" w:hAnsiTheme="minorHAnsi" w:cstheme="minorBidi"/>
-            <w:b w:val="0"/>
-            <w:noProof/>
-            <w:sz w:val="24"/>
-            <w:szCs w:val="24"/>
-          </w:rPr>
-          <w:tab/>
-        </w:r>
-        <w:r>
-          <w:rPr>
-            <w:rStyle w:val="Link"/>
-            <w:noProof/>
-          </w:rPr>
-          <w:t>Eigenständigkeitserklärung</w:t>
-        </w:r>
-        <w:r>
-          <w:rPr>
-            <w:noProof/>
-            <w:webHidden/>
-          </w:rPr>
-          <w:tab/>
-        </w:r>
-        <w:r>
-          <w:rPr>
-            <w:noProof/>
-            <w:webHidden/>
-          </w:rPr>
-          <w:fldChar w:fldCharType="begin"/>
-        </w:r>
-        <w:r>
-          <w:rPr>
-            <w:noProof/>
-            <w:webHidden/>
-          </w:rPr>
-          <w:instrText xml:space="preserve"> PAGEREF _Toc514244827 \h </w:instrText>
-        </w:r>
-        <w:r>
-          <w:rPr>
-            <w:noProof/>
-            <w:webHidden/>
-          </w:rPr>
-        </w:r>
-        <w:r>
-          <w:rPr>
-            <w:noProof/>
-            <w:webHidden/>
-          </w:rPr>
-          <w:fldChar w:fldCharType="separate"/>
-        </w:r>
-        <w:r>
-          <w:rPr>
-            <w:noProof/>
-            <w:webHidden/>
-          </w:rPr>
-          <w:t>3</w:t>
-        </w:r>
-        <w:r>
-          <w:rPr>
-            <w:noProof/>
-            <w:webHidden/>
-          </w:rPr>
-          <w:fldChar w:fldCharType="end"/>
-        </w:r>
-      </w:hyperlink>
-    </w:p>
-    <w:p>
-      <w:pPr>
-        <w:pStyle w:val="Verzeichnis1"/>
-        <w:rPr>
-          <w:rFonts w:asciiTheme="minorHAnsi" w:eastAsiaTheme="minorEastAsia" w:hAnsiTheme="minorHAnsi" w:cstheme="minorBidi"/>
-          <w:b w:val="0"/>
-          <w:noProof/>
-          <w:sz w:val="24"/>
-          <w:szCs w:val="24"/>
-        </w:rPr>
-      </w:pPr>
-      <w:hyperlink w:anchor="_Toc514244828" w:history="1">
-        <w:r>
-          <w:rPr>
-            <w:rStyle w:val="Link"/>
-            <w:noProof/>
-          </w:rPr>
-          <w:t>2</w:t>
-        </w:r>
-        <w:r>
-          <w:rPr>
-            <w:rFonts w:asciiTheme="minorHAnsi" w:eastAsiaTheme="minorEastAsia" w:hAnsiTheme="minorHAnsi" w:cstheme="minorBidi"/>
-            <w:b w:val="0"/>
-            <w:noProof/>
-            <w:sz w:val="24"/>
-            <w:szCs w:val="24"/>
-          </w:rPr>
-          <w:tab/>
-        </w:r>
-        <w:r>
-          <w:rPr>
-            <w:rStyle w:val="Link"/>
-            <w:noProof/>
-          </w:rPr>
-          <w:t>Benutzeranleitung</w:t>
-        </w:r>
-        <w:r>
-          <w:rPr>
-            <w:noProof/>
-            <w:webHidden/>
-          </w:rPr>
-          <w:tab/>
-        </w:r>
-        <w:r>
-          <w:rPr>
-            <w:noProof/>
-            <w:webHidden/>
-          </w:rPr>
-          <w:fldChar w:fldCharType="begin"/>
-        </w:r>
-        <w:r>
-          <w:rPr>
-            <w:noProof/>
-            <w:webHidden/>
-          </w:rPr>
-          <w:instrText xml:space="preserve"> PAGEREF _Toc514244828 \h </w:instrText>
-        </w:r>
-        <w:r>
-          <w:rPr>
-            <w:noProof/>
-            <w:webHidden/>
-          </w:rPr>
-        </w:r>
-        <w:r>
-          <w:rPr>
-            <w:noProof/>
-            <w:webHidden/>
-          </w:rPr>
-          <w:fldChar w:fldCharType="separate"/>
-        </w:r>
-        <w:r>
-          <w:rPr>
-            <w:noProof/>
-            <w:webHidden/>
-          </w:rPr>
-          <w:t>4</w:t>
-        </w:r>
-        <w:r>
-          <w:rPr>
-            <w:noProof/>
-            <w:webHidden/>
-          </w:rPr>
-          <w:fldChar w:fldCharType="end"/>
-        </w:r>
-      </w:hyperlink>
-    </w:p>
-    <w:p>
-      <w:pPr>
-        <w:pStyle w:val="Verzeichnis2"/>
         <w:rPr>
           <w:rFonts w:asciiTheme="minorHAnsi" w:eastAsiaTheme="minorEastAsia" w:hAnsiTheme="minorHAnsi" w:cstheme="minorBidi"/>
           <w:noProof/>
@@ -545,13 +371,13 @@
           <w:szCs w:val="24"/>
         </w:rPr>
       </w:pPr>
-      <w:hyperlink w:anchor="_Toc514244829" w:history="1">
+      <w:hyperlink w:anchor="_Toc514258541" w:history="1">
         <w:r>
           <w:rPr>
             <w:rStyle w:val="Link"/>
             <w:noProof/>
           </w:rPr>
-          <w:t>2.1</w:t>
+          <w:t>1</w:t>
         </w:r>
         <w:r>
           <w:rPr>
@@ -567,7 +393,7 @@
             <w:rStyle w:val="Link"/>
             <w:noProof/>
           </w:rPr>
-          <w:t>Systemvoraussetzungen und Hinweise zum Aufruf</w:t>
+          <w:t>Eigenständigkeitserklärung</w:t>
         </w:r>
         <w:r>
           <w:rPr>
@@ -588,7 +414,7 @@
             <w:noProof/>
             <w:webHidden/>
           </w:rPr>
-          <w:instrText xml:space="preserve"> PAGEREF _Toc514244829 \h </w:instrText>
+          <w:instrText xml:space="preserve"> PAGEREF _Toc514258541 \h </w:instrText>
         </w:r>
         <w:r>
           <w:rPr>
@@ -608,7 +434,7 @@
             <w:noProof/>
             <w:webHidden/>
           </w:rPr>
-          <w:t>4</w:t>
+          <w:t>3</w:t>
         </w:r>
         <w:r>
           <w:rPr>
@@ -621,7 +447,7 @@
     </w:p>
     <w:p>
       <w:pPr>
-        <w:pStyle w:val="Verzeichnis2"/>
+        <w:pStyle w:val="Verzeichnis1"/>
         <w:rPr>
           <w:rFonts w:asciiTheme="minorHAnsi" w:eastAsiaTheme="minorEastAsia" w:hAnsiTheme="minorHAnsi" w:cstheme="minorBidi"/>
           <w:noProof/>
@@ -629,13 +455,13 @@
           <w:szCs w:val="24"/>
         </w:rPr>
       </w:pPr>
-      <w:hyperlink w:anchor="_Toc514244830" w:history="1">
+      <w:hyperlink w:anchor="_Toc514258542" w:history="1">
         <w:r>
           <w:rPr>
             <w:rStyle w:val="Link"/>
             <w:noProof/>
           </w:rPr>
-          <w:t>2.2</w:t>
+          <w:t>2</w:t>
         </w:r>
         <w:r>
           <w:rPr>
@@ -651,7 +477,7 @@
             <w:rStyle w:val="Link"/>
             <w:noProof/>
           </w:rPr>
-          <w:t>Installation des Programms</w:t>
+          <w:t>Benutzeranleitung</w:t>
         </w:r>
         <w:r>
           <w:rPr>
@@ -672,7 +498,7 @@
             <w:noProof/>
             <w:webHidden/>
           </w:rPr>
-          <w:instrText xml:space="preserve"> PAGEREF _Toc514244830 \h </w:instrText>
+          <w:instrText xml:space="preserve"> PAGEREF _Toc514258542 \h </w:instrText>
         </w:r>
         <w:r>
           <w:rPr>
@@ -713,13 +539,13 @@
           <w:szCs w:val="24"/>
         </w:rPr>
       </w:pPr>
-      <w:hyperlink w:anchor="_Toc514244831" w:history="1">
+      <w:hyperlink w:anchor="_Toc514258543" w:history="1">
         <w:r>
           <w:rPr>
             <w:rStyle w:val="Link"/>
             <w:noProof/>
           </w:rPr>
-          <w:t>2.3</w:t>
+          <w:t>2.1</w:t>
         </w:r>
         <w:r>
           <w:rPr>
@@ -735,7 +561,7 @@
             <w:rStyle w:val="Link"/>
             <w:noProof/>
           </w:rPr>
-          <w:t>Programmstart</w:t>
+          <w:t>Systemvoraussetzungen und Hinweise zum Aufruf</w:t>
         </w:r>
         <w:r>
           <w:rPr>
@@ -756,7 +582,7 @@
             <w:noProof/>
             <w:webHidden/>
           </w:rPr>
-          <w:instrText xml:space="preserve"> PAGEREF _Toc514244831 \h </w:instrText>
+          <w:instrText xml:space="preserve"> PAGEREF _Toc514258543 \h </w:instrText>
         </w:r>
         <w:r>
           <w:rPr>
@@ -777,92 +603,6 @@
             <w:webHidden/>
           </w:rPr>
           <w:t>4</w:t>
-        </w:r>
-        <w:r>
-          <w:rPr>
-            <w:noProof/>
-            <w:webHidden/>
-          </w:rPr>
-          <w:fldChar w:fldCharType="end"/>
-        </w:r>
-      </w:hyperlink>
-    </w:p>
-    <w:p>
-      <w:pPr>
-        <w:pStyle w:val="Verzeichnis1"/>
-        <w:rPr>
-          <w:rFonts w:asciiTheme="minorHAnsi" w:eastAsiaTheme="minorEastAsia" w:hAnsiTheme="minorHAnsi" w:cstheme="minorBidi"/>
-          <w:b w:val="0"/>
-          <w:noProof/>
-          <w:sz w:val="24"/>
-          <w:szCs w:val="24"/>
-        </w:rPr>
-      </w:pPr>
-      <w:hyperlink w:anchor="_Toc514244832" w:history="1">
-        <w:r>
-          <w:rPr>
-            <w:rStyle w:val="Link"/>
-            <w:noProof/>
-          </w:rPr>
-          <w:t>3</w:t>
-        </w:r>
-        <w:r>
-          <w:rPr>
-            <w:rFonts w:asciiTheme="minorHAnsi" w:eastAsiaTheme="minorEastAsia" w:hAnsiTheme="minorHAnsi" w:cstheme="minorBidi"/>
-            <w:b w:val="0"/>
-            <w:noProof/>
-            <w:sz w:val="24"/>
-            <w:szCs w:val="24"/>
-          </w:rPr>
-          <w:tab/>
-        </w:r>
-        <w:r>
-          <w:rPr>
-            <w:rStyle w:val="Link"/>
-            <w:noProof/>
-          </w:rPr>
-          <w:t>Aufgabenanalyse</w:t>
-        </w:r>
-        <w:r>
-          <w:rPr>
-            <w:noProof/>
-            <w:webHidden/>
-          </w:rPr>
-          <w:tab/>
-        </w:r>
-        <w:r>
-          <w:rPr>
-            <w:noProof/>
-            <w:webHidden/>
-          </w:rPr>
-          <w:fldChar w:fldCharType="begin"/>
-        </w:r>
-        <w:r>
-          <w:rPr>
-            <w:noProof/>
-            <w:webHidden/>
-          </w:rPr>
-          <w:instrText xml:space="preserve"> PAGEREF _Toc514244832 \h </w:instrText>
-        </w:r>
-        <w:r>
-          <w:rPr>
-            <w:noProof/>
-            <w:webHidden/>
-          </w:rPr>
-        </w:r>
-        <w:r>
-          <w:rPr>
-            <w:noProof/>
-            <w:webHidden/>
-          </w:rPr>
-          <w:fldChar w:fldCharType="separate"/>
-        </w:r>
-        <w:r>
-          <w:rPr>
-            <w:noProof/>
-            <w:webHidden/>
-          </w:rPr>
-          <w:t>6</w:t>
         </w:r>
         <w:r>
           <w:rPr>
@@ -883,13 +623,13 @@
           <w:szCs w:val="24"/>
         </w:rPr>
       </w:pPr>
-      <w:hyperlink w:anchor="_Toc514244833" w:history="1">
+      <w:hyperlink w:anchor="_Toc514258544" w:history="1">
         <w:r>
           <w:rPr>
             <w:rStyle w:val="Link"/>
             <w:noProof/>
           </w:rPr>
-          <w:t>3.1</w:t>
+          <w:t>2.2</w:t>
         </w:r>
         <w:r>
           <w:rPr>
@@ -905,7 +645,7 @@
             <w:rStyle w:val="Link"/>
             <w:noProof/>
           </w:rPr>
-          <w:t>Allgemeine Problemstellung</w:t>
+          <w:t>Installation des Programms</w:t>
         </w:r>
         <w:r>
           <w:rPr>
@@ -926,7 +666,7 @@
             <w:noProof/>
             <w:webHidden/>
           </w:rPr>
-          <w:instrText xml:space="preserve"> PAGEREF _Toc514244833 \h </w:instrText>
+          <w:instrText xml:space="preserve"> PAGEREF _Toc514258544 \h </w:instrText>
         </w:r>
         <w:r>
           <w:rPr>
@@ -946,7 +686,7 @@
             <w:noProof/>
             <w:webHidden/>
           </w:rPr>
-          <w:t>6</w:t>
+          <w:t>4</w:t>
         </w:r>
         <w:r>
           <w:rPr>
@@ -967,13 +707,13 @@
           <w:szCs w:val="24"/>
         </w:rPr>
       </w:pPr>
-      <w:hyperlink w:anchor="_Toc514244834" w:history="1">
+      <w:hyperlink w:anchor="_Toc514258545" w:history="1">
         <w:r>
           <w:rPr>
             <w:rStyle w:val="Link"/>
             <w:noProof/>
           </w:rPr>
-          <w:t>3.2</w:t>
+          <w:t>2.3</w:t>
         </w:r>
         <w:r>
           <w:rPr>
@@ -989,7 +729,7 @@
             <w:rStyle w:val="Link"/>
             <w:noProof/>
           </w:rPr>
-          <w:t>Format der Eingabedatei</w:t>
+          <w:t>Programmstart</w:t>
         </w:r>
         <w:r>
           <w:rPr>
@@ -1010,7 +750,7 @@
             <w:noProof/>
             <w:webHidden/>
           </w:rPr>
-          <w:instrText xml:space="preserve"> PAGEREF _Toc514244834 \h </w:instrText>
+          <w:instrText xml:space="preserve"> PAGEREF _Toc514258545 \h </w:instrText>
         </w:r>
         <w:r>
           <w:rPr>
@@ -1030,7 +770,7 @@
             <w:noProof/>
             <w:webHidden/>
           </w:rPr>
-          <w:t>6</w:t>
+          <w:t>4</w:t>
         </w:r>
         <w:r>
           <w:rPr>
@@ -1043,7 +783,7 @@
     </w:p>
     <w:p>
       <w:pPr>
-        <w:pStyle w:val="Verzeichnis2"/>
+        <w:pStyle w:val="Verzeichnis1"/>
         <w:rPr>
           <w:rFonts w:asciiTheme="minorHAnsi" w:eastAsiaTheme="minorEastAsia" w:hAnsiTheme="minorHAnsi" w:cstheme="minorBidi"/>
           <w:noProof/>
@@ -1051,13 +791,13 @@
           <w:szCs w:val="24"/>
         </w:rPr>
       </w:pPr>
-      <w:hyperlink w:anchor="_Toc514244835" w:history="1">
+      <w:hyperlink w:anchor="_Toc514258546" w:history="1">
         <w:r>
           <w:rPr>
             <w:rStyle w:val="Link"/>
             <w:noProof/>
           </w:rPr>
-          <w:t>3.3</w:t>
+          <w:t>3</w:t>
         </w:r>
         <w:r>
           <w:rPr>
@@ -1073,7 +813,7 @@
             <w:rStyle w:val="Link"/>
             <w:noProof/>
           </w:rPr>
-          <w:t>Format der Ausgabedatei</w:t>
+          <w:t>Aufgabenanalyse</w:t>
         </w:r>
         <w:r>
           <w:rPr>
@@ -1094,7 +834,7 @@
             <w:noProof/>
             <w:webHidden/>
           </w:rPr>
-          <w:instrText xml:space="preserve"> PAGEREF _Toc514244835 \h </w:instrText>
+          <w:instrText xml:space="preserve"> PAGEREF _Toc514258546 \h </w:instrText>
         </w:r>
         <w:r>
           <w:rPr>
@@ -1114,7 +854,7 @@
             <w:noProof/>
             <w:webHidden/>
           </w:rPr>
-          <w:t>7</w:t>
+          <w:t>6</w:t>
         </w:r>
         <w:r>
           <w:rPr>
@@ -1135,13 +875,13 @@
           <w:szCs w:val="24"/>
         </w:rPr>
       </w:pPr>
-      <w:hyperlink w:anchor="_Toc514244836" w:history="1">
+      <w:hyperlink w:anchor="_Toc514258547" w:history="1">
         <w:r>
           <w:rPr>
             <w:rStyle w:val="Link"/>
             <w:noProof/>
           </w:rPr>
-          <w:t>3.4</w:t>
+          <w:t>3.1</w:t>
         </w:r>
         <w:r>
           <w:rPr>
@@ -1157,7 +897,7 @@
             <w:rStyle w:val="Link"/>
             <w:noProof/>
           </w:rPr>
-          <w:t>Algorithmus</w:t>
+          <w:t>Allgemeine Problemstellung</w:t>
         </w:r>
         <w:r>
           <w:rPr>
@@ -1178,7 +918,7 @@
             <w:noProof/>
             <w:webHidden/>
           </w:rPr>
-          <w:instrText xml:space="preserve"> PAGEREF _Toc514244836 \h </w:instrText>
+          <w:instrText xml:space="preserve"> PAGEREF _Toc514258547 \h </w:instrText>
         </w:r>
         <w:r>
           <w:rPr>
@@ -1198,7 +938,7 @@
             <w:noProof/>
             <w:webHidden/>
           </w:rPr>
-          <w:t>8</w:t>
+          <w:t>6</w:t>
         </w:r>
         <w:r>
           <w:rPr>
@@ -1219,13 +959,13 @@
           <w:szCs w:val="24"/>
         </w:rPr>
       </w:pPr>
-      <w:hyperlink w:anchor="_Toc514244837" w:history="1">
+      <w:hyperlink w:anchor="_Toc514258548" w:history="1">
         <w:r>
           <w:rPr>
             <w:rStyle w:val="Link"/>
             <w:noProof/>
           </w:rPr>
-          <w:t>3.5</w:t>
+          <w:t>3.2</w:t>
         </w:r>
         <w:r>
           <w:rPr>
@@ -1241,7 +981,7 @@
             <w:rStyle w:val="Link"/>
             <w:noProof/>
           </w:rPr>
-          <w:t>Verbale Beschreibung des Verfahrens</w:t>
+          <w:t>Format der Eingabedatei</w:t>
         </w:r>
         <w:r>
           <w:rPr>
@@ -1262,7 +1002,7 @@
             <w:noProof/>
             <w:webHidden/>
           </w:rPr>
-          <w:instrText xml:space="preserve"> PAGEREF _Toc514244837 \h </w:instrText>
+          <w:instrText xml:space="preserve"> PAGEREF _Toc514258548 \h </w:instrText>
         </w:r>
         <w:r>
           <w:rPr>
@@ -1282,7 +1022,7 @@
             <w:noProof/>
             <w:webHidden/>
           </w:rPr>
-          <w:t>8</w:t>
+          <w:t>6</w:t>
         </w:r>
         <w:r>
           <w:rPr>
@@ -1303,13 +1043,13 @@
           <w:szCs w:val="24"/>
         </w:rPr>
       </w:pPr>
-      <w:hyperlink w:anchor="_Toc514244838" w:history="1">
+      <w:hyperlink w:anchor="_Toc514258549" w:history="1">
         <w:r>
           <w:rPr>
             <w:rStyle w:val="Link"/>
             <w:noProof/>
           </w:rPr>
-          <w:t>3.6</w:t>
+          <w:t>3.3</w:t>
         </w:r>
         <w:r>
           <w:rPr>
@@ -1325,7 +1065,7 @@
             <w:rStyle w:val="Link"/>
             <w:noProof/>
           </w:rPr>
-          <w:t>Einlesen der Eingabedatei</w:t>
+          <w:t>Format der Ausgabedatei</w:t>
         </w:r>
         <w:r>
           <w:rPr>
@@ -1346,7 +1086,7 @@
             <w:noProof/>
             <w:webHidden/>
           </w:rPr>
-          <w:instrText xml:space="preserve"> PAGEREF _Toc514244838 \h </w:instrText>
+          <w:instrText xml:space="preserve"> PAGEREF _Toc514258549 \h </w:instrText>
         </w:r>
         <w:r>
           <w:rPr>
@@ -1366,7 +1106,7 @@
             <w:noProof/>
             <w:webHidden/>
           </w:rPr>
-          <w:t>8</w:t>
+          <w:t>7</w:t>
         </w:r>
         <w:r>
           <w:rPr>
@@ -1387,13 +1127,13 @@
           <w:szCs w:val="24"/>
         </w:rPr>
       </w:pPr>
-      <w:hyperlink w:anchor="_Toc514244839" w:history="1">
+      <w:hyperlink w:anchor="_Toc514258550" w:history="1">
         <w:r>
           <w:rPr>
             <w:rStyle w:val="Link"/>
             <w:noProof/>
           </w:rPr>
-          <w:t>3.7</w:t>
+          <w:t>3.4</w:t>
         </w:r>
         <w:r>
           <w:rPr>
@@ -1409,7 +1149,7 @@
             <w:rStyle w:val="Link"/>
             <w:noProof/>
           </w:rPr>
-          <w:t>Überführung der Eingabedaten ins Datenmodel</w:t>
+          <w:t>Algorithmus</w:t>
         </w:r>
         <w:r>
           <w:rPr>
@@ -1430,7 +1170,7 @@
             <w:noProof/>
             <w:webHidden/>
           </w:rPr>
-          <w:instrText xml:space="preserve"> PAGEREF _Toc514244839 \h </w:instrText>
+          <w:instrText xml:space="preserve"> PAGEREF _Toc514258550 \h </w:instrText>
         </w:r>
         <w:r>
           <w:rPr>
@@ -1450,7 +1190,7 @@
             <w:noProof/>
             <w:webHidden/>
           </w:rPr>
-          <w:t>9</w:t>
+          <w:t>8</w:t>
         </w:r>
         <w:r>
           <w:rPr>
@@ -1471,13 +1211,13 @@
           <w:szCs w:val="24"/>
         </w:rPr>
       </w:pPr>
-      <w:hyperlink w:anchor="_Toc514244840" w:history="1">
+      <w:hyperlink w:anchor="_Toc514258551" w:history="1">
         <w:r>
           <w:rPr>
             <w:rStyle w:val="Link"/>
             <w:noProof/>
           </w:rPr>
-          <w:t>3.8</w:t>
+          <w:t>3.5</w:t>
         </w:r>
         <w:r>
           <w:rPr>
@@ -1493,7 +1233,7 @@
             <w:rStyle w:val="Link"/>
             <w:noProof/>
           </w:rPr>
-          <w:t>Berechnung im Controller</w:t>
+          <w:t>Verbale Beschreibung des Verfahrens</w:t>
         </w:r>
         <w:r>
           <w:rPr>
@@ -1514,7 +1254,7 @@
             <w:noProof/>
             <w:webHidden/>
           </w:rPr>
-          <w:instrText xml:space="preserve"> PAGEREF _Toc514244840 \h </w:instrText>
+          <w:instrText xml:space="preserve"> PAGEREF _Toc514258551 \h </w:instrText>
         </w:r>
         <w:r>
           <w:rPr>
@@ -1534,93 +1274,7 @@
             <w:noProof/>
             <w:webHidden/>
           </w:rPr>
-          <w:t>9</w:t>
-        </w:r>
-        <w:r>
-          <w:rPr>
-            <w:noProof/>
-            <w:webHidden/>
-          </w:rPr>
-          <w:fldChar w:fldCharType="end"/>
-        </w:r>
-      </w:hyperlink>
-    </w:p>
-    <w:p>
-      <w:pPr>
-        <w:pStyle w:val="Verzeichnis1"/>
-        <w:rPr>
-          <w:rFonts w:asciiTheme="minorHAnsi" w:eastAsiaTheme="minorEastAsia" w:hAnsiTheme="minorHAnsi" w:cstheme="minorBidi"/>
-          <w:b w:val="0"/>
-          <w:noProof/>
-          <w:sz w:val="24"/>
-          <w:szCs w:val="24"/>
-        </w:rPr>
-      </w:pPr>
-      <w:hyperlink w:anchor="_Toc514244841" w:history="1">
-        <w:r>
-          <w:rPr>
-            <w:rStyle w:val="Link"/>
-            <w:noProof/>
-          </w:rPr>
-          <w:t>4</w:t>
-        </w:r>
-        <w:r>
-          <w:rPr>
-            <w:rFonts w:asciiTheme="minorHAnsi" w:eastAsiaTheme="minorEastAsia" w:hAnsiTheme="minorHAnsi" w:cstheme="minorBidi"/>
-            <w:b w:val="0"/>
-            <w:noProof/>
-            <w:sz w:val="24"/>
-            <w:szCs w:val="24"/>
-          </w:rPr>
-          <w:tab/>
-        </w:r>
-        <w:r>
-          <w:rPr>
-            <w:rStyle w:val="Link"/>
-            <w:noProof/>
-          </w:rPr>
-          <w:t>Programmkonzeption</w:t>
-        </w:r>
-        <w:r>
-          <w:rPr>
-            <w:noProof/>
-            <w:webHidden/>
-          </w:rPr>
-          <w:tab/>
-        </w:r>
-        <w:r>
-          <w:rPr>
-            <w:noProof/>
-            <w:webHidden/>
-          </w:rPr>
-          <w:fldChar w:fldCharType="begin"/>
-        </w:r>
-        <w:r>
-          <w:rPr>
-            <w:noProof/>
-            <w:webHidden/>
-          </w:rPr>
-          <w:instrText xml:space="preserve"> PAGEREF _Toc514244841 \h </w:instrText>
-        </w:r>
-        <w:r>
-          <w:rPr>
-            <w:noProof/>
-            <w:webHidden/>
-          </w:rPr>
-        </w:r>
-        <w:r>
-          <w:rPr>
-            <w:noProof/>
-            <w:webHidden/>
-          </w:rPr>
-          <w:fldChar w:fldCharType="separate"/>
-        </w:r>
-        <w:r>
-          <w:rPr>
-            <w:noProof/>
-            <w:webHidden/>
-          </w:rPr>
-          <w:t>11</w:t>
+          <w:t>8</w:t>
         </w:r>
         <w:r>
           <w:rPr>
@@ -1641,13 +1295,13 @@
           <w:szCs w:val="24"/>
         </w:rPr>
       </w:pPr>
-      <w:hyperlink w:anchor="_Toc514244842" w:history="1">
+      <w:hyperlink w:anchor="_Toc514258552" w:history="1">
         <w:r>
           <w:rPr>
             <w:rStyle w:val="Link"/>
             <w:noProof/>
           </w:rPr>
-          <w:t>4.1</w:t>
+          <w:t>3.6</w:t>
         </w:r>
         <w:r>
           <w:rPr>
@@ -1663,7 +1317,7 @@
             <w:rStyle w:val="Link"/>
             <w:noProof/>
           </w:rPr>
-          <w:t>UML Klassendiagramm</w:t>
+          <w:t>Einlesen der Eingabedatei</w:t>
         </w:r>
         <w:r>
           <w:rPr>
@@ -1684,7 +1338,7 @@
             <w:noProof/>
             <w:webHidden/>
           </w:rPr>
-          <w:instrText xml:space="preserve"> PAGEREF _Toc514244842 \h </w:instrText>
+          <w:instrText xml:space="preserve"> PAGEREF _Toc514258552 \h </w:instrText>
         </w:r>
         <w:r>
           <w:rPr>
@@ -1704,7 +1358,7 @@
             <w:noProof/>
             <w:webHidden/>
           </w:rPr>
-          <w:t>11</w:t>
+          <w:t>8</w:t>
         </w:r>
         <w:r>
           <w:rPr>
@@ -1725,13 +1379,13 @@
           <w:szCs w:val="24"/>
         </w:rPr>
       </w:pPr>
-      <w:hyperlink w:anchor="_Toc514244843" w:history="1">
+      <w:hyperlink w:anchor="_Toc514258553" w:history="1">
         <w:r>
           <w:rPr>
             <w:rStyle w:val="Link"/>
             <w:noProof/>
           </w:rPr>
-          <w:t>4.2</w:t>
+          <w:t>3.7</w:t>
         </w:r>
         <w:r>
           <w:rPr>
@@ -1747,7 +1401,7 @@
             <w:rStyle w:val="Link"/>
             <w:noProof/>
           </w:rPr>
-          <w:t>Programmablauf im Sequenzdiagramm</w:t>
+          <w:t>Überführung der Eingabedaten ins Datenmodel</w:t>
         </w:r>
         <w:r>
           <w:rPr>
@@ -1768,7 +1422,7 @@
             <w:noProof/>
             <w:webHidden/>
           </w:rPr>
-          <w:instrText xml:space="preserve"> PAGEREF _Toc514244843 \h </w:instrText>
+          <w:instrText xml:space="preserve"> PAGEREF _Toc514258553 \h </w:instrText>
         </w:r>
         <w:r>
           <w:rPr>
@@ -1788,7 +1442,7 @@
             <w:noProof/>
             <w:webHidden/>
           </w:rPr>
-          <w:t>12</w:t>
+          <w:t>9</w:t>
         </w:r>
         <w:r>
           <w:rPr>
@@ -1809,13 +1463,13 @@
           <w:szCs w:val="24"/>
         </w:rPr>
       </w:pPr>
-      <w:hyperlink w:anchor="_Toc514244844" w:history="1">
+      <w:hyperlink w:anchor="_Toc514258554" w:history="1">
         <w:r>
           <w:rPr>
             <w:rStyle w:val="Link"/>
             <w:noProof/>
           </w:rPr>
-          <w:t>4.3</w:t>
+          <w:t>3.8</w:t>
         </w:r>
         <w:r>
           <w:rPr>
@@ -1831,7 +1485,7 @@
             <w:rStyle w:val="Link"/>
             <w:noProof/>
           </w:rPr>
-          <w:t>Nassi-Shneiderman-Diagramme</w:t>
+          <w:t>Berechnung im Controller</w:t>
         </w:r>
         <w:r>
           <w:rPr>
@@ -1852,7 +1506,7 @@
             <w:noProof/>
             <w:webHidden/>
           </w:rPr>
-          <w:instrText xml:space="preserve"> PAGEREF _Toc514244844 \h </w:instrText>
+          <w:instrText xml:space="preserve"> PAGEREF _Toc514258554 \h </w:instrText>
         </w:r>
         <w:r>
           <w:rPr>
@@ -1872,7 +1526,7 @@
             <w:noProof/>
             <w:webHidden/>
           </w:rPr>
-          <w:t>12</w:t>
+          <w:t>9</w:t>
         </w:r>
         <w:r>
           <w:rPr>
@@ -1885,7 +1539,7 @@
     </w:p>
     <w:p>
       <w:pPr>
-        <w:pStyle w:val="Verzeichnis3"/>
+        <w:pStyle w:val="Verzeichnis1"/>
         <w:rPr>
           <w:rFonts w:asciiTheme="minorHAnsi" w:eastAsiaTheme="minorEastAsia" w:hAnsiTheme="minorHAnsi" w:cstheme="minorBidi"/>
           <w:noProof/>
@@ -1893,13 +1547,13 @@
           <w:szCs w:val="24"/>
         </w:rPr>
       </w:pPr>
-      <w:hyperlink w:anchor="_Toc514244845" w:history="1">
+      <w:hyperlink w:anchor="_Toc514258555" w:history="1">
         <w:r>
           <w:rPr>
             <w:rStyle w:val="Link"/>
             <w:noProof/>
           </w:rPr>
-          <w:t>4.3.1</w:t>
+          <w:t>4</w:t>
         </w:r>
         <w:r>
           <w:rPr>
@@ -1915,7 +1569,7 @@
             <w:rStyle w:val="Link"/>
             <w:noProof/>
           </w:rPr>
-          <w:t>Main</w:t>
+          <w:t>Programmkonzeption</w:t>
         </w:r>
         <w:r>
           <w:rPr>
@@ -1936,7 +1590,7 @@
             <w:noProof/>
             <w:webHidden/>
           </w:rPr>
-          <w:instrText xml:space="preserve"> PAGEREF _Toc514244845 \h </w:instrText>
+          <w:instrText xml:space="preserve"> PAGEREF _Toc514258555 \h </w:instrText>
         </w:r>
         <w:r>
           <w:rPr>
@@ -1956,7 +1610,7 @@
             <w:noProof/>
             <w:webHidden/>
           </w:rPr>
-          <w:t>12</w:t>
+          <w:t>11</w:t>
         </w:r>
         <w:r>
           <w:rPr>
@@ -1969,7 +1623,7 @@
     </w:p>
     <w:p>
       <w:pPr>
-        <w:pStyle w:val="Verzeichnis3"/>
+        <w:pStyle w:val="Verzeichnis2"/>
         <w:rPr>
           <w:rFonts w:asciiTheme="minorHAnsi" w:eastAsiaTheme="minorEastAsia" w:hAnsiTheme="minorHAnsi" w:cstheme="minorBidi"/>
           <w:noProof/>
@@ -1977,13 +1631,13 @@
           <w:szCs w:val="24"/>
         </w:rPr>
       </w:pPr>
-      <w:hyperlink w:anchor="_Toc514244846" w:history="1">
+      <w:hyperlink w:anchor="_Toc514258556" w:history="1">
         <w:r>
           <w:rPr>
             <w:rStyle w:val="Link"/>
             <w:noProof/>
           </w:rPr>
-          <w:t>4.3.2</w:t>
+          <w:t>4.1</w:t>
         </w:r>
         <w:r>
           <w:rPr>
@@ -1999,7 +1653,7 @@
             <w:rStyle w:val="Link"/>
             <w:noProof/>
           </w:rPr>
-          <w:t>Einlesen einer Datei</w:t>
+          <w:t>UML Klassendiagramm</w:t>
         </w:r>
         <w:r>
           <w:rPr>
@@ -2020,7 +1674,7 @@
             <w:noProof/>
             <w:webHidden/>
           </w:rPr>
-          <w:instrText xml:space="preserve"> PAGEREF _Toc514244846 \h </w:instrText>
+          <w:instrText xml:space="preserve"> PAGEREF _Toc514258556 \h </w:instrText>
         </w:r>
         <w:r>
           <w:rPr>
@@ -2040,7 +1694,7 @@
             <w:noProof/>
             <w:webHidden/>
           </w:rPr>
-          <w:t>13</w:t>
+          <w:t>11</w:t>
         </w:r>
         <w:r>
           <w:rPr>
@@ -2053,7 +1707,7 @@
     </w:p>
     <w:p>
       <w:pPr>
-        <w:pStyle w:val="Verzeichnis3"/>
+        <w:pStyle w:val="Verzeichnis2"/>
         <w:rPr>
           <w:rFonts w:asciiTheme="minorHAnsi" w:eastAsiaTheme="minorEastAsia" w:hAnsiTheme="minorHAnsi" w:cstheme="minorBidi"/>
           <w:noProof/>
@@ -2061,13 +1715,13 @@
           <w:szCs w:val="24"/>
         </w:rPr>
       </w:pPr>
-      <w:hyperlink w:anchor="_Toc514244847" w:history="1">
+      <w:hyperlink w:anchor="_Toc514258557" w:history="1">
         <w:r>
           <w:rPr>
             <w:rStyle w:val="Link"/>
             <w:noProof/>
           </w:rPr>
-          <w:t>4.3.3</w:t>
+          <w:t>4.2</w:t>
         </w:r>
         <w:r>
           <w:rPr>
@@ -2083,7 +1737,7 @@
             <w:rStyle w:val="Link"/>
             <w:noProof/>
           </w:rPr>
-          <w:t>Erzeugung des Models - Modelmethoden</w:t>
+          <w:t>Programmablauf im Sequenzdiagramm</w:t>
         </w:r>
         <w:r>
           <w:rPr>
@@ -2104,7 +1758,7 @@
             <w:noProof/>
             <w:webHidden/>
           </w:rPr>
-          <w:instrText xml:space="preserve"> PAGEREF _Toc514244847 \h </w:instrText>
+          <w:instrText xml:space="preserve"> PAGEREF _Toc514258557 \h </w:instrText>
         </w:r>
         <w:r>
           <w:rPr>
@@ -2124,7 +1778,7 @@
             <w:noProof/>
             <w:webHidden/>
           </w:rPr>
-          <w:t>14</w:t>
+          <w:t>12</w:t>
         </w:r>
         <w:r>
           <w:rPr>
@@ -2137,7 +1791,7 @@
     </w:p>
     <w:p>
       <w:pPr>
-        <w:pStyle w:val="Verzeichnis3"/>
+        <w:pStyle w:val="Verzeichnis2"/>
         <w:rPr>
           <w:rFonts w:asciiTheme="minorHAnsi" w:eastAsiaTheme="minorEastAsia" w:hAnsiTheme="minorHAnsi" w:cstheme="minorBidi"/>
           <w:noProof/>
@@ -2145,13 +1799,13 @@
           <w:szCs w:val="24"/>
         </w:rPr>
       </w:pPr>
-      <w:hyperlink w:anchor="_Toc514244848" w:history="1">
+      <w:hyperlink w:anchor="_Toc514258558" w:history="1">
         <w:r>
           <w:rPr>
             <w:rStyle w:val="Link"/>
             <w:noProof/>
           </w:rPr>
-          <w:t>4.3.4</w:t>
+          <w:t>4.3</w:t>
         </w:r>
         <w:r>
           <w:rPr>
@@ -2167,7 +1821,7 @@
             <w:rStyle w:val="Link"/>
             <w:noProof/>
           </w:rPr>
-          <w:t>Ausgabe</w:t>
+          <w:t>Nassi-Shneiderman-Diagramme</w:t>
         </w:r>
         <w:r>
           <w:rPr>
@@ -2188,7 +1842,7 @@
             <w:noProof/>
             <w:webHidden/>
           </w:rPr>
-          <w:instrText xml:space="preserve"> PAGEREF _Toc514244848 \h </w:instrText>
+          <w:instrText xml:space="preserve"> PAGEREF _Toc514258558 \h </w:instrText>
         </w:r>
         <w:r>
           <w:rPr>
@@ -2208,7 +1862,7 @@
             <w:noProof/>
             <w:webHidden/>
           </w:rPr>
-          <w:t>15</w:t>
+          <w:t>12</w:t>
         </w:r>
         <w:r>
           <w:rPr>
@@ -2229,13 +1883,13 @@
           <w:szCs w:val="24"/>
         </w:rPr>
       </w:pPr>
-      <w:hyperlink w:anchor="_Toc514244849" w:history="1">
+      <w:hyperlink w:anchor="_Toc514258559" w:history="1">
         <w:r>
           <w:rPr>
             <w:rStyle w:val="Link"/>
             <w:noProof/>
           </w:rPr>
-          <w:t>4.3.5</w:t>
+          <w:t>4.3.1</w:t>
         </w:r>
         <w:r>
           <w:rPr>
@@ -2251,7 +1905,7 @@
             <w:rStyle w:val="Link"/>
             <w:noProof/>
           </w:rPr>
-          <w:t>Controllermethoden</w:t>
+          <w:t>Main</w:t>
         </w:r>
         <w:r>
           <w:rPr>
@@ -2272,7 +1926,7 @@
             <w:noProof/>
             <w:webHidden/>
           </w:rPr>
-          <w:instrText xml:space="preserve"> PAGEREF _Toc514244849 \h </w:instrText>
+          <w:instrText xml:space="preserve"> PAGEREF _Toc514258559 \h </w:instrText>
         </w:r>
         <w:r>
           <w:rPr>
@@ -2292,7 +1946,7 @@
             <w:noProof/>
             <w:webHidden/>
           </w:rPr>
-          <w:t>16</w:t>
+          <w:t>12</w:t>
         </w:r>
         <w:r>
           <w:rPr>
@@ -2305,93 +1959,7 @@
     </w:p>
     <w:p>
       <w:pPr>
-        <w:pStyle w:val="Verzeichnis1"/>
-        <w:rPr>
-          <w:rFonts w:asciiTheme="minorHAnsi" w:eastAsiaTheme="minorEastAsia" w:hAnsiTheme="minorHAnsi" w:cstheme="minorBidi"/>
-          <w:b w:val="0"/>
-          <w:noProof/>
-          <w:sz w:val="24"/>
-          <w:szCs w:val="24"/>
-        </w:rPr>
-      </w:pPr>
-      <w:hyperlink w:anchor="_Toc514244850" w:history="1">
-        <w:r>
-          <w:rPr>
-            <w:rStyle w:val="Link"/>
-            <w:noProof/>
-          </w:rPr>
-          <w:t>5</w:t>
-        </w:r>
-        <w:r>
-          <w:rPr>
-            <w:rFonts w:asciiTheme="minorHAnsi" w:eastAsiaTheme="minorEastAsia" w:hAnsiTheme="minorHAnsi" w:cstheme="minorBidi"/>
-            <w:b w:val="0"/>
-            <w:noProof/>
-            <w:sz w:val="24"/>
-            <w:szCs w:val="24"/>
-          </w:rPr>
-          <w:tab/>
-        </w:r>
-        <w:r>
-          <w:rPr>
-            <w:rStyle w:val="Link"/>
-            <w:noProof/>
-          </w:rPr>
-          <w:t>Abweichung von der handschriftlichen Ausarbeitung</w:t>
-        </w:r>
-        <w:r>
-          <w:rPr>
-            <w:noProof/>
-            <w:webHidden/>
-          </w:rPr>
-          <w:tab/>
-        </w:r>
-        <w:r>
-          <w:rPr>
-            <w:noProof/>
-            <w:webHidden/>
-          </w:rPr>
-          <w:fldChar w:fldCharType="begin"/>
-        </w:r>
-        <w:r>
-          <w:rPr>
-            <w:noProof/>
-            <w:webHidden/>
-          </w:rPr>
-          <w:instrText xml:space="preserve"> PAGEREF _Toc514244850 \h </w:instrText>
-        </w:r>
-        <w:r>
-          <w:rPr>
-            <w:noProof/>
-            <w:webHidden/>
-          </w:rPr>
-        </w:r>
-        <w:r>
-          <w:rPr>
-            <w:noProof/>
-            <w:webHidden/>
-          </w:rPr>
-          <w:fldChar w:fldCharType="separate"/>
-        </w:r>
-        <w:r>
-          <w:rPr>
-            <w:noProof/>
-            <w:webHidden/>
-          </w:rPr>
-          <w:t>19</w:t>
-        </w:r>
-        <w:r>
-          <w:rPr>
-            <w:noProof/>
-            <w:webHidden/>
-          </w:rPr>
-          <w:fldChar w:fldCharType="end"/>
-        </w:r>
-      </w:hyperlink>
-    </w:p>
-    <w:p>
-      <w:pPr>
-        <w:pStyle w:val="Verzeichnis2"/>
+        <w:pStyle w:val="Verzeichnis3"/>
         <w:rPr>
           <w:rFonts w:asciiTheme="minorHAnsi" w:eastAsiaTheme="minorEastAsia" w:hAnsiTheme="minorHAnsi" w:cstheme="minorBidi"/>
           <w:noProof/>
@@ -2399,13 +1967,13 @@
           <w:szCs w:val="24"/>
         </w:rPr>
       </w:pPr>
-      <w:hyperlink w:anchor="_Toc514244851" w:history="1">
+      <w:hyperlink w:anchor="_Toc514258560" w:history="1">
         <w:r>
           <w:rPr>
             <w:rStyle w:val="Link"/>
             <w:noProof/>
           </w:rPr>
-          <w:t>5.1</w:t>
+          <w:t>4.3.2</w:t>
         </w:r>
         <w:r>
           <w:rPr>
@@ -2421,7 +1989,7 @@
             <w:rStyle w:val="Link"/>
             <w:noProof/>
           </w:rPr>
-          <w:t>Datenmodell</w:t>
+          <w:t>Einlesen einer Datei</w:t>
         </w:r>
         <w:r>
           <w:rPr>
@@ -2442,7 +2010,7 @@
             <w:noProof/>
             <w:webHidden/>
           </w:rPr>
-          <w:instrText xml:space="preserve"> PAGEREF _Toc514244851 \h </w:instrText>
+          <w:instrText xml:space="preserve"> PAGEREF _Toc514258560 \h </w:instrText>
         </w:r>
         <w:r>
           <w:rPr>
@@ -2462,7 +2030,7 @@
             <w:noProof/>
             <w:webHidden/>
           </w:rPr>
-          <w:t>19</w:t>
+          <w:t>13</w:t>
         </w:r>
         <w:r>
           <w:rPr>
@@ -2483,13 +2051,13 @@
           <w:szCs w:val="24"/>
         </w:rPr>
       </w:pPr>
-      <w:hyperlink w:anchor="_Toc514244852" w:history="1">
+      <w:hyperlink w:anchor="_Toc514258561" w:history="1">
         <w:r>
           <w:rPr>
             <w:rStyle w:val="Link"/>
             <w:noProof/>
           </w:rPr>
-          <w:t>5.1.1</w:t>
+          <w:t>4.3.3</w:t>
         </w:r>
         <w:r>
           <w:rPr>
@@ -2505,7 +2073,7 @@
             <w:rStyle w:val="Link"/>
             <w:noProof/>
           </w:rPr>
-          <w:t>Die Sichtbarkeiten der Methoden</w:t>
+          <w:t>Erzeugung des Models - Modelmethoden</w:t>
         </w:r>
         <w:r>
           <w:rPr>
@@ -2526,7 +2094,7 @@
             <w:noProof/>
             <w:webHidden/>
           </w:rPr>
-          <w:instrText xml:space="preserve"> PAGEREF _Toc514244852 \h </w:instrText>
+          <w:instrText xml:space="preserve"> PAGEREF _Toc514258561 \h </w:instrText>
         </w:r>
         <w:r>
           <w:rPr>
@@ -2546,7 +2114,7 @@
             <w:noProof/>
             <w:webHidden/>
           </w:rPr>
-          <w:t>19</w:t>
+          <w:t>14</w:t>
         </w:r>
         <w:r>
           <w:rPr>
@@ -2567,13 +2135,13 @@
           <w:szCs w:val="24"/>
         </w:rPr>
       </w:pPr>
-      <w:hyperlink w:anchor="_Toc514244853" w:history="1">
+      <w:hyperlink w:anchor="_Toc514258562" w:history="1">
         <w:r>
           <w:rPr>
             <w:rStyle w:val="Link"/>
             <w:noProof/>
           </w:rPr>
-          <w:t>5.1.2</w:t>
+          <w:t>4.3.4</w:t>
         </w:r>
         <w:r>
           <w:rPr>
@@ -2589,15 +2157,7 @@
             <w:rStyle w:val="Link"/>
             <w:noProof/>
           </w:rPr>
-          <w:t xml:space="preserve">Klasse </w:t>
-        </w:r>
-        <w:r>
-          <w:rPr>
-            <w:rStyle w:val="Link"/>
-            <w:rFonts w:ascii="Courier New" w:hAnsi="Courier New" w:cs="Courier New"/>
-            <w:noProof/>
-          </w:rPr>
-          <w:t>Model</w:t>
+          <w:t>Ausgabe</w:t>
         </w:r>
         <w:r>
           <w:rPr>
@@ -2618,7 +2178,7 @@
             <w:noProof/>
             <w:webHidden/>
           </w:rPr>
-          <w:instrText xml:space="preserve"> PAGEREF _Toc514244853 \h </w:instrText>
+          <w:instrText xml:space="preserve"> PAGEREF _Toc514258562 \h </w:instrText>
         </w:r>
         <w:r>
           <w:rPr>
@@ -2638,7 +2198,7 @@
             <w:noProof/>
             <w:webHidden/>
           </w:rPr>
-          <w:t>19</w:t>
+          <w:t>15</w:t>
         </w:r>
         <w:r>
           <w:rPr>
@@ -2659,13 +2219,13 @@
           <w:szCs w:val="24"/>
         </w:rPr>
       </w:pPr>
-      <w:hyperlink w:anchor="_Toc514244854" w:history="1">
+      <w:hyperlink w:anchor="_Toc514258563" w:history="1">
         <w:r>
           <w:rPr>
             <w:rStyle w:val="Link"/>
             <w:noProof/>
           </w:rPr>
-          <w:t>5.1.3</w:t>
+          <w:t>4.3.5</w:t>
         </w:r>
         <w:r>
           <w:rPr>
@@ -2681,15 +2241,7 @@
             <w:rStyle w:val="Link"/>
             <w:noProof/>
           </w:rPr>
-          <w:t xml:space="preserve">Klasse </w:t>
-        </w:r>
-        <w:r>
-          <w:rPr>
-            <w:rStyle w:val="Link"/>
-            <w:rFonts w:ascii="Courier New" w:hAnsi="Courier New" w:cs="Courier New"/>
-            <w:noProof/>
-          </w:rPr>
-          <w:t>Knoten</w:t>
+          <w:t>Controllermethoden</w:t>
         </w:r>
         <w:r>
           <w:rPr>
@@ -2710,7 +2262,7 @@
             <w:noProof/>
             <w:webHidden/>
           </w:rPr>
-          <w:instrText xml:space="preserve"> PAGEREF _Toc514244854 \h </w:instrText>
+          <w:instrText xml:space="preserve"> PAGEREF _Toc514258563 \h </w:instrText>
         </w:r>
         <w:r>
           <w:rPr>
@@ -2730,7 +2282,7 @@
             <w:noProof/>
             <w:webHidden/>
           </w:rPr>
-          <w:t>19</w:t>
+          <w:t>16</w:t>
         </w:r>
         <w:r>
           <w:rPr>
@@ -2743,7 +2295,7 @@
     </w:p>
     <w:p>
       <w:pPr>
-        <w:pStyle w:val="Verzeichnis3"/>
+        <w:pStyle w:val="Verzeichnis1"/>
         <w:rPr>
           <w:rFonts w:asciiTheme="minorHAnsi" w:eastAsiaTheme="minorEastAsia" w:hAnsiTheme="minorHAnsi" w:cstheme="minorBidi"/>
           <w:noProof/>
@@ -2751,13 +2303,13 @@
           <w:szCs w:val="24"/>
         </w:rPr>
       </w:pPr>
-      <w:hyperlink w:anchor="_Toc514244855" w:history="1">
+      <w:hyperlink w:anchor="_Toc514258564" w:history="1">
         <w:r>
           <w:rPr>
             <w:rStyle w:val="Link"/>
             <w:noProof/>
           </w:rPr>
-          <w:t>5.1.4</w:t>
+          <w:t>5</w:t>
         </w:r>
         <w:r>
           <w:rPr>
@@ -2773,15 +2325,7 @@
             <w:rStyle w:val="Link"/>
             <w:noProof/>
           </w:rPr>
-          <w:t xml:space="preserve">Klasse </w:t>
-        </w:r>
-        <w:r>
-          <w:rPr>
-            <w:rStyle w:val="Link"/>
-            <w:rFonts w:ascii="Courier New" w:hAnsi="Courier New" w:cs="Courier New"/>
-            <w:noProof/>
-          </w:rPr>
-          <w:t>Controller</w:t>
+          <w:t>Abweichung von der handschriftlichen Ausarbeitung</w:t>
         </w:r>
         <w:r>
           <w:rPr>
@@ -2802,7 +2346,7 @@
             <w:noProof/>
             <w:webHidden/>
           </w:rPr>
-          <w:instrText xml:space="preserve"> PAGEREF _Toc514244855 \h </w:instrText>
+          <w:instrText xml:space="preserve"> PAGEREF _Toc514258564 \h </w:instrText>
         </w:r>
         <w:r>
           <w:rPr>
@@ -2835,7 +2379,7 @@
     </w:p>
     <w:p>
       <w:pPr>
-        <w:pStyle w:val="Verzeichnis3"/>
+        <w:pStyle w:val="Verzeichnis2"/>
         <w:rPr>
           <w:rFonts w:asciiTheme="minorHAnsi" w:eastAsiaTheme="minorEastAsia" w:hAnsiTheme="minorHAnsi" w:cstheme="minorBidi"/>
           <w:noProof/>
@@ -2843,13 +2387,13 @@
           <w:szCs w:val="24"/>
         </w:rPr>
       </w:pPr>
-      <w:hyperlink w:anchor="_Toc514244856" w:history="1">
+      <w:hyperlink w:anchor="_Toc514258565" w:history="1">
         <w:r>
           <w:rPr>
             <w:rStyle w:val="Link"/>
             <w:noProof/>
           </w:rPr>
-          <w:t>5.1.5</w:t>
+          <w:t>5.1</w:t>
         </w:r>
         <w:r>
           <w:rPr>
@@ -2865,37 +2409,7 @@
             <w:rStyle w:val="Link"/>
             <w:noProof/>
           </w:rPr>
-          <w:t xml:space="preserve">Klasse </w:t>
-        </w:r>
-        <w:r>
-          <w:rPr>
-            <w:rStyle w:val="Link"/>
-            <w:rFonts w:ascii="Courier New" w:hAnsi="Courier New" w:cs="Courier New"/>
-            <w:noProof/>
-          </w:rPr>
-          <w:t>LeseAusDatei</w:t>
-        </w:r>
-        <w:r>
-          <w:rPr>
-            <w:rStyle w:val="Link"/>
-            <w:noProof/>
-          </w:rPr>
-          <w:t xml:space="preserve"> (Ursprünglich </w:t>
-        </w:r>
-        <w:r>
-          <w:rPr>
-            <w:rStyle w:val="Link"/>
-            <w:rFonts w:ascii="Courier New" w:hAnsi="Courier New"/>
-            <w:noProof/>
-          </w:rPr>
-          <w:t>InputFromFile</w:t>
-        </w:r>
-        <w:r>
-          <w:rPr>
-            <w:rStyle w:val="Link"/>
-            <w:noProof/>
-          </w:rPr>
-          <w:t>)</w:t>
+          <w:t>Datenmodell</w:t>
         </w:r>
         <w:r>
           <w:rPr>
@@ -2916,7 +2430,7 @@
             <w:noProof/>
             <w:webHidden/>
           </w:rPr>
-          <w:instrText xml:space="preserve"> PAGEREF _Toc514244856 \h </w:instrText>
+          <w:instrText xml:space="preserve"> PAGEREF _Toc514258565 \h </w:instrText>
         </w:r>
         <w:r>
           <w:rPr>
@@ -2936,7 +2450,7 @@
             <w:noProof/>
             <w:webHidden/>
           </w:rPr>
-          <w:t>20</w:t>
+          <w:t>19</w:t>
         </w:r>
         <w:r>
           <w:rPr>
@@ -2957,13 +2471,13 @@
           <w:szCs w:val="24"/>
         </w:rPr>
       </w:pPr>
-      <w:hyperlink w:anchor="_Toc514244857" w:history="1">
+      <w:hyperlink w:anchor="_Toc514258566" w:history="1">
         <w:r>
           <w:rPr>
             <w:rStyle w:val="Link"/>
             <w:noProof/>
           </w:rPr>
-          <w:t>5.1.6</w:t>
+          <w:t>5.1.1</w:t>
         </w:r>
         <w:r>
           <w:rPr>
@@ -2979,37 +2493,7 @@
             <w:rStyle w:val="Link"/>
             <w:noProof/>
           </w:rPr>
-          <w:t xml:space="preserve">Abstrakte Klasse </w:t>
-        </w:r>
-        <w:r>
-          <w:rPr>
-            <w:rStyle w:val="Link"/>
-            <w:rFonts w:ascii="Courier New" w:hAnsi="Courier New"/>
-            <w:noProof/>
-          </w:rPr>
-          <w:t>Ausgabe</w:t>
-        </w:r>
-        <w:r>
-          <w:rPr>
-            <w:rStyle w:val="Link"/>
-            <w:noProof/>
-          </w:rPr>
-          <w:t xml:space="preserve"> (ursprünglich </w:t>
-        </w:r>
-        <w:r>
-          <w:rPr>
-            <w:rStyle w:val="Link"/>
-            <w:rFonts w:ascii="Courier New" w:hAnsi="Courier New"/>
-            <w:noProof/>
-          </w:rPr>
-          <w:t>Output</w:t>
-        </w:r>
-        <w:r>
-          <w:rPr>
-            <w:rStyle w:val="Link"/>
-            <w:noProof/>
-          </w:rPr>
-          <w:t>)</w:t>
+          <w:t>Die Sichtbarkeiten der Methoden</w:t>
         </w:r>
         <w:r>
           <w:rPr>
@@ -3030,7 +2514,7 @@
             <w:noProof/>
             <w:webHidden/>
           </w:rPr>
-          <w:instrText xml:space="preserve"> PAGEREF _Toc514244857 \h </w:instrText>
+          <w:instrText xml:space="preserve"> PAGEREF _Toc514258566 \h </w:instrText>
         </w:r>
         <w:r>
           <w:rPr>
@@ -3050,7 +2534,7 @@
             <w:noProof/>
             <w:webHidden/>
           </w:rPr>
-          <w:t>20</w:t>
+          <w:t>19</w:t>
         </w:r>
         <w:r>
           <w:rPr>
@@ -3071,13 +2555,13 @@
           <w:szCs w:val="24"/>
         </w:rPr>
       </w:pPr>
-      <w:hyperlink w:anchor="_Toc514244858" w:history="1">
+      <w:hyperlink w:anchor="_Toc514258567" w:history="1">
         <w:r>
           <w:rPr>
             <w:rStyle w:val="Link"/>
             <w:noProof/>
           </w:rPr>
-          <w:t>5.1.7</w:t>
+          <w:t>5.1.2</w:t>
         </w:r>
         <w:r>
           <w:rPr>
@@ -3098,32 +2582,10 @@
         <w:r>
           <w:rPr>
             <w:rStyle w:val="Link"/>
-            <w:rFonts w:ascii="Courier New" w:hAnsi="Courier New"/>
-            <w:noProof/>
-          </w:rPr>
-          <w:t>AusgabeInDatei</w:t>
-        </w:r>
-        <w:r>
-          <w:rPr>
-            <w:rStyle w:val="Link"/>
-            <w:noProof/>
-          </w:rPr>
-          <w:t xml:space="preserve"> (ursprünglich </w:t>
-        </w:r>
-        <w:r>
-          <w:rPr>
-            <w:rStyle w:val="Link"/>
-            <w:rFonts w:ascii="Courier New" w:hAnsi="Courier New"/>
-            <w:noProof/>
-          </w:rPr>
-          <w:t>OutputToFile</w:t>
-        </w:r>
-        <w:r>
-          <w:rPr>
-            <w:rStyle w:val="Link"/>
-            <w:noProof/>
-          </w:rPr>
-          <w:t>)</w:t>
+            <w:rFonts w:ascii="Courier New" w:hAnsi="Courier New" w:cs="Courier New"/>
+            <w:noProof/>
+          </w:rPr>
+          <w:t>Model</w:t>
         </w:r>
         <w:r>
           <w:rPr>
@@ -3144,7 +2606,7 @@
             <w:noProof/>
             <w:webHidden/>
           </w:rPr>
-          <w:instrText xml:space="preserve"> PAGEREF _Toc514244858 \h </w:instrText>
+          <w:instrText xml:space="preserve"> PAGEREF _Toc514258567 \h </w:instrText>
         </w:r>
         <w:r>
           <w:rPr>
@@ -3164,7 +2626,7 @@
             <w:noProof/>
             <w:webHidden/>
           </w:rPr>
-          <w:t>21</w:t>
+          <w:t>19</w:t>
         </w:r>
         <w:r>
           <w:rPr>
@@ -3177,179 +2639,7 @@
     </w:p>
     <w:p>
       <w:pPr>
-        <w:pStyle w:val="Verzeichnis1"/>
-        <w:rPr>
-          <w:rFonts w:asciiTheme="minorHAnsi" w:eastAsiaTheme="minorEastAsia" w:hAnsiTheme="minorHAnsi" w:cstheme="minorBidi"/>
-          <w:b w:val="0"/>
-          <w:noProof/>
-          <w:sz w:val="24"/>
-          <w:szCs w:val="24"/>
-        </w:rPr>
-      </w:pPr>
-      <w:hyperlink w:anchor="_Toc514244859" w:history="1">
-        <w:r>
-          <w:rPr>
-            <w:rStyle w:val="Link"/>
-            <w:noProof/>
-          </w:rPr>
-          <w:t>6</w:t>
-        </w:r>
-        <w:r>
-          <w:rPr>
-            <w:rFonts w:asciiTheme="minorHAnsi" w:eastAsiaTheme="minorEastAsia" w:hAnsiTheme="minorHAnsi" w:cstheme="minorBidi"/>
-            <w:b w:val="0"/>
-            <w:noProof/>
-            <w:sz w:val="24"/>
-            <w:szCs w:val="24"/>
-          </w:rPr>
-          <w:tab/>
-        </w:r>
-        <w:r>
-          <w:rPr>
-            <w:rStyle w:val="Link"/>
-            <w:noProof/>
-          </w:rPr>
-          <w:t>Unittests</w:t>
-        </w:r>
-        <w:r>
-          <w:rPr>
-            <w:noProof/>
-            <w:webHidden/>
-          </w:rPr>
-          <w:tab/>
-        </w:r>
-        <w:r>
-          <w:rPr>
-            <w:noProof/>
-            <w:webHidden/>
-          </w:rPr>
-          <w:fldChar w:fldCharType="begin"/>
-        </w:r>
-        <w:r>
-          <w:rPr>
-            <w:noProof/>
-            <w:webHidden/>
-          </w:rPr>
-          <w:instrText xml:space="preserve"> PAGEREF _Toc514244859 \h </w:instrText>
-        </w:r>
-        <w:r>
-          <w:rPr>
-            <w:noProof/>
-            <w:webHidden/>
-          </w:rPr>
-        </w:r>
-        <w:r>
-          <w:rPr>
-            <w:noProof/>
-            <w:webHidden/>
-          </w:rPr>
-          <w:fldChar w:fldCharType="separate"/>
-        </w:r>
-        <w:r>
-          <w:rPr>
-            <w:noProof/>
-            <w:webHidden/>
-          </w:rPr>
-          <w:t>22</w:t>
-        </w:r>
-        <w:r>
-          <w:rPr>
-            <w:noProof/>
-            <w:webHidden/>
-          </w:rPr>
-          <w:fldChar w:fldCharType="end"/>
-        </w:r>
-      </w:hyperlink>
-    </w:p>
-    <w:p>
-      <w:pPr>
-        <w:pStyle w:val="Verzeichnis1"/>
-        <w:rPr>
-          <w:rFonts w:asciiTheme="minorHAnsi" w:eastAsiaTheme="minorEastAsia" w:hAnsiTheme="minorHAnsi" w:cstheme="minorBidi"/>
-          <w:b w:val="0"/>
-          <w:noProof/>
-          <w:sz w:val="24"/>
-          <w:szCs w:val="24"/>
-        </w:rPr>
-      </w:pPr>
-      <w:hyperlink w:anchor="_Toc514244860" w:history="1">
-        <w:r>
-          <w:rPr>
-            <w:rStyle w:val="Link"/>
-            <w:noProof/>
-          </w:rPr>
-          <w:t>7</w:t>
-        </w:r>
-        <w:r>
-          <w:rPr>
-            <w:rFonts w:asciiTheme="minorHAnsi" w:eastAsiaTheme="minorEastAsia" w:hAnsiTheme="minorHAnsi" w:cstheme="minorBidi"/>
-            <w:b w:val="0"/>
-            <w:noProof/>
-            <w:sz w:val="24"/>
-            <w:szCs w:val="24"/>
-          </w:rPr>
-          <w:tab/>
-        </w:r>
-        <w:r>
-          <w:rPr>
-            <w:rStyle w:val="Link"/>
-            <w:noProof/>
-          </w:rPr>
-          <w:t>Testfälle</w:t>
-        </w:r>
-        <w:r>
-          <w:rPr>
-            <w:noProof/>
-            <w:webHidden/>
-          </w:rPr>
-          <w:tab/>
-        </w:r>
-        <w:r>
-          <w:rPr>
-            <w:noProof/>
-            <w:webHidden/>
-          </w:rPr>
-          <w:fldChar w:fldCharType="begin"/>
-        </w:r>
-        <w:r>
-          <w:rPr>
-            <w:noProof/>
-            <w:webHidden/>
-          </w:rPr>
-          <w:instrText xml:space="preserve"> PAGEREF _Toc514244860 \h </w:instrText>
-        </w:r>
-        <w:r>
-          <w:rPr>
-            <w:noProof/>
-            <w:webHidden/>
-          </w:rPr>
-        </w:r>
-        <w:r>
-          <w:rPr>
-            <w:noProof/>
-            <w:webHidden/>
-          </w:rPr>
-          <w:fldChar w:fldCharType="separate"/>
-        </w:r>
-        <w:r>
-          <w:rPr>
-            <w:noProof/>
-            <w:webHidden/>
-          </w:rPr>
-          <w:t>23</w:t>
-        </w:r>
-        <w:r>
-          <w:rPr>
-            <w:noProof/>
-            <w:webHidden/>
-          </w:rPr>
-          <w:fldChar w:fldCharType="end"/>
-        </w:r>
-      </w:hyperlink>
-    </w:p>
-    <w:p>
-      <w:pPr>
-        <w:pStyle w:val="Verzeichnis2"/>
+        <w:pStyle w:val="Verzeichnis3"/>
         <w:rPr>
           <w:rFonts w:asciiTheme="minorHAnsi" w:eastAsiaTheme="minorEastAsia" w:hAnsiTheme="minorHAnsi" w:cstheme="minorBidi"/>
           <w:noProof/>
@@ -3357,13 +2647,13 @@
           <w:szCs w:val="24"/>
         </w:rPr>
       </w:pPr>
-      <w:hyperlink w:anchor="_Toc514244861" w:history="1">
+      <w:hyperlink w:anchor="_Toc514258568" w:history="1">
         <w:r>
           <w:rPr>
             <w:rStyle w:val="Link"/>
             <w:noProof/>
           </w:rPr>
-          <w:t>7.1</w:t>
+          <w:t>5.1.3</w:t>
         </w:r>
         <w:r>
           <w:rPr>
@@ -3379,7 +2669,15 @@
             <w:rStyle w:val="Link"/>
             <w:noProof/>
           </w:rPr>
-          <w:t>Besonderheiten der Beispiele 2, 3 und 5 der durch die IHK verbesserten Aufgabenstellung</w:t>
+          <w:t xml:space="preserve">Klasse </w:t>
+        </w:r>
+        <w:r>
+          <w:rPr>
+            <w:rStyle w:val="Link"/>
+            <w:rFonts w:ascii="Courier New" w:hAnsi="Courier New" w:cs="Courier New"/>
+            <w:noProof/>
+          </w:rPr>
+          <w:t>Knoten</w:t>
         </w:r>
         <w:r>
           <w:rPr>
@@ -3400,7 +2698,7 @@
             <w:noProof/>
             <w:webHidden/>
           </w:rPr>
-          <w:instrText xml:space="preserve"> PAGEREF _Toc514244861 \h </w:instrText>
+          <w:instrText xml:space="preserve"> PAGEREF _Toc514258568 \h </w:instrText>
         </w:r>
         <w:r>
           <w:rPr>
@@ -3420,7 +2718,7 @@
             <w:noProof/>
             <w:webHidden/>
           </w:rPr>
-          <w:t>23</w:t>
+          <w:t>19</w:t>
         </w:r>
         <w:r>
           <w:rPr>
@@ -3433,7 +2731,7 @@
     </w:p>
     <w:p>
       <w:pPr>
-        <w:pStyle w:val="Verzeichnis2"/>
+        <w:pStyle w:val="Verzeichnis3"/>
         <w:rPr>
           <w:rFonts w:asciiTheme="minorHAnsi" w:eastAsiaTheme="minorEastAsia" w:hAnsiTheme="minorHAnsi" w:cstheme="minorBidi"/>
           <w:noProof/>
@@ -3441,13 +2739,13 @@
           <w:szCs w:val="24"/>
         </w:rPr>
       </w:pPr>
-      <w:hyperlink w:anchor="_Toc514244862" w:history="1">
+      <w:hyperlink w:anchor="_Toc514258569" w:history="1">
         <w:r>
           <w:rPr>
             <w:rStyle w:val="Link"/>
             <w:noProof/>
           </w:rPr>
-          <w:t>7.2</w:t>
+          <w:t>5.1.4</w:t>
         </w:r>
         <w:r>
           <w:rPr>
@@ -3463,7 +2761,15 @@
             <w:rStyle w:val="Link"/>
             <w:noProof/>
           </w:rPr>
-          <w:t>Normalfälle</w:t>
+          <w:t xml:space="preserve">Klasse </w:t>
+        </w:r>
+        <w:r>
+          <w:rPr>
+            <w:rStyle w:val="Link"/>
+            <w:rFonts w:ascii="Courier New" w:hAnsi="Courier New" w:cs="Courier New"/>
+            <w:noProof/>
+          </w:rPr>
+          <w:t>Controller</w:t>
         </w:r>
         <w:r>
           <w:rPr>
@@ -3484,7 +2790,7 @@
             <w:noProof/>
             <w:webHidden/>
           </w:rPr>
-          <w:instrText xml:space="preserve"> PAGEREF _Toc514244862 \h </w:instrText>
+          <w:instrText xml:space="preserve"> PAGEREF _Toc514258569 \h </w:instrText>
         </w:r>
         <w:r>
           <w:rPr>
@@ -3504,7 +2810,7 @@
             <w:noProof/>
             <w:webHidden/>
           </w:rPr>
-          <w:t>24</w:t>
+          <w:t>19</w:t>
         </w:r>
         <w:r>
           <w:rPr>
@@ -3525,13 +2831,13 @@
           <w:szCs w:val="24"/>
         </w:rPr>
       </w:pPr>
-      <w:hyperlink w:anchor="_Toc514244863" w:history="1">
+      <w:hyperlink w:anchor="_Toc514258570" w:history="1">
         <w:r>
           <w:rPr>
             <w:rStyle w:val="Link"/>
             <w:noProof/>
           </w:rPr>
-          <w:t>7.2.1</w:t>
+          <w:t>5.1.5</w:t>
         </w:r>
         <w:r>
           <w:rPr>
@@ -3547,7 +2853,37 @@
             <w:rStyle w:val="Link"/>
             <w:noProof/>
           </w:rPr>
-          <w:t>Beispiele aus der durch die IHK verbesserten Aufgabenstellung</w:t>
+          <w:t xml:space="preserve">Klasse </w:t>
+        </w:r>
+        <w:r>
+          <w:rPr>
+            <w:rStyle w:val="Link"/>
+            <w:rFonts w:ascii="Courier New" w:hAnsi="Courier New" w:cs="Courier New"/>
+            <w:noProof/>
+          </w:rPr>
+          <w:t>LeseAusDatei</w:t>
+        </w:r>
+        <w:r>
+          <w:rPr>
+            <w:rStyle w:val="Link"/>
+            <w:noProof/>
+          </w:rPr>
+          <w:t xml:space="preserve"> (Ursprünglich </w:t>
+        </w:r>
+        <w:r>
+          <w:rPr>
+            <w:rStyle w:val="Link"/>
+            <w:rFonts w:ascii="Courier New" w:hAnsi="Courier New"/>
+            <w:noProof/>
+          </w:rPr>
+          <w:t>InputFromFile</w:t>
+        </w:r>
+        <w:r>
+          <w:rPr>
+            <w:rStyle w:val="Link"/>
+            <w:noProof/>
+          </w:rPr>
+          <w:t>)</w:t>
         </w:r>
         <w:r>
           <w:rPr>
@@ -3568,7 +2904,7 @@
             <w:noProof/>
             <w:webHidden/>
           </w:rPr>
-          <w:instrText xml:space="preserve"> PAGEREF _Toc514244863 \h </w:instrText>
+          <w:instrText xml:space="preserve"> PAGEREF _Toc514258570 \h </w:instrText>
         </w:r>
         <w:r>
           <w:rPr>
@@ -3588,7 +2924,7 @@
             <w:noProof/>
             <w:webHidden/>
           </w:rPr>
-          <w:t>24</w:t>
+          <w:t>20</w:t>
         </w:r>
         <w:r>
           <w:rPr>
@@ -3609,13 +2945,13 @@
           <w:szCs w:val="24"/>
         </w:rPr>
       </w:pPr>
-      <w:hyperlink w:anchor="_Toc514244864" w:history="1">
+      <w:hyperlink w:anchor="_Toc514258571" w:history="1">
         <w:r>
           <w:rPr>
             <w:rStyle w:val="Link"/>
             <w:noProof/>
           </w:rPr>
-          <w:t>7.2.2</w:t>
+          <w:t>5.1.6</w:t>
         </w:r>
         <w:r>
           <w:rPr>
@@ -3631,7 +2967,37 @@
             <w:rStyle w:val="Link"/>
             <w:noProof/>
           </w:rPr>
-          <w:t>Eigene Normalfälle</w:t>
+          <w:t xml:space="preserve">Abstrakte Klasse </w:t>
+        </w:r>
+        <w:r>
+          <w:rPr>
+            <w:rStyle w:val="Link"/>
+            <w:rFonts w:ascii="Courier New" w:hAnsi="Courier New"/>
+            <w:noProof/>
+          </w:rPr>
+          <w:t>Ausgabe</w:t>
+        </w:r>
+        <w:r>
+          <w:rPr>
+            <w:rStyle w:val="Link"/>
+            <w:noProof/>
+          </w:rPr>
+          <w:t xml:space="preserve"> (ursprünglich </w:t>
+        </w:r>
+        <w:r>
+          <w:rPr>
+            <w:rStyle w:val="Link"/>
+            <w:rFonts w:ascii="Courier New" w:hAnsi="Courier New"/>
+            <w:noProof/>
+          </w:rPr>
+          <w:t>Output</w:t>
+        </w:r>
+        <w:r>
+          <w:rPr>
+            <w:rStyle w:val="Link"/>
+            <w:noProof/>
+          </w:rPr>
+          <w:t>)</w:t>
         </w:r>
         <w:r>
           <w:rPr>
@@ -3652,7 +3018,7 @@
             <w:noProof/>
             <w:webHidden/>
           </w:rPr>
-          <w:instrText xml:space="preserve"> PAGEREF _Toc514244864 \h </w:instrText>
+          <w:instrText xml:space="preserve"> PAGEREF _Toc514258571 \h </w:instrText>
         </w:r>
         <w:r>
           <w:rPr>
@@ -3672,7 +3038,7 @@
             <w:noProof/>
             <w:webHidden/>
           </w:rPr>
-          <w:t>24</w:t>
+          <w:t>20</w:t>
         </w:r>
         <w:r>
           <w:rPr>
@@ -3685,7 +3051,7 @@
     </w:p>
     <w:p>
       <w:pPr>
-        <w:pStyle w:val="Verzeichnis2"/>
+        <w:pStyle w:val="Verzeichnis3"/>
         <w:rPr>
           <w:rFonts w:asciiTheme="minorHAnsi" w:eastAsiaTheme="minorEastAsia" w:hAnsiTheme="minorHAnsi" w:cstheme="minorBidi"/>
           <w:noProof/>
@@ -3693,13 +3059,13 @@
           <w:szCs w:val="24"/>
         </w:rPr>
       </w:pPr>
-      <w:hyperlink w:anchor="_Toc514244865" w:history="1">
+      <w:hyperlink w:anchor="_Toc514258572" w:history="1">
         <w:r>
           <w:rPr>
             <w:rStyle w:val="Link"/>
             <w:noProof/>
           </w:rPr>
-          <w:t>7.3</w:t>
+          <w:t>5.1.7</w:t>
         </w:r>
         <w:r>
           <w:rPr>
@@ -3715,7 +3081,37 @@
             <w:rStyle w:val="Link"/>
             <w:noProof/>
           </w:rPr>
-          <w:t>Spezialfälle</w:t>
+          <w:t xml:space="preserve">Klasse </w:t>
+        </w:r>
+        <w:r>
+          <w:rPr>
+            <w:rStyle w:val="Link"/>
+            <w:rFonts w:ascii="Courier New" w:hAnsi="Courier New"/>
+            <w:noProof/>
+          </w:rPr>
+          <w:t>AusgabeInDatei</w:t>
+        </w:r>
+        <w:r>
+          <w:rPr>
+            <w:rStyle w:val="Link"/>
+            <w:noProof/>
+          </w:rPr>
+          <w:t xml:space="preserve"> (ursprünglich </w:t>
+        </w:r>
+        <w:r>
+          <w:rPr>
+            <w:rStyle w:val="Link"/>
+            <w:rFonts w:ascii="Courier New" w:hAnsi="Courier New"/>
+            <w:noProof/>
+          </w:rPr>
+          <w:t>OutputToFile</w:t>
+        </w:r>
+        <w:r>
+          <w:rPr>
+            <w:rStyle w:val="Link"/>
+            <w:noProof/>
+          </w:rPr>
+          <w:t>)</w:t>
         </w:r>
         <w:r>
           <w:rPr>
@@ -3736,7 +3132,7 @@
             <w:noProof/>
             <w:webHidden/>
           </w:rPr>
-          <w:instrText xml:space="preserve"> PAGEREF _Toc514244865 \h </w:instrText>
+          <w:instrText xml:space="preserve"> PAGEREF _Toc514258572 \h </w:instrText>
         </w:r>
         <w:r>
           <w:rPr>
@@ -3756,7 +3152,7 @@
             <w:noProof/>
             <w:webHidden/>
           </w:rPr>
-          <w:t>26</w:t>
+          <w:t>21</w:t>
         </w:r>
         <w:r>
           <w:rPr>
@@ -3769,7 +3165,7 @@
     </w:p>
     <w:p>
       <w:pPr>
-        <w:pStyle w:val="Verzeichnis2"/>
+        <w:pStyle w:val="Verzeichnis1"/>
         <w:rPr>
           <w:rFonts w:asciiTheme="minorHAnsi" w:eastAsiaTheme="minorEastAsia" w:hAnsiTheme="minorHAnsi" w:cstheme="minorBidi"/>
           <w:noProof/>
@@ -3777,13 +3173,13 @@
           <w:szCs w:val="24"/>
         </w:rPr>
       </w:pPr>
-      <w:hyperlink w:anchor="_Toc514244866" w:history="1">
+      <w:hyperlink w:anchor="_Toc514258573" w:history="1">
         <w:r>
           <w:rPr>
             <w:rStyle w:val="Link"/>
             <w:noProof/>
           </w:rPr>
-          <w:t>7.4</w:t>
+          <w:t>6</w:t>
         </w:r>
         <w:r>
           <w:rPr>
@@ -3799,7 +3195,7 @@
             <w:rStyle w:val="Link"/>
             <w:noProof/>
           </w:rPr>
-          <w:t>Fehlerfälle</w:t>
+          <w:t>Unittests</w:t>
         </w:r>
         <w:r>
           <w:rPr>
@@ -3820,7 +3216,7 @@
             <w:noProof/>
             <w:webHidden/>
           </w:rPr>
-          <w:instrText xml:space="preserve"> PAGEREF _Toc514244866 \h </w:instrText>
+          <w:instrText xml:space="preserve"> PAGEREF _Toc514258573 \h </w:instrText>
         </w:r>
         <w:r>
           <w:rPr>
@@ -3840,7 +3236,7 @@
             <w:noProof/>
             <w:webHidden/>
           </w:rPr>
-          <w:t>26</w:t>
+          <w:t>22</w:t>
         </w:r>
         <w:r>
           <w:rPr>
@@ -3853,7 +3249,7 @@
     </w:p>
     <w:p>
       <w:pPr>
-        <w:pStyle w:val="Verzeichnis3"/>
+        <w:pStyle w:val="Verzeichnis1"/>
         <w:rPr>
           <w:rFonts w:asciiTheme="minorHAnsi" w:eastAsiaTheme="minorEastAsia" w:hAnsiTheme="minorHAnsi" w:cstheme="minorBidi"/>
           <w:noProof/>
@@ -3861,13 +3257,13 @@
           <w:szCs w:val="24"/>
         </w:rPr>
       </w:pPr>
-      <w:hyperlink w:anchor="_Toc514244867" w:history="1">
+      <w:hyperlink w:anchor="_Toc514258574" w:history="1">
         <w:r>
           <w:rPr>
             <w:rStyle w:val="Link"/>
             <w:noProof/>
           </w:rPr>
-          <w:t>7.4.1</w:t>
+          <w:t>7</w:t>
         </w:r>
         <w:r>
           <w:rPr>
@@ -3883,7 +3279,7 @@
             <w:rStyle w:val="Link"/>
             <w:noProof/>
           </w:rPr>
-          <w:t>Fehlerfall 1: Falsche Referenz</w:t>
+          <w:t>Testfälle</w:t>
         </w:r>
         <w:r>
           <w:rPr>
@@ -3904,7 +3300,7 @@
             <w:noProof/>
             <w:webHidden/>
           </w:rPr>
-          <w:instrText xml:space="preserve"> PAGEREF _Toc514244867 \h </w:instrText>
+          <w:instrText xml:space="preserve"> PAGEREF _Toc514258574 \h </w:instrText>
         </w:r>
         <w:r>
           <w:rPr>
@@ -3924,7 +3320,7 @@
             <w:noProof/>
             <w:webHidden/>
           </w:rPr>
-          <w:t>26</w:t>
+          <w:t>23</w:t>
         </w:r>
         <w:r>
           <w:rPr>
@@ -3937,27 +3333,25 @@
     </w:p>
     <w:p>
       <w:pPr>
-        <w:pStyle w:val="Verzeichnis1"/>
+        <w:pStyle w:val="Verzeichnis2"/>
         <w:rPr>
           <w:rFonts w:asciiTheme="minorHAnsi" w:eastAsiaTheme="minorEastAsia" w:hAnsiTheme="minorHAnsi" w:cstheme="minorBidi"/>
-          <w:b w:val="0"/>
           <w:noProof/>
           <w:sz w:val="24"/>
           <w:szCs w:val="24"/>
         </w:rPr>
       </w:pPr>
-      <w:hyperlink w:anchor="_Toc514244868" w:history="1">
+      <w:hyperlink w:anchor="_Toc514258575" w:history="1">
         <w:r>
           <w:rPr>
             <w:rStyle w:val="Link"/>
             <w:noProof/>
           </w:rPr>
-          <w:t>8</w:t>
+          <w:t>7.1</w:t>
         </w:r>
         <w:r>
           <w:rPr>
             <w:rFonts w:asciiTheme="minorHAnsi" w:eastAsiaTheme="minorEastAsia" w:hAnsiTheme="minorHAnsi" w:cstheme="minorBidi"/>
-            <w:b w:val="0"/>
             <w:noProof/>
             <w:sz w:val="24"/>
             <w:szCs w:val="24"/>
@@ -3969,6 +3363,762 @@
             <w:rStyle w:val="Link"/>
             <w:noProof/>
           </w:rPr>
+          <w:t>Besonderheiten der Beispiele 2, 3 und 5 der durch die IHK verbesserten Aufgabenstellung</w:t>
+        </w:r>
+        <w:r>
+          <w:rPr>
+            <w:noProof/>
+            <w:webHidden/>
+          </w:rPr>
+          <w:tab/>
+        </w:r>
+        <w:r>
+          <w:rPr>
+            <w:noProof/>
+            <w:webHidden/>
+          </w:rPr>
+          <w:fldChar w:fldCharType="begin"/>
+        </w:r>
+        <w:r>
+          <w:rPr>
+            <w:noProof/>
+            <w:webHidden/>
+          </w:rPr>
+          <w:instrText xml:space="preserve"> PAGEREF _Toc514258575 \h </w:instrText>
+        </w:r>
+        <w:r>
+          <w:rPr>
+            <w:noProof/>
+            <w:webHidden/>
+          </w:rPr>
+        </w:r>
+        <w:r>
+          <w:rPr>
+            <w:noProof/>
+            <w:webHidden/>
+          </w:rPr>
+          <w:fldChar w:fldCharType="separate"/>
+        </w:r>
+        <w:r>
+          <w:rPr>
+            <w:noProof/>
+            <w:webHidden/>
+          </w:rPr>
+          <w:t>23</w:t>
+        </w:r>
+        <w:r>
+          <w:rPr>
+            <w:noProof/>
+            <w:webHidden/>
+          </w:rPr>
+          <w:fldChar w:fldCharType="end"/>
+        </w:r>
+      </w:hyperlink>
+    </w:p>
+    <w:p>
+      <w:pPr>
+        <w:pStyle w:val="Verzeichnis2"/>
+        <w:rPr>
+          <w:rFonts w:asciiTheme="minorHAnsi" w:eastAsiaTheme="minorEastAsia" w:hAnsiTheme="minorHAnsi" w:cstheme="minorBidi"/>
+          <w:noProof/>
+          <w:sz w:val="24"/>
+          <w:szCs w:val="24"/>
+        </w:rPr>
+      </w:pPr>
+      <w:hyperlink w:anchor="_Toc514258576" w:history="1">
+        <w:r>
+          <w:rPr>
+            <w:rStyle w:val="Link"/>
+            <w:noProof/>
+          </w:rPr>
+          <w:t>7.2</w:t>
+        </w:r>
+        <w:r>
+          <w:rPr>
+            <w:rFonts w:asciiTheme="minorHAnsi" w:eastAsiaTheme="minorEastAsia" w:hAnsiTheme="minorHAnsi" w:cstheme="minorBidi"/>
+            <w:noProof/>
+            <w:sz w:val="24"/>
+            <w:szCs w:val="24"/>
+          </w:rPr>
+          <w:tab/>
+        </w:r>
+        <w:r>
+          <w:rPr>
+            <w:rStyle w:val="Link"/>
+            <w:noProof/>
+          </w:rPr>
+          <w:t>Normalfälle</w:t>
+        </w:r>
+        <w:r>
+          <w:rPr>
+            <w:noProof/>
+            <w:webHidden/>
+          </w:rPr>
+          <w:tab/>
+        </w:r>
+        <w:r>
+          <w:rPr>
+            <w:noProof/>
+            <w:webHidden/>
+          </w:rPr>
+          <w:fldChar w:fldCharType="begin"/>
+        </w:r>
+        <w:r>
+          <w:rPr>
+            <w:noProof/>
+            <w:webHidden/>
+          </w:rPr>
+          <w:instrText xml:space="preserve"> PAGEREF _Toc514258576 \h </w:instrText>
+        </w:r>
+        <w:r>
+          <w:rPr>
+            <w:noProof/>
+            <w:webHidden/>
+          </w:rPr>
+        </w:r>
+        <w:r>
+          <w:rPr>
+            <w:noProof/>
+            <w:webHidden/>
+          </w:rPr>
+          <w:fldChar w:fldCharType="separate"/>
+        </w:r>
+        <w:r>
+          <w:rPr>
+            <w:noProof/>
+            <w:webHidden/>
+          </w:rPr>
+          <w:t>24</w:t>
+        </w:r>
+        <w:r>
+          <w:rPr>
+            <w:noProof/>
+            <w:webHidden/>
+          </w:rPr>
+          <w:fldChar w:fldCharType="end"/>
+        </w:r>
+      </w:hyperlink>
+    </w:p>
+    <w:p>
+      <w:pPr>
+        <w:pStyle w:val="Verzeichnis3"/>
+        <w:rPr>
+          <w:rFonts w:asciiTheme="minorHAnsi" w:eastAsiaTheme="minorEastAsia" w:hAnsiTheme="minorHAnsi" w:cstheme="minorBidi"/>
+          <w:noProof/>
+          <w:sz w:val="24"/>
+          <w:szCs w:val="24"/>
+        </w:rPr>
+      </w:pPr>
+      <w:hyperlink w:anchor="_Toc514258577" w:history="1">
+        <w:r>
+          <w:rPr>
+            <w:rStyle w:val="Link"/>
+            <w:noProof/>
+          </w:rPr>
+          <w:t>7.2.1</w:t>
+        </w:r>
+        <w:r>
+          <w:rPr>
+            <w:rFonts w:asciiTheme="minorHAnsi" w:eastAsiaTheme="minorEastAsia" w:hAnsiTheme="minorHAnsi" w:cstheme="minorBidi"/>
+            <w:noProof/>
+            <w:sz w:val="24"/>
+            <w:szCs w:val="24"/>
+          </w:rPr>
+          <w:tab/>
+        </w:r>
+        <w:r>
+          <w:rPr>
+            <w:rStyle w:val="Link"/>
+            <w:noProof/>
+          </w:rPr>
+          <w:t>Beispiele aus der durch die IHK verbesserten Aufgabenstellung</w:t>
+        </w:r>
+        <w:r>
+          <w:rPr>
+            <w:noProof/>
+            <w:webHidden/>
+          </w:rPr>
+          <w:tab/>
+        </w:r>
+        <w:r>
+          <w:rPr>
+            <w:noProof/>
+            <w:webHidden/>
+          </w:rPr>
+          <w:fldChar w:fldCharType="begin"/>
+        </w:r>
+        <w:r>
+          <w:rPr>
+            <w:noProof/>
+            <w:webHidden/>
+          </w:rPr>
+          <w:instrText xml:space="preserve"> PAGEREF _Toc514258577 \h </w:instrText>
+        </w:r>
+        <w:r>
+          <w:rPr>
+            <w:noProof/>
+            <w:webHidden/>
+          </w:rPr>
+        </w:r>
+        <w:r>
+          <w:rPr>
+            <w:noProof/>
+            <w:webHidden/>
+          </w:rPr>
+          <w:fldChar w:fldCharType="separate"/>
+        </w:r>
+        <w:r>
+          <w:rPr>
+            <w:noProof/>
+            <w:webHidden/>
+          </w:rPr>
+          <w:t>24</w:t>
+        </w:r>
+        <w:r>
+          <w:rPr>
+            <w:noProof/>
+            <w:webHidden/>
+          </w:rPr>
+          <w:fldChar w:fldCharType="end"/>
+        </w:r>
+      </w:hyperlink>
+    </w:p>
+    <w:p>
+      <w:pPr>
+        <w:pStyle w:val="Verzeichnis3"/>
+        <w:rPr>
+          <w:rFonts w:asciiTheme="minorHAnsi" w:eastAsiaTheme="minorEastAsia" w:hAnsiTheme="minorHAnsi" w:cstheme="minorBidi"/>
+          <w:noProof/>
+          <w:sz w:val="24"/>
+          <w:szCs w:val="24"/>
+        </w:rPr>
+      </w:pPr>
+      <w:hyperlink w:anchor="_Toc514258578" w:history="1">
+        <w:r>
+          <w:rPr>
+            <w:rStyle w:val="Link"/>
+            <w:noProof/>
+          </w:rPr>
+          <w:t>7.2.2</w:t>
+        </w:r>
+        <w:r>
+          <w:rPr>
+            <w:rFonts w:asciiTheme="minorHAnsi" w:eastAsiaTheme="minorEastAsia" w:hAnsiTheme="minorHAnsi" w:cstheme="minorBidi"/>
+            <w:noProof/>
+            <w:sz w:val="24"/>
+            <w:szCs w:val="24"/>
+          </w:rPr>
+          <w:tab/>
+        </w:r>
+        <w:r>
+          <w:rPr>
+            <w:rStyle w:val="Link"/>
+            <w:noProof/>
+          </w:rPr>
+          <w:t>Eigene Normalfälle</w:t>
+        </w:r>
+        <w:r>
+          <w:rPr>
+            <w:noProof/>
+            <w:webHidden/>
+          </w:rPr>
+          <w:tab/>
+        </w:r>
+        <w:r>
+          <w:rPr>
+            <w:noProof/>
+            <w:webHidden/>
+          </w:rPr>
+          <w:fldChar w:fldCharType="begin"/>
+        </w:r>
+        <w:r>
+          <w:rPr>
+            <w:noProof/>
+            <w:webHidden/>
+          </w:rPr>
+          <w:instrText xml:space="preserve"> PAGEREF _Toc514258578 \h </w:instrText>
+        </w:r>
+        <w:r>
+          <w:rPr>
+            <w:noProof/>
+            <w:webHidden/>
+          </w:rPr>
+        </w:r>
+        <w:r>
+          <w:rPr>
+            <w:noProof/>
+            <w:webHidden/>
+          </w:rPr>
+          <w:fldChar w:fldCharType="separate"/>
+        </w:r>
+        <w:r>
+          <w:rPr>
+            <w:noProof/>
+            <w:webHidden/>
+          </w:rPr>
+          <w:t>25</w:t>
+        </w:r>
+        <w:r>
+          <w:rPr>
+            <w:noProof/>
+            <w:webHidden/>
+          </w:rPr>
+          <w:fldChar w:fldCharType="end"/>
+        </w:r>
+      </w:hyperlink>
+    </w:p>
+    <w:p>
+      <w:pPr>
+        <w:pStyle w:val="Verzeichnis2"/>
+        <w:rPr>
+          <w:rFonts w:asciiTheme="minorHAnsi" w:eastAsiaTheme="minorEastAsia" w:hAnsiTheme="minorHAnsi" w:cstheme="minorBidi"/>
+          <w:noProof/>
+          <w:sz w:val="24"/>
+          <w:szCs w:val="24"/>
+        </w:rPr>
+      </w:pPr>
+      <w:hyperlink w:anchor="_Toc514258579" w:history="1">
+        <w:r>
+          <w:rPr>
+            <w:rStyle w:val="Link"/>
+            <w:noProof/>
+          </w:rPr>
+          <w:t>7.3</w:t>
+        </w:r>
+        <w:r>
+          <w:rPr>
+            <w:rFonts w:asciiTheme="minorHAnsi" w:eastAsiaTheme="minorEastAsia" w:hAnsiTheme="minorHAnsi" w:cstheme="minorBidi"/>
+            <w:noProof/>
+            <w:sz w:val="24"/>
+            <w:szCs w:val="24"/>
+          </w:rPr>
+          <w:tab/>
+        </w:r>
+        <w:r>
+          <w:rPr>
+            <w:rStyle w:val="Link"/>
+            <w:noProof/>
+          </w:rPr>
+          <w:t>Sonderfälle</w:t>
+        </w:r>
+        <w:r>
+          <w:rPr>
+            <w:noProof/>
+            <w:webHidden/>
+          </w:rPr>
+          <w:tab/>
+        </w:r>
+        <w:r>
+          <w:rPr>
+            <w:noProof/>
+            <w:webHidden/>
+          </w:rPr>
+          <w:fldChar w:fldCharType="begin"/>
+        </w:r>
+        <w:r>
+          <w:rPr>
+            <w:noProof/>
+            <w:webHidden/>
+          </w:rPr>
+          <w:instrText xml:space="preserve"> PAGEREF _Toc514258579 \h </w:instrText>
+        </w:r>
+        <w:r>
+          <w:rPr>
+            <w:noProof/>
+            <w:webHidden/>
+          </w:rPr>
+        </w:r>
+        <w:r>
+          <w:rPr>
+            <w:noProof/>
+            <w:webHidden/>
+          </w:rPr>
+          <w:fldChar w:fldCharType="separate"/>
+        </w:r>
+        <w:r>
+          <w:rPr>
+            <w:noProof/>
+            <w:webHidden/>
+          </w:rPr>
+          <w:t>29</w:t>
+        </w:r>
+        <w:r>
+          <w:rPr>
+            <w:noProof/>
+            <w:webHidden/>
+          </w:rPr>
+          <w:fldChar w:fldCharType="end"/>
+        </w:r>
+      </w:hyperlink>
+    </w:p>
+    <w:p>
+      <w:pPr>
+        <w:pStyle w:val="Verzeichnis3"/>
+        <w:rPr>
+          <w:rFonts w:asciiTheme="minorHAnsi" w:eastAsiaTheme="minorEastAsia" w:hAnsiTheme="minorHAnsi" w:cstheme="minorBidi"/>
+          <w:noProof/>
+          <w:sz w:val="24"/>
+          <w:szCs w:val="24"/>
+        </w:rPr>
+      </w:pPr>
+      <w:hyperlink w:anchor="_Toc514258580" w:history="1">
+        <w:r>
+          <w:rPr>
+            <w:rStyle w:val="Link"/>
+            <w:noProof/>
+          </w:rPr>
+          <w:t>7.3.1</w:t>
+        </w:r>
+        <w:r>
+          <w:rPr>
+            <w:rFonts w:asciiTheme="minorHAnsi" w:eastAsiaTheme="minorEastAsia" w:hAnsiTheme="minorHAnsi" w:cstheme="minorBidi"/>
+            <w:noProof/>
+            <w:sz w:val="24"/>
+            <w:szCs w:val="24"/>
+          </w:rPr>
+          <w:tab/>
+        </w:r>
+        <w:r>
+          <w:rPr>
+            <w:rStyle w:val="Link"/>
+            <w:noProof/>
+          </w:rPr>
+          <w:t>Eigene Sonderfälle</w:t>
+        </w:r>
+        <w:r>
+          <w:rPr>
+            <w:noProof/>
+            <w:webHidden/>
+          </w:rPr>
+          <w:tab/>
+        </w:r>
+        <w:r>
+          <w:rPr>
+            <w:noProof/>
+            <w:webHidden/>
+          </w:rPr>
+          <w:fldChar w:fldCharType="begin"/>
+        </w:r>
+        <w:r>
+          <w:rPr>
+            <w:noProof/>
+            <w:webHidden/>
+          </w:rPr>
+          <w:instrText xml:space="preserve"> PAGEREF _Toc514258580 \h </w:instrText>
+        </w:r>
+        <w:r>
+          <w:rPr>
+            <w:noProof/>
+            <w:webHidden/>
+          </w:rPr>
+        </w:r>
+        <w:r>
+          <w:rPr>
+            <w:noProof/>
+            <w:webHidden/>
+          </w:rPr>
+          <w:fldChar w:fldCharType="separate"/>
+        </w:r>
+        <w:r>
+          <w:rPr>
+            <w:noProof/>
+            <w:webHidden/>
+          </w:rPr>
+          <w:t>29</w:t>
+        </w:r>
+        <w:r>
+          <w:rPr>
+            <w:noProof/>
+            <w:webHidden/>
+          </w:rPr>
+          <w:fldChar w:fldCharType="end"/>
+        </w:r>
+      </w:hyperlink>
+    </w:p>
+    <w:p>
+      <w:pPr>
+        <w:pStyle w:val="Verzeichnis2"/>
+        <w:rPr>
+          <w:rFonts w:asciiTheme="minorHAnsi" w:eastAsiaTheme="minorEastAsia" w:hAnsiTheme="minorHAnsi" w:cstheme="minorBidi"/>
+          <w:noProof/>
+          <w:sz w:val="24"/>
+          <w:szCs w:val="24"/>
+        </w:rPr>
+      </w:pPr>
+      <w:hyperlink w:anchor="_Toc514258581" w:history="1">
+        <w:r>
+          <w:rPr>
+            <w:rStyle w:val="Link"/>
+            <w:noProof/>
+          </w:rPr>
+          <w:t>7.4</w:t>
+        </w:r>
+        <w:r>
+          <w:rPr>
+            <w:rFonts w:asciiTheme="minorHAnsi" w:eastAsiaTheme="minorEastAsia" w:hAnsiTheme="minorHAnsi" w:cstheme="minorBidi"/>
+            <w:noProof/>
+            <w:sz w:val="24"/>
+            <w:szCs w:val="24"/>
+          </w:rPr>
+          <w:tab/>
+        </w:r>
+        <w:r>
+          <w:rPr>
+            <w:rStyle w:val="Link"/>
+            <w:noProof/>
+          </w:rPr>
+          <w:t>Fehlerfälle</w:t>
+        </w:r>
+        <w:r>
+          <w:rPr>
+            <w:noProof/>
+            <w:webHidden/>
+          </w:rPr>
+          <w:tab/>
+        </w:r>
+        <w:r>
+          <w:rPr>
+            <w:noProof/>
+            <w:webHidden/>
+          </w:rPr>
+          <w:fldChar w:fldCharType="begin"/>
+        </w:r>
+        <w:r>
+          <w:rPr>
+            <w:noProof/>
+            <w:webHidden/>
+          </w:rPr>
+          <w:instrText xml:space="preserve"> PAGEREF _Toc514258581 \h </w:instrText>
+        </w:r>
+        <w:r>
+          <w:rPr>
+            <w:noProof/>
+            <w:webHidden/>
+          </w:rPr>
+        </w:r>
+        <w:r>
+          <w:rPr>
+            <w:noProof/>
+            <w:webHidden/>
+          </w:rPr>
+          <w:fldChar w:fldCharType="separate"/>
+        </w:r>
+        <w:r>
+          <w:rPr>
+            <w:noProof/>
+            <w:webHidden/>
+          </w:rPr>
+          <w:t>30</w:t>
+        </w:r>
+        <w:r>
+          <w:rPr>
+            <w:noProof/>
+            <w:webHidden/>
+          </w:rPr>
+          <w:fldChar w:fldCharType="end"/>
+        </w:r>
+      </w:hyperlink>
+    </w:p>
+    <w:p>
+      <w:pPr>
+        <w:pStyle w:val="Verzeichnis3"/>
+        <w:rPr>
+          <w:rFonts w:asciiTheme="minorHAnsi" w:eastAsiaTheme="minorEastAsia" w:hAnsiTheme="minorHAnsi" w:cstheme="minorBidi"/>
+          <w:noProof/>
+          <w:sz w:val="24"/>
+          <w:szCs w:val="24"/>
+        </w:rPr>
+      </w:pPr>
+      <w:hyperlink w:anchor="_Toc514258582" w:history="1">
+        <w:r>
+          <w:rPr>
+            <w:rStyle w:val="Link"/>
+            <w:noProof/>
+          </w:rPr>
+          <w:t>7.4.1</w:t>
+        </w:r>
+        <w:r>
+          <w:rPr>
+            <w:rFonts w:asciiTheme="minorHAnsi" w:eastAsiaTheme="minorEastAsia" w:hAnsiTheme="minorHAnsi" w:cstheme="minorBidi"/>
+            <w:noProof/>
+            <w:sz w:val="24"/>
+            <w:szCs w:val="24"/>
+          </w:rPr>
+          <w:tab/>
+        </w:r>
+        <w:r>
+          <w:rPr>
+            <w:rStyle w:val="Link"/>
+            <w:noProof/>
+          </w:rPr>
+          <w:t>Beispiele der IHK</w:t>
+        </w:r>
+        <w:r>
+          <w:rPr>
+            <w:noProof/>
+            <w:webHidden/>
+          </w:rPr>
+          <w:tab/>
+        </w:r>
+        <w:r>
+          <w:rPr>
+            <w:noProof/>
+            <w:webHidden/>
+          </w:rPr>
+          <w:fldChar w:fldCharType="begin"/>
+        </w:r>
+        <w:r>
+          <w:rPr>
+            <w:noProof/>
+            <w:webHidden/>
+          </w:rPr>
+          <w:instrText xml:space="preserve"> PAGEREF _Toc514258582 \h </w:instrText>
+        </w:r>
+        <w:r>
+          <w:rPr>
+            <w:noProof/>
+            <w:webHidden/>
+          </w:rPr>
+        </w:r>
+        <w:r>
+          <w:rPr>
+            <w:noProof/>
+            <w:webHidden/>
+          </w:rPr>
+          <w:fldChar w:fldCharType="separate"/>
+        </w:r>
+        <w:r>
+          <w:rPr>
+            <w:noProof/>
+            <w:webHidden/>
+          </w:rPr>
+          <w:t>30</w:t>
+        </w:r>
+        <w:r>
+          <w:rPr>
+            <w:noProof/>
+            <w:webHidden/>
+          </w:rPr>
+          <w:fldChar w:fldCharType="end"/>
+        </w:r>
+      </w:hyperlink>
+    </w:p>
+    <w:p>
+      <w:pPr>
+        <w:pStyle w:val="Verzeichnis3"/>
+        <w:rPr>
+          <w:rFonts w:asciiTheme="minorHAnsi" w:eastAsiaTheme="minorEastAsia" w:hAnsiTheme="minorHAnsi" w:cstheme="minorBidi"/>
+          <w:noProof/>
+          <w:sz w:val="24"/>
+          <w:szCs w:val="24"/>
+        </w:rPr>
+      </w:pPr>
+      <w:hyperlink w:anchor="_Toc514258583" w:history="1">
+        <w:r>
+          <w:rPr>
+            <w:rStyle w:val="Link"/>
+            <w:noProof/>
+          </w:rPr>
+          <w:t>7.4.2</w:t>
+        </w:r>
+        <w:r>
+          <w:rPr>
+            <w:rFonts w:asciiTheme="minorHAnsi" w:eastAsiaTheme="minorEastAsia" w:hAnsiTheme="minorHAnsi" w:cstheme="minorBidi"/>
+            <w:noProof/>
+            <w:sz w:val="24"/>
+            <w:szCs w:val="24"/>
+          </w:rPr>
+          <w:tab/>
+        </w:r>
+        <w:r>
+          <w:rPr>
+            <w:rStyle w:val="Link"/>
+            <w:noProof/>
+          </w:rPr>
+          <w:t>Eigene Fehlerfälle</w:t>
+        </w:r>
+        <w:r>
+          <w:rPr>
+            <w:noProof/>
+            <w:webHidden/>
+          </w:rPr>
+          <w:tab/>
+        </w:r>
+        <w:r>
+          <w:rPr>
+            <w:noProof/>
+            <w:webHidden/>
+          </w:rPr>
+          <w:fldChar w:fldCharType="begin"/>
+        </w:r>
+        <w:r>
+          <w:rPr>
+            <w:noProof/>
+            <w:webHidden/>
+          </w:rPr>
+          <w:instrText xml:space="preserve"> PAGEREF _Toc514258583 \h </w:instrText>
+        </w:r>
+        <w:r>
+          <w:rPr>
+            <w:noProof/>
+            <w:webHidden/>
+          </w:rPr>
+        </w:r>
+        <w:r>
+          <w:rPr>
+            <w:noProof/>
+            <w:webHidden/>
+          </w:rPr>
+          <w:fldChar w:fldCharType="separate"/>
+        </w:r>
+        <w:r>
+          <w:rPr>
+            <w:noProof/>
+            <w:webHidden/>
+          </w:rPr>
+          <w:t>31</w:t>
+        </w:r>
+        <w:r>
+          <w:rPr>
+            <w:noProof/>
+            <w:webHidden/>
+          </w:rPr>
+          <w:fldChar w:fldCharType="end"/>
+        </w:r>
+      </w:hyperlink>
+    </w:p>
+    <w:p>
+      <w:pPr>
+        <w:pStyle w:val="Verzeichnis1"/>
+        <w:rPr>
+          <w:rFonts w:asciiTheme="minorHAnsi" w:eastAsiaTheme="minorEastAsia" w:hAnsiTheme="minorHAnsi" w:cstheme="minorBidi"/>
+          <w:noProof/>
+          <w:sz w:val="24"/>
+          <w:szCs w:val="24"/>
+        </w:rPr>
+      </w:pPr>
+      <w:hyperlink w:anchor="_Toc514258584" w:history="1">
+        <w:r>
+          <w:rPr>
+            <w:rStyle w:val="Link"/>
+            <w:noProof/>
+          </w:rPr>
+          <w:t>8</w:t>
+        </w:r>
+        <w:r>
+          <w:rPr>
+            <w:rFonts w:asciiTheme="minorHAnsi" w:eastAsiaTheme="minorEastAsia" w:hAnsiTheme="minorHAnsi" w:cstheme="minorBidi"/>
+            <w:noProof/>
+            <w:sz w:val="24"/>
+            <w:szCs w:val="24"/>
+          </w:rPr>
+          <w:tab/>
+        </w:r>
+        <w:r>
+          <w:rPr>
+            <w:rStyle w:val="Link"/>
+            <w:noProof/>
+          </w:rPr>
           <w:t>Zusammenfassung und Ausblick</w:t>
         </w:r>
         <w:r>
@@ -3990,7 +4140,7 @@
             <w:noProof/>
             <w:webHidden/>
           </w:rPr>
-          <w:instrText xml:space="preserve"> PAGEREF _Toc514244868 \h </w:instrText>
+          <w:instrText xml:space="preserve"> PAGEREF _Toc514258584 \h </w:instrText>
         </w:r>
         <w:r>
           <w:rPr>
@@ -4010,7 +4160,91 @@
             <w:noProof/>
             <w:webHidden/>
           </w:rPr>
-          <w:t>27</w:t>
+          <w:t>34</w:t>
+        </w:r>
+        <w:r>
+          <w:rPr>
+            <w:noProof/>
+            <w:webHidden/>
+          </w:rPr>
+          <w:fldChar w:fldCharType="end"/>
+        </w:r>
+      </w:hyperlink>
+    </w:p>
+    <w:p>
+      <w:pPr>
+        <w:pStyle w:val="Verzeichnis1"/>
+        <w:rPr>
+          <w:rFonts w:asciiTheme="minorHAnsi" w:eastAsiaTheme="minorEastAsia" w:hAnsiTheme="minorHAnsi" w:cstheme="minorBidi"/>
+          <w:noProof/>
+          <w:sz w:val="24"/>
+          <w:szCs w:val="24"/>
+        </w:rPr>
+      </w:pPr>
+      <w:hyperlink w:anchor="_Toc514258585" w:history="1">
+        <w:r>
+          <w:rPr>
+            <w:rStyle w:val="Link"/>
+            <w:noProof/>
+          </w:rPr>
+          <w:t>9</w:t>
+        </w:r>
+        <w:r>
+          <w:rPr>
+            <w:rFonts w:asciiTheme="minorHAnsi" w:eastAsiaTheme="minorEastAsia" w:hAnsiTheme="minorHAnsi" w:cstheme="minorBidi"/>
+            <w:noProof/>
+            <w:sz w:val="24"/>
+            <w:szCs w:val="24"/>
+          </w:rPr>
+          <w:tab/>
+        </w:r>
+        <w:r>
+          <w:rPr>
+            <w:rStyle w:val="Link"/>
+            <w:noProof/>
+          </w:rPr>
+          <w:t>Anhang: Programmcode</w:t>
+        </w:r>
+        <w:r>
+          <w:rPr>
+            <w:noProof/>
+            <w:webHidden/>
+          </w:rPr>
+          <w:tab/>
+        </w:r>
+        <w:r>
+          <w:rPr>
+            <w:noProof/>
+            <w:webHidden/>
+          </w:rPr>
+          <w:fldChar w:fldCharType="begin"/>
+        </w:r>
+        <w:r>
+          <w:rPr>
+            <w:noProof/>
+            <w:webHidden/>
+          </w:rPr>
+          <w:instrText xml:space="preserve"> PAGEREF _Toc514258585 \h </w:instrText>
+        </w:r>
+        <w:r>
+          <w:rPr>
+            <w:noProof/>
+            <w:webHidden/>
+          </w:rPr>
+        </w:r>
+        <w:r>
+          <w:rPr>
+            <w:noProof/>
+            <w:webHidden/>
+          </w:rPr>
+          <w:fldChar w:fldCharType="separate"/>
+        </w:r>
+        <w:r>
+          <w:rPr>
+            <w:noProof/>
+            <w:webHidden/>
+          </w:rPr>
+          <w:t>35</w:t>
         </w:r>
         <w:r>
           <w:rPr>
@@ -4042,7 +4276,7 @@
       <w:pPr>
         <w:pStyle w:val="berschrift1"/>
       </w:pPr>
-      <w:bookmarkStart w:id="6" w:name="_Toc514244827"/>
+      <w:bookmarkStart w:id="6" w:name="_Toc514258541"/>
       <w:bookmarkEnd w:id="4"/>
       <w:r>
         <w:lastRenderedPageBreak/>
@@ -4091,7 +4325,7 @@
       <w:pPr>
         <w:pStyle w:val="berschrift1"/>
       </w:pPr>
-      <w:bookmarkStart w:id="7" w:name="_Toc514244828"/>
+      <w:bookmarkStart w:id="7" w:name="_Toc514258542"/>
       <w:r>
         <w:lastRenderedPageBreak/>
         <w:t>Benutzeranleitung</w:t>
@@ -4102,7 +4336,7 @@
       <w:pPr>
         <w:pStyle w:val="berschrift2"/>
       </w:pPr>
-      <w:bookmarkStart w:id="8" w:name="_Toc514244829"/>
+      <w:bookmarkStart w:id="8" w:name="_Toc514258543"/>
       <w:r>
         <w:t>Systemvoraussetzungen und Hinweise zum Aufruf</w:t>
       </w:r>
@@ -4154,7 +4388,7 @@
       <w:pPr>
         <w:pStyle w:val="berschrift2"/>
       </w:pPr>
-      <w:bookmarkStart w:id="9" w:name="_Toc514244830"/>
+      <w:bookmarkStart w:id="9" w:name="_Toc514258544"/>
       <w:r>
         <w:t>Installation des Programms</w:t>
       </w:r>
@@ -4290,7 +4524,7 @@
       <w:pPr>
         <w:pStyle w:val="berschrift2"/>
       </w:pPr>
-      <w:bookmarkStart w:id="10" w:name="_Toc514244831"/>
+      <w:bookmarkStart w:id="10" w:name="_Toc514258545"/>
       <w:r>
         <w:t>Programmstart</w:t>
       </w:r>
@@ -4873,7 +5107,7 @@
       <w:pPr>
         <w:pStyle w:val="berschrift1"/>
       </w:pPr>
-      <w:bookmarkStart w:id="11" w:name="_Toc514244832"/>
+      <w:bookmarkStart w:id="11" w:name="_Toc514258546"/>
       <w:r>
         <w:lastRenderedPageBreak/>
         <w:t>Aufgabenanalyse</w:t>
@@ -4885,7 +5119,7 @@
         <w:pStyle w:val="berschrift2"/>
       </w:pPr>
       <w:bookmarkStart w:id="12" w:name="_Toc177804971"/>
-      <w:bookmarkStart w:id="13" w:name="_Toc514244833"/>
+      <w:bookmarkStart w:id="13" w:name="_Toc514258547"/>
       <w:r>
         <w:t>Allg</w:t>
       </w:r>
@@ -4953,7 +5187,7 @@
       </w:pPr>
       <w:bookmarkStart w:id="14" w:name="_Format_der_Eingabedatei"/>
       <w:bookmarkStart w:id="15" w:name="_Format_der_Eingabedatei_1"/>
-      <w:bookmarkStart w:id="16" w:name="_Toc514244834"/>
+      <w:bookmarkStart w:id="16" w:name="_Toc514258548"/>
       <w:bookmarkEnd w:id="14"/>
       <w:bookmarkEnd w:id="15"/>
       <w:r>
@@ -5868,9 +6102,11 @@
       <w:r>
         <w:t xml:space="preserve">Jede nicht-Kommentarzeile besteht </w:t>
       </w:r>
+      <w:proofErr w:type="gramStart"/>
       <w:r>
         <w:t>aus folgender</w:t>
       </w:r>
+      <w:proofErr w:type="gramEnd"/>
       <w:r>
         <w:t xml:space="preserve"> Struktur: Vorgangsnummer</w:t>
       </w:r>
@@ -5906,7 +6142,7 @@
       <w:pPr>
         <w:pStyle w:val="berschrift2"/>
       </w:pPr>
-      <w:bookmarkStart w:id="17" w:name="_Toc514244835"/>
+      <w:bookmarkStart w:id="17" w:name="_Toc514258549"/>
       <w:bookmarkEnd w:id="12"/>
       <w:r>
         <w:t>Format der Ausgabedatei</w:t>
@@ -7420,7 +7656,11 @@
         <w:t xml:space="preserve"> für jeden Knoten zunächst die </w:t>
       </w:r>
       <w:r>
-        <w:t>Vorgangsnummer, dann die Vorgangsbezeichnung, dann die Dauer, dann die FAZ, dann die FEZ, dann die SAZ, dann die SEZ, dann der GP und anschließend der FP angegeben. Getrennt werden diese Werte mit „;</w:t>
+        <w:t xml:space="preserve">Vorgangsnummer, dann die Vorgangsbezeichnung, dann die Dauer, dann die FAZ, dann die FEZ, dann die SAZ, dann die SEZ, dann der GP und anschließend der FP angegeben. Getrennt werden diese Werte mit </w:t>
+      </w:r>
+      <w:proofErr w:type="gramStart"/>
+      <w:r>
+        <w:t>„;</w:t>
       </w:r>
       <w:r>
         <w:rPr>
@@ -7429,6 +7669,7 @@
         </w:rPr>
         <w:t>_</w:t>
       </w:r>
+      <w:proofErr w:type="gramEnd"/>
       <w:r>
         <w:t>“. Nach jedem Knoten folgt ein Absatz.</w:t>
       </w:r>
@@ -7451,7 +7692,7 @@
       <w:pPr>
         <w:pStyle w:val="berschrift2"/>
       </w:pPr>
-      <w:bookmarkStart w:id="18" w:name="_Toc514244836"/>
+      <w:bookmarkStart w:id="18" w:name="_Toc514258550"/>
       <w:r>
         <w:t>Algorithmus</w:t>
       </w:r>
@@ -7519,7 +7760,15 @@
     </w:p>
     <w:p>
       <w:r>
-        <w:t>Beide Methoden verlaufen nach dem Prinzip des Backtrackings, bei dem der Graph bis zu den Blättern durchlaufen wird und im Falle des Erreichen eines Abbruchkriteriums am Blatt das Ergebnis in einem externen Korb gespeichert wird.</w:t>
+        <w:t xml:space="preserve">Beide Methoden verlaufen nach dem Prinzip des Backtrackings, bei dem der Graph bis zu den Blättern durchlaufen wird und im Falle </w:t>
+      </w:r>
+      <w:proofErr w:type="gramStart"/>
+      <w:r>
+        <w:t>des Erreichen</w:t>
+      </w:r>
+      <w:proofErr w:type="gramEnd"/>
+      <w:r>
+        <w:t xml:space="preserve"> eines Abbruchkriteriums am Blatt das Ergebnis in einem externen Korb gespeichert wird.</w:t>
       </w:r>
     </w:p>
     <w:p>
@@ -7579,7 +7828,7 @@
       <w:pPr>
         <w:pStyle w:val="berschrift2"/>
       </w:pPr>
-      <w:bookmarkStart w:id="19" w:name="_Toc514244837"/>
+      <w:bookmarkStart w:id="19" w:name="_Toc514258551"/>
       <w:r>
         <w:t>Verbale Beschreibung des Verfahrens</w:t>
       </w:r>
@@ -7589,7 +7838,7 @@
       <w:pPr>
         <w:pStyle w:val="berschrift2"/>
       </w:pPr>
-      <w:bookmarkStart w:id="20" w:name="_Toc514244838"/>
+      <w:bookmarkStart w:id="20" w:name="_Toc514258552"/>
       <w:r>
         <w:t>Einlesen der Eingabedatei</w:t>
       </w:r>
@@ -7679,7 +7928,7 @@
       <w:pPr>
         <w:pStyle w:val="berschrift2"/>
       </w:pPr>
-      <w:bookmarkStart w:id="21" w:name="_Toc514244839"/>
+      <w:bookmarkStart w:id="21" w:name="_Toc514258553"/>
       <w:r>
         <w:lastRenderedPageBreak/>
         <w:t>Überführung der Eingabedaten</w:t>
@@ -7745,7 +7994,7 @@
       <w:pPr>
         <w:pStyle w:val="berschrift2"/>
       </w:pPr>
-      <w:bookmarkStart w:id="22" w:name="_Toc514244840"/>
+      <w:bookmarkStart w:id="22" w:name="_Toc514258554"/>
       <w:r>
         <w:t xml:space="preserve">Berechnung </w:t>
       </w:r>
@@ -7868,6 +8117,7 @@
         </w:numPr>
       </w:pPr>
       <w:r>
+        <w:lastRenderedPageBreak/>
         <w:t>Rückwärtsrechnung:</w:t>
       </w:r>
     </w:p>
@@ -7876,7 +8126,6 @@
         <w:pStyle w:val="Listenabsatz"/>
       </w:pPr>
       <w:r>
-        <w:lastRenderedPageBreak/>
         <w:t>Bei der Rückwä</w:t>
       </w:r>
       <w:r>
@@ -8006,7 +8255,7 @@
       <w:pPr>
         <w:pStyle w:val="berschrift1"/>
       </w:pPr>
-      <w:bookmarkStart w:id="23" w:name="_Toc514244841"/>
+      <w:bookmarkStart w:id="23" w:name="_Toc514258555"/>
       <w:r>
         <w:lastRenderedPageBreak/>
         <w:t>Programmkonzeption</w:t>
@@ -8018,7 +8267,7 @@
       <w:pPr>
         <w:pStyle w:val="berschrift2"/>
       </w:pPr>
-      <w:bookmarkStart w:id="24" w:name="_Toc514244842"/>
+      <w:bookmarkStart w:id="24" w:name="_Toc514258556"/>
       <w:r>
         <w:t>UML Klassendiagramm</w:t>
       </w:r>
@@ -8083,7 +8332,7 @@
       <w:pPr>
         <w:pStyle w:val="berschrift2"/>
       </w:pPr>
-      <w:bookmarkStart w:id="25" w:name="_Toc514244843"/>
+      <w:bookmarkStart w:id="25" w:name="_Toc514258557"/>
       <w:r>
         <w:lastRenderedPageBreak/>
         <w:t>Programmablauf im Sequenzdiagramm</w:t>
@@ -8149,7 +8398,7 @@
       <w:pPr>
         <w:pStyle w:val="berschrift2"/>
       </w:pPr>
-      <w:bookmarkStart w:id="26" w:name="_Toc514244844"/>
+      <w:bookmarkStart w:id="26" w:name="_Toc514258558"/>
       <w:proofErr w:type="spellStart"/>
       <w:r>
         <w:t>Nassi</w:t>
@@ -8172,7 +8421,7 @@
       <w:pPr>
         <w:pStyle w:val="berschrift3"/>
       </w:pPr>
-      <w:bookmarkStart w:id="27" w:name="_Toc514244845"/>
+      <w:bookmarkStart w:id="27" w:name="_Toc514258559"/>
       <w:r>
         <w:t>Main</w:t>
       </w:r>
@@ -8237,7 +8486,7 @@
       <w:pPr>
         <w:pStyle w:val="berschrift3"/>
       </w:pPr>
-      <w:bookmarkStart w:id="28" w:name="_Toc514244846"/>
+      <w:bookmarkStart w:id="28" w:name="_Toc514258560"/>
       <w:r>
         <w:lastRenderedPageBreak/>
         <w:t>Einlesen einer</w:t>
@@ -8476,7 +8725,7 @@
       <w:pPr>
         <w:pStyle w:val="berschrift3"/>
       </w:pPr>
-      <w:bookmarkStart w:id="29" w:name="_Toc514244847"/>
+      <w:bookmarkStart w:id="29" w:name="_Toc514258561"/>
       <w:r>
         <w:t>Erzeug</w:t>
       </w:r>
@@ -8672,7 +8921,7 @@
       <w:pPr>
         <w:pStyle w:val="berschrift3"/>
       </w:pPr>
-      <w:bookmarkStart w:id="30" w:name="_Toc514244848"/>
+      <w:bookmarkStart w:id="30" w:name="_Toc514258562"/>
       <w:r>
         <w:t>Ausgabe</w:t>
       </w:r>
@@ -9077,7 +9326,7 @@
       <w:pPr>
         <w:pStyle w:val="berschrift3"/>
       </w:pPr>
-      <w:bookmarkStart w:id="31" w:name="_Toc514244849"/>
+      <w:bookmarkStart w:id="31" w:name="_Toc514258563"/>
       <w:r>
         <w:t>Controllermethoden</w:t>
       </w:r>
@@ -9797,7 +10046,7 @@
       <w:pPr>
         <w:pStyle w:val="berschrift1"/>
       </w:pPr>
-      <w:bookmarkStart w:id="33" w:name="_Toc514244850"/>
+      <w:bookmarkStart w:id="33" w:name="_Toc514258564"/>
       <w:r>
         <w:lastRenderedPageBreak/>
         <w:t>Abweichung von der handschriftlichen Ausarbeitung</w:t>
@@ -9813,7 +10062,7 @@
       <w:pPr>
         <w:pStyle w:val="berschrift2"/>
       </w:pPr>
-      <w:bookmarkStart w:id="34" w:name="_Toc514244851"/>
+      <w:bookmarkStart w:id="34" w:name="_Toc514258565"/>
       <w:r>
         <w:t>Datenmodell</w:t>
       </w:r>
@@ -9836,7 +10085,7 @@
       <w:pPr>
         <w:pStyle w:val="berschrift3"/>
       </w:pPr>
-      <w:bookmarkStart w:id="35" w:name="_Toc514244852"/>
+      <w:bookmarkStart w:id="35" w:name="_Toc514258566"/>
       <w:r>
         <w:t>Die Sichtbarkeiten der Methoden</w:t>
       </w:r>
@@ -9859,7 +10108,7 @@
       <w:pPr>
         <w:pStyle w:val="berschrift3"/>
       </w:pPr>
-      <w:bookmarkStart w:id="36" w:name="_Toc514244853"/>
+      <w:bookmarkStart w:id="36" w:name="_Toc514258567"/>
       <w:r>
         <w:t xml:space="preserve">Klasse </w:t>
       </w:r>
@@ -9887,6 +10136,7 @@
         <w:t xml:space="preserve"> hinzugefügt, um sicherzustellen, dass ein Model nur einmal initialisiert werden kann. Es wurde eine Methode </w:t>
       </w:r>
       <w:proofErr w:type="spellStart"/>
+      <w:proofErr w:type="gramStart"/>
       <w:r>
         <w:rPr>
           <w:rFonts w:ascii="Courier New" w:hAnsi="Courier New" w:cs="Courier New"/>
@@ -9898,7 +10148,14 @@
         <w:rPr>
           <w:rFonts w:ascii="Courier New" w:hAnsi="Courier New" w:cs="Courier New"/>
         </w:rPr>
-        <w:t>()</w:t>
+        <w:t>(</w:t>
+      </w:r>
+      <w:proofErr w:type="gramEnd"/>
+      <w:r>
+        <w:rPr>
+          <w:rFonts w:ascii="Courier New" w:hAnsi="Courier New" w:cs="Courier New"/>
+        </w:rPr>
+        <w:t>)</w:t>
       </w:r>
       <w:r>
         <w:t>hin</w:t>
@@ -9957,7 +10214,7 @@
       <w:pPr>
         <w:pStyle w:val="berschrift3"/>
       </w:pPr>
-      <w:bookmarkStart w:id="37" w:name="_Toc514244854"/>
+      <w:bookmarkStart w:id="37" w:name="_Toc514258568"/>
       <w:r>
         <w:t xml:space="preserve">Klasse </w:t>
       </w:r>
@@ -10073,7 +10330,7 @@
       <w:pPr>
         <w:pStyle w:val="berschrift3"/>
       </w:pPr>
-      <w:bookmarkStart w:id="38" w:name="_Toc514244855"/>
+      <w:bookmarkStart w:id="38" w:name="_Toc514258569"/>
       <w:r>
         <w:t xml:space="preserve">Klasse </w:t>
       </w:r>
@@ -10113,6 +10370,7 @@
         </w:rPr>
       </w:pPr>
       <w:proofErr w:type="spellStart"/>
+      <w:proofErr w:type="gramStart"/>
       <w:r>
         <w:rPr>
           <w:rFonts w:ascii="Courier New" w:hAnsi="Courier New" w:cs="Courier New"/>
@@ -10124,7 +10382,14 @@
         <w:rPr>
           <w:rFonts w:ascii="Courier New" w:hAnsi="Courier New" w:cs="Courier New"/>
         </w:rPr>
-        <w:t>():boolean</w:t>
+        <w:t>(</w:t>
+      </w:r>
+      <w:proofErr w:type="gramEnd"/>
+      <w:r>
+        <w:rPr>
+          <w:rFonts w:ascii="Courier New" w:hAnsi="Courier New" w:cs="Courier New"/>
+        </w:rPr>
+        <w:t>):boolean</w:t>
       </w:r>
       <w:r>
         <w:rPr>
@@ -10158,8 +10423,16 @@
         <w:rPr>
           <w:rFonts w:ascii="Courier New" w:hAnsi="Courier New" w:cs="Courier New"/>
         </w:rPr>
-        <w:t>(Knoten):boolean</w:t>
-      </w:r>
+        <w:t>(Knoten</w:t>
+      </w:r>
+      <w:proofErr w:type="gramStart"/>
+      <w:r>
+        <w:rPr>
+          <w:rFonts w:ascii="Courier New" w:hAnsi="Courier New" w:cs="Courier New"/>
+        </w:rPr>
+        <w:t>):boolean</w:t>
+      </w:r>
+      <w:proofErr w:type="gramEnd"/>
       <w:r>
         <w:rPr>
           <w:rFonts w:cs="Arial"/>
@@ -10193,6 +10466,7 @@
         </w:rPr>
       </w:pPr>
       <w:proofErr w:type="spellStart"/>
+      <w:proofErr w:type="gramStart"/>
       <w:r>
         <w:rPr>
           <w:rFonts w:ascii="Courier New" w:hAnsi="Courier New" w:cs="Courier New"/>
@@ -10204,12 +10478,19 @@
         <w:rPr>
           <w:rFonts w:ascii="Courier New" w:hAnsi="Courier New" w:cs="Courier New"/>
         </w:rPr>
-        <w:t>():boolean</w:t>
-      </w:r>
+        <w:t>(</w:t>
+      </w:r>
+      <w:proofErr w:type="gramEnd"/>
       <w:r>
         <w:rPr>
           <w:rFonts w:ascii="Courier New" w:hAnsi="Courier New" w:cs="Courier New"/>
         </w:rPr>
+        <w:t>):boolean</w:t>
+      </w:r>
+      <w:r>
+        <w:rPr>
+          <w:rFonts w:ascii="Courier New" w:hAnsi="Courier New" w:cs="Courier New"/>
+        </w:rPr>
         <w:t xml:space="preserve"> </w:t>
       </w:r>
       <w:r>
@@ -10223,6 +10504,7 @@
         <w:rPr>
           <w:rFonts w:ascii="Courier New" w:hAnsi="Courier New" w:cs="Courier New"/>
         </w:rPr>
+        <w:lastRenderedPageBreak/>
         <w:t>istZusammenhaengendHelper</w:t>
       </w:r>
       <w:proofErr w:type="spellEnd"/>
@@ -10230,8 +10512,16 @@
         <w:rPr>
           <w:rFonts w:ascii="Courier New" w:hAnsi="Courier New" w:cs="Courier New"/>
         </w:rPr>
-        <w:t>(Knoten):boolean</w:t>
-      </w:r>
+        <w:t>(Knoten</w:t>
+      </w:r>
+      <w:proofErr w:type="gramStart"/>
+      <w:r>
+        <w:rPr>
+          <w:rFonts w:ascii="Courier New" w:hAnsi="Courier New" w:cs="Courier New"/>
+        </w:rPr>
+        <w:t>):boolean</w:t>
+      </w:r>
+      <w:proofErr w:type="gramEnd"/>
       <w:r>
         <w:rPr>
           <w:rFonts w:cs="Arial"/>
@@ -10251,11 +10541,11 @@
         </w:rPr>
       </w:pPr>
       <w:proofErr w:type="spellStart"/>
+      <w:proofErr w:type="gramStart"/>
       <w:r>
         <w:rPr>
           <w:rFonts w:ascii="Courier New" w:hAnsi="Courier New" w:cs="Courier New"/>
         </w:rPr>
-        <w:lastRenderedPageBreak/>
         <w:t>hatGueltigeReferenzen</w:t>
       </w:r>
       <w:proofErr w:type="spellEnd"/>
@@ -10263,7 +10553,14 @@
         <w:rPr>
           <w:rFonts w:ascii="Courier New" w:hAnsi="Courier New" w:cs="Courier New"/>
         </w:rPr>
-        <w:t>():boolean</w:t>
+        <w:t>(</w:t>
+      </w:r>
+      <w:proofErr w:type="gramEnd"/>
+      <w:r>
+        <w:rPr>
+          <w:rFonts w:ascii="Courier New" w:hAnsi="Courier New" w:cs="Courier New"/>
+        </w:rPr>
+        <w:t>):boolean</w:t>
       </w:r>
       <w:r>
         <w:rPr>
@@ -10353,8 +10650,16 @@
         <w:rPr>
           <w:rFonts w:ascii="Courier New" w:hAnsi="Courier New" w:cs="Courier New"/>
         </w:rPr>
-        <w:t>(Knoten):void</w:t>
-      </w:r>
+        <w:t>(Knoten</w:t>
+      </w:r>
+      <w:proofErr w:type="gramStart"/>
+      <w:r>
+        <w:rPr>
+          <w:rFonts w:ascii="Courier New" w:hAnsi="Courier New" w:cs="Courier New"/>
+        </w:rPr>
+        <w:t>):void</w:t>
+      </w:r>
+      <w:proofErr w:type="gramEnd"/>
       <w:r>
         <w:rPr>
           <w:rFonts w:cs="Arial"/>
@@ -10478,11 +10783,19 @@
         </w:rPr>
         <w:t>(Knoten</w:t>
       </w:r>
+      <w:proofErr w:type="gramStart"/>
       <w:r>
         <w:rPr>
           <w:rStyle w:val="Programmcode"/>
         </w:rPr>
-        <w:t xml:space="preserve">):void </w:t>
+        <w:t>):void</w:t>
+      </w:r>
+      <w:proofErr w:type="gramEnd"/>
+      <w:r>
+        <w:rPr>
+          <w:rStyle w:val="Programmcode"/>
+        </w:rPr>
+        <w:t xml:space="preserve"> </w:t>
       </w:r>
       <w:r>
         <w:rPr>
@@ -10538,8 +10851,16 @@
         <w:rPr>
           <w:rStyle w:val="Programmcode"/>
         </w:rPr>
-        <w:t>(Knoten):void</w:t>
-      </w:r>
+        <w:t>(Knoten</w:t>
+      </w:r>
+      <w:proofErr w:type="gramStart"/>
+      <w:r>
+        <w:rPr>
+          <w:rStyle w:val="Programmcode"/>
+        </w:rPr>
+        <w:t>):void</w:t>
+      </w:r>
+      <w:proofErr w:type="gramEnd"/>
       <w:r>
         <w:rPr>
           <w:rStyle w:val="StandardZeichen"/>
@@ -10743,7 +11064,7 @@
       <w:pPr>
         <w:pStyle w:val="berschrift3"/>
       </w:pPr>
-      <w:bookmarkStart w:id="39" w:name="_Toc514244856"/>
+      <w:bookmarkStart w:id="39" w:name="_Toc514258570"/>
       <w:r>
         <w:t xml:space="preserve">Klasse </w:t>
       </w:r>
@@ -10793,8 +11114,16 @@
         <w:rPr>
           <w:rFonts w:ascii="Courier New" w:hAnsi="Courier New" w:cs="Courier New"/>
         </w:rPr>
-        <w:t>(List&lt;Integer&gt;):boolean</w:t>
-      </w:r>
+        <w:t>(List&lt;Integer&gt;</w:t>
+      </w:r>
+      <w:proofErr w:type="gramStart"/>
+      <w:r>
+        <w:rPr>
+          <w:rFonts w:ascii="Courier New" w:hAnsi="Courier New" w:cs="Courier New"/>
+        </w:rPr>
+        <w:t>):boolean</w:t>
+      </w:r>
+      <w:proofErr w:type="gramEnd"/>
       <w:r>
         <w:t xml:space="preserve"> hinzugefügt, die prüft, ob Vorgangsnummern nicht mehrfach vorkommen, da dies bei der Initialisierung der Knoten zu schwerwiegenden Fehlern führen würde.</w:t>
       </w:r>
@@ -10853,6 +11182,7 @@
         <w:t xml:space="preserve">In der </w:t>
       </w:r>
       <w:proofErr w:type="spellStart"/>
+      <w:proofErr w:type="gramStart"/>
       <w:r>
         <w:rPr>
           <w:rFonts w:ascii="Courier New" w:hAnsi="Courier New" w:cs="Courier New"/>
@@ -10864,12 +11194,19 @@
         <w:rPr>
           <w:rFonts w:ascii="Courier New" w:hAnsi="Courier New" w:cs="Courier New"/>
         </w:rPr>
-        <w:t>()</w:t>
-      </w:r>
+        <w:t>(</w:t>
+      </w:r>
+      <w:proofErr w:type="gramEnd"/>
       <w:r>
         <w:rPr>
           <w:rFonts w:ascii="Courier New" w:hAnsi="Courier New" w:cs="Courier New"/>
         </w:rPr>
+        <w:t>)</w:t>
+      </w:r>
+      <w:r>
+        <w:rPr>
+          <w:rFonts w:ascii="Courier New" w:hAnsi="Courier New" w:cs="Courier New"/>
+        </w:rPr>
         <w:t xml:space="preserve"> </w:t>
       </w:r>
       <w:r>
@@ -10937,7 +11274,7 @@
       <w:pPr>
         <w:pStyle w:val="berschrift3"/>
       </w:pPr>
-      <w:bookmarkStart w:id="40" w:name="_Toc514244857"/>
+      <w:bookmarkStart w:id="40" w:name="_Toc514258571"/>
       <w:r>
         <w:t xml:space="preserve">Abstrakte Klasse </w:t>
       </w:r>
@@ -10975,9 +11312,18 @@
     </w:p>
     <w:p>
       <w:r>
-        <w:t xml:space="preserve">Die abstrakte Klasse Ausgabe wurde mithilfe verschiedener nicht-öffentlicher Hilfsmethoden etwas entzerrt. Die Methode </w:t>
+        <w:t xml:space="preserve">Die abstrakte Klasse Ausgabe wurde mithilfe verschiedener </w:t>
+      </w:r>
+      <w:proofErr w:type="gramStart"/>
+      <w:r>
+        <w:t>nicht-öffentlicher</w:t>
+      </w:r>
+      <w:proofErr w:type="gramEnd"/>
+      <w:r>
+        <w:t xml:space="preserve"> Hilfsmethoden etwas entzerrt. Die Methode </w:t>
       </w:r>
       <w:proofErr w:type="spellStart"/>
+      <w:proofErr w:type="gramStart"/>
       <w:r>
         <w:rPr>
           <w:rFonts w:ascii="Courier New" w:hAnsi="Courier New" w:cs="Courier New"/>
@@ -10989,7 +11335,14 @@
         <w:rPr>
           <w:rFonts w:ascii="Courier New" w:hAnsi="Courier New" w:cs="Courier New"/>
         </w:rPr>
-        <w:t>():String</w:t>
+        <w:t>(</w:t>
+      </w:r>
+      <w:proofErr w:type="gramEnd"/>
+      <w:r>
+        <w:rPr>
+          <w:rFonts w:ascii="Courier New" w:hAnsi="Courier New" w:cs="Courier New"/>
+        </w:rPr>
+        <w:t>):String</w:t>
       </w:r>
       <w:r>
         <w:t xml:space="preserve"> sammelt jedoch weiterhin die gesamte Erstellung des Ausgabestrings.</w:t>
@@ -11002,6 +11355,7 @@
         </w:rPr>
       </w:pPr>
       <w:r>
+        <w:lastRenderedPageBreak/>
         <w:t>Der Konstruktor der Klasse wird nun mit einem Model aufgerufen, welches als privates Attribut</w:t>
       </w:r>
       <w:r>
@@ -11033,9 +11387,8 @@
           <w:sz w:val="24"/>
         </w:rPr>
       </w:pPr>
-      <w:bookmarkStart w:id="41" w:name="_Toc514244858"/>
-      <w:r>
-        <w:lastRenderedPageBreak/>
+      <w:bookmarkStart w:id="41" w:name="_Toc514258572"/>
+      <w:r>
         <w:t xml:space="preserve">Klasse </w:t>
       </w:r>
       <w:proofErr w:type="spellStart"/>
@@ -11107,7 +11460,7 @@
       <w:pPr>
         <w:pStyle w:val="berschrift1"/>
       </w:pPr>
-      <w:bookmarkStart w:id="42" w:name="_Toc514244859"/>
+      <w:bookmarkStart w:id="42" w:name="_Toc514258573"/>
       <w:proofErr w:type="spellStart"/>
       <w:r>
         <w:lastRenderedPageBreak/>
@@ -11140,7 +11493,7 @@
       <w:pPr>
         <w:pStyle w:val="berschrift1"/>
       </w:pPr>
-      <w:bookmarkStart w:id="43" w:name="_Toc514244860"/>
+      <w:bookmarkStart w:id="43" w:name="_Toc514258574"/>
       <w:r>
         <w:lastRenderedPageBreak/>
         <w:t>Test</w:t>
@@ -11291,7 +11644,7 @@
       <w:pPr>
         <w:pStyle w:val="berschrift2"/>
       </w:pPr>
-      <w:bookmarkStart w:id="44" w:name="_Toc514244861"/>
+      <w:bookmarkStart w:id="44" w:name="_Toc514258575"/>
       <w:r>
         <w:t>Besonderheiten der Beispiel</w:t>
       </w:r>
@@ -11485,11 +11838,11 @@
         <w:t xml:space="preserve"> </w:t>
       </w:r>
       <w:r>
-        <w:t xml:space="preserve">8 hat jedoch keinen Vorgänger 3, sondern lediglich </w:t>
+        <w:t xml:space="preserve">8 hat jedoch keinen </w:t>
       </w:r>
       <w:r>
         <w:lastRenderedPageBreak/>
-        <w:t>den Vorgänger 3 („</w:t>
+        <w:t>Vorgänger 3, sondern lediglich den Vorgänger 3 („</w:t>
       </w:r>
       <w:r>
         <w:rPr>
@@ -11592,7 +11945,7 @@
         <w:pStyle w:val="berschrift2"/>
       </w:pPr>
       <w:bookmarkStart w:id="45" w:name="_Normalfälle"/>
-      <w:bookmarkStart w:id="46" w:name="_Toc514244862"/>
+      <w:bookmarkStart w:id="46" w:name="_Toc514258576"/>
       <w:bookmarkEnd w:id="45"/>
       <w:r>
         <w:t>Normalfälle</w:t>
@@ -11603,7 +11956,7 @@
       <w:pPr>
         <w:pStyle w:val="berschrift3"/>
       </w:pPr>
-      <w:bookmarkStart w:id="47" w:name="_Toc514244863"/>
+      <w:bookmarkStart w:id="47" w:name="_Toc514258577"/>
       <w:r>
         <w:t>Beispiele aus der durch die IHK verbesserten Aufgabenstellung</w:t>
       </w:r>
@@ -11625,40 +11978,6 @@
     <w:p>
       <w:r>
         <w:t>Die Eingabe wird erfolgreich eingelesen und korrekt ausgewertet und ausgegeben.</w:t>
-      </w:r>
-    </w:p>
-    <w:p>
-      <w:r>
-        <w:rPr>
-          <w:highlight w:val="yellow"/>
-        </w:rPr>
-        <w:t>[</w:t>
-      </w:r>
-      <w:commentRangeStart w:id="48"/>
-      <w:r>
-        <w:rPr>
-          <w:highlight w:val="yellow"/>
-        </w:rPr>
-        <w:t>ABBILDUNG EINFÜGEN</w:t>
-      </w:r>
-      <w:r>
-        <w:rPr>
-          <w:highlight w:val="yellow"/>
-        </w:rPr>
-        <w:t>?</w:t>
-      </w:r>
-      <w:commentRangeEnd w:id="48"/>
-      <w:r>
-        <w:rPr>
-          <w:rStyle w:val="Kommentarzeichen"/>
-        </w:rPr>
-        <w:commentReference w:id="48"/>
-      </w:r>
-      <w:r>
-        <w:rPr>
-          <w:highlight w:val="yellow"/>
-        </w:rPr>
-        <w:t>]</w:t>
       </w:r>
     </w:p>
     <w:p>
@@ -11866,11 +12185,10 @@
         <w:spacing w:before="0" w:after="0" w:line="240" w:lineRule="auto"/>
         <w:jc w:val="left"/>
       </w:pPr>
-      <w:bookmarkStart w:id="49" w:name="_Eigene_Normalfälle"/>
-      <w:bookmarkStart w:id="50" w:name="_Eigene_Normalfälle_1"/>
-      <w:bookmarkStart w:id="51" w:name="_Toc514244864"/>
+      <w:bookmarkStart w:id="48" w:name="_Eigene_Normalfälle"/>
+      <w:bookmarkStart w:id="49" w:name="_Eigene_Normalfälle_1"/>
+      <w:bookmarkEnd w:id="48"/>
       <w:bookmarkEnd w:id="49"/>
-      <w:bookmarkEnd w:id="50"/>
       <w:r>
         <w:br w:type="page"/>
       </w:r>
@@ -12135,17 +12453,18 @@
       <w:pPr>
         <w:pStyle w:val="berschrift3"/>
       </w:pPr>
+      <w:bookmarkStart w:id="50" w:name="_Toc514258578"/>
       <w:r>
         <w:t>Eigene Normalfälle</w:t>
       </w:r>
+      <w:bookmarkEnd w:id="50"/>
+    </w:p>
+    <w:p>
+      <w:pPr>
+        <w:pStyle w:val="berschrift4"/>
+      </w:pPr>
+      <w:bookmarkStart w:id="51" w:name="_Normalfall_zusammenhängender_Graph"/>
       <w:bookmarkEnd w:id="51"/>
-    </w:p>
-    <w:p>
-      <w:pPr>
-        <w:pStyle w:val="berschrift4"/>
-      </w:pPr>
-      <w:bookmarkStart w:id="52" w:name="_Normalfall_zusammenhängender_Graph"/>
-      <w:bookmarkEnd w:id="52"/>
       <w:r>
         <w:t>Normalfall</w:t>
       </w:r>
@@ -12540,7 +12859,7 @@
                     <pic:cNvPicPr/>
                   </pic:nvPicPr>
                   <pic:blipFill>
-                    <a:blip r:embed="rId43"/>
+                    <a:blip r:embed="rId41"/>
                     <a:stretch>
                       <a:fillRect/>
                     </a:stretch>
@@ -12569,8 +12888,8 @@
           <w:sz w:val="24"/>
         </w:rPr>
       </w:pPr>
-      <w:bookmarkStart w:id="53" w:name="_Normalfall_Komplexes_Beispiel"/>
-      <w:bookmarkEnd w:id="53"/>
+      <w:bookmarkStart w:id="52" w:name="_Normalfall_Komplexes_Beispiel"/>
+      <w:bookmarkEnd w:id="52"/>
       <w:r>
         <w:br w:type="page"/>
       </w:r>
@@ -12586,7 +12905,15 @@
     </w:p>
     <w:p>
       <w:r>
-        <w:t>Das Beispiel stellt ein sehr komplexen Fall eines Netzplans dar. Es ist im Grunde das Beispiel 5 („IT-Installation“) aus der Aufgabenstellung, jedoch wurden zwei Knoten verändert, damit die Referenzen stimmen. Knoten 3 („</w:t>
+        <w:t xml:space="preserve">Das Beispiel stellt </w:t>
+      </w:r>
+      <w:proofErr w:type="gramStart"/>
+      <w:r>
+        <w:t>ein sehr komplexen Fall</w:t>
+      </w:r>
+      <w:proofErr w:type="gramEnd"/>
+      <w:r>
+        <w:t xml:space="preserve"> eines Netzplans dar. Es ist im Grunde das Beispiel 5 („IT-Installation“) aus der Aufgabenstellung, jedoch wurden zwei Knoten verändert, damit die Referenzen stimmen. Knoten 3 („</w:t>
       </w:r>
       <w:r>
         <w:rPr>
@@ -13469,7 +13796,7 @@
                     </pic:cNvPicPr>
                   </pic:nvPicPr>
                   <pic:blipFill>
-                    <a:blip r:embed="rId44" cstate="print">
+                    <a:blip r:embed="rId42" cstate="print">
                       <a:extLst>
                         <a:ext uri="{28A0092B-C50C-407E-A947-70E740481C1C}">
                           <a14:useLocalDpi xmlns:a14="http://schemas.microsoft.com/office/drawing/2010/main" val="0"/>
@@ -13518,18 +13845,22 @@
       <w:pPr>
         <w:pStyle w:val="berschrift2"/>
       </w:pPr>
+      <w:bookmarkStart w:id="53" w:name="_Toc514258579"/>
       <w:r>
         <w:lastRenderedPageBreak/>
         <w:t>Sonderfälle</w:t>
       </w:r>
+      <w:bookmarkEnd w:id="53"/>
     </w:p>
     <w:p>
       <w:pPr>
         <w:pStyle w:val="berschrift3"/>
       </w:pPr>
+      <w:bookmarkStart w:id="54" w:name="_Toc514258580"/>
       <w:r>
         <w:t>Eigene Sonderfälle</w:t>
       </w:r>
+      <w:bookmarkEnd w:id="54"/>
     </w:p>
     <w:p>
       <w:pPr>
@@ -13547,7 +13878,15 @@
         <w:t>n</w:t>
       </w:r>
       <w:r>
-        <w:t xml:space="preserve"> Sonderfall dar, da diese stets positive Vorgangsnummern hatten.</w:t>
+        <w:t xml:space="preserve"> Sonderfall dar, da </w:t>
+      </w:r>
+      <w:proofErr w:type="gramStart"/>
+      <w:r>
+        <w:t>diese stets positive Vorgangsnummern</w:t>
+      </w:r>
+      <w:proofErr w:type="gramEnd"/>
+      <w:r>
+        <w:t xml:space="preserve"> hatten.</w:t>
       </w:r>
     </w:p>
     <w:p>
@@ -13603,7 +13942,15 @@
         <w:pStyle w:val="Codeabschnitt"/>
       </w:pPr>
       <w:r>
-        <w:t>-1 ; Knoten A; 1; -; 2,4</w:t>
+        <w:t>-</w:t>
+      </w:r>
+      <w:proofErr w:type="gramStart"/>
+      <w:r>
+        <w:t>1 ;</w:t>
+      </w:r>
+      <w:proofErr w:type="gramEnd"/>
+      <w:r>
+        <w:t xml:space="preserve"> Knoten A; 1; -; 2,4</w:t>
       </w:r>
     </w:p>
     <w:p>
@@ -13809,31 +14156,30 @@
     </w:p>
     <w:p>
       <w:r>
-        <w:t>Der Testfall zeigt, dass das Programm in der Lage ist</w:t>
-      </w:r>
-      <w:r>
-        <w:t xml:space="preserve"> auch negative Vorgangsnummern zu verarbeiten und ein gültiges Ergebnis zu liefern.</w:t>
+        <w:t>Der Testfall zeigt, dass das Programm in der Lage ist auch negative Vorgangsnummern zu verarbeiten und ein gültiges Ergebnis zu liefern.</w:t>
       </w:r>
     </w:p>
     <w:p>
       <w:pPr>
         <w:pStyle w:val="berschrift2"/>
       </w:pPr>
-      <w:bookmarkStart w:id="54" w:name="_Fehlerfälle"/>
-      <w:bookmarkStart w:id="55" w:name="_Toc514244866"/>
-      <w:bookmarkEnd w:id="54"/>
+      <w:bookmarkStart w:id="55" w:name="_Fehlerfälle"/>
+      <w:bookmarkStart w:id="56" w:name="_Toc514258581"/>
+      <w:bookmarkEnd w:id="55"/>
       <w:r>
         <w:t>Fehlerfälle</w:t>
       </w:r>
-      <w:bookmarkEnd w:id="55"/>
+      <w:bookmarkEnd w:id="56"/>
     </w:p>
     <w:p>
       <w:pPr>
         <w:pStyle w:val="berschrift3"/>
       </w:pPr>
+      <w:bookmarkStart w:id="57" w:name="_Toc514258582"/>
       <w:r>
         <w:t>Beispiele der IHK</w:t>
       </w:r>
+      <w:bookmarkEnd w:id="57"/>
     </w:p>
     <w:p>
       <w:pPr>
@@ -13985,7 +14331,6 @@
       <w:r>
         <w:t>Ausgabe</w:t>
       </w:r>
-      <w:bookmarkStart w:id="56" w:name="_Toc514244867"/>
     </w:p>
     <w:p>
       <w:pPr>
@@ -14033,10 +14378,12 @@
       <w:pPr>
         <w:pStyle w:val="berschrift3"/>
       </w:pPr>
+      <w:bookmarkStart w:id="58" w:name="_Toc514258583"/>
       <w:r>
         <w:lastRenderedPageBreak/>
         <w:t>Eigene Fehlerfälle</w:t>
       </w:r>
+      <w:bookmarkEnd w:id="58"/>
     </w:p>
     <w:p>
       <w:pPr>
@@ -14048,7 +14395,6 @@
       <w:r>
         <w:t xml:space="preserve"> Referenz</w:t>
       </w:r>
-      <w:bookmarkEnd w:id="56"/>
     </w:p>
     <w:p>
       <w:r>
@@ -14201,13 +14547,16 @@
         <w:pStyle w:val="Codeabschnitt"/>
       </w:pPr>
       <w:r>
-        <w:t>In Datei F_Mehrfache_Vorgangsnummern.in: Ungenügende Eingabe: Es existieren mehrfache gleiche Vorgangsnummern.</w:t>
+        <w:t>In Datei F_Mehrfache_Vorgangsnummern.in: Ungenügende Eingabe: Es kommt mindestens eine Vorgangsnummer mehrfach vor.</w:t>
       </w:r>
     </w:p>
     <w:p>
       <w:pPr>
         <w:pStyle w:val="berschrift5"/>
       </w:pPr>
+      <w:r>
+        <w:t xml:space="preserve"> </w:t>
+      </w:r>
       <w:r>
         <w:t>Eingabe</w:t>
       </w:r>
@@ -14331,24 +14680,453 @@
         <w:pStyle w:val="Codeabschnitt"/>
       </w:pPr>
       <w:r>
-        <w:t>Bitte sehen Sie sich die Konso</w:t>
-      </w:r>
-      <w:bookmarkStart w:id="57" w:name="_GoBack"/>
-      <w:bookmarkEnd w:id="57"/>
-      <w:r>
-        <w:t>lenausgabe an, um weitere Informationen zu erhalten.</w:t>
+        <w:t>Bitte sehen Sie sich die Konsolenausgabe an, um weitere Informationen zu erhalten.</w:t>
+      </w:r>
+    </w:p>
+    <w:p>
+      <w:pPr>
+        <w:pStyle w:val="berschrift4"/>
+      </w:pPr>
+      <w:r>
+        <w:t>Strings statt Zahlen in</w:t>
+      </w:r>
+      <w:r>
+        <w:t xml:space="preserve"> </w:t>
+      </w:r>
+      <w:r>
+        <w:t>der Eingabe</w:t>
+      </w:r>
+    </w:p>
+    <w:p>
+      <w:r>
+        <w:t>In diesem Testfall wird statt einer Zahl ein String in der Eingabedatei an einer Stelle eingetragen, an der eigentlich eine Zahl erwartet würde. Es wird folgender Fehler auf der Konsole ausgegeben:</w:t>
       </w:r>
     </w:p>
     <w:p>
       <w:pPr>
         <w:pStyle w:val="Codeabschnitt"/>
-      </w:pPr>
+        <w:rPr>
+          <w:rStyle w:val="Hervorhebung"/>
+        </w:rPr>
+      </w:pPr>
+      <w:r>
+        <w:rPr>
+          <w:rStyle w:val="Hervorhebung"/>
+        </w:rPr>
+        <w:t>In Datei F_StringsStattZahlen.in: Ungenügende Eingabe. Es wurde mindestens eine ungültige Zahl eingeben.</w:t>
+      </w:r>
+    </w:p>
+    <w:p>
+      <w:pPr>
+        <w:pStyle w:val="berschrift5"/>
+      </w:pPr>
+      <w:r>
+        <w:t>Eingabe</w:t>
+      </w:r>
+    </w:p>
+    <w:p>
+      <w:pPr>
+        <w:pStyle w:val="Codeabschnitt"/>
+      </w:pPr>
+      <w:r>
+        <w:t>//***********************</w:t>
+      </w:r>
+    </w:p>
+    <w:p>
+      <w:pPr>
+        <w:pStyle w:val="Codeabschnitt"/>
+      </w:pPr>
+      <w:r>
+        <w:t>//+ Strings statt Zahlen</w:t>
+      </w:r>
+    </w:p>
+    <w:p>
+      <w:pPr>
+        <w:pStyle w:val="Codeabschnitt"/>
+      </w:pPr>
+      <w:r>
+        <w:t>//***********************</w:t>
+      </w:r>
+    </w:p>
+    <w:p>
+      <w:pPr>
+        <w:pStyle w:val="Codeabschnitt"/>
+      </w:pPr>
+      <w:r>
+        <w:t xml:space="preserve">//Vorgangsnummer; Vorgangsbezeichnung; Dauer; </w:t>
+      </w:r>
+      <w:proofErr w:type="spellStart"/>
+      <w:r>
+        <w:t>Vorgänger</w:t>
+      </w:r>
+      <w:proofErr w:type="spellEnd"/>
+      <w:r>
+        <w:t>; Nachfolger</w:t>
+      </w:r>
+    </w:p>
+    <w:p>
+      <w:pPr>
+        <w:pStyle w:val="Codeabschnitt"/>
+      </w:pPr>
+      <w:r>
+        <w:t>1; Knoten A; "zwei"; -; 2</w:t>
+      </w:r>
+    </w:p>
+    <w:p>
+      <w:pPr>
+        <w:pStyle w:val="Codeabschnitt"/>
+      </w:pPr>
+      <w:r>
+        <w:t>2; Knoten B; 3; 1; 3</w:t>
+      </w:r>
+    </w:p>
+    <w:p>
+      <w:pPr>
+        <w:pStyle w:val="Codeabschnitt"/>
+      </w:pPr>
+      <w:r>
+        <w:t>3; Knoten C; 3; 2; 4</w:t>
+      </w:r>
+    </w:p>
+    <w:p>
+      <w:pPr>
+        <w:pStyle w:val="Codeabschnitt"/>
+      </w:pPr>
+      <w:r>
+        <w:t>4; Knoten D; 10; 3; 5</w:t>
+      </w:r>
+    </w:p>
+    <w:p>
+      <w:pPr>
+        <w:pStyle w:val="Codeabschnitt"/>
+      </w:pPr>
+      <w:r>
+        <w:t>5; Knoten E; 5; 4; 6;</w:t>
+      </w:r>
+    </w:p>
+    <w:p>
+      <w:pPr>
+        <w:pStyle w:val="Codeabschnitt"/>
+      </w:pPr>
+      <w:r>
+        <w:t>6; Knoten F; 5; 5; -</w:t>
+      </w:r>
+    </w:p>
+    <w:p>
+      <w:pPr>
+        <w:pStyle w:val="berschrift5"/>
+      </w:pPr>
+      <w:r>
+        <w:t>Ausgabe</w:t>
+      </w:r>
+    </w:p>
+    <w:p>
+      <w:pPr>
+        <w:pStyle w:val="Codeabschnitt"/>
+      </w:pPr>
+      <w:r>
+        <w:t>Berechnung nicht möglich.</w:t>
+      </w:r>
+    </w:p>
+    <w:p>
+      <w:pPr>
+        <w:pStyle w:val="Codeabschnitt"/>
+      </w:pPr>
+      <w:r>
+        <w:t>Bitte sehen Sie sich die Konsolenausgabe an, um weitere Informationen zu erhalten.</w:t>
+      </w:r>
+    </w:p>
+    <w:p>
+      <w:pPr>
+        <w:pStyle w:val="berschrift4"/>
+      </w:pPr>
+      <w:r>
+        <w:t>Leerstellen statt gültigen Zahlen 1</w:t>
+      </w:r>
+    </w:p>
+    <w:p>
+      <w:r>
+        <w:t>Es wird ein Leerzeichen als Vorgangsnummer eingegeben. Es wird folgender Fehler auf der Konsole ausgegeben:</w:t>
+      </w:r>
+    </w:p>
+    <w:p>
+      <w:pPr>
+        <w:pStyle w:val="Codeabschnitt"/>
+      </w:pPr>
+      <w:r>
+        <w:t>In Datei F_LeerstellenStattErforderlichenWerten01.in: Ungenügende Eingabe. Es wurde mindestens eine ungültige Zahl eingeben.</w:t>
+      </w:r>
+    </w:p>
+    <w:p>
+      <w:pPr>
+        <w:pStyle w:val="berschrift5"/>
+      </w:pPr>
+      <w:r>
+        <w:t>Eingabe</w:t>
+      </w:r>
+    </w:p>
+    <w:p>
+      <w:pPr>
+        <w:pStyle w:val="Codeabschnitt"/>
+      </w:pPr>
+      <w:r>
+        <w:t>//*****************************************</w:t>
+      </w:r>
+    </w:p>
+    <w:p>
+      <w:pPr>
+        <w:pStyle w:val="Codeabschnitt"/>
+      </w:pPr>
+      <w:r>
+        <w:t>//+ Leerstellen statt erforderlichen Werte</w:t>
+      </w:r>
+    </w:p>
+    <w:p>
+      <w:pPr>
+        <w:pStyle w:val="Codeabschnitt"/>
+      </w:pPr>
+      <w:r>
+        <w:t>//*****************************************</w:t>
+      </w:r>
+    </w:p>
+    <w:p>
+      <w:pPr>
+        <w:pStyle w:val="Codeabschnitt"/>
+      </w:pPr>
+      <w:r>
+        <w:t xml:space="preserve">//Vorgangsnummer; Vorgangsbezeichnung; Dauer; </w:t>
+      </w:r>
+      <w:proofErr w:type="spellStart"/>
+      <w:r>
+        <w:t>Vorgänger</w:t>
+      </w:r>
+      <w:proofErr w:type="spellEnd"/>
+      <w:r>
+        <w:t>; Nachfolger</w:t>
+      </w:r>
+    </w:p>
+    <w:p>
+      <w:pPr>
+        <w:pStyle w:val="Codeabschnitt"/>
+      </w:pPr>
+      <w:r>
+        <w:t>; Knoten A; 2; -; 2</w:t>
+      </w:r>
+    </w:p>
+    <w:p>
+      <w:pPr>
+        <w:pStyle w:val="Codeabschnitt"/>
+      </w:pPr>
+      <w:r>
+        <w:t>2; Knoten B; 3; 1; 3</w:t>
+      </w:r>
+    </w:p>
+    <w:p>
+      <w:pPr>
+        <w:pStyle w:val="Codeabschnitt"/>
+      </w:pPr>
+      <w:r>
+        <w:t>3; Knoten C; 3; 2; 4</w:t>
+      </w:r>
+    </w:p>
+    <w:p>
+      <w:pPr>
+        <w:pStyle w:val="Codeabschnitt"/>
+      </w:pPr>
+      <w:r>
+        <w:t>4; Knoten D; 10; 3; 5</w:t>
+      </w:r>
+    </w:p>
+    <w:p>
+      <w:pPr>
+        <w:pStyle w:val="Codeabschnitt"/>
+      </w:pPr>
+      <w:r>
+        <w:t>5; Knoten E; 5; 4; -;</w:t>
+      </w:r>
+    </w:p>
+    <w:p>
+      <w:pPr>
+        <w:pStyle w:val="berschrift5"/>
+      </w:pPr>
+      <w:r>
+        <w:lastRenderedPageBreak/>
+        <w:t>Ausgabe</w:t>
+      </w:r>
+    </w:p>
+    <w:p>
+      <w:pPr>
+        <w:pStyle w:val="Codeabschnitt"/>
+      </w:pPr>
+      <w:r>
+        <w:t>Berechnung nicht möglich.</w:t>
+      </w:r>
+    </w:p>
+    <w:p>
+      <w:pPr>
+        <w:pStyle w:val="Codeabschnitt"/>
+      </w:pPr>
+      <w:r>
+        <w:t>Bitte sehen Sie sich die Konsolenausgabe an, um weitere Informationen zu erhalten.</w:t>
+      </w:r>
+    </w:p>
+    <w:p>
+      <w:pPr>
+        <w:pStyle w:val="berschrift4"/>
+      </w:pPr>
+      <w:r>
+        <w:t>Leerstellen statt gültigen Zahlen</w:t>
+      </w:r>
+      <w:r>
+        <w:t xml:space="preserve"> 2</w:t>
+      </w:r>
+    </w:p>
+    <w:p>
+      <w:r>
+        <w:t>Es wird ein Leerzeichen als Dauer eingegeben. Es wird folgender Fehler auf der Konsole ausgegeben:</w:t>
+      </w:r>
+    </w:p>
+    <w:p>
+      <w:pPr>
+        <w:pStyle w:val="Codeabschnitt"/>
+      </w:pPr>
+      <w:r>
+        <w:t>In Datei F_LeerstellenStattErforderlichenWerten01.in: Ungenügende Eingabe. Es wurde mindestens eine ungültige Zahl eingeben.</w:t>
+      </w:r>
+    </w:p>
+    <w:p>
+      <w:pPr>
+        <w:pStyle w:val="berschrift5"/>
+      </w:pPr>
+      <w:r>
+        <w:t>Eingabe</w:t>
+      </w:r>
+    </w:p>
+    <w:p>
+      <w:pPr>
+        <w:pStyle w:val="Codeabschnitt"/>
+      </w:pPr>
+      <w:r>
+        <w:t>//*****************************************</w:t>
+      </w:r>
+    </w:p>
+    <w:p>
+      <w:pPr>
+        <w:pStyle w:val="Codeabschnitt"/>
+      </w:pPr>
+      <w:r>
+        <w:t>//+ Leerstellen statt erforderlichen Werte</w:t>
+      </w:r>
+    </w:p>
+    <w:p>
+      <w:pPr>
+        <w:pStyle w:val="Codeabschnitt"/>
+      </w:pPr>
+      <w:r>
+        <w:t>//*****************************************</w:t>
+      </w:r>
+    </w:p>
+    <w:p>
+      <w:pPr>
+        <w:pStyle w:val="Codeabschnitt"/>
+      </w:pPr>
+      <w:r>
+        <w:t xml:space="preserve">//Vorgangsnummer; Vorgangsbezeichnung; Dauer; </w:t>
+      </w:r>
+      <w:proofErr w:type="spellStart"/>
+      <w:r>
+        <w:t>Vorgänger</w:t>
+      </w:r>
+      <w:proofErr w:type="spellEnd"/>
+      <w:r>
+        <w:t>; Nachfolger</w:t>
+      </w:r>
+    </w:p>
+    <w:p>
+      <w:pPr>
+        <w:pStyle w:val="Codeabschnitt"/>
+      </w:pPr>
+      <w:r>
+        <w:t>1; Knoten A</w:t>
+      </w:r>
+      <w:proofErr w:type="gramStart"/>
+      <w:r>
+        <w:t>; ;</w:t>
+      </w:r>
+      <w:proofErr w:type="gramEnd"/>
+      <w:r>
+        <w:t xml:space="preserve"> -; 2</w:t>
+      </w:r>
+    </w:p>
+    <w:p>
+      <w:pPr>
+        <w:pStyle w:val="Codeabschnitt"/>
+      </w:pPr>
+      <w:r>
+        <w:t>2; Knoten B; 3; 1; 3</w:t>
+      </w:r>
+    </w:p>
+    <w:p>
+      <w:pPr>
+        <w:pStyle w:val="Codeabschnitt"/>
+      </w:pPr>
+      <w:r>
+        <w:t>3; Knoten C; 3; 2; 4</w:t>
+      </w:r>
+    </w:p>
+    <w:p>
+      <w:pPr>
+        <w:pStyle w:val="Codeabschnitt"/>
+      </w:pPr>
+      <w:r>
+        <w:t>4; Knoten D; 10; 3; 5</w:t>
+      </w:r>
+    </w:p>
+    <w:p>
+      <w:pPr>
+        <w:pStyle w:val="Codeabschnitt"/>
+      </w:pPr>
+      <w:r>
+        <w:t>5; Knoten E; 5; 4; -;</w:t>
+      </w:r>
+    </w:p>
+    <w:p>
+      <w:pPr>
+        <w:pStyle w:val="Codeabschnitt"/>
+      </w:pPr>
+      <w:r>
+        <w:t>6; Knoten F; 5; 5; -</w:t>
+      </w:r>
+    </w:p>
+    <w:p>
+      <w:pPr>
+        <w:pStyle w:val="berschrift5"/>
+      </w:pPr>
+      <w:r>
+        <w:t>Ausgabe</w:t>
+      </w:r>
+    </w:p>
+    <w:p>
+      <w:pPr>
+        <w:pStyle w:val="Codeabschnitt"/>
+      </w:pPr>
+      <w:r>
+        <w:t>Berechnung nicht möglich.</w:t>
+      </w:r>
+    </w:p>
+    <w:p>
+      <w:pPr>
+        <w:pStyle w:val="Codeabschnitt"/>
+      </w:pPr>
+      <w:r>
+        <w:t>Bitte sehen Sie sich die Konsolenausgabe an, um weitere Informationen zu erhalten.</w:t>
+      </w:r>
     </w:p>
     <w:p>
       <w:pPr>
         <w:pStyle w:val="berschrift1"/>
       </w:pPr>
-      <w:bookmarkStart w:id="58" w:name="_Toc514244868"/>
+      <w:bookmarkStart w:id="59" w:name="_Toc514258584"/>
       <w:r>
         <w:lastRenderedPageBreak/>
         <w:t>Zusammenfassung</w:t>
@@ -14356,22 +15134,44 @@
       <w:r>
         <w:t xml:space="preserve"> und Ausblick</w:t>
       </w:r>
-      <w:bookmarkEnd w:id="58"/>
-    </w:p>
-    <w:p>
-      <w:r>
-        <w:rPr>
-          <w:highlight w:val="yellow"/>
-        </w:rPr>
-        <w:t>[…]</w:t>
-      </w:r>
-      <w:r>
-        <w:t xml:space="preserve"> </w:t>
-      </w:r>
+      <w:bookmarkEnd w:id="59"/>
+    </w:p>
+    <w:p>
+      <w:r>
+        <w:t>Es wurde ein Programm entwickelt, welches Netzpläne erstellen und auswerten kann. Das Programm wurde ausgiebig getestet.</w:t>
+      </w:r>
+    </w:p>
+    <w:p>
+      <w:pPr>
+        <w:pStyle w:val="berschrift2"/>
+      </w:pPr>
+      <w:r>
+        <w:t>Ausblick</w:t>
+      </w:r>
+    </w:p>
+    <w:p>
+      <w:bookmarkStart w:id="60" w:name="_GoBack"/>
+      <w:bookmarkEnd w:id="60"/>
+    </w:p>
+    <w:p>
+      <w:pPr>
+        <w:pStyle w:val="berschrift1"/>
+      </w:pPr>
+      <w:bookmarkStart w:id="61" w:name="_Toc514258585"/>
+      <w:r>
+        <w:lastRenderedPageBreak/>
+        <w:t>Anhang: Programmcode</w:t>
+      </w:r>
+      <w:bookmarkEnd w:id="61"/>
+    </w:p>
+    <w:p>
+      <w:pPr>
+        <w:pStyle w:val="Codeabschnitt"/>
+      </w:pPr>
     </w:p>
     <w:sectPr>
-      <w:headerReference w:type="even" r:id="rId45"/>
-      <w:headerReference w:type="default" r:id="rId46"/>
+      <w:headerReference w:type="even" r:id="rId43"/>
+      <w:headerReference w:type="default" r:id="rId44"/>
       <w:type w:val="oddPage"/>
       <w:pgSz w:w="11906" w:h="16838" w:code="9"/>
       <w:pgMar w:top="1418" w:right="1418" w:bottom="1134" w:left="1418" w:header="720" w:footer="720" w:gutter="0"/>
@@ -14379,33 +15179,6 @@
     </w:sectPr>
   </w:body>
 </w:document>
-</file>
-
-<file path=word/comments.xml><?xml version="1.0" encoding="utf-8"?>
-<w:comments xmlns:wpc="http://schemas.microsoft.com/office/word/2010/wordprocessingCanvas" xmlns:mo="http://schemas.microsoft.com/office/mac/office/2008/main" xmlns:mc="http://schemas.openxmlformats.org/markup-compatibility/2006" xmlns:mv="urn:schemas-microsoft-com:mac:vml" xmlns:o="urn:schemas-microsoft-com:office:office" xmlns:r="http://schemas.openxmlformats.org/officeDocument/2006/relationships" xmlns:m="http://schemas.openxmlformats.org/officeDocument/2006/math" xmlns:v="urn:schemas-microsoft-com:vml" xmlns:wp14="http://schemas.microsoft.com/office/word/2010/wordprocessingDrawing" xmlns:wp="http://schemas.openxmlformats.org/drawingml/2006/wordprocessingDrawing" xmlns:w10="urn:schemas-microsoft-com:office:word" xmlns:w="http://schemas.openxmlformats.org/wordprocessingml/2006/main" xmlns:w14="http://schemas.microsoft.com/office/word/2010/wordml" xmlns:w15="http://schemas.microsoft.com/office/word/2012/wordml" xmlns:wpg="http://schemas.microsoft.com/office/word/2010/wordprocessingGroup" xmlns:wpi="http://schemas.microsoft.com/office/word/2010/wordprocessingInk" xmlns:wne="http://schemas.microsoft.com/office/word/2006/wordml" xmlns:wps="http://schemas.microsoft.com/office/word/2010/wordprocessingShape" mc:Ignorable="w14 w15 wp14">
-  <w:comment w:id="48" w:author="Leo Haufs" w:date="2018-05-16T14:49:00Z" w:initials="LH">
-    <w:p>
-      <w:pPr>
-        <w:pStyle w:val="Kommentartext"/>
-      </w:pPr>
-      <w:r>
-        <w:rPr>
-          <w:rStyle w:val="Kommentarzeichen"/>
-        </w:rPr>
-        <w:annotationRef/>
-      </w:r>
-      <w:r>
-        <w:t>Abbildung einfügen?</w:t>
-      </w:r>
-    </w:p>
-  </w:comment>
-</w:comments>
-</file>
-
-<file path=word/commentsExtended.xml><?xml version="1.0" encoding="utf-8"?>
-<w15:commentsEx xmlns:wpc="http://schemas.microsoft.com/office/word/2010/wordprocessingCanvas" xmlns:mo="http://schemas.microsoft.com/office/mac/office/2008/main" xmlns:mc="http://schemas.openxmlformats.org/markup-compatibility/2006" xmlns:mv="urn:schemas-microsoft-com:mac:vml" xmlns:o="urn:schemas-microsoft-com:office:office" xmlns:r="http://schemas.openxmlformats.org/officeDocument/2006/relationships" xmlns:m="http://schemas.openxmlformats.org/officeDocument/2006/math" xmlns:v="urn:schemas-microsoft-com:vml" xmlns:wp14="http://schemas.microsoft.com/office/word/2010/wordprocessingDrawing" xmlns:wp="http://schemas.openxmlformats.org/drawingml/2006/wordprocessingDrawing" xmlns:w10="urn:schemas-microsoft-com:office:word" xmlns:w="http://schemas.openxmlformats.org/wordprocessingml/2006/main" xmlns:w14="http://schemas.microsoft.com/office/word/2010/wordml" xmlns:w15="http://schemas.microsoft.com/office/word/2012/wordml" xmlns:wpg="http://schemas.microsoft.com/office/word/2010/wordprocessingGroup" xmlns:wpi="http://schemas.microsoft.com/office/word/2010/wordprocessingInk" xmlns:wne="http://schemas.microsoft.com/office/word/2006/wordml" xmlns:wps="http://schemas.microsoft.com/office/word/2010/wordprocessingShape" mc:Ignorable="w14 w15 wp14">
-  <w15:commentEx w15:paraId="50B110FC" w15:done="0"/>
-</w15:commentsEx>
 </file>
 
 <file path=word/endnotes.xml><?xml version="1.0" encoding="utf-8"?>
@@ -15440,7 +16213,7 @@
                               <w:noProof/>
                               <w:sz w:val="24"/>
                             </w:rPr>
-                            <w:t>31</w:t>
+                            <w:t>33</w:t>
                           </w:r>
                           <w:r>
                             <w:rPr>
@@ -15514,7 +16287,7 @@
                         <w:noProof/>
                         <w:sz w:val="24"/>
                       </w:rPr>
-                      <w:t>31</w:t>
+                      <w:t>33</w:t>
                     </w:r>
                     <w:r>
                       <w:rPr>
@@ -19326,14 +20099,6 @@
   </w:num>
   <w:numIdMacAtCleanup w:val="9"/>
 </w:numbering>
-</file>
-
-<file path=word/people.xml><?xml version="1.0" encoding="utf-8"?>
-<w15:people xmlns:wpc="http://schemas.microsoft.com/office/word/2010/wordprocessingCanvas" xmlns:mo="http://schemas.microsoft.com/office/mac/office/2008/main" xmlns:mc="http://schemas.openxmlformats.org/markup-compatibility/2006" xmlns:mv="urn:schemas-microsoft-com:mac:vml" xmlns:o="urn:schemas-microsoft-com:office:office" xmlns:r="http://schemas.openxmlformats.org/officeDocument/2006/relationships" xmlns:m="http://schemas.openxmlformats.org/officeDocument/2006/math" xmlns:v="urn:schemas-microsoft-com:vml" xmlns:wp14="http://schemas.microsoft.com/office/word/2010/wordprocessingDrawing" xmlns:wp="http://schemas.openxmlformats.org/drawingml/2006/wordprocessingDrawing" xmlns:w10="urn:schemas-microsoft-com:office:word" xmlns:w="http://schemas.openxmlformats.org/wordprocessingml/2006/main" xmlns:w14="http://schemas.microsoft.com/office/word/2010/wordml" xmlns:w15="http://schemas.microsoft.com/office/word/2012/wordml" xmlns:wpg="http://schemas.microsoft.com/office/word/2010/wordprocessingGroup" xmlns:wpi="http://schemas.microsoft.com/office/word/2010/wordprocessingInk" xmlns:wne="http://schemas.microsoft.com/office/word/2006/wordml" xmlns:wps="http://schemas.microsoft.com/office/word/2010/wordprocessingShape" mc:Ignorable="w14 w15 wp14">
-  <w15:person w15:author="Leo Haufs">
-    <w15:presenceInfo w15:providerId="None" w15:userId="Leo Haufs"/>
-  </w15:person>
-</w15:people>
 </file>
 
 <file path=word/styles.xml><?xml version="1.0" encoding="utf-8"?>
@@ -20031,7 +20796,7 @@
     <w:next w:val="Standard"/>
     <w:autoRedefine/>
     <w:uiPriority w:val="39"/>
-    <w:rsid w:val="002E1648"/>
+    <w:rsid w:val="00D63215"/>
     <w:pPr>
       <w:tabs>
         <w:tab w:val="left" w:pos="480"/>
@@ -20591,6 +21356,16 @@
       <w:szCs w:val="16"/>
     </w:rPr>
   </w:style>
+  <w:style w:type="character" w:styleId="Hervorhebung">
+    <w:name w:val="Emphasis"/>
+    <w:basedOn w:val="Absatz-Standardschriftart"/>
+    <w:qFormat/>
+    <w:rsid w:val="00F024F7"/>
+    <w:rPr>
+      <w:i/>
+      <w:iCs/>
+    </w:rPr>
+  </w:style>
 </w:styles>
 </file>
 
@@ -20884,7 +21659,7 @@
 </file>
 
 <file path=customXml/itemProps1.xml><?xml version="1.0" encoding="utf-8"?>
-<ds:datastoreItem xmlns:ds="http://schemas.openxmlformats.org/officeDocument/2006/customXml" ds:itemID="{630BDD7D-DD35-BB4A-B7B5-059A0E6DF2E8}">
+<ds:datastoreItem xmlns:ds="http://schemas.openxmlformats.org/officeDocument/2006/customXml" ds:itemID="{E7073B1A-798F-B443-A176-099A59573B0D}">
   <ds:schemaRefs>
     <ds:schemaRef ds:uri="http://schemas.openxmlformats.org/officeDocument/2006/bibliography"/>
   </ds:schemaRefs>

</xml_diff>

<commit_message>
Finale Version 1.0 erstellt und als .zip Archiv hinzugefügt; Eigenständigkeitserklärung in unterschriebener Form angehängt
</commit_message>
<xml_diff>
--- a/Dokumentation/Dokumentation_Haufs_101-20540.docx
+++ b/Dokumentation/Dokumentation_Haufs_101-20540.docx
@@ -10946,7 +10946,16 @@
       <w:bookmarkStart w:id="43" w:name="_Toc514313049"/>
       <w:r>
         <w:lastRenderedPageBreak/>
-        <w:t>Unittests</w:t>
+        <w:t>Unit</w:t>
+      </w:r>
+      <w:r>
+        <w:t xml:space="preserve"> </w:t>
+      </w:r>
+      <w:r>
+        <w:t>T</w:t>
+      </w:r>
+      <w:r>
+        <w:t>ests</w:t>
       </w:r>
       <w:bookmarkEnd w:id="43"/>
     </w:p>
@@ -10987,7 +10996,16 @@
     </w:p>
     <w:p>
       <w:r>
-        <w:t xml:space="preserve">Es wurden Unittests für </w:t>
+        <w:t>Es wurden Unit</w:t>
+      </w:r>
+      <w:r>
+        <w:t xml:space="preserve"> </w:t>
+      </w:r>
+      <w:r>
+        <w:t>T</w:t>
+      </w:r>
+      <w:r>
+        <w:t xml:space="preserve">ests für </w:t>
       </w:r>
       <w:r>
         <w:t>drei kritische Methoden des</w:t>
@@ -11388,12 +11406,7 @@
       </w:r>
       <w:proofErr w:type="spellEnd"/>
       <w:r>
-        <w:t xml:space="preserve"> vorliegt, wen</w:t>
-      </w:r>
-      <w:bookmarkStart w:id="45" w:name="_GoBack"/>
-      <w:bookmarkEnd w:id="45"/>
-      <w:r>
-        <w:t>n zwei Knoten sich gegenseitig als Nachfolger und als Vorgänger haben. Somit existiert kein Startpunkt.</w:t>
+        <w:t xml:space="preserve"> vorliegt, wenn zwei Knoten sich gegenseitig als Nachfolger und als Vorgänger haben. Somit existiert kein Startpunkt.</w:t>
       </w:r>
     </w:p>
     <w:p>
@@ -11495,7 +11508,19 @@
         <w:t xml:space="preserve">prüft, ob </w:t>
       </w:r>
       <w:r>
-        <w:t xml:space="preserve">eine einfache Kette von drei Knoten keinen </w:t>
+        <w:t>eine einfache Kette von drei Knoten</w:t>
+      </w:r>
+      <w:r>
+        <w:t>,</w:t>
+      </w:r>
+      <w:r>
+        <w:t xml:space="preserve"> </w:t>
+      </w:r>
+      <w:r>
+        <w:t xml:space="preserve">die </w:t>
+      </w:r>
+      <w:r>
+        <w:t xml:space="preserve">keinen </w:t>
       </w:r>
       <w:proofErr w:type="spellStart"/>
       <w:r>
@@ -11503,7 +11528,21 @@
       </w:r>
       <w:proofErr w:type="spellEnd"/>
       <w:r>
-        <w:t xml:space="preserve"> hat.</w:t>
+        <w:t xml:space="preserve"> hat</w:t>
+      </w:r>
+      <w:r>
+        <w:t xml:space="preserve">, als </w:t>
+      </w:r>
+      <w:proofErr w:type="spellStart"/>
+      <w:r>
+        <w:t>zyklenfrei</w:t>
+      </w:r>
+      <w:proofErr w:type="spellEnd"/>
+      <w:r>
+        <w:t xml:space="preserve"> erkannt wird</w:t>
+      </w:r>
+      <w:r>
+        <w:t>.</w:t>
       </w:r>
     </w:p>
     <w:p>
@@ -11571,7 +11610,7 @@
           <w:rFonts w:ascii="Courier New" w:hAnsi="Courier New" w:cs="Courier New"/>
         </w:rPr>
       </w:pPr>
-      <w:bookmarkStart w:id="46" w:name="_Toc514313051"/>
+      <w:bookmarkStart w:id="45" w:name="_Toc514313051"/>
       <w:r>
         <w:t xml:space="preserve">Prüfung der Methode </w:t>
       </w:r>
@@ -11597,7 +11636,7 @@
         </w:rPr>
         <w:t>)</w:t>
       </w:r>
-      <w:bookmarkEnd w:id="46"/>
+      <w:bookmarkEnd w:id="45"/>
     </w:p>
     <w:p>
       <w:r>
@@ -11767,8 +11806,11 @@
     <w:p>
       <w:pPr>
         <w:pStyle w:val="berschrift2"/>
-      </w:pPr>
-      <w:bookmarkStart w:id="47" w:name="_Toc514313052"/>
+        <w:rPr>
+          <w:szCs w:val="28"/>
+        </w:rPr>
+      </w:pPr>
+      <w:bookmarkStart w:id="46" w:name="_Toc514313052"/>
       <w:r>
         <w:t xml:space="preserve">Prüfung der Methode </w:t>
       </w:r>
@@ -11777,6 +11819,8 @@
       <w:r>
         <w:rPr>
           <w:rStyle w:val="Programmcode"/>
+          <w:sz w:val="28"/>
+          <w:szCs w:val="28"/>
         </w:rPr>
         <w:t>hatGueltigeReferenzen</w:t>
       </w:r>
@@ -11784,6 +11828,8 @@
       <w:r>
         <w:rPr>
           <w:rStyle w:val="Programmcode"/>
+          <w:sz w:val="28"/>
+          <w:szCs w:val="28"/>
         </w:rPr>
         <w:t>(</w:t>
       </w:r>
@@ -11791,10 +11837,12 @@
       <w:r>
         <w:rPr>
           <w:rStyle w:val="Programmcode"/>
+          <w:sz w:val="28"/>
+          <w:szCs w:val="28"/>
         </w:rPr>
         <w:t>)</w:t>
       </w:r>
-      <w:bookmarkEnd w:id="47"/>
+      <w:bookmarkEnd w:id="46"/>
     </w:p>
     <w:p>
       <w:pPr>
@@ -11828,7 +11876,10 @@
         </w:numPr>
       </w:pPr>
       <w:r>
-        <w:t xml:space="preserve">Prüft, ob Drei Knoten, bei der keine Referenz vom zweiten zum dritten Knoten </w:t>
+        <w:t>Prüft, ob d</w:t>
+      </w:r>
+      <w:r>
+        <w:t xml:space="preserve">rei Knoten, bei der keine Referenz vom zweiten zum dritten Knoten </w:t>
       </w:r>
       <w:r>
         <w:t>existiert,</w:t>
@@ -11996,7 +12047,7 @@
       <w:pPr>
         <w:pStyle w:val="berschrift1"/>
       </w:pPr>
-      <w:bookmarkStart w:id="48" w:name="_Toc514313053"/>
+      <w:bookmarkStart w:id="47" w:name="_Toc514313053"/>
       <w:r>
         <w:lastRenderedPageBreak/>
         <w:t xml:space="preserve">Blackbox- </w:t>
@@ -12007,159 +12058,176 @@
       <w:r>
         <w:t>fälle</w:t>
       </w:r>
+      <w:bookmarkEnd w:id="47"/>
+    </w:p>
+    <w:p>
+      <w:r>
+        <w:t xml:space="preserve">Die in diesem Kapitel beschriebenen </w:t>
+      </w:r>
+      <w:r>
+        <w:t>Testfälle werden nach dem Backb</w:t>
+      </w:r>
+      <w:r>
+        <w:t>o</w:t>
+      </w:r>
+      <w:r>
+        <w:t>x-</w:t>
+      </w:r>
+      <w:proofErr w:type="spellStart"/>
+      <w:r>
+        <w:t>Testing</w:t>
+      </w:r>
+      <w:proofErr w:type="spellEnd"/>
+      <w:r>
+        <w:t xml:space="preserve">-Prinzip durchgeführt. Es wird also nicht die konkrete Implementierung des Programms, sondern lediglich das Verhalten des Programms nach </w:t>
+      </w:r>
+      <w:r>
+        <w:t>A</w:t>
+      </w:r>
+      <w:r>
+        <w:t>ußen untersucht.</w:t>
+      </w:r>
+      <w:r>
+        <w:t xml:space="preserve"> Es wird konkret überprüft, ob die Ausgaben des Programms bei entsprechenden Eingaben den erwarteten Ausgaben entsprechen.</w:t>
+      </w:r>
+    </w:p>
+    <w:p>
+      <w:r>
+        <w:t xml:space="preserve">Als erstes werden die Testbeispiele aus der </w:t>
+      </w:r>
+      <w:r>
+        <w:t xml:space="preserve">von der IHK verbesserten </w:t>
+      </w:r>
+      <w:r>
+        <w:t>Aufgabenstellung untersucht. Anschließend werden weitere Normalfälle, Sonderfälle und mögliche Fehlerfälle untersucht.</w:t>
+      </w:r>
+    </w:p>
+    <w:p>
+      <w:r>
+        <w:t>Normalfälle sind Fälle, die den definierten Eingabevorgaben</w:t>
+      </w:r>
+      <w:r>
+        <w:t xml:space="preserve"> entsprechen. </w:t>
+      </w:r>
+      <w:r>
+        <w:t>Die Gültigkeit einer</w:t>
+      </w:r>
+      <w:r>
+        <w:t xml:space="preserve"> Eingabe</w:t>
+      </w:r>
+      <w:r>
+        <w:t xml:space="preserve"> </w:t>
+      </w:r>
+      <w:r>
+        <w:t>ist</w:t>
+      </w:r>
+      <w:r>
+        <w:t xml:space="preserve"> im</w:t>
+      </w:r>
+      <w:r>
+        <w:t xml:space="preserve"> Kapitel</w:t>
+      </w:r>
+      <w:r>
+        <w:t xml:space="preserve"> </w:t>
+      </w:r>
+      <w:hyperlink w:anchor="_Format_der_Eingabedatei_1" w:history="1">
+        <w:r>
+          <w:rPr>
+            <w:rStyle w:val="Link"/>
+          </w:rPr>
+          <w:t>Format der Eingabedatei</w:t>
+        </w:r>
+      </w:hyperlink>
+      <w:r>
+        <w:t xml:space="preserve"> </w:t>
+      </w:r>
+      <w:r>
+        <w:t>genau erklärt.</w:t>
+      </w:r>
+      <w:r>
+        <w:t xml:space="preserve"> </w:t>
+      </w:r>
+    </w:p>
+    <w:p>
+      <w:r>
+        <w:t>Sonderfälle sind</w:t>
+      </w:r>
+      <w:r>
+        <w:t xml:space="preserve"> Fälle, bei denen die </w:t>
+      </w:r>
+      <w:r>
+        <w:t xml:space="preserve">grundlegende </w:t>
+      </w:r>
+      <w:r>
+        <w:t>Formatierung der Eingabedatei nicht gültig ist, das Programm</w:t>
+      </w:r>
+      <w:r>
+        <w:t xml:space="preserve"> </w:t>
+      </w:r>
+      <w:r>
+        <w:t>trotzdem</w:t>
+      </w:r>
+      <w:r>
+        <w:t xml:space="preserve"> zu einem </w:t>
+      </w:r>
+      <w:r>
+        <w:t>korrekten</w:t>
+      </w:r>
+      <w:r>
+        <w:t xml:space="preserve"> Ergebnis kommt</w:t>
+      </w:r>
+      <w:r>
+        <w:t>.</w:t>
+      </w:r>
+      <w:r>
+        <w:t xml:space="preserve"> Die </w:t>
+      </w:r>
+      <w:r>
+        <w:t>Nicht-</w:t>
+      </w:r>
+      <w:r>
+        <w:t>Erfüllung der</w:t>
+      </w:r>
+      <w:r>
+        <w:t xml:space="preserve"> der Eingabestruktur wird also bei Sonderfällen ignoriert.</w:t>
+      </w:r>
+    </w:p>
+    <w:p>
+      <w:r>
+        <w:t>Unter Fehlerfällen werden</w:t>
+      </w:r>
+      <w:r>
+        <w:t xml:space="preserve"> </w:t>
+      </w:r>
+      <w:r>
+        <w:t>die Fälle verstanden, die in der Konsolenausgabe als explizite Fehler ausgegeben</w:t>
+      </w:r>
+      <w:r>
+        <w:t xml:space="preserve"> werden</w:t>
+      </w:r>
+      <w:r>
+        <w:t xml:space="preserve">. Sie </w:t>
+      </w:r>
+      <w:r>
+        <w:t>führen</w:t>
+      </w:r>
+      <w:r>
+        <w:t xml:space="preserve"> dazu</w:t>
+      </w:r>
+      <w:r>
+        <w:t>, dass das Programm nicht die gewünschten Ausgaben produziert</w:t>
+      </w:r>
+      <w:r>
+        <w:t xml:space="preserve"> und daher mit einer entsprechenden Ausgabe in der Ausgabedatei kenntlich gemacht werden</w:t>
+      </w:r>
+      <w:r>
+        <w:t>.</w:t>
+      </w:r>
+      <w:r>
+        <w:t xml:space="preserve"> </w:t>
+      </w:r>
+      <w:bookmarkStart w:id="48" w:name="_GoBack"/>
       <w:bookmarkEnd w:id="48"/>
-    </w:p>
-    <w:p>
-      <w:r>
-        <w:t xml:space="preserve">Die in diesem Kapitel beschriebenen </w:t>
-      </w:r>
-      <w:r>
-        <w:t>Testfälle werden nach dem Backb</w:t>
-      </w:r>
-      <w:r>
-        <w:t>ox-</w:t>
-      </w:r>
-      <w:proofErr w:type="spellStart"/>
-      <w:r>
-        <w:t>Testing</w:t>
-      </w:r>
-      <w:proofErr w:type="spellEnd"/>
-      <w:r>
-        <w:t xml:space="preserve">-Prinzip durchgeführt. Es wird also nicht die konkrete Implementierung des Programms, sondern lediglich das Verhalten des Programms nach </w:t>
-      </w:r>
-      <w:r>
-        <w:t>A</w:t>
-      </w:r>
-      <w:r>
-        <w:t>ußen untersucht.</w:t>
-      </w:r>
-      <w:r>
-        <w:t xml:space="preserve"> Es wird konkret überprüft, ob die Ausgaben des Programms bei entsprechenden Eingaben den erwarteten Ausgaben entsprechen.</w:t>
-      </w:r>
-    </w:p>
-    <w:p>
-      <w:r>
-        <w:t>Als erstes werden die Testbeispiele aus der Aufgabenstellung untersucht. Anschließend werden weitere Normalfälle, Sonderfälle und mögliche Fehlerfälle untersucht.</w:t>
-      </w:r>
-    </w:p>
-    <w:p>
-      <w:r>
-        <w:t>Normalfälle sind Fälle, die den definierten Eingabevorgaben</w:t>
-      </w:r>
-      <w:r>
-        <w:t xml:space="preserve"> entsprechen. </w:t>
-      </w:r>
-      <w:r>
-        <w:t>Die Gültigkeit einer</w:t>
-      </w:r>
-      <w:r>
-        <w:t xml:space="preserve"> Eingabe</w:t>
-      </w:r>
-      <w:r>
-        <w:t xml:space="preserve"> </w:t>
-      </w:r>
-      <w:r>
-        <w:t>ist</w:t>
-      </w:r>
-      <w:r>
-        <w:t xml:space="preserve"> im</w:t>
-      </w:r>
-      <w:r>
-        <w:t xml:space="preserve"> Kapitel</w:t>
-      </w:r>
-      <w:r>
-        <w:t xml:space="preserve"> </w:t>
-      </w:r>
-      <w:hyperlink w:anchor="_Format_der_Eingabedatei_1" w:history="1">
-        <w:r>
-          <w:rPr>
-            <w:rStyle w:val="Link"/>
-          </w:rPr>
-          <w:t>Format der Eingabedatei</w:t>
-        </w:r>
-      </w:hyperlink>
-      <w:r>
-        <w:t xml:space="preserve"> </w:t>
-      </w:r>
-      <w:r>
-        <w:t>genau erklärt.</w:t>
-      </w:r>
-      <w:r>
-        <w:t xml:space="preserve"> </w:t>
-      </w:r>
-    </w:p>
-    <w:p>
-      <w:r>
-        <w:t>Sonderfälle sind</w:t>
-      </w:r>
-      <w:r>
-        <w:t xml:space="preserve"> Fälle, bei denen die </w:t>
-      </w:r>
-      <w:r>
-        <w:t xml:space="preserve">grundlegende </w:t>
-      </w:r>
-      <w:r>
-        <w:t>Formatierung der Eingabedatei nicht gültig ist, das Programm</w:t>
-      </w:r>
-      <w:r>
-        <w:t xml:space="preserve"> </w:t>
-      </w:r>
-      <w:r>
-        <w:t>trotzdem</w:t>
-      </w:r>
-      <w:r>
-        <w:t xml:space="preserve"> zu einem </w:t>
-      </w:r>
-      <w:r>
-        <w:t>korrekten</w:t>
-      </w:r>
-      <w:r>
-        <w:t xml:space="preserve"> Ergebnis kommt</w:t>
-      </w:r>
-      <w:r>
-        <w:t>.</w:t>
-      </w:r>
-      <w:r>
-        <w:t xml:space="preserve"> Die fehlerhafte Erfüllung der f</w:t>
-      </w:r>
-      <w:r>
-        <w:t>ehlerbehafteten Erfüllung der Eingabestruktur wird also bei Sonderfällen ignoriert.</w:t>
-      </w:r>
-    </w:p>
-    <w:p>
-      <w:r>
-        <w:t>Unter Fehlerfällen werden</w:t>
-      </w:r>
-      <w:r>
-        <w:t xml:space="preserve"> </w:t>
-      </w:r>
-      <w:r>
-        <w:t>die Fälle verstanden, die in der Konsolenausgabe als explizite Fehler ausgegeben</w:t>
-      </w:r>
-      <w:r>
-        <w:t xml:space="preserve"> werden</w:t>
-      </w:r>
-      <w:r>
-        <w:t xml:space="preserve">. Sie </w:t>
-      </w:r>
-      <w:r>
-        <w:t>führen</w:t>
-      </w:r>
-      <w:r>
-        <w:t xml:space="preserve"> dazu</w:t>
-      </w:r>
-      <w:r>
-        <w:t>, dass das Programm nicht die gewünschten Ausgaben produziert</w:t>
-      </w:r>
-      <w:r>
-        <w:t xml:space="preserve"> und daher mit einer entsprechenden Ausgabe in der Ausgabedatei kenntlich gemacht werden</w:t>
-      </w:r>
-      <w:r>
-        <w:t>.</w:t>
-      </w:r>
-      <w:r>
-        <w:t xml:space="preserve"> </w:t>
-      </w:r>
     </w:p>
     <w:p>
       <w:pPr>
@@ -16898,7 +16966,7 @@
         <w:rStyle w:val="Seitenzahl"/>
         <w:noProof/>
       </w:rPr>
-      <w:t>21</w:t>
+      <w:t>23</w:t>
     </w:r>
     <w:r>
       <w:rPr>
@@ -17585,7 +17653,7 @@
         <w:b/>
         <w:noProof/>
       </w:rPr>
-      <w:t>Unittests</w:t>
+      <w:t>Unit Tests</w:t>
     </w:r>
     <w:r>
       <w:rPr>
@@ -17720,7 +17788,7 @@
         <w:bCs/>
         <w:noProof/>
       </w:rPr>
-      <w:t>6</w:t>
+      <w:t>7</w:t>
     </w:r>
     <w:r>
       <w:rPr>
@@ -17847,7 +17915,7 @@
         <w:bCs/>
         <w:noProof/>
       </w:rPr>
-      <w:t>Unittests</w:t>
+      <w:t>Blackbox- Testfälle</w:t>
     </w:r>
     <w:r>
       <w:rPr>
@@ -23138,7 +23206,7 @@
 </file>
 
 <file path=customXml/itemProps1.xml><?xml version="1.0" encoding="utf-8"?>
-<ds:datastoreItem xmlns:ds="http://schemas.openxmlformats.org/officeDocument/2006/customXml" ds:itemID="{8AB97EBD-1979-7F4B-85E7-FE11BB5AE95B}">
+<ds:datastoreItem xmlns:ds="http://schemas.openxmlformats.org/officeDocument/2006/customXml" ds:itemID="{E94DC5FD-4E82-B84D-AD4C-426C4FF4A3C9}">
   <ds:schemaRefs>
     <ds:schemaRef ds:uri="http://schemas.openxmlformats.org/officeDocument/2006/bibliography"/>
   </ds:schemaRefs>

</xml_diff>

<commit_message>
Abgabeversion als .zip hinzugefügt
</commit_message>
<xml_diff>
--- a/Dokumentation/Dokumentation_Haufs_101-20540.docx
+++ b/Dokumentation/Dokumentation_Haufs_101-20540.docx
@@ -253,8 +253,8 @@
       <w:bookmarkStart w:id="1" w:name="_Toc165185916"/>
       <w:bookmarkStart w:id="2" w:name="_Ref165961406"/>
       <w:bookmarkStart w:id="3" w:name="_Ref171928236"/>
-      <w:bookmarkStart w:id="4" w:name="_Toc514313015"/>
-      <w:bookmarkStart w:id="5" w:name="_Toc177804952"/>
+      <w:bookmarkStart w:id="4" w:name="_Toc177804952"/>
+      <w:bookmarkStart w:id="5" w:name="_Toc514323415"/>
       <w:r>
         <w:lastRenderedPageBreak/>
         <w:t>Inhalt</w:t>
@@ -266,7 +266,7 @@
       <w:bookmarkEnd w:id="1"/>
       <w:bookmarkEnd w:id="2"/>
       <w:bookmarkEnd w:id="3"/>
-      <w:bookmarkEnd w:id="4"/>
+      <w:bookmarkEnd w:id="5"/>
     </w:p>
     <w:p>
       <w:pPr>
@@ -288,7 +288,7 @@
       <w:r>
         <w:fldChar w:fldCharType="separate"/>
       </w:r>
-      <w:hyperlink w:anchor="_Toc514313015" w:history="1">
+      <w:hyperlink w:anchor="_Toc514323415" w:history="1">
         <w:r>
           <w:rPr>
             <w:rStyle w:val="Link"/>
@@ -332,7 +332,7 @@
             <w:noProof/>
             <w:webHidden/>
           </w:rPr>
-          <w:instrText xml:space="preserve"> PAGEREF _Toc514313015 \h </w:instrText>
+          <w:instrText xml:space="preserve"> PAGEREF _Toc514323415 \h </w:instrText>
         </w:r>
         <w:r>
           <w:rPr>
@@ -374,7 +374,7 @@
           <w:szCs w:val="24"/>
         </w:rPr>
       </w:pPr>
-      <w:hyperlink w:anchor="_Toc514313016" w:history="1">
+      <w:hyperlink w:anchor="_Toc514323416" w:history="1">
         <w:r>
           <w:rPr>
             <w:rStyle w:val="Link"/>
@@ -418,7 +418,7 @@
             <w:noProof/>
             <w:webHidden/>
           </w:rPr>
-          <w:instrText xml:space="preserve"> PAGEREF _Toc514313016 \h </w:instrText>
+          <w:instrText xml:space="preserve"> PAGEREF _Toc514323416 \h </w:instrText>
         </w:r>
         <w:r>
           <w:rPr>
@@ -460,7 +460,7 @@
           <w:szCs w:val="24"/>
         </w:rPr>
       </w:pPr>
-      <w:hyperlink w:anchor="_Toc514313017" w:history="1">
+      <w:hyperlink w:anchor="_Toc514323417" w:history="1">
         <w:r>
           <w:rPr>
             <w:rStyle w:val="Link"/>
@@ -504,7 +504,7 @@
             <w:noProof/>
             <w:webHidden/>
           </w:rPr>
-          <w:instrText xml:space="preserve"> PAGEREF _Toc514313017 \h </w:instrText>
+          <w:instrText xml:space="preserve"> PAGEREF _Toc514323417 \h </w:instrText>
         </w:r>
         <w:r>
           <w:rPr>
@@ -545,7 +545,7 @@
           <w:szCs w:val="24"/>
         </w:rPr>
       </w:pPr>
-      <w:hyperlink w:anchor="_Toc514313018" w:history="1">
+      <w:hyperlink w:anchor="_Toc514323418" w:history="1">
         <w:r>
           <w:rPr>
             <w:rStyle w:val="Link"/>
@@ -588,7 +588,7 @@
             <w:noProof/>
             <w:webHidden/>
           </w:rPr>
-          <w:instrText xml:space="preserve"> PAGEREF _Toc514313018 \h </w:instrText>
+          <w:instrText xml:space="preserve"> PAGEREF _Toc514323418 \h </w:instrText>
         </w:r>
         <w:r>
           <w:rPr>
@@ -629,7 +629,7 @@
           <w:szCs w:val="24"/>
         </w:rPr>
       </w:pPr>
-      <w:hyperlink w:anchor="_Toc514313019" w:history="1">
+      <w:hyperlink w:anchor="_Toc514323419" w:history="1">
         <w:r>
           <w:rPr>
             <w:rStyle w:val="Link"/>
@@ -672,7 +672,7 @@
             <w:noProof/>
             <w:webHidden/>
           </w:rPr>
-          <w:instrText xml:space="preserve"> PAGEREF _Toc514313019 \h </w:instrText>
+          <w:instrText xml:space="preserve"> PAGEREF _Toc514323419 \h </w:instrText>
         </w:r>
         <w:r>
           <w:rPr>
@@ -713,7 +713,7 @@
           <w:szCs w:val="24"/>
         </w:rPr>
       </w:pPr>
-      <w:hyperlink w:anchor="_Toc514313020" w:history="1">
+      <w:hyperlink w:anchor="_Toc514323420" w:history="1">
         <w:r>
           <w:rPr>
             <w:rStyle w:val="Link"/>
@@ -756,7 +756,7 @@
             <w:noProof/>
             <w:webHidden/>
           </w:rPr>
-          <w:instrText xml:space="preserve"> PAGEREF _Toc514313020 \h </w:instrText>
+          <w:instrText xml:space="preserve"> PAGEREF _Toc514323420 \h </w:instrText>
         </w:r>
         <w:r>
           <w:rPr>
@@ -797,7 +797,7 @@
           <w:szCs w:val="24"/>
         </w:rPr>
       </w:pPr>
-      <w:hyperlink w:anchor="_Toc514313021" w:history="1">
+      <w:hyperlink w:anchor="_Toc514323421" w:history="1">
         <w:r>
           <w:rPr>
             <w:rStyle w:val="Link"/>
@@ -840,7 +840,7 @@
             <w:noProof/>
             <w:webHidden/>
           </w:rPr>
-          <w:instrText xml:space="preserve"> PAGEREF _Toc514313021 \h </w:instrText>
+          <w:instrText xml:space="preserve"> PAGEREF _Toc514323421 \h </w:instrText>
         </w:r>
         <w:r>
           <w:rPr>
@@ -882,7 +882,7 @@
           <w:szCs w:val="24"/>
         </w:rPr>
       </w:pPr>
-      <w:hyperlink w:anchor="_Toc514313022" w:history="1">
+      <w:hyperlink w:anchor="_Toc514323422" w:history="1">
         <w:r>
           <w:rPr>
             <w:rStyle w:val="Link"/>
@@ -926,7 +926,7 @@
             <w:noProof/>
             <w:webHidden/>
           </w:rPr>
-          <w:instrText xml:space="preserve"> PAGEREF _Toc514313022 \h </w:instrText>
+          <w:instrText xml:space="preserve"> PAGEREF _Toc514323422 \h </w:instrText>
         </w:r>
         <w:r>
           <w:rPr>
@@ -967,7 +967,7 @@
           <w:szCs w:val="24"/>
         </w:rPr>
       </w:pPr>
-      <w:hyperlink w:anchor="_Toc514313023" w:history="1">
+      <w:hyperlink w:anchor="_Toc514323423" w:history="1">
         <w:r>
           <w:rPr>
             <w:rStyle w:val="Link"/>
@@ -1010,7 +1010,7 @@
             <w:noProof/>
             <w:webHidden/>
           </w:rPr>
-          <w:instrText xml:space="preserve"> PAGEREF _Toc514313023 \h </w:instrText>
+          <w:instrText xml:space="preserve"> PAGEREF _Toc514323423 \h </w:instrText>
         </w:r>
         <w:r>
           <w:rPr>
@@ -1051,7 +1051,7 @@
           <w:szCs w:val="24"/>
         </w:rPr>
       </w:pPr>
-      <w:hyperlink w:anchor="_Toc514313024" w:history="1">
+      <w:hyperlink w:anchor="_Toc514323424" w:history="1">
         <w:r>
           <w:rPr>
             <w:rStyle w:val="Link"/>
@@ -1094,7 +1094,7 @@
             <w:noProof/>
             <w:webHidden/>
           </w:rPr>
-          <w:instrText xml:space="preserve"> PAGEREF _Toc514313024 \h </w:instrText>
+          <w:instrText xml:space="preserve"> PAGEREF _Toc514323424 \h </w:instrText>
         </w:r>
         <w:r>
           <w:rPr>
@@ -1135,7 +1135,7 @@
           <w:szCs w:val="24"/>
         </w:rPr>
       </w:pPr>
-      <w:hyperlink w:anchor="_Toc514313025" w:history="1">
+      <w:hyperlink w:anchor="_Toc514323425" w:history="1">
         <w:r>
           <w:rPr>
             <w:rStyle w:val="Link"/>
@@ -1178,7 +1178,7 @@
             <w:noProof/>
             <w:webHidden/>
           </w:rPr>
-          <w:instrText xml:space="preserve"> PAGEREF _Toc514313025 \h </w:instrText>
+          <w:instrText xml:space="preserve"> PAGEREF _Toc514323425 \h </w:instrText>
         </w:r>
         <w:r>
           <w:rPr>
@@ -1219,7 +1219,7 @@
           <w:szCs w:val="24"/>
         </w:rPr>
       </w:pPr>
-      <w:hyperlink w:anchor="_Toc514313026" w:history="1">
+      <w:hyperlink w:anchor="_Toc514323426" w:history="1">
         <w:r>
           <w:rPr>
             <w:rStyle w:val="Link"/>
@@ -1262,7 +1262,7 @@
             <w:noProof/>
             <w:webHidden/>
           </w:rPr>
-          <w:instrText xml:space="preserve"> PAGEREF _Toc514313026 \h </w:instrText>
+          <w:instrText xml:space="preserve"> PAGEREF _Toc514323426 \h </w:instrText>
         </w:r>
         <w:r>
           <w:rPr>
@@ -1303,7 +1303,7 @@
           <w:szCs w:val="24"/>
         </w:rPr>
       </w:pPr>
-      <w:hyperlink w:anchor="_Toc514313027" w:history="1">
+      <w:hyperlink w:anchor="_Toc514323427" w:history="1">
         <w:r>
           <w:rPr>
             <w:rStyle w:val="Link"/>
@@ -1346,7 +1346,7 @@
             <w:noProof/>
             <w:webHidden/>
           </w:rPr>
-          <w:instrText xml:space="preserve"> PAGEREF _Toc514313027 \h </w:instrText>
+          <w:instrText xml:space="preserve"> PAGEREF _Toc514323427 \h </w:instrText>
         </w:r>
         <w:r>
           <w:rPr>
@@ -1387,7 +1387,7 @@
           <w:szCs w:val="24"/>
         </w:rPr>
       </w:pPr>
-      <w:hyperlink w:anchor="_Toc514313028" w:history="1">
+      <w:hyperlink w:anchor="_Toc514323428" w:history="1">
         <w:r>
           <w:rPr>
             <w:rStyle w:val="Link"/>
@@ -1430,7 +1430,7 @@
             <w:noProof/>
             <w:webHidden/>
           </w:rPr>
-          <w:instrText xml:space="preserve"> PAGEREF _Toc514313028 \h </w:instrText>
+          <w:instrText xml:space="preserve"> PAGEREF _Toc514323428 \h </w:instrText>
         </w:r>
         <w:r>
           <w:rPr>
@@ -1471,7 +1471,7 @@
           <w:szCs w:val="24"/>
         </w:rPr>
       </w:pPr>
-      <w:hyperlink w:anchor="_Toc514313029" w:history="1">
+      <w:hyperlink w:anchor="_Toc514323429" w:history="1">
         <w:r>
           <w:rPr>
             <w:rStyle w:val="Link"/>
@@ -1514,7 +1514,7 @@
             <w:noProof/>
             <w:webHidden/>
           </w:rPr>
-          <w:instrText xml:space="preserve"> PAGEREF _Toc514313029 \h </w:instrText>
+          <w:instrText xml:space="preserve"> PAGEREF _Toc514323429 \h </w:instrText>
         </w:r>
         <w:r>
           <w:rPr>
@@ -1555,7 +1555,7 @@
           <w:szCs w:val="24"/>
         </w:rPr>
       </w:pPr>
-      <w:hyperlink w:anchor="_Toc514313030" w:history="1">
+      <w:hyperlink w:anchor="_Toc514323430" w:history="1">
         <w:r>
           <w:rPr>
             <w:rStyle w:val="Link"/>
@@ -1598,7 +1598,7 @@
             <w:noProof/>
             <w:webHidden/>
           </w:rPr>
-          <w:instrText xml:space="preserve"> PAGEREF _Toc514313030 \h </w:instrText>
+          <w:instrText xml:space="preserve"> PAGEREF _Toc514323430 \h </w:instrText>
         </w:r>
         <w:r>
           <w:rPr>
@@ -1640,7 +1640,7 @@
           <w:szCs w:val="24"/>
         </w:rPr>
       </w:pPr>
-      <w:hyperlink w:anchor="_Toc514313031" w:history="1">
+      <w:hyperlink w:anchor="_Toc514323431" w:history="1">
         <w:r>
           <w:rPr>
             <w:rStyle w:val="Link"/>
@@ -1684,7 +1684,7 @@
             <w:noProof/>
             <w:webHidden/>
           </w:rPr>
-          <w:instrText xml:space="preserve"> PAGEREF _Toc514313031 \h </w:instrText>
+          <w:instrText xml:space="preserve"> PAGEREF _Toc514323431 \h </w:instrText>
         </w:r>
         <w:r>
           <w:rPr>
@@ -1725,7 +1725,7 @@
           <w:szCs w:val="24"/>
         </w:rPr>
       </w:pPr>
-      <w:hyperlink w:anchor="_Toc514313032" w:history="1">
+      <w:hyperlink w:anchor="_Toc514323432" w:history="1">
         <w:r>
           <w:rPr>
             <w:rStyle w:val="Link"/>
@@ -1768,7 +1768,7 @@
             <w:noProof/>
             <w:webHidden/>
           </w:rPr>
-          <w:instrText xml:space="preserve"> PAGEREF _Toc514313032 \h </w:instrText>
+          <w:instrText xml:space="preserve"> PAGEREF _Toc514323432 \h </w:instrText>
         </w:r>
         <w:r>
           <w:rPr>
@@ -1809,7 +1809,7 @@
           <w:szCs w:val="24"/>
         </w:rPr>
       </w:pPr>
-      <w:hyperlink w:anchor="_Toc514313033" w:history="1">
+      <w:hyperlink w:anchor="_Toc514323433" w:history="1">
         <w:r>
           <w:rPr>
             <w:rStyle w:val="Link"/>
@@ -1852,7 +1852,7 @@
             <w:noProof/>
             <w:webHidden/>
           </w:rPr>
-          <w:instrText xml:space="preserve"> PAGEREF _Toc514313033 \h </w:instrText>
+          <w:instrText xml:space="preserve"> PAGEREF _Toc514323433 \h </w:instrText>
         </w:r>
         <w:r>
           <w:rPr>
@@ -1893,7 +1893,7 @@
           <w:szCs w:val="24"/>
         </w:rPr>
       </w:pPr>
-      <w:hyperlink w:anchor="_Toc514313034" w:history="1">
+      <w:hyperlink w:anchor="_Toc514323434" w:history="1">
         <w:r>
           <w:rPr>
             <w:rStyle w:val="Link"/>
@@ -1936,7 +1936,7 @@
             <w:noProof/>
             <w:webHidden/>
           </w:rPr>
-          <w:instrText xml:space="preserve"> PAGEREF _Toc514313034 \h </w:instrText>
+          <w:instrText xml:space="preserve"> PAGEREF _Toc514323434 \h </w:instrText>
         </w:r>
         <w:r>
           <w:rPr>
@@ -1977,7 +1977,7 @@
           <w:szCs w:val="24"/>
         </w:rPr>
       </w:pPr>
-      <w:hyperlink w:anchor="_Toc514313035" w:history="1">
+      <w:hyperlink w:anchor="_Toc514323435" w:history="1">
         <w:r>
           <w:rPr>
             <w:rStyle w:val="Link"/>
@@ -2020,7 +2020,7 @@
             <w:noProof/>
             <w:webHidden/>
           </w:rPr>
-          <w:instrText xml:space="preserve"> PAGEREF _Toc514313035 \h </w:instrText>
+          <w:instrText xml:space="preserve"> PAGEREF _Toc514323435 \h </w:instrText>
         </w:r>
         <w:r>
           <w:rPr>
@@ -2061,7 +2061,7 @@
           <w:szCs w:val="24"/>
         </w:rPr>
       </w:pPr>
-      <w:hyperlink w:anchor="_Toc514313036" w:history="1">
+      <w:hyperlink w:anchor="_Toc514323436" w:history="1">
         <w:r>
           <w:rPr>
             <w:rStyle w:val="Link"/>
@@ -2104,7 +2104,7 @@
             <w:noProof/>
             <w:webHidden/>
           </w:rPr>
-          <w:instrText xml:space="preserve"> PAGEREF _Toc514313036 \h </w:instrText>
+          <w:instrText xml:space="preserve"> PAGEREF _Toc514323436 \h </w:instrText>
         </w:r>
         <w:r>
           <w:rPr>
@@ -2145,7 +2145,7 @@
           <w:szCs w:val="24"/>
         </w:rPr>
       </w:pPr>
-      <w:hyperlink w:anchor="_Toc514313037" w:history="1">
+      <w:hyperlink w:anchor="_Toc514323437" w:history="1">
         <w:r>
           <w:rPr>
             <w:rStyle w:val="Link"/>
@@ -2188,7 +2188,7 @@
             <w:noProof/>
             <w:webHidden/>
           </w:rPr>
-          <w:instrText xml:space="preserve"> PAGEREF _Toc514313037 \h </w:instrText>
+          <w:instrText xml:space="preserve"> PAGEREF _Toc514323437 \h </w:instrText>
         </w:r>
         <w:r>
           <w:rPr>
@@ -2229,7 +2229,7 @@
           <w:szCs w:val="24"/>
         </w:rPr>
       </w:pPr>
-      <w:hyperlink w:anchor="_Toc514313038" w:history="1">
+      <w:hyperlink w:anchor="_Toc514323438" w:history="1">
         <w:r>
           <w:rPr>
             <w:rStyle w:val="Link"/>
@@ -2272,7 +2272,7 @@
             <w:noProof/>
             <w:webHidden/>
           </w:rPr>
-          <w:instrText xml:space="preserve"> PAGEREF _Toc514313038 \h </w:instrText>
+          <w:instrText xml:space="preserve"> PAGEREF _Toc514323438 \h </w:instrText>
         </w:r>
         <w:r>
           <w:rPr>
@@ -2313,7 +2313,7 @@
           <w:szCs w:val="24"/>
         </w:rPr>
       </w:pPr>
-      <w:hyperlink w:anchor="_Toc514313039" w:history="1">
+      <w:hyperlink w:anchor="_Toc514323439" w:history="1">
         <w:r>
           <w:rPr>
             <w:rStyle w:val="Link"/>
@@ -2356,7 +2356,7 @@
             <w:noProof/>
             <w:webHidden/>
           </w:rPr>
-          <w:instrText xml:space="preserve"> PAGEREF _Toc514313039 \h </w:instrText>
+          <w:instrText xml:space="preserve"> PAGEREF _Toc514323439 \h </w:instrText>
         </w:r>
         <w:r>
           <w:rPr>
@@ -2398,7 +2398,7 @@
           <w:szCs w:val="24"/>
         </w:rPr>
       </w:pPr>
-      <w:hyperlink w:anchor="_Toc514313040" w:history="1">
+      <w:hyperlink w:anchor="_Toc514323440" w:history="1">
         <w:r>
           <w:rPr>
             <w:rStyle w:val="Link"/>
@@ -2442,7 +2442,7 @@
             <w:noProof/>
             <w:webHidden/>
           </w:rPr>
-          <w:instrText xml:space="preserve"> PAGEREF _Toc514313040 \h </w:instrText>
+          <w:instrText xml:space="preserve"> PAGEREF _Toc514323440 \h </w:instrText>
         </w:r>
         <w:r>
           <w:rPr>
@@ -2483,7 +2483,7 @@
           <w:szCs w:val="24"/>
         </w:rPr>
       </w:pPr>
-      <w:hyperlink w:anchor="_Toc514313041" w:history="1">
+      <w:hyperlink w:anchor="_Toc514323441" w:history="1">
         <w:r>
           <w:rPr>
             <w:rStyle w:val="Link"/>
@@ -2526,7 +2526,7 @@
             <w:noProof/>
             <w:webHidden/>
           </w:rPr>
-          <w:instrText xml:space="preserve"> PAGEREF _Toc514313041 \h </w:instrText>
+          <w:instrText xml:space="preserve"> PAGEREF _Toc514323441 \h </w:instrText>
         </w:r>
         <w:r>
           <w:rPr>
@@ -2567,7 +2567,7 @@
           <w:szCs w:val="24"/>
         </w:rPr>
       </w:pPr>
-      <w:hyperlink w:anchor="_Toc514313042" w:history="1">
+      <w:hyperlink w:anchor="_Toc514323442" w:history="1">
         <w:r>
           <w:rPr>
             <w:rStyle w:val="Link"/>
@@ -2610,7 +2610,7 @@
             <w:noProof/>
             <w:webHidden/>
           </w:rPr>
-          <w:instrText xml:space="preserve"> PAGEREF _Toc514313042 \h </w:instrText>
+          <w:instrText xml:space="preserve"> PAGEREF _Toc514323442 \h </w:instrText>
         </w:r>
         <w:r>
           <w:rPr>
@@ -2651,7 +2651,7 @@
           <w:szCs w:val="24"/>
         </w:rPr>
       </w:pPr>
-      <w:hyperlink w:anchor="_Toc514313043" w:history="1">
+      <w:hyperlink w:anchor="_Toc514323443" w:history="1">
         <w:r>
           <w:rPr>
             <w:rStyle w:val="Link"/>
@@ -2702,7 +2702,7 @@
             <w:noProof/>
             <w:webHidden/>
           </w:rPr>
-          <w:instrText xml:space="preserve"> PAGEREF _Toc514313043 \h </w:instrText>
+          <w:instrText xml:space="preserve"> PAGEREF _Toc514323443 \h </w:instrText>
         </w:r>
         <w:r>
           <w:rPr>
@@ -2743,7 +2743,7 @@
           <w:szCs w:val="24"/>
         </w:rPr>
       </w:pPr>
-      <w:hyperlink w:anchor="_Toc514313044" w:history="1">
+      <w:hyperlink w:anchor="_Toc514323444" w:history="1">
         <w:r>
           <w:rPr>
             <w:rStyle w:val="Link"/>
@@ -2794,7 +2794,7 @@
             <w:noProof/>
             <w:webHidden/>
           </w:rPr>
-          <w:instrText xml:space="preserve"> PAGEREF _Toc514313044 \h </w:instrText>
+          <w:instrText xml:space="preserve"> PAGEREF _Toc514323444 \h </w:instrText>
         </w:r>
         <w:r>
           <w:rPr>
@@ -2835,7 +2835,7 @@
           <w:szCs w:val="24"/>
         </w:rPr>
       </w:pPr>
-      <w:hyperlink w:anchor="_Toc514313045" w:history="1">
+      <w:hyperlink w:anchor="_Toc514323445" w:history="1">
         <w:r>
           <w:rPr>
             <w:rStyle w:val="Link"/>
@@ -2886,7 +2886,7 @@
             <w:noProof/>
             <w:webHidden/>
           </w:rPr>
-          <w:instrText xml:space="preserve"> PAGEREF _Toc514313045 \h </w:instrText>
+          <w:instrText xml:space="preserve"> PAGEREF _Toc514323445 \h </w:instrText>
         </w:r>
         <w:r>
           <w:rPr>
@@ -2927,7 +2927,7 @@
           <w:szCs w:val="24"/>
         </w:rPr>
       </w:pPr>
-      <w:hyperlink w:anchor="_Toc514313046" w:history="1">
+      <w:hyperlink w:anchor="_Toc514323446" w:history="1">
         <w:r>
           <w:rPr>
             <w:rStyle w:val="Link"/>
@@ -3000,7 +3000,7 @@
             <w:noProof/>
             <w:webHidden/>
           </w:rPr>
-          <w:instrText xml:space="preserve"> PAGEREF _Toc514313046 \h </w:instrText>
+          <w:instrText xml:space="preserve"> PAGEREF _Toc514323446 \h </w:instrText>
         </w:r>
         <w:r>
           <w:rPr>
@@ -3041,7 +3041,7 @@
           <w:szCs w:val="24"/>
         </w:rPr>
       </w:pPr>
-      <w:hyperlink w:anchor="_Toc514313047" w:history="1">
+      <w:hyperlink w:anchor="_Toc514323447" w:history="1">
         <w:r>
           <w:rPr>
             <w:rStyle w:val="Link"/>
@@ -3114,7 +3114,7 @@
             <w:noProof/>
             <w:webHidden/>
           </w:rPr>
-          <w:instrText xml:space="preserve"> PAGEREF _Toc514313047 \h </w:instrText>
+          <w:instrText xml:space="preserve"> PAGEREF _Toc514323447 \h </w:instrText>
         </w:r>
         <w:r>
           <w:rPr>
@@ -3155,7 +3155,7 @@
           <w:szCs w:val="24"/>
         </w:rPr>
       </w:pPr>
-      <w:hyperlink w:anchor="_Toc514313048" w:history="1">
+      <w:hyperlink w:anchor="_Toc514323448" w:history="1">
         <w:r>
           <w:rPr>
             <w:rStyle w:val="Link"/>
@@ -3228,7 +3228,7 @@
             <w:noProof/>
             <w:webHidden/>
           </w:rPr>
-          <w:instrText xml:space="preserve"> PAGEREF _Toc514313048 \h </w:instrText>
+          <w:instrText xml:space="preserve"> PAGEREF _Toc514323448 \h </w:instrText>
         </w:r>
         <w:r>
           <w:rPr>
@@ -3270,7 +3270,7 @@
           <w:szCs w:val="24"/>
         </w:rPr>
       </w:pPr>
-      <w:hyperlink w:anchor="_Toc514313049" w:history="1">
+      <w:hyperlink w:anchor="_Toc514323449" w:history="1">
         <w:r>
           <w:rPr>
             <w:rStyle w:val="Link"/>
@@ -3293,7 +3293,7 @@
             <w:rStyle w:val="Link"/>
             <w:noProof/>
           </w:rPr>
-          <w:t>Unittests</w:t>
+          <w:t>Unit Tests</w:t>
         </w:r>
         <w:r>
           <w:rPr>
@@ -3314,7 +3314,7 @@
             <w:noProof/>
             <w:webHidden/>
           </w:rPr>
-          <w:instrText xml:space="preserve"> PAGEREF _Toc514313049 \h </w:instrText>
+          <w:instrText xml:space="preserve"> PAGEREF _Toc514323449 \h </w:instrText>
         </w:r>
         <w:r>
           <w:rPr>
@@ -3355,48 +3355,48 @@
           <w:szCs w:val="24"/>
         </w:rPr>
       </w:pPr>
-      <w:hyperlink w:anchor="_Toc514313050" w:history="1">
+      <w:hyperlink w:anchor="_Toc514323450" w:history="1">
+        <w:r>
+          <w:rPr>
+            <w:rStyle w:val="Link"/>
+            <w:rFonts w:cs="Courier New"/>
+            <w:noProof/>
+          </w:rPr>
+          <w:t>6.1</w:t>
+        </w:r>
+        <w:r>
+          <w:rPr>
+            <w:rFonts w:asciiTheme="minorHAnsi" w:eastAsiaTheme="minorEastAsia" w:hAnsiTheme="minorHAnsi" w:cstheme="minorBidi"/>
+            <w:noProof/>
+            <w:sz w:val="24"/>
+            <w:szCs w:val="24"/>
+          </w:rPr>
+          <w:tab/>
+        </w:r>
+        <w:r>
+          <w:rPr>
+            <w:rStyle w:val="Link"/>
+            <w:noProof/>
+          </w:rPr>
+          <w:t xml:space="preserve">Prüfung der Methode </w:t>
+        </w:r>
         <w:r>
           <w:rPr>
             <w:rStyle w:val="Link"/>
             <w:rFonts w:ascii="Courier New" w:hAnsi="Courier New" w:cs="Courier New"/>
             <w:noProof/>
           </w:rPr>
-          <w:t>6.1</w:t>
-        </w:r>
-        <w:r>
-          <w:rPr>
-            <w:rFonts w:asciiTheme="minorHAnsi" w:eastAsiaTheme="minorEastAsia" w:hAnsiTheme="minorHAnsi" w:cstheme="minorBidi"/>
-            <w:noProof/>
-            <w:sz w:val="24"/>
-            <w:szCs w:val="24"/>
+          <w:t>hatKeineZyklen()</w:t>
+        </w:r>
+        <w:r>
+          <w:rPr>
+            <w:noProof/>
+            <w:webHidden/>
           </w:rPr>
           <w:tab/>
         </w:r>
         <w:r>
           <w:rPr>
-            <w:rStyle w:val="Link"/>
-            <w:noProof/>
-          </w:rPr>
-          <w:t xml:space="preserve">Prüfung der Methode </w:t>
-        </w:r>
-        <w:r>
-          <w:rPr>
-            <w:rStyle w:val="Link"/>
-            <w:rFonts w:ascii="Courier New" w:hAnsi="Courier New" w:cs="Courier New"/>
-            <w:noProof/>
-          </w:rPr>
-          <w:t>hatKeineZyklen()</w:t>
-        </w:r>
-        <w:r>
-          <w:rPr>
-            <w:noProof/>
-            <w:webHidden/>
-          </w:rPr>
-          <w:tab/>
-        </w:r>
-        <w:r>
-          <w:rPr>
             <w:noProof/>
             <w:webHidden/>
           </w:rPr>
@@ -3407,7 +3407,7 @@
             <w:noProof/>
             <w:webHidden/>
           </w:rPr>
-          <w:instrText xml:space="preserve"> PAGEREF _Toc514313050 \h </w:instrText>
+          <w:instrText xml:space="preserve"> PAGEREF _Toc514323450 \h </w:instrText>
         </w:r>
         <w:r>
           <w:rPr>
@@ -3448,48 +3448,48 @@
           <w:szCs w:val="24"/>
         </w:rPr>
       </w:pPr>
-      <w:hyperlink w:anchor="_Toc514313051" w:history="1">
+      <w:hyperlink w:anchor="_Toc514323451" w:history="1">
+        <w:r>
+          <w:rPr>
+            <w:rStyle w:val="Link"/>
+            <w:rFonts w:cs="Courier New"/>
+            <w:noProof/>
+          </w:rPr>
+          <w:t>6.2</w:t>
+        </w:r>
+        <w:r>
+          <w:rPr>
+            <w:rFonts w:asciiTheme="minorHAnsi" w:eastAsiaTheme="minorEastAsia" w:hAnsiTheme="minorHAnsi" w:cstheme="minorBidi"/>
+            <w:noProof/>
+            <w:sz w:val="24"/>
+            <w:szCs w:val="24"/>
+          </w:rPr>
+          <w:tab/>
+        </w:r>
+        <w:r>
+          <w:rPr>
+            <w:rStyle w:val="Link"/>
+            <w:noProof/>
+          </w:rPr>
+          <w:t xml:space="preserve">Prüfung der Methode </w:t>
+        </w:r>
         <w:r>
           <w:rPr>
             <w:rStyle w:val="Link"/>
             <w:rFonts w:ascii="Courier New" w:hAnsi="Courier New" w:cs="Courier New"/>
             <w:noProof/>
           </w:rPr>
-          <w:t>6.2</w:t>
-        </w:r>
-        <w:r>
-          <w:rPr>
-            <w:rFonts w:asciiTheme="minorHAnsi" w:eastAsiaTheme="minorEastAsia" w:hAnsiTheme="minorHAnsi" w:cstheme="minorBidi"/>
-            <w:noProof/>
-            <w:sz w:val="24"/>
-            <w:szCs w:val="24"/>
+          <w:t>isZusammenhaengend()</w:t>
+        </w:r>
+        <w:r>
+          <w:rPr>
+            <w:noProof/>
+            <w:webHidden/>
           </w:rPr>
           <w:tab/>
         </w:r>
         <w:r>
           <w:rPr>
-            <w:rStyle w:val="Link"/>
-            <w:noProof/>
-          </w:rPr>
-          <w:t xml:space="preserve">Prüfung der Methode </w:t>
-        </w:r>
-        <w:r>
-          <w:rPr>
-            <w:rStyle w:val="Link"/>
-            <w:rFonts w:ascii="Courier New" w:hAnsi="Courier New" w:cs="Courier New"/>
-            <w:noProof/>
-          </w:rPr>
-          <w:t>isZusammenhaengend()</w:t>
-        </w:r>
-        <w:r>
-          <w:rPr>
-            <w:noProof/>
-            <w:webHidden/>
-          </w:rPr>
-          <w:tab/>
-        </w:r>
-        <w:r>
-          <w:rPr>
             <w:noProof/>
             <w:webHidden/>
           </w:rPr>
@@ -3500,7 +3500,7 @@
             <w:noProof/>
             <w:webHidden/>
           </w:rPr>
-          <w:instrText xml:space="preserve"> PAGEREF _Toc514313051 \h </w:instrText>
+          <w:instrText xml:space="preserve"> PAGEREF _Toc514323451 \h </w:instrText>
         </w:r>
         <w:r>
           <w:rPr>
@@ -3541,7 +3541,7 @@
           <w:szCs w:val="24"/>
         </w:rPr>
       </w:pPr>
-      <w:hyperlink w:anchor="_Toc514313052" w:history="1">
+      <w:hyperlink w:anchor="_Toc514323452" w:history="1">
         <w:r>
           <w:rPr>
             <w:rStyle w:val="Link"/>
@@ -3568,7 +3568,7 @@
         <w:r>
           <w:rPr>
             <w:rStyle w:val="Link"/>
-            <w:rFonts w:ascii="Courier New" w:hAnsi="Courier New" w:cs="Courier New"/>
+            <w:rFonts w:ascii="Courier New" w:hAnsi="Courier New"/>
             <w:noProof/>
           </w:rPr>
           <w:t>hatGueltigeReferenzen()</w:t>
@@ -3592,7 +3592,7 @@
             <w:noProof/>
             <w:webHidden/>
           </w:rPr>
-          <w:instrText xml:space="preserve"> PAGEREF _Toc514313052 \h </w:instrText>
+          <w:instrText xml:space="preserve"> PAGEREF _Toc514323452 \h </w:instrText>
         </w:r>
         <w:r>
           <w:rPr>
@@ -3634,7 +3634,7 @@
           <w:szCs w:val="24"/>
         </w:rPr>
       </w:pPr>
-      <w:hyperlink w:anchor="_Toc514313053" w:history="1">
+      <w:hyperlink w:anchor="_Toc514323453" w:history="1">
         <w:r>
           <w:rPr>
             <w:rStyle w:val="Link"/>
@@ -3678,7 +3678,7 @@
             <w:noProof/>
             <w:webHidden/>
           </w:rPr>
-          <w:instrText xml:space="preserve"> PAGEREF _Toc514313053 \h </w:instrText>
+          <w:instrText xml:space="preserve"> PAGEREF _Toc514323453 \h </w:instrText>
         </w:r>
         <w:r>
           <w:rPr>
@@ -3719,7 +3719,7 @@
           <w:szCs w:val="24"/>
         </w:rPr>
       </w:pPr>
-      <w:hyperlink w:anchor="_Toc514313054" w:history="1">
+      <w:hyperlink w:anchor="_Toc514323454" w:history="1">
         <w:r>
           <w:rPr>
             <w:rStyle w:val="Link"/>
@@ -3762,7 +3762,7 @@
             <w:noProof/>
             <w:webHidden/>
           </w:rPr>
-          <w:instrText xml:space="preserve"> PAGEREF _Toc514313054 \h </w:instrText>
+          <w:instrText xml:space="preserve"> PAGEREF _Toc514323454 \h </w:instrText>
         </w:r>
         <w:r>
           <w:rPr>
@@ -3803,7 +3803,7 @@
           <w:szCs w:val="24"/>
         </w:rPr>
       </w:pPr>
-      <w:hyperlink w:anchor="_Toc514313055" w:history="1">
+      <w:hyperlink w:anchor="_Toc514323455" w:history="1">
         <w:r>
           <w:rPr>
             <w:rStyle w:val="Link"/>
@@ -3846,7 +3846,7 @@
             <w:noProof/>
             <w:webHidden/>
           </w:rPr>
-          <w:instrText xml:space="preserve"> PAGEREF _Toc514313055 \h </w:instrText>
+          <w:instrText xml:space="preserve"> PAGEREF _Toc514323455 \h </w:instrText>
         </w:r>
         <w:r>
           <w:rPr>
@@ -3887,7 +3887,7 @@
           <w:szCs w:val="24"/>
         </w:rPr>
       </w:pPr>
-      <w:hyperlink w:anchor="_Toc514313056" w:history="1">
+      <w:hyperlink w:anchor="_Toc514323456" w:history="1">
         <w:r>
           <w:rPr>
             <w:rStyle w:val="Link"/>
@@ -3930,7 +3930,7 @@
             <w:noProof/>
             <w:webHidden/>
           </w:rPr>
-          <w:instrText xml:space="preserve"> PAGEREF _Toc514313056 \h </w:instrText>
+          <w:instrText xml:space="preserve"> PAGEREF _Toc514323456 \h </w:instrText>
         </w:r>
         <w:r>
           <w:rPr>
@@ -3971,7 +3971,7 @@
           <w:szCs w:val="24"/>
         </w:rPr>
       </w:pPr>
-      <w:hyperlink w:anchor="_Toc514313057" w:history="1">
+      <w:hyperlink w:anchor="_Toc514323457" w:history="1">
         <w:r>
           <w:rPr>
             <w:rStyle w:val="Link"/>
@@ -4014,7 +4014,7 @@
             <w:noProof/>
             <w:webHidden/>
           </w:rPr>
-          <w:instrText xml:space="preserve"> PAGEREF _Toc514313057 \h </w:instrText>
+          <w:instrText xml:space="preserve"> PAGEREF _Toc514323457 \h </w:instrText>
         </w:r>
         <w:r>
           <w:rPr>
@@ -4055,7 +4055,7 @@
           <w:szCs w:val="24"/>
         </w:rPr>
       </w:pPr>
-      <w:hyperlink w:anchor="_Toc514313058" w:history="1">
+      <w:hyperlink w:anchor="_Toc514323458" w:history="1">
         <w:r>
           <w:rPr>
             <w:rStyle w:val="Link"/>
@@ -4098,7 +4098,7 @@
             <w:noProof/>
             <w:webHidden/>
           </w:rPr>
-          <w:instrText xml:space="preserve"> PAGEREF _Toc514313058 \h </w:instrText>
+          <w:instrText xml:space="preserve"> PAGEREF _Toc514323458 \h </w:instrText>
         </w:r>
         <w:r>
           <w:rPr>
@@ -4139,7 +4139,7 @@
           <w:szCs w:val="24"/>
         </w:rPr>
       </w:pPr>
-      <w:hyperlink w:anchor="_Toc514313059" w:history="1">
+      <w:hyperlink w:anchor="_Toc514323459" w:history="1">
         <w:r>
           <w:rPr>
             <w:rStyle w:val="Link"/>
@@ -4182,7 +4182,7 @@
             <w:noProof/>
             <w:webHidden/>
           </w:rPr>
-          <w:instrText xml:space="preserve"> PAGEREF _Toc514313059 \h </w:instrText>
+          <w:instrText xml:space="preserve"> PAGEREF _Toc514323459 \h </w:instrText>
         </w:r>
         <w:r>
           <w:rPr>
@@ -4223,7 +4223,7 @@
           <w:szCs w:val="24"/>
         </w:rPr>
       </w:pPr>
-      <w:hyperlink w:anchor="_Toc514313060" w:history="1">
+      <w:hyperlink w:anchor="_Toc514323460" w:history="1">
         <w:r>
           <w:rPr>
             <w:rStyle w:val="Link"/>
@@ -4266,7 +4266,7 @@
             <w:noProof/>
             <w:webHidden/>
           </w:rPr>
-          <w:instrText xml:space="preserve"> PAGEREF _Toc514313060 \h </w:instrText>
+          <w:instrText xml:space="preserve"> PAGEREF _Toc514323460 \h </w:instrText>
         </w:r>
         <w:r>
           <w:rPr>
@@ -4286,7 +4286,7 @@
             <w:noProof/>
             <w:webHidden/>
           </w:rPr>
-          <w:t>30</w:t>
+          <w:t>31</w:t>
         </w:r>
         <w:r>
           <w:rPr>
@@ -4307,7 +4307,7 @@
           <w:szCs w:val="24"/>
         </w:rPr>
       </w:pPr>
-      <w:hyperlink w:anchor="_Toc514313061" w:history="1">
+      <w:hyperlink w:anchor="_Toc514323461" w:history="1">
         <w:r>
           <w:rPr>
             <w:rStyle w:val="Link"/>
@@ -4350,7 +4350,7 @@
             <w:noProof/>
             <w:webHidden/>
           </w:rPr>
-          <w:instrText xml:space="preserve"> PAGEREF _Toc514313061 \h </w:instrText>
+          <w:instrText xml:space="preserve"> PAGEREF _Toc514323461 \h </w:instrText>
         </w:r>
         <w:r>
           <w:rPr>
@@ -4370,7 +4370,7 @@
             <w:noProof/>
             <w:webHidden/>
           </w:rPr>
-          <w:t>30</w:t>
+          <w:t>31</w:t>
         </w:r>
         <w:r>
           <w:rPr>
@@ -4391,7 +4391,7 @@
           <w:szCs w:val="24"/>
         </w:rPr>
       </w:pPr>
-      <w:hyperlink w:anchor="_Toc514313062" w:history="1">
+      <w:hyperlink w:anchor="_Toc514323462" w:history="1">
         <w:r>
           <w:rPr>
             <w:rStyle w:val="Link"/>
@@ -4434,7 +4434,7 @@
             <w:noProof/>
             <w:webHidden/>
           </w:rPr>
-          <w:instrText xml:space="preserve"> PAGEREF _Toc514313062 \h </w:instrText>
+          <w:instrText xml:space="preserve"> PAGEREF _Toc514323462 \h </w:instrText>
         </w:r>
         <w:r>
           <w:rPr>
@@ -4476,7 +4476,7 @@
           <w:szCs w:val="24"/>
         </w:rPr>
       </w:pPr>
-      <w:hyperlink w:anchor="_Toc514313063" w:history="1">
+      <w:hyperlink w:anchor="_Toc514323463" w:history="1">
         <w:r>
           <w:rPr>
             <w:rStyle w:val="Link"/>
@@ -4520,7 +4520,7 @@
             <w:noProof/>
             <w:webHidden/>
           </w:rPr>
-          <w:instrText xml:space="preserve"> PAGEREF _Toc514313063 \h </w:instrText>
+          <w:instrText xml:space="preserve"> PAGEREF _Toc514323463 \h </w:instrText>
         </w:r>
         <w:r>
           <w:rPr>
@@ -4561,7 +4561,7 @@
           <w:szCs w:val="24"/>
         </w:rPr>
       </w:pPr>
-      <w:hyperlink w:anchor="_Toc514313064" w:history="1">
+      <w:hyperlink w:anchor="_Toc514323464" w:history="1">
         <w:r>
           <w:rPr>
             <w:rStyle w:val="Link"/>
@@ -4583,6 +4583,90 @@
             <w:rStyle w:val="Link"/>
             <w:noProof/>
           </w:rPr>
+          <w:t>Zusammenfassung</w:t>
+        </w:r>
+        <w:r>
+          <w:rPr>
+            <w:noProof/>
+            <w:webHidden/>
+          </w:rPr>
+          <w:tab/>
+        </w:r>
+        <w:r>
+          <w:rPr>
+            <w:noProof/>
+            <w:webHidden/>
+          </w:rPr>
+          <w:fldChar w:fldCharType="begin"/>
+        </w:r>
+        <w:r>
+          <w:rPr>
+            <w:noProof/>
+            <w:webHidden/>
+          </w:rPr>
+          <w:instrText xml:space="preserve"> PAGEREF _Toc514323464 \h </w:instrText>
+        </w:r>
+        <w:r>
+          <w:rPr>
+            <w:noProof/>
+            <w:webHidden/>
+          </w:rPr>
+        </w:r>
+        <w:r>
+          <w:rPr>
+            <w:noProof/>
+            <w:webHidden/>
+          </w:rPr>
+          <w:fldChar w:fldCharType="separate"/>
+        </w:r>
+        <w:r>
+          <w:rPr>
+            <w:noProof/>
+            <w:webHidden/>
+          </w:rPr>
+          <w:t>37</w:t>
+        </w:r>
+        <w:r>
+          <w:rPr>
+            <w:noProof/>
+            <w:webHidden/>
+          </w:rPr>
+          <w:fldChar w:fldCharType="end"/>
+        </w:r>
+      </w:hyperlink>
+    </w:p>
+    <w:p>
+      <w:pPr>
+        <w:pStyle w:val="Verzeichnis2"/>
+        <w:rPr>
+          <w:rFonts w:asciiTheme="minorHAnsi" w:eastAsiaTheme="minorEastAsia" w:hAnsiTheme="minorHAnsi" w:cstheme="minorBidi"/>
+          <w:noProof/>
+          <w:sz w:val="24"/>
+          <w:szCs w:val="24"/>
+        </w:rPr>
+      </w:pPr>
+      <w:hyperlink w:anchor="_Toc514323465" w:history="1">
+        <w:r>
+          <w:rPr>
+            <w:rStyle w:val="Link"/>
+            <w:noProof/>
+          </w:rPr>
+          <w:t>8.2</w:t>
+        </w:r>
+        <w:r>
+          <w:rPr>
+            <w:rFonts w:asciiTheme="minorHAnsi" w:eastAsiaTheme="minorEastAsia" w:hAnsiTheme="minorHAnsi" w:cstheme="minorBidi"/>
+            <w:noProof/>
+            <w:sz w:val="24"/>
+            <w:szCs w:val="24"/>
+          </w:rPr>
+          <w:tab/>
+        </w:r>
+        <w:r>
+          <w:rPr>
+            <w:rStyle w:val="Link"/>
+            <w:noProof/>
+          </w:rPr>
           <w:t>Ausblick</w:t>
         </w:r>
         <w:r>
@@ -4604,7 +4688,7 @@
             <w:noProof/>
             <w:webHidden/>
           </w:rPr>
-          <w:instrText xml:space="preserve"> PAGEREF _Toc514313064 \h </w:instrText>
+          <w:instrText xml:space="preserve"> PAGEREF _Toc514323465 \h </w:instrText>
         </w:r>
         <w:r>
           <w:rPr>
@@ -4646,7 +4730,7 @@
           <w:szCs w:val="24"/>
         </w:rPr>
       </w:pPr>
-      <w:hyperlink w:anchor="_Toc514313065" w:history="1">
+      <w:hyperlink w:anchor="_Toc514323466" w:history="1">
         <w:r>
           <w:rPr>
             <w:rStyle w:val="Link"/>
@@ -4690,7 +4774,7 @@
             <w:noProof/>
             <w:webHidden/>
           </w:rPr>
-          <w:instrText xml:space="preserve"> PAGEREF _Toc514313065 \h </w:instrText>
+          <w:instrText xml:space="preserve"> PAGEREF _Toc514323466 \h </w:instrText>
         </w:r>
         <w:r>
           <w:rPr>
@@ -4742,8 +4826,8 @@
       <w:pPr>
         <w:pStyle w:val="berschrift1"/>
       </w:pPr>
-      <w:bookmarkStart w:id="6" w:name="_Toc514313016"/>
-      <w:bookmarkEnd w:id="5"/>
+      <w:bookmarkStart w:id="6" w:name="_Toc514323416"/>
+      <w:bookmarkEnd w:id="4"/>
       <w:r>
         <w:lastRenderedPageBreak/>
         <w:t>Eigenständigkeitserklärung</w:t>
@@ -4755,7 +4839,12 @@
         <w:t>Ich erkläre verbindlich, dass das vorliegende Prüfprodukt von mir selbstständig erstellt wurde. Die als Arbeitshilfe genutzten Unterlagen sind in der Arbeit vollständig aufgeführt. Ich versichere</w:t>
       </w:r>
       <w:r>
-        <w:t>, dass der vorgelegte Ausdruck mit dem Inhalt der von mir erstellten digitalen Version identisch ist. Weder ganz noch in Teilen wurde die Arbeit bereits als Prüfungsleistung vorgelegt. Mir ist bewusst, dass jedes Zuwiderhandeln als Täuschungsversuch zu gelten hat, der die Anerkennung des Prüfungsprodukts als Prüfungsleistung ausschließt.</w:t>
+        <w:t xml:space="preserve">, </w:t>
+      </w:r>
+      <w:bookmarkStart w:id="7" w:name="_GoBack"/>
+      <w:bookmarkEnd w:id="7"/>
+      <w:r>
+        <w:t>dass der vorgelegte Ausdruck mit dem Inhalt der von mir erstellten digitalen Version identisch ist. Weder ganz noch in Teilen wurde die Arbeit bereits als Prüfungsleistung vorgelegt. Mir ist bewusst, dass jedes Zuwiderhandeln als Täuschungsversuch zu gelten hat, der die Anerkennung des Prüfungsprodukts als Prüfungsleistung ausschließt.</w:t>
       </w:r>
     </w:p>
     <w:p>
@@ -4791,22 +4880,22 @@
       <w:pPr>
         <w:pStyle w:val="berschrift1"/>
       </w:pPr>
-      <w:bookmarkStart w:id="7" w:name="_Toc514313017"/>
+      <w:bookmarkStart w:id="8" w:name="_Toc514323417"/>
       <w:r>
         <w:lastRenderedPageBreak/>
         <w:t>Benutzeranleitung</w:t>
       </w:r>
-      <w:bookmarkEnd w:id="7"/>
+      <w:bookmarkEnd w:id="8"/>
     </w:p>
     <w:p>
       <w:pPr>
         <w:pStyle w:val="berschrift2"/>
       </w:pPr>
-      <w:bookmarkStart w:id="8" w:name="_Toc514313018"/>
+      <w:bookmarkStart w:id="9" w:name="_Toc514323418"/>
       <w:r>
         <w:t>Systemvoraussetzungen und Hinweise zum Aufruf</w:t>
       </w:r>
-      <w:bookmarkEnd w:id="8"/>
+      <w:bookmarkEnd w:id="9"/>
     </w:p>
     <w:p>
       <w:r>
@@ -4854,11 +4943,11 @@
       <w:pPr>
         <w:pStyle w:val="berschrift2"/>
       </w:pPr>
-      <w:bookmarkStart w:id="9" w:name="_Toc514313019"/>
+      <w:bookmarkStart w:id="10" w:name="_Toc514323419"/>
       <w:r>
         <w:t>Installation des Programms</w:t>
       </w:r>
-      <w:bookmarkEnd w:id="9"/>
+      <w:bookmarkEnd w:id="10"/>
     </w:p>
     <w:p>
       <w:r>
@@ -4996,11 +5085,11 @@
       <w:pPr>
         <w:pStyle w:val="berschrift2"/>
       </w:pPr>
-      <w:bookmarkStart w:id="10" w:name="_Toc514313020"/>
+      <w:bookmarkStart w:id="11" w:name="_Toc514323420"/>
       <w:r>
         <w:t>Programmstart</w:t>
       </w:r>
-      <w:bookmarkEnd w:id="10"/>
+      <w:bookmarkEnd w:id="11"/>
     </w:p>
     <w:p>
       <w:r>
@@ -5394,12 +5483,12 @@
       <w:pPr>
         <w:pStyle w:val="berschrift2"/>
       </w:pPr>
-      <w:bookmarkStart w:id="11" w:name="_Toc514313021"/>
+      <w:bookmarkStart w:id="12" w:name="_Toc514323421"/>
       <w:r>
         <w:lastRenderedPageBreak/>
         <w:t>Externe Programme</w:t>
       </w:r>
-      <w:bookmarkEnd w:id="11"/>
+      <w:bookmarkEnd w:id="12"/>
     </w:p>
     <w:p>
       <w:r>
@@ -5585,19 +5674,19 @@
       <w:pPr>
         <w:pStyle w:val="berschrift1"/>
       </w:pPr>
-      <w:bookmarkStart w:id="12" w:name="_Toc514313022"/>
+      <w:bookmarkStart w:id="13" w:name="_Toc514323422"/>
       <w:r>
         <w:lastRenderedPageBreak/>
         <w:t>Aufgabenanalyse</w:t>
       </w:r>
-      <w:bookmarkEnd w:id="12"/>
+      <w:bookmarkEnd w:id="13"/>
     </w:p>
     <w:p>
       <w:pPr>
         <w:pStyle w:val="berschrift2"/>
       </w:pPr>
-      <w:bookmarkStart w:id="13" w:name="_Toc514313023"/>
       <w:bookmarkStart w:id="14" w:name="_Toc177804971"/>
+      <w:bookmarkStart w:id="15" w:name="_Toc514323423"/>
       <w:r>
         <w:t>Allg</w:t>
       </w:r>
@@ -5607,7 +5696,7 @@
       <w:r>
         <w:t>meine Problemstellung</w:t>
       </w:r>
-      <w:bookmarkEnd w:id="13"/>
+      <w:bookmarkEnd w:id="15"/>
     </w:p>
     <w:p>
       <w:r>
@@ -5672,10 +5761,10 @@
           <w:sz w:val="28"/>
         </w:rPr>
       </w:pPr>
-      <w:bookmarkStart w:id="15" w:name="_Format_der_Eingabedatei"/>
-      <w:bookmarkStart w:id="16" w:name="_Format_der_Eingabedatei_1"/>
-      <w:bookmarkEnd w:id="15"/>
+      <w:bookmarkStart w:id="16" w:name="_Format_der_Eingabedatei"/>
+      <w:bookmarkStart w:id="17" w:name="_Format_der_Eingabedatei_1"/>
       <w:bookmarkEnd w:id="16"/>
+      <w:bookmarkEnd w:id="17"/>
       <w:r>
         <w:br w:type="page"/>
       </w:r>
@@ -5684,12 +5773,12 @@
       <w:pPr>
         <w:pStyle w:val="berschrift2"/>
       </w:pPr>
-      <w:bookmarkStart w:id="17" w:name="_Toc514313024"/>
+      <w:bookmarkStart w:id="18" w:name="_Toc514323424"/>
       <w:r>
         <w:lastRenderedPageBreak/>
         <w:t>Format der Eingabedatei</w:t>
       </w:r>
-      <w:bookmarkEnd w:id="17"/>
+      <w:bookmarkEnd w:id="18"/>
     </w:p>
     <w:p>
       <w:r>
@@ -6147,12 +6236,12 @@
       <w:pPr>
         <w:pStyle w:val="berschrift2"/>
       </w:pPr>
-      <w:bookmarkStart w:id="18" w:name="_Toc514313025"/>
+      <w:bookmarkStart w:id="19" w:name="_Toc514323425"/>
       <w:bookmarkEnd w:id="14"/>
       <w:r>
         <w:t>Format der Ausgabedatei</w:t>
       </w:r>
-      <w:bookmarkEnd w:id="18"/>
+      <w:bookmarkEnd w:id="19"/>
     </w:p>
     <w:p>
       <w:r>
@@ -6993,11 +7082,19 @@
         <w:lastRenderedPageBreak/>
         <w:t>Es wird „Endvorgang: “ gefolgt von einer durch Komma getrennten Auflistung der Endpunkte. Es folgt ein Absatz. Es wird „Gesamtdauer: “ gefolgt von der Gesamtdauer des kritischen Pfades. Gibt es mehrere kritische Pfade, wird „</w:t>
       </w:r>
+      <w:proofErr w:type="spellStart"/>
       <w:r>
         <w:rPr>
           <w:i/>
         </w:rPr>
-        <w:t>Nicht eindeutig</w:t>
+        <w:t>Nicht</w:t>
+      </w:r>
+      <w:proofErr w:type="spellEnd"/>
+      <w:r>
+        <w:rPr>
+          <w:i/>
+        </w:rPr>
+        <w:t xml:space="preserve"> eindeutig</w:t>
       </w:r>
       <w:r>
         <w:t>“ angegeben. Nach einem Absatz folgt „Kritischer Pfa</w:t>
@@ -7013,11 +7110,11 @@
       <w:pPr>
         <w:pStyle w:val="berschrift2"/>
       </w:pPr>
-      <w:bookmarkStart w:id="19" w:name="_Toc514313026"/>
+      <w:bookmarkStart w:id="20" w:name="_Toc514323426"/>
       <w:r>
         <w:t>Algorithmus</w:t>
       </w:r>
-      <w:bookmarkEnd w:id="19"/>
+      <w:bookmarkEnd w:id="20"/>
     </w:p>
     <w:p>
       <w:r>
@@ -7281,21 +7378,21 @@
       <w:pPr>
         <w:pStyle w:val="berschrift2"/>
       </w:pPr>
-      <w:bookmarkStart w:id="20" w:name="_Toc514313027"/>
+      <w:bookmarkStart w:id="21" w:name="_Toc514323427"/>
       <w:r>
         <w:t>Verbale Beschreibung des Verfahrens</w:t>
       </w:r>
-      <w:bookmarkEnd w:id="20"/>
+      <w:bookmarkEnd w:id="21"/>
     </w:p>
     <w:p>
       <w:pPr>
         <w:pStyle w:val="berschrift2"/>
       </w:pPr>
-      <w:bookmarkStart w:id="21" w:name="_Toc514313028"/>
+      <w:bookmarkStart w:id="22" w:name="_Toc514323428"/>
       <w:r>
         <w:t>Einlesen der Eingabedatei</w:t>
       </w:r>
-      <w:bookmarkEnd w:id="21"/>
+      <w:bookmarkEnd w:id="22"/>
     </w:p>
     <w:p>
       <w:r>
@@ -7387,14 +7484,14 @@
       <w:pPr>
         <w:pStyle w:val="berschrift2"/>
       </w:pPr>
-      <w:bookmarkStart w:id="22" w:name="_Toc514313029"/>
+      <w:bookmarkStart w:id="23" w:name="_Toc514323429"/>
       <w:r>
         <w:t>Überführung der Eingabedaten</w:t>
       </w:r>
       <w:r>
         <w:t xml:space="preserve"> ins Datenmodel</w:t>
       </w:r>
-      <w:bookmarkEnd w:id="22"/>
+      <w:bookmarkEnd w:id="23"/>
     </w:p>
     <w:p>
       <w:r>
@@ -7452,14 +7549,14 @@
       <w:pPr>
         <w:pStyle w:val="berschrift2"/>
       </w:pPr>
-      <w:bookmarkStart w:id="23" w:name="_Toc514313030"/>
+      <w:bookmarkStart w:id="24" w:name="_Toc514323430"/>
       <w:r>
         <w:t xml:space="preserve">Berechnung </w:t>
       </w:r>
       <w:r>
         <w:t>im Controller</w:t>
       </w:r>
-      <w:bookmarkEnd w:id="23"/>
+      <w:bookmarkEnd w:id="24"/>
       <w:r>
         <w:t xml:space="preserve"> </w:t>
       </w:r>
@@ -7725,22 +7822,22 @@
       <w:pPr>
         <w:pStyle w:val="berschrift1"/>
       </w:pPr>
-      <w:bookmarkStart w:id="24" w:name="_Toc514313031"/>
+      <w:bookmarkStart w:id="25" w:name="_Toc514323431"/>
       <w:r>
         <w:lastRenderedPageBreak/>
         <w:t>Programmkonzeption</w:t>
       </w:r>
-      <w:bookmarkEnd w:id="24"/>
+      <w:bookmarkEnd w:id="25"/>
     </w:p>
     <w:p>
       <w:pPr>
         <w:pStyle w:val="berschrift2"/>
       </w:pPr>
-      <w:bookmarkStart w:id="25" w:name="_Toc514313032"/>
+      <w:bookmarkStart w:id="26" w:name="_Toc514323432"/>
       <w:r>
         <w:t>UML Klassendiagramm</w:t>
       </w:r>
-      <w:bookmarkEnd w:id="25"/>
+      <w:bookmarkEnd w:id="26"/>
     </w:p>
     <w:p>
       <w:r>
@@ -7801,12 +7898,12 @@
       <w:pPr>
         <w:pStyle w:val="berschrift2"/>
       </w:pPr>
-      <w:bookmarkStart w:id="26" w:name="_Toc514313033"/>
+      <w:bookmarkStart w:id="27" w:name="_Toc514323433"/>
       <w:r>
         <w:lastRenderedPageBreak/>
         <w:t>Programmablauf im Sequenzdiagramm</w:t>
       </w:r>
-      <w:bookmarkEnd w:id="26"/>
+      <w:bookmarkEnd w:id="27"/>
     </w:p>
     <w:p>
       <w:r>
@@ -7867,21 +7964,21 @@
       <w:pPr>
         <w:pStyle w:val="berschrift2"/>
       </w:pPr>
-      <w:bookmarkStart w:id="27" w:name="_Toc514313034"/>
+      <w:bookmarkStart w:id="28" w:name="_Toc514323434"/>
       <w:r>
         <w:t>Nassi-Shneiderman-Diagramme</w:t>
       </w:r>
-      <w:bookmarkEnd w:id="27"/>
+      <w:bookmarkEnd w:id="28"/>
     </w:p>
     <w:p>
       <w:pPr>
         <w:pStyle w:val="berschrift3"/>
       </w:pPr>
-      <w:bookmarkStart w:id="28" w:name="_Toc514313035"/>
+      <w:bookmarkStart w:id="29" w:name="_Toc514323435"/>
       <w:r>
         <w:t>Main</w:t>
       </w:r>
-      <w:bookmarkEnd w:id="28"/>
+      <w:bookmarkEnd w:id="29"/>
     </w:p>
     <w:p>
       <w:r>
@@ -7942,7 +8039,7 @@
       <w:pPr>
         <w:pStyle w:val="berschrift3"/>
       </w:pPr>
-      <w:bookmarkStart w:id="29" w:name="_Toc514313036"/>
+      <w:bookmarkStart w:id="30" w:name="_Toc514323436"/>
       <w:proofErr w:type="spellStart"/>
       <w:r>
         <w:lastRenderedPageBreak/>
@@ -7951,7 +8048,7 @@
       <w:r>
         <w:t>AusDatei</w:t>
       </w:r>
-      <w:bookmarkEnd w:id="29"/>
+      <w:bookmarkEnd w:id="30"/>
       <w:proofErr w:type="spellEnd"/>
     </w:p>
     <w:p>
@@ -8180,14 +8277,14 @@
       <w:pPr>
         <w:pStyle w:val="berschrift3"/>
       </w:pPr>
-      <w:bookmarkStart w:id="30" w:name="_Toc514313037"/>
+      <w:bookmarkStart w:id="31" w:name="_Toc514323437"/>
       <w:r>
         <w:t>Mode</w:t>
       </w:r>
       <w:r>
         <w:t>l - Erzeugung des Models</w:t>
       </w:r>
-      <w:bookmarkEnd w:id="30"/>
+      <w:bookmarkEnd w:id="31"/>
       <w:r>
         <w:t xml:space="preserve"> </w:t>
       </w:r>
@@ -8370,11 +8467,11 @@
       <w:pPr>
         <w:pStyle w:val="berschrift3"/>
       </w:pPr>
-      <w:bookmarkStart w:id="31" w:name="_Toc514313038"/>
+      <w:bookmarkStart w:id="32" w:name="_Toc514323438"/>
       <w:r>
         <w:t>Ausgabe</w:t>
       </w:r>
-      <w:bookmarkEnd w:id="31"/>
+      <w:bookmarkEnd w:id="32"/>
     </w:p>
     <w:p>
       <w:r>
@@ -8775,14 +8872,14 @@
       <w:pPr>
         <w:pStyle w:val="berschrift3"/>
       </w:pPr>
-      <w:bookmarkStart w:id="32" w:name="_Toc514313039"/>
+      <w:bookmarkStart w:id="33" w:name="_Toc514323439"/>
       <w:r>
         <w:t>Controllermethoden</w:t>
       </w:r>
-      <w:bookmarkEnd w:id="32"/>
-    </w:p>
-    <w:p>
-      <w:bookmarkStart w:id="33" w:name="_Toc514181545"/>
+      <w:bookmarkEnd w:id="33"/>
+    </w:p>
+    <w:p>
+      <w:bookmarkStart w:id="34" w:name="_Toc514181545"/>
       <w:r>
         <w:rPr>
           <w:noProof/>
@@ -8898,7 +8995,7 @@
           </wp:inline>
         </w:drawing>
       </w:r>
-      <w:bookmarkEnd w:id="33"/>
+      <w:bookmarkEnd w:id="34"/>
     </w:p>
     <w:p>
       <w:r>
@@ -9495,12 +9592,12 @@
       <w:pPr>
         <w:pStyle w:val="berschrift1"/>
       </w:pPr>
-      <w:bookmarkStart w:id="34" w:name="_Toc514313040"/>
+      <w:bookmarkStart w:id="35" w:name="_Toc514323440"/>
       <w:r>
         <w:lastRenderedPageBreak/>
         <w:t>Abweichung von der handschriftlichen Ausarbeitung</w:t>
       </w:r>
-      <w:bookmarkEnd w:id="34"/>
+      <w:bookmarkEnd w:id="35"/>
     </w:p>
     <w:p>
       <w:r>
@@ -9511,11 +9608,11 @@
       <w:pPr>
         <w:pStyle w:val="berschrift2"/>
       </w:pPr>
-      <w:bookmarkStart w:id="35" w:name="_Toc514313041"/>
+      <w:bookmarkStart w:id="36" w:name="_Toc514323441"/>
       <w:r>
         <w:t>Datenmodell</w:t>
       </w:r>
-      <w:bookmarkEnd w:id="35"/>
+      <w:bookmarkEnd w:id="36"/>
     </w:p>
     <w:p>
       <w:r>
@@ -9543,11 +9640,11 @@
       <w:pPr>
         <w:pStyle w:val="berschrift3"/>
       </w:pPr>
-      <w:bookmarkStart w:id="36" w:name="_Toc514313042"/>
+      <w:bookmarkStart w:id="37" w:name="_Toc514323442"/>
       <w:r>
         <w:t>Die Sichtbarkeiten der Methoden</w:t>
       </w:r>
-      <w:bookmarkEnd w:id="36"/>
+      <w:bookmarkEnd w:id="37"/>
     </w:p>
     <w:p>
       <w:r>
@@ -9561,7 +9658,7 @@
       <w:pPr>
         <w:pStyle w:val="berschrift3"/>
       </w:pPr>
-      <w:bookmarkStart w:id="37" w:name="_Toc514313043"/>
+      <w:bookmarkStart w:id="38" w:name="_Toc514323443"/>
       <w:r>
         <w:t xml:space="preserve">Klasse </w:t>
       </w:r>
@@ -9571,7 +9668,7 @@
         </w:rPr>
         <w:t>Model</w:t>
       </w:r>
-      <w:bookmarkEnd w:id="37"/>
+      <w:bookmarkEnd w:id="38"/>
     </w:p>
     <w:p>
       <w:r>
@@ -9679,7 +9776,7 @@
       <w:pPr>
         <w:pStyle w:val="berschrift3"/>
       </w:pPr>
-      <w:bookmarkStart w:id="38" w:name="_Toc514313044"/>
+      <w:bookmarkStart w:id="39" w:name="_Toc514323444"/>
       <w:r>
         <w:t xml:space="preserve">Klasse </w:t>
       </w:r>
@@ -9689,7 +9786,7 @@
         </w:rPr>
         <w:t>Knoten</w:t>
       </w:r>
-      <w:bookmarkEnd w:id="38"/>
+      <w:bookmarkEnd w:id="39"/>
     </w:p>
     <w:p>
       <w:r>
@@ -9795,7 +9892,7 @@
       <w:pPr>
         <w:pStyle w:val="berschrift3"/>
       </w:pPr>
-      <w:bookmarkStart w:id="39" w:name="_Toc514313045"/>
+      <w:bookmarkStart w:id="40" w:name="_Toc514323445"/>
       <w:r>
         <w:t xml:space="preserve">Klasse </w:t>
       </w:r>
@@ -9805,7 +9902,7 @@
         </w:rPr>
         <w:t>Controller</w:t>
       </w:r>
-      <w:bookmarkEnd w:id="39"/>
+      <w:bookmarkEnd w:id="40"/>
     </w:p>
     <w:p>
       <w:r>
@@ -10541,7 +10638,7 @@
       <w:pPr>
         <w:pStyle w:val="berschrift3"/>
       </w:pPr>
-      <w:bookmarkStart w:id="40" w:name="_Toc514313046"/>
+      <w:bookmarkStart w:id="41" w:name="_Toc514323446"/>
       <w:r>
         <w:t xml:space="preserve">Klasse </w:t>
       </w:r>
@@ -10573,7 +10670,7 @@
         </w:rPr>
         <w:t>)</w:t>
       </w:r>
-      <w:bookmarkEnd w:id="40"/>
+      <w:bookmarkEnd w:id="41"/>
     </w:p>
     <w:p>
       <w:r>
@@ -10757,7 +10854,7 @@
       <w:pPr>
         <w:pStyle w:val="berschrift3"/>
       </w:pPr>
-      <w:bookmarkStart w:id="41" w:name="_Toc514313047"/>
+      <w:bookmarkStart w:id="42" w:name="_Toc514323447"/>
       <w:r>
         <w:t xml:space="preserve">Abstrakte Klasse </w:t>
       </w:r>
@@ -10791,7 +10888,7 @@
         </w:rPr>
         <w:t>)</w:t>
       </w:r>
-      <w:bookmarkEnd w:id="41"/>
+      <w:bookmarkEnd w:id="42"/>
     </w:p>
     <w:p>
       <w:r>
@@ -10870,7 +10967,7 @@
           <w:sz w:val="24"/>
         </w:rPr>
       </w:pPr>
-      <w:bookmarkStart w:id="42" w:name="_Toc514313048"/>
+      <w:bookmarkStart w:id="43" w:name="_Toc514323448"/>
       <w:r>
         <w:t xml:space="preserve">Klasse </w:t>
       </w:r>
@@ -10902,7 +10999,7 @@
         </w:rPr>
         <w:t>)</w:t>
       </w:r>
-      <w:bookmarkEnd w:id="42"/>
+      <w:bookmarkEnd w:id="43"/>
       <w:r>
         <w:rPr>
           <w:rStyle w:val="StandardZeichen"/>
@@ -10943,7 +11040,7 @@
       <w:pPr>
         <w:pStyle w:val="berschrift1"/>
       </w:pPr>
-      <w:bookmarkStart w:id="43" w:name="_Toc514313049"/>
+      <w:bookmarkStart w:id="44" w:name="_Toc514323449"/>
       <w:r>
         <w:lastRenderedPageBreak/>
         <w:t>Unit</w:t>
@@ -10957,17 +11054,14 @@
       <w:r>
         <w:t>ests</w:t>
       </w:r>
-      <w:bookmarkEnd w:id="43"/>
+      <w:bookmarkEnd w:id="44"/>
     </w:p>
     <w:p>
       <w:r>
         <w:t>Zum Testen der korrekten Funktionalität des Controllers wurden grundlegende Unittests</w:t>
       </w:r>
       <w:r>
-        <w:t xml:space="preserve"> im Format </w:t>
-      </w:r>
-      <w:r>
-        <w:t>JUnit 5</w:t>
+        <w:t xml:space="preserve"> im Format JUnit 5</w:t>
       </w:r>
       <w:r>
         <w:t xml:space="preserve"> geschrieben. </w:t>
@@ -11086,7 +11180,7 @@
           <w:rFonts w:ascii="Courier New" w:hAnsi="Courier New" w:cs="Courier New"/>
         </w:rPr>
       </w:pPr>
-      <w:bookmarkStart w:id="44" w:name="_Toc514313050"/>
+      <w:bookmarkStart w:id="45" w:name="_Toc514323450"/>
       <w:r>
         <w:t>Prüfung der Methode</w:t>
       </w:r>
@@ -11115,7 +11209,7 @@
         </w:rPr>
         <w:t>)</w:t>
       </w:r>
-      <w:bookmarkEnd w:id="44"/>
+      <w:bookmarkEnd w:id="45"/>
     </w:p>
     <w:p>
       <w:r>
@@ -11610,7 +11704,7 @@
           <w:rFonts w:ascii="Courier New" w:hAnsi="Courier New" w:cs="Courier New"/>
         </w:rPr>
       </w:pPr>
-      <w:bookmarkStart w:id="45" w:name="_Toc514313051"/>
+      <w:bookmarkStart w:id="46" w:name="_Toc514323451"/>
       <w:r>
         <w:t xml:space="preserve">Prüfung der Methode </w:t>
       </w:r>
@@ -11636,7 +11730,7 @@
         </w:rPr>
         <w:t>)</w:t>
       </w:r>
-      <w:bookmarkEnd w:id="45"/>
+      <w:bookmarkEnd w:id="46"/>
     </w:p>
     <w:p>
       <w:r>
@@ -11810,7 +11904,7 @@
           <w:szCs w:val="28"/>
         </w:rPr>
       </w:pPr>
-      <w:bookmarkStart w:id="46" w:name="_Toc514313052"/>
+      <w:bookmarkStart w:id="47" w:name="_Toc514323452"/>
       <w:r>
         <w:t xml:space="preserve">Prüfung der Methode </w:t>
       </w:r>
@@ -11842,7 +11936,7 @@
         </w:rPr>
         <w:t>)</w:t>
       </w:r>
-      <w:bookmarkEnd w:id="46"/>
+      <w:bookmarkEnd w:id="47"/>
     </w:p>
     <w:p>
       <w:pPr>
@@ -12047,7 +12141,7 @@
       <w:pPr>
         <w:pStyle w:val="berschrift1"/>
       </w:pPr>
-      <w:bookmarkStart w:id="47" w:name="_Toc514313053"/>
+      <w:bookmarkStart w:id="48" w:name="_Toc514323453"/>
       <w:r>
         <w:lastRenderedPageBreak/>
         <w:t xml:space="preserve">Blackbox- </w:t>
@@ -12058,7 +12152,7 @@
       <w:r>
         <w:t>fälle</w:t>
       </w:r>
-      <w:bookmarkEnd w:id="47"/>
+      <w:bookmarkEnd w:id="48"/>
     </w:p>
     <w:p>
       <w:r>
@@ -12226,14 +12320,12 @@
       <w:r>
         <w:t xml:space="preserve"> </w:t>
       </w:r>
-      <w:bookmarkStart w:id="48" w:name="_GoBack"/>
-      <w:bookmarkEnd w:id="48"/>
     </w:p>
     <w:p>
       <w:pPr>
         <w:pStyle w:val="berschrift2"/>
       </w:pPr>
-      <w:bookmarkStart w:id="49" w:name="_Toc514313054"/>
+      <w:bookmarkStart w:id="49" w:name="_Toc514323454"/>
       <w:r>
         <w:t>Besonderheiten der Beispiel</w:t>
       </w:r>
@@ -12555,7 +12647,7 @@
         <w:pStyle w:val="berschrift2"/>
       </w:pPr>
       <w:bookmarkStart w:id="50" w:name="_Normalfälle"/>
-      <w:bookmarkStart w:id="51" w:name="_Toc514313055"/>
+      <w:bookmarkStart w:id="51" w:name="_Toc514323455"/>
       <w:bookmarkEnd w:id="50"/>
       <w:r>
         <w:t>Normalfälle</w:t>
@@ -12566,7 +12658,7 @@
       <w:pPr>
         <w:pStyle w:val="berschrift3"/>
       </w:pPr>
-      <w:bookmarkStart w:id="52" w:name="_Toc514313056"/>
+      <w:bookmarkStart w:id="52" w:name="_Toc514323456"/>
       <w:r>
         <w:t>Beispiele aus der durch die IHK verbesserten Aufgabenstellung</w:t>
       </w:r>
@@ -13063,7 +13155,7 @@
       <w:pPr>
         <w:pStyle w:val="berschrift3"/>
       </w:pPr>
-      <w:bookmarkStart w:id="55" w:name="_Toc514313057"/>
+      <w:bookmarkStart w:id="55" w:name="_Toc514323457"/>
       <w:r>
         <w:t>Eigene Normalfälle</w:t>
       </w:r>
@@ -14567,7 +14659,7 @@
       <w:pPr>
         <w:pStyle w:val="berschrift2"/>
       </w:pPr>
-      <w:bookmarkStart w:id="59" w:name="_Toc514313058"/>
+      <w:bookmarkStart w:id="59" w:name="_Toc514323458"/>
       <w:r>
         <w:t>Sonderfälle</w:t>
       </w:r>
@@ -14577,7 +14669,7 @@
       <w:pPr>
         <w:pStyle w:val="berschrift3"/>
       </w:pPr>
-      <w:bookmarkStart w:id="60" w:name="_Toc514313059"/>
+      <w:bookmarkStart w:id="60" w:name="_Toc514323459"/>
       <w:r>
         <w:t>Eigene Sonderfälle</w:t>
       </w:r>
@@ -15055,7 +15147,7 @@
         <w:pStyle w:val="berschrift2"/>
       </w:pPr>
       <w:bookmarkStart w:id="61" w:name="_Fehlerfälle"/>
-      <w:bookmarkStart w:id="62" w:name="_Toc514313060"/>
+      <w:bookmarkStart w:id="62" w:name="_Toc514323460"/>
       <w:bookmarkEnd w:id="61"/>
       <w:r>
         <w:lastRenderedPageBreak/>
@@ -15067,7 +15159,7 @@
       <w:pPr>
         <w:pStyle w:val="berschrift3"/>
       </w:pPr>
-      <w:bookmarkStart w:id="63" w:name="_Toc514313061"/>
+      <w:bookmarkStart w:id="63" w:name="_Toc514323461"/>
       <w:r>
         <w:t>Beispiele der IHK</w:t>
       </w:r>
@@ -15289,7 +15381,7 @@
       <w:pPr>
         <w:pStyle w:val="berschrift3"/>
       </w:pPr>
-      <w:bookmarkStart w:id="64" w:name="_Toc514313062"/>
+      <w:bookmarkStart w:id="64" w:name="_Toc514323462"/>
       <w:r>
         <w:lastRenderedPageBreak/>
         <w:t>Eigene Fehlerfälle</w:t>
@@ -16631,7 +16723,7 @@
       <w:pPr>
         <w:pStyle w:val="berschrift1"/>
       </w:pPr>
-      <w:bookmarkStart w:id="65" w:name="_Toc514313063"/>
+      <w:bookmarkStart w:id="65" w:name="_Toc514323463"/>
       <w:r>
         <w:lastRenderedPageBreak/>
         <w:t>Zusammenfassung</w:t>
@@ -16645,9 +16737,11 @@
       <w:pPr>
         <w:pStyle w:val="berschrift2"/>
       </w:pPr>
+      <w:bookmarkStart w:id="66" w:name="_Toc514323464"/>
       <w:r>
         <w:t>Zusammenfassung</w:t>
       </w:r>
+      <w:bookmarkEnd w:id="66"/>
     </w:p>
     <w:p>
       <w:r>
@@ -16725,11 +16819,11 @@
       <w:pPr>
         <w:pStyle w:val="berschrift2"/>
       </w:pPr>
-      <w:bookmarkStart w:id="66" w:name="_Toc514313064"/>
+      <w:bookmarkStart w:id="67" w:name="_Toc514323465"/>
       <w:r>
         <w:t>Ausblick</w:t>
       </w:r>
-      <w:bookmarkEnd w:id="66"/>
+      <w:bookmarkEnd w:id="67"/>
     </w:p>
     <w:p>
       <w:r>
@@ -16786,12 +16880,12 @@
       <w:pPr>
         <w:pStyle w:val="berschrift1"/>
       </w:pPr>
-      <w:bookmarkStart w:id="67" w:name="_Toc514313065"/>
+      <w:bookmarkStart w:id="68" w:name="_Toc514323466"/>
       <w:r>
         <w:lastRenderedPageBreak/>
         <w:t>Anhang: Programmcode</w:t>
       </w:r>
-      <w:bookmarkEnd w:id="67"/>
+      <w:bookmarkEnd w:id="68"/>
     </w:p>
     <w:p>
       <w:pPr>
@@ -16866,7 +16960,7 @@
         <w:rStyle w:val="Seitenzahl"/>
         <w:noProof/>
       </w:rPr>
-      <w:t>22</w:t>
+      <w:t>2</w:t>
     </w:r>
     <w:r>
       <w:rPr>
@@ -16966,7 +17060,7 @@
         <w:rStyle w:val="Seitenzahl"/>
         <w:noProof/>
       </w:rPr>
-      <w:t>23</w:t>
+      <w:t>1</w:t>
     </w:r>
     <w:r>
       <w:rPr>
@@ -17560,7 +17654,7 @@
         <w:b/>
         <w:noProof/>
       </w:rPr>
-      <w:t>22</w:t>
+      <w:t>2</w:t>
     </w:r>
     <w:r>
       <w:rPr>
@@ -17610,7 +17704,7 @@
         <w:b/>
         <w:noProof/>
       </w:rPr>
-      <w:t>6</w:t>
+      <w:t>2</w:t>
     </w:r>
     <w:r>
       <w:rPr>
@@ -17653,7 +17747,7 @@
         <w:b/>
         <w:noProof/>
       </w:rPr>
-      <w:t>Unit Tests</w:t>
+      <w:t>Benutzeranleitung</w:t>
     </w:r>
     <w:r>
       <w:rPr>
@@ -17788,7 +17882,7 @@
         <w:bCs/>
         <w:noProof/>
       </w:rPr>
-      <w:t>7</w:t>
+      <w:t>1</w:t>
     </w:r>
     <w:r>
       <w:rPr>
@@ -17915,7 +18009,7 @@
         <w:bCs/>
         <w:noProof/>
       </w:rPr>
-      <w:t>Blackbox- Testfälle</w:t>
+      <w:t>Eigenständigkeitserklärung</w:t>
     </w:r>
     <w:r>
       <w:rPr>
@@ -23206,7 +23300,7 @@
 </file>
 
 <file path=customXml/itemProps1.xml><?xml version="1.0" encoding="utf-8"?>
-<ds:datastoreItem xmlns:ds="http://schemas.openxmlformats.org/officeDocument/2006/customXml" ds:itemID="{E94DC5FD-4E82-B84D-AD4C-426C4FF4A3C9}">
+<ds:datastoreItem xmlns:ds="http://schemas.openxmlformats.org/officeDocument/2006/customXml" ds:itemID="{F4B80854-1CC0-474A-B1C2-981558C256A0}">
   <ds:schemaRefs>
     <ds:schemaRef ds:uri="http://schemas.openxmlformats.org/officeDocument/2006/bibliography"/>
   </ds:schemaRefs>

</xml_diff>